<commit_message>
Table 1 has its own python scipt now
also cleaned up Figs 1-4
</commit_message>
<xml_diff>
--- a/olivine/PaperDrafts/OlivinePaper_v03.docx
+++ b/olivine/PaperDrafts/OlivinePaper_v03.docx
@@ -31,10 +31,35 @@
       <w:r>
         <w:t xml:space="preserve">The diffusivity of hydrogen in olivine is a fundamental physical quantity critical for understanding a wide range of earth and planetary processes, most notably for understanding the deep water cycle, which can affect global-scale phenomenon such as melting relations and strength, and so in turn may control mantle rheology and the occurrence of plate tectonics </w:t>
       </w:r>
-      <w:bookmarkStart w:id="0" w:name="_GoBack"/>
-      <w:bookmarkEnd w:id="0"/>
+      <w:r>
+        <w:fldChar w:fldCharType="begin"/>
+      </w:r>
+      <w:r>
+        <w:instrText xml:space="preserve"> ADDIN ZOTERO_ITEM CSL_CITATION {"citationID":"W7cVYNSS","properties":{"formattedCitation":"(Keppler and Smyth 2006; Bell and Rossman 1992)","plainCitation":"(Keppler and Smyth 2006; Bell and Rossman 1992)"},"citationItems":[{"id":482,"uris":["http://zotero.org/users/3117169/items/6HI5I7W7"],"uri":["http://zotero.org/users/3117169/items/6HI5I7W7"],"itemData":{"id":482,"type":"book","title":"Water in nominally anhydrous minerals","collection-title":"Reviews in mineralogy and geochemistry","publisher":"Mineralogical Society of America","volume":"62","shortTitle":"Water in nominally anhydrous minerals","collection-editor":[{"family":"Rosso","given":"Jodi J."}],"author":[{"family":"Keppler","given":"Hans"},{"family":"Smyth","given":"Joseph R."}],"issued":{"date-parts":[["2006"]]}}},{"id":1339,"uris":["http://zotero.org/users/3117169/items/PTI5C3A4"],"uri":["http://zotero.org/users/3117169/items/PTI5C3A4"],"itemData":{"id":1339,"type":"article-journal","title":"Water in Earth's mantle: The role of nominally anhydrous minerals","container-title":"Science","page":"1391-1397","volume":"255","issue":"5050","archive_location":"WOS:A1992HH74400043","abstract":"Most minerals of Earth's upper mantle contain small amounts of hydrogen, structurally bound as hydroxyl (OH). The OH concentration in each mineral species is variable, in some cases reflecting the geological environment of mineral formation. Of the major mantle minerals, pyroxenes are the most hydrous, typically containing approximately 200 to 500 parts per million H2O by weight, and probably dominate the water budget and hydrogen geochemistry of mantle rocks that do not contain a hydrous phase. Garnets and olivines commonly contain approximately 1 to 50 parts per million. Nominally anhydrous minerals constitute a significant reservoir for mantle hydrogen, possibly accommodating all water in the depleted mantle and providing a possible mechanism to recycle water from Earth's surface into the deep mantle.","DOI":"10.1126/science.255.5050.1391","ISSN":"0036-8075","shortTitle":"Water in Earth's mantle: The role of nominally anhydrous minerals","author":[{"family":"Bell","given":"D. R."},{"family":"Rossman","given":"G. R."}],"issued":{"date-parts":[["1992",3]]}}}],"schema":"https://github.com/citation-style-language/schema/raw/master/csl-citation.json"} </w:instrText>
+      </w:r>
+      <w:r>
+        <w:fldChar w:fldCharType="separate"/>
+      </w:r>
+      <w:r>
+        <w:rPr>
+          <w:rFonts w:ascii="Calibri" w:hAnsi="Calibri"/>
+        </w:rPr>
+        <w:t>(Keppler and Smyth 2006; Bell and Rossman 1992)</w:t>
+      </w:r>
+      <w:r>
+        <w:fldChar w:fldCharType="end"/>
+      </w:r>
       <w:r>
         <w:t xml:space="preserve">. </w:t>
+      </w:r>
+      <w:r>
+        <w:t>Accurate knowledge of the diffusivities also has</w:t>
+      </w:r>
+      <w:r>
+        <w:t xml:space="preserve"> great potential </w:t>
+      </w:r>
+      <w:r>
+        <w:t>to serve as a chronometer to determine magma ascent times from hydrogen diffusion profiles in olivine phenocrysts.</w:t>
       </w:r>
     </w:p>
     <w:p>
@@ -73,79 +98,92 @@
         <w:fldChar w:fldCharType="begin"/>
       </w:r>
       <w:r>
-        <w:instrText xml:space="preserve"> ADDIN ZOTERO_ITEM CSL_CITATION {"citationID":"NCgUpiVX","properties":{"formattedCitation":"(Mackwell and Kohlstedt 1990; Kohlstedt and Mackwell 1998)","plainCitation":"(Mackwell and Kohlstedt 1990; Kohlstedt and Mackwell 1998)"},"citationItems":[{"id":579,"uris":["http://zotero.org/users/3117169/items/EVCNUQBB"],"uri":["http://zotero.org/users/3117169/items/EVCNUQBB"],"itemData":{"id":579,"type":"article-journal","title":"Diffusion of hydrogen in olivine - implications for water in the mantle","container-title":"Journal of Geophysical Research-Solid Earth and Planets","page":"5079-5088","volume":"95","issue":"B4","archive_location":"WOS:A1990CZ37500052","DOI":"10.1029/JB095iB04p05079","ISSN":"0148-0227","shortTitle":"Diffusion of hydrogen in olivine - implications for water in the mantle","author":[{"family":"Mackwell","given":"S. J."},{"family":"Kohlstedt","given":"D. L."}],"issued":{"date-parts":[["1990",4]]}}},{"id":536,"uris":["http://zotero.org/users/3117169/items/DGCPHAR8"],"uri":["http://zotero.org/users/3117169/items/DGCPHAR8"],"itemData":{"id":536,"type":"article-journal","title":"Diffusion of hydrogen and intrinsic point defects in olivine","container-title":"Zeitschrift Fur Physikalische Chemie-International Journal of Research in Physical Chemistry &amp; Chemical Physics","page":"147-162","volume":"207","archive_location":"WOS:000076569300010","ISSN":"0942-9352","shortTitle":"Diffusion of hydrogen and intrinsic point defects in olivine","author":[{"family":"Kohlstedt","given":"D. L."},{"family":"Mackwell","given":"S. J."}],"issued":{"date-parts":[["1998"]]}}}],"schema":"https://github.com/citation-style-language/schema/raw/master/csl-citation.json"} </w:instrText>
+        <w:instrText xml:space="preserve"> ADDIN ZOTERO_ITEM CSL_CITATION {"citationID":"NCgUpiVX","properties":{"formattedCitation":"(Mackwell and Kohlstedt 1990; Kohlstedt and Mackwell 1998)","plainCitation":"(Mackwell and Kohlstedt 1990; Kohlstedt and Mackwell 1998)"},"citationItems":[{"id":905,"uris":["http://zotero.org/users/3117169/items/EVCNUQBB"],"uri":["http://zotero.org/users/3117169/items/EVCNUQBB"],"itemData":{"id":905,"type":"article-journal","title":"Diffusion of hydrogen in olivine - implications for water in the mantle","container-title":"Journal of Geophysical Research-Solid Earth and Planets","page":"5079-5088","volume":"95","issue":"B4","archive_location":"WOS:A1990CZ37500052","DOI":"10.1029/JB095iB04p05079","ISSN":"0148-0227","shortTitle":"Diffusion of hydrogen in olivine - implications for water in the mantle","author":[{"family":"Mackwell","given":"S. J."},{"family":"Kohlstedt","given":"D. L."}],"issued":{"date-parts":[["1990",4]]}}},{"id":831,"uris":["http://zotero.org/users/3117169/items/DGCPHAR8"],"uri":["http://zotero.org/users/3117169/items/DGCPHAR8"],"itemData":{"id":831,"type":"article-journal","title":"Diffusion of hydrogen and intrinsic point defects in olivine","container-title":"Zeitschrift Fur Physikalische Chemie-International Journal of Research in Physical Chemistry &amp; Chemical Physics","page":"147-162","volume":"207","archive_location":"WOS:000076569300010","ISSN":"0942-9352","shortTitle":"Diffusion of hydrogen and intrinsic point defects in olivine","author":[{"family":"Kohlstedt","given":"D. L."},{"family":"Mackwell","given":"S. J."}],"issued":{"date-parts":[["1998"]]}}}],"schema":"https://github.com/citation-style-language/schema/raw/master/csl-citation.json"} </w:instrText>
       </w:r>
       <w:r>
         <w:fldChar w:fldCharType="separate"/>
       </w:r>
       <w:r>
         <w:rPr>
+          <w:rFonts w:ascii="Calibri" w:hAnsi="Calibri"/>
+        </w:rPr>
+        <w:t>(Mackwell and Kohlstedt 1990; Kohlstedt and Mackwell 1998)</w:t>
+      </w:r>
+      <w:r>
+        <w:fldChar w:fldCharType="end"/>
+      </w:r>
+      <w:r>
+        <w:t xml:space="preserve"> was</w:t>
+      </w:r>
+      <w:r>
+        <w:t xml:space="preserve"> </w:t>
+      </w:r>
+      <w:r>
+        <w:t xml:space="preserve">provided by </w:t>
+      </w:r>
+      <w:r>
+        <w:t>David Kohlstedt</w:t>
+      </w:r>
+      <w:r>
+        <w:t xml:space="preserve">. </w:t>
+      </w:r>
+      <w:r>
+        <w:t xml:space="preserve">Here we extend that work by examining site-specific dehydration behavior. The Kilauea Iki olivines were collected from scoria from the 1959 Episode 1 eruption of </w:t>
+      </w:r>
+      <w:r>
+        <w:t>K</w:t>
+      </w:r>
+      <w:r>
+        <w:rPr>
+          <w:rFonts w:cstheme="minorHAnsi"/>
+        </w:rPr>
+        <w:t>i</w:t>
+      </w:r>
+      <w:r>
+        <w:t>lauea</w:t>
+      </w:r>
+      <w:r>
+        <w:t xml:space="preserve"> Ik</w:t>
+      </w:r>
+      <w:r>
+        <w:rPr>
+          <w:rFonts w:cstheme="minorHAnsi"/>
+        </w:rPr>
+        <w:t>i</w:t>
+      </w:r>
+      <w:r>
+        <w:t xml:space="preserve"> and have been described</w:t>
+      </w:r>
+      <w:r>
+        <w:t xml:space="preserve"> in detail </w:t>
+      </w:r>
+      <w:r>
+        <w:t>by David Ferguson</w:t>
+      </w:r>
+      <w:r>
+        <w:t xml:space="preserve"> </w:t>
+      </w:r>
+      <w:r>
+        <w:fldChar w:fldCharType="begin"/>
+      </w:r>
+      <w:r>
+        <w:instrText xml:space="preserve"> ADDIN ZOTERO_TEMP </w:instrText>
+      </w:r>
+      <w:r>
+        <w:fldChar w:fldCharType="separate"/>
+      </w:r>
+      <w:r>
+        <w:rPr>
           <w:rFonts w:ascii="Calibri" w:hAnsi="Calibri" w:cs="Calibri"/>
         </w:rPr>
-        <w:t>(Mackwell and Kohlstedt 1990; Kohlstedt and Mackwell 1998)</w:t>
-      </w:r>
-      <w:r>
+        <w:t>(Ferguson et al. 2016)</w:t>
+      </w:r>
+      <w:r>
+        <w:rPr>
+          <w:rFonts w:ascii="Calibri" w:hAnsi="Calibri" w:cs="Calibri"/>
+        </w:rPr>
         <w:fldChar w:fldCharType="end"/>
       </w:r>
-      <w:r>
-        <w:t xml:space="preserve"> was</w:t>
-      </w:r>
-      <w:r>
-        <w:t xml:space="preserve"> </w:t>
-      </w:r>
-      <w:r>
-        <w:t xml:space="preserve">provided by </w:t>
-      </w:r>
-      <w:r>
-        <w:t>David Kohlstedt</w:t>
-      </w:r>
-      <w:r>
-        <w:t xml:space="preserve">. </w:t>
-      </w:r>
-      <w:r>
-        <w:t xml:space="preserve">Here we extend that work by examining site-specific dehydration behavior. The Kilauea Iki olivines were collected from scoria from the 1959 Episode 1 eruption of </w:t>
-      </w:r>
-      <w:r>
-        <w:t>K</w:t>
-      </w:r>
-      <w:r>
-        <w:rPr>
-          <w:rFonts w:cstheme="minorHAnsi"/>
-        </w:rPr>
-        <w:t>i</w:t>
-      </w:r>
-      <w:r>
-        <w:t>lauea</w:t>
-      </w:r>
-      <w:r>
-        <w:t xml:space="preserve"> Ik</w:t>
-      </w:r>
-      <w:r>
-        <w:rPr>
-          <w:rFonts w:cstheme="minorHAnsi"/>
-        </w:rPr>
-        <w:t>i</w:t>
-      </w:r>
-      <w:r>
-        <w:t xml:space="preserve"> and have been described</w:t>
-      </w:r>
-      <w:r>
-        <w:t xml:space="preserve"> in detail </w:t>
-      </w:r>
-      <w:r>
-        <w:t>by David Ferguson</w:t>
-      </w:r>
-      <w:r>
-        <w:t xml:space="preserve"> </w:t>
-      </w:r>
-      <w:fldSimple w:instr=" ADDIN ZOTERO_TEMP ">
-        <w:r>
-          <w:rPr>
-            <w:rFonts w:ascii="Calibri" w:hAnsi="Calibri" w:cs="Calibri"/>
-          </w:rPr>
-          <w:t>(Ferguson et al. 2016)</w:t>
-        </w:r>
-      </w:fldSimple>
       <w:r>
         <w:t>, who provided the samples.</w:t>
       </w:r>
@@ -488,7 +526,11 @@
         <w:t xml:space="preserve">Polarized </w:t>
       </w:r>
       <w:r>
-        <w:t>FTIR measurements were performed at AMNH using the Thermo Nicolet Nexus 670 infrared spectrometer and Thermo Nicolet Continuum 15</w:t>
+        <w:t xml:space="preserve">FTIR measurements were performed at AMNH using the Thermo Nicolet Nexus 670 infrared </w:t>
+      </w:r>
+      <w:r>
+        <w:lastRenderedPageBreak/>
+        <w:t>spectrometer and Thermo Nicolet Continuum 15</w:t>
       </w:r>
       <w:r>
         <w:rPr>
@@ -542,11 +584,7 @@
         <w:t xml:space="preserve"> </w:t>
       </w:r>
       <w:r>
-        <w:t xml:space="preserve">Initial water concentrations were </w:t>
-      </w:r>
-      <w:r>
-        <w:lastRenderedPageBreak/>
-        <w:t xml:space="preserve">estimated </w:t>
+        <w:t xml:space="preserve">Initial water concentrations were estimated </w:t>
       </w:r>
       <w:r>
         <w:t>from</w:t>
@@ -558,14 +596,14 @@
         <w:fldChar w:fldCharType="begin"/>
       </w:r>
       <w:r>
-        <w:instrText xml:space="preserve"> ADDIN ZOTERO_ITEM CSL_CITATION {"citationID":"0DRcWzU3","properties":{"formattedCitation":"(Libowitzky and Rossman 1996; Shuai and Yang 2017)","plainCitation":"(Libowitzky and Rossman 1996; Shuai and Yang 2017)"},"citationItems":[{"id":743,"uris":["http://zotero.org/users/3117169/items/MZ2PR4AX"],"uri":["http://zotero.org/users/3117169/items/MZ2PR4AX"],"itemData":{"id":743,"type":"article-journal","title":"Principles of quantitative absorbance measurements in anisotropic crystals","container-title":"Physics and Chemistry of Minerals","page":"319-327","volume":"23","issue":"6","archive_location":"WOS:A1996VD85000001","abstract":"The accurate measurement of absorbance (A=-log T; T=I/I-0) in anisotropic materials like crystals is highly important for the determination of the concentration and orientation of the oscillator (absorber) under investigation. The absorbance in isotropic material is linearly dependent on the concentration of the absorber and on the thickness of the sample (A=epsilon . c . t). Measurement of absorbance in anisotropic media is more complicated, but it can be obtained from polarized spectra (i) on three random, but orthogonal sections of a crystal, or (ii) preferably on two orthogonal sections oriented parallel to each of two axes of the indicatrix ellipsoid. To compare among different crystal classes (including cubic symmetry) it is useful to convert measured absorbance values to one common basis (the total absorbance A,,,), wherein all absorbers are corrected as if they were aligned parallel to the E-vector of the incident light. The total absorption coefficient (a(tot)=A(tot)/t) is calculated by (i) a(tot)=Sigma(i=1)(3)(a(max,i)+a(min,i))/2, or by (ii) a(tot)=a(x)+a(y)+a(z). Only in special. circumstances will unpolarized measurements of absorbance provide data useful for quantitative studies of anisotropic material. The theoretical approach is confirmed by measurements on calcite and topaz. The orientation of the absorber with respect to the axes of the indicatrix ellipsoid is calculated according to A(x)/A(tot)=cos(2) (x angle absorber), and analogously for A(y) and A(z). In this way, correct angles are obtained for all cases of symmetry. The extinction ratio of the polarizer (Pe=I-crossed/I-parallel) has considerable influence on the measured amplitude of absorption bands, especially in cases of strong anisotropic absorbance. However, if Pe is known, the true absorbance values can be calculated even with polarizers of low extinction ratio, according to Amax=-log [(T-max,T-obs-0.5 . Pe . T-min,T-obs)/(1-0.5 . Pe)], and similar for A(min).","ISSN":"0342-1791","shortTitle":"Principles of quantitative absorbance measurements in anisotropic crystals","journalAbbreviation":"Phys. Chem. Miner.","language":"English","author":[{"family":"Libowitzky","given":"E."},{"family":"Rossman","given":"G. R."}],"issued":{"date-parts":[["1996",8]]}}},{"id":1457,"uris":["http://zotero.org/users/3117169/items/8FXZWFQB"],"uri":["http://zotero.org/users/3117169/items/8FXZWFQB"],"itemData":{"id":1457,"type":"article-journal","title":"Quantitative analysis of H-species in anisotropic minerals by polarized infrared spectroscopy along three orthogonal directions","container-title":"Contributions to Mineralogy and Petrology","page":"14","volume":"172","issue":"2-3","source":"link.springer.com","abstract":"Infrared spectroscopy is a powerful technique for probing H-species in nominally anhydrous minerals, and a particular goal of considerable efforts has been providing a simple yet accurate method for the quantification. The available methods, with either polarized or unpolarized analyses, are usually time-consuming or, in some cases, subjected to larger uncertainty than theoretically expected. It is shown here that an empirical approach for measuring the concentration, by determining three polarized infrared spectra along any three mutually perpendicular directions, is theoretically and in particular experimentally correct. The theoretical background is established by considering the integrated absorbance, and the experimental measurements are based on a careful evaluation of the species and content of H in a series of gem-quality orthogonal, monoclinic and triclinic crystals, including olivine, orthopyroxene, clinopyroxene, orthoclase and albite (natural and H-annealed). The results demonstrate that the sum of the integrated absorbance from two polarized spectra along two perpendicular directions in any given plane is a constant, and that the sum of the integrated absorbance from three polarized spectra along any three orthogonal directions is of essentially the same accuracy as that along the principal axes. It is also shown that this method works well, with a relative accuracy within 10%, even at some extreme cases where the sample absorption bands are both intense and strongly anisotropic.","DOI":"10.1007/s00410-017-1336-2","ISSN":"0010-7999, 1432-0967","journalAbbreviation":"Contrib Mineral Petrol","language":"en","author":[{"family":"Shuai","given":"Kang"},{"family":"Yang","given":"Xiaozhi"}],"issued":{"date-parts":[["2017",3,1]]}}}],"schema":"https://github.com/citation-style-language/schema/raw/master/csl-citation.json"} </w:instrText>
+        <w:instrText xml:space="preserve"> ADDIN ZOTERO_ITEM CSL_CITATION {"citationID":"0DRcWzU3","properties":{"formattedCitation":"(Libowitzky and Rossman 1996; Shuai and Yang 2017)","plainCitation":"(Libowitzky and Rossman 1996; Shuai and Yang 2017)"},"citationItems":[{"id":1267,"uris":["http://zotero.org/users/3117169/items/MZ2PR4AX"],"uri":["http://zotero.org/users/3117169/items/MZ2PR4AX"],"itemData":{"id":1267,"type":"article-journal","title":"Principles of quantitative absorbance measurements in anisotropic crystals","container-title":"Physics and Chemistry of Minerals","page":"319-327","volume":"23","issue":"6","archive_location":"WOS:A1996VD85000001","abstract":"The accurate measurement of absorbance (A=-log T; T=I/I-0) in anisotropic materials like crystals is highly important for the determination of the concentration and orientation of the oscillator (absorber) under investigation. The absorbance in isotropic material is linearly dependent on the concentration of the absorber and on the thickness of the sample (A=epsilon . c . t). Measurement of absorbance in anisotropic media is more complicated, but it can be obtained from polarized spectra (i) on three random, but orthogonal sections of a crystal, or (ii) preferably on two orthogonal sections oriented parallel to each of two axes of the indicatrix ellipsoid. To compare among different crystal classes (including cubic symmetry) it is useful to convert measured absorbance values to one common basis (the total absorbance A,,,), wherein all absorbers are corrected as if they were aligned parallel to the E-vector of the incident light. The total absorption coefficient (a(tot)=A(tot)/t) is calculated by (i) a(tot)=Sigma(i=1)(3)(a(max,i)+a(min,i))/2, or by (ii) a(tot)=a(x)+a(y)+a(z). Only in special. circumstances will unpolarized measurements of absorbance provide data useful for quantitative studies of anisotropic material. The theoretical approach is confirmed by measurements on calcite and topaz. The orientation of the absorber with respect to the axes of the indicatrix ellipsoid is calculated according to A(x)/A(tot)=cos(2) (x angle absorber), and analogously for A(y) and A(z). In this way, correct angles are obtained for all cases of symmetry. The extinction ratio of the polarizer (Pe=I-crossed/I-parallel) has considerable influence on the measured amplitude of absorption bands, especially in cases of strong anisotropic absorbance. However, if Pe is known, the true absorbance values can be calculated even with polarizers of low extinction ratio, according to Amax=-log [(T-max,T-obs-0.5 . Pe . T-min,T-obs)/(1-0.5 . Pe)], and similar for A(min).","ISSN":"0342-1791","shortTitle":"Principles of quantitative absorbance measurements in anisotropic crystals","journalAbbreviation":"Phys. Chem. Miner.","language":"English","author":[{"family":"Libowitzky","given":"E."},{"family":"Rossman","given":"G. R."}],"issued":{"date-parts":[["1996",8]]}}},{"id":2891,"uris":["http://zotero.org/users/3117169/items/8FXZWFQB"],"uri":["http://zotero.org/users/3117169/items/8FXZWFQB"],"itemData":{"id":2891,"type":"article-journal","title":"Quantitative analysis of H-species in anisotropic minerals by polarized infrared spectroscopy along three orthogonal directions","container-title":"Contributions to Mineralogy and Petrology","page":"14","volume":"172","issue":"2-3","source":"link.springer.com","abstract":"Infrared spectroscopy is a powerful technique for probing H-species in nominally anhydrous minerals, and a particular goal of considerable efforts has been providing a simple yet accurate method for the quantification. The available methods, with either polarized or unpolarized analyses, are usually time-consuming or, in some cases, subjected to larger uncertainty than theoretically expected. It is shown here that an empirical approach for measuring the concentration, by determining three polarized infrared spectra along any three mutually perpendicular directions, is theoretically and in particular experimentally correct. The theoretical background is established by considering the integrated absorbance, and the experimental measurements are based on a careful evaluation of the species and content of H in a series of gem-quality orthogonal, monoclinic and triclinic crystals, including olivine, orthopyroxene, clinopyroxene, orthoclase and albite (natural and H-annealed). The results demonstrate that the sum of the integrated absorbance from two polarized spectra along two perpendicular directions in any given plane is a constant, and that the sum of the integrated absorbance from three polarized spectra along any three orthogonal directions is of essentially the same accuracy as that along the principal axes. It is also shown that this method works well, with a relative accuracy within 10%, even at some extreme cases where the sample absorption bands are both intense and strongly anisotropic.","DOI":"10.1007/s00410-017-1336-2","ISSN":"0010-7999, 1432-0967","journalAbbreviation":"Contrib Mineral Petrol","language":"en","author":[{"family":"Shuai","given":"Kang"},{"family":"Yang","given":"Xiaozhi"}],"issued":{"date-parts":[["2017",3,1]]}}}],"schema":"https://github.com/citation-style-language/schema/raw/master/csl-citation.json"} </w:instrText>
       </w:r>
       <w:r>
         <w:fldChar w:fldCharType="separate"/>
       </w:r>
       <w:r>
         <w:rPr>
-          <w:rFonts w:ascii="Calibri" w:hAnsi="Calibri" w:cs="Calibri"/>
+          <w:rFonts w:ascii="Calibri" w:hAnsi="Calibri"/>
         </w:rPr>
         <w:t>(Libowitzky and Rossman 1996; Shuai and Yang 2017)</w:t>
       </w:r>
@@ -582,16 +620,16 @@
         <w:fldChar w:fldCharType="begin"/>
       </w:r>
       <w:r>
-        <w:instrText xml:space="preserve"> ADDIN ZOTERO_ITEM CSL_CITATION {"citationID":"oUR3i62r","properties":{"formattedCitation":"(Bell et al. 2003; Anthony C Withers et al. 2012)","plainCitation":"(Bell et al. 2003; Anthony C Withers et al. 2012)"},"citationItems":[{"id":366,"uris":["http://zotero.org/users/3117169/items/727HNJPW"],"uri":["http://zotero.org/users/3117169/items/727HNJPW"],"itemData":{"id":366,"type":"article-journal","title":"Hydroxide in olivine: A quantitative determination of the absolute amount and calibration of the IR spectrum","container-title":"Journal of Geophysical Research-Solid Earth","volume":"108","issue":"B2","archive_location":"WOS:000181985400002","URL":"://WOS:000181985400002","DOI":"10.1029/2001jb000679","ISSN":"0148-0227","shortTitle":"Hydroxide in olivine: A quantitative determination of the absolute amount and calibration of the IR spectrum","author":[{"family":"Bell","given":"D. R."},{"family":"Rossman","given":"G. R."},{"family":"Maldener","given":"J."},{"family":"Endisch","given":"D."},{"family":"Rauch","given":"F."}],"issued":{"date-parts":[["2003",2]]}}},{"id":669,"uris":["http://zotero.org/users/3117169/items/IKGHAM4U"],"uri":["http://zotero.org/users/3117169/items/IKGHAM4U"],"itemData":{"id":669,"type":"article-journal","title":"Calibration of infrared spectroscopy by elastic recoil detection analysis of H in synthetic olivine","container-title":"Chemical Geology","page":"92-98","volume":"334","ISSN":"0009-2541","shortTitle":"Calibration of infrared spectroscopy by elastic recoil detection analysis of H in synthetic olivine","author":[{"family":"Withers","given":"Anthony C"},{"family":"Bureau","given":"Hélène"},{"family":"Raepsaet","given":"Caroline"},{"family":"Hirschmann","given":"Marc M"}],"issued":{"date-parts":[["2012"]]}}}],"schema":"https://github.com/citation-style-language/schema/raw/master/csl-citation.json"} </w:instrText>
+        <w:instrText xml:space="preserve"> ADDIN ZOTERO_ITEM CSL_CITATION {"citationID":"oUR3i62r","properties":{"formattedCitation":"(Bell et al. 2003; Withers et al. 2012)","plainCitation":"(Bell et al. 2003; Withers et al. 2012)"},"citationItems":[{"id":505,"uris":["http://zotero.org/users/3117169/items/727HNJPW"],"uri":["http://zotero.org/users/3117169/items/727HNJPW"],"itemData":{"id":505,"type":"article-journal","title":"Hydroxide in olivine: A quantitative determination of the absolute amount and calibration of the IR spectrum","container-title":"Journal of Geophysical Research-Solid Earth","volume":"108","issue":"B2","archive_location":"WOS:000181985400002","URL":"://WOS:000181985400002","DOI":"10.1029/2001jb000679","ISSN":"0148-0227","shortTitle":"Hydroxide in olivine: A quantitative determination of the absolute amount and calibration of the IR spectrum","author":[{"family":"Bell","given":"D. R."},{"family":"Rossman","given":"G. R."},{"family":"Maldener","given":"J."},{"family":"Endisch","given":"D."},{"family":"Rauch","given":"F."}],"issued":{"date-parts":[["2003",2]]}}},{"id":1097,"uris":["http://zotero.org/users/3117169/items/IKGHAM4U"],"uri":["http://zotero.org/users/3117169/items/IKGHAM4U"],"itemData":{"id":1097,"type":"article-journal","title":"Calibration of infrared spectroscopy by elastic recoil detection analysis of H in synthetic olivine","container-title":"Chemical Geology","page":"92-98","volume":"334","ISSN":"0009-2541","shortTitle":"Calibration of infrared spectroscopy by elastic recoil detection analysis of H in synthetic olivine","author":[{"family":"Withers","given":"Anthony C"},{"family":"Bureau","given":"Hélène"},{"family":"Raepsaet","given":"Caroline"},{"family":"Hirschmann","given":"Marc M"}],"issued":{"date-parts":[["2012"]]}}}],"schema":"https://github.com/citation-style-language/schema/raw/master/csl-citation.json"} </w:instrText>
       </w:r>
       <w:r>
         <w:fldChar w:fldCharType="separate"/>
       </w:r>
       <w:r>
         <w:rPr>
-          <w:rFonts w:ascii="Calibri" w:hAnsi="Calibri" w:cs="Calibri"/>
-        </w:rPr>
-        <w:t>(Bell et al. 2003; Anthony C Withers et al. 2012)</w:t>
+          <w:rFonts w:ascii="Calibri" w:hAnsi="Calibri"/>
+        </w:rPr>
+        <w:t>(Bell et al. 2003; Withers et al. 2012)</w:t>
       </w:r>
       <w:r>
         <w:fldChar w:fldCharType="end"/>
@@ -747,14 +785,14 @@
         <w:fldChar w:fldCharType="begin"/>
       </w:r>
       <w:r>
-        <w:instrText xml:space="preserve"> ADDIN ZOTERO_ITEM CSL_CITATION {"citationID":"a23amfnjhq1","properties":{"custom":"Jollands et al. (2016)","formattedCitation":"Jollands et al. (2016)","plainCitation":"Jollands et al. (2016)"},"citationItems":[{"id":1476,"uris":["http://zotero.org/users/3117169/items/WKINMK9E"],"uri":["http://zotero.org/users/3117169/items/WKINMK9E"],"itemData":{"id":1476,"type":"article-journal","title":"Hydrogen diffusion in Ti-doped forsterite and the preservation of metastable point defects","container-title":"American Mineralogist","page":"1560–1570","volume":"101","issue":"7","source":"DeGruyter","abstract":"The effect of trace concentrations of Ti on the rate and mechanism of hydrogen diffusion in pure forsterite was investigated experimentally. Forsterite doped with 350–400 ppm Ti (predominantly octahedral Ti3+, minor tetrahedral Ti4+) was prepared by diffusing Ti into pure synthetic forsterite at high temperature (1500 °C), very low oxygen fugacity (~QFM-5) at atmospheric pressure. The Ti-doped forsterite was then diffusively hydroxylated in a piston-cylinder apparatus at much lower temperatures (650–1000 °C) and higher oxygen fugacities, at 1.5–2.5 GPa, with chemical activities buffered by forsterite-enstatite or forsterite-periclase and partial pressure of H2O equal to total pressure. This produced hydrogen concentration-distance profiles of several hundred micrometers in length. Diffusion of hydrogen through the Ti-doped forsterite, even at very high fO2, does not lead to redox re-equilibration of the high Ti3+/STi ratio set during the synthesis of the starting material at extremely reducing conditions—the metastable point defects are partially preserved.","DOI":"10.2138/am-2016-5568","ISSN":"0003-004X","author":[{"family":"Jollands","given":"Michael C."},{"family":"Padrón-Navarta","given":"José Alberto"},{"family":"Hermann","given":"Jörg"},{"family":"O’Neill","given":"Hugh St.C."}],"issued":{"date-parts":[["2016"]]}}}],"schema":"https://github.com/citation-style-language/schema/raw/master/csl-citation.json"} </w:instrText>
+        <w:instrText xml:space="preserve"> ADDIN ZOTERO_ITEM CSL_CITATION {"citationID":"a23amfnjhq1","properties":{"custom":"Jollands et al. (2016)","formattedCitation":"Jollands et al. (2016)","plainCitation":"Jollands et al. (2016)"},"citationItems":[{"id":2912,"uris":["http://zotero.org/users/3117169/items/WKINMK9E"],"uri":["http://zotero.org/users/3117169/items/WKINMK9E"],"itemData":{"id":2912,"type":"article-journal","title":"Hydrogen diffusion in Ti-doped forsterite and the preservation of metastable point defects","container-title":"American Mineralogist","page":"1560–1570","volume":"101","issue":"7","source":"DeGruyter","abstract":"The effect of trace concentrations of Ti on the rate and mechanism of hydrogen diffusion in pure forsterite was investigated experimentally. Forsterite doped with 350–400 ppm Ti (predominantly octahedral Ti3+, minor tetrahedral Ti4+) was prepared by diffusing Ti into pure synthetic forsterite at high temperature (1500 °C), very low oxygen fugacity (~QFM-5) at atmospheric pressure. The Ti-doped forsterite was then diffusively hydroxylated in a piston-cylinder apparatus at much lower temperatures (650–1000 °C) and higher oxygen fugacities, at 1.5–2.5 GPa, with chemical activities buffered by forsterite-enstatite or forsterite-periclase and partial pressure of H2O equal to total pressure. This produced hydrogen concentration-distance profiles of several hundred micrometers in length. Diffusion of hydrogen through the Ti-doped forsterite, even at very high fO2, does not lead to redox re-equilibration of the high Ti3+/STi ratio set during the synthesis of the starting material at extremely reducing conditions—the metastable point defects are partially preserved.","DOI":"10.2138/am-2016-5568","ISSN":"0003-004X","author":[{"family":"Jollands","given":"Michael C."},{"family":"Padrón-Navarta","given":"José Alberto"},{"family":"Hermann","given":"Jörg"},{"family":"O’Neill","given":"Hugh St.C."}],"issued":{"date-parts":[["2016"]]}}}],"schema":"https://github.com/citation-style-language/schema/raw/master/csl-citation.json"} </w:instrText>
       </w:r>
       <w:r>
         <w:fldChar w:fldCharType="separate"/>
       </w:r>
       <w:r>
         <w:rPr>
-          <w:rFonts w:ascii="Calibri" w:hAnsi="Calibri" w:cs="Calibri"/>
+          <w:rFonts w:ascii="Calibri" w:hAnsi="Calibri"/>
         </w:rPr>
         <w:t>Jollands et al. (2016)</w:t>
       </w:r>
@@ -967,11 +1005,9 @@
       <w:r>
         <w:t>was closer to 1085°C, the melting point of copper</w:t>
       </w:r>
-      <w:ins w:id="1" w:author="Ferriss" w:date="2017-03-30T18:57:00Z">
-        <w:r>
-          <w:t xml:space="preserve"> or, more likely, the Cu was contaminated, perhaps with a small amount of oxygen, resulting in freezing point depression</w:t>
-        </w:r>
-      </w:ins>
+      <w:r>
+        <w:t xml:space="preserve"> or, more likely, the Cu was contaminated, perhaps with a small amount of oxygen, resulting in freezing point depression</w:t>
+      </w:r>
       <w:r>
         <w:t>.</w:t>
       </w:r>
@@ -988,16 +1024,16 @@
         <w:fldChar w:fldCharType="begin"/>
       </w:r>
       <w:r>
-        <w:instrText xml:space="preserve"> ADDIN ZOTERO_ITEM CSL_CITATION {"citationID":"WYca9sWc","properties":{"formattedCitation":"(A. C. Withers 2013)","plainCitation":"(A. C. Withers 2013)"},"citationItems":[{"id":880,"uris":["http://zotero.org/users/3117169/items/TA7AQD5B"],"uri":["http://zotero.org/users/3117169/items/TA7AQD5B"],"itemData":{"id":880,"type":"webpage","title":"The Pitzer and Sterner Equation of State for Water","URL":"http://www.geo.umn.edu/people/researchers/withe012/fugacity.htm","shortTitle":"The Pitzer and Sterner Equation of State for Water","author":[{"family":"Withers","given":"A. C."}],"issued":{"date-parts":[["2013"]]},"accessed":{"date-parts":[["2013",8,6]]}}}],"schema":"https://github.com/citation-style-language/schema/raw/master/csl-citation.json"} </w:instrText>
+        <w:instrText xml:space="preserve"> ADDIN ZOTERO_ITEM CSL_CITATION {"citationID":"WYca9sWc","properties":{"formattedCitation":"(Withers 2013)","plainCitation":"(Withers 2013)"},"citationItems":[{"id":1521,"uris":["http://zotero.org/users/3117169/items/TA7AQD5B"],"uri":["http://zotero.org/users/3117169/items/TA7AQD5B"],"itemData":{"id":1521,"type":"webpage","title":"The Pitzer and Sterner Equation of State for Water","URL":"http://www.geo.umn.edu/people/researchers/withe012/fugacity.htm","shortTitle":"The Pitzer and Sterner Equation of State for Water","author":[{"family":"Withers","given":"A. C."}],"issued":{"date-parts":[["2013"]]},"accessed":{"date-parts":[["2013",8,6]]}}}],"schema":"https://github.com/citation-style-language/schema/raw/master/csl-citation.json"} </w:instrText>
       </w:r>
       <w:r>
         <w:fldChar w:fldCharType="separate"/>
       </w:r>
       <w:r>
         <w:rPr>
-          <w:rFonts w:ascii="Calibri" w:hAnsi="Calibri" w:cs="Calibri"/>
-        </w:rPr>
-        <w:t>(A. C. Withers 2013)</w:t>
+          <w:rFonts w:ascii="Calibri" w:hAnsi="Calibri"/>
+        </w:rPr>
+        <w:t>(Withers 2013)</w:t>
       </w:r>
       <w:r>
         <w:fldChar w:fldCharType="end"/>
@@ -1039,14 +1075,14 @@
         <w:fldChar w:fldCharType="begin"/>
       </w:r>
       <w:r>
-        <w:instrText xml:space="preserve"> ADDIN ZOTERO_ITEM CSL_CITATION {"citationID":"9q0Bjwss","properties":{"formattedCitation":"(Kohlstedt and Mackwell 1998; Demouchy and Mackwell 2006)","plainCitation":"(Kohlstedt and Mackwell 1998; Demouchy and Mackwell 2006)"},"citationItems":[{"id":536,"uris":["http://zotero.org/users/3117169/items/DGCPHAR8"],"uri":["http://zotero.org/users/3117169/items/DGCPHAR8"],"itemData":{"id":536,"type":"article-journal","title":"Diffusion of hydrogen and intrinsic point defects in olivine","container-title":"Zeitschrift Fur Physikalische Chemie-International Journal of Research in Physical Chemistry &amp; Chemical Physics","page":"147-162","volume":"207","archive_location":"WOS:000076569300010","ISSN":"0942-9352","shortTitle":"Diffusion of hydrogen and intrinsic point defects in olivine","author":[{"family":"Kohlstedt","given":"D. L."},{"family":"Mackwell","given":"S. J."}],"issued":{"date-parts":[["1998"]]}}},{"id":414,"uris":["http://zotero.org/users/3117169/items/8NQVB3JH"],"uri":["http://zotero.org/users/3117169/items/8NQVB3JH"],"itemData":{"id":414,"type":"article-journal","title":"Mechanisms of hydrogen incorporation and diffusion in iron-bearing olivine","container-title":"Physics and Chemistry of Minerals","page":"347-355","volume":"33","issue":"5","archive_location":"WOS:000240439000005","abstract":"The incorporation and diffusion of hydrogen in San Carlos olivine (Fo(90)) single crystals were studied by performing experiments under hydrothermal conditions. The experiments were carried out either at 1.5 GPa, 1,000 degrees C for 1.5 h in a piston cylinder apparatus or at 0.2 GPa, 900 degrees C for 1 or 20 h in a cold-seal vessel. The oxygen fugacity was buffered using Ni-NiO, and the silica activity was buffered by adding San Carlos orthopyroxene powders. Polarized Fourier transform infrared (FTIR) spectroscopy was utilized to quantify the hydroxyl distributions in the samples after the experiments. The resulting infrared spectra reproduce the features of FTIR spectra that are observed in olivine from common mantle peridotite xenoliths. The hydrogen concentration at the edges of the hydrogenated olivine crystals corresponds to concentration levels calculated from published water solubility laws. Hydrogen diffusivities were determined for the three crystallographic axes from profiles of water content as a function of position. The chemical diffusion coefficients are comparable to those previously reported for natural iron-bearing olivine. At high temperature, hydrogenation is dominated by coupled diffusion of protons and octahedrally coordinated metal vacancies (V(Me)\"), where the vacancy diffusion rate limits the process. From the experimental data, we determined the following diffusion laws (diffusivity in m(2) s(-1), activation energies in kJ mol(-1)): D(VMe[100],[010]) = 10(-4.5 +/- 4.1) exp[-(204 +/- 94)/RT] for diffusion along [100] and [010]; D(VMe[001]) = 10(-1.4 +/- 0.5) exp[-(258 +/- 11)/RT] for diffusion along [001]. These diffusion rates are fast enough to modify significantly water contents within olivine grains in xenoliths ascending from the mantle.","DOI":"10.1007/s00269-006-0081-2","ISSN":"0342-1791","shortTitle":"Mechanisms of hydrogen incorporation and diffusion in iron-bearing olivine","author":[{"family":"Demouchy","given":"S."},{"family":"Mackwell","given":"S."}],"issued":{"date-parts":[["2006",8]]}}}],"schema":"https://github.com/citation-style-language/schema/raw/master/csl-citation.json"} </w:instrText>
+        <w:instrText xml:space="preserve"> ADDIN ZOTERO_ITEM CSL_CITATION {"citationID":"9q0Bjwss","properties":{"formattedCitation":"(Kohlstedt and Mackwell 1998; Demouchy and Mackwell 2006)","plainCitation":"(Kohlstedt and Mackwell 1998; Demouchy and Mackwell 2006)"},"citationItems":[{"id":831,"uris":["http://zotero.org/users/3117169/items/DGCPHAR8"],"uri":["http://zotero.org/users/3117169/items/DGCPHAR8"],"itemData":{"id":831,"type":"article-journal","title":"Diffusion of hydrogen and intrinsic point defects in olivine","container-title":"Zeitschrift Fur Physikalische Chemie-International Journal of Research in Physical Chemistry &amp; Chemical Physics","page":"147-162","volume":"207","archive_location":"WOS:000076569300010","ISSN":"0942-9352","shortTitle":"Diffusion of hydrogen and intrinsic point defects in olivine","author":[{"family":"Kohlstedt","given":"D. L."},{"family":"Mackwell","given":"S. J."}],"issued":{"date-parts":[["1998"]]}}},{"id":593,"uris":["http://zotero.org/users/3117169/items/8NQVB3JH"],"uri":["http://zotero.org/users/3117169/items/8NQVB3JH"],"itemData":{"id":593,"type":"article-journal","title":"Mechanisms of hydrogen incorporation and diffusion in iron-bearing olivine","container-title":"Physics and Chemistry of Minerals","page":"347-355","volume":"33","issue":"5","archive_location":"WOS:000240439000005","abstract":"The incorporation and diffusion of hydrogen in San Carlos olivine (Fo(90)) single crystals were studied by performing experiments under hydrothermal conditions. The experiments were carried out either at 1.5 GPa, 1,000 degrees C for 1.5 h in a piston cylinder apparatus or at 0.2 GPa, 900 degrees C for 1 or 20 h in a cold-seal vessel. The oxygen fugacity was buffered using Ni-NiO, and the silica activity was buffered by adding San Carlos orthopyroxene powders. Polarized Fourier transform infrared (FTIR) spectroscopy was utilized to quantify the hydroxyl distributions in the samples after the experiments. The resulting infrared spectra reproduce the features of FTIR spectra that are observed in olivine from common mantle peridotite xenoliths. The hydrogen concentration at the edges of the hydrogenated olivine crystals corresponds to concentration levels calculated from published water solubility laws. Hydrogen diffusivities were determined for the three crystallographic axes from profiles of water content as a function of position. The chemical diffusion coefficients are comparable to those previously reported for natural iron-bearing olivine. At high temperature, hydrogenation is dominated by coupled diffusion of protons and octahedrally coordinated metal vacancies (V(Me)\"), where the vacancy diffusion rate limits the process. From the experimental data, we determined the following diffusion laws (diffusivity in m(2) s(-1), activation energies in kJ mol(-1)): D(VMe[100],[010]) = 10(-4.5 +/- 4.1) exp[-(204 +/- 94)/RT] for diffusion along [100] and [010]; D(VMe[001]) = 10(-1.4 +/- 0.5) exp[-(258 +/- 11)/RT] for diffusion along [001]. These diffusion rates are fast enough to modify significantly water contents within olivine grains in xenoliths ascending from the mantle.","DOI":"10.1007/s00269-006-0081-2","ISSN":"0342-1791","shortTitle":"Mechanisms of hydrogen incorporation and diffusion in iron-bearing olivine","author":[{"family":"Demouchy","given":"S."},{"family":"Mackwell","given":"S."}],"issued":{"date-parts":[["2006",8]]}}}],"schema":"https://github.com/citation-style-language/schema/raw/master/csl-citation.json"} </w:instrText>
       </w:r>
       <w:r>
         <w:fldChar w:fldCharType="separate"/>
       </w:r>
       <w:r>
         <w:rPr>
-          <w:rFonts w:ascii="Calibri" w:hAnsi="Calibri" w:cs="Calibri"/>
+          <w:rFonts w:ascii="Calibri" w:hAnsi="Calibri"/>
         </w:rPr>
         <w:t>(Kohlstedt and Mackwell 1998; Demouchy and Mackwell 2006)</w:t>
       </w:r>
@@ -1083,16 +1119,16 @@
         <w:fldChar w:fldCharType="begin"/>
       </w:r>
       <w:r>
-        <w:instrText xml:space="preserve"> ADDIN ZOTERO_ITEM CSL_CITATION {"citationID":"N9iPjw1Z","properties":{"formattedCitation":"(A. C. Withers 2013)","plainCitation":"(A. C. Withers 2013)"},"citationItems":[{"id":880,"uris":["http://zotero.org/users/3117169/items/TA7AQD5B"],"uri":["http://zotero.org/users/3117169/items/TA7AQD5B"],"itemData":{"id":880,"type":"webpage","title":"The Pitzer and Sterner Equation of State for Water","URL":"http://www.geo.umn.edu/people/researchers/withe012/fugacity.htm","shortTitle":"The Pitzer and Sterner Equation of State for Water","author":[{"family":"Withers","given":"A. C."}],"issued":{"date-parts":[["2013"]]},"accessed":{"date-parts":[["2013",8,6]]}}}],"schema":"https://github.com/citation-style-language/schema/raw/master/csl-citation.json"} </w:instrText>
+        <w:instrText xml:space="preserve"> ADDIN ZOTERO_ITEM CSL_CITATION {"citationID":"N9iPjw1Z","properties":{"formattedCitation":"(Withers 2013)","plainCitation":"(Withers 2013)"},"citationItems":[{"id":1521,"uris":["http://zotero.org/users/3117169/items/TA7AQD5B"],"uri":["http://zotero.org/users/3117169/items/TA7AQD5B"],"itemData":{"id":1521,"type":"webpage","title":"The Pitzer and Sterner Equation of State for Water","URL":"http://www.geo.umn.edu/people/researchers/withe012/fugacity.htm","shortTitle":"The Pitzer and Sterner Equation of State for Water","author":[{"family":"Withers","given":"A. C."}],"issued":{"date-parts":[["2013"]]},"accessed":{"date-parts":[["2013",8,6]]}}}],"schema":"https://github.com/citation-style-language/schema/raw/master/csl-citation.json"} </w:instrText>
       </w:r>
       <w:r>
         <w:fldChar w:fldCharType="separate"/>
       </w:r>
       <w:r>
         <w:rPr>
-          <w:rFonts w:ascii="Calibri" w:hAnsi="Calibri" w:cs="Calibri"/>
-        </w:rPr>
-        <w:t>(A. C. Withers 2013)</w:t>
+          <w:rFonts w:ascii="Calibri" w:hAnsi="Calibri"/>
+        </w:rPr>
+        <w:t>(Withers 2013)</w:t>
       </w:r>
       <w:r>
         <w:fldChar w:fldCharType="end"/>
@@ -1207,36 +1243,6 @@
       </w:r>
       <w:r>
         <w:t xml:space="preserve"> the initial concentration of ferric iron</w:t>
-      </w:r>
-      <w:r>
-        <w:t>.</w:t>
-      </w:r>
-      <w:r>
-        <w:t xml:space="preserve"> </w:t>
-      </w:r>
-      <w:r>
-        <w:t xml:space="preserve">As with the experimental hydration of SC1-7, </w:t>
-      </w:r>
-      <w:r>
-        <w:t xml:space="preserve">if </w:t>
-      </w:r>
-      <w:r>
-        <w:t>the actual temperature was somewhat higher than the measured temperat</w:t>
-      </w:r>
-      <w:r>
-        <w:t>ure of 800°C, perhaps 850°C, it would still</w:t>
-      </w:r>
-      <w:r>
-        <w:t xml:space="preserve"> not </w:t>
-      </w:r>
-      <w:r>
-        <w:t xml:space="preserve">be </w:t>
-      </w:r>
-      <w:r>
-        <w:t>so high that significant proton-vacancy mechanism di</w:t>
-      </w:r>
-      <w:r>
-        <w:t>ffusion would be expected</w:t>
       </w:r>
       <w:r>
         <w:t>.</w:t>
@@ -1338,19 +1344,32 @@
       <w:pPr>
         <w:pStyle w:val="Caption"/>
       </w:pPr>
-      <w:bookmarkStart w:id="2" w:name="_Ref477285918"/>
+      <w:bookmarkStart w:id="0" w:name="_Ref477285918"/>
       <w:r>
         <w:t xml:space="preserve">Figure </w:t>
       </w:r>
-      <w:fldSimple w:instr=" SEQ Figure \* ARABIC ">
-        <w:r>
-          <w:rPr>
-            <w:noProof/>
-          </w:rPr>
-          <w:t>1</w:t>
-        </w:r>
-      </w:fldSimple>
-      <w:bookmarkEnd w:id="2"/>
+      <w:r>
+        <w:fldChar w:fldCharType="begin"/>
+      </w:r>
+      <w:r>
+        <w:instrText xml:space="preserve"> SEQ Figure \* ARABIC </w:instrText>
+      </w:r>
+      <w:r>
+        <w:fldChar w:fldCharType="separate"/>
+      </w:r>
+      <w:r>
+        <w:rPr>
+          <w:noProof/>
+        </w:rPr>
+        <w:t>1</w:t>
+      </w:r>
+      <w:r>
+        <w:rPr>
+          <w:noProof/>
+        </w:rPr>
+        <w:fldChar w:fldCharType="end"/>
+      </w:r>
+      <w:bookmarkEnd w:id="0"/>
       <w:r>
         <w:t>. Schematic cross-sections illustrating the experimental design for hydrating San Carlos o</w:t>
       </w:r>
@@ -1661,14 +1680,14 @@
         <w:fldChar w:fldCharType="begin"/>
       </w:r>
       <w:r>
-        <w:instrText xml:space="preserve"> ADDIN ZOTERO_ITEM CSL_CITATION {"citationID":"a177bijgko1","properties":{"custom":"E. Ferriss et al. (2015) and Elizabeth Ferriss, Plank, and Walker (2016)","formattedCitation":"E. Ferriss et al. (2015) and Elizabeth Ferriss, Plank, and Walker (2016)","plainCitation":"E. Ferriss et al. (2015) and Elizabeth Ferriss, Plank, and Walker (2016)"},"citationItems":[{"id":477,"uris":["http://zotero.org/users/3117169/items/BDQWBZRD"],"uri":["http://zotero.org/users/3117169/items/BDQWBZRD"],"itemData":{"id":477,"type":"article-journal","title":"The whole-block approach to measuring hydrogen diffusivity in nominally anhydrous minerals","container-title":"American Mineralogist","page":"837-851","volume":"100","issue":"4","archive_location":"WOS:000352175700017","abstract":"A method is developed for determining the diffusivity of infrared-active species by transmission Fourier transform infrared spectroscopy (FTIR) in samples prepared as rectangular prisms without cutting the sample. The primary application of this \"whole-block\" or \"3D-WB\" method is in measuring the diffusion of hydrogen (colloquially referred to as \"water\") in nominally anhydrous minerals, but the approach is applicable to any IR-active species. The whole-block method requires developing a three-dimensional model that includes the integration of the beam signal through the sample, from rim to core to opposite rim. The analysis is carried out using both forward and tomographic inverse modeling techniques. Measurements collected from central slices cut from the whole block are simpler to interpret than whole-block measurements, but slicing requires destructive sample analysis. Because the whole-block method is nondestructive, this approach allows a time-series of diffusion experiments on the same sample. The potential pitfalls of evaluating whole-block measurements without correcting for path integration effects are explored using simulations. The simulations demonstrate that diffusivities determined from whole-block measurements without considering path-averaging may be up to half an order of magnitude too fast. The largest errors are in fast and/or short directions, in which the diffusion profiles are best developed. A key characteristic of whole-block measurements is that the central values in whole-block traverses always change before the concentration of the IR-active species changes in the block's center because of signal integration that includes concentrations in the sample rims. The resulting plateau in the measurements is difficult to fit correctly without considering path integration effects, ideally by using 3D whole-block models. However, for early stages of diffusion with &lt;50% progress, diffusivities can be accurately determined within 0.5 log units using a ID approximation and the whole-block central plateau values because diffusivities are more dependent on profile shape than absolute concentrations. To test the whole-block method, a dehydration experiment was performed on an oriented piece of diopside from the Kunlun Mts with minimal zoning, cracks, or inclusions. The experiment was performed in a gas mixing furnace for 3 days at a temperature of 1000 degrees C and oxygen fugacity of 10-(11.1) bar (QFM). First, whole-block analysis was performed by taking FTIR traverses in three orthogonal directions. Then, a slice was cut from the center of the sample, and hydrogen profiles were measured by FTIR and secondary ion mass spectrometry (SIMS). The results of FTIR and SIMS measurements on the slice are in good agreement both with each other and with diffusion profiles calculated based on the results of forward and inverse models of the whole-block FTIR measurements. Finally, the new method is applied to previous whole-block measurements of hydrogen diffusion in San Carlos olivine using both the forward and inverse approaches.","ISSN":"0003-004X","shortTitle":"The whole-block approach to measuring hydrogen diffusivity in nominally anhydrous minerals","journalAbbreviation":"Am. Miner.","language":"English","author":[{"family":"Ferriss","given":"E."},{"family":"Plank","given":"T."},{"family":"Walker","given":"D."},{"family":"Nettles","given":"M."}],"issued":{"date-parts":[["2015",4]]}},"label":"page"},{"id":648,"uris":["http://zotero.org/users/3117169/items/HZJ8PGQN"],"uri":["http://zotero.org/users/3117169/items/HZJ8PGQN"],"itemData":{"id":648,"type":"article-journal","title":"Site-specific hydrogen diffusion rates during clinopyroxene dehydration","container-title":"Contributions to Mineralogy and Petrology","page":"1-24","volume":"171","issue":"6","abstract":"The rate of hydrogen diffusion in clinopyroxene is relevant to interpreting hydrogen (“water”) concentrations in xenoliths, phenocrysts, and clinopyroxene-hosted melt inclusions to provide insight into the deep-earth water cycle and volcanic explosivity. Here, we determine bulk and site-specific hydrogen diffusivities in two diopsides and an augite by heating initially homogeneous water-bearing samples in a 1-atm CO/CO2 gas-mixing furnace at 800–1000 °C and oxygen fugacity at the quartz–fayalite–magnetite buffer and observing H-loss profiles. The O–H stretching range between wavenumbers 3000 and 4000 cm−1 in FTIR spectra is resolved into 4–6 peaks, each of which is assumed to represent a distinct defect site for the hydrogen, to determine peak-specific diffusivities using our previously published whole-block method. For the diopside from the Kunlun Mts. in China, Arrhenius relations are reported for peaks at 3645, 3617, 3540, 3443, and 3355 cm−1 based on measurements at 816, 904, and 1000 °C. Bulk and site-specific diffusivities are determined for the same set of peaks at 904 °C for the second diopside (Jaipur). The augite (PMR-53) was a triangular thin slab, and hydrogen diffusivities were determined for bulk hydrogen and peaks at 3620, 3550, 3460, and 3355 cm−1 in the thickness direction at 800 °C. Bulk hydrogen diffusivity in the Jaipur diopside is consistent with previous work, and hydrogen diffusivity in augite PMR-53 is slightly lower than the fast direction diffusivities measured || [100] and [001]* in Jaipur diopside. Both diopsides show 1–2 orders of magnitude differences in the peaks-specific diffusivities, with the fastest diffusivities at 3450 cm−1 and the slowest at 3645 cm−1. However, the hydrogen diffusivities in Jaipur diopside are 2–4 orders of magnitude higher than those in Kunlun diopside for bulk hydrogen and all peaks. Thus, peak-specific differences cannot by themselves adequately explain the 5 orders of magnitude range in hydrogen diffusivities observed experimentally in different diopsides. The results are broadly consistent with a previously proposed increase in hydrogen diffusivity in diopside with Fe up to 0.6–0.8 a.p.f.u., although there may be an opposing relationship with Al(IV). The results of this study and others predict high water diffusivities in Fe-bearing mantle xenolith clinopyroxene, on the order of ~10−9 to 10−11 m2/s at 1000 °C. The common observation of hydrogen zonation in mantle xenolith olivine, but not in clinopyroxene implies that hydrogen diffusion is much faster in olivine than in pyroxene, which then requires the operation of the fastest diffusion mechanism quantified in olivine and diffusivities in clinopyroxene at the lower end of this 2 orders of magnitude range. Such high diffusivities strongly suggest that water in mantle xenoliths has at least partially equilibrated with the host magma, and that the diffusion profiles observed in mantle xenolith olivine reflect only the final stage of ascent after water begins to exsolve.","DOI":"10.1007/s00410-016-1262-8","ISSN":"1432-0967","shortTitle":"Site-specific hydrogen diffusion rates during clinopyroxene dehydration","author":[{"family":"Ferriss","given":"Elizabeth"},{"family":"Plank","given":"Terry"},{"family":"Walker","given":"David"}],"issued":{"date-parts":[["2016"]]}},"label":"page"}],"schema":"https://github.com/citation-style-language/schema/raw/master/csl-citation.json"} </w:instrText>
+        <w:instrText xml:space="preserve"> ADDIN ZOTERO_ITEM CSL_CITATION {"citationID":"a177bijgko1","properties":{"custom":"E. Ferriss et al. (2015) and Elizabeth Ferriss, Plank, and Walker (2016)","formattedCitation":"E. Ferriss et al. (2015) and Elizabeth Ferriss, Plank, and Walker (2016)","plainCitation":"E. Ferriss et al. (2015) and Elizabeth Ferriss, Plank, and Walker (2016)"},"citationItems":[{"id":724,"uris":["http://zotero.org/users/3117169/items/BDQWBZRD"],"uri":["http://zotero.org/users/3117169/items/BDQWBZRD"],"itemData":{"id":724,"type":"article-journal","title":"The whole-block approach to measuring hydrogen diffusivity in nominally anhydrous minerals","container-title":"American Mineralogist","page":"837-851","volume":"100","issue":"4","archive_location":"WOS:000352175700017","abstract":"A method is developed for determining the diffusivity of infrared-active species by transmission Fourier transform infrared spectroscopy (FTIR) in samples prepared as rectangular prisms without cutting the sample. The primary application of this \"whole-block\" or \"3D-WB\" method is in measuring the diffusion of hydrogen (colloquially referred to as \"water\") in nominally anhydrous minerals, but the approach is applicable to any IR-active species. The whole-block method requires developing a three-dimensional model that includes the integration of the beam signal through the sample, from rim to core to opposite rim. The analysis is carried out using both forward and tomographic inverse modeling techniques. Measurements collected from central slices cut from the whole block are simpler to interpret than whole-block measurements, but slicing requires destructive sample analysis. Because the whole-block method is nondestructive, this approach allows a time-series of diffusion experiments on the same sample. The potential pitfalls of evaluating whole-block measurements without correcting for path integration effects are explored using simulations. The simulations demonstrate that diffusivities determined from whole-block measurements without considering path-averaging may be up to half an order of magnitude too fast. The largest errors are in fast and/or short directions, in which the diffusion profiles are best developed. A key characteristic of whole-block measurements is that the central values in whole-block traverses always change before the concentration of the IR-active species changes in the block's center because of signal integration that includes concentrations in the sample rims. The resulting plateau in the measurements is difficult to fit correctly without considering path integration effects, ideally by using 3D whole-block models. However, for early stages of diffusion with &lt;50% progress, diffusivities can be accurately determined within 0.5 log units using a ID approximation and the whole-block central plateau values because diffusivities are more dependent on profile shape than absolute concentrations. To test the whole-block method, a dehydration experiment was performed on an oriented piece of diopside from the Kunlun Mts with minimal zoning, cracks, or inclusions. The experiment was performed in a gas mixing furnace for 3 days at a temperature of 1000 degrees C and oxygen fugacity of 10-(11.1) bar (QFM). First, whole-block analysis was performed by taking FTIR traverses in three orthogonal directions. Then, a slice was cut from the center of the sample, and hydrogen profiles were measured by FTIR and secondary ion mass spectrometry (SIMS). The results of FTIR and SIMS measurements on the slice are in good agreement both with each other and with diffusion profiles calculated based on the results of forward and inverse models of the whole-block FTIR measurements. Finally, the new method is applied to previous whole-block measurements of hydrogen diffusion in San Carlos olivine using both the forward and inverse approaches.","ISSN":"0003-004X","shortTitle":"The whole-block approach to measuring hydrogen diffusivity in nominally anhydrous minerals","journalAbbreviation":"Am. Miner.","language":"English","author":[{"family":"Ferriss","given":"E."},{"family":"Plank","given":"T."},{"family":"Walker","given":"D."},{"family":"Nettles","given":"M."}],"issued":{"date-parts":[["2015",4]]}},"label":"page"},{"id":1054,"uris":["http://zotero.org/users/3117169/items/HZJ8PGQN"],"uri":["http://zotero.org/users/3117169/items/HZJ8PGQN"],"itemData":{"id":1054,"type":"article-journal","title":"Site-specific hydrogen diffusion rates during clinopyroxene dehydration","container-title":"Contributions to Mineralogy and Petrology","page":"1-24","volume":"171","issue":"6","abstract":"The rate of hydrogen diffusion in clinopyroxene is relevant to interpreting hydrogen (“water”) concentrations in xenoliths, phenocrysts, and clinopyroxene-hosted melt inclusions to provide insight into the deep-earth water cycle and volcanic explosivity. Here, we determine bulk and site-specific hydrogen diffusivities in two diopsides and an augite by heating initially homogeneous water-bearing samples in a 1-atm CO/CO2 gas-mixing furnace at 800–1000 °C and oxygen fugacity at the quartz–fayalite–magnetite buffer and observing H-loss profiles. The O–H stretching range between wavenumbers 3000 and 4000 cm−1 in FTIR spectra is resolved into 4–6 peaks, each of which is assumed to represent a distinct defect site for the hydrogen, to determine peak-specific diffusivities using our previously published whole-block method. For the diopside from the Kunlun Mts. in China, Arrhenius relations are reported for peaks at 3645, 3617, 3540, 3443, and 3355 cm−1 based on measurements at 816, 904, and 1000 °C. Bulk and site-specific diffusivities are determined for the same set of peaks at 904 °C for the second diopside (Jaipur). The augite (PMR-53) was a triangular thin slab, and hydrogen diffusivities were determined for bulk hydrogen and peaks at 3620, 3550, 3460, and 3355 cm−1 in the thickness direction at 800 °C. Bulk hydrogen diffusivity in the Jaipur diopside is consistent with previous work, and hydrogen diffusivity in augite PMR-53 is slightly lower than the fast direction diffusivities measured || [100] and [001]* in Jaipur diopside. Both diopsides show 1–2 orders of magnitude differences in the peaks-specific diffusivities, with the fastest diffusivities at 3450 cm−1 and the slowest at 3645 cm−1. However, the hydrogen diffusivities in Jaipur diopside are 2–4 orders of magnitude higher than those in Kunlun diopside for bulk hydrogen and all peaks. Thus, peak-specific differences cannot by themselves adequately explain the 5 orders of magnitude range in hydrogen diffusivities observed experimentally in different diopsides. The results are broadly consistent with a previously proposed increase in hydrogen diffusivity in diopside with Fe up to 0.6–0.8 a.p.f.u., although there may be an opposing relationship with Al(IV). The results of this study and others predict high water diffusivities in Fe-bearing mantle xenolith clinopyroxene, on the order of ~10−9 to 10−11 m2/s at 1000 °C. The common observation of hydrogen zonation in mantle xenolith olivine, but not in clinopyroxene implies that hydrogen diffusion is much faster in olivine than in pyroxene, which then requires the operation of the fastest diffusion mechanism quantified in olivine and diffusivities in clinopyroxene at the lower end of this 2 orders of magnitude range. Such high diffusivities strongly suggest that water in mantle xenoliths has at least partially equilibrated with the host magma, and that the diffusion profiles observed in mantle xenolith olivine reflect only the final stage of ascent after water begins to exsolve.","DOI":"10.1007/s00410-016-1262-8","ISSN":"1432-0967","shortTitle":"Site-specific hydrogen diffusion rates during clinopyroxene dehydration","author":[{"family":"Ferriss","given":"Elizabeth"},{"family":"Plank","given":"Terry"},{"family":"Walker","given":"David"}],"issued":{"date-parts":[["2016"]]}},"label":"page"}],"schema":"https://github.com/citation-style-language/schema/raw/master/csl-citation.json"} </w:instrText>
       </w:r>
       <w:r>
         <w:fldChar w:fldCharType="separate"/>
       </w:r>
       <w:r>
         <w:rPr>
-          <w:rFonts w:ascii="Calibri" w:hAnsi="Calibri" w:cs="Calibri"/>
+          <w:rFonts w:ascii="Calibri" w:hAnsi="Calibri"/>
         </w:rPr>
         <w:t>E. Ferriss et al. (2015) and Elizabeth Ferriss, Plank, and Walker (2016)</w:t>
       </w:r>
@@ -1688,16 +1707,16 @@
         <w:fldChar w:fldCharType="begin"/>
       </w:r>
       <w:r>
-        <w:instrText xml:space="preserve"> ADDIN ZOTERO_ITEM CSL_CITATION {"citationID":"X0tlVge7","properties":{"formattedCitation":"(E. Ferriss 2015)","plainCitation":"(E. Ferriss 2015)"},"citationItems":[{"id":756,"uris":["http://zotero.org/users/3117169/items/NBRIHGJ9"],"uri":["http://zotero.org/users/3117169/items/NBRIHGJ9"],"itemData":{"id":756,"type":"book","title":"pynams: a Python package for interpreting FTIR spectra of nominally anhydrous minerals (NAMs)","publisher-place":"New York","version":"v0.1.0","event-place":"New York","URL":"https://github.com/EFerriss/pynams","shortTitle":"pynams: a Python package for interpreting FTIR spectra of nominally anhydrous minerals (NAMs)","author":[{"family":"Ferriss","given":"E."}],"issued":{"date-parts":[["2015"]]}}}],"schema":"https://github.com/citation-style-language/schema/raw/master/csl-citation.json"} </w:instrText>
+        <w:instrText xml:space="preserve"> ADDIN ZOTERO_ITEM CSL_CITATION {"citationID":"X0tlVge7","properties":{"formattedCitation":"(Ferriss 2015)","plainCitation":"(Ferriss 2015)"},"citationItems":[{"id":1284,"uris":["http://zotero.org/users/3117169/items/NBRIHGJ9"],"uri":["http://zotero.org/users/3117169/items/NBRIHGJ9"],"itemData":{"id":1284,"type":"book","title":"pynams: a Python package for interpreting FTIR spectra of nominally anhydrous minerals (NAMs)","publisher-place":"New York","version":"v0.1.0","event-place":"New York","URL":"https://github.com/EFerriss/pynams","shortTitle":"pynams: a Python package for interpreting FTIR spectra of nominally anhydrous minerals (NAMs)","author":[{"family":"Ferriss","given":"E."}],"issued":{"date-parts":[["2015"]]}}}],"schema":"https://github.com/citation-style-language/schema/raw/master/csl-citation.json"} </w:instrText>
       </w:r>
       <w:r>
         <w:fldChar w:fldCharType="separate"/>
       </w:r>
       <w:r>
         <w:rPr>
-          <w:rFonts w:ascii="Calibri" w:hAnsi="Calibri" w:cs="Calibri"/>
-        </w:rPr>
-        <w:t>(E. Ferriss 2015)</w:t>
+          <w:rFonts w:ascii="Calibri" w:hAnsi="Calibri"/>
+        </w:rPr>
+        <w:t>(Ferriss 2015)</w:t>
       </w:r>
       <w:r>
         <w:fldChar w:fldCharType="end"/>
@@ -1779,14 +1798,14 @@
         <w:fldChar w:fldCharType="begin"/>
       </w:r>
       <w:r>
-        <w:instrText xml:space="preserve"> ADDIN ZOTERO_ITEM CSL_CITATION {"citationID":"UjVQf3OP","properties":{"formattedCitation":"(Ruprecht and Plank 2013; Ferguson et al. 2016)","plainCitation":"(Ruprecht and Plank 2013; Ferguson et al. 2016)"},"citationItems":[{"id":1512,"uris":["http://zotero.org/users/3117169/items/IXHFNBQT"],"uri":["http://zotero.org/users/3117169/items/IXHFNBQT"],"itemData":{"id":1512,"type":"article-journal","title":"Feeding andesitic eruptions with a high-speed connection from the mantle","container-title":"Nature","page":"68-72","volume":"500","issue":"7460","ISSN":"0028-0836","journalAbbreviation":"Nature","author":[{"family":"Ruprecht","given":"Philipp"},{"family":"Plank","given":"Terry"}],"issued":{"date-parts":[["2013",8,1]]}}},{"id":1508,"uris":["http://zotero.org/users/3117169/items/4WSSTZKG"],"uri":["http://zotero.org/users/3117169/items/4WSSTZKG"],"itemData":{"id":1508,"type":"article-journal","title":"Magma decompression rates during explosive eruptions of Kīlauea volcano, Hawaii, recorded by melt embayments","container-title":"Bulletin of Volcanology","page":"71","volume":"78","issue":"10","source":"link.springer.com","abstract":"The decompression rate of magma as it ascends during volcanic eruptions is an important but poorly constrained parameter that controls many of the processes that influence eruptive behavior. In this study, we quantify decompression rates for basaltic magmas using volatile diffusion in olivine-hosted melt tubes (embayments) for three contrasting eruptions of Kīlauea volcano, Hawaii. Incomplete exsolution of H2O, CO2, and S from the embayment melts during eruptive ascent creates diffusion profiles that can be measured using microanalytical techniques, and then modeled to infer the average decompression rate. We obtain average rates of ~0.05–0.45 MPa s−1 for eruptions ranging from Hawaiian style fountains to basaltic subplinian, with the more intense eruptions having higher rates. The ascent timescales for these magmas vary from around ~5 to ~36 min from depths of ~2 to ~4 km, respectively. Decompression-exsolution models based on the embayment data also allow for an estimate of the mass fraction of pre-existing exsolved volatiles within the magma body. In the eruptions studied, this varies from 0.1 to 3.2 wt% but does not appear to be the key control on eruptive intensity. Our results do not support a direct link between the concentration of pre-eruptive volatiles and eruptive intensity; rather, they suggest that for these eruptions, decompression rates are proportional to independent estimates of mass discharge rate. Although the intensity of eruptions is defined by the discharge rate, based on the currently available dataset of embayment analyses, it does not appear to scale linearly with average decompression rate. This study demonstrates the utility of the embayment method for providing quantitative constraints on magma ascent during explosive basaltic eruptions.","DOI":"10.1007/s00445-016-1064-x","ISSN":"0258-8900, 1432-0819","journalAbbreviation":"Bull Volcanol","language":"en","author":[{"family":"Ferguson","given":"David J."},{"family":"Gonnermann","given":"Helge M."},{"family":"Ruprecht","given":"Philipp"},{"family":"Plank","given":"Terry"},{"family":"Hauri","given":"Erik H."},{"family":"Houghton","given":"Bruce F."},{"family":"Swanson","given":"Donald A."}],"issued":{"date-parts":[["2016",10,1]]}}}],"schema":"https://github.com/citation-style-language/schema/raw/master/csl-citation.json"} </w:instrText>
+        <w:instrText xml:space="preserve"> ADDIN ZOTERO_ITEM CSL_CITATION {"citationID":"UjVQf3OP","properties":{"formattedCitation":"(Ruprecht and Plank 2013; Ferguson et al. 2016)","plainCitation":"(Ruprecht and Plank 2013; Ferguson et al. 2016)"},"citationItems":[{"id":2899,"uris":["http://zotero.org/users/3117169/items/IXHFNBQT"],"uri":["http://zotero.org/users/3117169/items/IXHFNBQT"],"itemData":{"id":2899,"type":"article-journal","title":"Feeding andesitic eruptions with a high-speed connection from the mantle","container-title":"Nature","page":"68-72","volume":"500","issue":"7460","ISSN":"0028-0836","journalAbbreviation":"Nature","author":[{"family":"Ruprecht","given":"Philipp"},{"family":"Plank","given":"Terry"}],"issued":{"date-parts":[["2013",8,1]]}}},{"id":2889,"uris":["http://zotero.org/users/3117169/items/4WSSTZKG"],"uri":["http://zotero.org/users/3117169/items/4WSSTZKG"],"itemData":{"id":2889,"type":"article-journal","title":"Magma decompression rates during explosive eruptions of Kīlauea volcano, Hawaii, recorded by melt embayments","container-title":"Bulletin of Volcanology","page":"71","volume":"78","issue":"10","source":"link.springer.com","abstract":"The decompression rate of magma as it ascends during volcanic eruptions is an important but poorly constrained parameter that controls many of the processes that influence eruptive behavior. In this study, we quantify decompression rates for basaltic magmas using volatile diffusion in olivine-hosted melt tubes (embayments) for three contrasting eruptions of Kīlauea volcano, Hawaii. Incomplete exsolution of H2O, CO2, and S from the embayment melts during eruptive ascent creates diffusion profiles that can be measured using microanalytical techniques, and then modeled to infer the average decompression rate. We obtain average rates of ~0.05–0.45 MPa s−1 for eruptions ranging from Hawaiian style fountains to basaltic subplinian, with the more intense eruptions having higher rates. The ascent timescales for these magmas vary from around ~5 to ~36 min from depths of ~2 to ~4 km, respectively. Decompression-exsolution models based on the embayment data also allow for an estimate of the mass fraction of pre-existing exsolved volatiles within the magma body. In the eruptions studied, this varies from 0.1 to 3.2 wt% but does not appear to be the key control on eruptive intensity. Our results do not support a direct link between the concentration of pre-eruptive volatiles and eruptive intensity; rather, they suggest that for these eruptions, decompression rates are proportional to independent estimates of mass discharge rate. Although the intensity of eruptions is defined by the discharge rate, based on the currently available dataset of embayment analyses, it does not appear to scale linearly with average decompression rate. This study demonstrates the utility of the embayment method for providing quantitative constraints on magma ascent during explosive basaltic eruptions.","DOI":"10.1007/s00445-016-1064-x","ISSN":"0258-8900, 1432-0819","journalAbbreviation":"Bull Volcanol","language":"en","author":[{"family":"Ferguson","given":"David J."},{"family":"Gonnermann","given":"Helge M."},{"family":"Ruprecht","given":"Philipp"},{"family":"Plank","given":"Terry"},{"family":"Hauri","given":"Erik H."},{"family":"Houghton","given":"Bruce F."},{"family":"Swanson","given":"Donald A."}],"issued":{"date-parts":[["2016",10,1]]}}}],"schema":"https://github.com/citation-style-language/schema/raw/master/csl-citation.json"} </w:instrText>
       </w:r>
       <w:r>
         <w:fldChar w:fldCharType="separate"/>
       </w:r>
       <w:r>
         <w:rPr>
-          <w:rFonts w:ascii="Calibri" w:hAnsi="Calibri" w:cs="Calibri"/>
+          <w:rFonts w:ascii="Calibri" w:hAnsi="Calibri"/>
         </w:rPr>
         <w:t>(Ruprecht and Plank 2013; Ferguson et al. 2016)</w:t>
       </w:r>
@@ -1934,7 +1953,7 @@
         <w:rPr>
           <w:b/>
         </w:rPr>
-        <w:instrText xml:space="preserve"> ADDIN ZOTERO_ITEM CSL_CITATION {"citationID":"J5Q0ruSv","properties":{"formattedCitation":"(Peslier and Luhr 2006; Kurosawa, Yurimoto, and Sueno 1997)","plainCitation":"(Peslier and Luhr 2006; Kurosawa, Yurimoto, and Sueno 1997)"},"citationItems":[{"id":637,"uris":["http://zotero.org/users/3117169/items/HKJ9PURB"],"uri":["http://zotero.org/users/3117169/items/HKJ9PURB"],"itemData":{"id":637,"type":"article-journal","title":"Hydrogen loss from olivines in mantle xenoliths from Simcoe (USA) and Mexico: Mafic alkalic magma ascent rates and water budget of the sub-continental lithosphere","container-title":"Earth and Planetary Science Letters","page":"302-319","volume":"242","issue":"3-4","archive_location":"WOS:000235855100006","abstract":"Olivines in spinel-peridotite mantle xenoliths from Simcoe (Washington State, USA) and Mexico were analyzed by Fourier-transform infrared spectrometry (FTIR) to determine their water contents. The main OH absorbance peaks of most samples are located between 3600 and 3450 cm(-1) (Group I), with a few samples having minor peaks between 3450 and 3100 cm(-1) (Group II). Olivines from one Mexican sample have larger peaks in Group II than in Group I. Most of these OH peaks are predicted by experimental data from the literature in the appropriate range of silica activities and iron contents. A few high-forsterite olivines, however, have mainly Group I peaks which at these low iron contents is characteristic of low-silica activity. Because these olivines coexist with orthopyroxene in the peridotite, buffering silica activity at relatively high values, their FTIR spectra may reflect disturbance of their hydrogen by melts or fluids, most probably associated with the host magma. In eight out of nine samples for which measurement at the olivine edges was possible, water contents are higher in the grain centers than at their edges, with cross-sections showing typical diffusion profiles. Moreover, water concentrations in some samples increase with olivine size. Loss of hydrogen from the olivine during xenolith transport to the surface is likely responsible for these variations. These water-concentration gradients allowed calculation of the duration of hydrogen loss, which ranges from 18 to 65 h, corresponding to host mafic-alkalic magma ascent rates of 0.2-0.5 m s(-1). The highest measured water contents in olivines from individual xenoliths range from 0 to 6.8 ppm and increase with those of clino- and orthopyroxenes. Differences in hydrogen partition coefficients between olivine and pyroxenes from our data and from experiments suggest that the analyzed olivines lost at least 40% of their water during ascent from the mantle. Olivine water contents do not correlate with partial melting indices, but samples with high olivine water contents generally have low clinopyroxene La/Yb ratios and low spinel Fe(3+)/Sigma Fe ratios and resultant oxygen fugacities, and vice-versa. Metasomatism by fluids or melts and the ambient oxygen fugacity of the mantle may have played roles in the original incorporation of hydrogen into these olivines, but such primary signals have probably been obscured by later hydrogen loss. The systematically lower water contents of olivines in Mexican and Simcoe xenoliths relative to those from cratonic xenoliths may mainly reflect lower host-magma ascent velocities for mafic alkalic magmas compared to kimberlites. Calculated whole-rock water contents for the studied spinel-peridotite xenoliths range from 2.5 to 154 ppm. If 150 ppm, were representative of the water content in the entire upper mantle (to 410 km), the amount of water stored there can be speculated to be only about 0.06 times the equivalent mass of Earth's oceans. (c) 2006 Elsevier B.V. All rights reserved.","DOI":"10.1016/j.epsl.2005.12.019","ISSN":"0012-821X","shortTitle":"Hydrogen loss from olivines in mantle xenoliths from Simcoe (USA) and Mexico: Mafic alkalic magma ascent rates and water budget of the sub-continental lithosphere","author":[{"family":"Peslier","given":"A. H."},{"family":"Luhr","given":"J. F."}],"issued":{"date-parts":[["2006",2]]}}},{"id":848,"uris":["http://zotero.org/users/3117169/items/S2NK9F3I"],"uri":["http://zotero.org/users/3117169/items/S2NK9F3I"],"itemData":{"id":848,"type":"article-journal","title":"Patterns in the hydrogen and trace element compositions of mantle olivines","container-title":"Physics and Chemistry of Glasses","page":"385-395","volume":"24","shortTitle":"Patterns in the hydrogen and trace element compositions of mantle olivines","author":[{"family":"Kurosawa","given":"M."},{"family":"Yurimoto","given":"H."},{"family":"Sueno","given":"S."}],"issued":{"date-parts":[["1997"]]}}}],"schema":"https://github.com/citation-style-language/schema/raw/master/csl-citation.json"} </w:instrText>
+        <w:instrText xml:space="preserve"> ADDIN ZOTERO_ITEM CSL_CITATION {"citationID":"J5Q0ruSv","properties":{"formattedCitation":"(Peslier and Luhr 2006; Kurosawa, Yurimoto, and Sueno 1997)","plainCitation":"(Peslier and Luhr 2006; Kurosawa, Yurimoto, and Sueno 1997)"},"citationItems":[{"id":1032,"uris":["http://zotero.org/users/3117169/items/HKJ9PURB"],"uri":["http://zotero.org/users/3117169/items/HKJ9PURB"],"itemData":{"id":1032,"type":"article-journal","title":"Hydrogen loss from olivines in mantle xenoliths from Simcoe (USA) and Mexico: Mafic alkalic magma ascent rates and water budget of the sub-continental lithosphere","container-title":"Earth and Planetary Science Letters","page":"302-319","volume":"242","issue":"3-4","archive_location":"WOS:000235855100006","abstract":"Olivines in spinel-peridotite mantle xenoliths from Simcoe (Washington State, USA) and Mexico were analyzed by Fourier-transform infrared spectrometry (FTIR) to determine their water contents. The main OH absorbance peaks of most samples are located between 3600 and 3450 cm(-1) (Group I), with a few samples having minor peaks between 3450 and 3100 cm(-1) (Group II). Olivines from one Mexican sample have larger peaks in Group II than in Group I. Most of these OH peaks are predicted by experimental data from the literature in the appropriate range of silica activities and iron contents. A few high-forsterite olivines, however, have mainly Group I peaks which at these low iron contents is characteristic of low-silica activity. Because these olivines coexist with orthopyroxene in the peridotite, buffering silica activity at relatively high values, their FTIR spectra may reflect disturbance of their hydrogen by melts or fluids, most probably associated with the host magma. In eight out of nine samples for which measurement at the olivine edges was possible, water contents are higher in the grain centers than at their edges, with cross-sections showing typical diffusion profiles. Moreover, water concentrations in some samples increase with olivine size. Loss of hydrogen from the olivine during xenolith transport to the surface is likely responsible for these variations. These water-concentration gradients allowed calculation of the duration of hydrogen loss, which ranges from 18 to 65 h, corresponding to host mafic-alkalic magma ascent rates of 0.2-0.5 m s(-1). The highest measured water contents in olivines from individual xenoliths range from 0 to 6.8 ppm and increase with those of clino- and orthopyroxenes. Differences in hydrogen partition coefficients between olivine and pyroxenes from our data and from experiments suggest that the analyzed olivines lost at least 40% of their water during ascent from the mantle. Olivine water contents do not correlate with partial melting indices, but samples with high olivine water contents generally have low clinopyroxene La/Yb ratios and low spinel Fe(3+)/Sigma Fe ratios and resultant oxygen fugacities, and vice-versa. Metasomatism by fluids or melts and the ambient oxygen fugacity of the mantle may have played roles in the original incorporation of hydrogen into these olivines, but such primary signals have probably been obscured by later hydrogen loss. The systematically lower water contents of olivines in Mexican and Simcoe xenoliths relative to those from cratonic xenoliths may mainly reflect lower host-magma ascent velocities for mafic alkalic magmas compared to kimberlites. Calculated whole-rock water contents for the studied spinel-peridotite xenoliths range from 2.5 to 154 ppm. If 150 ppm, were representative of the water content in the entire upper mantle (to 410 km), the amount of water stored there can be speculated to be only about 0.06 times the equivalent mass of Earth's oceans. (c) 2006 Elsevier B.V. All rights reserved.","DOI":"10.1016/j.epsl.2005.12.019","ISSN":"0012-821X","shortTitle":"Hydrogen loss from olivines in mantle xenoliths from Simcoe (USA) and Mexico: Mafic alkalic magma ascent rates and water budget of the sub-continental lithosphere","author":[{"family":"Peslier","given":"A. H."},{"family":"Luhr","given":"J. F."}],"issued":{"date-parts":[["2006",2]]}}},{"id":1461,"uris":["http://zotero.org/users/3117169/items/S2NK9F3I"],"uri":["http://zotero.org/users/3117169/items/S2NK9F3I"],"itemData":{"id":1461,"type":"article-journal","title":"Patterns in the hydrogen and trace element compositions of mantle olivines","container-title":"Physics and Chemistry of Glasses","page":"385-395","volume":"24","shortTitle":"Patterns in the hydrogen and trace element compositions of mantle olivines","author":[{"family":"Kurosawa","given":"M."},{"family":"Yurimoto","given":"H."},{"family":"Sueno","given":"S."}],"issued":{"date-parts":[["1997"]]}}}],"schema":"https://github.com/citation-style-language/schema/raw/master/csl-citation.json"} </w:instrText>
       </w:r>
       <w:r>
         <w:rPr>
@@ -1944,8 +1963,7 @@
       </w:r>
       <w:r>
         <w:rPr>
-          <w:rFonts w:ascii="Calibri" w:hAnsi="Calibri" w:cs="Calibri"/>
-          <w:b/>
+          <w:rFonts w:ascii="Calibri" w:hAnsi="Calibri"/>
         </w:rPr>
         <w:t>(Peslier and Luhr 2006; Kurosawa, Yurimoto, and Sueno 1997)</w:t>
       </w:r>
@@ -1972,10 +1990,10 @@
           <w:noProof/>
         </w:rPr>
         <w:drawing>
-          <wp:inline distT="0" distB="0" distL="0" distR="0" wp14:anchorId="65F7560E" wp14:editId="5CAD514B">
-            <wp:extent cx="5264150" cy="3213100"/>
-            <wp:effectExtent l="0" t="0" r="0" b="6350"/>
-            <wp:docPr id="1" name="Picture 1"/>
+          <wp:inline distT="0" distB="0" distL="0" distR="0" wp14:anchorId="534F9AC8" wp14:editId="351D6049">
+            <wp:extent cx="5486400" cy="3350595"/>
+            <wp:effectExtent l="0" t="0" r="0" b="2540"/>
+            <wp:docPr id="11" name="Picture 11"/>
             <wp:cNvGraphicFramePr>
               <a:graphicFrameLocks xmlns:a="http://schemas.openxmlformats.org/drawingml/2006/main" noChangeAspect="1"/>
             </wp:cNvGraphicFramePr>
@@ -1983,7 +2001,7 @@
               <a:graphicData uri="http://schemas.openxmlformats.org/drawingml/2006/picture">
                 <pic:pic xmlns:pic="http://schemas.openxmlformats.org/drawingml/2006/picture">
                   <pic:nvPicPr>
-                    <pic:cNvPr id="1" name="Fig1_polarized_FTIR.jpg"/>
+                    <pic:cNvPr id="11" name="Fig2_polarized_FTIR.jpg"/>
                     <pic:cNvPicPr/>
                   </pic:nvPicPr>
                   <pic:blipFill rotWithShape="1">
@@ -1994,13 +2012,13 @@
                         </a:ext>
                       </a:extLst>
                     </a:blip>
-                    <a:srcRect l="2243" t="12153" r="9189"/>
+                    <a:srcRect l="2051" t="12083" r="9360"/>
                     <a:stretch/>
                   </pic:blipFill>
                   <pic:spPr bwMode="auto">
                     <a:xfrm>
                       <a:off x="0" y="0"/>
-                      <a:ext cx="5264150" cy="3213100"/>
+                      <a:ext cx="5486400" cy="3350595"/>
                     </a:xfrm>
                     <a:prstGeom prst="rect">
                       <a:avLst/>
@@ -2025,19 +2043,32 @@
       <w:pPr>
         <w:pStyle w:val="Caption"/>
       </w:pPr>
-      <w:bookmarkStart w:id="3" w:name="_Ref477259778"/>
+      <w:bookmarkStart w:id="1" w:name="_Ref477259778"/>
       <w:r>
         <w:t xml:space="preserve">Figure </w:t>
       </w:r>
-      <w:fldSimple w:instr=" SEQ Figure \* ARABIC ">
-        <w:r>
-          <w:rPr>
-            <w:noProof/>
-          </w:rPr>
-          <w:t>2</w:t>
-        </w:r>
-      </w:fldSimple>
-      <w:bookmarkEnd w:id="3"/>
+      <w:r>
+        <w:fldChar w:fldCharType="begin"/>
+      </w:r>
+      <w:r>
+        <w:instrText xml:space="preserve"> SEQ Figure \* ARABIC </w:instrText>
+      </w:r>
+      <w:r>
+        <w:fldChar w:fldCharType="separate"/>
+      </w:r>
+      <w:r>
+        <w:rPr>
+          <w:noProof/>
+        </w:rPr>
+        <w:t>2</w:t>
+      </w:r>
+      <w:r>
+        <w:rPr>
+          <w:noProof/>
+        </w:rPr>
+        <w:fldChar w:fldCharType="end"/>
+      </w:r>
+      <w:bookmarkEnd w:id="1"/>
       <w:r>
         <w:t xml:space="preserve">. Polarized FTIR spectra (blue) </w:t>
       </w:r>
@@ -2085,19 +2116,32 @@
       <w:pPr>
         <w:pStyle w:val="Caption"/>
       </w:pPr>
-      <w:bookmarkStart w:id="4" w:name="_Ref477258465"/>
+      <w:bookmarkStart w:id="2" w:name="_Ref477258465"/>
       <w:r>
         <w:t xml:space="preserve">Table </w:t>
       </w:r>
-      <w:fldSimple w:instr=" SEQ Table \* ARABIC ">
-        <w:r>
-          <w:rPr>
-            <w:noProof/>
-          </w:rPr>
-          <w:t>1</w:t>
-        </w:r>
-      </w:fldSimple>
-      <w:bookmarkEnd w:id="4"/>
+      <w:r>
+        <w:fldChar w:fldCharType="begin"/>
+      </w:r>
+      <w:r>
+        <w:instrText xml:space="preserve"> SEQ Table \* ARABIC </w:instrText>
+      </w:r>
+      <w:r>
+        <w:fldChar w:fldCharType="separate"/>
+      </w:r>
+      <w:r>
+        <w:rPr>
+          <w:noProof/>
+        </w:rPr>
+        <w:t>1</w:t>
+      </w:r>
+      <w:r>
+        <w:rPr>
+          <w:noProof/>
+        </w:rPr>
+        <w:fldChar w:fldCharType="end"/>
+      </w:r>
+      <w:bookmarkEnd w:id="2"/>
       <w:r>
         <w:t>. Water concentration estimates for Kilauea Iki olivine and San Carlos olivine based on polarized FTIR areas</w:t>
       </w:r>
@@ -2281,7 +2325,7 @@
               <w:ind w:firstLine="0"/>
             </w:pPr>
             <w:r>
-              <w:t>63+/-12</w:t>
+              <w:t>55+/-17</w:t>
             </w:r>
             <w:r>
               <w:t xml:space="preserve"> </w:t>
@@ -2292,7 +2336,10 @@
               <w:ind w:firstLine="0"/>
             </w:pPr>
             <w:r>
-              <w:t xml:space="preserve">25+/-2 </w:t>
+              <w:t>24+/-8</w:t>
+            </w:r>
+            <w:r>
+              <w:t xml:space="preserve"> </w:t>
             </w:r>
           </w:p>
           <w:p>
@@ -2812,7 +2859,28 @@
               <w:ind w:firstLine="0"/>
             </w:pPr>
             <w:r>
-              <w:t>Average water (ppm H2O) after piston cylinder experiment</w:t>
+              <w:t>R</w:t>
+            </w:r>
+            <w:r>
+              <w:t>atio of water in ppm H</w:t>
+            </w:r>
+            <w:r>
+              <w:rPr>
+                <w:vertAlign w:val="subscript"/>
+              </w:rPr>
+              <w:t>2</w:t>
+            </w:r>
+            <w:r>
+              <w:t>O to area in cm</w:t>
+            </w:r>
+            <w:r>
+              <w:rPr>
+                <w:vertAlign w:val="superscript"/>
+              </w:rPr>
+              <w:t>-2</w:t>
+            </w:r>
+            <w:r>
+              <w:t xml:space="preserve"> with E || [100]</w:t>
             </w:r>
           </w:p>
         </w:tc>
@@ -2825,7 +2893,7 @@
               <w:ind w:firstLine="0"/>
             </w:pPr>
             <w:r>
-              <w:t>Not treated with pressure</w:t>
+              <w:t>0.3</w:t>
             </w:r>
           </w:p>
         </w:tc>
@@ -2838,15 +2906,7 @@
               <w:ind w:firstLine="0"/>
             </w:pPr>
             <w:r>
-              <w:t xml:space="preserve">42+/-13 </w:t>
-            </w:r>
-          </w:p>
-          <w:p>
-            <w:pPr>
-              <w:ind w:firstLine="0"/>
-            </w:pPr>
-            <w:r>
-              <w:t xml:space="preserve">17+/-5 </w:t>
+              <w:t>0.6</w:t>
             </w:r>
           </w:p>
         </w:tc>
@@ -2859,15 +2919,7 @@
               <w:ind w:firstLine="0"/>
             </w:pPr>
             <w:r>
-              <w:t>partially hydrated SC1-7</w:t>
-            </w:r>
-          </w:p>
-          <w:p>
-            <w:pPr>
-              <w:ind w:firstLine="0"/>
-            </w:pPr>
-            <w:r>
-              <w:t>partially hydrated SC1-2</w:t>
+              <w:t>SC1-1</w:t>
             </w:r>
           </w:p>
         </w:tc>
@@ -2881,6 +2933,9 @@
             <w:pPr>
               <w:ind w:firstLine="0"/>
             </w:pPr>
+            <w:r>
+              <w:t>Average water (ppm H2O) after piston cylinder experiment</w:t>
+            </w:r>
           </w:p>
         </w:tc>
         <w:tc>
@@ -2891,6 +2946,9 @@
             <w:pPr>
               <w:ind w:firstLine="0"/>
             </w:pPr>
+            <w:r>
+              <w:t>Not treated with pressure</w:t>
+            </w:r>
           </w:p>
         </w:tc>
         <w:tc>
@@ -2901,6 +2959,17 @@
             <w:pPr>
               <w:ind w:firstLine="0"/>
             </w:pPr>
+            <w:r>
+              <w:t xml:space="preserve">32+/-23 </w:t>
+            </w:r>
+          </w:p>
+          <w:p>
+            <w:pPr>
+              <w:ind w:firstLine="0"/>
+            </w:pPr>
+            <w:r>
+              <w:t xml:space="preserve">14+/-10 </w:t>
+            </w:r>
           </w:p>
         </w:tc>
         <w:tc>
@@ -2911,6 +2980,17 @@
             <w:pPr>
               <w:ind w:firstLine="0"/>
             </w:pPr>
+            <w:r>
+              <w:t>partially hydrated SC1-7</w:t>
+            </w:r>
+          </w:p>
+          <w:p>
+            <w:pPr>
+              <w:ind w:firstLine="0"/>
+            </w:pPr>
+            <w:r>
+              <w:t>partially hydrated SC1-2</w:t>
+            </w:r>
           </w:p>
         </w:tc>
       </w:tr>
@@ -2925,7 +3005,13 @@
     </w:p>
     <w:p>
       <w:r>
-        <w:t>H</w:t>
+        <w:t>Chan</w:t>
+      </w:r>
+      <w:r>
+        <w:t>ges in FTIR absorbance indicate</w:t>
+      </w:r>
+      <w:r>
+        <w:t xml:space="preserve"> that h</w:t>
       </w:r>
       <w:r>
         <w:t xml:space="preserve">ydrogen was successfully incorporated into </w:t>
@@ -2970,13 +3056,19 @@
         <w:t xml:space="preserve">. </w:t>
       </w:r>
       <w:r>
-        <w:t xml:space="preserve">To quantify the amount of water </w:t>
-      </w:r>
-      <w:r>
-        <w:t>incorporated and construct</w:t>
-      </w:r>
-      <w:r>
-        <w:t xml:space="preserve"> profiles, q</w:t>
+        <w:t xml:space="preserve">To </w:t>
+      </w:r>
+      <w:r>
+        <w:t>construct</w:t>
+      </w:r>
+      <w:r>
+        <w:t xml:space="preserve"> </w:t>
+      </w:r>
+      <w:r>
+        <w:t xml:space="preserve">hydrogen </w:t>
+      </w:r>
+      <w:r>
+        <w:t>profiles, q</w:t>
       </w:r>
       <w:r>
         <w:t xml:space="preserve">uadratic baselines </w:t>
@@ -3057,280 +3149,215 @@
         <w:fldChar w:fldCharType="end"/>
       </w:r>
       <w:r>
-        <w:t>, and the area under each curve was determined</w:t>
-      </w:r>
-      <w:r>
-        <w:t xml:space="preserve">. </w:t>
-      </w:r>
-      <w:r>
-        <w:t>The hydrogen in SC1-2 was homogeneous, with O-H stretching areas of 15</w:t>
-      </w:r>
+        <w:t>. T</w:t>
+      </w:r>
+      <w:r>
+        <w:t>he area under each curve was determined</w:t>
+      </w:r>
+      <w:r>
+        <w:t xml:space="preserve"> and scaled to an estimated H concentration by multiplying by 0.6, following the ratio of concentration to area with E || [100]</w:t>
+      </w:r>
+      <w:r>
+        <w:t xml:space="preserve"> reported for San Carlos olivine </w:t>
+      </w:r>
+      <w:r>
+        <w:t xml:space="preserve">in </w:t>
+      </w:r>
+      <w:r>
+        <w:fldChar w:fldCharType="begin"/>
+      </w:r>
+      <w:r>
+        <w:instrText xml:space="preserve"> REF _Ref477258465 \h </w:instrText>
+      </w:r>
+      <w:r>
+        <w:fldChar w:fldCharType="separate"/>
+      </w:r>
+      <w:r>
+        <w:t xml:space="preserve">Table </w:t>
+      </w:r>
+      <w:r>
+        <w:rPr>
+          <w:noProof/>
+        </w:rPr>
+        <w:t>1</w:t>
+      </w:r>
+      <w:r>
+        <w:fldChar w:fldCharType="end"/>
+      </w:r>
+      <w:r>
+        <w:t>.</w:t>
+      </w:r>
+      <w:r>
+        <w:t xml:space="preserve"> </w:t>
+      </w:r>
+    </w:p>
+    <w:p>
       <w:r>
         <w:rPr>
           <w:rFonts w:cstheme="minorHAnsi"/>
         </w:rPr>
-        <w:t>±</w:t>
-      </w:r>
-      <w:r>
-        <w:t>1 cm</w:t>
-      </w:r>
-      <w:r>
-        <w:rPr>
-          <w:vertAlign w:val="superscript"/>
-        </w:rPr>
-        <w:t>-2</w:t>
-      </w:r>
-      <w:r>
-        <w:t>, a 6% variation, while SC1-7 showed significant zonation, with O-H stretching areas of 63</w:t>
+        <w:t>The hydrogen zonation in SC1-7 is primaril</w:t>
       </w:r>
       <w:r>
         <w:rPr>
           <w:rFonts w:cstheme="minorHAnsi"/>
         </w:rPr>
-        <w:t>±12 cm</w:t>
+        <w:t>y observed || [001],</w:t>
+      </w:r>
+      <w:r>
+        <w:rPr>
+          <w:rFonts w:cstheme="minorHAnsi"/>
+        </w:rPr>
+        <w:t xml:space="preserve"> consistent with previously reported </w:t>
+      </w:r>
+      <w:r>
+        <w:rPr>
+          <w:rFonts w:cstheme="minorHAnsi"/>
+        </w:rPr>
+        <w:t>work</w:t>
+      </w:r>
+      <w:r>
+        <w:rPr>
+          <w:rFonts w:cstheme="minorHAnsi"/>
+        </w:rPr>
+        <w:t xml:space="preserve"> </w:t>
+      </w:r>
+      <w:r>
+        <w:rPr>
+          <w:rFonts w:cstheme="minorHAnsi"/>
+        </w:rPr>
+        <w:fldChar w:fldCharType="begin"/>
+      </w:r>
+      <w:r>
+        <w:rPr>
+          <w:rFonts w:cstheme="minorHAnsi"/>
+        </w:rPr>
+        <w:instrText xml:space="preserve"> ADDIN ZOTERO_ITEM CSL_CITATION {"citationID":"4SAI99Vr","properties":{"formattedCitation":"(Kohlstedt and Mackwell 1998; Demouchy and Mackwell 2006)","plainCitation":"(Kohlstedt and Mackwell 1998; Demouchy and Mackwell 2006)"},"citationItems":[{"id":831,"uris":["http://zotero.org/users/3117169/items/DGCPHAR8"],"uri":["http://zotero.org/users/3117169/items/DGCPHAR8"],"itemData":{"id":831,"type":"article-journal","title":"Diffusion of hydrogen and intrinsic point defects in olivine","container-title":"Zeitschrift Fur Physikalische Chemie-International Journal of Research in Physical Chemistry &amp; Chemical Physics","page":"147-162","volume":"207","archive_location":"WOS:000076569300010","ISSN":"0942-9352","shortTitle":"Diffusion of hydrogen and intrinsic point defects in olivine","author":[{"family":"Kohlstedt","given":"D. L."},{"family":"Mackwell","given":"S. J."}],"issued":{"date-parts":[["1998"]]}},"label":"page"},{"id":593,"uris":["http://zotero.org/users/3117169/items/8NQVB3JH"],"uri":["http://zotero.org/users/3117169/items/8NQVB3JH"],"itemData":{"id":593,"type":"article-journal","title":"Mechanisms of hydrogen incorporation and diffusion in iron-bearing olivine","container-title":"Physics and Chemistry of Minerals","page":"347-355","volume":"33","issue":"5","archive_location":"WOS:000240439000005","abstract":"The incorporation and diffusion of hydrogen in San Carlos olivine (Fo(90)) single crystals were studied by performing experiments under hydrothermal conditions. The experiments were carried out either at 1.5 GPa, 1,000 degrees C for 1.5 h in a piston cylinder apparatus or at 0.2 GPa, 900 degrees C for 1 or 20 h in a cold-seal vessel. The oxygen fugacity was buffered using Ni-NiO, and the silica activity was buffered by adding San Carlos orthopyroxene powders. Polarized Fourier transform infrared (FTIR) spectroscopy was utilized to quantify the hydroxyl distributions in the samples after the experiments. The resulting infrared spectra reproduce the features of FTIR spectra that are observed in olivine from common mantle peridotite xenoliths. The hydrogen concentration at the edges of the hydrogenated olivine crystals corresponds to concentration levels calculated from published water solubility laws. Hydrogen diffusivities were determined for the three crystallographic axes from profiles of water content as a function of position. The chemical diffusion coefficients are comparable to those previously reported for natural iron-bearing olivine. At high temperature, hydrogenation is dominated by coupled diffusion of protons and octahedrally coordinated metal vacancies (V(Me)\"), where the vacancy diffusion rate limits the process. From the experimental data, we determined the following diffusion laws (diffusivity in m(2) s(-1), activation energies in kJ mol(-1)): D(VMe[100],[010]) = 10(-4.5 +/- 4.1) exp[-(204 +/- 94)/RT] for diffusion along [100] and [010]; D(VMe[001]) = 10(-1.4 +/- 0.5) exp[-(258 +/- 11)/RT] for diffusion along [001]. These diffusion rates are fast enough to modify significantly water contents within olivine grains in xenoliths ascending from the mantle.","DOI":"10.1007/s00269-006-0081-2","ISSN":"0342-1791","shortTitle":"Mechanisms of hydrogen incorporation and diffusion in iron-bearing olivine","author":[{"family":"Demouchy","given":"S."},{"family":"Mackwell","given":"S."}],"issued":{"date-parts":[["2006",8]]}},"label":"page"}],"schema":"https://github.com/citation-style-language/schema/raw/master/csl-citation.json"} </w:instrText>
+      </w:r>
+      <w:r>
+        <w:rPr>
+          <w:rFonts w:cstheme="minorHAnsi"/>
+        </w:rPr>
+        <w:fldChar w:fldCharType="separate"/>
+      </w:r>
+      <w:r>
+        <w:rPr>
+          <w:rFonts w:ascii="Calibri" w:hAnsi="Calibri"/>
+        </w:rPr>
+        <w:t>(Kohlstedt and Mackwell 1998; Demouchy and Mackwell 2006)</w:t>
+      </w:r>
+      <w:r>
+        <w:rPr>
+          <w:rFonts w:cstheme="minorHAnsi"/>
+        </w:rPr>
+        <w:fldChar w:fldCharType="end"/>
+      </w:r>
+      <w:r>
+        <w:rPr>
+          <w:rFonts w:cstheme="minorHAnsi"/>
+        </w:rPr>
+        <w:t>.</w:t>
+      </w:r>
+      <w:r>
+        <w:rPr>
+          <w:rFonts w:cstheme="minorHAnsi"/>
+        </w:rPr>
+        <w:t xml:space="preserve"> </w:t>
+      </w:r>
+      <w:r>
+        <w:rPr>
+          <w:rFonts w:cstheme="minorHAnsi"/>
+        </w:rPr>
+        <w:t>The exact diffusivi</w:t>
+      </w:r>
+      <w:r>
+        <w:rPr>
+          <w:rFonts w:cstheme="minorHAnsi"/>
+        </w:rPr>
+        <w:t>ties</w:t>
+      </w:r>
+      <w:r>
+        <w:rPr>
+          <w:rFonts w:cstheme="minorHAnsi"/>
+        </w:rPr>
+        <w:t xml:space="preserve"> depe</w:t>
+      </w:r>
+      <w:r>
+        <w:rPr>
+          <w:rFonts w:cstheme="minorHAnsi"/>
+        </w:rPr>
+        <w:t>nd</w:t>
+      </w:r>
+      <w:r>
+        <w:rPr>
+          <w:rFonts w:cstheme="minorHAnsi"/>
+        </w:rPr>
+        <w:t xml:space="preserve"> strongly on</w:t>
+      </w:r>
+      <w:r>
+        <w:rPr>
+          <w:rFonts w:cstheme="minorHAnsi"/>
+        </w:rPr>
+        <w:t xml:space="preserve"> both the choice of baselines used to determine the area under the curve and the </w:t>
+      </w:r>
+      <w:r>
+        <w:rPr>
+          <w:rFonts w:cstheme="minorHAnsi"/>
+        </w:rPr>
+        <w:t xml:space="preserve">interpreted </w:t>
+      </w:r>
+      <w:r>
+        <w:rPr>
+          <w:rFonts w:cstheme="minorHAnsi"/>
+        </w:rPr>
+        <w:t>‘metastable equilibrium’ concentration</w:t>
+      </w:r>
+      <w:r>
+        <w:rPr>
+          <w:rFonts w:cstheme="minorHAnsi"/>
+        </w:rPr>
+        <w:t>, but are roughly the same order of magnitude as previously reported</w:t>
+      </w:r>
+      <w:r>
+        <w:rPr>
+          <w:rFonts w:cstheme="minorHAnsi"/>
+        </w:rPr>
+        <w:t>, with a fast direction || [001] of around 10</w:t>
       </w:r>
       <w:r>
         <w:rPr>
           <w:rFonts w:cstheme="minorHAnsi"/>
           <w:vertAlign w:val="superscript"/>
         </w:rPr>
-        <w:noBreakHyphen/>
+        <w:t>-12</w:t>
+      </w:r>
+      <w:r>
+        <w:rPr>
+          <w:rFonts w:cstheme="minorHAnsi"/>
+        </w:rPr>
+        <w:t xml:space="preserve"> m</w:t>
+      </w:r>
+      <w:r>
+        <w:rPr>
+          <w:rFonts w:cstheme="minorHAnsi"/>
+          <w:vertAlign w:val="superscript"/>
+        </w:rPr>
         <w:t>2</w:t>
       </w:r>
       <w:r>
         <w:rPr>
           <w:rFonts w:cstheme="minorHAnsi"/>
         </w:rPr>
-        <w:t>, a 19% variation.</w:t>
+        <w:t>/s at 1000°C</w:t>
       </w:r>
       <w:r>
         <w:rPr>
           <w:rFonts w:cstheme="minorHAnsi"/>
         </w:rPr>
-        <w:t xml:space="preserve"> T</w:t>
-      </w:r>
-      <w:r>
-        <w:rPr>
-          <w:rFonts w:cstheme="minorHAnsi"/>
-        </w:rPr>
-        <w:t>he hydrogen</w:t>
-      </w:r>
-      <w:r>
-        <w:rPr>
-          <w:rFonts w:cstheme="minorHAnsi"/>
-        </w:rPr>
-        <w:t xml:space="preserve"> concentrations are estimated to be 10±3 ppm H</w:t>
-      </w:r>
-      <w:r>
-        <w:rPr>
-          <w:rFonts w:cstheme="minorHAnsi"/>
-          <w:vertAlign w:val="subscript"/>
-        </w:rPr>
-        <w:t>2</w:t>
-      </w:r>
-      <w:r>
-        <w:rPr>
-          <w:rFonts w:cstheme="minorHAnsi"/>
-        </w:rPr>
-        <w:t>O in SC1-2 and 42±13 ppm H</w:t>
-      </w:r>
-      <w:r>
-        <w:rPr>
-          <w:rFonts w:cstheme="minorHAnsi"/>
-          <w:vertAlign w:val="subscript"/>
-        </w:rPr>
-        <w:t>2</w:t>
-      </w:r>
-      <w:r>
-        <w:rPr>
-          <w:rFonts w:cstheme="minorHAnsi"/>
-        </w:rPr>
-        <w:t>O in SC1-7</w:t>
-      </w:r>
-      <w:r>
-        <w:rPr>
-          <w:rFonts w:cstheme="minorHAnsi"/>
-        </w:rPr>
-        <w:t xml:space="preserve"> after the hydration experiments</w:t>
-      </w:r>
-      <w:r>
-        <w:rPr>
-          <w:rFonts w:cstheme="minorHAnsi"/>
-        </w:rPr>
-        <w:t xml:space="preserve"> based on the initial </w:t>
-      </w:r>
-      <w:r>
-        <w:rPr>
-          <w:rFonts w:cstheme="minorHAnsi"/>
-        </w:rPr>
-        <w:t xml:space="preserve">water concentration estimate </w:t>
-      </w:r>
-      <w:r>
-        <w:rPr>
-          <w:rFonts w:cstheme="minorHAnsi"/>
-        </w:rPr>
-        <w:t>and the ratio of final to initial areas</w:t>
-      </w:r>
-      <w:r>
-        <w:rPr>
-          <w:rFonts w:cstheme="minorHAnsi"/>
-        </w:rPr>
-        <w:t xml:space="preserve"> (</w:t>
-      </w:r>
-      <w:r>
-        <w:rPr>
-          <w:rFonts w:cstheme="minorHAnsi"/>
-        </w:rPr>
-        <w:fldChar w:fldCharType="begin"/>
-      </w:r>
-      <w:r>
-        <w:rPr>
-          <w:rFonts w:cstheme="minorHAnsi"/>
-        </w:rPr>
-        <w:instrText xml:space="preserve"> REF _Ref477258465 \h </w:instrText>
-      </w:r>
-      <w:r>
-        <w:rPr>
-          <w:rFonts w:cstheme="minorHAnsi"/>
-        </w:rPr>
-      </w:r>
-      <w:r>
-        <w:rPr>
-          <w:rFonts w:cstheme="minorHAnsi"/>
-        </w:rPr>
-        <w:fldChar w:fldCharType="separate"/>
-      </w:r>
-      <w:r>
-        <w:t xml:space="preserve">Table </w:t>
-      </w:r>
-      <w:r>
-        <w:rPr>
-          <w:noProof/>
-        </w:rPr>
-        <w:t>1</w:t>
-      </w:r>
-      <w:r>
-        <w:rPr>
-          <w:rFonts w:cstheme="minorHAnsi"/>
-        </w:rPr>
-        <w:fldChar w:fldCharType="end"/>
-      </w:r>
-      <w:r>
-        <w:rPr>
-          <w:rFonts w:cstheme="minorHAnsi"/>
-        </w:rPr>
-        <w:t>)</w:t>
-      </w:r>
-      <w:r>
-        <w:rPr>
-          <w:rFonts w:cstheme="minorHAnsi"/>
-        </w:rPr>
         <w:t>.</w:t>
       </w:r>
-    </w:p>
-    <w:p>
-      <w:r>
-        <w:rPr>
-          <w:rFonts w:cstheme="minorHAnsi"/>
-        </w:rPr>
-        <w:t>The hydrogen zonation in SC1-7 is primaril</w:t>
-      </w:r>
-      <w:r>
-        <w:rPr>
-          <w:rFonts w:cstheme="minorHAnsi"/>
-        </w:rPr>
-        <w:t>y observed || [001],</w:t>
-      </w:r>
-      <w:r>
-        <w:rPr>
-          <w:rFonts w:cstheme="minorHAnsi"/>
-        </w:rPr>
-        <w:t xml:space="preserve"> consistent with previously reported </w:t>
-      </w:r>
-      <w:r>
-        <w:rPr>
-          <w:rFonts w:cstheme="minorHAnsi"/>
-        </w:rPr>
-        <w:t>work</w:t>
-      </w:r>
-      <w:r>
-        <w:rPr>
-          <w:rFonts w:cstheme="minorHAnsi"/>
-        </w:rPr>
-        <w:t xml:space="preserve"> </w:t>
-      </w:r>
-      <w:r>
-        <w:rPr>
-          <w:rFonts w:cstheme="minorHAnsi"/>
-        </w:rPr>
-        <w:fldChar w:fldCharType="begin"/>
-      </w:r>
-      <w:r>
-        <w:rPr>
-          <w:rFonts w:cstheme="minorHAnsi"/>
-        </w:rPr>
-        <w:instrText xml:space="preserve"> ADDIN ZOTERO_ITEM CSL_CITATION {"citationID":"4SAI99Vr","properties":{"formattedCitation":"(Kohlstedt and Mackwell 1998; Demouchy and Mackwell 2006)","plainCitation":"(Kohlstedt and Mackwell 1998; Demouchy and Mackwell 2006)"},"citationItems":[{"id":536,"uris":["http://zotero.org/users/3117169/items/DGCPHAR8"],"uri":["http://zotero.org/users/3117169/items/DGCPHAR8"],"itemData":{"id":536,"type":"article-journal","title":"Diffusion of hydrogen and intrinsic point defects in olivine","container-title":"Zeitschrift Fur Physikalische Chemie-International Journal of Research in Physical Chemistry &amp; Chemical Physics","page":"147-162","volume":"207","archive_location":"WOS:000076569300010","ISSN":"0942-9352","shortTitle":"Diffusion of hydrogen and intrinsic point defects in olivine","author":[{"family":"Kohlstedt","given":"D. L."},{"family":"Mackwell","given":"S. J."}],"issued":{"date-parts":[["1998"]]}},"label":"page"},{"id":414,"uris":["http://zotero.org/users/3117169/items/8NQVB3JH"],"uri":["http://zotero.org/users/3117169/items/8NQVB3JH"],"itemData":{"id":414,"type":"article-journal","title":"Mechanisms of hydrogen incorporation and diffusion in iron-bearing olivine","container-title":"Physics and Chemistry of Minerals","page":"347-355","volume":"33","issue":"5","archive_location":"WOS:000240439000005","abstract":"The incorporation and diffusion of hydrogen in San Carlos olivine (Fo(90)) single crystals were studied by performing experiments under hydrothermal conditions. The experiments were carried out either at 1.5 GPa, 1,000 degrees C for 1.5 h in a piston cylinder apparatus or at 0.2 GPa, 900 degrees C for 1 or 20 h in a cold-seal vessel. The oxygen fugacity was buffered using Ni-NiO, and the silica activity was buffered by adding San Carlos orthopyroxene powders. Polarized Fourier transform infrared (FTIR) spectroscopy was utilized to quantify the hydroxyl distributions in the samples after the experiments. The resulting infrared spectra reproduce the features of FTIR spectra that are observed in olivine from common mantle peridotite xenoliths. The hydrogen concentration at the edges of the hydrogenated olivine crystals corresponds to concentration levels calculated from published water solubility laws. Hydrogen diffusivities were determined for the three crystallographic axes from profiles of water content as a function of position. The chemical diffusion coefficients are comparable to those previously reported for natural iron-bearing olivine. At high temperature, hydrogenation is dominated by coupled diffusion of protons and octahedrally coordinated metal vacancies (V(Me)\"), where the vacancy diffusion rate limits the process. From the experimental data, we determined the following diffusion laws (diffusivity in m(2) s(-1), activation energies in kJ mol(-1)): D(VMe[100],[010]) = 10(-4.5 +/- 4.1) exp[-(204 +/- 94)/RT] for diffusion along [100] and [010]; D(VMe[001]) = 10(-1.4 +/- 0.5) exp[-(258 +/- 11)/RT] for diffusion along [001]. These diffusion rates are fast enough to modify significantly water contents within olivine grains in xenoliths ascending from the mantle.","DOI":"10.1007/s00269-006-0081-2","ISSN":"0342-1791","shortTitle":"Mechanisms of hydrogen incorporation and diffusion in iron-bearing olivine","author":[{"family":"Demouchy","given":"S."},{"family":"Mackwell","given":"S."}],"issued":{"date-parts":[["2006",8]]}},"label":"page"}],"schema":"https://github.com/citation-style-language/schema/raw/master/csl-citation.json"} </w:instrText>
-      </w:r>
-      <w:r>
-        <w:rPr>
-          <w:rFonts w:cstheme="minorHAnsi"/>
-        </w:rPr>
-        <w:fldChar w:fldCharType="separate"/>
-      </w:r>
-      <w:r>
-        <w:rPr>
-          <w:rFonts w:ascii="Calibri" w:hAnsi="Calibri" w:cs="Calibri"/>
-        </w:rPr>
-        <w:t>(Kohlstedt and Mackwell 1998; Demouchy and Mackwell 2006)</w:t>
-      </w:r>
-      <w:r>
-        <w:rPr>
-          <w:rFonts w:cstheme="minorHAnsi"/>
-        </w:rPr>
-        <w:fldChar w:fldCharType="end"/>
-      </w:r>
-      <w:r>
-        <w:rPr>
-          <w:rFonts w:cstheme="minorHAnsi"/>
-        </w:rPr>
-        <w:t>.</w:t>
-      </w:r>
-      <w:r>
-        <w:rPr>
-          <w:rFonts w:cstheme="minorHAnsi"/>
-        </w:rPr>
-        <w:t xml:space="preserve"> </w:t>
-      </w:r>
-      <w:r>
-        <w:rPr>
-          <w:rFonts w:cstheme="minorHAnsi"/>
-        </w:rPr>
-        <w:t>The exact diffusivity depe</w:t>
-      </w:r>
-      <w:r>
-        <w:rPr>
-          <w:rFonts w:cstheme="minorHAnsi"/>
-        </w:rPr>
-        <w:t xml:space="preserve">nds strongly on baseline choice but </w:t>
-      </w:r>
-      <w:r>
-        <w:rPr>
-          <w:rFonts w:cstheme="minorHAnsi"/>
-        </w:rPr>
-        <w:t xml:space="preserve">is </w:t>
-      </w:r>
-      <w:r>
-        <w:rPr>
-          <w:rFonts w:cstheme="minorHAnsi"/>
-        </w:rPr>
-        <w:t>somewhat</w:t>
-      </w:r>
-      <w:r>
-        <w:rPr>
-          <w:rFonts w:cstheme="minorHAnsi"/>
-        </w:rPr>
-        <w:t xml:space="preserve"> higher than is expected from previous work. </w:t>
-      </w:r>
+      <w:bookmarkStart w:id="3" w:name="_GoBack"/>
+      <w:bookmarkEnd w:id="3"/>
     </w:p>
     <w:p>
       <w:pPr>
@@ -3343,10 +3370,10 @@
         </w:rPr>
         <w:lastRenderedPageBreak/>
         <w:drawing>
-          <wp:inline distT="0" distB="0" distL="0" distR="0" wp14:anchorId="00148DE8" wp14:editId="2F94A0B9">
+          <wp:inline distT="0" distB="0" distL="0" distR="0" wp14:anchorId="30E5E67C" wp14:editId="5962C074">
             <wp:extent cx="5943600" cy="3657600"/>
             <wp:effectExtent l="0" t="0" r="0" b="0"/>
-            <wp:docPr id="5" name="Picture 5"/>
+            <wp:docPr id="9" name="Picture 9"/>
             <wp:cNvGraphicFramePr>
               <a:graphicFrameLocks xmlns:a="http://schemas.openxmlformats.org/drawingml/2006/main" noChangeAspect="1"/>
             </wp:cNvGraphicFramePr>
@@ -3389,19 +3416,32 @@
       <w:pPr>
         <w:pStyle w:val="Caption"/>
       </w:pPr>
-      <w:bookmarkStart w:id="5" w:name="_Ref477446399"/>
+      <w:bookmarkStart w:id="4" w:name="_Ref477446399"/>
       <w:r>
         <w:t xml:space="preserve">Figure </w:t>
       </w:r>
-      <w:fldSimple w:instr=" SEQ Figure \* ARABIC ">
-        <w:r>
-          <w:rPr>
-            <w:noProof/>
-          </w:rPr>
-          <w:t>3</w:t>
-        </w:r>
-      </w:fldSimple>
-      <w:bookmarkEnd w:id="5"/>
+      <w:r>
+        <w:fldChar w:fldCharType="begin"/>
+      </w:r>
+      <w:r>
+        <w:instrText xml:space="preserve"> SEQ Figure \* ARABIC </w:instrText>
+      </w:r>
+      <w:r>
+        <w:fldChar w:fldCharType="separate"/>
+      </w:r>
+      <w:r>
+        <w:rPr>
+          <w:noProof/>
+        </w:rPr>
+        <w:t>3</w:t>
+      </w:r>
+      <w:r>
+        <w:rPr>
+          <w:noProof/>
+        </w:rPr>
+        <w:fldChar w:fldCharType="end"/>
+      </w:r>
+      <w:bookmarkEnd w:id="4"/>
       <w:r>
         <w:t xml:space="preserve">. </w:t>
       </w:r>
@@ -3487,22 +3527,26 @@
         <w:t>scale.</w:t>
       </w:r>
     </w:p>
-    <w:p/>
     <w:p>
       <w:pPr>
         <w:keepNext/>
         <w:ind w:firstLine="0"/>
       </w:pPr>
+    </w:p>
+    <w:p>
+      <w:pPr>
+        <w:keepNext/>
+        <w:ind w:firstLine="0"/>
+      </w:pPr>
       <w:r>
         <w:rPr>
           <w:noProof/>
         </w:rPr>
-        <w:lastRenderedPageBreak/>
         <w:drawing>
-          <wp:inline distT="0" distB="0" distL="0" distR="0" wp14:anchorId="73E6AFD3" wp14:editId="73F4183A">
-            <wp:extent cx="5943600" cy="3657600"/>
-            <wp:effectExtent l="0" t="0" r="0" b="0"/>
-            <wp:docPr id="6" name="Picture 6"/>
+          <wp:inline distT="0" distB="0" distL="0" distR="0" wp14:anchorId="2573F125" wp14:editId="01E938AC">
+            <wp:extent cx="5943600" cy="2468880"/>
+            <wp:effectExtent l="0" t="0" r="0" b="7620"/>
+            <wp:docPr id="10" name="Picture 10"/>
             <wp:cNvGraphicFramePr>
               <a:graphicFrameLocks xmlns:a="http://schemas.openxmlformats.org/drawingml/2006/main" noChangeAspect="1"/>
             </wp:cNvGraphicFramePr>
@@ -3510,7 +3554,7 @@
               <a:graphicData uri="http://schemas.openxmlformats.org/drawingml/2006/picture">
                 <pic:pic xmlns:pic="http://schemas.openxmlformats.org/drawingml/2006/picture">
                   <pic:nvPicPr>
-                    <pic:cNvPr id="6" name="Fig4_hydration_profiles.jpg"/>
+                    <pic:cNvPr id="10" name="Fig4_hydration_profiles.jpg"/>
                     <pic:cNvPicPr/>
                   </pic:nvPicPr>
                   <pic:blipFill>
@@ -3528,7 +3572,7 @@
                   <pic:spPr>
                     <a:xfrm>
                       <a:off x="0" y="0"/>
-                      <a:ext cx="5943600" cy="3657600"/>
+                      <a:ext cx="5943600" cy="2468880"/>
                     </a:xfrm>
                     <a:prstGeom prst="rect">
                       <a:avLst/>
@@ -3548,95 +3592,122 @@
       <w:r>
         <w:t xml:space="preserve">Figure </w:t>
       </w:r>
+      <w:fldSimple w:instr=" SEQ Figure \* ARABIC ">
+        <w:r>
+          <w:rPr>
+            <w:noProof/>
+          </w:rPr>
+          <w:t>4</w:t>
+        </w:r>
+      </w:fldSimple>
+      <w:r>
+        <w:t xml:space="preserve">. </w:t>
+      </w:r>
+      <w:r>
+        <w:t>Concentration p</w:t>
+      </w:r>
+      <w:r>
+        <w:t>rofiles across San Carlos olivine samples SC1-2 and SC1-7 after partial hydration in a piston cylinder</w:t>
+      </w:r>
+      <w:r>
+        <w:t xml:space="preserve"> as measured through the uncut block by FTIR polarized || [100]</w:t>
+      </w:r>
+      <w:r>
+        <w:t xml:space="preserve"> and </w:t>
+      </w:r>
+      <w:r>
+        <w:t>using</w:t>
+      </w:r>
+      <w:r>
+        <w:t xml:space="preserve"> quadratic baselines like those shown in </w:t>
+      </w:r>
       <w:r>
         <w:fldChar w:fldCharType="begin"/>
       </w:r>
       <w:r>
-        <w:instrText xml:space="preserve"> SEQ Figure \* ARABIC </w:instrText>
+        <w:instrText xml:space="preserve"> REF _Ref477446399 \h </w:instrText>
       </w:r>
       <w:r>
         <w:fldChar w:fldCharType="separate"/>
       </w:r>
       <w:r>
+        <w:t xml:space="preserve">Figure </w:t>
+      </w:r>
+      <w:r>
         <w:rPr>
           <w:noProof/>
         </w:rPr>
-        <w:t>4</w:t>
+        <w:t>3</w:t>
+      </w:r>
+      <w:r>
+        <w:fldChar w:fldCharType="end"/>
+      </w:r>
+      <w:r>
+        <w:t>.</w:t>
+      </w:r>
+      <w:r>
+        <w:t xml:space="preserve"> Hydrogen concentrations</w:t>
+      </w:r>
+      <w:r>
+        <w:t xml:space="preserve"> are estimated from </w:t>
+      </w:r>
+      <w:r>
+        <w:t xml:space="preserve">polarized </w:t>
+      </w:r>
+      <w:r>
+        <w:lastRenderedPageBreak/>
+        <w:t xml:space="preserve">FTIR spectra based using the areas under the baselines shown in </w:t>
+      </w:r>
+      <w:r>
+        <w:fldChar w:fldCharType="begin"/>
+      </w:r>
+      <w:r>
+        <w:instrText xml:space="preserve"> REF _Ref477446399 \h </w:instrText>
+      </w:r>
+      <w:r>
+        <w:fldChar w:fldCharType="separate"/>
+      </w:r>
+      <w:r>
+        <w:t xml:space="preserve">Figure </w:t>
       </w:r>
       <w:r>
         <w:rPr>
           <w:noProof/>
         </w:rPr>
+        <w:t>3</w:t>
+      </w:r>
+      <w:r>
         <w:fldChar w:fldCharType="end"/>
       </w:r>
       <w:r>
+        <w:t xml:space="preserve"> and initial hydrogen contents from </w:t>
+      </w:r>
+      <w:r>
+        <w:fldChar w:fldCharType="begin"/>
+      </w:r>
+      <w:r>
+        <w:instrText xml:space="preserve"> REF _Ref477258465 \h </w:instrText>
+      </w:r>
+      <w:r>
+        <w:fldChar w:fldCharType="separate"/>
+      </w:r>
+      <w:r>
+        <w:t xml:space="preserve">Table </w:t>
+      </w:r>
+      <w:r>
+        <w:rPr>
+          <w:noProof/>
+        </w:rPr>
+        <w:t>1</w:t>
+      </w:r>
+      <w:r>
+        <w:fldChar w:fldCharType="end"/>
+      </w:r>
+      <w:r>
         <w:t xml:space="preserve">. </w:t>
       </w:r>
       <w:r>
-        <w:t>Concentration p</w:t>
-      </w:r>
-      <w:r>
-        <w:t>rofiles across San Carlos olivine samples SC1-2 and SC1-7 after partial hydration in a piston cylinder</w:t>
-      </w:r>
-      <w:r>
-        <w:t xml:space="preserve"> as measured through the uncut block by FTIR polarized || [100]</w:t>
-      </w:r>
-      <w:r>
-        <w:t>.</w:t>
-      </w:r>
-      <w:r>
-        <w:t xml:space="preserve"> Hydrogen concentrations</w:t>
-      </w:r>
-      <w:r>
-        <w:t xml:space="preserve"> are estimated from FTIR spectra based using the areas under the baselines shown in </w:t>
-      </w:r>
-      <w:r>
-        <w:fldChar w:fldCharType="begin"/>
-      </w:r>
-      <w:r>
-        <w:instrText xml:space="preserve"> REF _Ref477446399 \h </w:instrText>
-      </w:r>
-      <w:r>
-        <w:fldChar w:fldCharType="separate"/>
-      </w:r>
-      <w:r>
-        <w:t xml:space="preserve">Figure </w:t>
-      </w:r>
-      <w:r>
-        <w:rPr>
-          <w:noProof/>
-        </w:rPr>
-        <w:t>3</w:t>
-      </w:r>
-      <w:r>
-        <w:fldChar w:fldCharType="end"/>
-      </w:r>
-      <w:r>
-        <w:t xml:space="preserve"> and initial hydrogen contents from </w:t>
-      </w:r>
-      <w:r>
-        <w:fldChar w:fldCharType="begin"/>
-      </w:r>
-      <w:r>
-        <w:instrText xml:space="preserve"> REF _Ref477258465 \h </w:instrText>
-      </w:r>
-      <w:r>
-        <w:fldChar w:fldCharType="separate"/>
-      </w:r>
-      <w:r>
-        <w:t xml:space="preserve">Table </w:t>
-      </w:r>
-      <w:r>
-        <w:rPr>
-          <w:noProof/>
-        </w:rPr>
-        <w:t>1</w:t>
-      </w:r>
-      <w:r>
-        <w:fldChar w:fldCharType="end"/>
-      </w:r>
-      <w:r>
-        <w:t xml:space="preserve">. </w:t>
+        <w:t xml:space="preserve"> </w:t>
       </w:r>
     </w:p>
     <w:p>
@@ -3670,8 +3741,7 @@
       <w:pPr>
         <w:pStyle w:val="Bibliography"/>
         <w:rPr>
-          <w:rFonts w:ascii="Calibri" w:hAnsi="Calibri" w:cs="Times New Roman"/>
-          <w:szCs w:val="24"/>
+          <w:rFonts w:ascii="Calibri" w:hAnsi="Calibri"/>
         </w:rPr>
       </w:pPr>
       <w:r>
@@ -3685,490 +3755,518 @@
       </w:r>
       <w:r>
         <w:rPr>
-          <w:rFonts w:ascii="Calibri" w:hAnsi="Calibri" w:cs="Times New Roman"/>
-          <w:szCs w:val="24"/>
-        </w:rPr>
-        <w:t xml:space="preserve">Bell, D. R., G. R. Rossman, J. Maldener, D. Endisch, and F. Rauch. 2003. “Hydroxide in Olivine: A Quantitative Determination of the Absolute Amount and Calibration of the IR Spectrum.” </w:t>
-      </w:r>
-      <w:r>
-        <w:rPr>
-          <w:rFonts w:ascii="Calibri" w:hAnsi="Calibri" w:cs="Times New Roman"/>
-          <w:i/>
-          <w:iCs/>
-          <w:szCs w:val="24"/>
-        </w:rPr>
-        <w:t>Journal of Geophysical Research-Solid Earth</w:t>
-      </w:r>
-      <w:r>
-        <w:rPr>
-          <w:rFonts w:ascii="Calibri" w:hAnsi="Calibri" w:cs="Times New Roman"/>
-          <w:szCs w:val="24"/>
-        </w:rPr>
-        <w:t xml:space="preserve"> 108 (B2). doi:10.1029/2001jb000679.</w:t>
+          <w:rFonts w:ascii="Calibri" w:hAnsi="Calibri"/>
+        </w:rPr>
+        <w:br/>
+        <w:t>Bell, D. R., and G. R. Rossman</w:t>
+      </w:r>
+      <w:r>
+        <w:rPr>
+          <w:rFonts w:ascii="Calibri" w:hAnsi="Calibri"/>
+        </w:rPr>
+        <w:br/>
+        <w:t xml:space="preserve"> 1992</w:t>
+      </w:r>
+      <w:r>
+        <w:rPr>
+          <w:rFonts w:ascii="Calibri" w:hAnsi="Calibri"/>
+        </w:rPr>
+        <w:tab/>
+        <w:t>Water in Earth’s Mantle: The Role of Nominally Anhydrous Minerals. Science 255(5050). WOS:A1992HH74400043: 1391–1397.</w:t>
       </w:r>
     </w:p>
     <w:p>
       <w:pPr>
         <w:pStyle w:val="Bibliography"/>
         <w:rPr>
-          <w:rFonts w:ascii="Calibri" w:hAnsi="Calibri" w:cs="Times New Roman"/>
-          <w:szCs w:val="24"/>
+          <w:rFonts w:ascii="Calibri" w:hAnsi="Calibri"/>
         </w:rPr>
       </w:pPr>
       <w:r>
         <w:rPr>
-          <w:rFonts w:ascii="Calibri" w:hAnsi="Calibri" w:cs="Times New Roman"/>
-          <w:szCs w:val="24"/>
-        </w:rPr>
-        <w:t xml:space="preserve">Demouchy, S., and S. Mackwell. 2006. “Mechanisms of Hydrogen Incorporation and Diffusion in Iron-Bearing Olivine.” </w:t>
-      </w:r>
-      <w:r>
-        <w:rPr>
-          <w:rFonts w:ascii="Calibri" w:hAnsi="Calibri" w:cs="Times New Roman"/>
-          <w:i/>
-          <w:iCs/>
-          <w:szCs w:val="24"/>
-        </w:rPr>
-        <w:t>Physics and Chemistry of Minerals</w:t>
-      </w:r>
-      <w:r>
-        <w:rPr>
-          <w:rFonts w:ascii="Calibri" w:hAnsi="Calibri" w:cs="Times New Roman"/>
-          <w:szCs w:val="24"/>
-        </w:rPr>
-        <w:t xml:space="preserve"> 33 (5): 347–55. doi:10.1007/s00269-006-0081-2.</w:t>
+          <w:rFonts w:ascii="Calibri" w:hAnsi="Calibri"/>
+        </w:rPr>
+        <w:br/>
+        <w:t>Bell, D. R., G. R. Rossman, J. Maldener, D. Endisch, and F. Rauch</w:t>
+      </w:r>
+      <w:r>
+        <w:rPr>
+          <w:rFonts w:ascii="Calibri" w:hAnsi="Calibri"/>
+        </w:rPr>
+        <w:br/>
+        <w:t xml:space="preserve"> 2003</w:t>
+      </w:r>
+      <w:r>
+        <w:rPr>
+          <w:rFonts w:ascii="Calibri" w:hAnsi="Calibri"/>
+        </w:rPr>
+        <w:tab/>
+        <w:t>Hydroxide in Olivine: A Quantitative Determination of the Absolute Amount and Calibration of the IR Spectrum. Journal of Geophysical Research-Solid Earth 108(B2). WOS:000181985400002. ://WOS:000181985400002.</w:t>
       </w:r>
     </w:p>
     <w:p>
       <w:pPr>
         <w:pStyle w:val="Bibliography"/>
         <w:rPr>
-          <w:rFonts w:ascii="Calibri" w:hAnsi="Calibri" w:cs="Times New Roman"/>
-          <w:szCs w:val="24"/>
+          <w:rFonts w:ascii="Calibri" w:hAnsi="Calibri"/>
         </w:rPr>
       </w:pPr>
       <w:r>
         <w:rPr>
-          <w:rFonts w:ascii="Calibri" w:hAnsi="Calibri" w:cs="Times New Roman"/>
-          <w:szCs w:val="24"/>
-        </w:rPr>
-        <w:t xml:space="preserve">Ferguson, David J., Helge M. Gonnermann, Philipp Ruprecht, Terry Plank, Erik H. Hauri, Bruce F. Houghton, and Donald A. Swanson. 2016. “Magma Decompression Rates during Explosive Eruptions of Kīlauea Volcano, Hawaii, Recorded by Melt Embayments.” </w:t>
-      </w:r>
-      <w:r>
-        <w:rPr>
-          <w:rFonts w:ascii="Calibri" w:hAnsi="Calibri" w:cs="Times New Roman"/>
-          <w:i/>
-          <w:iCs/>
-          <w:szCs w:val="24"/>
-        </w:rPr>
-        <w:t>Bulletin of Volcanology</w:t>
-      </w:r>
-      <w:r>
-        <w:rPr>
-          <w:rFonts w:ascii="Calibri" w:hAnsi="Calibri" w:cs="Times New Roman"/>
-          <w:szCs w:val="24"/>
-        </w:rPr>
-        <w:t xml:space="preserve"> 78 (10): 71. doi:10.1007/s00445-016-1064-x.</w:t>
+          <w:rFonts w:ascii="Calibri" w:hAnsi="Calibri"/>
+        </w:rPr>
+        <w:br/>
+        <w:t>Demouchy, S., and S. Mackwell</w:t>
+      </w:r>
+      <w:r>
+        <w:rPr>
+          <w:rFonts w:ascii="Calibri" w:hAnsi="Calibri"/>
+        </w:rPr>
+        <w:br/>
+        <w:t xml:space="preserve"> 2006</w:t>
+      </w:r>
+      <w:r>
+        <w:rPr>
+          <w:rFonts w:ascii="Calibri" w:hAnsi="Calibri"/>
+        </w:rPr>
+        <w:tab/>
+        <w:t>Mechanisms of Hydrogen Incorporation and Diffusion in Iron-Bearing Olivine. Physics and Chemistry of Minerals 33(5). WOS:000240439000005: 347–355.</w:t>
       </w:r>
     </w:p>
     <w:p>
       <w:pPr>
         <w:pStyle w:val="Bibliography"/>
         <w:rPr>
-          <w:rFonts w:ascii="Calibri" w:hAnsi="Calibri" w:cs="Times New Roman"/>
-          <w:szCs w:val="24"/>
+          <w:rFonts w:ascii="Calibri" w:hAnsi="Calibri"/>
         </w:rPr>
       </w:pPr>
       <w:r>
         <w:rPr>
-          <w:rFonts w:ascii="Calibri" w:hAnsi="Calibri" w:cs="Times New Roman"/>
-          <w:szCs w:val="24"/>
-        </w:rPr>
-        <w:t xml:space="preserve">Ferriss, E. 2015. </w:t>
-      </w:r>
-      <w:r>
-        <w:rPr>
-          <w:rFonts w:ascii="Calibri" w:hAnsi="Calibri" w:cs="Times New Roman"/>
-          <w:i/>
-          <w:iCs/>
-          <w:szCs w:val="24"/>
-        </w:rPr>
-        <w:t>Pynams: A Python Package for Interpreting FTIR Spectra of Nominally Anhydrous Minerals (NAMs)</w:t>
-      </w:r>
-      <w:r>
-        <w:rPr>
-          <w:rFonts w:ascii="Calibri" w:hAnsi="Calibri" w:cs="Times New Roman"/>
-          <w:szCs w:val="24"/>
-        </w:rPr>
-        <w:t xml:space="preserve"> (version v0.1.0). New York. https://github.com/EFerriss/pynams.</w:t>
+          <w:rFonts w:ascii="Calibri" w:hAnsi="Calibri"/>
+        </w:rPr>
+        <w:br/>
+        <w:t>Ferguson, David J., Helge M. Gonnermann, Philipp Ruprecht, et al.</w:t>
+      </w:r>
+      <w:r>
+        <w:rPr>
+          <w:rFonts w:ascii="Calibri" w:hAnsi="Calibri"/>
+        </w:rPr>
+        <w:br/>
+        <w:t xml:space="preserve"> 2016</w:t>
+      </w:r>
+      <w:r>
+        <w:rPr>
+          <w:rFonts w:ascii="Calibri" w:hAnsi="Calibri"/>
+        </w:rPr>
+        <w:tab/>
+        <w:t>Magma Decompression Rates during Explosive Eruptions of Kīlauea Volcano, Hawaii, Recorded by Melt Embayments. Bulletin of Volcanology 78(10): 71.</w:t>
       </w:r>
     </w:p>
     <w:p>
       <w:pPr>
         <w:pStyle w:val="Bibliography"/>
         <w:rPr>
-          <w:rFonts w:ascii="Calibri" w:hAnsi="Calibri" w:cs="Times New Roman"/>
-          <w:szCs w:val="24"/>
+          <w:rFonts w:ascii="Calibri" w:hAnsi="Calibri"/>
         </w:rPr>
       </w:pPr>
       <w:r>
         <w:rPr>
-          <w:rFonts w:ascii="Calibri" w:hAnsi="Calibri" w:cs="Times New Roman"/>
-          <w:szCs w:val="24"/>
-        </w:rPr>
-        <w:t xml:space="preserve">Ferriss, E., T. Plank, D. Walker, and M. Nettles. 2015. “The Whole-Block Approach to Measuring Hydrogen Diffusivity in Nominally Anhydrous Minerals.” </w:t>
-      </w:r>
-      <w:r>
-        <w:rPr>
-          <w:rFonts w:ascii="Calibri" w:hAnsi="Calibri" w:cs="Times New Roman"/>
-          <w:i/>
-          <w:iCs/>
-          <w:szCs w:val="24"/>
-        </w:rPr>
-        <w:t>American Mineralogist</w:t>
-      </w:r>
-      <w:r>
-        <w:rPr>
-          <w:rFonts w:ascii="Calibri" w:hAnsi="Calibri" w:cs="Times New Roman"/>
-          <w:szCs w:val="24"/>
-        </w:rPr>
-        <w:t xml:space="preserve"> 100 (4): 837–51.</w:t>
+          <w:rFonts w:ascii="Calibri" w:hAnsi="Calibri"/>
+        </w:rPr>
+        <w:br/>
+        <w:t>Ferriss, E.</w:t>
+      </w:r>
+      <w:r>
+        <w:rPr>
+          <w:rFonts w:ascii="Calibri" w:hAnsi="Calibri"/>
+        </w:rPr>
+        <w:br/>
+        <w:t xml:space="preserve"> 2015</w:t>
+      </w:r>
+      <w:r>
+        <w:rPr>
+          <w:rFonts w:ascii="Calibri" w:hAnsi="Calibri"/>
+        </w:rPr>
+        <w:tab/>
+        <w:t>Pynams: A Python Package for Interpreting FTIR Spectra of Nominally Anhydrous Minerals (NAMs). New York. https://github.com/EFerriss/pynams.</w:t>
       </w:r>
     </w:p>
     <w:p>
       <w:pPr>
         <w:pStyle w:val="Bibliography"/>
         <w:rPr>
-          <w:rFonts w:ascii="Calibri" w:hAnsi="Calibri" w:cs="Times New Roman"/>
-          <w:szCs w:val="24"/>
+          <w:rFonts w:ascii="Calibri" w:hAnsi="Calibri"/>
         </w:rPr>
       </w:pPr>
       <w:r>
         <w:rPr>
-          <w:rFonts w:ascii="Calibri" w:hAnsi="Calibri" w:cs="Times New Roman"/>
-          <w:szCs w:val="24"/>
-        </w:rPr>
-        <w:t xml:space="preserve">Ferriss, Elizabeth, Terry Plank, and David Walker. 2016. “Site-Specific Hydrogen Diffusion Rates during Clinopyroxene Dehydration.” </w:t>
-      </w:r>
-      <w:r>
-        <w:rPr>
-          <w:rFonts w:ascii="Calibri" w:hAnsi="Calibri" w:cs="Times New Roman"/>
-          <w:i/>
-          <w:iCs/>
-          <w:szCs w:val="24"/>
-        </w:rPr>
-        <w:t>Contributions to Mineralogy and Petrology</w:t>
-      </w:r>
-      <w:r>
-        <w:rPr>
-          <w:rFonts w:ascii="Calibri" w:hAnsi="Calibri" w:cs="Times New Roman"/>
-          <w:szCs w:val="24"/>
-        </w:rPr>
-        <w:t xml:space="preserve"> 171 (6): 1–24. doi:10.1007/s00410-016-1262-8.</w:t>
+          <w:rFonts w:ascii="Calibri" w:hAnsi="Calibri"/>
+        </w:rPr>
+        <w:br/>
+        <w:t>Ferriss, E., T. Plank, D. Walker, and M. Nettles</w:t>
+      </w:r>
+      <w:r>
+        <w:rPr>
+          <w:rFonts w:ascii="Calibri" w:hAnsi="Calibri"/>
+        </w:rPr>
+        <w:br/>
+        <w:t xml:space="preserve"> 2015</w:t>
+      </w:r>
+      <w:r>
+        <w:rPr>
+          <w:rFonts w:ascii="Calibri" w:hAnsi="Calibri"/>
+        </w:rPr>
+        <w:tab/>
+        <w:t>The Whole-Block Approach to Measuring Hydrogen Diffusivity in Nominally Anhydrous Minerals. American Mineralogist 100(4). WOS:000352175700017: 837–851.</w:t>
       </w:r>
     </w:p>
     <w:p>
       <w:pPr>
         <w:pStyle w:val="Bibliography"/>
         <w:rPr>
-          <w:rFonts w:ascii="Calibri" w:hAnsi="Calibri" w:cs="Times New Roman"/>
-          <w:szCs w:val="24"/>
+          <w:rFonts w:ascii="Calibri" w:hAnsi="Calibri"/>
         </w:rPr>
       </w:pPr>
       <w:r>
         <w:rPr>
-          <w:rFonts w:ascii="Calibri" w:hAnsi="Calibri" w:cs="Times New Roman"/>
-          <w:szCs w:val="24"/>
-        </w:rPr>
-        <w:t xml:space="preserve">Jollands, Michael C., José Alberto Padrón-Navarta, Jörg Hermann, and Hugh St.C. O’Neill. 2016. “Hydrogen Diffusion in Ti-Doped Forsterite and the Preservation of Metastable Point Defects.” </w:t>
-      </w:r>
-      <w:r>
-        <w:rPr>
-          <w:rFonts w:ascii="Calibri" w:hAnsi="Calibri" w:cs="Times New Roman"/>
-          <w:i/>
-          <w:iCs/>
-          <w:szCs w:val="24"/>
-        </w:rPr>
-        <w:t>American Mineralogist</w:t>
-      </w:r>
-      <w:r>
-        <w:rPr>
-          <w:rFonts w:ascii="Calibri" w:hAnsi="Calibri" w:cs="Times New Roman"/>
-          <w:szCs w:val="24"/>
-        </w:rPr>
-        <w:t xml:space="preserve"> 101 (7): 1560–1570. doi:10.2138/am-2016-5568.</w:t>
+          <w:rFonts w:ascii="Calibri" w:hAnsi="Calibri"/>
+        </w:rPr>
+        <w:br/>
+        <w:t>Ferriss, Elizabeth, Terry Plank, and David Walker</w:t>
+      </w:r>
+      <w:r>
+        <w:rPr>
+          <w:rFonts w:ascii="Calibri" w:hAnsi="Calibri"/>
+        </w:rPr>
+        <w:br/>
+        <w:t xml:space="preserve"> 2016</w:t>
+      </w:r>
+      <w:r>
+        <w:rPr>
+          <w:rFonts w:ascii="Calibri" w:hAnsi="Calibri"/>
+        </w:rPr>
+        <w:tab/>
+        <w:t>Site-Specific Hydrogen Diffusion Rates during Clinopyroxene Dehydration. Contributions to Mineralogy and Petrology 171(6): 1–24.</w:t>
       </w:r>
     </w:p>
     <w:p>
       <w:pPr>
         <w:pStyle w:val="Bibliography"/>
         <w:rPr>
-          <w:rFonts w:ascii="Calibri" w:hAnsi="Calibri" w:cs="Times New Roman"/>
-          <w:szCs w:val="24"/>
+          <w:rFonts w:ascii="Calibri" w:hAnsi="Calibri"/>
         </w:rPr>
       </w:pPr>
       <w:r>
         <w:rPr>
-          <w:rFonts w:ascii="Calibri" w:hAnsi="Calibri" w:cs="Times New Roman"/>
-          <w:szCs w:val="24"/>
-        </w:rPr>
-        <w:t xml:space="preserve">Kohlstedt, D. L., and S. J. Mackwell. 1998. “Diffusion of Hydrogen and Intrinsic Point Defects in Olivine.” </w:t>
-      </w:r>
-      <w:r>
-        <w:rPr>
-          <w:rFonts w:ascii="Calibri" w:hAnsi="Calibri" w:cs="Times New Roman"/>
-          <w:i/>
-          <w:iCs/>
-          <w:szCs w:val="24"/>
-        </w:rPr>
-        <w:t>Zeitschrift Fur Physikalische Chemie-International Journal of Research in Physical Chemistry &amp; Chemical Physics</w:t>
-      </w:r>
-      <w:r>
-        <w:rPr>
-          <w:rFonts w:ascii="Calibri" w:hAnsi="Calibri" w:cs="Times New Roman"/>
-          <w:szCs w:val="24"/>
-        </w:rPr>
-        <w:t xml:space="preserve"> 207: 147–62.</w:t>
+          <w:rFonts w:ascii="Calibri" w:hAnsi="Calibri"/>
+        </w:rPr>
+        <w:br/>
+        <w:t>Jollands, Michael C., José Alberto Padrón-Navarta, Jörg Hermann, and Hugh St.C. O’Neill</w:t>
+      </w:r>
+      <w:r>
+        <w:rPr>
+          <w:rFonts w:ascii="Calibri" w:hAnsi="Calibri"/>
+        </w:rPr>
+        <w:br/>
+        <w:t xml:space="preserve"> 2016</w:t>
+      </w:r>
+      <w:r>
+        <w:rPr>
+          <w:rFonts w:ascii="Calibri" w:hAnsi="Calibri"/>
+        </w:rPr>
+        <w:tab/>
+        <w:t>Hydrogen Diffusion in Ti-Doped Forsterite and the Preservation of Metastable Point Defects. American Mineralogist 101(7): 1560–1570.</w:t>
       </w:r>
     </w:p>
     <w:p>
       <w:pPr>
         <w:pStyle w:val="Bibliography"/>
         <w:rPr>
-          <w:rFonts w:ascii="Calibri" w:hAnsi="Calibri" w:cs="Times New Roman"/>
-          <w:szCs w:val="24"/>
+          <w:rFonts w:ascii="Calibri" w:hAnsi="Calibri"/>
         </w:rPr>
       </w:pPr>
       <w:r>
         <w:rPr>
-          <w:rFonts w:ascii="Calibri" w:hAnsi="Calibri" w:cs="Times New Roman"/>
-          <w:szCs w:val="24"/>
-        </w:rPr>
-        <w:t xml:space="preserve">Kurosawa, M., H. Yurimoto, and S. Sueno. 1997. “Patterns in the Hydrogen and Trace Element Compositions of Mantle Olivines.” </w:t>
-      </w:r>
-      <w:r>
-        <w:rPr>
-          <w:rFonts w:ascii="Calibri" w:hAnsi="Calibri" w:cs="Times New Roman"/>
-          <w:i/>
-          <w:iCs/>
-          <w:szCs w:val="24"/>
-        </w:rPr>
-        <w:t>Physics and Chemistry of Glasses</w:t>
-      </w:r>
-      <w:r>
-        <w:rPr>
-          <w:rFonts w:ascii="Calibri" w:hAnsi="Calibri" w:cs="Times New Roman"/>
-          <w:szCs w:val="24"/>
-        </w:rPr>
-        <w:t xml:space="preserve"> 24: 385–95.</w:t>
+          <w:rFonts w:ascii="Calibri" w:hAnsi="Calibri"/>
+        </w:rPr>
+        <w:br/>
+        <w:t>Keppler, Hans, and Joseph R. Smyth</w:t>
+      </w:r>
+      <w:r>
+        <w:rPr>
+          <w:rFonts w:ascii="Calibri" w:hAnsi="Calibri"/>
+        </w:rPr>
+        <w:br/>
+        <w:t xml:space="preserve"> 2006</w:t>
+      </w:r>
+      <w:r>
+        <w:rPr>
+          <w:rFonts w:ascii="Calibri" w:hAnsi="Calibri"/>
+        </w:rPr>
+        <w:tab/>
+        <w:t>Water in Nominally Anhydrous Minerals, vol.62. Reviews in Mineralogy and Geochemistry. Mineralogical Society of America.</w:t>
       </w:r>
     </w:p>
     <w:p>
       <w:pPr>
         <w:pStyle w:val="Bibliography"/>
         <w:rPr>
-          <w:rFonts w:ascii="Calibri" w:hAnsi="Calibri" w:cs="Times New Roman"/>
-          <w:szCs w:val="24"/>
+          <w:rFonts w:ascii="Calibri" w:hAnsi="Calibri"/>
         </w:rPr>
       </w:pPr>
       <w:r>
         <w:rPr>
-          <w:rFonts w:ascii="Calibri" w:hAnsi="Calibri" w:cs="Times New Roman"/>
-          <w:szCs w:val="24"/>
-        </w:rPr>
-        <w:t xml:space="preserve">Libowitzky, E., and G. R. Rossman. 1996. “Principles of Quantitative Absorbance Measurements in Anisotropic Crystals.” </w:t>
-      </w:r>
-      <w:r>
-        <w:rPr>
-          <w:rFonts w:ascii="Calibri" w:hAnsi="Calibri" w:cs="Times New Roman"/>
-          <w:i/>
-          <w:iCs/>
-          <w:szCs w:val="24"/>
-        </w:rPr>
-        <w:t>Physics and Chemistry of Minerals</w:t>
-      </w:r>
-      <w:r>
-        <w:rPr>
-          <w:rFonts w:ascii="Calibri" w:hAnsi="Calibri" w:cs="Times New Roman"/>
-          <w:szCs w:val="24"/>
-        </w:rPr>
-        <w:t xml:space="preserve"> 23 (6): 319–27.</w:t>
+          <w:rFonts w:ascii="Calibri" w:hAnsi="Calibri"/>
+        </w:rPr>
+        <w:br/>
+        <w:t>Kohlstedt, D. L., and S. J. Mackwell</w:t>
+      </w:r>
+      <w:r>
+        <w:rPr>
+          <w:rFonts w:ascii="Calibri" w:hAnsi="Calibri"/>
+        </w:rPr>
+        <w:br/>
+        <w:t xml:space="preserve"> 1998</w:t>
+      </w:r>
+      <w:r>
+        <w:rPr>
+          <w:rFonts w:ascii="Calibri" w:hAnsi="Calibri"/>
+        </w:rPr>
+        <w:tab/>
+        <w:t>Diffusion of Hydrogen and Intrinsic Point Defects in Olivine. Zeitschrift Fur Physikalische Chemie-International Journal of Research in Physical Chemistry &amp; Chemical Physics 207. WOS:000076569300010: 147–162.</w:t>
       </w:r>
     </w:p>
     <w:p>
       <w:pPr>
         <w:pStyle w:val="Bibliography"/>
         <w:rPr>
-          <w:rFonts w:ascii="Calibri" w:hAnsi="Calibri" w:cs="Times New Roman"/>
-          <w:szCs w:val="24"/>
+          <w:rFonts w:ascii="Calibri" w:hAnsi="Calibri"/>
         </w:rPr>
       </w:pPr>
       <w:r>
         <w:rPr>
-          <w:rFonts w:ascii="Calibri" w:hAnsi="Calibri" w:cs="Times New Roman"/>
-          <w:szCs w:val="24"/>
-        </w:rPr>
-        <w:t xml:space="preserve">Mackwell, S. J., and D. L. Kohlstedt. 1990. “Diffusion of Hydrogen in Olivine - Implications for Water in the Mantle.” </w:t>
-      </w:r>
-      <w:r>
-        <w:rPr>
-          <w:rFonts w:ascii="Calibri" w:hAnsi="Calibri" w:cs="Times New Roman"/>
-          <w:i/>
-          <w:iCs/>
-          <w:szCs w:val="24"/>
-        </w:rPr>
-        <w:t>Journal of Geophysical Research-Solid Earth and Planets</w:t>
-      </w:r>
-      <w:r>
-        <w:rPr>
-          <w:rFonts w:ascii="Calibri" w:hAnsi="Calibri" w:cs="Times New Roman"/>
-          <w:szCs w:val="24"/>
-        </w:rPr>
-        <w:t xml:space="preserve"> 95 (B4): 5079–88. doi:10.1029/JB095iB04p05079.</w:t>
+          <w:rFonts w:ascii="Calibri" w:hAnsi="Calibri"/>
+        </w:rPr>
+        <w:br/>
+        <w:t>Kurosawa, M., H. Yurimoto, and S. Sueno</w:t>
+      </w:r>
+      <w:r>
+        <w:rPr>
+          <w:rFonts w:ascii="Calibri" w:hAnsi="Calibri"/>
+        </w:rPr>
+        <w:br/>
+        <w:t xml:space="preserve"> 1997</w:t>
+      </w:r>
+      <w:r>
+        <w:rPr>
+          <w:rFonts w:ascii="Calibri" w:hAnsi="Calibri"/>
+        </w:rPr>
+        <w:tab/>
+        <w:t>Patterns in the Hydrogen and Trace Element Compositions of Mantle Olivines. Physics and Chemistry of Glasses 24: 385–395.</w:t>
       </w:r>
     </w:p>
     <w:p>
       <w:pPr>
         <w:pStyle w:val="Bibliography"/>
         <w:rPr>
-          <w:rFonts w:ascii="Calibri" w:hAnsi="Calibri" w:cs="Times New Roman"/>
-          <w:szCs w:val="24"/>
+          <w:rFonts w:ascii="Calibri" w:hAnsi="Calibri"/>
         </w:rPr>
       </w:pPr>
       <w:r>
         <w:rPr>
-          <w:rFonts w:ascii="Calibri" w:hAnsi="Calibri" w:cs="Times New Roman"/>
-          <w:szCs w:val="24"/>
-        </w:rPr>
-        <w:t xml:space="preserve">Peslier, A. H., and J. F. Luhr. 2006. “Hydrogen Loss from Olivines in Mantle Xenoliths from Simcoe (USA) and Mexico: Mafic Alkalic Magma Ascent Rates and Water Budget of the Sub-Continental Lithosphere.” </w:t>
-      </w:r>
-      <w:r>
-        <w:rPr>
-          <w:rFonts w:ascii="Calibri" w:hAnsi="Calibri" w:cs="Times New Roman"/>
-          <w:i/>
-          <w:iCs/>
-          <w:szCs w:val="24"/>
-        </w:rPr>
-        <w:t>Earth and Planetary Science Letters</w:t>
-      </w:r>
-      <w:r>
-        <w:rPr>
-          <w:rFonts w:ascii="Calibri" w:hAnsi="Calibri" w:cs="Times New Roman"/>
-          <w:szCs w:val="24"/>
-        </w:rPr>
-        <w:t xml:space="preserve"> 242 (3–4): 302–19. doi:10.1016/j.epsl.2005.12.019.</w:t>
+          <w:rFonts w:ascii="Calibri" w:hAnsi="Calibri"/>
+        </w:rPr>
+        <w:lastRenderedPageBreak/>
+        <w:br/>
+        <w:t>Libowitzky, E., and G. R. Rossman</w:t>
+      </w:r>
+      <w:r>
+        <w:rPr>
+          <w:rFonts w:ascii="Calibri" w:hAnsi="Calibri"/>
+        </w:rPr>
+        <w:br/>
+        <w:t xml:space="preserve"> 1996</w:t>
+      </w:r>
+      <w:r>
+        <w:rPr>
+          <w:rFonts w:ascii="Calibri" w:hAnsi="Calibri"/>
+        </w:rPr>
+        <w:tab/>
+        <w:t>Principles of Quantitative Absorbance Measurements in Anisotropic Crystals. Physics and Chemistry of Minerals 23(6). WOS:A1996VD85000001: 319–327.</w:t>
       </w:r>
     </w:p>
     <w:p>
       <w:pPr>
         <w:pStyle w:val="Bibliography"/>
         <w:rPr>
-          <w:rFonts w:ascii="Calibri" w:hAnsi="Calibri" w:cs="Times New Roman"/>
-          <w:szCs w:val="24"/>
+          <w:rFonts w:ascii="Calibri" w:hAnsi="Calibri"/>
         </w:rPr>
       </w:pPr>
       <w:r>
         <w:rPr>
-          <w:rFonts w:ascii="Calibri" w:hAnsi="Calibri" w:cs="Times New Roman"/>
-          <w:szCs w:val="24"/>
-        </w:rPr>
-        <w:t xml:space="preserve">Ruprecht, Philipp, and Terry Plank. 2013. “Feeding Andesitic Eruptions with a High-Speed Connection from the Mantle.” </w:t>
-      </w:r>
-      <w:r>
-        <w:rPr>
-          <w:rFonts w:ascii="Calibri" w:hAnsi="Calibri" w:cs="Times New Roman"/>
-          <w:i/>
-          <w:iCs/>
-          <w:szCs w:val="24"/>
-        </w:rPr>
-        <w:t>Nature</w:t>
-      </w:r>
-      <w:r>
-        <w:rPr>
-          <w:rFonts w:ascii="Calibri" w:hAnsi="Calibri" w:cs="Times New Roman"/>
-          <w:szCs w:val="24"/>
-        </w:rPr>
-        <w:t xml:space="preserve"> 500 (7460): 68–72.</w:t>
+          <w:rFonts w:ascii="Calibri" w:hAnsi="Calibri"/>
+        </w:rPr>
+        <w:br/>
+        <w:t>Mackwell, S. J., and D. L. Kohlstedt</w:t>
+      </w:r>
+      <w:r>
+        <w:rPr>
+          <w:rFonts w:ascii="Calibri" w:hAnsi="Calibri"/>
+        </w:rPr>
+        <w:br/>
+        <w:t xml:space="preserve"> 1990</w:t>
+      </w:r>
+      <w:r>
+        <w:rPr>
+          <w:rFonts w:ascii="Calibri" w:hAnsi="Calibri"/>
+        </w:rPr>
+        <w:tab/>
+        <w:t>Diffusion of Hydrogen in Olivine - Implications for Water in the Mantle. Journal of Geophysical Research-Solid Earth and Planets 95(B4). WOS:A1990CZ37500052: 5079–5088.</w:t>
       </w:r>
     </w:p>
     <w:p>
       <w:pPr>
         <w:pStyle w:val="Bibliography"/>
         <w:rPr>
-          <w:rFonts w:ascii="Calibri" w:hAnsi="Calibri" w:cs="Times New Roman"/>
-          <w:szCs w:val="24"/>
+          <w:rFonts w:ascii="Calibri" w:hAnsi="Calibri"/>
         </w:rPr>
       </w:pPr>
       <w:r>
         <w:rPr>
-          <w:rFonts w:ascii="Calibri" w:hAnsi="Calibri" w:cs="Times New Roman"/>
-          <w:szCs w:val="24"/>
-        </w:rPr>
-        <w:t xml:space="preserve">Shuai, Kang, and Xiaozhi Yang. 2017. “Quantitative Analysis of H-Species in Anisotropic Minerals by Polarized Infrared Spectroscopy along Three Orthogonal Directions.” </w:t>
-      </w:r>
-      <w:r>
-        <w:rPr>
-          <w:rFonts w:ascii="Calibri" w:hAnsi="Calibri" w:cs="Times New Roman"/>
-          <w:i/>
-          <w:iCs/>
-          <w:szCs w:val="24"/>
-        </w:rPr>
-        <w:t>Contributions to Mineralogy and Petrology</w:t>
-      </w:r>
-      <w:r>
-        <w:rPr>
-          <w:rFonts w:ascii="Calibri" w:hAnsi="Calibri" w:cs="Times New Roman"/>
-          <w:szCs w:val="24"/>
-        </w:rPr>
-        <w:t xml:space="preserve"> 172 (2–3): 14. doi:10.1007/s00410-017-1336-2.</w:t>
+          <w:rFonts w:ascii="Calibri" w:hAnsi="Calibri"/>
+        </w:rPr>
+        <w:br/>
+        <w:t>Peslier, A. H., and J. F. Luhr</w:t>
+      </w:r>
+      <w:r>
+        <w:rPr>
+          <w:rFonts w:ascii="Calibri" w:hAnsi="Calibri"/>
+        </w:rPr>
+        <w:br/>
+        <w:t xml:space="preserve"> 2006</w:t>
+      </w:r>
+      <w:r>
+        <w:rPr>
+          <w:rFonts w:ascii="Calibri" w:hAnsi="Calibri"/>
+        </w:rPr>
+        <w:tab/>
+        <w:t>Hydrogen Loss from Olivines in Mantle Xenoliths from Simcoe (USA) and Mexico: Mafic Alkalic Magma Ascent Rates and Water Budget of the Sub-Continental Lithosphere. Earth and Planetary Science Letters 242(3–4). WOS:000235855100006: 302–319.</w:t>
       </w:r>
     </w:p>
     <w:p>
       <w:pPr>
         <w:pStyle w:val="Bibliography"/>
         <w:rPr>
-          <w:rFonts w:ascii="Calibri" w:hAnsi="Calibri" w:cs="Times New Roman"/>
-          <w:szCs w:val="24"/>
+          <w:rFonts w:ascii="Calibri" w:hAnsi="Calibri"/>
         </w:rPr>
       </w:pPr>
       <w:r>
         <w:rPr>
-          <w:rFonts w:ascii="Calibri" w:hAnsi="Calibri" w:cs="Times New Roman"/>
-          <w:szCs w:val="24"/>
-        </w:rPr>
-        <w:t>Withers, A. C. 2013. “The Pitzer and Sterner Equation of State for Water.” http://www.geo.umn.edu/people/researchers/withe012/fugacity.htm.</w:t>
+          <w:rFonts w:ascii="Calibri" w:hAnsi="Calibri"/>
+        </w:rPr>
+        <w:br/>
+        <w:t>Ruprecht, Philipp, and Terry Plank</w:t>
+      </w:r>
+      <w:r>
+        <w:rPr>
+          <w:rFonts w:ascii="Calibri" w:hAnsi="Calibri"/>
+        </w:rPr>
+        <w:br/>
+        <w:t xml:space="preserve"> 2013</w:t>
+      </w:r>
+      <w:r>
+        <w:rPr>
+          <w:rFonts w:ascii="Calibri" w:hAnsi="Calibri"/>
+        </w:rPr>
+        <w:tab/>
+        <w:t>Feeding Andesitic Eruptions with a High-Speed Connection from the Mantle. Nature 500(7460): 68–72.</w:t>
       </w:r>
     </w:p>
     <w:p>
       <w:pPr>
         <w:pStyle w:val="Bibliography"/>
         <w:rPr>
-          <w:rFonts w:ascii="Calibri" w:hAnsi="Calibri" w:cs="Times New Roman"/>
-          <w:szCs w:val="24"/>
+          <w:rFonts w:ascii="Calibri" w:hAnsi="Calibri"/>
         </w:rPr>
       </w:pPr>
       <w:r>
         <w:rPr>
-          <w:rFonts w:ascii="Calibri" w:hAnsi="Calibri" w:cs="Times New Roman"/>
-          <w:szCs w:val="24"/>
-        </w:rPr>
-        <w:t xml:space="preserve">Withers, Anthony C, Hélène Bureau, Caroline Raepsaet, and Marc M Hirschmann. 2012. “Calibration of Infrared Spectroscopy by Elastic Recoil Detection Analysis of H in Synthetic Olivine.” </w:t>
-      </w:r>
-      <w:r>
-        <w:rPr>
-          <w:rFonts w:ascii="Calibri" w:hAnsi="Calibri" w:cs="Times New Roman"/>
-          <w:i/>
-          <w:iCs/>
-          <w:szCs w:val="24"/>
-        </w:rPr>
-        <w:t>Chemical Geology</w:t>
-      </w:r>
-      <w:r>
-        <w:rPr>
-          <w:rFonts w:ascii="Calibri" w:hAnsi="Calibri" w:cs="Times New Roman"/>
-          <w:szCs w:val="24"/>
-        </w:rPr>
-        <w:t xml:space="preserve"> 334: 92–98.</w:t>
+          <w:rFonts w:ascii="Calibri" w:hAnsi="Calibri"/>
+        </w:rPr>
+        <w:br/>
+        <w:t>Shuai, Kang, and Xiaozhi Yang</w:t>
+      </w:r>
+      <w:r>
+        <w:rPr>
+          <w:rFonts w:ascii="Calibri" w:hAnsi="Calibri"/>
+        </w:rPr>
+        <w:br/>
+        <w:t xml:space="preserve"> 2017</w:t>
+      </w:r>
+      <w:r>
+        <w:rPr>
+          <w:rFonts w:ascii="Calibri" w:hAnsi="Calibri"/>
+        </w:rPr>
+        <w:tab/>
+        <w:t>Quantitative Analysis of H-Species in Anisotropic Minerals by Polarized Infrared Spectroscopy along Three Orthogonal Directions. Contributions to Mineralogy and Petrology 172(2–3): 14.</w:t>
+      </w:r>
+    </w:p>
+    <w:p>
+      <w:pPr>
+        <w:pStyle w:val="Bibliography"/>
+        <w:rPr>
+          <w:rFonts w:ascii="Calibri" w:hAnsi="Calibri"/>
+        </w:rPr>
+      </w:pPr>
+      <w:r>
+        <w:rPr>
+          <w:rFonts w:ascii="Calibri" w:hAnsi="Calibri"/>
+        </w:rPr>
+        <w:br/>
+        <w:t>Withers, A. C.</w:t>
+      </w:r>
+      <w:r>
+        <w:rPr>
+          <w:rFonts w:ascii="Calibri" w:hAnsi="Calibri"/>
+        </w:rPr>
+        <w:br/>
+        <w:t xml:space="preserve"> 2013</w:t>
+      </w:r>
+      <w:r>
+        <w:rPr>
+          <w:rFonts w:ascii="Calibri" w:hAnsi="Calibri"/>
+        </w:rPr>
+        <w:tab/>
+        <w:t>The Pitzer and Sterner Equation of State for Water. http://www.geo.umn.edu/people/researchers/withe012/fugacity.htm, accessed August 6, 2013.</w:t>
+      </w:r>
+    </w:p>
+    <w:p>
+      <w:pPr>
+        <w:pStyle w:val="Bibliography"/>
+        <w:rPr>
+          <w:rFonts w:ascii="Calibri" w:hAnsi="Calibri"/>
+        </w:rPr>
+      </w:pPr>
+      <w:r>
+        <w:rPr>
+          <w:rFonts w:ascii="Calibri" w:hAnsi="Calibri"/>
+        </w:rPr>
+        <w:br/>
+        <w:t>Withers, Anthony C, Hélène Bureau, Caroline Raepsaet, and Marc M Hirschmann</w:t>
+      </w:r>
+      <w:r>
+        <w:rPr>
+          <w:rFonts w:ascii="Calibri" w:hAnsi="Calibri"/>
+        </w:rPr>
+        <w:br/>
+        <w:t xml:space="preserve"> 2012</w:t>
+      </w:r>
+      <w:r>
+        <w:rPr>
+          <w:rFonts w:ascii="Calibri" w:hAnsi="Calibri"/>
+        </w:rPr>
+        <w:tab/>
+        <w:t>Calibration of Infrared Spectroscopy by Elastic Recoil Detection Analysis of H in Synthetic Olivine. Chemical Geology 334: 92–98.</w:t>
       </w:r>
     </w:p>
     <w:p>
@@ -4330,14 +4428,6 @@
     <w:abstractNumId w:val="0"/>
   </w:num>
 </w:numbering>
-</file>
-
-<file path=word/people.xml><?xml version="1.0" encoding="utf-8"?>
-<w15:people xmlns:wpc="http://schemas.microsoft.com/office/word/2010/wordprocessingCanvas" xmlns:mc="http://schemas.openxmlformats.org/markup-compatibility/2006" xmlns:o="urn:schemas-microsoft-com:office:office" xmlns:r="http://schemas.openxmlformats.org/officeDocument/2006/relationships" xmlns:m="http://schemas.openxmlformats.org/officeDocument/2006/math" xmlns:v="urn:schemas-microsoft-com:vml" xmlns:wp14="http://schemas.microsoft.com/office/word/2010/wordprocessingDrawing" xmlns:wp="http://schemas.openxmlformats.org/drawingml/2006/wordprocessingDrawing" xmlns:w10="urn:schemas-microsoft-com:office:word" xmlns:w="http://schemas.openxmlformats.org/wordprocessingml/2006/main" xmlns:w14="http://schemas.microsoft.com/office/word/2010/wordml" xmlns:w15="http://schemas.microsoft.com/office/word/2012/wordml" xmlns:wpg="http://schemas.microsoft.com/office/word/2010/wordprocessingGroup" xmlns:wpi="http://schemas.microsoft.com/office/word/2010/wordprocessingInk" xmlns:wne="http://schemas.microsoft.com/office/word/2006/wordml" xmlns:wps="http://schemas.microsoft.com/office/word/2010/wordprocessingShape" mc:Ignorable="w14 w15 wp14">
-  <w15:person w15:author="Ferriss">
-    <w15:presenceInfo w15:providerId="None" w15:userId="Ferriss"/>
-  </w15:person>
-</w15:people>
 </file>
 
 <file path=word/styles.xml><?xml version="1.0" encoding="utf-8"?>
@@ -4841,7 +4931,6 @@
   <w:style w:type="character" w:default="1" w:styleId="DefaultParagraphFont">
     <w:name w:val="Default Paragraph Font"/>
     <w:uiPriority w:val="1"/>
-    <w:semiHidden/>
     <w:unhideWhenUsed/>
   </w:style>
   <w:style w:type="table" w:default="1" w:styleId="TableNormal">
@@ -5112,7 +5201,7 @@
     <w:unhideWhenUsed/>
     <w:rsid w:val="003117B9"/>
     <w:pPr>
-      <w:ind w:left="720" w:hanging="720"/>
+      <w:ind w:firstLine="0"/>
     </w:pPr>
   </w:style>
   <w:style w:type="character" w:styleId="CommentReference">
@@ -5449,7 +5538,7 @@
 </file>
 
 <file path=customXml/itemProps1.xml><?xml version="1.0" encoding="utf-8"?>
-<ds:datastoreItem xmlns:ds="http://schemas.openxmlformats.org/officeDocument/2006/customXml" ds:itemID="{7488C2EB-F09E-4CD1-BE3A-F66D96051215}">
+<ds:datastoreItem xmlns:ds="http://schemas.openxmlformats.org/officeDocument/2006/customXml" ds:itemID="{0978348A-1E61-43C7-A1D9-F3D1B206E1B4}">
   <ds:schemaRefs>
     <ds:schemaRef ds:uri="http://schemas.openxmlformats.org/officeDocument/2006/bibliography"/>
   </ds:schemaRefs>

</xml_diff>

<commit_message>
Added Fig 5 - peak height profiles
</commit_message>
<xml_diff>
--- a/olivine/PaperDrafts/OlivinePaper_v03.docx
+++ b/olivine/PaperDrafts/OlivinePaper_v03.docx
@@ -1594,13 +1594,13 @@
         <w:t>.</w:t>
       </w:r>
       <w:r>
-        <w:t xml:space="preserve"> A set of</w:t>
-      </w:r>
-      <w:r>
         <w:t xml:space="preserve"> </w:t>
       </w:r>
       <w:r>
-        <w:t>3 quadratic baselines were drawn based on the curve of the spectrum of the untreated and/or the dehydrated sample</w:t>
+        <w:t>Q</w:t>
+      </w:r>
+      <w:r>
+        <w:t>uadratic baselines were drawn based on the curve of the spectrum of the untreated and/or the dehydrated sample</w:t>
       </w:r>
       <w:r>
         <w:t>, with typical wavenumber ranges of 3200-3700 cm</w:t>
@@ -1612,27 +1612,18 @@
         <w:t>-1</w:t>
       </w:r>
       <w:r>
-        <w:t xml:space="preserve">. </w:t>
-      </w:r>
-    </w:p>
-    <w:p>
-      <w:r>
-        <w:t xml:space="preserve">A series of </w:t>
-      </w:r>
-      <w:r>
-        <w:t xml:space="preserve">Gaussian curves was fit to each spectrum at wavenumbers </w:t>
-      </w:r>
-      <w:r>
-        <w:t>…</w:t>
-      </w:r>
-    </w:p>
-    <w:p/>
+        <w:t xml:space="preserve">, and the resulting areas were scaled up to approximate hydrogen concentrations by comparison with the corresponding area measured in the same way in the untreated sample, for which hydrogen concentrations are known. </w:t>
+      </w:r>
+    </w:p>
     <w:p>
       <w:r>
         <w:t xml:space="preserve"> </w:t>
       </w:r>
       <w:r>
-        <w:t xml:space="preserve">Each profile is normalized to the initial measurements to produce a ratio of </w:t>
+        <w:t>Each profile wa</w:t>
+      </w:r>
+      <w:r>
+        <w:t xml:space="preserve">s normalized to the initial measurements to produce a ratio of </w:t>
       </w:r>
       <w:r>
         <w:t xml:space="preserve">the </w:t>
@@ -1727,17 +1718,29 @@
       <w:r>
         <w:t xml:space="preserve"> </w:t>
       </w:r>
+    </w:p>
+    <w:p>
+      <w:r>
+        <w:t xml:space="preserve">To explore possible differences among various hydrogen incorporation mechanisms, </w:t>
+      </w:r>
+      <w:r>
+        <w:t>the same normalization and fitting procedure</w:t>
+      </w:r>
+      <w:r>
+        <w:t>s were</w:t>
+      </w:r>
+      <w:r>
+        <w:t xml:space="preserve"> applied to individual peaks using the peak heights relative to </w:t>
+      </w:r>
+      <w:r>
+        <w:lastRenderedPageBreak/>
+        <w:t xml:space="preserve">the quadratic baseline. </w:t>
+      </w:r>
       <w:r>
         <w:t>All FTIR spectra</w:t>
       </w:r>
       <w:r>
-        <w:t>, baselines,</w:t>
-      </w:r>
-      <w:r>
-        <w:t xml:space="preserve"> peak-fitting information,</w:t>
-      </w:r>
-      <w:r>
-        <w:t xml:space="preserve"> and computer code</w:t>
+        <w:t>, baselines, and computer code</w:t>
       </w:r>
       <w:r>
         <w:t xml:space="preserve"> used to produce the</w:t>
@@ -1760,7 +1763,6 @@
         <w:pStyle w:val="Heading1"/>
       </w:pPr>
       <w:r>
-        <w:lastRenderedPageBreak/>
         <w:t>Results</w:t>
       </w:r>
     </w:p>
@@ -3192,6 +3194,11 @@
       </w:r>
     </w:p>
     <w:p>
+      <w:pPr>
+        <w:rPr>
+          <w:rFonts w:cstheme="minorHAnsi"/>
+        </w:rPr>
+      </w:pPr>
       <w:r>
         <w:rPr>
           <w:rFonts w:cstheme="minorHAnsi"/>
@@ -3356,8 +3363,92 @@
         </w:rPr>
         <w:t>.</w:t>
       </w:r>
-      <w:bookmarkStart w:id="3" w:name="_GoBack"/>
-      <w:bookmarkEnd w:id="3"/>
+      <w:r>
+        <w:rPr>
+          <w:rFonts w:cstheme="minorHAnsi"/>
+        </w:rPr>
+        <w:t xml:space="preserve"> </w:t>
+      </w:r>
+      <w:r>
+        <w:rPr>
+          <w:rFonts w:cstheme="minorHAnsi"/>
+        </w:rPr>
+        <w:t>[Compare with expected solubilities from Yang and Mosenfelder.]</w:t>
+      </w:r>
+      <w:r>
+        <w:rPr>
+          <w:rFonts w:cstheme="minorHAnsi"/>
+        </w:rPr>
+        <w:t xml:space="preserve"> </w:t>
+      </w:r>
+    </w:p>
+    <w:p>
+      <w:pPr>
+        <w:rPr>
+          <w:rFonts w:cstheme="minorHAnsi"/>
+        </w:rPr>
+      </w:pPr>
+      <w:r>
+        <w:rPr>
+          <w:rFonts w:cstheme="minorHAnsi"/>
+        </w:rPr>
+        <w:t xml:space="preserve">Here we are concerned primarily with </w:t>
+      </w:r>
+      <w:r>
+        <w:rPr>
+          <w:rFonts w:cstheme="minorHAnsi"/>
+        </w:rPr>
+        <w:t xml:space="preserve">confirming </w:t>
+      </w:r>
+      <w:r>
+        <w:rPr>
+          <w:rFonts w:cstheme="minorHAnsi"/>
+        </w:rPr>
+        <w:t xml:space="preserve">the homogeneity of the partially hydrated sample SC1-2, which served as the starting material for subsequent dehydration experiments to explore dehydration within the relatively fast proton-polaron mechanism regime and at the very low hydrogen concentrations typical in volcanic phenocrysts. </w:t>
+      </w:r>
+      <w:r>
+        <w:rPr>
+          <w:rFonts w:cstheme="minorHAnsi"/>
+        </w:rPr>
+        <w:t>Peaks were identified in both hydrated samples at</w:t>
+      </w:r>
+      <w:r>
+        <w:rPr>
+          <w:rFonts w:cstheme="minorHAnsi"/>
+        </w:rPr>
+        <w:t xml:space="preserve"> wavenumbers</w:t>
+      </w:r>
+      <w:r>
+        <w:rPr>
+          <w:rFonts w:cstheme="minorHAnsi"/>
+        </w:rPr>
+        <w:t xml:space="preserve"> </w:t>
+      </w:r>
+      <w:r>
+        <w:rPr>
+          <w:rFonts w:cstheme="minorHAnsi"/>
+        </w:rPr>
+        <w:t>3600, 357</w:t>
+      </w:r>
+      <w:r>
+        <w:rPr>
+          <w:rFonts w:cstheme="minorHAnsi"/>
+        </w:rPr>
+        <w:t>3, 3525, 3484, 3396, 3356, and 3236 cm</w:t>
+      </w:r>
+      <w:r>
+        <w:rPr>
+          <w:rFonts w:cstheme="minorHAnsi"/>
+          <w:vertAlign w:val="superscript"/>
+        </w:rPr>
+        <w:t>-1</w:t>
+      </w:r>
+      <w:r>
+        <w:rPr>
+          <w:rFonts w:cstheme="minorHAnsi"/>
+        </w:rPr>
+        <w:t xml:space="preserve">. Profiles of the heights of these peaks show the same pattern as the bulk hydrogen: a relatively fast increase || [100] in SC1-7 and homogeneous in SC1-2. </w:t>
+      </w:r>
     </w:p>
     <w:p>
       <w:pPr>
@@ -3370,9 +3461,9 @@
         </w:rPr>
         <w:lastRenderedPageBreak/>
         <w:drawing>
-          <wp:inline distT="0" distB="0" distL="0" distR="0" wp14:anchorId="30E5E67C" wp14:editId="5962C074">
-            <wp:extent cx="5943600" cy="3657600"/>
-            <wp:effectExtent l="0" t="0" r="0" b="0"/>
+          <wp:inline distT="0" distB="0" distL="0" distR="0" wp14:anchorId="30E5E67C" wp14:editId="7750EEE5">
+            <wp:extent cx="5943600" cy="3406140"/>
+            <wp:effectExtent l="0" t="0" r="0" b="3810"/>
             <wp:docPr id="9" name="Picture 9"/>
             <wp:cNvGraphicFramePr>
               <a:graphicFrameLocks xmlns:a="http://schemas.openxmlformats.org/drawingml/2006/main" noChangeAspect="1"/>
@@ -3384,7 +3475,7 @@
                     <pic:cNvPr id="5" name="Fig3_hydration_and_baselines.jpg"/>
                     <pic:cNvPicPr/>
                   </pic:nvPicPr>
-                  <pic:blipFill>
+                  <pic:blipFill rotWithShape="1">
                     <a:blip r:embed="rId10">
                       <a:extLst>
                         <a:ext uri="{28A0092B-C50C-407E-A947-70E740481C1C}">
@@ -3392,18 +3483,25 @@
                         </a:ext>
                       </a:extLst>
                     </a:blip>
-                    <a:stretch>
-                      <a:fillRect/>
-                    </a:stretch>
+                    <a:srcRect t="6875"/>
+                    <a:stretch/>
                   </pic:blipFill>
-                  <pic:spPr>
+                  <pic:spPr bwMode="auto">
                     <a:xfrm>
                       <a:off x="0" y="0"/>
-                      <a:ext cx="5943600" cy="3657600"/>
+                      <a:ext cx="5943600" cy="3406140"/>
                     </a:xfrm>
                     <a:prstGeom prst="rect">
                       <a:avLst/>
                     </a:prstGeom>
+                    <a:ln>
+                      <a:noFill/>
+                    </a:ln>
+                    <a:extLst>
+                      <a:ext uri="{53640926-AAD7-44D8-BBD7-CCE9431645EC}">
+                        <a14:shadowObscured xmlns:a14="http://schemas.microsoft.com/office/drawing/2010/main"/>
+                      </a:ext>
+                    </a:extLst>
                   </pic:spPr>
                 </pic:pic>
               </a:graphicData>
@@ -3416,7 +3514,7 @@
       <w:pPr>
         <w:pStyle w:val="Caption"/>
       </w:pPr>
-      <w:bookmarkStart w:id="4" w:name="_Ref477446399"/>
+      <w:bookmarkStart w:id="3" w:name="_Ref477446399"/>
       <w:r>
         <w:t xml:space="preserve">Figure </w:t>
       </w:r>
@@ -3441,7 +3539,7 @@
         </w:rPr>
         <w:fldChar w:fldCharType="end"/>
       </w:r>
-      <w:bookmarkEnd w:id="4"/>
+      <w:bookmarkEnd w:id="3"/>
       <w:r>
         <w:t xml:space="preserve">. </w:t>
       </w:r>
@@ -3543,9 +3641,9 @@
           <w:noProof/>
         </w:rPr>
         <w:drawing>
-          <wp:inline distT="0" distB="0" distL="0" distR="0" wp14:anchorId="2573F125" wp14:editId="01E938AC">
-            <wp:extent cx="5943600" cy="2468880"/>
-            <wp:effectExtent l="0" t="0" r="0" b="7620"/>
+          <wp:inline distT="0" distB="0" distL="0" distR="0" wp14:anchorId="2573F125" wp14:editId="76E9AC0B">
+            <wp:extent cx="5724144" cy="2377440"/>
+            <wp:effectExtent l="0" t="0" r="0" b="3810"/>
             <wp:docPr id="10" name="Picture 10"/>
             <wp:cNvGraphicFramePr>
               <a:graphicFrameLocks xmlns:a="http://schemas.openxmlformats.org/drawingml/2006/main" noChangeAspect="1"/>
@@ -3572,7 +3670,7 @@
                   <pic:spPr>
                     <a:xfrm>
                       <a:off x="0" y="0"/>
-                      <a:ext cx="5943600" cy="2468880"/>
+                      <a:ext cx="5724144" cy="2377440"/>
                     </a:xfrm>
                     <a:prstGeom prst="rect">
                       <a:avLst/>
@@ -3655,8 +3753,141 @@
         <w:t xml:space="preserve">polarized </w:t>
       </w:r>
       <w:r>
+        <w:t xml:space="preserve">FTIR spectra based using the areas under the baselines shown in </w:t>
+      </w:r>
+      <w:r>
+        <w:fldChar w:fldCharType="begin"/>
+      </w:r>
+      <w:r>
+        <w:instrText xml:space="preserve"> REF _Ref477446399 \h </w:instrText>
+      </w:r>
+      <w:r>
+        <w:fldChar w:fldCharType="separate"/>
+      </w:r>
+      <w:r>
+        <w:t xml:space="preserve">Figure </w:t>
+      </w:r>
+      <w:r>
+        <w:rPr>
+          <w:noProof/>
+        </w:rPr>
+        <w:t>3</w:t>
+      </w:r>
+      <w:r>
+        <w:fldChar w:fldCharType="end"/>
+      </w:r>
+      <w:r>
+        <w:t xml:space="preserve"> and initial hydrogen contents from </w:t>
+      </w:r>
+      <w:r>
+        <w:fldChar w:fldCharType="begin"/>
+      </w:r>
+      <w:r>
+        <w:instrText xml:space="preserve"> REF _Ref477258465 \h </w:instrText>
+      </w:r>
+      <w:r>
+        <w:fldChar w:fldCharType="separate"/>
+      </w:r>
+      <w:r>
+        <w:t xml:space="preserve">Table </w:t>
+      </w:r>
+      <w:r>
+        <w:rPr>
+          <w:noProof/>
+        </w:rPr>
+        <w:t>1</w:t>
+      </w:r>
+      <w:r>
+        <w:fldChar w:fldCharType="end"/>
+      </w:r>
+      <w:r>
+        <w:t xml:space="preserve">. </w:t>
+      </w:r>
+      <w:r>
+        <w:t xml:space="preserve"> </w:t>
+      </w:r>
+    </w:p>
+    <w:p>
+      <w:pPr>
+        <w:pStyle w:val="Bibliography"/>
+      </w:pPr>
+    </w:p>
+    <w:p>
+      <w:pPr>
+        <w:keepNext/>
+        <w:ind w:firstLine="0"/>
+      </w:pPr>
+      <w:r>
+        <w:rPr>
+          <w:noProof/>
+        </w:rPr>
         <w:lastRenderedPageBreak/>
-        <w:t xml:space="preserve">FTIR spectra based using the areas under the baselines shown in </w:t>
+        <w:drawing>
+          <wp:inline distT="0" distB="0" distL="0" distR="0" wp14:anchorId="72E778E7" wp14:editId="6882EC5C">
+            <wp:extent cx="5943600" cy="7315200"/>
+            <wp:effectExtent l="0" t="0" r="0" b="0"/>
+            <wp:docPr id="14" name="Picture 14"/>
+            <wp:cNvGraphicFramePr>
+              <a:graphicFrameLocks xmlns:a="http://schemas.openxmlformats.org/drawingml/2006/main" noChangeAspect="1"/>
+            </wp:cNvGraphicFramePr>
+            <a:graphic xmlns:a="http://schemas.openxmlformats.org/drawingml/2006/main">
+              <a:graphicData uri="http://schemas.openxmlformats.org/drawingml/2006/picture">
+                <pic:pic xmlns:pic="http://schemas.openxmlformats.org/drawingml/2006/picture">
+                  <pic:nvPicPr>
+                    <pic:cNvPr id="14" name="Fig5_peakspecific.jpg"/>
+                    <pic:cNvPicPr/>
+                  </pic:nvPicPr>
+                  <pic:blipFill>
+                    <a:blip r:embed="rId12">
+                      <a:extLst>
+                        <a:ext uri="{28A0092B-C50C-407E-A947-70E740481C1C}">
+                          <a14:useLocalDpi xmlns:a14="http://schemas.microsoft.com/office/drawing/2010/main" val="0"/>
+                        </a:ext>
+                      </a:extLst>
+                    </a:blip>
+                    <a:stretch>
+                      <a:fillRect/>
+                    </a:stretch>
+                  </pic:blipFill>
+                  <pic:spPr>
+                    <a:xfrm>
+                      <a:off x="0" y="0"/>
+                      <a:ext cx="5943600" cy="7315200"/>
+                    </a:xfrm>
+                    <a:prstGeom prst="rect">
+                      <a:avLst/>
+                    </a:prstGeom>
+                  </pic:spPr>
+                </pic:pic>
+              </a:graphicData>
+            </a:graphic>
+          </wp:inline>
+        </w:drawing>
+      </w:r>
+    </w:p>
+    <w:p>
+      <w:pPr>
+        <w:pStyle w:val="Caption"/>
+      </w:pPr>
+      <w:r>
+        <w:t xml:space="preserve">Figure </w:t>
+      </w:r>
+      <w:fldSimple w:instr=" SEQ Figure \* ARABIC ">
+        <w:r>
+          <w:rPr>
+            <w:noProof/>
+          </w:rPr>
+          <w:t>5</w:t>
+        </w:r>
+      </w:fldSimple>
+      <w:r>
+        <w:t xml:space="preserve">. Profiles of individual peak heights </w:t>
+      </w:r>
+      <w:r>
+        <w:t>across San Carlos olivine samples SC1-2 and SC1-7</w:t>
+      </w:r>
+      <w:r>
+        <w:t xml:space="preserve"> relative to the baselines shown in </w:t>
       </w:r>
       <w:r>
         <w:fldChar w:fldCharType="begin"/>
@@ -3680,40 +3911,22 @@
         <w:fldChar w:fldCharType="end"/>
       </w:r>
       <w:r>
-        <w:t xml:space="preserve"> and initial hydrogen contents from </w:t>
-      </w:r>
-      <w:r>
-        <w:fldChar w:fldCharType="begin"/>
-      </w:r>
-      <w:r>
-        <w:instrText xml:space="preserve"> REF _Ref477258465 \h </w:instrText>
-      </w:r>
-      <w:r>
-        <w:fldChar w:fldCharType="separate"/>
-      </w:r>
-      <w:r>
-        <w:t xml:space="preserve">Table </w:t>
-      </w:r>
-      <w:r>
-        <w:rPr>
-          <w:noProof/>
-        </w:rPr>
-        <w:t>1</w:t>
-      </w:r>
-      <w:r>
-        <w:fldChar w:fldCharType="end"/>
-      </w:r>
-      <w:r>
-        <w:t xml:space="preserve">. </w:t>
-      </w:r>
-      <w:r>
-        <w:t xml:space="preserve"> </w:t>
-      </w:r>
-    </w:p>
-    <w:p>
-      <w:pPr>
-        <w:pStyle w:val="Bibliography"/>
-      </w:pPr>
+        <w:t>. Peak locations are labeled on the r</w:t>
+      </w:r>
+      <w:r>
+        <w:t>ight. Different</w:t>
+      </w:r>
+      <w:r>
+        <w:t xml:space="preserve"> y-axis scales</w:t>
+      </w:r>
+      <w:r>
+        <w:t xml:space="preserve"> are used to emphasize the overall similarity in profile shapes among different peaks</w:t>
+      </w:r>
+      <w:bookmarkStart w:id="4" w:name="_GoBack"/>
+      <w:bookmarkEnd w:id="4"/>
+      <w:r>
+        <w:t>.</w:t>
+      </w:r>
     </w:p>
     <w:p>
       <w:pPr>
@@ -5538,7 +5751,7 @@
 </file>
 
 <file path=customXml/itemProps1.xml><?xml version="1.0" encoding="utf-8"?>
-<ds:datastoreItem xmlns:ds="http://schemas.openxmlformats.org/officeDocument/2006/customXml" ds:itemID="{0978348A-1E61-43C7-A1D9-F3D1B206E1B4}">
+<ds:datastoreItem xmlns:ds="http://schemas.openxmlformats.org/officeDocument/2006/customXml" ds:itemID="{ABEEEA85-AC24-4571-B1A3-29DAD80ADED5}">
   <ds:schemaRefs>
     <ds:schemaRef ds:uri="http://schemas.openxmlformats.org/officeDocument/2006/bibliography"/>
   </ds:schemaRefs>

</xml_diff>

<commit_message>
Added Fig6 comparing SC1-2 to Kiki
</commit_message>
<xml_diff>
--- a/olivine/PaperDrafts/OlivinePaper_v03.docx
+++ b/olivine/PaperDrafts/OlivinePaper_v03.docx
@@ -53,13 +53,7 @@
         <w:t xml:space="preserve">. </w:t>
       </w:r>
       <w:r>
-        <w:t>Accurate knowledge of the diffusivities also has</w:t>
-      </w:r>
-      <w:r>
-        <w:t xml:space="preserve"> great potential </w:t>
-      </w:r>
-      <w:r>
-        <w:t>to serve as a chronometer to determine magma ascent times from hydrogen diffusion profiles in olivine phenocrysts.</w:t>
+        <w:t>Accurate knowledge of the diffusivities also has great potential to serve as a chronometer to determine magma ascent times from hydrogen diffusion profiles in olivine phenocrysts.</w:t>
       </w:r>
     </w:p>
     <w:p>
@@ -163,27 +157,14 @@
       <w:r>
         <w:t xml:space="preserve"> </w:t>
       </w:r>
-      <w:r>
-        <w:fldChar w:fldCharType="begin"/>
-      </w:r>
-      <w:r>
-        <w:instrText xml:space="preserve"> ADDIN ZOTERO_TEMP </w:instrText>
-      </w:r>
-      <w:r>
-        <w:fldChar w:fldCharType="separate"/>
-      </w:r>
-      <w:r>
-        <w:rPr>
-          <w:rFonts w:ascii="Calibri" w:hAnsi="Calibri" w:cs="Calibri"/>
-        </w:rPr>
-        <w:t>(Ferguson et al. 2016)</w:t>
-      </w:r>
-      <w:r>
-        <w:rPr>
-          <w:rFonts w:ascii="Calibri" w:hAnsi="Calibri" w:cs="Calibri"/>
-        </w:rPr>
-        <w:fldChar w:fldCharType="end"/>
-      </w:r>
+      <w:fldSimple w:instr=" ADDIN ZOTERO_TEMP ">
+        <w:r>
+          <w:rPr>
+            <w:rFonts w:ascii="Calibri" w:hAnsi="Calibri" w:cs="Calibri"/>
+          </w:rPr>
+          <w:t>(Ferguson et al. 2016)</w:t>
+        </w:r>
+      </w:fldSimple>
       <w:r>
         <w:t>, who provided the samples.</w:t>
       </w:r>
@@ -1348,27 +1329,14 @@
       <w:r>
         <w:t xml:space="preserve">Figure </w:t>
       </w:r>
-      <w:r>
-        <w:fldChar w:fldCharType="begin"/>
-      </w:r>
-      <w:r>
-        <w:instrText xml:space="preserve"> SEQ Figure \* ARABIC </w:instrText>
-      </w:r>
-      <w:r>
-        <w:fldChar w:fldCharType="separate"/>
-      </w:r>
-      <w:r>
-        <w:rPr>
-          <w:noProof/>
-        </w:rPr>
-        <w:t>1</w:t>
-      </w:r>
-      <w:r>
-        <w:rPr>
-          <w:noProof/>
-        </w:rPr>
-        <w:fldChar w:fldCharType="end"/>
-      </w:r>
+      <w:fldSimple w:instr=" SEQ Figure \* ARABIC ">
+        <w:r>
+          <w:rPr>
+            <w:noProof/>
+          </w:rPr>
+          <w:t>1</w:t>
+        </w:r>
+      </w:fldSimple>
       <w:bookmarkEnd w:id="0"/>
       <w:r>
         <w:t>. Schematic cross-sections illustrating the experimental design for hydrating San Carlos o</w:t>
@@ -1431,13 +1399,13 @@
         </w:rPr>
       </w:pPr>
       <w:r>
-        <w:t xml:space="preserve">Olivine samples Kiki (untreated) and </w:t>
-      </w:r>
-      <w:r>
-        <w:t xml:space="preserve">SC1-2 </w:t>
-      </w:r>
-      <w:r>
-        <w:t xml:space="preserve">(partially hydrated according to procedure described above) </w:t>
+        <w:t xml:space="preserve">Olivine samples </w:t>
+      </w:r>
+      <w:r>
+        <w:t xml:space="preserve">SC1-2 (partially hydrated according to procedure described above) </w:t>
+      </w:r>
+      <w:r>
+        <w:t xml:space="preserve">and Kiki (untreated) </w:t>
       </w:r>
       <w:r>
         <w:t xml:space="preserve">were </w:t>
@@ -1979,9 +1947,31 @@
         <w:rPr>
           <w:b/>
         </w:rPr>
-        <w:t xml:space="preserve"> ?? Who measured things, and what did they find?</w:t>
-      </w:r>
-    </w:p>
+        <w:t xml:space="preserve">. </w:t>
+      </w:r>
+      <w:r>
+        <w:t>The</w:t>
+      </w:r>
+      <w:r>
+        <w:t xml:space="preserve"> hydrogen concentration</w:t>
+      </w:r>
+      <w:r>
+        <w:t xml:space="preserve"> in </w:t>
+      </w:r>
+      <w:r>
+        <w:t xml:space="preserve">the </w:t>
+      </w:r>
+      <w:r>
+        <w:t>Kilauea Iki sample</w:t>
+      </w:r>
+      <w:r>
+        <w:t>, for which the rims had been polished off to prepare the sample as a rectangular parallelepiped, was</w:t>
+      </w:r>
+      <w:r>
+        <w:t xml:space="preserve"> homogeneous by both SIMS and FTIR. </w:t>
+      </w:r>
+    </w:p>
+    <w:p/>
     <w:p/>
     <w:p>
       <w:pPr>
@@ -2049,100 +2039,70 @@
       <w:r>
         <w:t xml:space="preserve">Figure </w:t>
       </w:r>
+      <w:fldSimple w:instr=" SEQ Figure \* ARABIC ">
+        <w:r>
+          <w:rPr>
+            <w:noProof/>
+          </w:rPr>
+          <w:t>2</w:t>
+        </w:r>
+      </w:fldSimple>
+      <w:bookmarkEnd w:id="1"/>
+      <w:r>
+        <w:t xml:space="preserve">. Polarized FTIR spectra (blue) </w:t>
+      </w:r>
+      <w:r>
+        <w:t xml:space="preserve">with electric vector E parallel to three orthogonal directions </w:t>
+      </w:r>
+      <w:r>
+        <w:t xml:space="preserve">and baselines (black) used to estimate the initial water concentrations of Kilauea Iki olivine (Kiki) and San Carlos olivine (SC1-1 and SC1-2) reported in </w:t>
+      </w:r>
       <w:r>
         <w:fldChar w:fldCharType="begin"/>
       </w:r>
       <w:r>
-        <w:instrText xml:space="preserve"> SEQ Figure \* ARABIC </w:instrText>
+        <w:instrText xml:space="preserve"> REF _Ref477258465 \h </w:instrText>
       </w:r>
       <w:r>
         <w:fldChar w:fldCharType="separate"/>
       </w:r>
       <w:r>
+        <w:t xml:space="preserve">Table </w:t>
+      </w:r>
+      <w:r>
         <w:rPr>
           <w:noProof/>
         </w:rPr>
-        <w:t>2</w:t>
-      </w:r>
-      <w:r>
-        <w:rPr>
-          <w:noProof/>
-        </w:rPr>
+        <w:t>1</w:t>
+      </w:r>
+      <w:r>
         <w:fldChar w:fldCharType="end"/>
       </w:r>
-      <w:bookmarkEnd w:id="1"/>
-      <w:r>
-        <w:t xml:space="preserve">. Polarized FTIR spectra (blue) </w:t>
-      </w:r>
-      <w:r>
-        <w:t xml:space="preserve">with electric vector E parallel to three orthogonal directions </w:t>
-      </w:r>
-      <w:r>
-        <w:t xml:space="preserve">and baselines (black) used to estimate the initial water concentrations of Kilauea Iki olivine (Kiki) and San Carlos olivine (SC1-1 and SC1-2) reported in </w:t>
-      </w:r>
-      <w:r>
-        <w:fldChar w:fldCharType="begin"/>
-      </w:r>
-      <w:r>
-        <w:instrText xml:space="preserve"> REF _Ref477258465 \h </w:instrText>
-      </w:r>
-      <w:r>
-        <w:fldChar w:fldCharType="separate"/>
-      </w:r>
-      <w:r>
+      <w:r>
+        <w:t xml:space="preserve">. </w:t>
+      </w:r>
+      <w:r>
+        <w:t xml:space="preserve">The areas for all three baselines were averaged and used to produce the reported error on each area. </w:t>
+      </w:r>
+    </w:p>
+    <w:p/>
+    <w:p>
+      <w:r>
+        <w:br w:type="column"/>
+      </w:r>
+      <w:bookmarkStart w:id="2" w:name="_Ref477258465"/>
+      <w:r>
+        <w:lastRenderedPageBreak/>
         <w:t xml:space="preserve">Table </w:t>
       </w:r>
-      <w:r>
-        <w:rPr>
-          <w:noProof/>
-        </w:rPr>
-        <w:t>1</w:t>
-      </w:r>
-      <w:r>
-        <w:fldChar w:fldCharType="end"/>
-      </w:r>
-      <w:r>
-        <w:t xml:space="preserve">. </w:t>
-      </w:r>
-      <w:r>
-        <w:t xml:space="preserve">The areas for all three baselines were averaged and used to produce the reported error on each area. </w:t>
-      </w:r>
-    </w:p>
-    <w:p/>
-    <w:p>
-      <w:r>
-        <w:br w:type="column"/>
-      </w:r>
-    </w:p>
-    <w:p>
-      <w:pPr>
-        <w:pStyle w:val="Caption"/>
-      </w:pPr>
-      <w:bookmarkStart w:id="2" w:name="_Ref477258465"/>
-      <w:r>
-        <w:t xml:space="preserve">Table </w:t>
-      </w:r>
-      <w:r>
-        <w:fldChar w:fldCharType="begin"/>
-      </w:r>
-      <w:r>
-        <w:instrText xml:space="preserve"> SEQ Table \* ARABIC </w:instrText>
-      </w:r>
-      <w:r>
-        <w:fldChar w:fldCharType="separate"/>
-      </w:r>
-      <w:r>
-        <w:rPr>
-          <w:noProof/>
-        </w:rPr>
-        <w:t>1</w:t>
-      </w:r>
-      <w:r>
-        <w:rPr>
-          <w:noProof/>
-        </w:rPr>
-        <w:fldChar w:fldCharType="end"/>
-      </w:r>
+      <w:fldSimple w:instr=" SEQ Table \* ARABIC ">
+        <w:r>
+          <w:rPr>
+            <w:noProof/>
+          </w:rPr>
+          <w:t>1</w:t>
+        </w:r>
+      </w:fldSimple>
       <w:bookmarkEnd w:id="2"/>
       <w:r>
         <w:t>. Water concentration estimates for Kilauea Iki olivine and San Carlos olivine based on polarized FTIR areas</w:t>
@@ -3447,7 +3407,25 @@
         <w:rPr>
           <w:rFonts w:cstheme="minorHAnsi"/>
         </w:rPr>
-        <w:t xml:space="preserve">. Profiles of the heights of these peaks show the same pattern as the bulk hydrogen: a relatively fast increase || [100] in SC1-7 and homogeneous in SC1-2. </w:t>
+        <w:t>. Profiles of the heights of these peaks show the same pattern as the bulk hydrogen: a relatively fast increase |</w:t>
+      </w:r>
+      <w:r>
+        <w:rPr>
+          <w:rFonts w:cstheme="minorHAnsi"/>
+        </w:rPr>
+        <w:t>| [100] in SC1-7 and homogeneity</w:t>
+      </w:r>
+      <w:r>
+        <w:rPr>
+          <w:rFonts w:cstheme="minorHAnsi"/>
+        </w:rPr>
+        <w:t xml:space="preserve"> in SC1-2. </w:t>
+      </w:r>
+      <w:r>
+        <w:rPr>
+          <w:rFonts w:cstheme="minorHAnsi"/>
+        </w:rPr>
+        <w:t>These experiments suggest that (1) any site-specific differences in diffusion are minimal during hydration, and (2) SC1-2 is sufficiently homogeneous to serve as a reasonable starting material for dehydration experiments.</w:t>
       </w:r>
     </w:p>
     <w:p>
@@ -3518,27 +3496,14 @@
       <w:r>
         <w:t xml:space="preserve">Figure </w:t>
       </w:r>
-      <w:r>
-        <w:fldChar w:fldCharType="begin"/>
-      </w:r>
-      <w:r>
-        <w:instrText xml:space="preserve"> SEQ Figure \* ARABIC </w:instrText>
-      </w:r>
-      <w:r>
-        <w:fldChar w:fldCharType="separate"/>
-      </w:r>
-      <w:r>
-        <w:rPr>
-          <w:noProof/>
-        </w:rPr>
-        <w:t>3</w:t>
-      </w:r>
-      <w:r>
-        <w:rPr>
-          <w:noProof/>
-        </w:rPr>
-        <w:fldChar w:fldCharType="end"/>
-      </w:r>
+      <w:fldSimple w:instr=" SEQ Figure \* ARABIC ">
+        <w:r>
+          <w:rPr>
+            <w:noProof/>
+          </w:rPr>
+          <w:t>3</w:t>
+        </w:r>
+      </w:fldSimple>
       <w:bookmarkEnd w:id="3"/>
       <w:r>
         <w:t xml:space="preserve">. </w:t>
@@ -3577,16 +3542,10 @@
         <w:t xml:space="preserve"> </w:t>
       </w:r>
       <w:r>
-        <w:t>E</w:t>
-      </w:r>
-      <w:r>
-        <w:t>xample</w:t>
-      </w:r>
-      <w:r>
-        <w:t xml:space="preserve">s </w:t>
-      </w:r>
-      <w:r>
-        <w:t>are also provided of the</w:t>
+        <w:t>T</w:t>
+      </w:r>
+      <w:r>
+        <w:t>he</w:t>
       </w:r>
       <w:r>
         <w:t xml:space="preserve"> </w:t>
@@ -3604,7 +3563,13 @@
         <w:t>baselines used to calc</w:t>
       </w:r>
       <w:r>
-        <w:t>ulate the areas under each curve for spectra measured on SC1-7 (B) and SC1-2 (C)</w:t>
+        <w:t xml:space="preserve">ulate the areas under each curve for spectra measured </w:t>
+      </w:r>
+      <w:r>
+        <w:t>are shown for</w:t>
+      </w:r>
+      <w:r>
+        <w:t xml:space="preserve"> SC1-7 (B) and SC1-2 (C)</w:t>
       </w:r>
       <w:r>
         <w:t>.</w:t>
@@ -3690,14 +3655,27 @@
       <w:r>
         <w:t xml:space="preserve">Figure </w:t>
       </w:r>
-      <w:fldSimple w:instr=" SEQ Figure \* ARABIC ">
-        <w:r>
-          <w:rPr>
-            <w:noProof/>
-          </w:rPr>
-          <w:t>4</w:t>
-        </w:r>
-      </w:fldSimple>
+      <w:r>
+        <w:fldChar w:fldCharType="begin"/>
+      </w:r>
+      <w:r>
+        <w:instrText xml:space="preserve"> SEQ Figure \* ARABIC </w:instrText>
+      </w:r>
+      <w:r>
+        <w:fldChar w:fldCharType="separate"/>
+      </w:r>
+      <w:r>
+        <w:rPr>
+          <w:noProof/>
+        </w:rPr>
+        <w:t>4</w:t>
+      </w:r>
+      <w:r>
+        <w:rPr>
+          <w:noProof/>
+        </w:rPr>
+        <w:fldChar w:fldCharType="end"/>
+      </w:r>
       <w:r>
         <w:t xml:space="preserve">. </w:t>
       </w:r>
@@ -3872,71 +3850,247 @@
       <w:r>
         <w:t xml:space="preserve">Figure </w:t>
       </w:r>
+      <w:r>
+        <w:fldChar w:fldCharType="begin"/>
+      </w:r>
+      <w:r>
+        <w:instrText xml:space="preserve"> SEQ Figure \* ARABIC </w:instrText>
+      </w:r>
+      <w:r>
+        <w:fldChar w:fldCharType="separate"/>
+      </w:r>
+      <w:r>
+        <w:rPr>
+          <w:noProof/>
+        </w:rPr>
+        <w:t>5</w:t>
+      </w:r>
+      <w:r>
+        <w:rPr>
+          <w:noProof/>
+        </w:rPr>
+        <w:fldChar w:fldCharType="end"/>
+      </w:r>
+      <w:r>
+        <w:t xml:space="preserve">. Profiles of individual peak heights across San Carlos olivine samples SC1-2 and SC1-7 relative to the baselines shown in </w:t>
+      </w:r>
+      <w:r>
+        <w:fldChar w:fldCharType="begin"/>
+      </w:r>
+      <w:r>
+        <w:instrText xml:space="preserve"> REF _Ref477446399 \h </w:instrText>
+      </w:r>
+      <w:r>
+        <w:fldChar w:fldCharType="separate"/>
+      </w:r>
+      <w:r>
+        <w:t xml:space="preserve">Figure </w:t>
+      </w:r>
+      <w:r>
+        <w:rPr>
+          <w:noProof/>
+        </w:rPr>
+        <w:t>3</w:t>
+      </w:r>
+      <w:r>
+        <w:fldChar w:fldCharType="end"/>
+      </w:r>
+      <w:r>
+        <w:t>. Peak locations are labeled on the r</w:t>
+      </w:r>
+      <w:r>
+        <w:t>ight. Different</w:t>
+      </w:r>
+      <w:r>
+        <w:t xml:space="preserve"> y-axis scales</w:t>
+      </w:r>
+      <w:r>
+        <w:t xml:space="preserve"> are used to emphasize the overall similarity in profile shapes among different peaks</w:t>
+      </w:r>
+      <w:r>
+        <w:t>.</w:t>
+      </w:r>
+    </w:p>
+    <w:p>
+      <w:pPr>
+        <w:pStyle w:val="Bibliography"/>
+      </w:pPr>
+    </w:p>
+    <w:p>
+      <w:pPr>
+        <w:pStyle w:val="Bibliography"/>
+      </w:pPr>
+    </w:p>
+    <w:p>
+      <w:pPr>
+        <w:pStyle w:val="Heading2"/>
+      </w:pPr>
+      <w:r>
+        <w:br w:type="column"/>
+      </w:r>
+      <w:r>
+        <w:lastRenderedPageBreak/>
+        <w:t>Dehydration</w:t>
+      </w:r>
+    </w:p>
+    <w:p>
+      <w:r>
+        <w:t>SC1-2 and Kiki, t</w:t>
+      </w:r>
+      <w:r>
+        <w:t xml:space="preserve">wo homogeneous blocks of olivine with similar initial starting hydrogen concentrations but </w:t>
+      </w:r>
+      <w:r>
+        <w:t xml:space="preserve">very </w:t>
+      </w:r>
+      <w:r>
+        <w:t>different histories and compositions</w:t>
+      </w:r>
+      <w:r>
+        <w:t xml:space="preserve"> and distributions of hydrogen </w:t>
+      </w:r>
+      <w:r>
+        <w:t>, were sequentially dehydrated</w:t>
+      </w:r>
+      <w:r>
+        <w:t xml:space="preserve"> in a gas-mixing furnace at 800°C</w:t>
+      </w:r>
+      <w:r>
+        <w:t>.</w:t>
+      </w:r>
+      <w:r>
+        <w:t xml:space="preserve"> </w:t>
+      </w:r>
+    </w:p>
+    <w:p/>
+    <w:p>
+      <w:pPr>
+        <w:keepNext/>
+      </w:pPr>
+      <w:r>
+        <w:rPr>
+          <w:noProof/>
+        </w:rPr>
+        <w:drawing>
+          <wp:inline distT="0" distB="0" distL="0" distR="0" wp14:anchorId="29CBDBA5" wp14:editId="17BDBFC2">
+            <wp:extent cx="4770120" cy="3192780"/>
+            <wp:effectExtent l="0" t="0" r="0" b="7620"/>
+            <wp:docPr id="4" name="Picture 4"/>
+            <wp:cNvGraphicFramePr>
+              <a:graphicFrameLocks xmlns:a="http://schemas.openxmlformats.org/drawingml/2006/main" noChangeAspect="1"/>
+            </wp:cNvGraphicFramePr>
+            <a:graphic xmlns:a="http://schemas.openxmlformats.org/drawingml/2006/main">
+              <a:graphicData uri="http://schemas.openxmlformats.org/drawingml/2006/picture">
+                <pic:pic xmlns:pic="http://schemas.openxmlformats.org/drawingml/2006/picture">
+                  <pic:nvPicPr>
+                    <pic:cNvPr id="4" name="Fig6_SC_vs_Kiki.jpg"/>
+                    <pic:cNvPicPr/>
+                  </pic:nvPicPr>
+                  <pic:blipFill rotWithShape="1">
+                    <a:blip r:embed="rId13">
+                      <a:extLst>
+                        <a:ext uri="{28A0092B-C50C-407E-A947-70E740481C1C}">
+                          <a14:useLocalDpi xmlns:a14="http://schemas.microsoft.com/office/drawing/2010/main" val="0"/>
+                        </a:ext>
+                      </a:extLst>
+                    </a:blip>
+                    <a:srcRect l="13462" t="7912" r="6282"/>
+                    <a:stretch/>
+                  </pic:blipFill>
+                  <pic:spPr bwMode="auto">
+                    <a:xfrm>
+                      <a:off x="0" y="0"/>
+                      <a:ext cx="4770120" cy="3192780"/>
+                    </a:xfrm>
+                    <a:prstGeom prst="rect">
+                      <a:avLst/>
+                    </a:prstGeom>
+                    <a:ln>
+                      <a:noFill/>
+                    </a:ln>
+                    <a:extLst>
+                      <a:ext uri="{53640926-AAD7-44D8-BBD7-CCE9431645EC}">
+                        <a14:shadowObscured xmlns:a14="http://schemas.microsoft.com/office/drawing/2010/main"/>
+                      </a:ext>
+                    </a:extLst>
+                  </pic:spPr>
+                </pic:pic>
+              </a:graphicData>
+            </a:graphic>
+          </wp:inline>
+        </w:drawing>
+      </w:r>
+      <w:bookmarkStart w:id="4" w:name="_GoBack"/>
+      <w:bookmarkEnd w:id="4"/>
+    </w:p>
+    <w:p>
+      <w:pPr>
+        <w:pStyle w:val="Caption"/>
+      </w:pPr>
+      <w:r>
+        <w:t xml:space="preserve">Figure </w:t>
+      </w:r>
       <w:fldSimple w:instr=" SEQ Figure \* ARABIC ">
         <w:r>
           <w:rPr>
             <w:noProof/>
           </w:rPr>
-          <w:t>5</w:t>
+          <w:t>6</w:t>
         </w:r>
       </w:fldSimple>
       <w:r>
-        <w:t xml:space="preserve">. Profiles of individual peak heights </w:t>
-      </w:r>
-      <w:r>
-        <w:t>across San Carlos olivine samples SC1-2 and SC1-7</w:t>
-      </w:r>
-      <w:r>
-        <w:t xml:space="preserve"> relative to the baselines shown in </w:t>
+        <w:t>. Polarized FTIR spectra with electric vector E || [100] of untreated Kilauea Iki olivine Kiki and partially hydrated San Carlos olivine SC1-2. Both samples contain around 15 ppm H</w:t>
+      </w:r>
+      <w:r>
+        <w:rPr>
+          <w:vertAlign w:val="subscript"/>
+        </w:rPr>
+        <w:t>2</w:t>
+      </w:r>
+      <w:r>
+        <w:t>O Hydrogen (</w:t>
       </w:r>
       <w:r>
         <w:fldChar w:fldCharType="begin"/>
       </w:r>
       <w:r>
-        <w:instrText xml:space="preserve"> REF _Ref477446399 \h </w:instrText>
+        <w:instrText xml:space="preserve"> REF _Ref477258465 \h </w:instrText>
       </w:r>
       <w:r>
         <w:fldChar w:fldCharType="separate"/>
       </w:r>
       <w:r>
-        <w:t xml:space="preserve">Figure </w:t>
+        <w:t xml:space="preserve">Table </w:t>
       </w:r>
       <w:r>
         <w:rPr>
           <w:noProof/>
         </w:rPr>
-        <w:t>3</w:t>
+        <w:t>1</w:t>
       </w:r>
       <w:r>
         <w:fldChar w:fldCharType="end"/>
       </w:r>
       <w:r>
-        <w:t>. Peak locations are labeled on the r</w:t>
-      </w:r>
-      <w:r>
-        <w:t>ight. Different</w:t>
-      </w:r>
-      <w:r>
-        <w:t xml:space="preserve"> y-axis scales</w:t>
-      </w:r>
-      <w:r>
-        <w:t xml:space="preserve"> are used to emphasize the overall similarity in profile shapes among different peaks</w:t>
-      </w:r>
-      <w:bookmarkStart w:id="4" w:name="_GoBack"/>
-      <w:bookmarkEnd w:id="4"/>
-      <w:r>
-        <w:t>.</w:t>
-      </w:r>
-    </w:p>
-    <w:p>
-      <w:pPr>
-        <w:pStyle w:val="Bibliography"/>
-      </w:pPr>
-    </w:p>
-    <w:p>
-      <w:pPr>
-        <w:pStyle w:val="Bibliography"/>
-      </w:pPr>
+        <w:t xml:space="preserve">), but that Hydrogen is incorporated into the structures in different ways, resulting in different peak locations and heights. </w:t>
+      </w:r>
+    </w:p>
+    <w:p>
+      <w:pPr>
+        <w:pStyle w:val="Heading3"/>
+      </w:pPr>
+      <w:r>
+        <w:t>Partially hydrated San Carlos olivine</w:t>
+      </w:r>
+    </w:p>
+    <w:p/>
+    <w:p>
+      <w:pPr>
+        <w:pStyle w:val="Heading3"/>
+      </w:pPr>
+      <w:r>
+        <w:t>Kilauea Iki olivine</w:t>
+      </w:r>
     </w:p>
     <w:p>
       <w:pPr>
@@ -5144,6 +5298,7 @@
   <w:style w:type="character" w:default="1" w:styleId="DefaultParagraphFont">
     <w:name w:val="Default Paragraph Font"/>
     <w:uiPriority w:val="1"/>
+    <w:semiHidden/>
     <w:unhideWhenUsed/>
   </w:style>
   <w:style w:type="table" w:default="1" w:styleId="TableNormal">
@@ -5751,7 +5906,7 @@
 </file>
 
 <file path=customXml/itemProps1.xml><?xml version="1.0" encoding="utf-8"?>
-<ds:datastoreItem xmlns:ds="http://schemas.openxmlformats.org/officeDocument/2006/customXml" ds:itemID="{ABEEEA85-AC24-4571-B1A3-29DAD80ADED5}">
+<ds:datastoreItem xmlns:ds="http://schemas.openxmlformats.org/officeDocument/2006/customXml" ds:itemID="{B81621CC-553F-4EC2-9E47-4C4807F07AFE}">
   <ds:schemaRefs>
     <ds:schemaRef ds:uri="http://schemas.openxmlformats.org/officeDocument/2006/bibliography"/>
   </ds:schemaRefs>

</xml_diff>

<commit_message>
added solubility calcs [H mechanisms] to fig 3
</commit_message>
<xml_diff>
--- a/olivine/PaperDrafts/OlivinePaper_v03.docx
+++ b/olivine/PaperDrafts/OlivinePaper_v03.docx
@@ -157,14 +157,27 @@
       <w:r>
         <w:t xml:space="preserve"> </w:t>
       </w:r>
-      <w:fldSimple w:instr=" ADDIN ZOTERO_TEMP ">
-        <w:r>
-          <w:rPr>
-            <w:rFonts w:ascii="Calibri" w:hAnsi="Calibri" w:cs="Calibri"/>
-          </w:rPr>
-          <w:t>(Ferguson et al. 2016)</w:t>
-        </w:r>
-      </w:fldSimple>
+      <w:r>
+        <w:fldChar w:fldCharType="begin"/>
+      </w:r>
+      <w:r>
+        <w:instrText xml:space="preserve"> ADDIN ZOTERO_TEMP </w:instrText>
+      </w:r>
+      <w:r>
+        <w:fldChar w:fldCharType="separate"/>
+      </w:r>
+      <w:r>
+        <w:rPr>
+          <w:rFonts w:ascii="Calibri" w:hAnsi="Calibri" w:cs="Calibri"/>
+        </w:rPr>
+        <w:t>(Ferguson et al. 2016)</w:t>
+      </w:r>
+      <w:r>
+        <w:rPr>
+          <w:rFonts w:ascii="Calibri" w:hAnsi="Calibri" w:cs="Calibri"/>
+        </w:rPr>
+        <w:fldChar w:fldCharType="end"/>
+      </w:r>
       <w:r>
         <w:t>, who provided the samples.</w:t>
       </w:r>
@@ -1279,10 +1292,10 @@
         </w:rPr>
         <w:lastRenderedPageBreak/>
         <w:drawing>
-          <wp:inline distT="0" distB="0" distL="0" distR="0" wp14:anchorId="4ED8DCDA" wp14:editId="709D84AA">
-            <wp:extent cx="3200400" cy="2286098"/>
-            <wp:effectExtent l="0" t="0" r="0" b="0"/>
-            <wp:docPr id="12" name="Picture 12"/>
+          <wp:inline distT="0" distB="0" distL="0" distR="0" wp14:anchorId="2E64DB02" wp14:editId="622E49D6">
+            <wp:extent cx="2743200" cy="1956816"/>
+            <wp:effectExtent l="0" t="0" r="0" b="5715"/>
+            <wp:docPr id="1" name="Picture 1"/>
             <wp:cNvGraphicFramePr>
               <a:graphicFrameLocks xmlns:a="http://schemas.openxmlformats.org/drawingml/2006/main" noChangeAspect="1"/>
             </wp:cNvGraphicFramePr>
@@ -1290,11 +1303,11 @@
               <a:graphicData uri="http://schemas.openxmlformats.org/drawingml/2006/picture">
                 <pic:pic xmlns:pic="http://schemas.openxmlformats.org/drawingml/2006/picture">
                   <pic:nvPicPr>
-                    <pic:cNvPr id="12" name="Fig2_experiments.jpg"/>
+                    <pic:cNvPr id="1" name="Fig1_experiments.jpg"/>
                     <pic:cNvPicPr/>
                   </pic:nvPicPr>
                   <pic:blipFill>
-                    <a:blip r:embed="rId8">
+                    <a:blip r:embed="rId8" cstate="print">
                       <a:extLst>
                         <a:ext uri="{28A0092B-C50C-407E-A947-70E740481C1C}">
                           <a14:useLocalDpi xmlns:a14="http://schemas.microsoft.com/office/drawing/2010/main" val="0"/>
@@ -1308,7 +1321,7 @@
                   <pic:spPr>
                     <a:xfrm>
                       <a:off x="0" y="0"/>
-                      <a:ext cx="3200400" cy="2286098"/>
+                      <a:ext cx="2743200" cy="1956816"/>
                     </a:xfrm>
                     <a:prstGeom prst="rect">
                       <a:avLst/>
@@ -1329,14 +1342,27 @@
       <w:r>
         <w:t xml:space="preserve">Figure </w:t>
       </w:r>
-      <w:fldSimple w:instr=" SEQ Figure \* ARABIC ">
-        <w:r>
-          <w:rPr>
-            <w:noProof/>
-          </w:rPr>
-          <w:t>1</w:t>
-        </w:r>
-      </w:fldSimple>
+      <w:r>
+        <w:fldChar w:fldCharType="begin"/>
+      </w:r>
+      <w:r>
+        <w:instrText xml:space="preserve"> SEQ Figure \* ARABIC </w:instrText>
+      </w:r>
+      <w:r>
+        <w:fldChar w:fldCharType="separate"/>
+      </w:r>
+      <w:r>
+        <w:rPr>
+          <w:noProof/>
+        </w:rPr>
+        <w:t>1</w:t>
+      </w:r>
+      <w:r>
+        <w:rPr>
+          <w:noProof/>
+        </w:rPr>
+        <w:fldChar w:fldCharType="end"/>
+      </w:r>
       <w:bookmarkEnd w:id="0"/>
       <w:r>
         <w:t>. Schematic cross-sections illustrating the experimental design for hydrating San Carlos o</w:t>
@@ -1402,10 +1428,7 @@
         <w:t xml:space="preserve">Olivine samples </w:t>
       </w:r>
       <w:r>
-        <w:t xml:space="preserve">SC1-2 (partially hydrated according to procedure described above) </w:t>
-      </w:r>
-      <w:r>
-        <w:t xml:space="preserve">and Kiki (untreated) </w:t>
+        <w:t xml:space="preserve">SC1-2 (partially hydrated according to procedure described above) and Kiki (untreated) </w:t>
       </w:r>
       <w:r>
         <w:t xml:space="preserve">were </w:t>
@@ -1700,384 +1723,278 @@
       <w:r>
         <w:t xml:space="preserve"> applied to individual peaks using the peak heights relative to the quadratic baseline. </w:t>
       </w:r>
-      <w:r>
-        <w:t xml:space="preserve">Emphasis was placed on the following peaks: the [Si] peak at wavenumber 3600 </w:t>
+    </w:p>
+    <w:p>
+      <w:r>
+        <w:t>All FTIR spectra</w:t>
+      </w:r>
+      <w:r>
+        <w:t>, baselines, and computer code</w:t>
+      </w:r>
+      <w:r>
+        <w:t xml:space="preserve"> used to produce the</w:t>
+      </w:r>
+      <w:r>
+        <w:t xml:space="preserve"> calculations and figures reported in this paper</w:t>
+      </w:r>
+      <w:r>
+        <w:t xml:space="preserve"> will be made available on </w:t>
+      </w:r>
+      <w:r>
+        <w:t>GitHub</w:t>
+      </w:r>
+      <w:r>
+        <w:t>.</w:t>
+      </w:r>
+    </w:p>
+    <w:p>
+      <w:pPr>
+        <w:pStyle w:val="Heading1"/>
+      </w:pPr>
+      <w:r>
+        <w:br w:type="column"/>
       </w:r>
       <w:r>
         <w:lastRenderedPageBreak/>
-        <w:t>cm</w:t>
-      </w:r>
-      <w:r>
-        <w:rPr>
-          <w:vertAlign w:val="superscript"/>
-        </w:rPr>
-        <w:t>-1</w:t>
-      </w:r>
-      <w:r>
-        <w:t>, the [Ti] peaks at 3573 and 3525 cm</w:t>
-      </w:r>
-      <w:r>
-        <w:rPr>
-          <w:vertAlign w:val="superscript"/>
-        </w:rPr>
-        <w:t>-1</w:t>
-      </w:r>
-      <w:r>
-        <w:t xml:space="preserve">,  </w:t>
-      </w:r>
-      <w:r>
-        <w:t xml:space="preserve">and </w:t>
-      </w:r>
-      <w:r>
-        <w:t>the [tri] peaks at 3356 cm</w:t>
-      </w:r>
-      <w:r>
-        <w:rPr>
-          <w:vertAlign w:val="superscript"/>
-        </w:rPr>
-        <w:t>-1</w:t>
-      </w:r>
-      <w:r>
+        <w:t>Results</w:t>
+      </w:r>
+    </w:p>
+    <w:p>
+      <w:pPr>
+        <w:pStyle w:val="Heading2"/>
+      </w:pPr>
+      <w:r>
+        <w:t>Characterization of the starting material</w:t>
+      </w:r>
+    </w:p>
+    <w:p>
+      <w:r>
+        <w:t>Microprobe analysis did not reveal any significant zonation along the measured profiles</w:t>
+      </w:r>
+      <w:r>
+        <w:t xml:space="preserve"> and</w:t>
+      </w:r>
+      <w:r>
+        <w:t xml:space="preserve"> were </w:t>
+      </w:r>
+      <w:r>
+        <w:t xml:space="preserve">generally </w:t>
+      </w:r>
+      <w:r>
+        <w:t xml:space="preserve">consistent with previous </w:t>
+      </w:r>
+      <w:r>
+        <w:t>work</w:t>
+      </w:r>
+      <w:r>
+        <w:t xml:space="preserve"> </w:t>
+      </w:r>
+      <w:r>
+        <w:fldChar w:fldCharType="begin"/>
+      </w:r>
+      <w:r>
+        <w:instrText xml:space="preserve"> ADDIN ZOTERO_ITEM CSL_CITATION {"citationID":"UjVQf3OP","properties":{"formattedCitation":"(Ruprecht and Plank 2013; Ferguson et al. 2016)","plainCitation":"(Ruprecht and Plank 2013; Ferguson et al. 2016)"},"citationItems":[{"id":2899,"uris":["http://zotero.org/users/3117169/items/IXHFNBQT"],"uri":["http://zotero.org/users/3117169/items/IXHFNBQT"],"itemData":{"id":2899,"type":"article-journal","title":"Feeding andesitic eruptions with a high-speed connection from the mantle","container-title":"Nature","page":"68-72","volume":"500","issue":"7460","ISSN":"0028-0836","journalAbbreviation":"Nature","author":[{"family":"Ruprecht","given":"Philipp"},{"family":"Plank","given":"Terry"}],"issued":{"date-parts":[["2013",8,1]]}}},{"id":2889,"uris":["http://zotero.org/users/3117169/items/4WSSTZKG"],"uri":["http://zotero.org/users/3117169/items/4WSSTZKG"],"itemData":{"id":2889,"type":"article-journal","title":"Magma decompression rates during explosive eruptions of Kīlauea volcano, Hawaii, recorded by melt embayments","container-title":"Bulletin of Volcanology","page":"71","volume":"78","issue":"10","source":"link.springer.com","abstract":"The decompression rate of magma as it ascends during volcanic eruptions is an important but poorly constrained parameter that controls many of the processes that influence eruptive behavior. In this study, we quantify decompression rates for basaltic magmas using volatile diffusion in olivine-hosted melt tubes (embayments) for three contrasting eruptions of Kīlauea volcano, Hawaii. Incomplete exsolution of H2O, CO2, and S from the embayment melts during eruptive ascent creates diffusion profiles that can be measured using microanalytical techniques, and then modeled to infer the average decompression rate. We obtain average rates of ~0.05–0.45 MPa s−1 for eruptions ranging from Hawaiian style fountains to basaltic subplinian, with the more intense eruptions having higher rates. The ascent timescales for these magmas vary from around ~5 to ~36 min from depths of ~2 to ~4 km, respectively. Decompression-exsolution models based on the embayment data also allow for an estimate of the mass fraction of pre-existing exsolved volatiles within the magma body. In the eruptions studied, this varies from 0.1 to 3.2 wt% but does not appear to be the key control on eruptive intensity. Our results do not support a direct link between the concentration of pre-eruptive volatiles and eruptive intensity; rather, they suggest that for these eruptions, decompression rates are proportional to independent estimates of mass discharge rate. Although the intensity of eruptions is defined by the discharge rate, based on the currently available dataset of embayment analyses, it does not appear to scale linearly with average decompression rate. This study demonstrates the utility of the embayment method for providing quantitative constraints on magma ascent during explosive basaltic eruptions.","DOI":"10.1007/s00445-016-1064-x","ISSN":"0258-8900, 1432-0819","journalAbbreviation":"Bull Volcanol","language":"en","author":[{"family":"Ferguson","given":"David J."},{"family":"Gonnermann","given":"Helge M."},{"family":"Ruprecht","given":"Philipp"},{"family":"Plank","given":"Terry"},{"family":"Hauri","given":"Erik H."},{"family":"Houghton","given":"Bruce F."},{"family":"Swanson","given":"Donald A."}],"issued":{"date-parts":[["2016",10,1]]}}}],"schema":"https://github.com/citation-style-language/schema/raw/master/csl-citation.json"} </w:instrText>
+      </w:r>
+      <w:r>
+        <w:fldChar w:fldCharType="separate"/>
+      </w:r>
+      <w:r>
+        <w:rPr>
+          <w:rFonts w:ascii="Calibri" w:hAnsi="Calibri"/>
+        </w:rPr>
+        <w:t>(Ruprecht and Plank 2013; Ferguson et al. 2016)</w:t>
+      </w:r>
+      <w:r>
+        <w:fldChar w:fldCharType="end"/>
+      </w:r>
+      <w:r>
+        <w:t xml:space="preserve"> with somewhat lower forsterite numbers: 87.7</w:t>
+      </w:r>
+      <w:r>
+        <w:rPr>
+          <w:rFonts w:cstheme="minorHAnsi"/>
+        </w:rPr>
+        <w:t>±</w:t>
+      </w:r>
+      <w:r>
+        <w:t>0.2 in SC1-2 and 86.2</w:t>
+      </w:r>
+      <w:r>
+        <w:rPr>
+          <w:rFonts w:cstheme="minorHAnsi"/>
+        </w:rPr>
+        <w:t>±</w:t>
+      </w:r>
+      <w:r>
+        <w:t xml:space="preserve">0.2 in Kiki. </w:t>
+      </w:r>
+    </w:p>
+    <w:p>
+      <w:r>
+        <w:t xml:space="preserve">The initial water concentration was estimated from the polarized FTIR measurements and baselines shown in </w:t>
+      </w:r>
+      <w:r>
+        <w:fldChar w:fldCharType="begin"/>
+      </w:r>
+      <w:r>
+        <w:instrText xml:space="preserve"> REF _Ref477259778 \h </w:instrText>
+      </w:r>
+      <w:r>
+        <w:fldChar w:fldCharType="separate"/>
+      </w:r>
+      <w:r>
+        <w:t xml:space="preserve">Figure </w:t>
+      </w:r>
+      <w:r>
+        <w:rPr>
+          <w:noProof/>
+        </w:rPr>
+        <w:t>2</w:t>
+      </w:r>
+      <w:r>
+        <w:fldChar w:fldCharType="end"/>
+      </w:r>
+      <w:r>
+        <w:t xml:space="preserve"> using both the Bell calibration and the Withers calibration </w:t>
+      </w:r>
+      <w:r>
+        <w:t xml:space="preserve">and also by nanoSIMS </w:t>
+      </w:r>
+      <w:r>
+        <w:t>(</w:t>
+      </w:r>
+      <w:r>
+        <w:fldChar w:fldCharType="begin"/>
+      </w:r>
+      <w:r>
+        <w:instrText xml:space="preserve"> REF _Ref477258465 \h </w:instrText>
+      </w:r>
+      <w:r>
+        <w:fldChar w:fldCharType="separate"/>
+      </w:r>
+      <w:r>
+        <w:t xml:space="preserve">Table </w:t>
+      </w:r>
+      <w:r>
+        <w:rPr>
+          <w:noProof/>
+        </w:rPr>
+        <w:t>1</w:t>
+      </w:r>
+      <w:r>
+        <w:fldChar w:fldCharType="end"/>
+      </w:r>
+      <w:r>
+        <w:t xml:space="preserve">). </w:t>
+      </w:r>
+      <w:r>
+        <w:t>These three estimates</w:t>
+      </w:r>
+      <w:r>
+        <w:t xml:space="preserve"> were averaged to produce </w:t>
+      </w:r>
+      <w:r>
+        <w:t>initial water concentration estimates</w:t>
+      </w:r>
+      <w:r>
+        <w:t xml:space="preserve"> of 15</w:t>
+      </w:r>
+      <w:r>
+        <w:rPr>
+          <w:rFonts w:cstheme="minorHAnsi"/>
+        </w:rPr>
+        <w:t>±</w:t>
+      </w:r>
+      <w:r>
+        <w:t>2 ppm H</w:t>
+      </w:r>
+      <w:r>
+        <w:rPr>
+          <w:vertAlign w:val="subscript"/>
+        </w:rPr>
+        <w:t>2</w:t>
+      </w:r>
+      <w:r>
+        <w:t>O in the Kilauea Iki olivine and 4</w:t>
+      </w:r>
+      <w:r>
+        <w:rPr>
+          <w:rFonts w:cstheme="minorHAnsi"/>
+        </w:rPr>
+        <w:t>±</w:t>
+      </w:r>
+      <w:r>
+        <w:t>1 ppm H</w:t>
+      </w:r>
+      <w:r>
+        <w:rPr>
+          <w:vertAlign w:val="subscript"/>
+        </w:rPr>
+        <w:t>2</w:t>
+      </w:r>
+      <w:r>
+        <w:t>O in the San Carlos olivine.</w:t>
+      </w:r>
+      <w:r>
+        <w:t xml:space="preserve"> These low concentrations are consistent with previous work on San Carlos olivine </w:t>
+      </w:r>
+      <w:r>
+        <w:rPr>
+          <w:b/>
+        </w:rPr>
+        <w:fldChar w:fldCharType="begin"/>
+      </w:r>
+      <w:r>
+        <w:rPr>
+          <w:b/>
+        </w:rPr>
+        <w:instrText xml:space="preserve"> ADDIN ZOTERO_ITEM CSL_CITATION {"citationID":"J5Q0ruSv","properties":{"formattedCitation":"(Peslier and Luhr 2006; Kurosawa, Yurimoto, and Sueno 1997)","plainCitation":"(Peslier and Luhr 2006; Kurosawa, Yurimoto, and Sueno 1997)"},"citationItems":[{"id":1032,"uris":["http://zotero.org/users/3117169/items/HKJ9PURB"],"uri":["http://zotero.org/users/3117169/items/HKJ9PURB"],"itemData":{"id":1032,"type":"article-journal","title":"Hydrogen loss from olivines in mantle xenoliths from Simcoe (USA) and Mexico: Mafic alkalic magma ascent rates and water budget of the sub-continental lithosphere","container-title":"Earth and Planetary Science Letters","page":"302-319","volume":"242","issue":"3-4","archive_location":"WOS:000235855100006","abstract":"Olivines in spinel-peridotite mantle xenoliths from Simcoe (Washington State, USA) and Mexico were analyzed by Fourier-transform infrared spectrometry (FTIR) to determine their water contents. The main OH absorbance peaks of most samples are located between 3600 and 3450 cm(-1) (Group I), with a few samples having minor peaks between 3450 and 3100 cm(-1) (Group II). Olivines from one Mexican sample have larger peaks in Group II than in Group I. Most of these OH peaks are predicted by experimental data from the literature in the appropriate range of silica activities and iron contents. A few high-forsterite olivines, however, have mainly Group I peaks which at these low iron contents is characteristic of low-silica activity. Because these olivines coexist with orthopyroxene in the peridotite, buffering silica activity at relatively high values, their FTIR spectra may reflect disturbance of their hydrogen by melts or fluids, most probably associated with the host magma. In eight out of nine samples for which measurement at the olivine edges was possible, water contents are higher in the grain centers than at their edges, with cross-sections showing typical diffusion profiles. Moreover, water concentrations in some samples increase with olivine size. Loss of hydrogen from the olivine during xenolith transport to the surface is likely responsible for these variations. These water-concentration gradients allowed calculation of the duration of hydrogen loss, which ranges from 18 to 65 h, corresponding to host mafic-alkalic magma ascent rates of 0.2-0.5 m s(-1). The highest measured water contents in olivines from individual xenoliths range from 0 to 6.8 ppm and increase with those of clino- and orthopyroxenes. Differences in hydrogen partition coefficients between olivine and pyroxenes from our data and from experiments suggest that the analyzed olivines lost at least 40% of their water during ascent from the mantle. Olivine water contents do not correlate with partial melting indices, but samples with high olivine water contents generally have low clinopyroxene La/Yb ratios and low spinel Fe(3+)/Sigma Fe ratios and resultant oxygen fugacities, and vice-versa. Metasomatism by fluids or melts and the ambient oxygen fugacity of the mantle may have played roles in the original incorporation of hydrogen into these olivines, but such primary signals have probably been obscured by later hydrogen loss. The systematically lower water contents of olivines in Mexican and Simcoe xenoliths relative to those from cratonic xenoliths may mainly reflect lower host-magma ascent velocities for mafic alkalic magmas compared to kimberlites. Calculated whole-rock water contents for the studied spinel-peridotite xenoliths range from 2.5 to 154 ppm. If 150 ppm, were representative of the water content in the entire upper mantle (to 410 km), the amount of water stored there can be speculated to be only about 0.06 times the equivalent mass of Earth's oceans. (c) 2006 Elsevier B.V. All rights reserved.","DOI":"10.1016/j.epsl.2005.12.019","ISSN":"0012-821X","shortTitle":"Hydrogen loss from olivines in mantle xenoliths from Simcoe (USA) and Mexico: Mafic alkalic magma ascent rates and water budget of the sub-continental lithosphere","author":[{"family":"Peslier","given":"A. H."},{"family":"Luhr","given":"J. F."}],"issued":{"date-parts":[["2006",2]]}}},{"id":1461,"uris":["http://zotero.org/users/3117169/items/S2NK9F3I"],"uri":["http://zotero.org/users/3117169/items/S2NK9F3I"],"itemData":{"id":1461,"type":"article-journal","title":"Patterns in the hydrogen and trace element compositions of mantle olivines","container-title":"Physics and Chemistry of Glasses","page":"385-395","volume":"24","shortTitle":"Patterns in the hydrogen and trace element compositions of mantle olivines","author":[{"family":"Kurosawa","given":"M."},{"family":"Yurimoto","given":"H."},{"family":"Sueno","given":"S."}],"issued":{"date-parts":[["1997"]]}}}],"schema":"https://github.com/citation-style-language/schema/raw/master/csl-citation.json"} </w:instrText>
+      </w:r>
+      <w:r>
+        <w:rPr>
+          <w:b/>
+        </w:rPr>
+        <w:fldChar w:fldCharType="separate"/>
+      </w:r>
+      <w:r>
+        <w:rPr>
+          <w:rFonts w:ascii="Calibri" w:hAnsi="Calibri"/>
+        </w:rPr>
+        <w:t>(Peslier and Luhr 2006; Kurosawa, Yurimoto, and Sueno 1997)</w:t>
+      </w:r>
+      <w:r>
+        <w:rPr>
+          <w:b/>
+        </w:rPr>
+        <w:fldChar w:fldCharType="end"/>
+      </w:r>
+      <w:r>
+        <w:rPr>
+          <w:b/>
+        </w:rPr>
         <w:t xml:space="preserve">. </w:t>
       </w:r>
       <w:r>
-        <w:t>Additional observed peaks included s</w:t>
-      </w:r>
-      <w:r>
-        <w:t xml:space="preserve">everal </w:t>
-      </w:r>
-      <w:r>
-        <w:t xml:space="preserve">[Si] </w:t>
-      </w:r>
-      <w:r>
-        <w:t xml:space="preserve">peaks </w:t>
-      </w:r>
-      <w:r>
-        <w:t xml:space="preserve">that </w:t>
-      </w:r>
-      <w:r>
-        <w:t xml:space="preserve">appear </w:t>
-      </w:r>
-      <w:r>
-        <w:t>as shoulders on the [Ti] peaks</w:t>
-      </w:r>
-      <w:r>
-        <w:t xml:space="preserve">; </w:t>
-      </w:r>
-      <w:r>
-        <w:t xml:space="preserve">two additional peaks, likely [tri], </w:t>
-      </w:r>
-      <w:r>
-        <w:t xml:space="preserve">that </w:t>
-      </w:r>
-      <w:r>
-        <w:t>were sometimes observed at 3396 and 3329 cm</w:t>
-      </w:r>
-      <w:r>
-        <w:rPr>
-          <w:vertAlign w:val="superscript"/>
-        </w:rPr>
-        <w:t>-1</w:t>
-      </w:r>
-      <w:r>
-        <w:t>, and</w:t>
-      </w:r>
-      <w:r>
-        <w:t xml:space="preserve"> a small [Mg] peak at 3236 cm</w:t>
-      </w:r>
-      <w:r>
-        <w:rPr>
-          <w:vertAlign w:val="superscript"/>
-        </w:rPr>
-        <w:t>-1</w:t>
-      </w:r>
-      <w:r>
-        <w:t>.</w:t>
-      </w:r>
-    </w:p>
-    <w:p>
-      <w:r>
-        <w:t>All FTIR spectra</w:t>
-      </w:r>
-      <w:r>
-        <w:t>, baselines, and computer code</w:t>
-      </w:r>
-      <w:r>
-        <w:t xml:space="preserve"> used to produce the</w:t>
-      </w:r>
-      <w:r>
-        <w:t xml:space="preserve"> calculations and figures reported in this paper</w:t>
-      </w:r>
-      <w:r>
-        <w:t xml:space="preserve"> will be made available on </w:t>
-      </w:r>
-      <w:r>
-        <w:t>GitHub</w:t>
-      </w:r>
-      <w:r>
-        <w:t>.</w:t>
-      </w:r>
-    </w:p>
-    <w:p>
-      <w:pPr>
-        <w:pStyle w:val="Heading1"/>
-      </w:pPr>
-      <w:r>
-        <w:t>Results</w:t>
+        <w:t xml:space="preserve">The hydrogen concentration in the Kilauea Iki sample, for which the rims had been polished off to prepare the sample as a rectangular parallelepiped, was homogeneous by both SIMS and FTIR. </w:t>
       </w:r>
     </w:p>
     <w:p>
       <w:pPr>
         <w:pStyle w:val="Heading2"/>
-      </w:pPr>
-      <w:r>
-        <w:t>Characterization of the starting material</w:t>
-      </w:r>
-    </w:p>
-    <w:p>
-      <w:r>
-        <w:t>Microprobe analysis did not reveal any significant zonation along the measured profiles</w:t>
-      </w:r>
-      <w:r>
-        <w:t xml:space="preserve"> and</w:t>
-      </w:r>
-      <w:r>
-        <w:t xml:space="preserve"> were </w:t>
-      </w:r>
-      <w:r>
-        <w:t xml:space="preserve">generally </w:t>
-      </w:r>
-      <w:r>
-        <w:t xml:space="preserve">consistent with previous </w:t>
-      </w:r>
-      <w:r>
-        <w:t>work</w:t>
-      </w:r>
-      <w:r>
-        <w:t xml:space="preserve"> </w:t>
-      </w:r>
-      <w:r>
-        <w:fldChar w:fldCharType="begin"/>
-      </w:r>
-      <w:r>
-        <w:instrText xml:space="preserve"> ADDIN ZOTERO_ITEM CSL_CITATION {"citationID":"UjVQf3OP","properties":{"formattedCitation":"(Ruprecht and Plank 2013; Ferguson et al. 2016)","plainCitation":"(Ruprecht and Plank 2013; Ferguson et al. 2016)"},"citationItems":[{"id":2899,"uris":["http://zotero.org/users/3117169/items/IXHFNBQT"],"uri":["http://zotero.org/users/3117169/items/IXHFNBQT"],"itemData":{"id":2899,"type":"article-journal","title":"Feeding andesitic eruptions with a high-speed connection from the mantle","container-title":"Nature","page":"68-72","volume":"500","issue":"7460","ISSN":"0028-0836","journalAbbreviation":"Nature","author":[{"family":"Ruprecht","given":"Philipp"},{"family":"Plank","given":"Terry"}],"issued":{"date-parts":[["2013",8,1]]}}},{"id":2889,"uris":["http://zotero.org/users/3117169/items/4WSSTZKG"],"uri":["http://zotero.org/users/3117169/items/4WSSTZKG"],"itemData":{"id":2889,"type":"article-journal","title":"Magma decompression rates during explosive eruptions of Kīlauea volcano, Hawaii, recorded by melt embayments","container-title":"Bulletin of Volcanology","page":"71","volume":"78","issue":"10","source":"link.springer.com","abstract":"The decompression rate of magma as it ascends during volcanic eruptions is an important but poorly constrained parameter that controls many of the processes that influence eruptive behavior. In this study, we quantify decompression rates for basaltic magmas using volatile diffusion in olivine-hosted melt tubes (embayments) for three contrasting eruptions of Kīlauea volcano, Hawaii. Incomplete exsolution of H2O, CO2, and S from the embayment melts during eruptive ascent creates diffusion profiles that can be measured using microanalytical techniques, and then modeled to infer the average decompression rate. We obtain average rates of ~0.05–0.45 MPa s−1 for eruptions ranging from Hawaiian style fountains to basaltic subplinian, with the more intense eruptions having higher rates. The ascent timescales for these magmas vary from around ~5 to ~36 min from depths of ~2 to ~4 km, respectively. Decompression-exsolution models based on the embayment data also allow for an estimate of the mass fraction of pre-existing exsolved volatiles within the magma body. In the eruptions studied, this varies from 0.1 to 3.2 wt% but does not appear to be the key control on eruptive intensity. Our results do not support a direct link between the concentration of pre-eruptive volatiles and eruptive intensity; rather, they suggest that for these eruptions, decompression rates are proportional to independent estimates of mass discharge rate. Although the intensity of eruptions is defined by the discharge rate, based on the currently available dataset of embayment analyses, it does not appear to scale linearly with average decompression rate. This study demonstrates the utility of the embayment method for providing quantitative constraints on magma ascent during explosive basaltic eruptions.","DOI":"10.1007/s00445-016-1064-x","ISSN":"0258-8900, 1432-0819","journalAbbreviation":"Bull Volcanol","language":"en","author":[{"family":"Ferguson","given":"David J."},{"family":"Gonnermann","given":"Helge M."},{"family":"Ruprecht","given":"Philipp"},{"family":"Plank","given":"Terry"},{"family":"Hauri","given":"Erik H."},{"family":"Houghton","given":"Bruce F."},{"family":"Swanson","given":"Donald A."}],"issued":{"date-parts":[["2016",10,1]]}}}],"schema":"https://github.com/citation-style-language/schema/raw/master/csl-citation.json"} </w:instrText>
-      </w:r>
-      <w:r>
-        <w:fldChar w:fldCharType="separate"/>
-      </w:r>
-      <w:r>
-        <w:rPr>
-          <w:rFonts w:ascii="Calibri" w:hAnsi="Calibri"/>
-        </w:rPr>
-        <w:t>(Ruprecht and Plank 2013; Ferguson et al. 2016)</w:t>
-      </w:r>
-      <w:r>
-        <w:fldChar w:fldCharType="end"/>
-      </w:r>
-      <w:r>
-        <w:t xml:space="preserve"> with somewhat lower forsterite numbers: 87.7</w:t>
-      </w:r>
-      <w:r>
-        <w:rPr>
-          <w:rFonts w:cstheme="minorHAnsi"/>
-        </w:rPr>
-        <w:t>±</w:t>
-      </w:r>
-      <w:r>
-        <w:t>0.2 in SC1-2 and 86.2</w:t>
-      </w:r>
-      <w:r>
-        <w:rPr>
-          <w:rFonts w:cstheme="minorHAnsi"/>
-        </w:rPr>
-        <w:t>±</w:t>
-      </w:r>
-      <w:r>
-        <w:t xml:space="preserve">0.2 in Kiki. </w:t>
-      </w:r>
-    </w:p>
-    <w:p>
-      <w:r>
-        <w:t xml:space="preserve">The initial water concentration was estimated from the polarized FTIR measurements and baselines shown in </w:t>
-      </w:r>
-      <w:r>
-        <w:fldChar w:fldCharType="begin"/>
-      </w:r>
-      <w:r>
-        <w:instrText xml:space="preserve"> REF _Ref477259778 \h </w:instrText>
-      </w:r>
-      <w:r>
-        <w:fldChar w:fldCharType="separate"/>
-      </w:r>
-      <w:r>
-        <w:t xml:space="preserve">Figure </w:t>
-      </w:r>
-      <w:r>
-        <w:rPr>
+        <w:rPr>
+          <w:i w:val="0"/>
+        </w:rPr>
+      </w:pPr>
+      <w:r>
+        <w:rPr>
+          <w:i w:val="0"/>
           <w:noProof/>
         </w:rPr>
-        <w:t>2</w:t>
-      </w:r>
-      <w:r>
-        <w:fldChar w:fldCharType="end"/>
-      </w:r>
-      <w:r>
-        <w:t xml:space="preserve"> using both the Bell calibration and the Withers calibration </w:t>
-      </w:r>
-      <w:r>
-        <w:t xml:space="preserve">and also by nanoSIMS </w:t>
-      </w:r>
-      <w:r>
-        <w:t>(</w:t>
-      </w:r>
-      <w:r>
-        <w:fldChar w:fldCharType="begin"/>
-      </w:r>
-      <w:r>
-        <w:instrText xml:space="preserve"> REF _Ref477258465 \h </w:instrText>
-      </w:r>
-      <w:r>
-        <w:fldChar w:fldCharType="separate"/>
-      </w:r>
-      <w:r>
-        <w:t xml:space="preserve">Table </w:t>
-      </w:r>
-      <w:r>
-        <w:rPr>
-          <w:noProof/>
-        </w:rPr>
-        <w:t>1</w:t>
-      </w:r>
-      <w:r>
-        <w:fldChar w:fldCharType="end"/>
-      </w:r>
-      <w:r>
-        <w:t xml:space="preserve">). </w:t>
-      </w:r>
-      <w:r>
-        <w:t>These three estimates</w:t>
-      </w:r>
-      <w:r>
-        <w:t xml:space="preserve"> were averaged to produce </w:t>
-      </w:r>
-      <w:r>
-        <w:t>initial water concentration estimates</w:t>
-      </w:r>
-      <w:r>
-        <w:t xml:space="preserve"> of 15</w:t>
-      </w:r>
-      <w:r>
-        <w:rPr>
-          <w:rFonts w:cstheme="minorHAnsi"/>
-        </w:rPr>
-        <w:t>±</w:t>
-      </w:r>
-      <w:r>
-        <w:t>2 ppm H</w:t>
-      </w:r>
-      <w:r>
-        <w:rPr>
-          <w:vertAlign w:val="subscript"/>
-        </w:rPr>
-        <w:t>2</w:t>
-      </w:r>
-      <w:r>
-        <w:t>O in the Kilauea Iki olivine and 4</w:t>
-      </w:r>
-      <w:r>
-        <w:rPr>
-          <w:rFonts w:cstheme="minorHAnsi"/>
-        </w:rPr>
-        <w:t>±</w:t>
-      </w:r>
-      <w:r>
-        <w:t>1 ppm H</w:t>
-      </w:r>
-      <w:r>
-        <w:rPr>
-          <w:vertAlign w:val="subscript"/>
-        </w:rPr>
-        <w:t>2</w:t>
-      </w:r>
-      <w:r>
-        <w:t>O in the San Carlos olivine.</w:t>
-      </w:r>
-      <w:r>
-        <w:t xml:space="preserve"> These low concentrations are consistent with previous work on San Carlos olivine </w:t>
-      </w:r>
-      <w:r>
-        <w:rPr>
-          <w:b/>
-        </w:rPr>
-        <w:fldChar w:fldCharType="begin"/>
-      </w:r>
-      <w:r>
-        <w:rPr>
-          <w:b/>
-        </w:rPr>
-        <w:instrText xml:space="preserve"> ADDIN ZOTERO_ITEM CSL_CITATION {"citationID":"J5Q0ruSv","properties":{"formattedCitation":"(Peslier and Luhr 2006; Kurosawa, Yurimoto, and Sueno 1997)","plainCitation":"(Peslier and Luhr 2006; Kurosawa, Yurimoto, and Sueno 1997)"},"citationItems":[{"id":1032,"uris":["http://zotero.org/users/3117169/items/HKJ9PURB"],"uri":["http://zotero.org/users/3117169/items/HKJ9PURB"],"itemData":{"id":1032,"type":"article-journal","title":"Hydrogen loss from olivines in mantle xenoliths from Simcoe (USA) and Mexico: Mafic alkalic magma ascent rates and water budget of the sub-continental lithosphere","container-title":"Earth and Planetary Science Letters","page":"302-319","volume":"242","issue":"3-4","archive_location":"WOS:000235855100006","abstract":"Olivines in spinel-peridotite mantle xenoliths from Simcoe (Washington State, USA) and Mexico were analyzed by Fourier-transform infrared spectrometry (FTIR) to determine their water contents. The main OH absorbance peaks of most samples are located between 3600 and 3450 cm(-1) (Group I), with a few samples having minor peaks between 3450 and 3100 cm(-1) (Group II). Olivines from one Mexican sample have larger peaks in Group II than in Group I. Most of these OH peaks are predicted by experimental data from the literature in the appropriate range of silica activities and iron contents. A few high-forsterite olivines, however, have mainly Group I peaks which at these low iron contents is characteristic of low-silica activity. Because these olivines coexist with orthopyroxene in the peridotite, buffering silica activity at relatively high values, their FTIR spectra may reflect disturbance of their hydrogen by melts or fluids, most probably associated with the host magma. In eight out of nine samples for which measurement at the olivine edges was possible, water contents are higher in the grain centers than at their edges, with cross-sections showing typical diffusion profiles. Moreover, water concentrations in some samples increase with olivine size. Loss of hydrogen from the olivine during xenolith transport to the surface is likely responsible for these variations. These water-concentration gradients allowed calculation of the duration of hydrogen loss, which ranges from 18 to 65 h, corresponding to host mafic-alkalic magma ascent rates of 0.2-0.5 m s(-1). The highest measured water contents in olivines from individual xenoliths range from 0 to 6.8 ppm and increase with those of clino- and orthopyroxenes. Differences in hydrogen partition coefficients between olivine and pyroxenes from our data and from experiments suggest that the analyzed olivines lost at least 40% of their water during ascent from the mantle. Olivine water contents do not correlate with partial melting indices, but samples with high olivine water contents generally have low clinopyroxene La/Yb ratios and low spinel Fe(3+)/Sigma Fe ratios and resultant oxygen fugacities, and vice-versa. Metasomatism by fluids or melts and the ambient oxygen fugacity of the mantle may have played roles in the original incorporation of hydrogen into these olivines, but such primary signals have probably been obscured by later hydrogen loss. The systematically lower water contents of olivines in Mexican and Simcoe xenoliths relative to those from cratonic xenoliths may mainly reflect lower host-magma ascent velocities for mafic alkalic magmas compared to kimberlites. Calculated whole-rock water contents for the studied spinel-peridotite xenoliths range from 2.5 to 154 ppm. If 150 ppm, were representative of the water content in the entire upper mantle (to 410 km), the amount of water stored there can be speculated to be only about 0.06 times the equivalent mass of Earth's oceans. (c) 2006 Elsevier B.V. All rights reserved.","DOI":"10.1016/j.epsl.2005.12.019","ISSN":"0012-821X","shortTitle":"Hydrogen loss from olivines in mantle xenoliths from Simcoe (USA) and Mexico: Mafic alkalic magma ascent rates and water budget of the sub-continental lithosphere","author":[{"family":"Peslier","given":"A. H."},{"family":"Luhr","given":"J. F."}],"issued":{"date-parts":[["2006",2]]}}},{"id":1461,"uris":["http://zotero.org/users/3117169/items/S2NK9F3I"],"uri":["http://zotero.org/users/3117169/items/S2NK9F3I"],"itemData":{"id":1461,"type":"article-journal","title":"Patterns in the hydrogen and trace element compositions of mantle olivines","container-title":"Physics and Chemistry of Glasses","page":"385-395","volume":"24","shortTitle":"Patterns in the hydrogen and trace element compositions of mantle olivines","author":[{"family":"Kurosawa","given":"M."},{"family":"Yurimoto","given":"H."},{"family":"Sueno","given":"S."}],"issued":{"date-parts":[["1997"]]}}}],"schema":"https://github.com/citation-style-language/schema/raw/master/csl-citation.json"} </w:instrText>
-      </w:r>
-      <w:r>
-        <w:rPr>
-          <w:b/>
-        </w:rPr>
-        <w:fldChar w:fldCharType="separate"/>
-      </w:r>
-      <w:r>
-        <w:rPr>
-          <w:rFonts w:ascii="Calibri" w:hAnsi="Calibri"/>
-        </w:rPr>
-        <w:t>(Peslier and Luhr 2006; Kurosawa, Yurimoto, and Sueno 1997)</w:t>
-      </w:r>
-      <w:r>
-        <w:rPr>
-          <w:b/>
-        </w:rPr>
-        <w:fldChar w:fldCharType="end"/>
-      </w:r>
-      <w:r>
-        <w:rPr>
-          <w:b/>
-        </w:rPr>
-        <w:t xml:space="preserve">. </w:t>
-      </w:r>
-      <w:r>
-        <w:t>The</w:t>
-      </w:r>
-      <w:r>
-        <w:t xml:space="preserve"> hydrogen concentration</w:t>
-      </w:r>
-      <w:r>
-        <w:t xml:space="preserve"> in </w:t>
-      </w:r>
-      <w:r>
-        <w:t xml:space="preserve">the </w:t>
-      </w:r>
-      <w:r>
-        <w:t>Kilauea Iki sample</w:t>
-      </w:r>
-      <w:r>
-        <w:t>, for which the rims had been polished off to prepare the sample as a rectangular parallelepiped, was</w:t>
-      </w:r>
-      <w:r>
-        <w:t xml:space="preserve"> homogeneous by both SIMS and FTIR. </w:t>
-      </w:r>
-    </w:p>
-    <w:p/>
-    <w:p/>
-    <w:p>
-      <w:pPr>
-        <w:pStyle w:val="Heading2"/>
-      </w:pPr>
-      <w:r>
-        <w:rPr>
-          <w:noProof/>
-        </w:rPr>
         <w:drawing>
-          <wp:inline distT="0" distB="0" distL="0" distR="0" wp14:anchorId="534F9AC8" wp14:editId="351D6049">
-            <wp:extent cx="5486400" cy="3350595"/>
-            <wp:effectExtent l="0" t="0" r="0" b="2540"/>
-            <wp:docPr id="11" name="Picture 11"/>
+          <wp:inline distT="0" distB="0" distL="0" distR="0" wp14:anchorId="1C995733" wp14:editId="791B7893">
+            <wp:extent cx="5943600" cy="3657600"/>
+            <wp:effectExtent l="0" t="0" r="0" b="0"/>
+            <wp:docPr id="3" name="Picture 3"/>
             <wp:cNvGraphicFramePr>
               <a:graphicFrameLocks xmlns:a="http://schemas.openxmlformats.org/drawingml/2006/main" noChangeAspect="1"/>
             </wp:cNvGraphicFramePr>
@@ -2085,10 +2002,10 @@
               <a:graphicData uri="http://schemas.openxmlformats.org/drawingml/2006/picture">
                 <pic:pic xmlns:pic="http://schemas.openxmlformats.org/drawingml/2006/picture">
                   <pic:nvPicPr>
-                    <pic:cNvPr id="11" name="Fig2_polarized_FTIR.jpg"/>
+                    <pic:cNvPr id="3" name="Fig2_polarized_FTIR.jpg"/>
                     <pic:cNvPicPr/>
                   </pic:nvPicPr>
-                  <pic:blipFill rotWithShape="1">
+                  <pic:blipFill>
                     <a:blip r:embed="rId9">
                       <a:extLst>
                         <a:ext uri="{28A0092B-C50C-407E-A947-70E740481C1C}">
@@ -2096,25 +2013,18 @@
                         </a:ext>
                       </a:extLst>
                     </a:blip>
-                    <a:srcRect l="2051" t="12083" r="9360"/>
-                    <a:stretch/>
+                    <a:stretch>
+                      <a:fillRect/>
+                    </a:stretch>
                   </pic:blipFill>
-                  <pic:spPr bwMode="auto">
+                  <pic:spPr>
                     <a:xfrm>
                       <a:off x="0" y="0"/>
-                      <a:ext cx="5486400" cy="3350595"/>
+                      <a:ext cx="5943600" cy="3657600"/>
                     </a:xfrm>
                     <a:prstGeom prst="rect">
                       <a:avLst/>
                     </a:prstGeom>
-                    <a:ln>
-                      <a:noFill/>
-                    </a:ln>
-                    <a:extLst>
-                      <a:ext uri="{53640926-AAD7-44D8-BBD7-CCE9431645EC}">
-                        <a14:shadowObscured xmlns:a14="http://schemas.microsoft.com/office/drawing/2010/main"/>
-                      </a:ext>
-                    </a:extLst>
                   </pic:spPr>
                 </pic:pic>
               </a:graphicData>
@@ -2131,23 +2041,36 @@
       <w:r>
         <w:t xml:space="preserve">Figure </w:t>
       </w:r>
-      <w:fldSimple w:instr=" SEQ Figure \* ARABIC ">
-        <w:r>
-          <w:rPr>
-            <w:noProof/>
-          </w:rPr>
-          <w:t>2</w:t>
-        </w:r>
-      </w:fldSimple>
+      <w:r>
+        <w:fldChar w:fldCharType="begin"/>
+      </w:r>
+      <w:r>
+        <w:instrText xml:space="preserve"> SEQ Figure \* ARABIC </w:instrText>
+      </w:r>
+      <w:r>
+        <w:fldChar w:fldCharType="separate"/>
+      </w:r>
+      <w:r>
+        <w:rPr>
+          <w:noProof/>
+        </w:rPr>
+        <w:t>2</w:t>
+      </w:r>
+      <w:r>
+        <w:rPr>
+          <w:noProof/>
+        </w:rPr>
+        <w:fldChar w:fldCharType="end"/>
+      </w:r>
       <w:bookmarkEnd w:id="1"/>
       <w:r>
-        <w:t xml:space="preserve">. Polarized FTIR spectra (blue) </w:t>
-      </w:r>
-      <w:r>
-        <w:t xml:space="preserve">with electric vector E parallel to three orthogonal directions </w:t>
-      </w:r>
-      <w:r>
-        <w:t xml:space="preserve">and baselines (black) used to estimate the initial water concentrations of Kilauea Iki olivine (Kiki) and San Carlos olivine (SC1-1 and SC1-2) reported in </w:t>
+        <w:t>. Polarized FTIR spectra (</w:t>
+      </w:r>
+      <w:r>
+        <w:t xml:space="preserve">thick </w:t>
+      </w:r>
+      <w:r>
+        <w:t xml:space="preserve">blue) and baselines (black) used to estimate the water concentrations of Kilauea Iki olivine (Kiki) and San Carlos olivine (SC1-1 and SC1-2) reported in </w:t>
       </w:r>
       <w:r>
         <w:fldChar w:fldCharType="begin"/>
@@ -2175,6 +2098,9 @@
       </w:r>
       <w:r>
         <w:t xml:space="preserve">The areas for all three baselines were averaged and used to produce the reported error on each area. </w:t>
+      </w:r>
+      <w:r>
+        <w:t xml:space="preserve">E is the electric vector of the polarized infrared beam. </w:t>
       </w:r>
     </w:p>
     <w:p/>
@@ -2187,14 +2113,27 @@
         <w:lastRenderedPageBreak/>
         <w:t xml:space="preserve">Table </w:t>
       </w:r>
-      <w:fldSimple w:instr=" SEQ Table \* ARABIC ">
-        <w:r>
-          <w:rPr>
-            <w:noProof/>
-          </w:rPr>
-          <w:t>1</w:t>
-        </w:r>
-      </w:fldSimple>
+      <w:r>
+        <w:fldChar w:fldCharType="begin"/>
+      </w:r>
+      <w:r>
+        <w:instrText xml:space="preserve"> SEQ Table \* ARABIC </w:instrText>
+      </w:r>
+      <w:r>
+        <w:fldChar w:fldCharType="separate"/>
+      </w:r>
+      <w:r>
+        <w:rPr>
+          <w:noProof/>
+        </w:rPr>
+        <w:t>1</w:t>
+      </w:r>
+      <w:r>
+        <w:rPr>
+          <w:noProof/>
+        </w:rPr>
+        <w:fldChar w:fldCharType="end"/>
+      </w:r>
       <w:bookmarkEnd w:id="2"/>
       <w:r>
         <w:t>. Water concentration estimates for Kilauea Iki olivine and San Carlos olivine based on polarized FTIR areas</w:t>
@@ -3012,8 +2951,14 @@
           <w:p>
             <w:pPr>
               <w:ind w:firstLine="0"/>
+              <w:rPr>
+                <w:b/>
+              </w:rPr>
             </w:pPr>
             <w:r>
+              <w:rPr>
+                <w:b/>
+              </w:rPr>
               <w:t xml:space="preserve">32+/-23 </w:t>
             </w:r>
           </w:p>
@@ -3022,6 +2967,9 @@
               <w:ind w:firstLine="0"/>
             </w:pPr>
             <w:r>
+              <w:rPr>
+                <w:b/>
+              </w:rPr>
               <w:t xml:space="preserve">14+/-10 </w:t>
             </w:r>
           </w:p>
@@ -3255,6 +3203,63 @@
         <w:rPr>
           <w:rFonts w:cstheme="minorHAnsi"/>
         </w:rPr>
+        <w:t>T</w:t>
+      </w:r>
+      <w:r>
+        <w:rPr>
+          <w:rFonts w:cstheme="minorHAnsi"/>
+        </w:rPr>
+        <w:t xml:space="preserve">he </w:t>
+      </w:r>
+      <w:r>
+        <w:rPr>
+          <w:rFonts w:cstheme="minorHAnsi"/>
+        </w:rPr>
+        <w:t xml:space="preserve">the </w:t>
+      </w:r>
+      <w:r>
+        <w:rPr>
+          <w:rFonts w:cstheme="minorHAnsi"/>
+        </w:rPr>
+        <w:t>partially hydrated sample SC1-2</w:t>
+      </w:r>
+      <w:r>
+        <w:rPr>
+          <w:rFonts w:cstheme="minorHAnsi"/>
+        </w:rPr>
+        <w:t xml:space="preserve"> was </w:t>
+      </w:r>
+      <w:r>
+        <w:rPr>
+          <w:rFonts w:cstheme="minorHAnsi"/>
+        </w:rPr>
+        <w:t xml:space="preserve">sufficiently homogeneous to serve as a reasonable starting material for </w:t>
+      </w:r>
+      <w:r>
+        <w:rPr>
+          <w:rFonts w:cstheme="minorHAnsi"/>
+        </w:rPr>
+        <w:t xml:space="preserve">subsequent </w:t>
+      </w:r>
+      <w:r>
+        <w:rPr>
+          <w:rFonts w:cstheme="minorHAnsi"/>
+        </w:rPr>
+        <w:t xml:space="preserve">dehydration experiments, with concentrations ranging from </w:t>
+      </w:r>
+    </w:p>
+    <w:p/>
+    <w:p/>
+    <w:p>
+      <w:pPr>
+        <w:rPr>
+          <w:rFonts w:cstheme="minorHAnsi"/>
+        </w:rPr>
+      </w:pPr>
+      <w:r>
+        <w:rPr>
+          <w:rFonts w:cstheme="minorHAnsi"/>
+        </w:rPr>
         <w:t>The hydrogen zonation in SC1-7 is primaril</w:t>
       </w:r>
       <w:r>
@@ -3267,7 +3272,13 @@
         <w:rPr>
           <w:rFonts w:cstheme="minorHAnsi"/>
         </w:rPr>
-        <w:t xml:space="preserve"> consistent with previously reported </w:t>
+        <w:t xml:space="preserve"> broadly</w:t>
+      </w:r>
+      <w:r>
+        <w:rPr>
+          <w:rFonts w:cstheme="minorHAnsi"/>
+        </w:rPr>
+        <w:t xml:space="preserve"> consistent with previously </w:t>
       </w:r>
       <w:r>
         <w:rPr>
@@ -3327,94 +3338,551 @@
         <w:rPr>
           <w:rFonts w:cstheme="minorHAnsi"/>
         </w:rPr>
-        <w:t>The exact diffusivi</w:t>
-      </w:r>
-      <w:r>
-        <w:rPr>
-          <w:rFonts w:cstheme="minorHAnsi"/>
-        </w:rPr>
-        <w:t>ties</w:t>
-      </w:r>
-      <w:r>
-        <w:rPr>
-          <w:rFonts w:cstheme="minorHAnsi"/>
-        </w:rPr>
-        <w:t xml:space="preserve"> depe</w:t>
-      </w:r>
-      <w:r>
-        <w:rPr>
-          <w:rFonts w:cstheme="minorHAnsi"/>
-        </w:rPr>
-        <w:t>nd</w:t>
-      </w:r>
-      <w:r>
-        <w:rPr>
-          <w:rFonts w:cstheme="minorHAnsi"/>
-        </w:rPr>
-        <w:t xml:space="preserve"> strongly on</w:t>
-      </w:r>
-      <w:r>
-        <w:rPr>
-          <w:rFonts w:cstheme="minorHAnsi"/>
-        </w:rPr>
-        <w:t xml:space="preserve"> both the choice of baselines used to determine the area under the curve and the </w:t>
-      </w:r>
-      <w:r>
-        <w:rPr>
-          <w:rFonts w:cstheme="minorHAnsi"/>
-        </w:rPr>
-        <w:t xml:space="preserve">interpreted </w:t>
-      </w:r>
-      <w:r>
-        <w:rPr>
-          <w:rFonts w:cstheme="minorHAnsi"/>
-        </w:rPr>
-        <w:t>‘metastable equilibrium’ concentration</w:t>
-      </w:r>
-      <w:r>
-        <w:rPr>
-          <w:rFonts w:cstheme="minorHAnsi"/>
-        </w:rPr>
-        <w:t>, but are roughly the same order of magnitude as previously reported</w:t>
-      </w:r>
-      <w:r>
-        <w:rPr>
-          <w:rFonts w:cstheme="minorHAnsi"/>
-        </w:rPr>
-        <w:t>, with a fast direction || [001] of around 10</w:t>
-      </w:r>
-      <w:r>
-        <w:rPr>
-          <w:rFonts w:cstheme="minorHAnsi"/>
+        <w:t xml:space="preserve">Quantifying these </w:t>
+      </w:r>
+      <w:r>
+        <w:rPr>
+          <w:rFonts w:cstheme="minorHAnsi"/>
+        </w:rPr>
+        <w:t xml:space="preserve">diffusivities </w:t>
+      </w:r>
+      <w:r>
+        <w:rPr>
+          <w:rFonts w:cstheme="minorHAnsi"/>
+        </w:rPr>
+        <w:t>requires assuming both</w:t>
+      </w:r>
+      <w:r>
+        <w:rPr>
+          <w:rFonts w:cstheme="minorHAnsi"/>
+        </w:rPr>
+        <w:t xml:space="preserve"> </w:t>
+      </w:r>
+      <w:r>
+        <w:rPr>
+          <w:rFonts w:cstheme="minorHAnsi"/>
+        </w:rPr>
+        <w:t>solubility</w:t>
+      </w:r>
+      <w:r>
+        <w:rPr>
+          <w:rFonts w:cstheme="minorHAnsi"/>
+        </w:rPr>
+        <w:t xml:space="preserve"> and ‘metastable equilibrium’</w:t>
+      </w:r>
+      <w:r>
+        <w:rPr>
+          <w:rFonts w:cstheme="minorHAnsi"/>
+        </w:rPr>
+        <w:t xml:space="preserve"> concentrations. </w:t>
+      </w:r>
+      <w:r>
+        <w:rPr>
+          <w:rFonts w:cstheme="minorHAnsi"/>
+        </w:rPr>
+        <w:t xml:space="preserve">The </w:t>
+      </w:r>
+      <w:r>
+        <w:rPr>
+          <w:rFonts w:cstheme="minorHAnsi"/>
+        </w:rPr>
+        <w:t xml:space="preserve">estimated </w:t>
+      </w:r>
+      <w:r>
+        <w:rPr>
+          <w:rFonts w:cstheme="minorHAnsi"/>
+        </w:rPr>
+        <w:t>concen</w:t>
+      </w:r>
+      <w:r>
+        <w:rPr>
+          <w:rFonts w:cstheme="minorHAnsi"/>
+        </w:rPr>
+        <w:t xml:space="preserve">tration </w:t>
+      </w:r>
+      <w:r>
+        <w:rPr>
+          <w:rFonts w:cstheme="minorHAnsi"/>
+        </w:rPr>
+        <w:t xml:space="preserve">of </w:t>
+      </w:r>
+      <w:r>
+        <w:rPr>
+          <w:rFonts w:cstheme="minorHAnsi"/>
+          <w:b/>
+        </w:rPr>
+        <w:t>58</w:t>
+      </w:r>
+      <w:r>
+        <w:rPr>
+          <w:rFonts w:cstheme="minorHAnsi"/>
+        </w:rPr>
+        <w:t xml:space="preserve"> ppm H</w:t>
+      </w:r>
+      <w:r>
+        <w:rPr>
+          <w:rFonts w:cstheme="minorHAnsi"/>
+          <w:vertAlign w:val="subscript"/>
+        </w:rPr>
+        <w:t>2</w:t>
+      </w:r>
+      <w:r>
+        <w:rPr>
+          <w:rFonts w:cstheme="minorHAnsi"/>
+        </w:rPr>
+        <w:t xml:space="preserve">O </w:t>
+      </w:r>
+      <w:r>
+        <w:rPr>
+          <w:rFonts w:cstheme="minorHAnsi"/>
+        </w:rPr>
+        <w:t xml:space="preserve">on the edge of SC1-7 </w:t>
+      </w:r>
+      <w:r>
+        <w:rPr>
+          <w:rFonts w:cstheme="minorHAnsi"/>
+        </w:rPr>
+        <w:t xml:space="preserve">is </w:t>
+      </w:r>
+      <w:r>
+        <w:rPr>
+          <w:rFonts w:cstheme="minorHAnsi"/>
+        </w:rPr>
+        <w:t xml:space="preserve">much </w:t>
+      </w:r>
+      <w:r>
+        <w:rPr>
+          <w:rFonts w:cstheme="minorHAnsi"/>
+        </w:rPr>
+        <w:t>low</w:t>
+      </w:r>
+      <w:r>
+        <w:rPr>
+          <w:rFonts w:cstheme="minorHAnsi"/>
+        </w:rPr>
+        <w:t>er than</w:t>
+      </w:r>
+      <w:r>
+        <w:rPr>
+          <w:rFonts w:cstheme="minorHAnsi"/>
+        </w:rPr>
+        <w:t xml:space="preserve"> the e</w:t>
+      </w:r>
+      <w:r>
+        <w:rPr>
+          <w:rFonts w:cstheme="minorHAnsi"/>
+        </w:rPr>
+        <w:t xml:space="preserve">xpected </w:t>
+      </w:r>
+      <w:r>
+        <w:rPr>
+          <w:rFonts w:cstheme="minorHAnsi"/>
+        </w:rPr>
+        <w:t xml:space="preserve">final </w:t>
+      </w:r>
+      <w:r>
+        <w:rPr>
+          <w:rFonts w:cstheme="minorHAnsi"/>
+        </w:rPr>
+        <w:t>solubility of around 112</w:t>
+      </w:r>
+      <w:r>
+        <w:rPr>
+          <w:rFonts w:cstheme="minorHAnsi"/>
+        </w:rPr>
+        <w:t xml:space="preserve"> ppm H</w:t>
+      </w:r>
+      <w:r>
+        <w:rPr>
+          <w:rFonts w:cstheme="minorHAnsi"/>
+          <w:vertAlign w:val="subscript"/>
+        </w:rPr>
+        <w:t>2</w:t>
+      </w:r>
+      <w:r>
+        <w:rPr>
+          <w:rFonts w:cstheme="minorHAnsi"/>
+        </w:rPr>
+        <w:t xml:space="preserve">O </w:t>
+      </w:r>
+      <w:r>
+        <w:rPr>
+          <w:rFonts w:cstheme="minorHAnsi"/>
+        </w:rPr>
+        <w:fldChar w:fldCharType="begin"/>
+      </w:r>
+      <w:r>
+        <w:rPr>
+          <w:rFonts w:cstheme="minorHAnsi"/>
+        </w:rPr>
+        <w:instrText xml:space="preserve"> ADDIN ZOTERO_ITEM CSL_CITATION {"citationID":"aoD7qkzB","properties":{"formattedCitation":"(Mosenfelder et al. 2006)","plainCitation":"(Mosenfelder et al. 2006)"},"citationItems":[{"id":833,"uris":["http://zotero.org/users/3117169/items/DGUI43FT"],"uri":["http://zotero.org/users/3117169/items/DGUI43FT"],"itemData":{"id":833,"type":"article-journal","title":"Hydrogen incorporation in olivine from 2-12 GPa","container-title":"American Mineralogist","page":"285-294","volume":"91","issue":"2-3","archive_location":"WOS:000235472000007","abstract":"We performed new experiments oil incorporation of hydrogen in olivine at high pressures (2-12 GPa) and temperatures (1000-1300 degrees C). OH concentrations were calculated using the Bell et al. (2003) calibration applied to principal-axis infrared absorption spectra synthesized from polarized measurements oil randomly oriented grains. Starting materials for the experiments included both fine-grained powders and larger single crystals. Hydrogen was incorporated during grain growth in the Former case and by volume diffusion in the latter. The spectra of Fe-bearing olivines exhibit similar structure regardless of the starting material, and are dominated by bands in the wavenumber range from about 3500 to 3650 cm(-1). We do not observe bands at 3525 and 3573 cm(-1), which are predominant in many natural olivines as well as olivines annealed in experiments at lower pressures, and are attributed to humite-related defects. Furthermore, bands between 3300 and 3400 cm(-1), attributed to high silica activity or high oxygen fugacity, Lire weak or non-existent. Our measurements indicate that OH solubility in Fe-bearing olivine is 2.5-4 times higher than that measured by Kohlstedt et al. (1996). Although this is largely due to the use of a new calibration in our study, correction of previous Values is not straightforward. In the pure Mg-system, in contrast to Fe-bearing olivine, order-of-magnitude apparent differences in OH solubility can be obtained using different experimental procedures. This raises questions about attainment of equilibrium in experimental studies of hydrogen incorporation ill nominally anhydrous minerals, particularly when crystals arc grown from a hydrous melt.","DOI":"10.2138/am.2006.1943","ISSN":"0003-004X","shortTitle":"Hydrogen incorporation in olivine from 2-12 GPa","journalAbbreviation":"Am. Miner.","language":"English","author":[{"family":"Mosenfelder","given":"J. L."},{"family":"Deligne","given":"N. I."},{"family":"Asimow","given":"P. D."},{"family":"Rossman","given":"G. R."}],"issued":{"date-parts":[["2006",2]]}}}],"schema":"https://github.com/citation-style-language/schema/raw/master/csl-citation.json"} </w:instrText>
+      </w:r>
+      <w:r>
+        <w:rPr>
+          <w:rFonts w:cstheme="minorHAnsi"/>
+        </w:rPr>
+        <w:fldChar w:fldCharType="separate"/>
+      </w:r>
+      <w:r>
+        <w:rPr>
+          <w:rFonts w:ascii="Calibri" w:hAnsi="Calibri"/>
+        </w:rPr>
+        <w:t>(Mosenfelder et al. 2006)</w:t>
+      </w:r>
+      <w:r>
+        <w:rPr>
+          <w:rFonts w:cstheme="minorHAnsi"/>
+        </w:rPr>
+        <w:fldChar w:fldCharType="end"/>
+      </w:r>
+      <w:r>
+        <w:rPr>
+          <w:rFonts w:cstheme="minorHAnsi"/>
+        </w:rPr>
+        <w:t>.</w:t>
+      </w:r>
+      <w:r>
+        <w:rPr>
+          <w:rFonts w:cstheme="minorHAnsi"/>
+        </w:rPr>
+        <w:t xml:space="preserve"> </w:t>
+      </w:r>
+      <w:r>
+        <w:rPr>
+          <w:rFonts w:cstheme="minorHAnsi"/>
+        </w:rPr>
+        <w:t xml:space="preserve">The ‘metastable equilibrium’ concentration </w:t>
+      </w:r>
+    </w:p>
+    <w:p>
+      <w:pPr>
+        <w:rPr>
+          <w:rFonts w:cstheme="minorHAnsi"/>
+        </w:rPr>
+      </w:pPr>
+    </w:p>
+    <w:p>
+      <w:pPr>
+        <w:rPr>
+          <w:rFonts w:cstheme="minorHAnsi"/>
+        </w:rPr>
+      </w:pPr>
+      <w:r>
+        <w:rPr>
+          <w:rFonts w:cstheme="minorHAnsi"/>
+        </w:rPr>
+        <w:t>Peaks representing all four major H incorporat</w:t>
+      </w:r>
+      <w:r>
+        <w:rPr>
+          <w:rFonts w:cstheme="minorHAnsi"/>
+        </w:rPr>
+        <w:t>ion mechanisms were observed</w:t>
+      </w:r>
+      <w:r>
+        <w:rPr>
+          <w:rFonts w:cstheme="minorHAnsi"/>
+        </w:rPr>
+        <w:t xml:space="preserve">. </w:t>
+      </w:r>
+      <w:r>
+        <w:rPr>
+          <w:rFonts w:cstheme="minorHAnsi"/>
+        </w:rPr>
+        <w:t>All spectra are</w:t>
+      </w:r>
+      <w:r>
+        <w:rPr>
+          <w:rFonts w:cstheme="minorHAnsi"/>
+        </w:rPr>
+        <w:t xml:space="preserve"> dominated by [Ti] peaks at wavenumbers 3525 and 3573 cm-1. </w:t>
+      </w:r>
+      <w:r>
+        <w:rPr>
+          <w:rFonts w:cstheme="minorHAnsi"/>
+        </w:rPr>
+        <w:t xml:space="preserve">[Si] peaks were observed primarily as shoulders on the [Ti] peaks and at 3600 cm-1, which was the dominant peak in the untreated SC1-1 FTIR spectrum. </w:t>
+      </w:r>
+      <w:r>
+        <w:rPr>
+          <w:rFonts w:cstheme="minorHAnsi"/>
+        </w:rPr>
+        <w:t xml:space="preserve">We also assign the peak at 3484 cm-1 to [Si] due to its relatively high wavenumber. </w:t>
+      </w:r>
+      <w:r>
+        <w:rPr>
+          <w:rFonts w:cstheme="minorHAnsi"/>
+        </w:rPr>
+        <w:t xml:space="preserve">[tri] peaks are present at 3396 and 3356 cm-1 </w:t>
+      </w:r>
+      <w:r>
+        <w:rPr>
+          <w:rFonts w:cstheme="minorHAnsi"/>
+        </w:rPr>
+        <w:fldChar w:fldCharType="begin"/>
+      </w:r>
+      <w:r>
+        <w:rPr>
+          <w:rFonts w:cstheme="minorHAnsi"/>
+        </w:rPr>
+        <w:instrText xml:space="preserve"> ADDIN ZOTERO_ITEM CSL_CITATION {"citationID":"dADV9yhO","properties":{"formattedCitation":"(Berry et al. 2005)","plainCitation":"(Berry et al. 2005)"},"citationItems":[{"id":967,"uris":["http://zotero.org/users/3117169/items/GA9ABQZ4"],"uri":["http://zotero.org/users/3117169/items/GA9ABQZ4"],"itemData":{"id":967,"type":"article-journal","title":"Fingerprinting the water site in mantle olivine","container-title":"Geology","page":"869-872","volume":"33","issue":"11","archive_location":"WOS:000233059000008","abstract":"Nominally anhydrous minerals such as olivine contain trace amounts of water and may accommodate the entire water budget of the upper mantle. Here we report for the first time synthetic olivines, crystallized experimentally under upper mantle conditions, that reproduce the most common and intense infrared hydroxyl stretching bands (at 3572 and 3525 cm(-1)) observed in spinel peridotite mantle olivines. These bands arise from water accommodated at point defects associated with the trace element Ti, and we suggest that this is the most important defect site in the shallow upper mantle. Additional hydrated defects may occur at higher pressures. We also identify bands related to water associated with Fe3+; these are unlikely to reflect equilibrium with the mantle, and indicate water incorporation during exhumation or retrogression. Water must be present at the defect site appropriate for the mantle, at the conditions of interest, for partitioning, seismic wave speed, and deformation experiments on hydrous olivine to be relevant.","DOI":"10.1130/g21759.1","ISSN":"0091-7613","shortTitle":"Fingerprinting the water site in mantle olivine","journalAbbreviation":"Geology","language":"English","author":[{"family":"Berry","given":"A. J."},{"family":"Hermann","given":"J."},{"family":"O'Neill","given":"H. S. C."},{"family":"Foran","given":"G. J."}],"issued":{"date-parts":[["2005",11]]}}}],"schema":"https://github.com/citation-style-language/schema/raw/master/csl-citation.json"} </w:instrText>
+      </w:r>
+      <w:r>
+        <w:rPr>
+          <w:rFonts w:cstheme="minorHAnsi"/>
+        </w:rPr>
+        <w:fldChar w:fldCharType="separate"/>
+      </w:r>
+      <w:r>
+        <w:rPr>
+          <w:rFonts w:ascii="Calibri" w:hAnsi="Calibri"/>
+        </w:rPr>
+        <w:t>(Berry et al. 2005)</w:t>
+      </w:r>
+      <w:r>
+        <w:rPr>
+          <w:rFonts w:cstheme="minorHAnsi"/>
+        </w:rPr>
+        <w:fldChar w:fldCharType="end"/>
+      </w:r>
+      <w:r>
+        <w:rPr>
+          <w:rFonts w:cstheme="minorHAnsi"/>
+        </w:rPr>
+        <w:t xml:space="preserve">. These peaks are most likely related to Fe3+ or Cr3+ or both, but distinguishing between these two is difficult based only on wavenumber location. For instance, </w:t>
+      </w:r>
+      <w:r>
+        <w:rPr>
+          <w:rFonts w:cstheme="minorHAnsi"/>
+        </w:rPr>
+        <w:fldChar w:fldCharType="begin"/>
+      </w:r>
+      <w:r>
+        <w:rPr>
+          <w:rFonts w:cstheme="minorHAnsi"/>
+        </w:rPr>
+        <w:instrText xml:space="preserve"> ADDIN ZOTERO_ITEM CSL_CITATION {"citationID":"18h66raoj9","properties":{"custom":"Tollan et al. (2015)","formattedCitation":"Tollan et al. (2015)","plainCitation":"Tollan et al. (2015)"},"citationItems":[{"id":1283,"uris":["http://zotero.org/users/3117169/items/NB8Q2JUK"],"uri":["http://zotero.org/users/3117169/items/NB8Q2JUK"],"itemData":{"id":1283,"type":"article-journal","title":"Frozen melt-rock reaction in a peridotite xenolith from sub-arc mantle recorded by diffusion of trace elements and water in olivine","container-title":"Earth and Planetary Science Letters","page":"169-181","volume":"422","archive_location":"WOS:000355350700018","DOI":"10.1016/j.epsl.2015.03.055","ISSN":"0012-821X","shortTitle":"Frozen melt-rock reaction in a peridotite xenolith from sub-arc mantle recorded by diffusion of trace elements and water in olivine","author":[{"family":"Tollan","given":"P. M. E."},{"family":"O'Neill","given":"H. St C."},{"family":"Hermann","given":"J."},{"family":"Benedictus","given":"A."},{"family":"Arculus","given":"R. J."}],"issued":{"date-parts":[["2015",7,15]]}}}],"schema":"https://github.com/citation-style-language/schema/raw/master/csl-citation.json"} </w:instrText>
+      </w:r>
+      <w:r>
+        <w:rPr>
+          <w:rFonts w:cstheme="minorHAnsi"/>
+        </w:rPr>
+        <w:fldChar w:fldCharType="separate"/>
+      </w:r>
+      <w:r>
+        <w:rPr>
+          <w:rFonts w:ascii="Calibri" w:hAnsi="Calibri"/>
+        </w:rPr>
+        <w:t>Tollan et al. (2015)</w:t>
+      </w:r>
+      <w:r>
+        <w:rPr>
+          <w:rFonts w:cstheme="minorHAnsi"/>
+        </w:rPr>
+        <w:fldChar w:fldCharType="end"/>
+      </w:r>
+      <w:r>
+        <w:rPr>
+          <w:rFonts w:cstheme="minorHAnsi"/>
+        </w:rPr>
+        <w:t xml:space="preserve"> assigned a</w:t>
+      </w:r>
+      <w:bookmarkStart w:id="3" w:name="_GoBack"/>
+      <w:bookmarkEnd w:id="3"/>
+      <w:r>
+        <w:rPr>
+          <w:rFonts w:cstheme="minorHAnsi"/>
+        </w:rPr>
+        <w:t xml:space="preserve"> peak at 3358 cm-1 to Cr3+ and an overlapping peak at 3353 cm-</w:t>
+      </w:r>
+      <w:r>
+        <w:rPr>
+          <w:rFonts w:cstheme="minorHAnsi"/>
+        </w:rPr>
+        <w:lastRenderedPageBreak/>
+        <w:t>1 to Fe3+, and the exact wavenumbers are known to change slightly following small changes in bonding environments.</w:t>
+      </w:r>
+    </w:p>
+    <w:p>
+      <w:pPr>
+        <w:rPr>
+          <w:rFonts w:cstheme="minorHAnsi"/>
+        </w:rPr>
+      </w:pPr>
+    </w:p>
+    <w:p>
+      <w:r>
+        <w:t>Emphasis was placed on the following peaks: the [Si] peak at wavenumber 3600 cm</w:t>
+      </w:r>
+      <w:r>
+        <w:rPr>
           <w:vertAlign w:val="superscript"/>
         </w:rPr>
-        <w:t>-12</w:t>
-      </w:r>
-      <w:r>
-        <w:rPr>
-          <w:rFonts w:cstheme="minorHAnsi"/>
-        </w:rPr>
-        <w:t xml:space="preserve"> m</w:t>
-      </w:r>
-      <w:r>
-        <w:rPr>
-          <w:rFonts w:cstheme="minorHAnsi"/>
+        <w:t>-1</w:t>
+      </w:r>
+      <w:r>
+        <w:t>, the [Ti] peak at 3525 cm</w:t>
+      </w:r>
+      <w:r>
+        <w:rPr>
           <w:vertAlign w:val="superscript"/>
         </w:rPr>
-        <w:t>2</w:t>
-      </w:r>
-      <w:r>
-        <w:rPr>
-          <w:rFonts w:cstheme="minorHAnsi"/>
-        </w:rPr>
-        <w:t>/s at 1000°C</w:t>
-      </w:r>
-      <w:r>
-        <w:rPr>
-          <w:rFonts w:cstheme="minorHAnsi"/>
+        <w:t>-1</w:t>
+      </w:r>
+      <w:r>
+        <w:t>, and</w:t>
+      </w:r>
+      <w:r>
+        <w:t xml:space="preserve"> the</w:t>
+      </w:r>
+      <w:r>
+        <w:t xml:space="preserve"> [tri] peaks around 3350 cm</w:t>
+      </w:r>
+      <w:r>
+        <w:rPr>
+          <w:vertAlign w:val="superscript"/>
+        </w:rPr>
+        <w:t>-1</w:t>
+      </w:r>
+      <w:r>
+        <w:t xml:space="preserve"> and a [Mg] peak at 3236 cm</w:t>
+      </w:r>
+      <w:r>
+        <w:rPr>
+          <w:vertAlign w:val="superscript"/>
+        </w:rPr>
+        <w:t>-1</w:t>
+      </w:r>
+      <w:r>
+        <w:t xml:space="preserve">. </w:t>
+      </w:r>
+      <w:r>
+        <w:rPr>
+          <w:b/>
+        </w:rPr>
+        <w:t xml:space="preserve">The [tri] peaks at 3329 and 3356 are assumed to be associated with ferric iron </w:t>
+      </w:r>
+      <w:r>
+        <w:rPr>
+          <w:b/>
+        </w:rPr>
+        <w:fldChar w:fldCharType="begin"/>
+      </w:r>
+      <w:r>
+        <w:rPr>
+          <w:b/>
+        </w:rPr>
+        <w:instrText xml:space="preserve"> ADDIN ZOTERO_ITEM CSL_CITATION {"citationID":"yJZV8giL","properties":{"formattedCitation":"(Berry et al. 2005)","plainCitation":"(Berry et al. 2005)"},"citationItems":[{"id":967,"uris":["http://zotero.org/users/3117169/items/GA9ABQZ4"],"uri":["http://zotero.org/users/3117169/items/GA9ABQZ4"],"itemData":{"id":967,"type":"article-journal","title":"Fingerprinting the water site in mantle olivine","container-title":"Geology","page":"869-872","volume":"33","issue":"11","archive_location":"WOS:000233059000008","abstract":"Nominally anhydrous minerals such as olivine contain trace amounts of water and may accommodate the entire water budget of the upper mantle. Here we report for the first time synthetic olivines, crystallized experimentally under upper mantle conditions, that reproduce the most common and intense infrared hydroxyl stretching bands (at 3572 and 3525 cm(-1)) observed in spinel peridotite mantle olivines. These bands arise from water accommodated at point defects associated with the trace element Ti, and we suggest that this is the most important defect site in the shallow upper mantle. Additional hydrated defects may occur at higher pressures. We also identify bands related to water associated with Fe3+; these are unlikely to reflect equilibrium with the mantle, and indicate water incorporation during exhumation or retrogression. Water must be present at the defect site appropriate for the mantle, at the conditions of interest, for partitioning, seismic wave speed, and deformation experiments on hydrous olivine to be relevant.","DOI":"10.1130/g21759.1","ISSN":"0091-7613","shortTitle":"Fingerprinting the water site in mantle olivine","journalAbbreviation":"Geology","language":"English","author":[{"family":"Berry","given":"A. J."},{"family":"Hermann","given":"J."},{"family":"O'Neill","given":"H. S. C."},{"family":"Foran","given":"G. J."}],"issued":{"date-parts":[["2005",11]]}}}],"schema":"https://github.com/citation-style-language/schema/raw/master/csl-citation.json"} </w:instrText>
+      </w:r>
+      <w:r>
+        <w:rPr>
+          <w:b/>
+        </w:rPr>
+        <w:fldChar w:fldCharType="separate"/>
+      </w:r>
+      <w:r>
+        <w:rPr>
+          <w:rFonts w:ascii="Calibri" w:hAnsi="Calibri"/>
+          <w:b/>
+        </w:rPr>
+        <w:t>(Berry et al. 2005)</w:t>
+      </w:r>
+      <w:r>
+        <w:rPr>
+          <w:b/>
+        </w:rPr>
+        <w:fldChar w:fldCharType="end"/>
+      </w:r>
+      <w:r>
+        <w:rPr>
+          <w:b/>
+        </w:rPr>
+        <w:t xml:space="preserve"> and that at 3396 is likely associated with chromium </w:t>
+      </w:r>
+      <w:r>
+        <w:rPr>
+          <w:b/>
+        </w:rPr>
+        <w:fldChar w:fldCharType="begin"/>
+      </w:r>
+      <w:r>
+        <w:rPr>
+          <w:b/>
+        </w:rPr>
+        <w:instrText xml:space="preserve"> ADDIN ZOTERO_ITEM CSL_CITATION {"citationID":"zSYUOV0V","properties":{"formattedCitation":"(Tollan et al. 2015)","plainCitation":"(Tollan et al. 2015)"},"citationItems":[{"id":1283,"uris":["http://zotero.org/users/3117169/items/NB8Q2JUK"],"uri":["http://zotero.org/users/3117169/items/NB8Q2JUK"],"itemData":{"id":1283,"type":"article-journal","title":"Frozen melt-rock reaction in a peridotite xenolith from sub-arc mantle recorded by diffusion of trace elements and water in olivine","container-title":"Earth and Planetary Science Letters","page":"169-181","volume":"422","archive_location":"WOS:000355350700018","DOI":"10.1016/j.epsl.2015.03.055","ISSN":"0012-821X","shortTitle":"Frozen melt-rock reaction in a peridotite xenolith from sub-arc mantle recorded by diffusion of trace elements and water in olivine","author":[{"family":"Tollan","given":"P. M. E."},{"family":"O'Neill","given":"H. St C."},{"family":"Hermann","given":"J."},{"family":"Benedictus","given":"A."},{"family":"Arculus","given":"R. J."}],"issued":{"date-parts":[["2015",7,15]]}}}],"schema":"https://github.com/citation-style-language/schema/raw/master/csl-citation.json"} </w:instrText>
+      </w:r>
+      <w:r>
+        <w:rPr>
+          <w:b/>
+        </w:rPr>
+        <w:fldChar w:fldCharType="separate"/>
+      </w:r>
+      <w:r>
+        <w:rPr>
+          <w:rFonts w:ascii="Calibri" w:hAnsi="Calibri"/>
+        </w:rPr>
+        <w:t>(Tollan et al. 2015)</w:t>
+      </w:r>
+      <w:r>
+        <w:rPr>
+          <w:b/>
+        </w:rPr>
+        <w:fldChar w:fldCharType="end"/>
+      </w:r>
+      <w:r>
+        <w:rPr>
+          <w:b/>
         </w:rPr>
         <w:t>.</w:t>
       </w:r>
+    </w:p>
+    <w:p/>
+    <w:p>
+      <w:r>
+        <w:t>The typical large [Ti] peak was also observed at 3573 cm</w:t>
+      </w:r>
+      <w:r>
+        <w:rPr>
+          <w:vertAlign w:val="superscript"/>
+        </w:rPr>
+        <w:t>-1</w:t>
+      </w:r>
+      <w:r>
+        <w:t xml:space="preserve">, several [Si] peaks that appear primarily as shoulders on the two [Ti] peaks. </w:t>
+      </w:r>
+    </w:p>
+    <w:p>
+      <w:pPr>
+        <w:rPr>
+          <w:rFonts w:cstheme="minorHAnsi"/>
+        </w:rPr>
+      </w:pPr>
+    </w:p>
+    <w:p>
+      <w:pPr>
+        <w:rPr>
+          <w:rFonts w:cstheme="minorHAnsi"/>
+        </w:rPr>
+      </w:pPr>
+    </w:p>
+    <w:p>
+      <w:pPr>
+        <w:rPr>
+          <w:rFonts w:cstheme="minorHAnsi"/>
+        </w:rPr>
+      </w:pPr>
+      <w:r>
+        <w:rPr>
+          <w:rFonts w:cstheme="minorHAnsi"/>
+        </w:rPr>
+        <w:t>Peaks were identified in both hydrated samples at</w:t>
+      </w:r>
+      <w:r>
+        <w:rPr>
+          <w:rFonts w:cstheme="minorHAnsi"/>
+        </w:rPr>
+        <w:t xml:space="preserve"> wavenumbers</w:t>
+      </w:r>
       <w:r>
         <w:rPr>
           <w:rFonts w:cstheme="minorHAnsi"/>
@@ -3425,61 +3893,6 @@
         <w:rPr>
           <w:rFonts w:cstheme="minorHAnsi"/>
         </w:rPr>
-        <w:t>[Compare with expected solubilities from Yang and Mosenfelder.]</w:t>
-      </w:r>
-      <w:r>
-        <w:rPr>
-          <w:rFonts w:cstheme="minorHAnsi"/>
-        </w:rPr>
-        <w:t xml:space="preserve"> </w:t>
-      </w:r>
-    </w:p>
-    <w:p>
-      <w:pPr>
-        <w:rPr>
-          <w:rFonts w:cstheme="minorHAnsi"/>
-        </w:rPr>
-      </w:pPr>
-      <w:r>
-        <w:rPr>
-          <w:rFonts w:cstheme="minorHAnsi"/>
-        </w:rPr>
-        <w:t xml:space="preserve">Here we are concerned primarily with </w:t>
-      </w:r>
-      <w:r>
-        <w:rPr>
-          <w:rFonts w:cstheme="minorHAnsi"/>
-        </w:rPr>
-        <w:t xml:space="preserve">confirming </w:t>
-      </w:r>
-      <w:r>
-        <w:rPr>
-          <w:rFonts w:cstheme="minorHAnsi"/>
-        </w:rPr>
-        <w:t xml:space="preserve">the homogeneity of the partially hydrated sample SC1-2, which served as the starting material for subsequent dehydration experiments to explore dehydration within the relatively fast proton-polaron mechanism regime and at the very low hydrogen concentrations typical in volcanic phenocrysts. </w:t>
-      </w:r>
-      <w:r>
-        <w:rPr>
-          <w:rFonts w:cstheme="minorHAnsi"/>
-        </w:rPr>
-        <w:t>Peaks were identified in both hydrated samples at</w:t>
-      </w:r>
-      <w:r>
-        <w:rPr>
-          <w:rFonts w:cstheme="minorHAnsi"/>
-        </w:rPr>
-        <w:t xml:space="preserve"> wavenumbers</w:t>
-      </w:r>
-      <w:r>
-        <w:rPr>
-          <w:rFonts w:cstheme="minorHAnsi"/>
-        </w:rPr>
-        <w:t xml:space="preserve"> </w:t>
-      </w:r>
-      <w:r>
-        <w:rPr>
-          <w:rFonts w:cstheme="minorHAnsi"/>
-        </w:rPr>
         <w:t>3600, 357</w:t>
       </w:r>
       <w:r>
@@ -3517,7 +3930,7 @@
         <w:rPr>
           <w:rFonts w:cstheme="minorHAnsi"/>
         </w:rPr>
-        <w:t>These experiments suggest that (1) any site-specific differences in diffusion are minimal during hydration, and (2) SC1-2 is sufficiently homogeneous to serve as a reasonable starting material for dehydration experiments.</w:t>
+        <w:t xml:space="preserve">These experiments suggest that (1) any site-specific differences in diffusion are minimal during hydration, and (2) SC1-2 is </w:t>
       </w:r>
     </w:p>
     <w:p>
@@ -3529,12 +3942,11 @@
         <w:rPr>
           <w:noProof/>
         </w:rPr>
-        <w:lastRenderedPageBreak/>
         <w:drawing>
-          <wp:inline distT="0" distB="0" distL="0" distR="0" wp14:anchorId="30E5E67C" wp14:editId="7750EEE5">
-            <wp:extent cx="5943600" cy="3406140"/>
-            <wp:effectExtent l="0" t="0" r="0" b="3810"/>
-            <wp:docPr id="9" name="Picture 9"/>
+          <wp:inline distT="0" distB="0" distL="0" distR="0" wp14:anchorId="43842FB6" wp14:editId="5BAAD454">
+            <wp:extent cx="5943600" cy="3657600"/>
+            <wp:effectExtent l="0" t="0" r="0" b="0"/>
+            <wp:docPr id="7" name="Picture 7"/>
             <wp:cNvGraphicFramePr>
               <a:graphicFrameLocks xmlns:a="http://schemas.openxmlformats.org/drawingml/2006/main" noChangeAspect="1"/>
             </wp:cNvGraphicFramePr>
@@ -3542,10 +3954,10 @@
               <a:graphicData uri="http://schemas.openxmlformats.org/drawingml/2006/picture">
                 <pic:pic xmlns:pic="http://schemas.openxmlformats.org/drawingml/2006/picture">
                   <pic:nvPicPr>
-                    <pic:cNvPr id="5" name="Fig3_hydration_and_baselines.jpg"/>
+                    <pic:cNvPr id="7" name="Fig3_hydration_and_baselines.jpg"/>
                     <pic:cNvPicPr/>
                   </pic:nvPicPr>
-                  <pic:blipFill rotWithShape="1">
+                  <pic:blipFill>
                     <a:blip r:embed="rId10">
                       <a:extLst>
                         <a:ext uri="{28A0092B-C50C-407E-A947-70E740481C1C}">
@@ -3553,25 +3965,18 @@
                         </a:ext>
                       </a:extLst>
                     </a:blip>
-                    <a:srcRect t="6875"/>
-                    <a:stretch/>
+                    <a:stretch>
+                      <a:fillRect/>
+                    </a:stretch>
                   </pic:blipFill>
-                  <pic:spPr bwMode="auto">
+                  <pic:spPr>
                     <a:xfrm>
                       <a:off x="0" y="0"/>
-                      <a:ext cx="5943600" cy="3406140"/>
+                      <a:ext cx="5943600" cy="3657600"/>
                     </a:xfrm>
                     <a:prstGeom prst="rect">
                       <a:avLst/>
                     </a:prstGeom>
-                    <a:ln>
-                      <a:noFill/>
-                    </a:ln>
-                    <a:extLst>
-                      <a:ext uri="{53640926-AAD7-44D8-BBD7-CCE9431645EC}">
-                        <a14:shadowObscured xmlns:a14="http://schemas.microsoft.com/office/drawing/2010/main"/>
-                      </a:ext>
-                    </a:extLst>
                   </pic:spPr>
                 </pic:pic>
               </a:graphicData>
@@ -3584,19 +3989,32 @@
       <w:pPr>
         <w:pStyle w:val="Caption"/>
       </w:pPr>
-      <w:bookmarkStart w:id="3" w:name="_Ref477446399"/>
+      <w:bookmarkStart w:id="4" w:name="_Ref477446399"/>
       <w:r>
         <w:t xml:space="preserve">Figure </w:t>
       </w:r>
-      <w:fldSimple w:instr=" SEQ Figure \* ARABIC ">
-        <w:r>
-          <w:rPr>
-            <w:noProof/>
-          </w:rPr>
-          <w:t>3</w:t>
-        </w:r>
-      </w:fldSimple>
-      <w:bookmarkEnd w:id="3"/>
+      <w:r>
+        <w:fldChar w:fldCharType="begin"/>
+      </w:r>
+      <w:r>
+        <w:instrText xml:space="preserve"> SEQ Figure \* ARABIC </w:instrText>
+      </w:r>
+      <w:r>
+        <w:fldChar w:fldCharType="separate"/>
+      </w:r>
+      <w:r>
+        <w:rPr>
+          <w:noProof/>
+        </w:rPr>
+        <w:t>3</w:t>
+      </w:r>
+      <w:r>
+        <w:rPr>
+          <w:noProof/>
+        </w:rPr>
+        <w:fldChar w:fldCharType="end"/>
+      </w:r>
+      <w:bookmarkEnd w:id="4"/>
       <w:r>
         <w:t xml:space="preserve">. </w:t>
       </w:r>
@@ -3649,7 +4067,11 @@
         <w:t>s</w:t>
       </w:r>
       <w:r>
-        <w:t xml:space="preserve"> of the quadratic </w:t>
+        <w:t xml:space="preserve"> of the </w:t>
+      </w:r>
+      <w:r>
+        <w:lastRenderedPageBreak/>
+        <w:t xml:space="preserve">quadratic </w:t>
       </w:r>
       <w:r>
         <w:t>baselines used to calc</w:t>
@@ -4024,8 +4446,6 @@
         <w:lastRenderedPageBreak/>
         <w:t>Dehydration</w:t>
       </w:r>
-      <w:bookmarkStart w:id="4" w:name="_GoBack"/>
-      <w:bookmarkEnd w:id="4"/>
     </w:p>
     <w:p>
       <w:r>
@@ -4147,14 +4567,27 @@
       <w:r>
         <w:t xml:space="preserve">Figure </w:t>
       </w:r>
-      <w:fldSimple w:instr=" SEQ Figure \* ARABIC ">
-        <w:r>
-          <w:rPr>
-            <w:noProof/>
-          </w:rPr>
-          <w:t>6</w:t>
-        </w:r>
-      </w:fldSimple>
+      <w:r>
+        <w:fldChar w:fldCharType="begin"/>
+      </w:r>
+      <w:r>
+        <w:instrText xml:space="preserve"> SEQ Figure \* ARABIC </w:instrText>
+      </w:r>
+      <w:r>
+        <w:fldChar w:fldCharType="separate"/>
+      </w:r>
+      <w:r>
+        <w:rPr>
+          <w:noProof/>
+        </w:rPr>
+        <w:t>6</w:t>
+      </w:r>
+      <w:r>
+        <w:rPr>
+          <w:noProof/>
+        </w:rPr>
+        <w:fldChar w:fldCharType="end"/>
+      </w:r>
       <w:bookmarkEnd w:id="5"/>
       <w:r>
         <w:t>. Average</w:t>
@@ -4299,6 +4732,35 @@
           <w:rFonts w:ascii="Calibri" w:hAnsi="Calibri"/>
         </w:rPr>
         <w:br/>
+        <w:t>Berry, A. J., J. Hermann, H. S. C. O’Neill, and G. J. Foran</w:t>
+      </w:r>
+      <w:r>
+        <w:rPr>
+          <w:rFonts w:ascii="Calibri" w:hAnsi="Calibri"/>
+        </w:rPr>
+        <w:br/>
+        <w:t xml:space="preserve"> 2005</w:t>
+      </w:r>
+      <w:r>
+        <w:rPr>
+          <w:rFonts w:ascii="Calibri" w:hAnsi="Calibri"/>
+        </w:rPr>
+        <w:tab/>
+        <w:t>Fingerprinting the Water Site in Mantle Olivine. Geology 33(11). WOS:000233059000008: 869–872.</w:t>
+      </w:r>
+    </w:p>
+    <w:p>
+      <w:pPr>
+        <w:pStyle w:val="Bibliography"/>
+        <w:rPr>
+          <w:rFonts w:ascii="Calibri" w:hAnsi="Calibri"/>
+        </w:rPr>
+      </w:pPr>
+      <w:r>
+        <w:rPr>
+          <w:rFonts w:ascii="Calibri" w:hAnsi="Calibri"/>
+        </w:rPr>
+        <w:br/>
         <w:t>Demouchy, S., and S. Mackwell</w:t>
       </w:r>
       <w:r>
@@ -4530,6 +4992,7 @@
         <w:rPr>
           <w:rFonts w:ascii="Calibri" w:hAnsi="Calibri"/>
         </w:rPr>
+        <w:lastRenderedPageBreak/>
         <w:br/>
         <w:t>Kurosawa, M., H. Yurimoto, and S. Sueno</w:t>
       </w:r>
@@ -4559,7 +5022,6 @@
         <w:rPr>
           <w:rFonts w:ascii="Calibri" w:hAnsi="Calibri"/>
         </w:rPr>
-        <w:lastRenderedPageBreak/>
         <w:br/>
         <w:t>Libowitzky, E., and G. R. Rossman</w:t>
       </w:r>
@@ -4619,7 +5081,7 @@
           <w:rFonts w:ascii="Calibri" w:hAnsi="Calibri"/>
         </w:rPr>
         <w:br/>
-        <w:t>Peslier, A. H., and J. F. Luhr</w:t>
+        <w:t>Mosenfelder, J. L., N. I. Deligne, P. D. Asimow, and G. R. Rossman</w:t>
       </w:r>
       <w:r>
         <w:rPr>
@@ -4633,6 +5095,35 @@
           <w:rFonts w:ascii="Calibri" w:hAnsi="Calibri"/>
         </w:rPr>
         <w:tab/>
+        <w:t>Hydrogen Incorporation in Olivine from 2-12 GPa. American Mineralogist 91(2–3). WOS:000235472000007: 285–294.</w:t>
+      </w:r>
+    </w:p>
+    <w:p>
+      <w:pPr>
+        <w:pStyle w:val="Bibliography"/>
+        <w:rPr>
+          <w:rFonts w:ascii="Calibri" w:hAnsi="Calibri"/>
+        </w:rPr>
+      </w:pPr>
+      <w:r>
+        <w:rPr>
+          <w:rFonts w:ascii="Calibri" w:hAnsi="Calibri"/>
+        </w:rPr>
+        <w:br/>
+        <w:t>Peslier, A. H., and J. F. Luhr</w:t>
+      </w:r>
+      <w:r>
+        <w:rPr>
+          <w:rFonts w:ascii="Calibri" w:hAnsi="Calibri"/>
+        </w:rPr>
+        <w:br/>
+        <w:t xml:space="preserve"> 2006</w:t>
+      </w:r>
+      <w:r>
+        <w:rPr>
+          <w:rFonts w:ascii="Calibri" w:hAnsi="Calibri"/>
+        </w:rPr>
+        <w:tab/>
         <w:t>Hydrogen Loss from Olivines in Mantle Xenoliths from Simcoe (USA) and Mexico: Mafic Alkalic Magma Ascent Rates and Water Budget of the Sub-Continental Lithosphere. Earth and Planetary Science Letters 242(3–4). WOS:000235855100006: 302–319.</w:t>
       </w:r>
     </w:p>
@@ -4692,6 +5183,35 @@
         </w:rPr>
         <w:tab/>
         <w:t>Quantitative Analysis of H-Species in Anisotropic Minerals by Polarized Infrared Spectroscopy along Three Orthogonal Directions. Contributions to Mineralogy and Petrology 172(2–3): 14.</w:t>
+      </w:r>
+    </w:p>
+    <w:p>
+      <w:pPr>
+        <w:pStyle w:val="Bibliography"/>
+        <w:rPr>
+          <w:rFonts w:ascii="Calibri" w:hAnsi="Calibri"/>
+        </w:rPr>
+      </w:pPr>
+      <w:r>
+        <w:rPr>
+          <w:rFonts w:ascii="Calibri" w:hAnsi="Calibri"/>
+        </w:rPr>
+        <w:br/>
+        <w:t>Tollan, P. M. E., H. St C. O’Neill, J. Hermann, A. Benedictus, and R. J. Arculus</w:t>
+      </w:r>
+      <w:r>
+        <w:rPr>
+          <w:rFonts w:ascii="Calibri" w:hAnsi="Calibri"/>
+        </w:rPr>
+        <w:br/>
+        <w:t xml:space="preserve"> 2015</w:t>
+      </w:r>
+      <w:r>
+        <w:rPr>
+          <w:rFonts w:ascii="Calibri" w:hAnsi="Calibri"/>
+        </w:rPr>
+        <w:tab/>
+        <w:t>Frozen Melt-Rock Reaction in a Peridotite Xenolith from Sub-Arc Mantle Recorded by Diffusion of Trace Elements and Water in Olivine. Earth and Planetary Science Letters 422. WOS:000355350700018: 169–181.</w:t>
       </w:r>
     </w:p>
     <w:p>
@@ -5414,7 +5934,6 @@
   <w:style w:type="character" w:default="1" w:styleId="DefaultParagraphFont">
     <w:name w:val="Default Paragraph Font"/>
     <w:uiPriority w:val="1"/>
-    <w:semiHidden/>
     <w:unhideWhenUsed/>
   </w:style>
   <w:style w:type="table" w:default="1" w:styleId="TableNormal">
@@ -6022,7 +6541,7 @@
 </file>
 
 <file path=customXml/itemProps1.xml><?xml version="1.0" encoding="utf-8"?>
-<ds:datastoreItem xmlns:ds="http://schemas.openxmlformats.org/officeDocument/2006/customXml" ds:itemID="{366CF309-5004-4760-AB96-E8C4A2D1A5AE}">
+<ds:datastoreItem xmlns:ds="http://schemas.openxmlformats.org/officeDocument/2006/customXml" ds:itemID="{218D615F-D3D3-40A0-A5CC-3A52F2095949}">
   <ds:schemaRefs>
     <ds:schemaRef ds:uri="http://schemas.openxmlformats.org/officeDocument/2006/bibliography"/>
   </ds:schemaRefs>

</xml_diff>

<commit_message>
Fig 4 and 5 --> Fig 4 and Supplementary Fig 1
Hydration profiles: only bulk, [Ti-3525] and [Si-Fe2+] in main paper
figure
</commit_message>
<xml_diff>
--- a/olivine/PaperDrafts/OlivinePaper_v03.docx
+++ b/olivine/PaperDrafts/OlivinePaper_v03.docx
@@ -29,7 +29,13 @@
     </w:p>
     <w:p>
       <w:r>
-        <w:t xml:space="preserve">The diffusivity of hydrogen in olivine is a fundamental physical quantity critical for understanding a wide range of earth and planetary processes, most notably for understanding the deep water cycle, which can affect global-scale phenomenon such as melting relations and strength, and so in turn may control mantle rheology and the occurrence of plate tectonics </w:t>
+        <w:t>The diffusivity of hydrogen in olivine is a fundamental physical quantity critical for understanding a wide range of earth and planetary processes, most notably for unde</w:t>
+      </w:r>
+      <w:r>
+        <w:t>rstanding the deep water cycle. Water</w:t>
+      </w:r>
+      <w:r>
+        <w:t xml:space="preserve"> can affect global-scale phenomenon such as melting relations and strength, and so in turn may control mantle rheology and the occurrence of plate tectonics </w:t>
       </w:r>
       <w:r>
         <w:fldChar w:fldCharType="begin"/>
@@ -57,6 +63,11 @@
       </w:r>
     </w:p>
     <w:p>
+      <w:r>
+        <w:t xml:space="preserve">More about usage, H incorporation mechanisms, previous diffusivity measurements. </w:t>
+      </w:r>
+    </w:p>
+    <w:p>
       <w:pPr>
         <w:pStyle w:val="Heading1"/>
       </w:pPr>
@@ -157,94 +168,773 @@
       <w:r>
         <w:t xml:space="preserve"> </w:t>
       </w:r>
+      <w:fldSimple w:instr=" ADDIN ZOTERO_TEMP ">
+        <w:r>
+          <w:rPr>
+            <w:rFonts w:ascii="Calibri" w:hAnsi="Calibri" w:cs="Calibri"/>
+          </w:rPr>
+          <w:t>(Ferguson et al. 2016)</w:t>
+        </w:r>
+      </w:fldSimple>
+      <w:r>
+        <w:t>, who provided the samples.</w:t>
+      </w:r>
+      <w:r>
+        <w:t xml:space="preserve"> The Kilauea Iki samples are of great interest because </w:t>
+      </w:r>
+      <w:r>
+        <w:t>they provide the first</w:t>
+      </w:r>
+      <w:r>
+        <w:t xml:space="preserve"> direct experimental measurements of H diffusion in</w:t>
+      </w:r>
+      <w:r>
+        <w:t xml:space="preserve"> all 3 crystallographic directions of</w:t>
+      </w:r>
+      <w:r>
+        <w:t xml:space="preserve"> inclusion-fr</w:t>
+      </w:r>
+      <w:r>
+        <w:t>ee olivine phenocrysts.</w:t>
+      </w:r>
+    </w:p>
+    <w:p>
+      <w:r>
+        <w:t xml:space="preserve">A large crack and inclusion-free piece of San Carlos olivine, SC1 (IGSN: IEFERSCO1), </w:t>
+      </w:r>
+      <w:r>
+        <w:t xml:space="preserve">was </w:t>
+      </w:r>
+      <w:r>
+        <w:t>oriented by La</w:t>
+      </w:r>
+      <w:r>
+        <w:t xml:space="preserve">ue camera at Cornell University and </w:t>
+      </w:r>
+      <w:r>
+        <w:t>then cut into a series of smaller pieces</w:t>
+      </w:r>
+      <w:r>
+        <w:t xml:space="preserve"> approximately 2-3 mm long on each side</w:t>
+      </w:r>
+      <w:r>
+        <w:t xml:space="preserve"> using a diamond saw. </w:t>
+      </w:r>
+      <w:r>
+        <w:t>One of the resulting</w:t>
+      </w:r>
+      <w:r>
+        <w:t xml:space="preserve"> </w:t>
+      </w:r>
+      <w:r>
+        <w:t>sub-</w:t>
+      </w:r>
+      <w:r>
+        <w:t xml:space="preserve">pieces, SC1-1 (IGSN: IEFERJAI3), was </w:t>
+      </w:r>
+      <w:r>
+        <w:t xml:space="preserve">polished </w:t>
+      </w:r>
+      <w:r>
+        <w:t xml:space="preserve">with </w:t>
+      </w:r>
+      <w:r>
+        <w:t>0.25</w:t>
+      </w:r>
+      <w:r>
+        <w:t> </w:t>
+      </w:r>
+      <w:r>
+        <w:rPr>
+          <w:rFonts w:cstheme="minorHAnsi"/>
+        </w:rPr>
+        <w:t>μ</w:t>
+      </w:r>
+      <w:r>
+        <w:t xml:space="preserve">m </w:t>
+      </w:r>
+      <w:r>
+        <w:t xml:space="preserve">diamond paste </w:t>
+      </w:r>
+      <w:r>
+        <w:t xml:space="preserve">and </w:t>
+      </w:r>
+      <w:r>
+        <w:t xml:space="preserve">used to estimate the initial water concentration by FTIR. </w:t>
+      </w:r>
+      <w:r>
+        <w:t>Additional pieces of SC1 were used to te</w:t>
+      </w:r>
+      <w:r>
+        <w:t>st the hydration procedure</w:t>
+      </w:r>
+      <w:r>
+        <w:t>, and p</w:t>
+      </w:r>
+      <w:r>
+        <w:t>iece</w:t>
+      </w:r>
+      <w:r>
+        <w:t>s</w:t>
+      </w:r>
+      <w:r>
+        <w:t xml:space="preserve"> SC1-7 (IGSN: IEFERJAI9) and SC1-2 (IGSN: IEFERJAI4) </w:t>
+      </w:r>
+      <w:r>
+        <w:t xml:space="preserve">were partially hydrated and then polished </w:t>
+      </w:r>
+      <w:r>
+        <w:t xml:space="preserve">with </w:t>
+      </w:r>
+      <w:r>
+        <w:t>0.25 </w:t>
+      </w:r>
+      <w:r>
+        <w:rPr>
+          <w:rFonts w:cstheme="minorHAnsi"/>
+        </w:rPr>
+        <w:t>μ</w:t>
+      </w:r>
+      <w:r>
+        <w:t xml:space="preserve">m </w:t>
+      </w:r>
+      <w:r>
+        <w:t xml:space="preserve">diamond paste </w:t>
+      </w:r>
+      <w:r>
+        <w:t>for FTIR</w:t>
+      </w:r>
+      <w:r>
+        <w:t>.</w:t>
+      </w:r>
+      <w:r>
+        <w:t xml:space="preserve"> </w:t>
+      </w:r>
+      <w:r>
+        <w:t>SC1-2 was then sequentially dehydrated</w:t>
+      </w:r>
+      <w:r>
+        <w:t xml:space="preserve"> </w:t>
+      </w:r>
+      <w:r>
+        <w:t xml:space="preserve">with FTIR profiles measured after each dehydration step and afterwards </w:t>
+      </w:r>
+      <w:r>
+        <w:t>analyzed by EMPA and SIMS.</w:t>
+      </w:r>
+      <w:r>
+        <w:t xml:space="preserve"> </w:t>
+      </w:r>
+      <w:r>
+        <w:t xml:space="preserve"> </w:t>
+      </w:r>
+    </w:p>
+    <w:p>
+      <w:r>
+        <w:t>A large, relatively clear piece</w:t>
+      </w:r>
+      <w:r>
+        <w:t xml:space="preserve"> of the </w:t>
+      </w:r>
+      <w:r>
+        <w:t>K</w:t>
+      </w:r>
+      <w:r>
+        <w:rPr>
+          <w:rFonts w:cstheme="minorHAnsi"/>
+        </w:rPr>
+        <w:t>i</w:t>
+      </w:r>
+      <w:r>
+        <w:t>lauea</w:t>
+      </w:r>
+      <w:r>
+        <w:t xml:space="preserve"> Iki olivine</w:t>
+      </w:r>
+      <w:r>
+        <w:t>, Kiki (IGSN: IEFERJAIC), was oriented based on morphology and polished into a block shape</w:t>
+      </w:r>
+      <w:r>
+        <w:t xml:space="preserve"> of dimensions 2 </w:t>
+      </w:r>
+      <w:r>
+        <w:rPr>
+          <w:rFonts w:cstheme="minorHAnsi"/>
+        </w:rPr>
+        <w:t>×</w:t>
+      </w:r>
+      <w:r>
+        <w:t xml:space="preserve"> 1 </w:t>
+      </w:r>
+      <w:r>
+        <w:rPr>
+          <w:rFonts w:cstheme="minorHAnsi"/>
+        </w:rPr>
+        <w:t>×</w:t>
+      </w:r>
+      <w:r>
+        <w:t xml:space="preserve"> 1.3 mm</w:t>
+      </w:r>
+      <w:r>
+        <w:t xml:space="preserve">. </w:t>
+      </w:r>
+      <w:r>
+        <w:t>The orientation</w:t>
+      </w:r>
+      <w:r>
+        <w:t xml:space="preserve">s were </w:t>
+      </w:r>
+      <w:r>
+        <w:t xml:space="preserve">then </w:t>
+      </w:r>
+      <w:r>
+        <w:t>confi</w:t>
+      </w:r>
+      <w:r>
+        <w:t>rmed by electron backscatter diffraction</w:t>
+      </w:r>
+      <w:r>
+        <w:t xml:space="preserve"> (EBSD)</w:t>
+      </w:r>
+      <w:r>
+        <w:t xml:space="preserve"> at the American Museum on Natural History (AMNH)</w:t>
+      </w:r>
+      <w:r>
+        <w:t>.</w:t>
+      </w:r>
+      <w:r>
+        <w:t xml:space="preserve"> </w:t>
+      </w:r>
+      <w:r>
+        <w:t>The</w:t>
+      </w:r>
+      <w:r>
+        <w:t xml:space="preserve"> untreated Kiki sample was characterized by</w:t>
+      </w:r>
+      <w:r>
+        <w:t xml:space="preserve"> EMPA,</w:t>
+      </w:r>
+      <w:r>
+        <w:t xml:space="preserve"> SIMS</w:t>
+      </w:r>
+      <w:r>
+        <w:t>,</w:t>
+      </w:r>
+      <w:r>
+        <w:t xml:space="preserve"> and polarized FTIR prior to dehydration.</w:t>
+      </w:r>
+    </w:p>
+    <w:p>
+      <w:r>
+        <w:t xml:space="preserve">Sample thicknesses in all three directions were measured with a digital micrometer accurate to within </w:t>
+      </w:r>
+      <w:r>
+        <w:rPr>
+          <w:rFonts w:cstheme="minorHAnsi"/>
+        </w:rPr>
+        <w:t>±</w:t>
+      </w:r>
+      <w:r>
+        <w:t xml:space="preserve"> 5 </w:t>
+      </w:r>
+      <w:r>
+        <w:rPr>
+          <w:rFonts w:cstheme="minorHAnsi"/>
+        </w:rPr>
+        <w:t>μ</w:t>
+      </w:r>
+      <w:r>
+        <w:t xml:space="preserve">m. </w:t>
+      </w:r>
+      <w:r>
+        <w:t>A</w:t>
+      </w:r>
+      <w:r>
+        <w:t xml:space="preserve">dditional details </w:t>
+      </w:r>
+      <w:r>
+        <w:t>for all samples, including</w:t>
+      </w:r>
+      <w:r>
+        <w:t xml:space="preserve"> images and sample dimensions</w:t>
+      </w:r>
+      <w:r>
+        <w:t>,</w:t>
+      </w:r>
+      <w:r>
+        <w:t xml:space="preserve"> </w:t>
+      </w:r>
+      <w:r>
+        <w:t>are available online at geosamples.org.</w:t>
+      </w:r>
+    </w:p>
+    <w:p>
+      <w:pPr>
+        <w:pStyle w:val="Heading2"/>
+      </w:pPr>
+      <w:r>
+        <w:t>Electron microprobe analysis</w:t>
+      </w:r>
+    </w:p>
+    <w:p>
+      <w:r>
+        <w:t>Major elements of SC1-2 and Kiki were analyzed</w:t>
+      </w:r>
+      <w:r>
+        <w:t xml:space="preserve"> by electron microprobe at AMNH along t</w:t>
+      </w:r>
+      <w:r>
+        <w:t xml:space="preserve">raverses </w:t>
+      </w:r>
+      <w:r>
+        <w:t>parallel to those on which water measurements were made</w:t>
+      </w:r>
+      <w:r>
+        <w:t xml:space="preserve"> to confirm homogeneity of the samples</w:t>
+      </w:r>
+      <w:r>
+        <w:t xml:space="preserve">. </w:t>
+      </w:r>
+      <w:r>
+        <w:t>The beam current was 20 nA, and the accelerating voltage was 15 kV.</w:t>
+      </w:r>
+      <w:r>
+        <w:t xml:space="preserve"> </w:t>
+      </w:r>
+    </w:p>
+    <w:p/>
+    <w:p>
+      <w:pPr>
+        <w:pStyle w:val="Heading2"/>
+      </w:pPr>
+      <w:r>
+        <w:lastRenderedPageBreak/>
+        <w:t>Initial water concentrations</w:t>
+      </w:r>
+    </w:p>
+    <w:p>
+      <w:r>
+        <w:t xml:space="preserve">The initial water concentration in each olivine was estimated using both polarized FTIR and SIMS. </w:t>
+      </w:r>
+      <w:r>
+        <w:t xml:space="preserve">Polarized </w:t>
+      </w:r>
+      <w:r>
+        <w:t>FTIR measurements were performed at AMNH using the Thermo Nicolet Nexus 670 infrared spectrometer and Thermo Nicolet Continuum 15</w:t>
+      </w:r>
+      <w:r>
+        <w:rPr>
+          <w:rFonts w:cstheme="minorHAnsi"/>
+        </w:rPr>
+        <w:t>×</w:t>
+      </w:r>
+      <w:r>
+        <w:t xml:space="preserve"> infrared microscope with a resolution of 4 cm</w:t>
+      </w:r>
+      <w:r>
+        <w:rPr>
+          <w:vertAlign w:val="superscript"/>
+        </w:rPr>
+        <w:t>-1</w:t>
+      </w:r>
+      <w:r>
+        <w:t xml:space="preserve">, spot sizes of 100 </w:t>
+      </w:r>
+      <w:r>
+        <w:rPr>
+          <w:rFonts w:cstheme="minorHAnsi"/>
+        </w:rPr>
+        <w:t>×</w:t>
+      </w:r>
+      <w:r>
+        <w:t xml:space="preserve"> 100 </w:t>
+      </w:r>
+      <w:r>
+        <w:rPr>
+          <w:rFonts w:cstheme="minorHAnsi"/>
+        </w:rPr>
+        <w:t>μ</w:t>
+      </w:r>
+      <w:r>
+        <w:t>m</w:t>
+      </w:r>
+      <w:r>
+        <w:t>,</w:t>
+      </w:r>
+      <w:r>
+        <w:t xml:space="preserve"> an average of 200 scans</w:t>
+      </w:r>
+      <w:r>
+        <w:t>, and a ZnSe polarizer</w:t>
+      </w:r>
+      <w:r>
+        <w:t>.</w:t>
+      </w:r>
+      <w:r>
+        <w:t xml:space="preserve"> </w:t>
+      </w:r>
+      <w:r>
+        <w:t xml:space="preserve">Initial water concentrations were estimated </w:t>
+      </w:r>
+      <w:r>
+        <w:t>from</w:t>
+      </w:r>
+      <w:r>
+        <w:t xml:space="preserve"> 3 orthogonal polarized measurements </w:t>
+      </w:r>
       <w:r>
         <w:fldChar w:fldCharType="begin"/>
       </w:r>
       <w:r>
-        <w:instrText xml:space="preserve"> ADDIN ZOTERO_TEMP </w:instrText>
+        <w:instrText xml:space="preserve"> ADDIN ZOTERO_ITEM CSL_CITATION {"citationID":"0DRcWzU3","properties":{"formattedCitation":"(Libowitzky and Rossman 1996; Shuai and Yang 2017)","plainCitation":"(Libowitzky and Rossman 1996; Shuai and Yang 2017)"},"citationItems":[{"id":1267,"uris":["http://zotero.org/users/3117169/items/MZ2PR4AX"],"uri":["http://zotero.org/users/3117169/items/MZ2PR4AX"],"itemData":{"id":1267,"type":"article-journal","title":"Principles of quantitative absorbance measurements in anisotropic crystals","container-title":"Physics and Chemistry of Minerals","page":"319-327","volume":"23","issue":"6","archive_location":"WOS:A1996VD85000001","abstract":"The accurate measurement of absorbance (A=-log T; T=I/I-0) in anisotropic materials like crystals is highly important for the determination of the concentration and orientation of the oscillator (absorber) under investigation. The absorbance in isotropic material is linearly dependent on the concentration of the absorber and on the thickness of the sample (A=epsilon . c . t). Measurement of absorbance in anisotropic media is more complicated, but it can be obtained from polarized spectra (i) on three random, but orthogonal sections of a crystal, or (ii) preferably on two orthogonal sections oriented parallel to each of two axes of the indicatrix ellipsoid. To compare among different crystal classes (including cubic symmetry) it is useful to convert measured absorbance values to one common basis (the total absorbance A,,,), wherein all absorbers are corrected as if they were aligned parallel to the E-vector of the incident light. The total absorption coefficient (a(tot)=A(tot)/t) is calculated by (i) a(tot)=Sigma(i=1)(3)(a(max,i)+a(min,i))/2, or by (ii) a(tot)=a(x)+a(y)+a(z). Only in special. circumstances will unpolarized measurements of absorbance provide data useful for quantitative studies of anisotropic material. The theoretical approach is confirmed by measurements on calcite and topaz. The orientation of the absorber with respect to the axes of the indicatrix ellipsoid is calculated according to A(x)/A(tot)=cos(2) (x angle absorber), and analogously for A(y) and A(z). In this way, correct angles are obtained for all cases of symmetry. The extinction ratio of the polarizer (Pe=I-crossed/I-parallel) has considerable influence on the measured amplitude of absorption bands, especially in cases of strong anisotropic absorbance. However, if Pe is known, the true absorbance values can be calculated even with polarizers of low extinction ratio, according to Amax=-log [(T-max,T-obs-0.5 . Pe . T-min,T-obs)/(1-0.5 . Pe)], and similar for A(min).","ISSN":"0342-1791","shortTitle":"Principles of quantitative absorbance measurements in anisotropic crystals","journalAbbreviation":"Phys. Chem. Miner.","language":"English","author":[{"family":"Libowitzky","given":"E."},{"family":"Rossman","given":"G. R."}],"issued":{"date-parts":[["1996",8]]}}},{"id":2891,"uris":["http://zotero.org/users/3117169/items/8FXZWFQB"],"uri":["http://zotero.org/users/3117169/items/8FXZWFQB"],"itemData":{"id":2891,"type":"article-journal","title":"Quantitative analysis of H-species in anisotropic minerals by polarized infrared spectroscopy along three orthogonal directions","container-title":"Contributions to Mineralogy and Petrology","page":"14","volume":"172","issue":"2-3","source":"link.springer.com","abstract":"Infrared spectroscopy is a powerful technique for probing H-species in nominally anhydrous minerals, and a particular goal of considerable efforts has been providing a simple yet accurate method for the quantification. The available methods, with either polarized or unpolarized analyses, are usually time-consuming or, in some cases, subjected to larger uncertainty than theoretically expected. It is shown here that an empirical approach for measuring the concentration, by determining three polarized infrared spectra along any three mutually perpendicular directions, is theoretically and in particular experimentally correct. The theoretical background is established by considering the integrated absorbance, and the experimental measurements are based on a careful evaluation of the species and content of H in a series of gem-quality orthogonal, monoclinic and triclinic crystals, including olivine, orthopyroxene, clinopyroxene, orthoclase and albite (natural and H-annealed). The results demonstrate that the sum of the integrated absorbance from two polarized spectra along two perpendicular directions in any given plane is a constant, and that the sum of the integrated absorbance from three polarized spectra along any three orthogonal directions is of essentially the same accuracy as that along the principal axes. It is also shown that this method works well, with a relative accuracy within 10%, even at some extreme cases where the sample absorption bands are both intense and strongly anisotropic.","DOI":"10.1007/s00410-017-1336-2","ISSN":"0010-7999, 1432-0967","journalAbbreviation":"Contrib Mineral Petrol","language":"en","author":[{"family":"Shuai","given":"Kang"},{"family":"Yang","given":"Xiaozhi"}],"issued":{"date-parts":[["2017",3,1]]}}}],"schema":"https://github.com/citation-style-language/schema/raw/master/csl-citation.json"} </w:instrText>
       </w:r>
       <w:r>
         <w:fldChar w:fldCharType="separate"/>
       </w:r>
       <w:r>
         <w:rPr>
-          <w:rFonts w:ascii="Calibri" w:hAnsi="Calibri" w:cs="Calibri"/>
-        </w:rPr>
-        <w:t>(Ferguson et al. 2016)</w:t>
-      </w:r>
-      <w:r>
-        <w:rPr>
-          <w:rFonts w:ascii="Calibri" w:hAnsi="Calibri" w:cs="Calibri"/>
-        </w:rPr>
+          <w:rFonts w:ascii="Calibri" w:hAnsi="Calibri"/>
+        </w:rPr>
+        <w:t>(Libowitzky and Rossman 1996; Shuai and Yang 2017)</w:t>
+      </w:r>
+      <w:r>
         <w:fldChar w:fldCharType="end"/>
       </w:r>
       <w:r>
-        <w:t>, who provided the samples.</w:t>
-      </w:r>
-      <w:r>
-        <w:t xml:space="preserve"> The Kilauea Iki samples are of great interest because </w:t>
-      </w:r>
-      <w:r>
-        <w:t>they provide the first</w:t>
-      </w:r>
-      <w:r>
-        <w:t xml:space="preserve"> direct experimental measurements of H diffusion in</w:t>
-      </w:r>
-      <w:r>
-        <w:t xml:space="preserve"> all 3 crystallographic directions of</w:t>
-      </w:r>
-      <w:r>
-        <w:t xml:space="preserve"> inclusion-fr</w:t>
-      </w:r>
-      <w:r>
-        <w:t>ee olivine phenocrysts.</w:t>
-      </w:r>
-    </w:p>
-    <w:p>
-      <w:r>
-        <w:t xml:space="preserve">A large crack and inclusion-free piece of San Carlos olivine, SC1 (IGSN: IEFERSCO1), </w:t>
-      </w:r>
-      <w:r>
-        <w:t xml:space="preserve">was </w:t>
-      </w:r>
-      <w:r>
-        <w:t>oriented by La</w:t>
-      </w:r>
-      <w:r>
-        <w:t xml:space="preserve">ue camera at Cornell University and </w:t>
-      </w:r>
-      <w:r>
-        <w:t>then cut into a series of smaller pieces</w:t>
-      </w:r>
-      <w:r>
-        <w:t xml:space="preserve"> approximately 2-3 mm long on each side</w:t>
-      </w:r>
-      <w:r>
-        <w:t xml:space="preserve"> using a diamond saw. </w:t>
-      </w:r>
-      <w:r>
-        <w:t>One of the resulting</w:t>
+        <w:t xml:space="preserve"> by</w:t>
+      </w:r>
+      <w:r>
+        <w:t xml:space="preserve"> applying the Bell and Withers calibrations </w:t>
+      </w:r>
+      <w:r>
+        <w:fldChar w:fldCharType="begin"/>
+      </w:r>
+      <w:r>
+        <w:instrText xml:space="preserve"> ADDIN ZOTERO_ITEM CSL_CITATION {"citationID":"oUR3i62r","properties":{"formattedCitation":"(Bell et al. 2003; Withers et al. 2012)","plainCitation":"(Bell et al. 2003; Withers et al. 2012)"},"citationItems":[{"id":505,"uris":["http://zotero.org/users/3117169/items/727HNJPW"],"uri":["http://zotero.org/users/3117169/items/727HNJPW"],"itemData":{"id":505,"type":"article-journal","title":"Hydroxide in olivine: A quantitative determination of the absolute amount and calibration of the IR spectrum","container-title":"Journal of Geophysical Research-Solid Earth","volume":"108","issue":"B2","archive_location":"WOS:000181985400002","URL":"://WOS:000181985400002","DOI":"10.1029/2001jb000679","ISSN":"0148-0227","shortTitle":"Hydroxide in olivine: A quantitative determination of the absolute amount and calibration of the IR spectrum","author":[{"family":"Bell","given":"D. R."},{"family":"Rossman","given":"G. R."},{"family":"Maldener","given":"J."},{"family":"Endisch","given":"D."},{"family":"Rauch","given":"F."}],"issued":{"date-parts":[["2003",2]]}}},{"id":1097,"uris":["http://zotero.org/users/3117169/items/IKGHAM4U"],"uri":["http://zotero.org/users/3117169/items/IKGHAM4U"],"itemData":{"id":1097,"type":"article-journal","title":"Calibration of infrared spectroscopy by elastic recoil detection analysis of H in synthetic olivine","container-title":"Chemical Geology","page":"92-98","volume":"334","ISSN":"0009-2541","shortTitle":"Calibration of infrared spectroscopy by elastic recoil detection analysis of H in synthetic olivine","author":[{"family":"Withers","given":"Anthony C"},{"family":"Bureau","given":"Hélène"},{"family":"Raepsaet","given":"Caroline"},{"family":"Hirschmann","given":"Marc M"}],"issued":{"date-parts":[["2012"]]}}}],"schema":"https://github.com/citation-style-language/schema/raw/master/csl-citation.json"} </w:instrText>
+      </w:r>
+      <w:r>
+        <w:fldChar w:fldCharType="separate"/>
+      </w:r>
+      <w:r>
+        <w:rPr>
+          <w:rFonts w:ascii="Calibri" w:hAnsi="Calibri"/>
+        </w:rPr>
+        <w:t>(Bell et al. 2003; Withers et al. 2012)</w:t>
+      </w:r>
+      <w:r>
+        <w:fldChar w:fldCharType="end"/>
+      </w:r>
+      <w:r>
+        <w:t xml:space="preserve">. To account for the large error </w:t>
+      </w:r>
+      <w:r>
+        <w:t>associated with baseline choice, 3 different baselines were drawn, and the resulting areas were averaged.</w:t>
+      </w:r>
+      <w:r>
+        <w:t xml:space="preserve"> Traverses along all three directions did not show significant zonation in bulk or peak-specific water in the untreated samples. </w:t>
+      </w:r>
+    </w:p>
+    <w:p>
+      <w:r>
+        <w:t xml:space="preserve">Erik Hauri measured the C, H, F, P, and Cl concentrations by nanoSIMS along traverses parallel to [001] in SC1-2 and parallel to [010] in Kiki as part of the </w:t>
+      </w:r>
+      <w:r>
+        <w:t>CIDER workshop</w:t>
+      </w:r>
+      <w:r>
+        <w:t xml:space="preserve"> on electrical conductivity in hydrous olivine. SIMS measurements were made before Kiki was dehydrated but after the final dehydration heating step for SC1-2.</w:t>
       </w:r>
       <w:r>
         <w:t xml:space="preserve"> </w:t>
       </w:r>
       <w:r>
-        <w:t>sub-</w:t>
-      </w:r>
-      <w:r>
-        <w:t xml:space="preserve">pieces, SC1-1 (IGSN: IEFERJAI3), was </w:t>
-      </w:r>
-      <w:r>
-        <w:t xml:space="preserve">polished </w:t>
+        <w:t>Because t</w:t>
+      </w:r>
+      <w:r>
+        <w:t xml:space="preserve">he area under the O-H stretching peaks with the electric vector E || [100] is equal </w:t>
+      </w:r>
+      <w:r>
+        <w:t xml:space="preserve">to </w:t>
+      </w:r>
+      <w:r>
+        <w:t xml:space="preserve">for </w:t>
+      </w:r>
+      <w:r>
+        <w:t>the untreated SC1-</w:t>
+      </w:r>
+      <w:r>
+        <w:t>1</w:t>
+      </w:r>
+      <w:r>
+        <w:t xml:space="preserve"> (7</w:t>
+      </w:r>
+      <w:r>
+        <w:rPr>
+          <w:rFonts w:cstheme="minorHAnsi"/>
+        </w:rPr>
+        <w:t>±</w:t>
+      </w:r>
+      <w:r>
+        <w:t>5 cm</w:t>
+      </w:r>
+      <w:r>
+        <w:rPr>
+          <w:vertAlign w:val="superscript"/>
+        </w:rPr>
+        <w:t>-2</w:t>
+      </w:r>
+      <w:r>
+        <w:t xml:space="preserve">) and </w:t>
+      </w:r>
+      <w:r>
+        <w:t xml:space="preserve">partially hydrated and then </w:t>
+      </w:r>
+      <w:r>
+        <w:t>dehydrated SC1-2 (7</w:t>
+      </w:r>
+      <w:r>
+        <w:rPr>
+          <w:rFonts w:cstheme="minorHAnsi"/>
+        </w:rPr>
+        <w:t>±</w:t>
+      </w:r>
+      <w:r>
+        <w:t>6 cm</w:t>
+      </w:r>
+      <w:r>
+        <w:rPr>
+          <w:vertAlign w:val="superscript"/>
+        </w:rPr>
+        <w:t>-2</w:t>
+      </w:r>
+      <w:r>
+        <w:t>), the SIMS measurements</w:t>
+      </w:r>
+      <w:r>
+        <w:t xml:space="preserve"> of the hydrated and then dehydrated SC1-2</w:t>
+      </w:r>
+      <w:r>
+        <w:t xml:space="preserve"> were taken as a reasonable estimate of the initial water concentration in SC1.</w:t>
+      </w:r>
+    </w:p>
+    <w:p>
+      <w:pPr>
+        <w:pStyle w:val="Heading2"/>
+      </w:pPr>
+      <w:r>
+        <w:t>Hydration of San Carlos olivine</w:t>
+      </w:r>
+    </w:p>
+    <w:p>
+      <w:r>
+        <w:t>Two pieces of</w:t>
+      </w:r>
+      <w:r>
+        <w:t xml:space="preserve"> previously oriented San Carlos olivine </w:t>
+      </w:r>
+      <w:r>
+        <w:t>SC1</w:t>
+      </w:r>
+      <w:r>
+        <w:t>, SC1-7 and SC1-2,</w:t>
+      </w:r>
+      <w:r>
+        <w:t xml:space="preserve"> were partially hydrated in a </w:t>
+      </w:r>
+      <w:r>
+        <w:t xml:space="preserve">¾” Boyd-type </w:t>
+      </w:r>
+      <w:r>
+        <w:t xml:space="preserve">piston cylinder apparatus </w:t>
+      </w:r>
+      <w:r>
+        <w:t>with a BaCO</w:t>
+      </w:r>
+      <w:r>
+        <w:rPr>
+          <w:vertAlign w:val="subscript"/>
+        </w:rPr>
+        <w:t>3</w:t>
+      </w:r>
+      <w:r>
+        <w:t xml:space="preserve"> pressure medium </w:t>
+      </w:r>
+      <w:r>
+        <w:t xml:space="preserve">using </w:t>
+      </w:r>
+      <w:r>
+        <w:t xml:space="preserve">a procedure </w:t>
+      </w:r>
+      <w:r>
+        <w:t xml:space="preserve">broadly </w:t>
+      </w:r>
+      <w:r>
+        <w:t xml:space="preserve">similar to that of </w:t>
+      </w:r>
+      <w:r>
+        <w:fldChar w:fldCharType="begin"/>
+      </w:r>
+      <w:r>
+        <w:instrText xml:space="preserve"> ADDIN ZOTERO_ITEM CSL_CITATION {"citationID":"a23amfnjhq1","properties":{"custom":"Jollands et al. (2016)","formattedCitation":"Jollands et al. (2016)","plainCitation":"Jollands et al. (2016)"},"citationItems":[{"id":2912,"uris":["http://zotero.org/users/3117169/items/WKINMK9E"],"uri":["http://zotero.org/users/3117169/items/WKINMK9E"],"itemData":{"id":2912,"type":"article-journal","title":"Hydrogen diffusion in Ti-doped forsterite and the preservation of metastable point defects","container-title":"American Mineralogist","page":"1560–1570","volume":"101","issue":"7","source":"DeGruyter","abstract":"The effect of trace concentrations of Ti on the rate and mechanism of hydrogen diffusion in pure forsterite was investigated experimentally. Forsterite doped with 350–400 ppm Ti (predominantly octahedral Ti3+, minor tetrahedral Ti4+) was prepared by diffusing Ti into pure synthetic forsterite at high temperature (1500 °C), very low oxygen fugacity (~QFM-5) at atmospheric pressure. The Ti-doped forsterite was then diffusively hydroxylated in a piston-cylinder apparatus at much lower temperatures (650–1000 °C) and higher oxygen fugacities, at 1.5–2.5 GPa, with chemical activities buffered by forsterite-enstatite or forsterite-periclase and partial pressure of H2O equal to total pressure. This produced hydrogen concentration-distance profiles of several hundred micrometers in length. Diffusion of hydrogen through the Ti-doped forsterite, even at very high fO2, does not lead to redox re-equilibration of the high Ti3+/STi ratio set during the synthesis of the starting material at extremely reducing conditions—the metastable point defects are partially preserved.","DOI":"10.2138/am-2016-5568","ISSN":"0003-004X","author":[{"family":"Jollands","given":"Michael C."},{"family":"Padrón-Navarta","given":"José Alberto"},{"family":"Hermann","given":"Jörg"},{"family":"O’Neill","given":"Hugh St.C."}],"issued":{"date-parts":[["2016"]]}}}],"schema":"https://github.com/citation-style-language/schema/raw/master/csl-citation.json"} </w:instrText>
+      </w:r>
+      <w:r>
+        <w:fldChar w:fldCharType="separate"/>
+      </w:r>
+      <w:r>
+        <w:rPr>
+          <w:rFonts w:ascii="Calibri" w:hAnsi="Calibri"/>
+        </w:rPr>
+        <w:t>Jollands et al. (2016)</w:t>
+      </w:r>
+      <w:r>
+        <w:fldChar w:fldCharType="end"/>
+      </w:r>
+      <w:r>
+        <w:t xml:space="preserve">. </w:t>
+      </w:r>
+      <w:r>
+        <w:t xml:space="preserve">Here the samples were placed in </w:t>
+      </w:r>
+      <w:r>
+        <w:t>copper capsules</w:t>
+      </w:r>
+      <w:r>
+        <w:t xml:space="preserve"> and surrounded by</w:t>
+      </w:r>
+      <w:r>
+        <w:t xml:space="preserve"> liquid distilled H</w:t>
+      </w:r>
+      <w:r>
+        <w:rPr>
+          <w:vertAlign w:val="subscript"/>
+        </w:rPr>
+        <w:t>2</w:t>
+      </w:r>
+      <w:r>
+        <w:t>O</w:t>
+      </w:r>
+      <w:r>
+        <w:t xml:space="preserve"> and a </w:t>
+      </w:r>
+      <w:r>
+        <w:t>powdered</w:t>
+      </w:r>
+      <w:r>
+        <w:t xml:space="preserve"> mixture of Ni and NiO to control oxygen fugacity and San Carlos olivine and enstatite to control silica activity (</w:t>
+      </w:r>
+      <w:r>
+        <w:fldChar w:fldCharType="begin"/>
+      </w:r>
+      <w:r>
+        <w:instrText xml:space="preserve"> REF _Ref477285918 \h </w:instrText>
+      </w:r>
+      <w:r>
+        <w:fldChar w:fldCharType="separate"/>
+      </w:r>
+      <w:r>
+        <w:t xml:space="preserve">Figure </w:t>
+      </w:r>
+      <w:r>
+        <w:rPr>
+          <w:noProof/>
+        </w:rPr>
+        <w:t>1</w:t>
+      </w:r>
+      <w:r>
+        <w:fldChar w:fldCharType="end"/>
+      </w:r>
+      <w:r>
+        <w:t xml:space="preserve">). </w:t>
+      </w:r>
+      <w:r>
+        <w:t>Temperatures were controlled with a</w:t>
+      </w:r>
+      <w:r>
+        <w:rPr>
+          <w:b/>
+        </w:rPr>
+        <w:t xml:space="preserve"> </w:t>
+      </w:r>
+      <w:r>
+        <w:t>D-type (W3%Re-W25%Re</w:t>
+      </w:r>
+      <w:r>
+        <w:t>) with control precision of ±2</w:t>
+      </w:r>
+      <w:r>
+        <w:t>°</w:t>
+      </w:r>
+      <w:r>
+        <w:t>C and probable accuracy of ±20</w:t>
+      </w:r>
+      <w:r>
+        <w:t>°</w:t>
+      </w:r>
+      <w:r>
+        <w:t>C</w:t>
+      </w:r>
+      <w:r>
+        <w:t xml:space="preserve">. </w:t>
+      </w:r>
+      <w:r>
+        <w:t>After</w:t>
+      </w:r>
+      <w:r>
+        <w:t xml:space="preserve"> rapid quenching followed by relatively slow</w:t>
+      </w:r>
+      <w:r>
+        <w:t xml:space="preserve"> </w:t>
+      </w:r>
+      <w:r>
+        <w:t>decompression, the capsules were pierced with a drill to c</w:t>
+      </w:r>
+      <w:r>
+        <w:t>onfirm water was still present and then dissolved overnight in a mixture of 1:1 H</w:t>
+      </w:r>
+      <w:r>
+        <w:rPr>
+          <w:vertAlign w:val="subscript"/>
+        </w:rPr>
+        <w:t>2</w:t>
+      </w:r>
+      <w:r>
+        <w:t>O to HNO</w:t>
+      </w:r>
+      <w:r>
+        <w:rPr>
+          <w:vertAlign w:val="subscript"/>
+        </w:rPr>
+        <w:t>3</w:t>
+      </w:r>
+      <w:r>
+        <w:t xml:space="preserve">. </w:t>
+      </w:r>
+      <w:r>
+        <w:t xml:space="preserve">The </w:t>
+      </w:r>
+      <w:r>
+        <w:t>rectangular parallelepiped</w:t>
+      </w:r>
+      <w:r>
+        <w:t xml:space="preserve"> </w:t>
+      </w:r>
+      <w:r>
+        <w:t>samples were then</w:t>
+      </w:r>
+      <w:r>
+        <w:t xml:space="preserve"> mounted in CrystalB</w:t>
+      </w:r>
+      <w:r>
+        <w:t>ond,</w:t>
+      </w:r>
+      <w:r>
+        <w:t xml:space="preserve"> polished </w:t>
       </w:r>
       <w:r>
         <w:t xml:space="preserve">with </w:t>
       </w:r>
       <w:r>
-        <w:t>0.25</w:t>
-      </w:r>
-      <w:r>
-        <w:t> </w:t>
+        <w:t>0.25 </w:t>
       </w:r>
       <w:r>
         <w:rPr>
@@ -259,52 +949,10 @@
         <w:t xml:space="preserve">diamond paste </w:t>
       </w:r>
       <w:r>
-        <w:t xml:space="preserve">and </w:t>
-      </w:r>
-      <w:r>
-        <w:t xml:space="preserve">used to estimate the initial water concentration by FTIR. </w:t>
-      </w:r>
-      <w:r>
-        <w:t>Additional pieces of SC1 were used to te</w:t>
-      </w:r>
-      <w:r>
-        <w:t>st the hydration procedure</w:t>
-      </w:r>
-      <w:r>
-        <w:t>, and p</w:t>
-      </w:r>
-      <w:r>
-        <w:t>iece</w:t>
-      </w:r>
-      <w:r>
-        <w:t>s</w:t>
-      </w:r>
-      <w:r>
-        <w:t xml:space="preserve"> SC1-7 (IGSN: IEFERJAI9) and SC1-2 (IGSN: IEFERJAI4) </w:t>
-      </w:r>
-      <w:r>
-        <w:t xml:space="preserve">were partially hydrated and then polished </w:t>
-      </w:r>
-      <w:r>
-        <w:t xml:space="preserve">with </w:t>
-      </w:r>
-      <w:r>
-        <w:t>0.25 </w:t>
-      </w:r>
-      <w:r>
-        <w:rPr>
-          <w:rFonts w:cstheme="minorHAnsi"/>
-        </w:rPr>
-        <w:t>μ</w:t>
-      </w:r>
-      <w:r>
-        <w:t xml:space="preserve">m </w:t>
-      </w:r>
-      <w:r>
-        <w:t xml:space="preserve">diamond paste </w:t>
-      </w:r>
-      <w:r>
-        <w:t>for FTIR</w:t>
+        <w:t>on all sides</w:t>
+      </w:r>
+      <w:r>
+        <w:t>, and cleaned in acetone</w:t>
       </w:r>
       <w:r>
         <w:t>.</w:t>
@@ -312,94 +960,279 @@
       <w:r>
         <w:t xml:space="preserve"> </w:t>
       </w:r>
-      <w:r>
-        <w:t>SC1-2 was then sequentially dehydrated</w:t>
+    </w:p>
+    <w:p>
+      <w:r>
+        <w:t xml:space="preserve">SC1-7 was heated </w:t>
+      </w:r>
+      <w:r>
+        <w:t xml:space="preserve">for 7 hours </w:t>
+      </w:r>
+      <w:r>
+        <w:t>at 10 kbar</w:t>
+      </w:r>
+      <w:r>
+        <w:t xml:space="preserve"> and temperature readings of </w:t>
+      </w:r>
+      <w:r>
+        <w:t>1000</w:t>
+      </w:r>
+      <w:r>
+        <w:rPr>
+          <w:rFonts w:cstheme="minorHAnsi"/>
+        </w:rPr>
+        <w:t>°</w:t>
+      </w:r>
+      <w:r>
+        <w:t>C</w:t>
+      </w:r>
+      <w:r>
+        <w:t xml:space="preserve">, but the experiment ended when capsule began to melt, suggesting the true temperature </w:t>
+      </w:r>
+      <w:r>
+        <w:t xml:space="preserve">in the capsule </w:t>
+      </w:r>
+      <w:r>
+        <w:t>was closer to 1085°C, the melting point of copper</w:t>
+      </w:r>
+      <w:r>
+        <w:t xml:space="preserve"> or, more likely, the Cu was contaminated, perhaps with a small amount of oxygen, resulting in freezing point depression</w:t>
+      </w:r>
+      <w:r>
+        <w:t>.</w:t>
       </w:r>
       <w:r>
         <w:t xml:space="preserve"> </w:t>
       </w:r>
       <w:r>
-        <w:t xml:space="preserve">with FTIR profiles measured after each dehydration step and afterwards </w:t>
-      </w:r>
-      <w:r>
-        <w:t>analyzed by EMPA and SIMS.</w:t>
+        <w:t>This temperature range and pressure correspond to water fugacities of 1.9-2.0 GPa</w:t>
       </w:r>
       <w:r>
         <w:t xml:space="preserve"> </w:t>
       </w:r>
       <w:r>
+        <w:fldChar w:fldCharType="begin"/>
+      </w:r>
+      <w:r>
+        <w:instrText xml:space="preserve"> ADDIN ZOTERO_ITEM CSL_CITATION {"citationID":"WYca9sWc","properties":{"formattedCitation":"(Withers 2013)","plainCitation":"(Withers 2013)"},"citationItems":[{"id":1521,"uris":["http://zotero.org/users/3117169/items/TA7AQD5B"],"uri":["http://zotero.org/users/3117169/items/TA7AQD5B"],"itemData":{"id":1521,"type":"webpage","title":"The Pitzer and Sterner Equation of State for Water","URL":"http://www.geo.umn.edu/people/researchers/withe012/fugacity.htm","shortTitle":"The Pitzer and Sterner Equation of State for Water","author":[{"family":"Withers","given":"A. C."}],"issued":{"date-parts":[["2013"]]},"accessed":{"date-parts":[["2013",8,6]]}}}],"schema":"https://github.com/citation-style-language/schema/raw/master/csl-citation.json"} </w:instrText>
+      </w:r>
+      <w:r>
+        <w:fldChar w:fldCharType="separate"/>
+      </w:r>
+      <w:r>
+        <w:rPr>
+          <w:rFonts w:ascii="Calibri" w:hAnsi="Calibri"/>
+        </w:rPr>
+        <w:t>(Withers 2013)</w:t>
+      </w:r>
+      <w:r>
+        <w:fldChar w:fldCharType="end"/>
+      </w:r>
+      <w:r>
+        <w:t>. Within this</w:t>
+      </w:r>
+      <w:r>
+        <w:t xml:space="preserve"> temperature</w:t>
+      </w:r>
+      <w:r>
+        <w:t xml:space="preserve"> range</w:t>
+      </w:r>
+      <w:r>
+        <w:t>, given the dimensions of the sample and the diffusivities reported by Kohlstedt and Mackwell (1998), the experiment time of</w:t>
+      </w:r>
+      <w:r>
+        <w:t xml:space="preserve"> 7 hours</w:t>
+      </w:r>
+      <w:r>
         <w:t xml:space="preserve"> </w:t>
       </w:r>
-    </w:p>
-    <w:p>
-      <w:r>
-        <w:t>A large, relatively clear piece</w:t>
-      </w:r>
-      <w:r>
-        <w:t xml:space="preserve"> of the </w:t>
-      </w:r>
-      <w:r>
-        <w:t>K</w:t>
-      </w:r>
-      <w:r>
-        <w:rPr>
-          <w:rFonts w:cstheme="minorHAnsi"/>
-        </w:rPr>
-        <w:t>i</w:t>
-      </w:r>
-      <w:r>
-        <w:t>lauea</w:t>
-      </w:r>
-      <w:r>
-        <w:t xml:space="preserve"> Iki olivine</w:t>
-      </w:r>
-      <w:r>
-        <w:t>, Kiki (IGSN: IEFERJAIC), was oriented based on morphology and polished into a block shape</w:t>
-      </w:r>
-      <w:r>
-        <w:t xml:space="preserve"> of dimensions 2 </w:t>
-      </w:r>
-      <w:r>
-        <w:rPr>
-          <w:rFonts w:cstheme="minorHAnsi"/>
-        </w:rPr>
-        <w:t>×</w:t>
-      </w:r>
-      <w:r>
-        <w:t xml:space="preserve"> 1 </w:t>
-      </w:r>
-      <w:r>
-        <w:rPr>
-          <w:rFonts w:cstheme="minorHAnsi"/>
-        </w:rPr>
-        <w:t>×</w:t>
-      </w:r>
-      <w:r>
-        <w:t xml:space="preserve"> 1.3 mm</w:t>
+      <w:r>
+        <w:t>should</w:t>
+      </w:r>
+      <w:r>
+        <w:t xml:space="preserve"> allow the completion</w:t>
+      </w:r>
+      <w:r>
+        <w:t xml:space="preserve"> </w:t>
+      </w:r>
+      <w:r>
+        <w:t xml:space="preserve">of </w:t>
+      </w:r>
+      <w:r>
+        <w:t xml:space="preserve">proton-polaron diffusion and enter into the stage of diffusion dominated by the slower proton-vacancy mechanism without fully saturating the sample. This experiment allows a direct comparison with previous work </w:t>
+      </w:r>
+      <w:r>
+        <w:fldChar w:fldCharType="begin"/>
+      </w:r>
+      <w:r>
+        <w:instrText xml:space="preserve"> ADDIN ZOTERO_ITEM CSL_CITATION {"citationID":"9q0Bjwss","properties":{"formattedCitation":"(Kohlstedt and Mackwell 1998; Demouchy and Mackwell 2006)","plainCitation":"(Kohlstedt and Mackwell 1998; Demouchy and Mackwell 2006)"},"citationItems":[{"id":831,"uris":["http://zotero.org/users/3117169/items/DGCPHAR8"],"uri":["http://zotero.org/users/3117169/items/DGCPHAR8"],"itemData":{"id":831,"type":"article-journal","title":"Diffusion of hydrogen and intrinsic point defects in olivine","container-title":"Zeitschrift Fur Physikalische Chemie-International Journal of Research in Physical Chemistry &amp; Chemical Physics","page":"147-162","volume":"207","archive_location":"WOS:000076569300010","ISSN":"0942-9352","shortTitle":"Diffusion of hydrogen and intrinsic point defects in olivine","author":[{"family":"Kohlstedt","given":"D. L."},{"family":"Mackwell","given":"S. J."}],"issued":{"date-parts":[["1998"]]}}},{"id":593,"uris":["http://zotero.org/users/3117169/items/8NQVB3JH"],"uri":["http://zotero.org/users/3117169/items/8NQVB3JH"],"itemData":{"id":593,"type":"article-journal","title":"Mechanisms of hydrogen incorporation and diffusion in iron-bearing olivine","container-title":"Physics and Chemistry of Minerals","page":"347-355","volume":"33","issue":"5","archive_location":"WOS:000240439000005","abstract":"The incorporation and diffusion of hydrogen in San Carlos olivine (Fo(90)) single crystals were studied by performing experiments under hydrothermal conditions. The experiments were carried out either at 1.5 GPa, 1,000 degrees C for 1.5 h in a piston cylinder apparatus or at 0.2 GPa, 900 degrees C for 1 or 20 h in a cold-seal vessel. The oxygen fugacity was buffered using Ni-NiO, and the silica activity was buffered by adding San Carlos orthopyroxene powders. Polarized Fourier transform infrared (FTIR) spectroscopy was utilized to quantify the hydroxyl distributions in the samples after the experiments. The resulting infrared spectra reproduce the features of FTIR spectra that are observed in olivine from common mantle peridotite xenoliths. The hydrogen concentration at the edges of the hydrogenated olivine crystals corresponds to concentration levels calculated from published water solubility laws. Hydrogen diffusivities were determined for the three crystallographic axes from profiles of water content as a function of position. The chemical diffusion coefficients are comparable to those previously reported for natural iron-bearing olivine. At high temperature, hydrogenation is dominated by coupled diffusion of protons and octahedrally coordinated metal vacancies (V(Me)\"), where the vacancy diffusion rate limits the process. From the experimental data, we determined the following diffusion laws (diffusivity in m(2) s(-1), activation energies in kJ mol(-1)): D(VMe[100],[010]) = 10(-4.5 +/- 4.1) exp[-(204 +/- 94)/RT] for diffusion along [100] and [010]; D(VMe[001]) = 10(-1.4 +/- 0.5) exp[-(258 +/- 11)/RT] for diffusion along [001]. These diffusion rates are fast enough to modify significantly water contents within olivine grains in xenoliths ascending from the mantle.","DOI":"10.1007/s00269-006-0081-2","ISSN":"0342-1791","shortTitle":"Mechanisms of hydrogen incorporation and diffusion in iron-bearing olivine","author":[{"family":"Demouchy","given":"S."},{"family":"Mackwell","given":"S."}],"issued":{"date-parts":[["2006",8]]}}}],"schema":"https://github.com/citation-style-language/schema/raw/master/csl-citation.json"} </w:instrText>
+      </w:r>
+      <w:r>
+        <w:fldChar w:fldCharType="separate"/>
+      </w:r>
+      <w:r>
+        <w:rPr>
+          <w:rFonts w:ascii="Calibri" w:hAnsi="Calibri"/>
+        </w:rPr>
+        <w:t>(Kohlstedt and Mackwell 1998; Demouchy and Mackwell 2006)</w:t>
+      </w:r>
+      <w:r>
+        <w:fldChar w:fldCharType="end"/>
       </w:r>
       <w:r>
         <w:t xml:space="preserve">. </w:t>
       </w:r>
-      <w:r>
-        <w:t>The orientation</w:t>
-      </w:r>
-      <w:r>
-        <w:t xml:space="preserve">s were </w:t>
-      </w:r>
-      <w:r>
-        <w:t xml:space="preserve">then </w:t>
-      </w:r>
-      <w:r>
-        <w:t>confi</w:t>
-      </w:r>
-      <w:r>
-        <w:t>rmed by electron backscatter diffraction</w:t>
-      </w:r>
-      <w:r>
-        <w:t xml:space="preserve"> (EBSD)</w:t>
-      </w:r>
-      <w:r>
-        <w:t xml:space="preserve"> at the American Museum on Natural History (AMNH)</w:t>
+    </w:p>
+    <w:p>
+      <w:r>
+        <w:t xml:space="preserve">To more thoroughly understand the transition between proton-polaron-dominated diffusion and pure proton-vacancy diffusion, </w:t>
+      </w:r>
+      <w:r>
+        <w:t xml:space="preserve">SC1-2 was hydrated at </w:t>
+      </w:r>
+      <w:r>
+        <w:t xml:space="preserve">a nominal temperature of </w:t>
+      </w:r>
+      <w:r>
+        <w:t>800 </w:t>
+      </w:r>
+      <w:r>
+        <w:rPr>
+          <w:rFonts w:cstheme="minorHAnsi"/>
+        </w:rPr>
+        <w:t>°</w:t>
+      </w:r>
+      <w:r>
+        <w:t xml:space="preserve">C and 10 kbar pressure, which corresponds to a water fugacity of 1.6 GPa </w:t>
+      </w:r>
+      <w:r>
+        <w:fldChar w:fldCharType="begin"/>
+      </w:r>
+      <w:r>
+        <w:instrText xml:space="preserve"> ADDIN ZOTERO_ITEM CSL_CITATION {"citationID":"N9iPjw1Z","properties":{"formattedCitation":"(Withers 2013)","plainCitation":"(Withers 2013)"},"citationItems":[{"id":1521,"uris":["http://zotero.org/users/3117169/items/TA7AQD5B"],"uri":["http://zotero.org/users/3117169/items/TA7AQD5B"],"itemData":{"id":1521,"type":"webpage","title":"The Pitzer and Sterner Equation of State for Water","URL":"http://www.geo.umn.edu/people/researchers/withe012/fugacity.htm","shortTitle":"The Pitzer and Sterner Equation of State for Water","author":[{"family":"Withers","given":"A. C."}],"issued":{"date-parts":[["2013"]]},"accessed":{"date-parts":[["2013",8,6]]}}}],"schema":"https://github.com/citation-style-language/schema/raw/master/csl-citation.json"} </w:instrText>
+      </w:r>
+      <w:r>
+        <w:fldChar w:fldCharType="separate"/>
+      </w:r>
+      <w:r>
+        <w:rPr>
+          <w:rFonts w:ascii="Calibri" w:hAnsi="Calibri"/>
+        </w:rPr>
+        <w:t>(Withers 2013)</w:t>
+      </w:r>
+      <w:r>
+        <w:fldChar w:fldCharType="end"/>
+      </w:r>
+      <w:r>
+        <w:t>, for 17</w:t>
+      </w:r>
+      <w:r>
+        <w:t>.5</w:t>
+      </w:r>
+      <w:r>
+        <w:t xml:space="preserve"> hours. That time was chosen </w:t>
+      </w:r>
+      <w:r>
+        <w:t xml:space="preserve">in order </w:t>
+      </w:r>
+      <w:r>
+        <w:t>to reach</w:t>
+      </w:r>
+      <w:r>
+        <w:t>, but not pass,</w:t>
+      </w:r>
+      <w:r>
+        <w:t xml:space="preserve"> what Kohlstedt and Mackwell (1998) call “metastable equilibrium”,</w:t>
+      </w:r>
+      <w:r>
+        <w:t xml:space="preserve"> the point at which </w:t>
+      </w:r>
+      <w:r>
+        <w:t>all of the initial Fe</w:t>
+      </w:r>
+      <w:r>
+        <w:rPr>
+          <w:vertAlign w:val="superscript"/>
+        </w:rPr>
+        <w:t>3+</w:t>
+      </w:r>
+      <w:r>
+        <w:t xml:space="preserve"> </w:t>
+      </w:r>
+      <w:r>
+        <w:t>is</w:t>
+      </w:r>
+      <w:r>
+        <w:t xml:space="preserve"> reduced as H</w:t>
+      </w:r>
+      <w:r>
+        <w:rPr>
+          <w:vertAlign w:val="superscript"/>
+        </w:rPr>
+        <w:t>+</w:t>
+      </w:r>
+      <w:r>
+        <w:t xml:space="preserve"> diffuses into the sample following the proton-polaron mechanism</w:t>
+      </w:r>
+      <w:r>
+        <w:t xml:space="preserve">. If the model </w:t>
+      </w:r>
+      <w:r>
+        <w:t>used</w:t>
+      </w:r>
+      <w:r>
+        <w:t xml:space="preserve"> by Kohlstedt and Mackwell (1998) is correct, the</w:t>
+      </w:r>
+      <w:r>
+        <w:t xml:space="preserve"> hydrogen concentration </w:t>
+      </w:r>
+      <w:r>
+        <w:t xml:space="preserve">in SC1-2 after it comes out of the piston cylinder </w:t>
+      </w:r>
+      <w:r>
+        <w:t>should</w:t>
+      </w:r>
+      <w:r>
+        <w:t xml:space="preserve"> be homogeneous</w:t>
+      </w:r>
+      <w:r>
+        <w:t>, and</w:t>
+      </w:r>
+      <w:r>
+        <w:t xml:space="preserve"> </w:t>
+      </w:r>
+      <w:r>
+        <w:t>the</w:t>
+      </w:r>
+      <w:r>
+        <w:t xml:space="preserve"> </w:t>
+      </w:r>
+      <w:r>
+        <w:t xml:space="preserve">concentration </w:t>
+      </w:r>
+      <w:r>
+        <w:t>should</w:t>
+      </w:r>
+      <w:r>
+        <w:t xml:space="preserve"> be</w:t>
+      </w:r>
+      <w:r>
+        <w:t xml:space="preserve"> </w:t>
+      </w:r>
+      <w:r>
+        <w:t>lower than the</w:t>
+      </w:r>
+      <w:r>
+        <w:t xml:space="preserve"> true solubility</w:t>
+      </w:r>
+      <w:r>
+        <w:t xml:space="preserve"> and presumably</w:t>
+      </w:r>
+      <w:r>
+        <w:t xml:space="preserve"> determined by</w:t>
+      </w:r>
+      <w:r>
+        <w:t xml:space="preserve"> the initial concentration of ferric iron</w:t>
       </w:r>
       <w:r>
         <w:t>.</w:t>
@@ -408,859 +1241,26 @@
         <w:t xml:space="preserve"> </w:t>
       </w:r>
       <w:r>
-        <w:t>The</w:t>
-      </w:r>
-      <w:r>
-        <w:t xml:space="preserve"> untreated Kiki sample was characterized by</w:t>
-      </w:r>
-      <w:r>
-        <w:t xml:space="preserve"> EMPA,</w:t>
-      </w:r>
-      <w:r>
-        <w:t xml:space="preserve"> SIMS</w:t>
-      </w:r>
-      <w:r>
-        <w:t>,</w:t>
-      </w:r>
-      <w:r>
-        <w:t xml:space="preserve"> and polarized FTIR prior to dehydration.</w:t>
-      </w:r>
-    </w:p>
-    <w:p>
-      <w:r>
-        <w:t xml:space="preserve">Sample thicknesses in all three directions were measured with a digital micrometer accurate to within </w:t>
-      </w:r>
-      <w:r>
-        <w:rPr>
-          <w:rFonts w:cstheme="minorHAnsi"/>
-        </w:rPr>
-        <w:t>±</w:t>
-      </w:r>
-      <w:r>
-        <w:t xml:space="preserve"> 5 </w:t>
-      </w:r>
-      <w:r>
-        <w:rPr>
-          <w:rFonts w:cstheme="minorHAnsi"/>
-        </w:rPr>
-        <w:t>μ</w:t>
-      </w:r>
-      <w:r>
-        <w:t xml:space="preserve">m. </w:t>
-      </w:r>
-      <w:r>
-        <w:t>A</w:t>
-      </w:r>
-      <w:r>
-        <w:t xml:space="preserve">dditional details </w:t>
-      </w:r>
-      <w:r>
-        <w:t>for all samples, including</w:t>
-      </w:r>
-      <w:r>
-        <w:t xml:space="preserve"> images and sample dimensions</w:t>
-      </w:r>
-      <w:r>
-        <w:t>,</w:t>
+        <w:t>If the</w:t>
+      </w:r>
+      <w:r>
+        <w:t xml:space="preserve"> “metastable equilibrium”</w:t>
+      </w:r>
+      <w:r>
+        <w:t xml:space="preserve"> hydrogen</w:t>
+      </w:r>
+      <w:r>
+        <w:t xml:space="preserve"> concentration is </w:t>
+      </w:r>
+      <w:r>
+        <w:t>both large</w:t>
       </w:r>
       <w:r>
         <w:t xml:space="preserve"> </w:t>
       </w:r>
       <w:r>
-        <w:t>are available online at geosamples.org.</w:t>
-      </w:r>
-    </w:p>
-    <w:p>
-      <w:pPr>
-        <w:pStyle w:val="Heading2"/>
-      </w:pPr>
-      <w:r>
-        <w:t>Electron microprobe analysis</w:t>
-      </w:r>
-    </w:p>
-    <w:p>
-      <w:r>
-        <w:t>Major elements of SC1-2 and Kiki were analyzed</w:t>
-      </w:r>
-      <w:r>
-        <w:t xml:space="preserve"> by electron microprobe at AMNH along t</w:t>
-      </w:r>
-      <w:r>
-        <w:t xml:space="preserve">raverses </w:t>
-      </w:r>
-      <w:r>
-        <w:t>parallel to those on which water measurements were made</w:t>
-      </w:r>
-      <w:r>
-        <w:t xml:space="preserve"> to confirm homogeneity of the samples</w:t>
-      </w:r>
-      <w:r>
-        <w:t xml:space="preserve">. </w:t>
-      </w:r>
-      <w:r>
-        <w:t>The beam current was 20 nA, and the accelerating voltage was 15 kV.</w:t>
-      </w:r>
-      <w:r>
-        <w:t xml:space="preserve"> </w:t>
-      </w:r>
-    </w:p>
-    <w:p>
-      <w:pPr>
-        <w:pStyle w:val="Heading2"/>
-      </w:pPr>
-      <w:r>
-        <w:t>Initial water concentrations</w:t>
-      </w:r>
-    </w:p>
-    <w:p>
-      <w:r>
-        <w:t xml:space="preserve">The initial water concentration in each olivine was estimated using both polarized FTIR and SIMS. </w:t>
-      </w:r>
-      <w:r>
-        <w:t xml:space="preserve">Polarized </w:t>
-      </w:r>
-      <w:r>
-        <w:t xml:space="preserve">FTIR measurements were performed at AMNH using the Thermo Nicolet Nexus 670 infrared </w:t>
-      </w:r>
-      <w:r>
         <w:lastRenderedPageBreak/>
-        <w:t>spectrometer and Thermo Nicolet Continuum 15</w:t>
-      </w:r>
-      <w:r>
-        <w:rPr>
-          <w:rFonts w:cstheme="minorHAnsi"/>
-        </w:rPr>
-        <w:t>×</w:t>
-      </w:r>
-      <w:r>
-        <w:t xml:space="preserve"> infrared microscope with a resolution of 4 cm</w:t>
-      </w:r>
-      <w:r>
-        <w:rPr>
-          <w:vertAlign w:val="superscript"/>
-        </w:rPr>
-        <w:t>-1</w:t>
-      </w:r>
-      <w:r>
-        <w:t xml:space="preserve">, spot sizes of 100 </w:t>
-      </w:r>
-      <w:r>
-        <w:rPr>
-          <w:rFonts w:cstheme="minorHAnsi"/>
-        </w:rPr>
-        <w:t>×</w:t>
-      </w:r>
-      <w:r>
-        <w:t xml:space="preserve"> 100 </w:t>
-      </w:r>
-      <w:r>
-        <w:rPr>
-          <w:rFonts w:cstheme="minorHAnsi"/>
-        </w:rPr>
-        <w:t>μ</w:t>
-      </w:r>
-      <w:r>
-        <w:t>m</w:t>
-      </w:r>
-      <w:r>
-        <w:t>,</w:t>
-      </w:r>
-      <w:r>
-        <w:t xml:space="preserve"> an average of 200 scans</w:t>
-      </w:r>
-      <w:r>
-        <w:t>, and a ZnSe polarizer</w:t>
-      </w:r>
-      <w:r>
-        <w:t>.</w:t>
-      </w:r>
-      <w:r>
-        <w:t xml:space="preserve"> </w:t>
-      </w:r>
-      <w:r>
-        <w:t xml:space="preserve">Initial water concentrations were estimated </w:t>
-      </w:r>
-      <w:r>
-        <w:t>from</w:t>
-      </w:r>
-      <w:r>
-        <w:t xml:space="preserve"> 3 orthogonal polarized measurements </w:t>
-      </w:r>
-      <w:r>
-        <w:fldChar w:fldCharType="begin"/>
-      </w:r>
-      <w:r>
-        <w:instrText xml:space="preserve"> ADDIN ZOTERO_ITEM CSL_CITATION {"citationID":"0DRcWzU3","properties":{"formattedCitation":"(Libowitzky and Rossman 1996; Shuai and Yang 2017)","plainCitation":"(Libowitzky and Rossman 1996; Shuai and Yang 2017)"},"citationItems":[{"id":1267,"uris":["http://zotero.org/users/3117169/items/MZ2PR4AX"],"uri":["http://zotero.org/users/3117169/items/MZ2PR4AX"],"itemData":{"id":1267,"type":"article-journal","title":"Principles of quantitative absorbance measurements in anisotropic crystals","container-title":"Physics and Chemistry of Minerals","page":"319-327","volume":"23","issue":"6","archive_location":"WOS:A1996VD85000001","abstract":"The accurate measurement of absorbance (A=-log T; T=I/I-0) in anisotropic materials like crystals is highly important for the determination of the concentration and orientation of the oscillator (absorber) under investigation. The absorbance in isotropic material is linearly dependent on the concentration of the absorber and on the thickness of the sample (A=epsilon . c . t). Measurement of absorbance in anisotropic media is more complicated, but it can be obtained from polarized spectra (i) on three random, but orthogonal sections of a crystal, or (ii) preferably on two orthogonal sections oriented parallel to each of two axes of the indicatrix ellipsoid. To compare among different crystal classes (including cubic symmetry) it is useful to convert measured absorbance values to one common basis (the total absorbance A,,,), wherein all absorbers are corrected as if they were aligned parallel to the E-vector of the incident light. The total absorption coefficient (a(tot)=A(tot)/t) is calculated by (i) a(tot)=Sigma(i=1)(3)(a(max,i)+a(min,i))/2, or by (ii) a(tot)=a(x)+a(y)+a(z). Only in special. circumstances will unpolarized measurements of absorbance provide data useful for quantitative studies of anisotropic material. The theoretical approach is confirmed by measurements on calcite and topaz. The orientation of the absorber with respect to the axes of the indicatrix ellipsoid is calculated according to A(x)/A(tot)=cos(2) (x angle absorber), and analogously for A(y) and A(z). In this way, correct angles are obtained for all cases of symmetry. The extinction ratio of the polarizer (Pe=I-crossed/I-parallel) has considerable influence on the measured amplitude of absorption bands, especially in cases of strong anisotropic absorbance. However, if Pe is known, the true absorbance values can be calculated even with polarizers of low extinction ratio, according to Amax=-log [(T-max,T-obs-0.5 . Pe . T-min,T-obs)/(1-0.5 . Pe)], and similar for A(min).","ISSN":"0342-1791","shortTitle":"Principles of quantitative absorbance measurements in anisotropic crystals","journalAbbreviation":"Phys. Chem. Miner.","language":"English","author":[{"family":"Libowitzky","given":"E."},{"family":"Rossman","given":"G. R."}],"issued":{"date-parts":[["1996",8]]}}},{"id":2891,"uris":["http://zotero.org/users/3117169/items/8FXZWFQB"],"uri":["http://zotero.org/users/3117169/items/8FXZWFQB"],"itemData":{"id":2891,"type":"article-journal","title":"Quantitative analysis of H-species in anisotropic minerals by polarized infrared spectroscopy along three orthogonal directions","container-title":"Contributions to Mineralogy and Petrology","page":"14","volume":"172","issue":"2-3","source":"link.springer.com","abstract":"Infrared spectroscopy is a powerful technique for probing H-species in nominally anhydrous minerals, and a particular goal of considerable efforts has been providing a simple yet accurate method for the quantification. The available methods, with either polarized or unpolarized analyses, are usually time-consuming or, in some cases, subjected to larger uncertainty than theoretically expected. It is shown here that an empirical approach for measuring the concentration, by determining three polarized infrared spectra along any three mutually perpendicular directions, is theoretically and in particular experimentally correct. The theoretical background is established by considering the integrated absorbance, and the experimental measurements are based on a careful evaluation of the species and content of H in a series of gem-quality orthogonal, monoclinic and triclinic crystals, including olivine, orthopyroxene, clinopyroxene, orthoclase and albite (natural and H-annealed). The results demonstrate that the sum of the integrated absorbance from two polarized spectra along two perpendicular directions in any given plane is a constant, and that the sum of the integrated absorbance from three polarized spectra along any three orthogonal directions is of essentially the same accuracy as that along the principal axes. It is also shown that this method works well, with a relative accuracy within 10%, even at some extreme cases where the sample absorption bands are both intense and strongly anisotropic.","DOI":"10.1007/s00410-017-1336-2","ISSN":"0010-7999, 1432-0967","journalAbbreviation":"Contrib Mineral Petrol","language":"en","author":[{"family":"Shuai","given":"Kang"},{"family":"Yang","given":"Xiaozhi"}],"issued":{"date-parts":[["2017",3,1]]}}}],"schema":"https://github.com/citation-style-language/schema/raw/master/csl-citation.json"} </w:instrText>
-      </w:r>
-      <w:r>
-        <w:fldChar w:fldCharType="separate"/>
-      </w:r>
-      <w:r>
-        <w:rPr>
-          <w:rFonts w:ascii="Calibri" w:hAnsi="Calibri"/>
-        </w:rPr>
-        <w:t>(Libowitzky and Rossman 1996; Shuai and Yang 2017)</w:t>
-      </w:r>
-      <w:r>
-        <w:fldChar w:fldCharType="end"/>
-      </w:r>
-      <w:r>
-        <w:t xml:space="preserve"> by</w:t>
-      </w:r>
-      <w:r>
-        <w:t xml:space="preserve"> applying the Bell and Withers calibrations </w:t>
-      </w:r>
-      <w:r>
-        <w:fldChar w:fldCharType="begin"/>
-      </w:r>
-      <w:r>
-        <w:instrText xml:space="preserve"> ADDIN ZOTERO_ITEM CSL_CITATION {"citationID":"oUR3i62r","properties":{"formattedCitation":"(Bell et al. 2003; Withers et al. 2012)","plainCitation":"(Bell et al. 2003; Withers et al. 2012)"},"citationItems":[{"id":505,"uris":["http://zotero.org/users/3117169/items/727HNJPW"],"uri":["http://zotero.org/users/3117169/items/727HNJPW"],"itemData":{"id":505,"type":"article-journal","title":"Hydroxide in olivine: A quantitative determination of the absolute amount and calibration of the IR spectrum","container-title":"Journal of Geophysical Research-Solid Earth","volume":"108","issue":"B2","archive_location":"WOS:000181985400002","URL":"://WOS:000181985400002","DOI":"10.1029/2001jb000679","ISSN":"0148-0227","shortTitle":"Hydroxide in olivine: A quantitative determination of the absolute amount and calibration of the IR spectrum","author":[{"family":"Bell","given":"D. R."},{"family":"Rossman","given":"G. R."},{"family":"Maldener","given":"J."},{"family":"Endisch","given":"D."},{"family":"Rauch","given":"F."}],"issued":{"date-parts":[["2003",2]]}}},{"id":1097,"uris":["http://zotero.org/users/3117169/items/IKGHAM4U"],"uri":["http://zotero.org/users/3117169/items/IKGHAM4U"],"itemData":{"id":1097,"type":"article-journal","title":"Calibration of infrared spectroscopy by elastic recoil detection analysis of H in synthetic olivine","container-title":"Chemical Geology","page":"92-98","volume":"334","ISSN":"0009-2541","shortTitle":"Calibration of infrared spectroscopy by elastic recoil detection analysis of H in synthetic olivine","author":[{"family":"Withers","given":"Anthony C"},{"family":"Bureau","given":"Hélène"},{"family":"Raepsaet","given":"Caroline"},{"family":"Hirschmann","given":"Marc M"}],"issued":{"date-parts":[["2012"]]}}}],"schema":"https://github.com/citation-style-language/schema/raw/master/csl-citation.json"} </w:instrText>
-      </w:r>
-      <w:r>
-        <w:fldChar w:fldCharType="separate"/>
-      </w:r>
-      <w:r>
-        <w:rPr>
-          <w:rFonts w:ascii="Calibri" w:hAnsi="Calibri"/>
-        </w:rPr>
-        <w:t>(Bell et al. 2003; Withers et al. 2012)</w:t>
-      </w:r>
-      <w:r>
-        <w:fldChar w:fldCharType="end"/>
-      </w:r>
-      <w:r>
-        <w:t xml:space="preserve">. To account for the large error </w:t>
-      </w:r>
-      <w:r>
-        <w:t>associated with baseline choice, 3 different baselines were drawn, and the resulting areas were averaged.</w:t>
-      </w:r>
-      <w:r>
-        <w:t xml:space="preserve"> Traverses along all three directions did not show significant zonation in bulk or peak-specific water in the untreated samples. </w:t>
-      </w:r>
-    </w:p>
-    <w:p>
-      <w:r>
-        <w:t xml:space="preserve">Erik Hauri measured the C, H, F, P, and Cl concentrations by nanoSIMS along traverses parallel to [001] in SC1-2 and parallel to [010] in Kiki as part of the </w:t>
-      </w:r>
-      <w:r>
-        <w:t>CIDER workshop</w:t>
-      </w:r>
-      <w:r>
-        <w:t xml:space="preserve"> on electrical conductivity in hydrous olivine. SIMS measurements were made before Kiki was dehydrated but after the final dehydration heating step for SC1-2.</w:t>
-      </w:r>
-      <w:r>
-        <w:t xml:space="preserve"> </w:t>
-      </w:r>
-      <w:r>
-        <w:t>Because t</w:t>
-      </w:r>
-      <w:r>
-        <w:t xml:space="preserve">he area under the O-H stretching peaks with the electric vector E || [100] is equal </w:t>
-      </w:r>
-      <w:r>
-        <w:t xml:space="preserve">to </w:t>
-      </w:r>
-      <w:r>
-        <w:t xml:space="preserve">for </w:t>
-      </w:r>
-      <w:r>
-        <w:t>the untreated SC1-</w:t>
-      </w:r>
-      <w:r>
-        <w:t>1</w:t>
-      </w:r>
-      <w:r>
-        <w:t xml:space="preserve"> (7</w:t>
-      </w:r>
-      <w:r>
-        <w:rPr>
-          <w:rFonts w:cstheme="minorHAnsi"/>
-        </w:rPr>
-        <w:t>±</w:t>
-      </w:r>
-      <w:r>
-        <w:t>5 cm</w:t>
-      </w:r>
-      <w:r>
-        <w:rPr>
-          <w:vertAlign w:val="superscript"/>
-        </w:rPr>
-        <w:t>-2</w:t>
-      </w:r>
-      <w:r>
-        <w:t xml:space="preserve">) and </w:t>
-      </w:r>
-      <w:r>
-        <w:t xml:space="preserve">partially hydrated and then </w:t>
-      </w:r>
-      <w:r>
-        <w:t>dehydrated SC1-2 (7</w:t>
-      </w:r>
-      <w:r>
-        <w:rPr>
-          <w:rFonts w:cstheme="minorHAnsi"/>
-        </w:rPr>
-        <w:t>±</w:t>
-      </w:r>
-      <w:r>
-        <w:t>6 cm</w:t>
-      </w:r>
-      <w:r>
-        <w:rPr>
-          <w:vertAlign w:val="superscript"/>
-        </w:rPr>
-        <w:t>-2</w:t>
-      </w:r>
-      <w:r>
-        <w:t>), the SIMS measurements</w:t>
-      </w:r>
-      <w:r>
-        <w:t xml:space="preserve"> of the hydrated and then dehydrated SC1-2</w:t>
-      </w:r>
-      <w:r>
-        <w:t xml:space="preserve"> were taken as a reasonable estimate of the initial water concentration in SC1.</w:t>
-      </w:r>
-    </w:p>
-    <w:p>
-      <w:pPr>
-        <w:pStyle w:val="Heading2"/>
-      </w:pPr>
-      <w:r>
-        <w:t>Hydration of San Carlos olivine</w:t>
-      </w:r>
-    </w:p>
-    <w:p>
-      <w:r>
-        <w:t>Two pieces of</w:t>
-      </w:r>
-      <w:r>
-        <w:t xml:space="preserve"> previously oriented San Carlos olivine </w:t>
-      </w:r>
-      <w:r>
-        <w:t>SC1</w:t>
-      </w:r>
-      <w:r>
-        <w:t>, SC1-7 and SC1-2,</w:t>
-      </w:r>
-      <w:r>
-        <w:t xml:space="preserve"> were partially hydrated in a </w:t>
-      </w:r>
-      <w:r>
-        <w:t xml:space="preserve">¾” Boyd-type </w:t>
-      </w:r>
-      <w:r>
-        <w:t xml:space="preserve">piston cylinder apparatus </w:t>
-      </w:r>
-      <w:r>
-        <w:t>with a BaCO</w:t>
-      </w:r>
-      <w:r>
-        <w:rPr>
-          <w:vertAlign w:val="subscript"/>
-        </w:rPr>
-        <w:t>3</w:t>
-      </w:r>
-      <w:r>
-        <w:t xml:space="preserve"> pressure medium </w:t>
-      </w:r>
-      <w:r>
-        <w:t xml:space="preserve">using </w:t>
-      </w:r>
-      <w:r>
-        <w:t xml:space="preserve">a procedure </w:t>
-      </w:r>
-      <w:r>
-        <w:t xml:space="preserve">broadly </w:t>
-      </w:r>
-      <w:r>
-        <w:t xml:space="preserve">similar to that of </w:t>
-      </w:r>
-      <w:r>
-        <w:fldChar w:fldCharType="begin"/>
-      </w:r>
-      <w:r>
-        <w:instrText xml:space="preserve"> ADDIN ZOTERO_ITEM CSL_CITATION {"citationID":"a23amfnjhq1","properties":{"custom":"Jollands et al. (2016)","formattedCitation":"Jollands et al. (2016)","plainCitation":"Jollands et al. (2016)"},"citationItems":[{"id":2912,"uris":["http://zotero.org/users/3117169/items/WKINMK9E"],"uri":["http://zotero.org/users/3117169/items/WKINMK9E"],"itemData":{"id":2912,"type":"article-journal","title":"Hydrogen diffusion in Ti-doped forsterite and the preservation of metastable point defects","container-title":"American Mineralogist","page":"1560–1570","volume":"101","issue":"7","source":"DeGruyter","abstract":"The effect of trace concentrations of Ti on the rate and mechanism of hydrogen diffusion in pure forsterite was investigated experimentally. Forsterite doped with 350–400 ppm Ti (predominantly octahedral Ti3+, minor tetrahedral Ti4+) was prepared by diffusing Ti into pure synthetic forsterite at high temperature (1500 °C), very low oxygen fugacity (~QFM-5) at atmospheric pressure. The Ti-doped forsterite was then diffusively hydroxylated in a piston-cylinder apparatus at much lower temperatures (650–1000 °C) and higher oxygen fugacities, at 1.5–2.5 GPa, with chemical activities buffered by forsterite-enstatite or forsterite-periclase and partial pressure of H2O equal to total pressure. This produced hydrogen concentration-distance profiles of several hundred micrometers in length. Diffusion of hydrogen through the Ti-doped forsterite, even at very high fO2, does not lead to redox re-equilibration of the high Ti3+/STi ratio set during the synthesis of the starting material at extremely reducing conditions—the metastable point defects are partially preserved.","DOI":"10.2138/am-2016-5568","ISSN":"0003-004X","author":[{"family":"Jollands","given":"Michael C."},{"family":"Padrón-Navarta","given":"José Alberto"},{"family":"Hermann","given":"Jörg"},{"family":"O’Neill","given":"Hugh St.C."}],"issued":{"date-parts":[["2016"]]}}}],"schema":"https://github.com/citation-style-language/schema/raw/master/csl-citation.json"} </w:instrText>
-      </w:r>
-      <w:r>
-        <w:fldChar w:fldCharType="separate"/>
-      </w:r>
-      <w:r>
-        <w:rPr>
-          <w:rFonts w:ascii="Calibri" w:hAnsi="Calibri"/>
-        </w:rPr>
-        <w:t>Jollands et al. (2016)</w:t>
-      </w:r>
-      <w:r>
-        <w:fldChar w:fldCharType="end"/>
-      </w:r>
-      <w:r>
-        <w:t xml:space="preserve">. </w:t>
-      </w:r>
-      <w:r>
-        <w:t xml:space="preserve">Here the samples were placed in </w:t>
-      </w:r>
-      <w:r>
-        <w:t>copper capsules</w:t>
-      </w:r>
-      <w:r>
-        <w:t xml:space="preserve"> and surrounded by</w:t>
-      </w:r>
-      <w:r>
-        <w:t xml:space="preserve"> liquid distilled H</w:t>
-      </w:r>
-      <w:r>
-        <w:rPr>
-          <w:vertAlign w:val="subscript"/>
-        </w:rPr>
-        <w:t>2</w:t>
-      </w:r>
-      <w:r>
-        <w:t>O</w:t>
-      </w:r>
-      <w:r>
-        <w:t xml:space="preserve"> and a </w:t>
-      </w:r>
-      <w:r>
-        <w:t>powdered</w:t>
-      </w:r>
-      <w:r>
-        <w:t xml:space="preserve"> mixture of Ni and NiO to control oxygen fugacity and San Carlos olivine and enstatite to control silica activity (</w:t>
-      </w:r>
-      <w:r>
-        <w:fldChar w:fldCharType="begin"/>
-      </w:r>
-      <w:r>
-        <w:instrText xml:space="preserve"> REF _Ref477285918 \h </w:instrText>
-      </w:r>
-      <w:r>
-        <w:fldChar w:fldCharType="separate"/>
-      </w:r>
-      <w:r>
-        <w:t xml:space="preserve">Figure </w:t>
-      </w:r>
-      <w:r>
-        <w:rPr>
-          <w:noProof/>
-        </w:rPr>
-        <w:t>1</w:t>
-      </w:r>
-      <w:r>
-        <w:fldChar w:fldCharType="end"/>
-      </w:r>
-      <w:r>
-        <w:t xml:space="preserve">). </w:t>
-      </w:r>
-      <w:r>
-        <w:t>Temperatures were controlled with a</w:t>
-      </w:r>
-      <w:r>
-        <w:rPr>
-          <w:b/>
-        </w:rPr>
-        <w:t xml:space="preserve"> </w:t>
-      </w:r>
-      <w:r>
-        <w:t>D-type (W3%Re-W25%Re</w:t>
-      </w:r>
-      <w:r>
-        <w:t>) with control precision of ±2</w:t>
-      </w:r>
-      <w:r>
-        <w:t>°</w:t>
-      </w:r>
-      <w:r>
-        <w:t>C and probable accuracy of ±20</w:t>
-      </w:r>
-      <w:r>
-        <w:t>°</w:t>
-      </w:r>
-      <w:r>
-        <w:t>C</w:t>
-      </w:r>
-      <w:r>
-        <w:t xml:space="preserve">. </w:t>
-      </w:r>
-      <w:r>
-        <w:t>After</w:t>
-      </w:r>
-      <w:r>
-        <w:t xml:space="preserve"> rapid quenching followed by relatively slow</w:t>
-      </w:r>
-      <w:r>
-        <w:t xml:space="preserve"> </w:t>
-      </w:r>
-      <w:r>
-        <w:t>decompression, the capsules were pierced with a drill to c</w:t>
-      </w:r>
-      <w:r>
-        <w:t>onfirm water was still present and then dissolved overnight in a mixture of 1:1 H</w:t>
-      </w:r>
-      <w:r>
-        <w:rPr>
-          <w:vertAlign w:val="subscript"/>
-        </w:rPr>
-        <w:t>2</w:t>
-      </w:r>
-      <w:r>
-        <w:t>O to HNO</w:t>
-      </w:r>
-      <w:r>
-        <w:rPr>
-          <w:vertAlign w:val="subscript"/>
-        </w:rPr>
-        <w:t>3</w:t>
-      </w:r>
-      <w:r>
-        <w:t xml:space="preserve">. </w:t>
-      </w:r>
-      <w:r>
-        <w:t xml:space="preserve">The </w:t>
-      </w:r>
-      <w:r>
-        <w:t>rectangular parallelepiped</w:t>
-      </w:r>
-      <w:r>
-        <w:t xml:space="preserve"> </w:t>
-      </w:r>
-      <w:r>
-        <w:t>samples were then</w:t>
-      </w:r>
-      <w:r>
-        <w:t xml:space="preserve"> mounted in CrystalB</w:t>
-      </w:r>
-      <w:r>
-        <w:t>ond,</w:t>
-      </w:r>
-      <w:r>
-        <w:t xml:space="preserve"> polished </w:t>
-      </w:r>
-      <w:r>
-        <w:t xml:space="preserve">with </w:t>
-      </w:r>
-      <w:r>
-        <w:t>0.25 </w:t>
-      </w:r>
-      <w:r>
-        <w:rPr>
-          <w:rFonts w:cstheme="minorHAnsi"/>
-        </w:rPr>
-        <w:t>μ</w:t>
-      </w:r>
-      <w:r>
-        <w:t xml:space="preserve">m </w:t>
-      </w:r>
-      <w:r>
-        <w:t xml:space="preserve">diamond paste </w:t>
-      </w:r>
-      <w:r>
-        <w:t>on all sides</w:t>
-      </w:r>
-      <w:r>
-        <w:t>, and cleaned in acetone</w:t>
-      </w:r>
-      <w:r>
-        <w:t>.</w:t>
-      </w:r>
-      <w:r>
-        <w:t xml:space="preserve"> </w:t>
-      </w:r>
-    </w:p>
-    <w:p>
-      <w:r>
-        <w:t xml:space="preserve">SC1-7 was heated </w:t>
-      </w:r>
-      <w:r>
-        <w:t xml:space="preserve">for 7 hours </w:t>
-      </w:r>
-      <w:r>
-        <w:t>at 10 kbar</w:t>
-      </w:r>
-      <w:r>
-        <w:t xml:space="preserve"> and temperature readings of </w:t>
-      </w:r>
-      <w:r>
-        <w:t>1000</w:t>
-      </w:r>
-      <w:r>
-        <w:rPr>
-          <w:rFonts w:cstheme="minorHAnsi"/>
-        </w:rPr>
-        <w:t>°</w:t>
-      </w:r>
-      <w:r>
-        <w:t>C</w:t>
-      </w:r>
-      <w:r>
-        <w:t xml:space="preserve">, but the experiment ended when capsule began to melt, suggesting the true temperature </w:t>
-      </w:r>
-      <w:r>
-        <w:t xml:space="preserve">in the capsule </w:t>
-      </w:r>
-      <w:r>
-        <w:t>was closer to 1085°C, the melting point of copper</w:t>
-      </w:r>
-      <w:r>
-        <w:t xml:space="preserve"> or, more likely, the Cu was contaminated, perhaps with a small amount of oxygen, resulting in freezing point depression</w:t>
-      </w:r>
-      <w:r>
-        <w:t>.</w:t>
-      </w:r>
-      <w:r>
-        <w:t xml:space="preserve"> </w:t>
-      </w:r>
-      <w:r>
-        <w:t>This temperature range and pressure correspond to water fugacities of 1.9-2.0 GPa</w:t>
-      </w:r>
-      <w:r>
-        <w:t xml:space="preserve"> </w:t>
-      </w:r>
-      <w:r>
-        <w:fldChar w:fldCharType="begin"/>
-      </w:r>
-      <w:r>
-        <w:instrText xml:space="preserve"> ADDIN ZOTERO_ITEM CSL_CITATION {"citationID":"WYca9sWc","properties":{"formattedCitation":"(Withers 2013)","plainCitation":"(Withers 2013)"},"citationItems":[{"id":1521,"uris":["http://zotero.org/users/3117169/items/TA7AQD5B"],"uri":["http://zotero.org/users/3117169/items/TA7AQD5B"],"itemData":{"id":1521,"type":"webpage","title":"The Pitzer and Sterner Equation of State for Water","URL":"http://www.geo.umn.edu/people/researchers/withe012/fugacity.htm","shortTitle":"The Pitzer and Sterner Equation of State for Water","author":[{"family":"Withers","given":"A. C."}],"issued":{"date-parts":[["2013"]]},"accessed":{"date-parts":[["2013",8,6]]}}}],"schema":"https://github.com/citation-style-language/schema/raw/master/csl-citation.json"} </w:instrText>
-      </w:r>
-      <w:r>
-        <w:fldChar w:fldCharType="separate"/>
-      </w:r>
-      <w:r>
-        <w:rPr>
-          <w:rFonts w:ascii="Calibri" w:hAnsi="Calibri"/>
-        </w:rPr>
-        <w:t>(Withers 2013)</w:t>
-      </w:r>
-      <w:r>
-        <w:fldChar w:fldCharType="end"/>
-      </w:r>
-      <w:r>
-        <w:t>. Within this</w:t>
-      </w:r>
-      <w:r>
-        <w:t xml:space="preserve"> temperature</w:t>
-      </w:r>
-      <w:r>
-        <w:t xml:space="preserve"> range</w:t>
-      </w:r>
-      <w:r>
-        <w:t>, given the dimensions of the sample and the diffusivities reported by Kohlstedt and Mackwell (1998), the experiment time of</w:t>
-      </w:r>
-      <w:r>
-        <w:t xml:space="preserve"> 7 hours</w:t>
-      </w:r>
-      <w:r>
-        <w:t xml:space="preserve"> </w:t>
-      </w:r>
-      <w:r>
-        <w:t>should</w:t>
-      </w:r>
-      <w:r>
-        <w:t xml:space="preserve"> allow the completion</w:t>
-      </w:r>
-      <w:r>
-        <w:t xml:space="preserve"> </w:t>
-      </w:r>
-      <w:r>
-        <w:t xml:space="preserve">of </w:t>
-      </w:r>
-      <w:r>
-        <w:t xml:space="preserve">proton-polaron diffusion and enter into the stage of diffusion dominated by the slower proton-vacancy mechanism without fully saturating the sample. This experiment allows a direct comparison with previous work </w:t>
-      </w:r>
-      <w:r>
-        <w:fldChar w:fldCharType="begin"/>
-      </w:r>
-      <w:r>
-        <w:instrText xml:space="preserve"> ADDIN ZOTERO_ITEM CSL_CITATION {"citationID":"9q0Bjwss","properties":{"formattedCitation":"(Kohlstedt and Mackwell 1998; Demouchy and Mackwell 2006)","plainCitation":"(Kohlstedt and Mackwell 1998; Demouchy and Mackwell 2006)"},"citationItems":[{"id":831,"uris":["http://zotero.org/users/3117169/items/DGCPHAR8"],"uri":["http://zotero.org/users/3117169/items/DGCPHAR8"],"itemData":{"id":831,"type":"article-journal","title":"Diffusion of hydrogen and intrinsic point defects in olivine","container-title":"Zeitschrift Fur Physikalische Chemie-International Journal of Research in Physical Chemistry &amp; Chemical Physics","page":"147-162","volume":"207","archive_location":"WOS:000076569300010","ISSN":"0942-9352","shortTitle":"Diffusion of hydrogen and intrinsic point defects in olivine","author":[{"family":"Kohlstedt","given":"D. L."},{"family":"Mackwell","given":"S. J."}],"issued":{"date-parts":[["1998"]]}}},{"id":593,"uris":["http://zotero.org/users/3117169/items/8NQVB3JH"],"uri":["http://zotero.org/users/3117169/items/8NQVB3JH"],"itemData":{"id":593,"type":"article-journal","title":"Mechanisms of hydrogen incorporation and diffusion in iron-bearing olivine","container-title":"Physics and Chemistry of Minerals","page":"347-355","volume":"33","issue":"5","archive_location":"WOS:000240439000005","abstract":"The incorporation and diffusion of hydrogen in San Carlos olivine (Fo(90)) single crystals were studied by performing experiments under hydrothermal conditions. The experiments were carried out either at 1.5 GPa, 1,000 degrees C for 1.5 h in a piston cylinder apparatus or at 0.2 GPa, 900 degrees C for 1 or 20 h in a cold-seal vessel. The oxygen fugacity was buffered using Ni-NiO, and the silica activity was buffered by adding San Carlos orthopyroxene powders. Polarized Fourier transform infrared (FTIR) spectroscopy was utilized to quantify the hydroxyl distributions in the samples after the experiments. The resulting infrared spectra reproduce the features of FTIR spectra that are observed in olivine from common mantle peridotite xenoliths. The hydrogen concentration at the edges of the hydrogenated olivine crystals corresponds to concentration levels calculated from published water solubility laws. Hydrogen diffusivities were determined for the three crystallographic axes from profiles of water content as a function of position. The chemical diffusion coefficients are comparable to those previously reported for natural iron-bearing olivine. At high temperature, hydrogenation is dominated by coupled diffusion of protons and octahedrally coordinated metal vacancies (V(Me)\"), where the vacancy diffusion rate limits the process. From the experimental data, we determined the following diffusion laws (diffusivity in m(2) s(-1), activation energies in kJ mol(-1)): D(VMe[100],[010]) = 10(-4.5 +/- 4.1) exp[-(204 +/- 94)/RT] for diffusion along [100] and [010]; D(VMe[001]) = 10(-1.4 +/- 0.5) exp[-(258 +/- 11)/RT] for diffusion along [001]. These diffusion rates are fast enough to modify significantly water contents within olivine grains in xenoliths ascending from the mantle.","DOI":"10.1007/s00269-006-0081-2","ISSN":"0342-1791","shortTitle":"Mechanisms of hydrogen incorporation and diffusion in iron-bearing olivine","author":[{"family":"Demouchy","given":"S."},{"family":"Mackwell","given":"S."}],"issued":{"date-parts":[["2006",8]]}}}],"schema":"https://github.com/citation-style-language/schema/raw/master/csl-citation.json"} </w:instrText>
-      </w:r>
-      <w:r>
-        <w:fldChar w:fldCharType="separate"/>
-      </w:r>
-      <w:r>
-        <w:rPr>
-          <w:rFonts w:ascii="Calibri" w:hAnsi="Calibri"/>
-        </w:rPr>
-        <w:t>(Kohlstedt and Mackwell 1998; Demouchy and Mackwell 2006)</w:t>
-      </w:r>
-      <w:r>
-        <w:fldChar w:fldCharType="end"/>
-      </w:r>
-      <w:r>
-        <w:t xml:space="preserve">. </w:t>
-      </w:r>
-    </w:p>
-    <w:p>
-      <w:r>
-        <w:t xml:space="preserve">To more thoroughly understand the transition between proton-polaron-dominated diffusion and pure proton-vacancy diffusion, </w:t>
-      </w:r>
-      <w:r>
-        <w:t xml:space="preserve">SC1-2 was hydrated at </w:t>
-      </w:r>
-      <w:r>
-        <w:t xml:space="preserve">a nominal temperature of </w:t>
-      </w:r>
-      <w:r>
-        <w:t>800 </w:t>
-      </w:r>
-      <w:r>
-        <w:rPr>
-          <w:rFonts w:cstheme="minorHAnsi"/>
-        </w:rPr>
-        <w:t>°</w:t>
-      </w:r>
-      <w:r>
-        <w:t xml:space="preserve">C and 10 kbar pressure, which corresponds to a water fugacity of 1.6 GPa </w:t>
-      </w:r>
-      <w:r>
-        <w:fldChar w:fldCharType="begin"/>
-      </w:r>
-      <w:r>
-        <w:instrText xml:space="preserve"> ADDIN ZOTERO_ITEM CSL_CITATION {"citationID":"N9iPjw1Z","properties":{"formattedCitation":"(Withers 2013)","plainCitation":"(Withers 2013)"},"citationItems":[{"id":1521,"uris":["http://zotero.org/users/3117169/items/TA7AQD5B"],"uri":["http://zotero.org/users/3117169/items/TA7AQD5B"],"itemData":{"id":1521,"type":"webpage","title":"The Pitzer and Sterner Equation of State for Water","URL":"http://www.geo.umn.edu/people/researchers/withe012/fugacity.htm","shortTitle":"The Pitzer and Sterner Equation of State for Water","author":[{"family":"Withers","given":"A. C."}],"issued":{"date-parts":[["2013"]]},"accessed":{"date-parts":[["2013",8,6]]}}}],"schema":"https://github.com/citation-style-language/schema/raw/master/csl-citation.json"} </w:instrText>
-      </w:r>
-      <w:r>
-        <w:fldChar w:fldCharType="separate"/>
-      </w:r>
-      <w:r>
-        <w:rPr>
-          <w:rFonts w:ascii="Calibri" w:hAnsi="Calibri"/>
-        </w:rPr>
-        <w:t>(Withers 2013)</w:t>
-      </w:r>
-      <w:r>
-        <w:fldChar w:fldCharType="end"/>
-      </w:r>
-      <w:r>
-        <w:t>, for 17</w:t>
-      </w:r>
-      <w:r>
-        <w:t>.5</w:t>
-      </w:r>
-      <w:r>
-        <w:t xml:space="preserve"> hours. That time was chosen </w:t>
-      </w:r>
-      <w:r>
-        <w:t xml:space="preserve">in order </w:t>
-      </w:r>
-      <w:r>
-        <w:t>to reach</w:t>
-      </w:r>
-      <w:r>
-        <w:t>, but not pass,</w:t>
-      </w:r>
-      <w:r>
-        <w:t xml:space="preserve"> what Kohlstedt and Mackwell (1998) call “metastable equilibrium”,</w:t>
-      </w:r>
-      <w:r>
-        <w:t xml:space="preserve"> the point at which </w:t>
-      </w:r>
-      <w:r>
-        <w:t>all of the initial Fe</w:t>
-      </w:r>
-      <w:r>
-        <w:rPr>
-          <w:vertAlign w:val="superscript"/>
-        </w:rPr>
-        <w:t>3+</w:t>
-      </w:r>
-      <w:r>
-        <w:t xml:space="preserve"> </w:t>
-      </w:r>
-      <w:r>
-        <w:t>is</w:t>
-      </w:r>
-      <w:r>
-        <w:t xml:space="preserve"> reduced as H</w:t>
-      </w:r>
-      <w:r>
-        <w:rPr>
-          <w:vertAlign w:val="superscript"/>
-        </w:rPr>
-        <w:t>+</w:t>
-      </w:r>
-      <w:r>
-        <w:t xml:space="preserve"> diffuses into the sample following the proton-polaron mechanism</w:t>
-      </w:r>
-      <w:r>
-        <w:t xml:space="preserve">. If the model </w:t>
-      </w:r>
-      <w:r>
-        <w:t>used</w:t>
-      </w:r>
-      <w:r>
-        <w:t xml:space="preserve"> by Kohlstedt and Mackwell (1998) is correct, the</w:t>
-      </w:r>
-      <w:r>
-        <w:t xml:space="preserve"> hydrogen concentration </w:t>
-      </w:r>
-      <w:r>
-        <w:t xml:space="preserve">in SC1-2 after it comes out of the piston cylinder </w:t>
-      </w:r>
-      <w:r>
-        <w:t>should</w:t>
-      </w:r>
-      <w:r>
-        <w:t xml:space="preserve"> be homogeneous</w:t>
-      </w:r>
-      <w:r>
-        <w:t>, and</w:t>
-      </w:r>
-      <w:r>
-        <w:t xml:space="preserve"> </w:t>
-      </w:r>
-      <w:r>
-        <w:t>the</w:t>
-      </w:r>
-      <w:r>
-        <w:t xml:space="preserve"> </w:t>
-      </w:r>
-      <w:r>
-        <w:t xml:space="preserve">concentration </w:t>
-      </w:r>
-      <w:r>
-        <w:t>should</w:t>
-      </w:r>
-      <w:r>
-        <w:t xml:space="preserve"> be</w:t>
-      </w:r>
-      <w:r>
-        <w:t xml:space="preserve"> </w:t>
-      </w:r>
-      <w:r>
-        <w:t>lower than the</w:t>
-      </w:r>
-      <w:r>
-        <w:t xml:space="preserve"> true solubility</w:t>
-      </w:r>
-      <w:r>
-        <w:t xml:space="preserve"> and presumably</w:t>
-      </w:r>
-      <w:r>
-        <w:t xml:space="preserve"> determined by</w:t>
-      </w:r>
-      <w:r>
-        <w:t xml:space="preserve"> the initial concentration of ferric iron</w:t>
-      </w:r>
-      <w:r>
-        <w:t>.</w:t>
-      </w:r>
-      <w:r>
-        <w:t xml:space="preserve"> </w:t>
-      </w:r>
-      <w:r>
-        <w:t>If the</w:t>
-      </w:r>
-      <w:r>
-        <w:t xml:space="preserve"> “metastable equilibrium”</w:t>
-      </w:r>
-      <w:r>
-        <w:t xml:space="preserve"> hydrogen</w:t>
-      </w:r>
-      <w:r>
-        <w:t xml:space="preserve"> concentration is </w:t>
-      </w:r>
-      <w:r>
-        <w:t>both large</w:t>
-      </w:r>
-      <w:r>
-        <w:t xml:space="preserve"> enough to easily measure</w:t>
+        <w:t>enough to easily measure</w:t>
       </w:r>
       <w:r>
         <w:t xml:space="preserve"> and </w:t>
@@ -1290,7 +1290,6 @@
         <w:rPr>
           <w:noProof/>
         </w:rPr>
-        <w:lastRenderedPageBreak/>
         <w:drawing>
           <wp:inline distT="0" distB="0" distL="0" distR="0" wp14:anchorId="2E64DB02" wp14:editId="622E49D6">
             <wp:extent cx="2743200" cy="1956816"/>
@@ -1342,27 +1341,14 @@
       <w:r>
         <w:t xml:space="preserve">Figure </w:t>
       </w:r>
-      <w:r>
-        <w:fldChar w:fldCharType="begin"/>
-      </w:r>
-      <w:r>
-        <w:instrText xml:space="preserve"> SEQ Figure \* ARABIC </w:instrText>
-      </w:r>
-      <w:r>
-        <w:fldChar w:fldCharType="separate"/>
-      </w:r>
-      <w:r>
-        <w:rPr>
-          <w:noProof/>
-        </w:rPr>
-        <w:t>1</w:t>
-      </w:r>
-      <w:r>
-        <w:rPr>
-          <w:noProof/>
-        </w:rPr>
-        <w:fldChar w:fldCharType="end"/>
-      </w:r>
+      <w:fldSimple w:instr=" SEQ Figure \* ARABIC ">
+        <w:r>
+          <w:rPr>
+            <w:noProof/>
+          </w:rPr>
+          <w:t>1</w:t>
+        </w:r>
+      </w:fldSimple>
       <w:bookmarkEnd w:id="0"/>
       <w:r>
         <w:t>. Schematic cross-sections illustrating the experimental design for hydrating San Carlos o</w:t>
@@ -1721,10 +1707,12 @@
         <w:t>s were</w:t>
       </w:r>
       <w:r>
-        <w:t xml:space="preserve"> applied to individual peaks using the peak heights relative to the quadratic baseline. </w:t>
-      </w:r>
-    </w:p>
-    <w:p>
+        <w:t xml:space="preserve"> applied to individual peaks using the peak heights relative to </w:t>
+      </w:r>
+      <w:r>
+        <w:lastRenderedPageBreak/>
+        <w:t xml:space="preserve">the quadratic baseline. </w:t>
+      </w:r>
       <w:r>
         <w:t>All FTIR spectra</w:t>
       </w:r>
@@ -1747,15 +1735,12 @@
         <w:t>.</w:t>
       </w:r>
     </w:p>
+    <w:p/>
     <w:p>
       <w:pPr>
         <w:pStyle w:val="Heading1"/>
       </w:pPr>
       <w:r>
-        <w:br w:type="column"/>
-      </w:r>
-      <w:r>
-        <w:lastRenderedPageBreak/>
         <w:t>Results</w:t>
       </w:r>
     </w:p>
@@ -1978,6 +1963,186 @@
         <w:t xml:space="preserve">The hydrogen concentration in the Kilauea Iki sample, for which the rims had been polished off to prepare the sample as a rectangular parallelepiped, was homogeneous by both SIMS and FTIR. </w:t>
       </w:r>
     </w:p>
+    <w:p>
+      <w:r>
+        <w:t>Several different O-H peaks were observed in the initial materials. The prominent peaks at wavenumbers 3525 and 3573 cm</w:t>
+      </w:r>
+      <w:r>
+        <w:rPr>
+          <w:vertAlign w:val="superscript"/>
+        </w:rPr>
+        <w:t>-1</w:t>
+      </w:r>
+      <w:r>
+        <w:t xml:space="preserve"> oriented primarily || [100] in both Kilauea Iki and San Carlos olivine correspond to the [Ti] incorporation mechanism </w:t>
+      </w:r>
+      <w:r>
+        <w:fldChar w:fldCharType="begin"/>
+      </w:r>
+      <w:r>
+        <w:instrText xml:space="preserve"> ADDIN ZOTERO_ITEM CSL_CITATION {"citationID":"TpYYlLhx","properties":{"formattedCitation":"(Berry et al. 2005)","plainCitation":"(Berry et al. 2005)"},"citationItems":[{"id":967,"uris":["http://zotero.org/users/3117169/items/GA9ABQZ4"],"uri":["http://zotero.org/users/3117169/items/GA9ABQZ4"],"itemData":{"id":967,"type":"article-journal","title":"Fingerprinting the water site in mantle olivine","container-title":"Geology","page":"869-872","volume":"33","issue":"11","archive_location":"WOS:000233059000008","abstract":"Nominally anhydrous minerals such as olivine contain trace amounts of water and may accommodate the entire water budget of the upper mantle. Here we report for the first time synthetic olivines, crystallized experimentally under upper mantle conditions, that reproduce the most common and intense infrared hydroxyl stretching bands (at 3572 and 3525 cm(-1)) observed in spinel peridotite mantle olivines. These bands arise from water accommodated at point defects associated with the trace element Ti, and we suggest that this is the most important defect site in the shallow upper mantle. Additional hydrated defects may occur at higher pressures. We also identify bands related to water associated with Fe3+; these are unlikely to reflect equilibrium with the mantle, and indicate water incorporation during exhumation or retrogression. Water must be present at the defect site appropriate for the mantle, at the conditions of interest, for partitioning, seismic wave speed, and deformation experiments on hydrous olivine to be relevant.","DOI":"10.1130/g21759.1","ISSN":"0091-7613","shortTitle":"Fingerprinting the water site in mantle olivine","journalAbbreviation":"Geology","language":"English","author":[{"family":"Berry","given":"A. J."},{"family":"Hermann","given":"J."},{"family":"O'Neill","given":"H. S. C."},{"family":"Foran","given":"G. J."}],"issued":{"date-parts":[["2005",11]]}}}],"schema":"https://github.com/citation-style-language/schema/raw/master/csl-citation.json"} </w:instrText>
+      </w:r>
+      <w:r>
+        <w:fldChar w:fldCharType="separate"/>
+      </w:r>
+      <w:r>
+        <w:rPr>
+          <w:rFonts w:ascii="Calibri" w:hAnsi="Calibri"/>
+        </w:rPr>
+        <w:t>(Berry et al. 2005)</w:t>
+      </w:r>
+      <w:r>
+        <w:fldChar w:fldCharType="end"/>
+      </w:r>
+      <w:r>
+        <w:t xml:space="preserve">. The high-wavenumber peaks that primarily appear as shoulders on the [Ti] peaks correspond to the [Si] mechanism </w:t>
+      </w:r>
+      <w:r>
+        <w:fldChar w:fldCharType="begin"/>
+      </w:r>
+      <w:r>
+        <w:instrText xml:space="preserve"> ADDIN ZOTERO_ITEM CSL_CITATION {"citationID":"jfgkLYDc","properties":{"formattedCitation":"(Berry et al. 2005)","plainCitation":"(Berry et al. 2005)"},"citationItems":[{"id":967,"uris":["http://zotero.org/users/3117169/items/GA9ABQZ4"],"uri":["http://zotero.org/users/3117169/items/GA9ABQZ4"],"itemData":{"id":967,"type":"article-journal","title":"Fingerprinting the water site in mantle olivine","container-title":"Geology","page":"869-872","volume":"33","issue":"11","archive_location":"WOS:000233059000008","abstract":"Nominally anhydrous minerals such as olivine contain trace amounts of water and may accommodate the entire water budget of the upper mantle. Here we report for the first time synthetic olivines, crystallized experimentally under upper mantle conditions, that reproduce the most common and intense infrared hydroxyl stretching bands (at 3572 and 3525 cm(-1)) observed in spinel peridotite mantle olivines. These bands arise from water accommodated at point defects associated with the trace element Ti, and we suggest that this is the most important defect site in the shallow upper mantle. Additional hydrated defects may occur at higher pressures. We also identify bands related to water associated with Fe3+; these are unlikely to reflect equilibrium with the mantle, and indicate water incorporation during exhumation or retrogression. Water must be present at the defect site appropriate for the mantle, at the conditions of interest, for partitioning, seismic wave speed, and deformation experiments on hydrous olivine to be relevant.","DOI":"10.1130/g21759.1","ISSN":"0091-7613","shortTitle":"Fingerprinting the water site in mantle olivine","journalAbbreviation":"Geology","language":"English","author":[{"family":"Berry","given":"A. J."},{"family":"Hermann","given":"J."},{"family":"O'Neill","given":"H. S. C."},{"family":"Foran","given":"G. J."}],"issued":{"date-parts":[["2005",11]]}}}],"schema":"https://github.com/citation-style-language/schema/raw/master/csl-citation.json"} </w:instrText>
+      </w:r>
+      <w:r>
+        <w:fldChar w:fldCharType="separate"/>
+      </w:r>
+      <w:r>
+        <w:rPr>
+          <w:rFonts w:ascii="Calibri" w:hAnsi="Calibri"/>
+        </w:rPr>
+        <w:t>(Berry et al. 2005)</w:t>
+      </w:r>
+      <w:r>
+        <w:fldChar w:fldCharType="end"/>
+      </w:r>
+      <w:r>
+        <w:t>. A very small peak at 3600 cm</w:t>
+      </w:r>
+      <w:r>
+        <w:rPr>
+          <w:vertAlign w:val="superscript"/>
+        </w:rPr>
+        <w:t>-1</w:t>
+      </w:r>
+      <w:r>
+        <w:t xml:space="preserve"> present in both samples has been ascribed to [Si] with nearby Fe</w:t>
+      </w:r>
+      <w:r>
+        <w:rPr>
+          <w:vertAlign w:val="superscript"/>
+        </w:rPr>
+        <w:t>2+</w:t>
+      </w:r>
+      <w:r>
+        <w:t xml:space="preserve"> </w:t>
+      </w:r>
+      <w:r>
+        <w:fldChar w:fldCharType="begin"/>
+      </w:r>
+      <w:r>
+        <w:instrText xml:space="preserve"> ADDIN ZOTERO_ITEM CSL_CITATION {"citationID":"H8YmtTPy","properties":{"formattedCitation":"(Blanchard et al. 2017)","plainCitation":"(Blanchard et al. 2017)"},"citationItems":[{"id":2947,"uris":["http://zotero.org/users/3117169/items/4HZHRKDS"],"uri":["http://zotero.org/users/3117169/items/4HZHRKDS"],"itemData":{"id":2947,"type":"article-journal","title":"Effect of iron and trivalent cations on OH defects in olivine","container-title":"American Mineralogist","page":"302-311","volume":"102","issue":"2","source":"ammin.geoscienceworld.org","abstract":"Hydrogen incorporation in olivine involves many OH defects, which will control the hydrogen solubility at mantle conditions. Several of these OH defects are identified from the investigation of forsterite (the olivine Mg end-member). We study here the effect of Fe2+, Fe3+, Al3+, and Cr3+ on OH defects to improve our understanding of the hydrogen speciation in natural olivine. Low-temperature infrared spectra (−194 °C) are collected on synthetic and natural olivines. These spectra are then interpreted in the light of the theoretical determination of the structural, vibrational, and infrared spectroscopic properties of Fe-related OH defects, using first-principles calculations based on density functional theory. The presence of Fe2+ changes the cationic environment around the fully protonated vacancies in forsterite, leading to a slight modification of their infrared signatures. In particular, the presence of Fe2+ in an octahedral site adjacent to a hydrogarnet-type defect is likely responsible for the additional bands observed at 3599 cm−1 and around 3520–3550 cm−1 in Fe-doped olivines. Results show that the OH bands between 3310 and 3380 cm−1 are associated with the presence of trivalent cations. Specifically, two bands at 3323 and 3358 cm−1, commonly observed in natural olivine, are associated with the substitution of Mg2+ by Cr3+ while two similar bands at 3328 and 3353 cm−1 are associated with the substitution of Mg2+ by Fe3+. The presence of these defects and the “titanoclinohumite” defect in natural olivine clearly underlines the prominent role of trace elements on the hydrogen incorporation in lithospheric olivine.","DOI":"10.2138/am-2017-5777","ISSN":"0003-004X","language":"en","author":[{"family":"Blanchard","given":"Marc"},{"family":"Ingrin","given":"Jannick"},{"family":"Balan","given":"Etienne"},{"family":"Kovács","given":"István"},{"family":"Withers","given":"Anthony C."}],"issued":{"date-parts":[["2017",2,1]]}}}],"schema":"https://github.com/citation-style-language/schema/raw/master/csl-citation.json"} </w:instrText>
+      </w:r>
+      <w:r>
+        <w:fldChar w:fldCharType="separate"/>
+      </w:r>
+      <w:r>
+        <w:rPr>
+          <w:rFonts w:ascii="Calibri" w:hAnsi="Calibri"/>
+        </w:rPr>
+        <w:t>(Blanchard et al. 2017)</w:t>
+      </w:r>
+      <w:r>
+        <w:fldChar w:fldCharType="end"/>
+      </w:r>
+      <w:r>
+        <w:t xml:space="preserve">. </w:t>
+      </w:r>
+      <w:r>
+        <w:t>Because of the association with Fe</w:t>
+      </w:r>
+      <w:r>
+        <w:rPr>
+          <w:vertAlign w:val="superscript"/>
+        </w:rPr>
+        <w:t>2+</w:t>
+      </w:r>
+      <w:r>
+        <w:t>, we label this peak [Si-Fe</w:t>
+      </w:r>
+      <w:r>
+        <w:rPr>
+          <w:vertAlign w:val="superscript"/>
+        </w:rPr>
+        <w:t>2+</w:t>
+      </w:r>
+      <w:r>
+        <w:t xml:space="preserve">]. </w:t>
+      </w:r>
+      <w:r>
+        <w:t xml:space="preserve">The Kilaue Iki olivine, but not the untreated San Carlos olivine, contains prominent [tri] peaks. These peaks at 3356 and 3329 </w:t>
+      </w:r>
+      <w:r>
+        <w:t>cm</w:t>
+      </w:r>
+      <w:r>
+        <w:rPr>
+          <w:vertAlign w:val="superscript"/>
+        </w:rPr>
+        <w:t>-1</w:t>
+      </w:r>
+      <w:r>
+        <w:t xml:space="preserve"> </w:t>
+      </w:r>
+      <w:r>
+        <w:t xml:space="preserve">correspond exactly to the peak locations that </w:t>
+      </w:r>
+      <w:r>
+        <w:fldChar w:fldCharType="begin"/>
+      </w:r>
+      <w:r>
+        <w:instrText xml:space="preserve"> ADDIN ZOTERO_ITEM CSL_CITATION {"citationID":"1dupco1ifl","properties":{"custom":"Blanchard et al. (2017)","formattedCitation":"Blanchard et al. (2017)","plainCitation":"Blanchard et al. (2017)"},"citationItems":[{"id":2947,"uris":["http://zotero.org/users/3117169/items/4HZHRKDS"],"uri":["http://zotero.org/users/3117169/items/4HZHRKDS"],"itemData":{"id":2947,"type":"article-journal","title":"Effect of iron and trivalent cations on OH defects in olivine","container-title":"American Mineralogist","page":"302-311","volume":"102","issue":"2","source":"ammin.geoscienceworld.org","abstract":"Hydrogen incorporation in olivine involves many OH defects, which will control the hydrogen solubility at mantle conditions. Several of these OH defects are identified from the investigation of forsterite (the olivine Mg end-member). We study here the effect of Fe2+, Fe3+, Al3+, and Cr3+ on OH defects to improve our understanding of the hydrogen speciation in natural olivine. Low-temperature infrared spectra (−194 °C) are collected on synthetic and natural olivines. These spectra are then interpreted in the light of the theoretical determination of the structural, vibrational, and infrared spectroscopic properties of Fe-related OH defects, using first-principles calculations based on density functional theory. The presence of Fe2+ changes the cationic environment around the fully protonated vacancies in forsterite, leading to a slight modification of their infrared signatures. In particular, the presence of Fe2+ in an octahedral site adjacent to a hydrogarnet-type defect is likely responsible for the additional bands observed at 3599 cm−1 and around 3520–3550 cm−1 in Fe-doped olivines. Results show that the OH bands between 3310 and 3380 cm−1 are associated with the presence of trivalent cations. Specifically, two bands at 3323 and 3358 cm−1, commonly observed in natural olivine, are associated with the substitution of Mg2+ by Cr3+ while two similar bands at 3328 and 3353 cm−1 are associated with the substitution of Mg2+ by Fe3+. The presence of these defects and the “titanoclinohumite” defect in natural olivine clearly underlines the prominent role of trace elements on the hydrogen incorporation in lithospheric olivine.","DOI":"10.2138/am-2017-5777","ISSN":"0003-004X","language":"en","author":[{"family":"Blanchard","given":"Marc"},{"family":"Ingrin","given":"Jannick"},{"family":"Balan","given":"Etienne"},{"family":"Kovács","given":"István"},{"family":"Withers","given":"Anthony C."}],"issued":{"date-parts":[["2017",2,1]]}}}],"schema":"https://github.com/citation-style-language/schema/raw/master/csl-citation.json"} </w:instrText>
+      </w:r>
+      <w:r>
+        <w:fldChar w:fldCharType="separate"/>
+      </w:r>
+      <w:r>
+        <w:rPr>
+          <w:rFonts w:ascii="Calibri" w:hAnsi="Calibri"/>
+        </w:rPr>
+        <w:t>Blanchard et al. (2017)</w:t>
+      </w:r>
+      <w:r>
+        <w:fldChar w:fldCharType="end"/>
+      </w:r>
+      <w:r>
+        <w:t xml:space="preserve"> associate with Fe</w:t>
+      </w:r>
+      <w:r>
+        <w:rPr>
+          <w:vertAlign w:val="superscript"/>
+        </w:rPr>
+        <w:t>3+</w:t>
+      </w:r>
+      <w:r>
+        <w:t>, and which we therefore designate [tri-Fe</w:t>
+      </w:r>
+      <w:r>
+        <w:rPr>
+          <w:vertAlign w:val="superscript"/>
+        </w:rPr>
+        <w:t>3+</w:t>
+      </w:r>
+      <w:r>
+        <w:t>]</w:t>
+      </w:r>
+      <w:r>
+        <w:t>.</w:t>
+      </w:r>
+      <w:r>
+        <w:t xml:space="preserve"> </w:t>
+      </w:r>
+    </w:p>
+    <w:p/>
     <w:p>
       <w:pPr>
         <w:pStyle w:val="Heading2"/>
@@ -1990,6 +2155,7 @@
           <w:i w:val="0"/>
           <w:noProof/>
         </w:rPr>
+        <w:lastRenderedPageBreak/>
         <w:drawing>
           <wp:inline distT="0" distB="0" distL="0" distR="0" wp14:anchorId="1C995733" wp14:editId="791B7893">
             <wp:extent cx="5943600" cy="3657600"/>
@@ -2041,27 +2207,14 @@
       <w:r>
         <w:t xml:space="preserve">Figure </w:t>
       </w:r>
-      <w:r>
-        <w:fldChar w:fldCharType="begin"/>
-      </w:r>
-      <w:r>
-        <w:instrText xml:space="preserve"> SEQ Figure \* ARABIC </w:instrText>
-      </w:r>
-      <w:r>
-        <w:fldChar w:fldCharType="separate"/>
-      </w:r>
-      <w:r>
-        <w:rPr>
-          <w:noProof/>
-        </w:rPr>
-        <w:t>2</w:t>
-      </w:r>
-      <w:r>
-        <w:rPr>
-          <w:noProof/>
-        </w:rPr>
-        <w:fldChar w:fldCharType="end"/>
-      </w:r>
+      <w:fldSimple w:instr=" SEQ Figure \* ARABIC ">
+        <w:r>
+          <w:rPr>
+            <w:noProof/>
+          </w:rPr>
+          <w:t>2</w:t>
+        </w:r>
+      </w:fldSimple>
       <w:bookmarkEnd w:id="1"/>
       <w:r>
         <w:t>. Polarized FTIR spectra (</w:t>
@@ -2113,27 +2266,14 @@
         <w:lastRenderedPageBreak/>
         <w:t xml:space="preserve">Table </w:t>
       </w:r>
-      <w:r>
-        <w:fldChar w:fldCharType="begin"/>
-      </w:r>
-      <w:r>
-        <w:instrText xml:space="preserve"> SEQ Table \* ARABIC </w:instrText>
-      </w:r>
-      <w:r>
-        <w:fldChar w:fldCharType="separate"/>
-      </w:r>
-      <w:r>
-        <w:rPr>
-          <w:noProof/>
-        </w:rPr>
-        <w:t>1</w:t>
-      </w:r>
-      <w:r>
-        <w:rPr>
-          <w:noProof/>
-        </w:rPr>
-        <w:fldChar w:fldCharType="end"/>
-      </w:r>
+      <w:fldSimple w:instr=" SEQ Table \* ARABIC ">
+        <w:r>
+          <w:rPr>
+            <w:noProof/>
+          </w:rPr>
+          <w:t>1</w:t>
+        </w:r>
+      </w:fldSimple>
       <w:bookmarkEnd w:id="2"/>
       <w:r>
         <w:t>. Water concentration estimates for Kilauea Iki olivine and San Carlos olivine based on polarized FTIR areas</w:t>
@@ -3192,6 +3332,33 @@
       <w:r>
         <w:t xml:space="preserve"> </w:t>
       </w:r>
+      <w:r>
+        <w:t xml:space="preserve">Profiles of particular interest are shown in </w:t>
+      </w:r>
+      <w:r>
+        <w:fldChar w:fldCharType="begin"/>
+      </w:r>
+      <w:r>
+        <w:instrText xml:space="preserve"> REF _Ref481414335 \h </w:instrText>
+      </w:r>
+      <w:r>
+        <w:fldChar w:fldCharType="separate"/>
+      </w:r>
+      <w:r>
+        <w:t xml:space="preserve">Figure </w:t>
+      </w:r>
+      <w:r>
+        <w:rPr>
+          <w:noProof/>
+        </w:rPr>
+        <w:t>4</w:t>
+      </w:r>
+      <w:r>
+        <w:fldChar w:fldCharType="end"/>
+      </w:r>
+      <w:r>
+        <w:t>. Profiles for additional peaks and using alternative baselines are provided in the supplement.</w:t>
+      </w:r>
     </w:p>
     <w:p>
       <w:pPr>
@@ -3227,40 +3394,200 @@
         <w:rPr>
           <w:rFonts w:cstheme="minorHAnsi"/>
         </w:rPr>
-        <w:t xml:space="preserve"> was </w:t>
-      </w:r>
-      <w:r>
-        <w:rPr>
-          <w:rFonts w:cstheme="minorHAnsi"/>
-        </w:rPr>
-        <w:t xml:space="preserve">sufficiently homogeneous to serve as a reasonable starting material for </w:t>
-      </w:r>
-      <w:r>
-        <w:rPr>
-          <w:rFonts w:cstheme="minorHAnsi"/>
-        </w:rPr>
-        <w:t xml:space="preserve">subsequent </w:t>
-      </w:r>
-      <w:r>
-        <w:rPr>
-          <w:rFonts w:cstheme="minorHAnsi"/>
-        </w:rPr>
-        <w:t xml:space="preserve">dehydration experiments, with concentrations ranging from </w:t>
-      </w:r>
-    </w:p>
-    <w:p/>
-    <w:p/>
-    <w:p>
-      <w:pPr>
-        <w:rPr>
-          <w:rFonts w:cstheme="minorHAnsi"/>
-        </w:rPr>
-      </w:pPr>
-      <w:r>
-        <w:rPr>
-          <w:rFonts w:cstheme="minorHAnsi"/>
-        </w:rPr>
-        <w:t>The hydrogen zonation in SC1-7 is primaril</w:t>
+        <w:t xml:space="preserve"> was sufficiently homogeneous to serve as a reasonable starting material for subsequent </w:t>
+      </w:r>
+      <w:r>
+        <w:rPr>
+          <w:rFonts w:cstheme="minorHAnsi"/>
+        </w:rPr>
+        <w:t>dehydration experiments</w:t>
+      </w:r>
+      <w:r>
+        <w:rPr>
+          <w:rFonts w:cstheme="minorHAnsi"/>
+        </w:rPr>
+        <w:t xml:space="preserve"> (</w:t>
+      </w:r>
+      <w:r>
+        <w:rPr>
+          <w:rFonts w:cstheme="minorHAnsi"/>
+        </w:rPr>
+        <w:fldChar w:fldCharType="begin"/>
+      </w:r>
+      <w:r>
+        <w:rPr>
+          <w:rFonts w:cstheme="minorHAnsi"/>
+        </w:rPr>
+        <w:instrText xml:space="preserve"> REF _Ref481414335 \h </w:instrText>
+      </w:r>
+      <w:r>
+        <w:rPr>
+          <w:rFonts w:cstheme="minorHAnsi"/>
+        </w:rPr>
+      </w:r>
+      <w:r>
+        <w:rPr>
+          <w:rFonts w:cstheme="minorHAnsi"/>
+        </w:rPr>
+        <w:fldChar w:fldCharType="separate"/>
+      </w:r>
+      <w:r>
+        <w:t xml:space="preserve">Figure </w:t>
+      </w:r>
+      <w:r>
+        <w:rPr>
+          <w:noProof/>
+        </w:rPr>
+        <w:t>4</w:t>
+      </w:r>
+      <w:r>
+        <w:rPr>
+          <w:rFonts w:cstheme="minorHAnsi"/>
+        </w:rPr>
+        <w:fldChar w:fldCharType="end"/>
+      </w:r>
+      <w:r>
+        <w:rPr>
+          <w:rFonts w:cstheme="minorHAnsi"/>
+        </w:rPr>
+        <w:t>)</w:t>
+      </w:r>
+      <w:r>
+        <w:rPr>
+          <w:rFonts w:cstheme="minorHAnsi"/>
+        </w:rPr>
+        <w:t>.</w:t>
+      </w:r>
+      <w:r>
+        <w:rPr>
+          <w:rFonts w:cstheme="minorHAnsi"/>
+        </w:rPr>
+        <w:t xml:space="preserve"> A</w:t>
+      </w:r>
+      <w:r>
+        <w:rPr>
+          <w:rFonts w:cstheme="minorHAnsi"/>
+        </w:rPr>
+        <w:t>lthough th</w:t>
+      </w:r>
+      <w:r>
+        <w:rPr>
+          <w:rFonts w:cstheme="minorHAnsi"/>
+        </w:rPr>
+        <w:t>ere is a small increase in area around the [tri] peaks, virtually all of the hydrogen in the hydrated SC1-2 is incorporated as [Ti] and [Si]. We are especially interested in the [Ti] peak at 3525 cm</w:t>
+      </w:r>
+      <w:r>
+        <w:rPr>
+          <w:rFonts w:cstheme="minorHAnsi"/>
+          <w:vertAlign w:val="superscript"/>
+        </w:rPr>
+        <w:t>-1</w:t>
+      </w:r>
+      <w:r>
+        <w:rPr>
+          <w:rFonts w:cstheme="minorHAnsi"/>
+        </w:rPr>
+        <w:t xml:space="preserve">, for which </w:t>
+      </w:r>
+      <w:r>
+        <w:rPr>
+          <w:rFonts w:cstheme="minorHAnsi"/>
+        </w:rPr>
+        <w:fldChar w:fldCharType="begin"/>
+      </w:r>
+      <w:r>
+        <w:rPr>
+          <w:rFonts w:cstheme="minorHAnsi"/>
+        </w:rPr>
+        <w:instrText xml:space="preserve"> ADDIN ZOTERO_ITEM CSL_CITATION {"citationID":"1lvccmv2ga","properties":{"custom":"Padr\\uc0\\u243{}n-Navarta, Hermann, and O\\uc0\\u8217{}Neill (2014)","formattedCitation":"{\\rtf Padr\\uc0\\u243{}n-Navarta, Hermann, and O\\uc0\\u8217{}Neill (2014)}","plainCitation":"Padrón-Navarta, Hermann, and O’Neill (2014)"},"citationItems":[{"id":1322,"uris":["http://zotero.org/users/3117169/items/PA93G5UX"],"uri":["http://zotero.org/users/3117169/items/PA93G5UX"],"itemData":{"id":1322,"type":"article-journal","title":"Site-specific hydrogen diffusion rates in forsterite","container-title":"Earth and Planetary Science Letters","page":"100-112","volume":"392","shortTitle":"Site-specific hydrogen diffusion rates in forsterite","author":[{"family":"Padrón-Navarta","given":"Jose Alberto"},{"family":"Hermann","given":"Joerg"},{"family":"O'Neill","given":"Hugh St. C."}],"issued":{"date-parts":[["2014"]]}}}],"schema":"https://github.com/citation-style-language/schema/raw/master/csl-citation.json"} </w:instrText>
+      </w:r>
+      <w:r>
+        <w:rPr>
+          <w:rFonts w:cstheme="minorHAnsi"/>
+        </w:rPr>
+        <w:fldChar w:fldCharType="separate"/>
+      </w:r>
+      <w:r>
+        <w:rPr>
+          <w:rFonts w:ascii="Calibri" w:hAnsi="Calibri" w:cs="Times New Roman"/>
+          <w:szCs w:val="24"/>
+        </w:rPr>
+        <w:t>Padrón-Navarta, Hermann, and O’Neill (2014)</w:t>
+      </w:r>
+      <w:r>
+        <w:rPr>
+          <w:rFonts w:cstheme="minorHAnsi"/>
+        </w:rPr>
+        <w:fldChar w:fldCharType="end"/>
+      </w:r>
+      <w:r>
+        <w:rPr>
+          <w:rFonts w:cstheme="minorHAnsi"/>
+        </w:rPr>
+        <w:t xml:space="preserve"> report diffusivities in Fe-free synthetic forsterite, and the [Si-Fe</w:t>
+      </w:r>
+      <w:r>
+        <w:rPr>
+          <w:rFonts w:cstheme="minorHAnsi"/>
+          <w:vertAlign w:val="superscript"/>
+        </w:rPr>
+        <w:t>2+</w:t>
+      </w:r>
+      <w:r>
+        <w:rPr>
+          <w:rFonts w:cstheme="minorHAnsi"/>
+        </w:rPr>
+        <w:t>] peak at 3600 cm</w:t>
+      </w:r>
+      <w:r>
+        <w:rPr>
+          <w:rFonts w:cstheme="minorHAnsi"/>
+          <w:vertAlign w:val="superscript"/>
+        </w:rPr>
+        <w:t>-1</w:t>
+      </w:r>
+      <w:r>
+        <w:rPr>
+          <w:rFonts w:cstheme="minorHAnsi"/>
+        </w:rPr>
+        <w:t xml:space="preserve">, </w:t>
+      </w:r>
+      <w:r>
+        <w:rPr>
+          <w:rFonts w:cstheme="minorHAnsi"/>
+        </w:rPr>
+        <w:t>the dominant peak in</w:t>
+      </w:r>
+      <w:r>
+        <w:rPr>
+          <w:rFonts w:cstheme="minorHAnsi"/>
+        </w:rPr>
+        <w:t xml:space="preserve"> the untreated San Carlos olivine</w:t>
+      </w:r>
+      <w:r>
+        <w:rPr>
+          <w:rFonts w:cstheme="minorHAnsi"/>
+        </w:rPr>
+        <w:t>.</w:t>
+      </w:r>
+    </w:p>
+    <w:p>
+      <w:pPr>
+        <w:rPr>
+          <w:rFonts w:cstheme="minorHAnsi"/>
+        </w:rPr>
+      </w:pPr>
+      <w:r>
+        <w:rPr>
+          <w:rFonts w:cstheme="minorHAnsi"/>
+        </w:rPr>
+        <w:t>T</w:t>
+      </w:r>
+      <w:r>
+        <w:rPr>
+          <w:rFonts w:cstheme="minorHAnsi"/>
+        </w:rPr>
+        <w:t>he hydrogen zonation in SC1-7 is primaril</w:t>
       </w:r>
       <w:r>
         <w:rPr>
@@ -3362,13 +3689,7 @@
         <w:rPr>
           <w:rFonts w:cstheme="minorHAnsi"/>
         </w:rPr>
-        <w:t>solubility</w:t>
-      </w:r>
-      <w:r>
-        <w:rPr>
-          <w:rFonts w:cstheme="minorHAnsi"/>
-        </w:rPr>
-        <w:t xml:space="preserve"> and ‘metastable equilibrium’</w:t>
+        <w:t>solubility and ‘metastable equilibrium’</w:t>
       </w:r>
       <w:r>
         <w:rPr>
@@ -3613,7 +3934,14 @@
         <w:rPr>
           <w:rFonts w:cstheme="minorHAnsi"/>
         </w:rPr>
-        <w:t xml:space="preserve">[tri] peaks are present at 3396 and 3356 cm-1 </w:t>
+        <w:t xml:space="preserve">[tri] peaks </w:t>
+      </w:r>
+      <w:r>
+        <w:rPr>
+          <w:rFonts w:cstheme="minorHAnsi"/>
+        </w:rPr>
+        <w:lastRenderedPageBreak/>
+        <w:t xml:space="preserve">are present at 3396 and 3356 cm-1 </w:t>
       </w:r>
       <w:r>
         <w:rPr>
@@ -3685,22 +4013,7 @@
         <w:rPr>
           <w:rFonts w:cstheme="minorHAnsi"/>
         </w:rPr>
-        <w:t xml:space="preserve"> assigned a</w:t>
-      </w:r>
-      <w:bookmarkStart w:id="3" w:name="_GoBack"/>
-      <w:bookmarkEnd w:id="3"/>
-      <w:r>
-        <w:rPr>
-          <w:rFonts w:cstheme="minorHAnsi"/>
-        </w:rPr>
-        <w:t xml:space="preserve"> peak at 3358 cm-1 to Cr3+ and an overlapping peak at 3353 cm-</w:t>
-      </w:r>
-      <w:r>
-        <w:rPr>
-          <w:rFonts w:cstheme="minorHAnsi"/>
-        </w:rPr>
-        <w:lastRenderedPageBreak/>
-        <w:t>1 to Fe3+, and the exact wavenumbers are known to change slightly following small changes in bonding environments.</w:t>
+        <w:t xml:space="preserve"> assigned a peak at 3358 cm-1 to Cr3+ and an overlapping peak at 3353 cm-1 to Fe3+, and the exact wavenumbers are known to change slightly following small changes in bonding environments.</w:t>
       </w:r>
     </w:p>
     <w:p>
@@ -3730,13 +4043,7 @@
         <w:t>-1</w:t>
       </w:r>
       <w:r>
-        <w:t>, and</w:t>
-      </w:r>
-      <w:r>
-        <w:t xml:space="preserve"> the</w:t>
-      </w:r>
-      <w:r>
-        <w:t xml:space="preserve"> [tri] peaks around 3350 cm</w:t>
+        <w:t>, and the [tri] peaks around 3350 cm</w:t>
       </w:r>
       <w:r>
         <w:rPr>
@@ -3943,10 +4250,10 @@
           <w:noProof/>
         </w:rPr>
         <w:drawing>
-          <wp:inline distT="0" distB="0" distL="0" distR="0" wp14:anchorId="43842FB6" wp14:editId="5BAAD454">
+          <wp:inline distT="0" distB="0" distL="0" distR="0" wp14:anchorId="34D09B67" wp14:editId="32377EFF">
             <wp:extent cx="5943600" cy="3657600"/>
             <wp:effectExtent l="0" t="0" r="0" b="0"/>
-            <wp:docPr id="7" name="Picture 7"/>
+            <wp:docPr id="5" name="Picture 5"/>
             <wp:cNvGraphicFramePr>
               <a:graphicFrameLocks xmlns:a="http://schemas.openxmlformats.org/drawingml/2006/main" noChangeAspect="1"/>
             </wp:cNvGraphicFramePr>
@@ -3954,7 +4261,7 @@
               <a:graphicData uri="http://schemas.openxmlformats.org/drawingml/2006/picture">
                 <pic:pic xmlns:pic="http://schemas.openxmlformats.org/drawingml/2006/picture">
                   <pic:nvPicPr>
-                    <pic:cNvPr id="7" name="Fig3_hydration_and_baselines.jpg"/>
+                    <pic:cNvPr id="5" name="Fig3_hydration_and_baselines.jpg"/>
                     <pic:cNvPicPr/>
                   </pic:nvPicPr>
                   <pic:blipFill>
@@ -3989,32 +4296,19 @@
       <w:pPr>
         <w:pStyle w:val="Caption"/>
       </w:pPr>
-      <w:bookmarkStart w:id="4" w:name="_Ref477446399"/>
+      <w:bookmarkStart w:id="3" w:name="_Ref477446399"/>
       <w:r>
         <w:t xml:space="preserve">Figure </w:t>
       </w:r>
-      <w:r>
-        <w:fldChar w:fldCharType="begin"/>
-      </w:r>
-      <w:r>
-        <w:instrText xml:space="preserve"> SEQ Figure \* ARABIC </w:instrText>
-      </w:r>
-      <w:r>
-        <w:fldChar w:fldCharType="separate"/>
-      </w:r>
-      <w:r>
-        <w:rPr>
-          <w:noProof/>
-        </w:rPr>
-        <w:t>3</w:t>
-      </w:r>
-      <w:r>
-        <w:rPr>
-          <w:noProof/>
-        </w:rPr>
-        <w:fldChar w:fldCharType="end"/>
-      </w:r>
-      <w:bookmarkEnd w:id="4"/>
+      <w:fldSimple w:instr=" SEQ Figure \* ARABIC ">
+        <w:r>
+          <w:rPr>
+            <w:noProof/>
+          </w:rPr>
+          <w:t>3</w:t>
+        </w:r>
+      </w:fldSimple>
+      <w:bookmarkEnd w:id="3"/>
       <w:r>
         <w:t xml:space="preserve">. </w:t>
       </w:r>
@@ -4120,10 +4414,10 @@
           <w:noProof/>
         </w:rPr>
         <w:drawing>
-          <wp:inline distT="0" distB="0" distL="0" distR="0" wp14:anchorId="2573F125" wp14:editId="76E9AC0B">
-            <wp:extent cx="5724144" cy="2377440"/>
-            <wp:effectExtent l="0" t="0" r="0" b="3810"/>
-            <wp:docPr id="10" name="Picture 10"/>
+          <wp:inline distT="0" distB="0" distL="0" distR="0" wp14:anchorId="7C6F99EF" wp14:editId="5C7712B3">
+            <wp:extent cx="5943600" cy="5486400"/>
+            <wp:effectExtent l="0" t="0" r="0" b="0"/>
+            <wp:docPr id="8" name="Picture 8"/>
             <wp:cNvGraphicFramePr>
               <a:graphicFrameLocks xmlns:a="http://schemas.openxmlformats.org/drawingml/2006/main" noChangeAspect="1"/>
             </wp:cNvGraphicFramePr>
@@ -4131,7 +4425,7 @@
               <a:graphicData uri="http://schemas.openxmlformats.org/drawingml/2006/picture">
                 <pic:pic xmlns:pic="http://schemas.openxmlformats.org/drawingml/2006/picture">
                   <pic:nvPicPr>
-                    <pic:cNvPr id="10" name="Fig4_hydration_profiles.jpg"/>
+                    <pic:cNvPr id="8" name="Fig4_hydration_profiles.jpg"/>
                     <pic:cNvPicPr/>
                   </pic:nvPicPr>
                   <pic:blipFill>
@@ -4149,7 +4443,7 @@
                   <pic:spPr>
                     <a:xfrm>
                       <a:off x="0" y="0"/>
-                      <a:ext cx="5724144" cy="2377440"/>
+                      <a:ext cx="5943600" cy="5486400"/>
                     </a:xfrm>
                     <a:prstGeom prst="rect">
                       <a:avLst/>
@@ -4166,136 +4460,113 @@
       <w:pPr>
         <w:pStyle w:val="Caption"/>
       </w:pPr>
+      <w:bookmarkStart w:id="4" w:name="_Ref481414335"/>
       <w:r>
         <w:t xml:space="preserve">Figure </w:t>
       </w:r>
+      <w:fldSimple w:instr=" SEQ Figure \* ARABIC ">
+        <w:r>
+          <w:rPr>
+            <w:noProof/>
+          </w:rPr>
+          <w:t>4</w:t>
+        </w:r>
+      </w:fldSimple>
+      <w:bookmarkEnd w:id="4"/>
+      <w:r>
+        <w:t xml:space="preserve">. </w:t>
+      </w:r>
+      <w:r>
+        <w:t>Concentration p</w:t>
+      </w:r>
+      <w:r>
+        <w:t>rofiles across San Carlos olivine samples SC1-2</w:t>
+      </w:r>
+      <w:r>
+        <w:t xml:space="preserve"> (green circles)</w:t>
+      </w:r>
+      <w:r>
+        <w:t xml:space="preserve"> and SC1-7 </w:t>
+      </w:r>
+      <w:r>
+        <w:t xml:space="preserve">(orange squares) </w:t>
+      </w:r>
+      <w:r>
+        <w:t>after partial hydration in a piston cylinder</w:t>
+      </w:r>
+      <w:r>
+        <w:t xml:space="preserve"> as measured through the uncut block</w:t>
+      </w:r>
+      <w:r>
+        <w:t>.</w:t>
+      </w:r>
+      <w:r>
+        <w:t xml:space="preserve"> </w:t>
+      </w:r>
+      <w:r>
+        <w:t xml:space="preserve">R is the ray path of the infrared beam, and the electric vector E of the polarized infrared beam is in all cases || a. </w:t>
+      </w:r>
+      <w:r>
+        <w:t>Hydrogen concentrations</w:t>
+      </w:r>
+      <w:r>
+        <w:t xml:space="preserve"> are estimated from </w:t>
+      </w:r>
+      <w:r>
+        <w:t xml:space="preserve">polarized </w:t>
+      </w:r>
+      <w:r>
+        <w:t xml:space="preserve">FTIR spectra based using the areas under the baselines shown in </w:t>
+      </w:r>
       <w:r>
         <w:fldChar w:fldCharType="begin"/>
       </w:r>
       <w:r>
-        <w:instrText xml:space="preserve"> SEQ Figure \* ARABIC </w:instrText>
+        <w:instrText xml:space="preserve"> REF _Ref477446399 \h </w:instrText>
       </w:r>
       <w:r>
         <w:fldChar w:fldCharType="separate"/>
       </w:r>
       <w:r>
+        <w:t xml:space="preserve">Figure </w:t>
+      </w:r>
+      <w:r>
         <w:rPr>
           <w:noProof/>
         </w:rPr>
-        <w:t>4</w:t>
+        <w:t>3</w:t>
+      </w:r>
+      <w:r>
+        <w:fldChar w:fldCharType="end"/>
+      </w:r>
+      <w:r>
+        <w:t xml:space="preserve"> and initial hydrogen contents from </w:t>
+      </w:r>
+      <w:r>
+        <w:fldChar w:fldCharType="begin"/>
+      </w:r>
+      <w:r>
+        <w:instrText xml:space="preserve"> REF _Ref477258465 \h </w:instrText>
+      </w:r>
+      <w:r>
+        <w:fldChar w:fldCharType="separate"/>
+      </w:r>
+      <w:r>
+        <w:t xml:space="preserve">Table </w:t>
       </w:r>
       <w:r>
         <w:rPr>
           <w:noProof/>
         </w:rPr>
+        <w:t>1</w:t>
+      </w:r>
+      <w:r>
         <w:fldChar w:fldCharType="end"/>
       </w:r>
       <w:r>
         <w:t xml:space="preserve">. </w:t>
       </w:r>
       <w:r>
-        <w:t>Concentration p</w:t>
-      </w:r>
-      <w:r>
-        <w:t>rofiles across San Carlos olivine samples SC1-2 and SC1-7 after partial hydration in a piston cylinder</w:t>
-      </w:r>
-      <w:r>
-        <w:t xml:space="preserve"> as measured through the uncut block by FTIR polarized || [100]</w:t>
-      </w:r>
-      <w:r>
-        <w:t xml:space="preserve"> and </w:t>
-      </w:r>
-      <w:r>
-        <w:t>using</w:t>
-      </w:r>
-      <w:r>
-        <w:t xml:space="preserve"> quadratic baselines like those shown in </w:t>
-      </w:r>
-      <w:r>
-        <w:fldChar w:fldCharType="begin"/>
-      </w:r>
-      <w:r>
-        <w:instrText xml:space="preserve"> REF _Ref477446399 \h </w:instrText>
-      </w:r>
-      <w:r>
-        <w:fldChar w:fldCharType="separate"/>
-      </w:r>
-      <w:r>
-        <w:t xml:space="preserve">Figure </w:t>
-      </w:r>
-      <w:r>
-        <w:rPr>
-          <w:noProof/>
-        </w:rPr>
-        <w:t>3</w:t>
-      </w:r>
-      <w:r>
-        <w:fldChar w:fldCharType="end"/>
-      </w:r>
-      <w:r>
-        <w:t>.</w:t>
-      </w:r>
-      <w:r>
-        <w:t xml:space="preserve"> Hydrogen concentrations</w:t>
-      </w:r>
-      <w:r>
-        <w:t xml:space="preserve"> are estimated from </w:t>
-      </w:r>
-      <w:r>
-        <w:t xml:space="preserve">polarized </w:t>
-      </w:r>
-      <w:r>
-        <w:t xml:space="preserve">FTIR spectra based using the areas under the baselines shown in </w:t>
-      </w:r>
-      <w:r>
-        <w:fldChar w:fldCharType="begin"/>
-      </w:r>
-      <w:r>
-        <w:instrText xml:space="preserve"> REF _Ref477446399 \h </w:instrText>
-      </w:r>
-      <w:r>
-        <w:fldChar w:fldCharType="separate"/>
-      </w:r>
-      <w:r>
-        <w:t xml:space="preserve">Figure </w:t>
-      </w:r>
-      <w:r>
-        <w:rPr>
-          <w:noProof/>
-        </w:rPr>
-        <w:t>3</w:t>
-      </w:r>
-      <w:r>
-        <w:fldChar w:fldCharType="end"/>
-      </w:r>
-      <w:r>
-        <w:t xml:space="preserve"> and initial hydrogen contents from </w:t>
-      </w:r>
-      <w:r>
-        <w:fldChar w:fldCharType="begin"/>
-      </w:r>
-      <w:r>
-        <w:instrText xml:space="preserve"> REF _Ref477258465 \h </w:instrText>
-      </w:r>
-      <w:r>
-        <w:fldChar w:fldCharType="separate"/>
-      </w:r>
-      <w:r>
-        <w:t xml:space="preserve">Table </w:t>
-      </w:r>
-      <w:r>
-        <w:rPr>
-          <w:noProof/>
-        </w:rPr>
-        <w:t>1</w:t>
-      </w:r>
-      <w:r>
-        <w:fldChar w:fldCharType="end"/>
-      </w:r>
-      <w:r>
-        <w:t xml:space="preserve">. </w:t>
-      </w:r>
-      <w:r>
         <w:t xml:space="preserve"> </w:t>
       </w:r>
     </w:p>
@@ -4306,127 +4577,6 @@
     </w:p>
     <w:p>
       <w:pPr>
-        <w:keepNext/>
-        <w:ind w:firstLine="0"/>
-      </w:pPr>
-      <w:r>
-        <w:rPr>
-          <w:noProof/>
-        </w:rPr>
-        <w:lastRenderedPageBreak/>
-        <w:drawing>
-          <wp:inline distT="0" distB="0" distL="0" distR="0" wp14:anchorId="72E778E7" wp14:editId="6882EC5C">
-            <wp:extent cx="5943600" cy="7315200"/>
-            <wp:effectExtent l="0" t="0" r="0" b="0"/>
-            <wp:docPr id="14" name="Picture 14"/>
-            <wp:cNvGraphicFramePr>
-              <a:graphicFrameLocks xmlns:a="http://schemas.openxmlformats.org/drawingml/2006/main" noChangeAspect="1"/>
-            </wp:cNvGraphicFramePr>
-            <a:graphic xmlns:a="http://schemas.openxmlformats.org/drawingml/2006/main">
-              <a:graphicData uri="http://schemas.openxmlformats.org/drawingml/2006/picture">
-                <pic:pic xmlns:pic="http://schemas.openxmlformats.org/drawingml/2006/picture">
-                  <pic:nvPicPr>
-                    <pic:cNvPr id="14" name="Fig5_peakspecific.jpg"/>
-                    <pic:cNvPicPr/>
-                  </pic:nvPicPr>
-                  <pic:blipFill>
-                    <a:blip r:embed="rId12">
-                      <a:extLst>
-                        <a:ext uri="{28A0092B-C50C-407E-A947-70E740481C1C}">
-                          <a14:useLocalDpi xmlns:a14="http://schemas.microsoft.com/office/drawing/2010/main" val="0"/>
-                        </a:ext>
-                      </a:extLst>
-                    </a:blip>
-                    <a:stretch>
-                      <a:fillRect/>
-                    </a:stretch>
-                  </pic:blipFill>
-                  <pic:spPr>
-                    <a:xfrm>
-                      <a:off x="0" y="0"/>
-                      <a:ext cx="5943600" cy="7315200"/>
-                    </a:xfrm>
-                    <a:prstGeom prst="rect">
-                      <a:avLst/>
-                    </a:prstGeom>
-                  </pic:spPr>
-                </pic:pic>
-              </a:graphicData>
-            </a:graphic>
-          </wp:inline>
-        </w:drawing>
-      </w:r>
-    </w:p>
-    <w:p>
-      <w:pPr>
-        <w:pStyle w:val="Caption"/>
-      </w:pPr>
-      <w:r>
-        <w:t xml:space="preserve">Figure </w:t>
-      </w:r>
-      <w:r>
-        <w:fldChar w:fldCharType="begin"/>
-      </w:r>
-      <w:r>
-        <w:instrText xml:space="preserve"> SEQ Figure \* ARABIC </w:instrText>
-      </w:r>
-      <w:r>
-        <w:fldChar w:fldCharType="separate"/>
-      </w:r>
-      <w:r>
-        <w:rPr>
-          <w:noProof/>
-        </w:rPr>
-        <w:t>5</w:t>
-      </w:r>
-      <w:r>
-        <w:rPr>
-          <w:noProof/>
-        </w:rPr>
-        <w:fldChar w:fldCharType="end"/>
-      </w:r>
-      <w:r>
-        <w:t xml:space="preserve">. Profiles of individual peak heights across San Carlos olivine samples SC1-2 and SC1-7 relative to the baselines shown in </w:t>
-      </w:r>
-      <w:r>
-        <w:fldChar w:fldCharType="begin"/>
-      </w:r>
-      <w:r>
-        <w:instrText xml:space="preserve"> REF _Ref477446399 \h </w:instrText>
-      </w:r>
-      <w:r>
-        <w:fldChar w:fldCharType="separate"/>
-      </w:r>
-      <w:r>
-        <w:t xml:space="preserve">Figure </w:t>
-      </w:r>
-      <w:r>
-        <w:rPr>
-          <w:noProof/>
-        </w:rPr>
-        <w:t>3</w:t>
-      </w:r>
-      <w:r>
-        <w:fldChar w:fldCharType="end"/>
-      </w:r>
-      <w:r>
-        <w:t>. Peak locations are labeled on the r</w:t>
-      </w:r>
-      <w:r>
-        <w:t>ight. Different</w:t>
-      </w:r>
-      <w:r>
-        <w:t xml:space="preserve"> y-axis scales</w:t>
-      </w:r>
-      <w:r>
-        <w:t xml:space="preserve"> are used to emphasize the overall similarity in profile shapes among different peaks</w:t>
-      </w:r>
-      <w:r>
-        <w:t>.</w:t>
-      </w:r>
-    </w:p>
-    <w:p>
-      <w:pPr>
         <w:pStyle w:val="Bibliography"/>
       </w:pPr>
     </w:p>
@@ -4439,6 +4589,8 @@
       <w:pPr>
         <w:pStyle w:val="Heading2"/>
       </w:pPr>
+      <w:bookmarkStart w:id="5" w:name="_GoBack"/>
+      <w:bookmarkEnd w:id="5"/>
       <w:r>
         <w:br w:type="column"/>
       </w:r>
@@ -4479,7 +4631,7 @@
         <w:rPr>
           <w:noProof/>
         </w:rPr>
-        <w:t>6</w:t>
+        <w:t>5</w:t>
       </w:r>
       <w:r>
         <w:fldChar w:fldCharType="end"/>
@@ -4525,7 +4677,7 @@
                     <pic:cNvPicPr/>
                   </pic:nvPicPr>
                   <pic:blipFill rotWithShape="1">
-                    <a:blip r:embed="rId13">
+                    <a:blip r:embed="rId12">
                       <a:extLst>
                         <a:ext uri="{28A0092B-C50C-407E-A947-70E740481C1C}">
                           <a14:useLocalDpi xmlns:a14="http://schemas.microsoft.com/office/drawing/2010/main" val="0"/>
@@ -4563,32 +4715,19 @@
       <w:pPr>
         <w:pStyle w:val="Caption"/>
       </w:pPr>
-      <w:bookmarkStart w:id="5" w:name="_Ref480967392"/>
+      <w:bookmarkStart w:id="6" w:name="_Ref480967392"/>
       <w:r>
         <w:t xml:space="preserve">Figure </w:t>
       </w:r>
-      <w:r>
-        <w:fldChar w:fldCharType="begin"/>
-      </w:r>
-      <w:r>
-        <w:instrText xml:space="preserve"> SEQ Figure \* ARABIC </w:instrText>
-      </w:r>
-      <w:r>
-        <w:fldChar w:fldCharType="separate"/>
-      </w:r>
-      <w:r>
-        <w:rPr>
-          <w:noProof/>
-        </w:rPr>
-        <w:t>6</w:t>
-      </w:r>
-      <w:r>
-        <w:rPr>
-          <w:noProof/>
-        </w:rPr>
-        <w:fldChar w:fldCharType="end"/>
-      </w:r>
-      <w:bookmarkEnd w:id="5"/>
+      <w:fldSimple w:instr=" SEQ Figure \* ARABIC ">
+        <w:r>
+          <w:rPr>
+            <w:noProof/>
+          </w:rPr>
+          <w:t>5</w:t>
+        </w:r>
+      </w:fldSimple>
+      <w:bookmarkEnd w:id="6"/>
       <w:r>
         <w:t>. Average</w:t>
       </w:r>
@@ -4761,6 +4900,35 @@
           <w:rFonts w:ascii="Calibri" w:hAnsi="Calibri"/>
         </w:rPr>
         <w:br/>
+        <w:t>Blanchard, Marc, Jannick Ingrin, Etienne Balan, István Kovács, and Anthony C. Withers</w:t>
+      </w:r>
+      <w:r>
+        <w:rPr>
+          <w:rFonts w:ascii="Calibri" w:hAnsi="Calibri"/>
+        </w:rPr>
+        <w:br/>
+        <w:t xml:space="preserve"> 2017</w:t>
+      </w:r>
+      <w:r>
+        <w:rPr>
+          <w:rFonts w:ascii="Calibri" w:hAnsi="Calibri"/>
+        </w:rPr>
+        <w:tab/>
+        <w:t>Effect of Iron and Trivalent Cations on OH Defects in Olivine. American Mineralogist 102(2): 302–311.</w:t>
+      </w:r>
+    </w:p>
+    <w:p>
+      <w:pPr>
+        <w:pStyle w:val="Bibliography"/>
+        <w:rPr>
+          <w:rFonts w:ascii="Calibri" w:hAnsi="Calibri"/>
+        </w:rPr>
+      </w:pPr>
+      <w:r>
+        <w:rPr>
+          <w:rFonts w:ascii="Calibri" w:hAnsi="Calibri"/>
+        </w:rPr>
+        <w:br/>
         <w:t>Demouchy, S., and S. Mackwell</w:t>
       </w:r>
       <w:r>
@@ -4963,6 +5131,7 @@
         <w:rPr>
           <w:rFonts w:ascii="Calibri" w:hAnsi="Calibri"/>
         </w:rPr>
+        <w:lastRenderedPageBreak/>
         <w:br/>
         <w:t>Kohlstedt, D. L., and S. J. Mackwell</w:t>
       </w:r>
@@ -4992,7 +5161,6 @@
         <w:rPr>
           <w:rFonts w:ascii="Calibri" w:hAnsi="Calibri"/>
         </w:rPr>
-        <w:lastRenderedPageBreak/>
         <w:br/>
         <w:t>Kurosawa, M., H. Yurimoto, and S. Sueno</w:t>
       </w:r>
@@ -5110,6 +5278,35 @@
           <w:rFonts w:ascii="Calibri" w:hAnsi="Calibri"/>
         </w:rPr>
         <w:br/>
+        <w:t>Padrón-Navarta, Jose Alberto, Joerg Hermann, and Hugh St. C. O’Neill</w:t>
+      </w:r>
+      <w:r>
+        <w:rPr>
+          <w:rFonts w:ascii="Calibri" w:hAnsi="Calibri"/>
+        </w:rPr>
+        <w:br/>
+        <w:t xml:space="preserve"> 2014</w:t>
+      </w:r>
+      <w:r>
+        <w:rPr>
+          <w:rFonts w:ascii="Calibri" w:hAnsi="Calibri"/>
+        </w:rPr>
+        <w:tab/>
+        <w:t>Site-Specific Hydrogen Diffusion Rates in Forsterite. Earth and Planetary Science Letters 392: 100–112.</w:t>
+      </w:r>
+    </w:p>
+    <w:p>
+      <w:pPr>
+        <w:pStyle w:val="Bibliography"/>
+        <w:rPr>
+          <w:rFonts w:ascii="Calibri" w:hAnsi="Calibri"/>
+        </w:rPr>
+      </w:pPr>
+      <w:r>
+        <w:rPr>
+          <w:rFonts w:ascii="Calibri" w:hAnsi="Calibri"/>
+        </w:rPr>
+        <w:br/>
         <w:t>Peslier, A. H., and J. F. Luhr</w:t>
       </w:r>
       <w:r>
@@ -5254,6 +5451,7 @@
         <w:rPr>
           <w:rFonts w:ascii="Calibri" w:hAnsi="Calibri"/>
         </w:rPr>
+        <w:lastRenderedPageBreak/>
         <w:br/>
         <w:t>Withers, Anthony C, Hélène Bureau, Caroline Raepsaet, and Marc M Hirschmann</w:t>
       </w:r>
@@ -6541,7 +6739,7 @@
 </file>
 
 <file path=customXml/itemProps1.xml><?xml version="1.0" encoding="utf-8"?>
-<ds:datastoreItem xmlns:ds="http://schemas.openxmlformats.org/officeDocument/2006/customXml" ds:itemID="{218D615F-D3D3-40A0-A5CC-3A52F2095949}">
+<ds:datastoreItem xmlns:ds="http://schemas.openxmlformats.org/officeDocument/2006/customXml" ds:itemID="{57C7C1FA-D36B-4408-AB68-3CCC6DC5B90D}">
   <ds:schemaRefs>
     <ds:schemaRef ds:uri="http://schemas.openxmlformats.org/officeDocument/2006/bibliography"/>
   </ds:schemaRefs>

</xml_diff>

<commit_message>
some diffusivity modeling for hydration
</commit_message>
<xml_diff>
--- a/olivine/PaperDrafts/OlivinePaper_v03.docx
+++ b/olivine/PaperDrafts/OlivinePaper_v03.docx
@@ -3730,7 +3730,6 @@
       <w:r>
         <w:rPr>
           <w:rFonts w:cstheme="minorHAnsi"/>
-          <w:b/>
         </w:rPr>
         <w:t>58</w:t>
       </w:r>
@@ -3860,6 +3859,110 @@
         <w:rPr>
           <w:rFonts w:cstheme="minorHAnsi"/>
         </w:rPr>
+        <w:t>,</w:t>
+      </w:r>
+      <w:r>
+        <w:rPr>
+          <w:rFonts w:cstheme="minorHAnsi"/>
+        </w:rPr>
+        <w:t xml:space="preserve"> and</w:t>
+      </w:r>
+      <w:r>
+        <w:rPr>
+          <w:rFonts w:cstheme="minorHAnsi"/>
+        </w:rPr>
+        <w:t xml:space="preserve"> </w:t>
+      </w:r>
+      <w:r>
+        <w:rPr>
+          <w:rFonts w:cstheme="minorHAnsi"/>
+        </w:rPr>
+        <w:t>t</w:t>
+      </w:r>
+      <w:r>
+        <w:rPr>
+          <w:rFonts w:cstheme="minorHAnsi"/>
+        </w:rPr>
+        <w:t xml:space="preserve">he ‘metastable equilibrium’ concentration </w:t>
+      </w:r>
+      <w:r>
+        <w:rPr>
+          <w:rFonts w:cstheme="minorHAnsi"/>
+        </w:rPr>
+        <w:t>of 16 ppm H2O is much higher than the 0.4 ppm H</w:t>
+      </w:r>
+      <w:r>
+        <w:rPr>
+          <w:rFonts w:cstheme="minorHAnsi"/>
+          <w:vertAlign w:val="subscript"/>
+        </w:rPr>
+        <w:t>2</w:t>
+      </w:r>
+      <w:r>
+        <w:rPr>
+          <w:rFonts w:cstheme="minorHAnsi"/>
+        </w:rPr>
+        <w:t>O (7 H/10</w:t>
+      </w:r>
+      <w:r>
+        <w:rPr>
+          <w:rFonts w:cstheme="minorHAnsi"/>
+          <w:vertAlign w:val="superscript"/>
+        </w:rPr>
+        <w:t>6</w:t>
+      </w:r>
+      <w:r>
+        <w:rPr>
+          <w:rFonts w:cstheme="minorHAnsi"/>
+        </w:rPr>
+        <w:t xml:space="preserve">Si) </w:t>
+      </w:r>
+      <w:r>
+        <w:rPr>
+          <w:rFonts w:cstheme="minorHAnsi"/>
+        </w:rPr>
+        <w:t>reported</w:t>
+      </w:r>
+      <w:r>
+        <w:rPr>
+          <w:rFonts w:cstheme="minorHAnsi"/>
+        </w:rPr>
+        <w:t xml:space="preserve"> by </w:t>
+      </w:r>
+      <w:r>
+        <w:rPr>
+          <w:rFonts w:cstheme="minorHAnsi"/>
+        </w:rPr>
+        <w:fldChar w:fldCharType="begin"/>
+      </w:r>
+      <w:r>
+        <w:rPr>
+          <w:rFonts w:cstheme="minorHAnsi"/>
+        </w:rPr>
+        <w:instrText xml:space="preserve"> ADDIN ZOTERO_ITEM CSL_CITATION {"citationID":"2nadejcvgp","properties":{"custom":"Kohlstedt and Mackwell (1998)","formattedCitation":"Kohlstedt and Mackwell (1998)","plainCitation":"Kohlstedt and Mackwell (1998)"},"citationItems":[{"id":831,"uris":["http://zotero.org/users/3117169/items/DGCPHAR8"],"uri":["http://zotero.org/users/3117169/items/DGCPHAR8"],"itemData":{"id":831,"type":"article-journal","title":"Diffusion of hydrogen and intrinsic point defects in olivine","container-title":"Zeitschrift Fur Physikalische Chemie-International Journal of Research in Physical Chemistry &amp; Chemical Physics","page":"147-162","volume":"207","archive_location":"WOS:000076569300010","ISSN":"0942-9352","shortTitle":"Diffusion of hydrogen and intrinsic point defects in olivine","author":[{"family":"Kohlstedt","given":"D. L."},{"family":"Mackwell","given":"S. J."}],"issued":{"date-parts":[["1998"]]}}}],"schema":"https://github.com/citation-style-language/schema/raw/master/csl-citation.json"} </w:instrText>
+      </w:r>
+      <w:r>
+        <w:rPr>
+          <w:rFonts w:cstheme="minorHAnsi"/>
+        </w:rPr>
+        <w:fldChar w:fldCharType="separate"/>
+      </w:r>
+      <w:r>
+        <w:rPr>
+          <w:rFonts w:ascii="Calibri" w:hAnsi="Calibri"/>
+        </w:rPr>
+        <w:t>Kohlstedt and Mackwell (1998)</w:t>
+      </w:r>
+      <w:r>
+        <w:rPr>
+          <w:rFonts w:cstheme="minorHAnsi"/>
+        </w:rPr>
+        <w:fldChar w:fldCharType="end"/>
+      </w:r>
+      <w:r>
+        <w:rPr>
+          <w:rFonts w:cstheme="minorHAnsi"/>
+        </w:rPr>
         <w:t>.</w:t>
       </w:r>
       <w:r>
@@ -3872,8 +3975,182 @@
         <w:rPr>
           <w:rFonts w:cstheme="minorHAnsi"/>
         </w:rPr>
-        <w:t xml:space="preserve">The ‘metastable equilibrium’ concentration </w:t>
-      </w:r>
+        <w:fldChar w:fldCharType="begin"/>
+      </w:r>
+      <w:r>
+        <w:rPr>
+          <w:rFonts w:cstheme="minorHAnsi"/>
+        </w:rPr>
+        <w:instrText xml:space="preserve"> ADDIN ZOTERO_ITEM CSL_CITATION {"citationID":"2nadejcvgp","properties":{"custom":"Kohlstedt and Mackwell (1998)","formattedCitation":"Kohlstedt and Mackwell (1998)","plainCitation":"Kohlstedt and Mackwell (1998)"},"citationItems":[{"id":831,"uris":["http://zotero.org/users/3117169/items/DGCPHAR8"],"uri":["http://zotero.org/users/3117169/items/DGCPHAR8"],"itemData":{"id":831,"type":"article-journal","title":"Diffusion of hydrogen and intrinsic point defects in olivine","container-title":"Zeitschrift Fur Physikalische Chemie-International Journal of Research in Physical Chemistry &amp; Chemical Physics","page":"147-162","volume":"207","archive_location":"WOS:000076569300010","ISSN":"0942-9352","shortTitle":"Diffusion of hydrogen and intrinsic point defects in olivine","author":[{"family":"Kohlstedt","given":"D. L."},{"family":"Mackwell","given":"S. J."}],"issued":{"date-parts":[["1998"]]}}}],"schema":"https://github.com/citation-style-language/schema/raw/master/csl-citation.json"} </w:instrText>
+      </w:r>
+      <w:r>
+        <w:rPr>
+          <w:rFonts w:cstheme="minorHAnsi"/>
+        </w:rPr>
+        <w:fldChar w:fldCharType="separate"/>
+      </w:r>
+      <w:r>
+        <w:rPr>
+          <w:rFonts w:ascii="Calibri" w:hAnsi="Calibri"/>
+        </w:rPr>
+        <w:t>Kohlstedt and Mackwell (1998)</w:t>
+      </w:r>
+      <w:r>
+        <w:rPr>
+          <w:rFonts w:cstheme="minorHAnsi"/>
+        </w:rPr>
+        <w:fldChar w:fldCharType="end"/>
+      </w:r>
+      <w:r>
+        <w:rPr>
+          <w:rFonts w:cstheme="minorHAnsi"/>
+        </w:rPr>
+        <w:t xml:space="preserve"> also report a final concentration of only 3 ppm H</w:t>
+      </w:r>
+      <w:r>
+        <w:rPr>
+          <w:rFonts w:cstheme="minorHAnsi"/>
+          <w:vertAlign w:val="subscript"/>
+        </w:rPr>
+        <w:t>2</w:t>
+      </w:r>
+      <w:r>
+        <w:rPr>
+          <w:rFonts w:cstheme="minorHAnsi"/>
+        </w:rPr>
+        <w:t>O (50 H/10</w:t>
+      </w:r>
+      <w:r>
+        <w:rPr>
+          <w:rFonts w:cstheme="minorHAnsi"/>
+          <w:vertAlign w:val="superscript"/>
+        </w:rPr>
+        <w:t>6</w:t>
+      </w:r>
+      <w:r>
+        <w:rPr>
+          <w:rFonts w:cstheme="minorHAnsi"/>
+        </w:rPr>
+        <w:t>Si)</w:t>
+      </w:r>
+      <w:r>
+        <w:rPr>
+          <w:rFonts w:cstheme="minorHAnsi"/>
+        </w:rPr>
+        <w:t xml:space="preserve">, suggesting that the scaling </w:t>
+      </w:r>
+      <w:r>
+        <w:rPr>
+          <w:rFonts w:cstheme="minorHAnsi"/>
+        </w:rPr>
+        <w:t xml:space="preserve">factor </w:t>
+      </w:r>
+      <w:r>
+        <w:rPr>
+          <w:rFonts w:cstheme="minorHAnsi"/>
+        </w:rPr>
+        <w:t xml:space="preserve">used is significantly different between studies. </w:t>
+      </w:r>
+      <w:r>
+        <w:rPr>
+          <w:rFonts w:cstheme="minorHAnsi"/>
+        </w:rPr>
+        <w:t xml:space="preserve">If </w:t>
+      </w:r>
+      <w:r>
+        <w:rPr>
+          <w:rFonts w:cstheme="minorHAnsi"/>
+        </w:rPr>
+        <w:fldChar w:fldCharType="begin"/>
+      </w:r>
+      <w:r>
+        <w:rPr>
+          <w:rFonts w:cstheme="minorHAnsi"/>
+        </w:rPr>
+        <w:instrText xml:space="preserve"> ADDIN ZOTERO_ITEM CSL_CITATION {"citationID":"2nadejcvgp","properties":{"custom":"Kohlstedt and Mackwell (1998)","formattedCitation":"Kohlstedt and Mackwell (1998)","plainCitation":"Kohlstedt and Mackwell (1998)"},"citationItems":[{"id":831,"uris":["http://zotero.org/users/3117169/items/DGCPHAR8"],"uri":["http://zotero.org/users/3117169/items/DGCPHAR8"],"itemData":{"id":831,"type":"article-journal","title":"Diffusion of hydrogen and intrinsic point defects in olivine","container-title":"Zeitschrift Fur Physikalische Chemie-International Journal of Research in Physical Chemistry &amp; Chemical Physics","page":"147-162","volume":"207","archive_location":"WOS:000076569300010","ISSN":"0942-9352","shortTitle":"Diffusion of hydrogen and intrinsic point defects in olivine","author":[{"family":"Kohlstedt","given":"D. L."},{"family":"Mackwell","given":"S. J."}],"issued":{"date-parts":[["1998"]]}}}],"schema":"https://github.com/citation-style-language/schema/raw/master/csl-citation.json"} </w:instrText>
+      </w:r>
+      <w:r>
+        <w:rPr>
+          <w:rFonts w:cstheme="minorHAnsi"/>
+        </w:rPr>
+        <w:fldChar w:fldCharType="separate"/>
+      </w:r>
+      <w:r>
+        <w:rPr>
+          <w:rFonts w:ascii="Calibri" w:hAnsi="Calibri"/>
+        </w:rPr>
+        <w:t>Kohlstedt and Mackwell (1998)</w:t>
+      </w:r>
+      <w:r>
+        <w:rPr>
+          <w:rFonts w:cstheme="minorHAnsi"/>
+        </w:rPr>
+        <w:fldChar w:fldCharType="end"/>
+      </w:r>
+      <w:r>
+        <w:rPr>
+          <w:rFonts w:cstheme="minorHAnsi"/>
+        </w:rPr>
+        <w:t xml:space="preserve">’s final concentration is assumed to be </w:t>
+      </w:r>
+      <w:r>
+        <w:rPr>
+          <w:rFonts w:cstheme="minorHAnsi"/>
+        </w:rPr>
+        <w:t xml:space="preserve">112 </w:t>
+      </w:r>
+      <w:r>
+        <w:rPr>
+          <w:rFonts w:cstheme="minorHAnsi"/>
+        </w:rPr>
+        <w:t>ppm H</w:t>
+      </w:r>
+      <w:r>
+        <w:rPr>
+          <w:rFonts w:cstheme="minorHAnsi"/>
+          <w:vertAlign w:val="subscript"/>
+        </w:rPr>
+        <w:t>2</w:t>
+      </w:r>
+      <w:r>
+        <w:rPr>
+          <w:rFonts w:cstheme="minorHAnsi"/>
+        </w:rPr>
+        <w:t xml:space="preserve">O, then the scaled-up “metastable equilibrium” concentration would be </w:t>
+      </w:r>
+      <w:r>
+        <w:rPr>
+          <w:rFonts w:cstheme="minorHAnsi"/>
+        </w:rPr>
+        <w:t>16</w:t>
+      </w:r>
+      <w:r>
+        <w:rPr>
+          <w:rFonts w:cstheme="minorHAnsi"/>
+        </w:rPr>
+        <w:t xml:space="preserve"> ppm H</w:t>
+      </w:r>
+      <w:r>
+        <w:rPr>
+          <w:rFonts w:cstheme="minorHAnsi"/>
+          <w:vertAlign w:val="subscript"/>
+        </w:rPr>
+        <w:t>2</w:t>
+      </w:r>
+      <w:r>
+        <w:rPr>
+          <w:rFonts w:cstheme="minorHAnsi"/>
+        </w:rPr>
+        <w:t xml:space="preserve">O, </w:t>
+      </w:r>
+      <w:r>
+        <w:rPr>
+          <w:rFonts w:cstheme="minorHAnsi"/>
+        </w:rPr>
+        <w:t>which is what we observe in SC1-2.</w:t>
+      </w:r>
+      <w:bookmarkStart w:id="3" w:name="_GoBack"/>
+      <w:bookmarkEnd w:id="3"/>
     </w:p>
     <w:p>
       <w:pPr>
@@ -3934,14 +4211,7 @@
         <w:rPr>
           <w:rFonts w:cstheme="minorHAnsi"/>
         </w:rPr>
-        <w:t xml:space="preserve">[tri] peaks </w:t>
-      </w:r>
-      <w:r>
-        <w:rPr>
-          <w:rFonts w:cstheme="minorHAnsi"/>
-        </w:rPr>
-        <w:lastRenderedPageBreak/>
-        <w:t xml:space="preserve">are present at 3396 and 3356 cm-1 </w:t>
+        <w:t xml:space="preserve">[tri] peaks are present at 3396 and 3356 cm-1 </w:t>
       </w:r>
       <w:r>
         <w:rPr>
@@ -4296,7 +4566,7 @@
       <w:pPr>
         <w:pStyle w:val="Caption"/>
       </w:pPr>
-      <w:bookmarkStart w:id="3" w:name="_Ref477446399"/>
+      <w:bookmarkStart w:id="4" w:name="_Ref477446399"/>
       <w:r>
         <w:t xml:space="preserve">Figure </w:t>
       </w:r>
@@ -4308,7 +4578,7 @@
           <w:t>3</w:t>
         </w:r>
       </w:fldSimple>
-      <w:bookmarkEnd w:id="3"/>
+      <w:bookmarkEnd w:id="4"/>
       <w:r>
         <w:t xml:space="preserve">. </w:t>
       </w:r>
@@ -4325,7 +4595,11 @@
         <w:t xml:space="preserve">in three directions </w:t>
       </w:r>
       <w:r>
-        <w:t>of San Carlos olivine SC1 pieces that were untreated (SC1-1, blue); hydrated in a piston cylinder for exactly the amount of time needed to reach “metastable equilibrium” by the proton-polaron mechanism (SC1-2, green) at 800</w:t>
+        <w:t xml:space="preserve">of San Carlos olivine SC1 pieces that were untreated (SC1-1, blue); hydrated in a piston </w:t>
+      </w:r>
+      <w:r>
+        <w:lastRenderedPageBreak/>
+        <w:t>cylinder for exactly the amount of time needed to reach “metastable equilibrium” by the proton-polaron mechanism (SC1-2, green) at 800</w:t>
       </w:r>
       <w:r>
         <w:rPr>
@@ -4361,11 +4635,7 @@
         <w:t>s</w:t>
       </w:r>
       <w:r>
-        <w:t xml:space="preserve"> of the </w:t>
-      </w:r>
-      <w:r>
-        <w:lastRenderedPageBreak/>
-        <w:t xml:space="preserve">quadratic </w:t>
+        <w:t xml:space="preserve"> of the quadratic </w:t>
       </w:r>
       <w:r>
         <w:t>baselines used to calc</w:t>
@@ -4414,10 +4684,10 @@
           <w:noProof/>
         </w:rPr>
         <w:drawing>
-          <wp:inline distT="0" distB="0" distL="0" distR="0" wp14:anchorId="7C6F99EF" wp14:editId="5C7712B3">
+          <wp:inline distT="0" distB="0" distL="0" distR="0" wp14:anchorId="495B3A65" wp14:editId="4FAA56A1">
             <wp:extent cx="5943600" cy="5486400"/>
             <wp:effectExtent l="0" t="0" r="0" b="0"/>
-            <wp:docPr id="8" name="Picture 8"/>
+            <wp:docPr id="9" name="Picture 9"/>
             <wp:cNvGraphicFramePr>
               <a:graphicFrameLocks xmlns:a="http://schemas.openxmlformats.org/drawingml/2006/main" noChangeAspect="1"/>
             </wp:cNvGraphicFramePr>
@@ -4425,7 +4695,7 @@
               <a:graphicData uri="http://schemas.openxmlformats.org/drawingml/2006/picture">
                 <pic:pic xmlns:pic="http://schemas.openxmlformats.org/drawingml/2006/picture">
                   <pic:nvPicPr>
-                    <pic:cNvPr id="8" name="Fig4_hydration_profiles.jpg"/>
+                    <pic:cNvPr id="9" name="Fig4_hydration_profiles.jpg"/>
                     <pic:cNvPicPr/>
                   </pic:nvPicPr>
                   <pic:blipFill>
@@ -4460,7 +4730,7 @@
       <w:pPr>
         <w:pStyle w:val="Caption"/>
       </w:pPr>
-      <w:bookmarkStart w:id="4" w:name="_Ref481414335"/>
+      <w:bookmarkStart w:id="5" w:name="_Ref481414335"/>
       <w:r>
         <w:t xml:space="preserve">Figure </w:t>
       </w:r>
@@ -4472,7 +4742,7 @@
           <w:t>4</w:t>
         </w:r>
       </w:fldSimple>
-      <w:bookmarkEnd w:id="4"/>
+      <w:bookmarkEnd w:id="5"/>
       <w:r>
         <w:t xml:space="preserve">. </w:t>
       </w:r>
@@ -4568,6 +4838,18 @@
       </w:r>
       <w:r>
         <w:t xml:space="preserve"> </w:t>
+      </w:r>
+      <w:r>
+        <w:t>Approximate</w:t>
+      </w:r>
+      <w:r>
+        <w:t xml:space="preserve"> diffusivities </w:t>
+      </w:r>
+      <w:r>
+        <w:t xml:space="preserve">in SC1-7 </w:t>
+      </w:r>
+      <w:r>
+        <w:t xml:space="preserve">and the corresponding path-integrated profiles (black curves) are shown assuming an initial concentration (“metastable equilibrium”) equal to the mean concentration or peak height in the hydrated SC1-2 (dotted green lines). </w:t>
       </w:r>
     </w:p>
     <w:p>
@@ -4589,8 +4871,6 @@
       <w:pPr>
         <w:pStyle w:val="Heading2"/>
       </w:pPr>
-      <w:bookmarkStart w:id="5" w:name="_GoBack"/>
-      <w:bookmarkEnd w:id="5"/>
       <w:r>
         <w:br w:type="column"/>
       </w:r>
@@ -6739,7 +7019,7 @@
 </file>
 
 <file path=customXml/itemProps1.xml><?xml version="1.0" encoding="utf-8"?>
-<ds:datastoreItem xmlns:ds="http://schemas.openxmlformats.org/officeDocument/2006/customXml" ds:itemID="{57C7C1FA-D36B-4408-AB68-3CCC6DC5B90D}">
+<ds:datastoreItem xmlns:ds="http://schemas.openxmlformats.org/officeDocument/2006/customXml" ds:itemID="{1356171F-7A08-49A3-96AD-8843ACB0DA57}">
   <ds:schemaRefs>
     <ds:schemaRef ds:uri="http://schemas.openxmlformats.org/officeDocument/2006/bibliography"/>
   </ds:schemaRefs>

</xml_diff>

<commit_message>
Updated modeling for SC1-7 and Fig 4
</commit_message>
<xml_diff>
--- a/olivine/PaperDrafts/OlivinePaper_v03.docx
+++ b/olivine/PaperDrafts/OlivinePaper_v03.docx
@@ -1707,12 +1707,327 @@
         <w:t>s were</w:t>
       </w:r>
       <w:r>
-        <w:t xml:space="preserve"> applied to individual peaks using the peak heights relative to </w:t>
+        <w:t xml:space="preserve"> applied to individual peaks using the peak heights relative to the quadratic baseline. </w:t>
+      </w:r>
+      <w:r>
+        <w:t>Particular</w:t>
+      </w:r>
+      <w:r>
+        <w:t xml:space="preserve"> emphasis was placed on peaks at </w:t>
+      </w:r>
+      <w:r>
+        <w:t xml:space="preserve">the following 4 </w:t>
+      </w:r>
+      <w:r>
+        <w:t>wavenumbers</w:t>
+      </w:r>
+      <w:r>
+        <w:t>:</w:t>
+      </w:r>
+      <w:r>
+        <w:t xml:space="preserve"> 3600 </w:t>
       </w:r>
       <w:r>
         <w:lastRenderedPageBreak/>
-        <w:t xml:space="preserve">the quadratic baseline. </w:t>
-      </w:r>
+        <w:t>cm</w:t>
+      </w:r>
+      <w:r>
+        <w:rPr>
+          <w:vertAlign w:val="superscript"/>
+        </w:rPr>
+        <w:t>-1</w:t>
+      </w:r>
+      <w:r>
+        <w:t xml:space="preserve">, </w:t>
+      </w:r>
+      <w:r>
+        <w:t xml:space="preserve">which is </w:t>
+      </w:r>
+      <w:r>
+        <w:t xml:space="preserve">a </w:t>
+      </w:r>
+      <w:r>
+        <w:t>[Si]</w:t>
+      </w:r>
+      <w:r>
+        <w:t xml:space="preserve"> peak with a nearby Fe</w:t>
+      </w:r>
+      <w:r>
+        <w:rPr>
+          <w:vertAlign w:val="superscript"/>
+        </w:rPr>
+        <w:t>2+</w:t>
+      </w:r>
+      <w:r>
+        <w:t xml:space="preserve"> </w:t>
+      </w:r>
+      <w:r>
+        <w:fldChar w:fldCharType="begin"/>
+      </w:r>
+      <w:r>
+        <w:instrText xml:space="preserve"> ADDIN ZOTERO_ITEM CSL_CITATION {"citationID":"C66flTU8","properties":{"formattedCitation":"(Blanchard et al. 2017)","plainCitation":"(Blanchard et al. 2017)"},"citationItems":[{"id":2947,"uris":["http://zotero.org/users/3117169/items/4HZHRKDS"],"uri":["http://zotero.org/users/3117169/items/4HZHRKDS"],"itemData":{"id":2947,"type":"article-journal","title":"Effect of iron and trivalent cations on OH defects in olivine","container-title":"American Mineralogist","page":"302-311","volume":"102","issue":"2","source":"ammin.geoscienceworld.org","abstract":"Hydrogen incorporation in olivine involves many OH defects, which will control the hydrogen solubility at mantle conditions. Several of these OH defects are identified from the investigation of forsterite (the olivine Mg end-member). We study here the effect of Fe2+, Fe3+, Al3+, and Cr3+ on OH defects to improve our understanding of the hydrogen speciation in natural olivine. Low-temperature infrared spectra (−194 °C) are collected on synthetic and natural olivines. These spectra are then interpreted in the light of the theoretical determination of the structural, vibrational, and infrared spectroscopic properties of Fe-related OH defects, using first-principles calculations based on density functional theory. The presence of Fe2+ changes the cationic environment around the fully protonated vacancies in forsterite, leading to a slight modification of their infrared signatures. In particular, the presence of Fe2+ in an octahedral site adjacent to a hydrogarnet-type defect is likely responsible for the additional bands observed at 3599 cm−1 and around 3520–3550 cm−1 in Fe-doped olivines. Results show that the OH bands between 3310 and 3380 cm−1 are associated with the presence of trivalent cations. Specifically, two bands at 3323 and 3358 cm−1, commonly observed in natural olivine, are associated with the substitution of Mg2+ by Cr3+ while two similar bands at 3328 and 3353 cm−1 are associated with the substitution of Mg2+ by Fe3+. The presence of these defects and the “titanoclinohumite” defect in natural olivine clearly underlines the prominent role of trace elements on the hydrogen incorporation in lithospheric olivine.","DOI":"10.2138/am-2017-5777","ISSN":"0003-004X","language":"en","author":[{"family":"Blanchard","given":"Marc"},{"family":"Ingrin","given":"Jannick"},{"family":"Balan","given":"Etienne"},{"family":"Kovács","given":"István"},{"family":"Withers","given":"Anthony C."}],"issued":{"date-parts":[["2017",2,1]]}}}],"schema":"https://github.com/citation-style-language/schema/raw/master/csl-citation.json"} </w:instrText>
+      </w:r>
+      <w:r>
+        <w:fldChar w:fldCharType="separate"/>
+      </w:r>
+      <w:r>
+        <w:rPr>
+          <w:rFonts w:ascii="Calibri" w:hAnsi="Calibri"/>
+        </w:rPr>
+        <w:t>(Blanchard et al. 2017)</w:t>
+      </w:r>
+      <w:r>
+        <w:fldChar w:fldCharType="end"/>
+      </w:r>
+      <w:r>
+        <w:t xml:space="preserve"> that we designate </w:t>
+      </w:r>
+      <w:r>
+        <w:t xml:space="preserve">here </w:t>
+      </w:r>
+      <w:r>
+        <w:rPr>
+          <w:rFonts w:cstheme="minorHAnsi"/>
+        </w:rPr>
+        <w:t>[Si-Fe</w:t>
+      </w:r>
+      <w:r>
+        <w:rPr>
+          <w:rFonts w:cstheme="minorHAnsi"/>
+          <w:vertAlign w:val="superscript"/>
+        </w:rPr>
+        <w:t>2+</w:t>
+      </w:r>
+      <w:r>
+        <w:rPr>
+          <w:rFonts w:cstheme="minorHAnsi"/>
+        </w:rPr>
+        <w:t>]</w:t>
+      </w:r>
+      <w:r>
+        <w:t>;</w:t>
+      </w:r>
+      <w:r>
+        <w:t xml:space="preserve"> </w:t>
+      </w:r>
+      <w:r>
+        <w:t>3525 cm</w:t>
+      </w:r>
+      <w:r>
+        <w:rPr>
+          <w:vertAlign w:val="superscript"/>
+        </w:rPr>
+        <w:t>-1</w:t>
+      </w:r>
+      <w:r>
+        <w:t>, the [</w:t>
+      </w:r>
+      <w:r>
+        <w:t>Ti]</w:t>
+      </w:r>
+      <w:r>
+        <w:t xml:space="preserve"> peak </w:t>
+      </w:r>
+      <w:r>
+        <w:rPr>
+          <w:rFonts w:cstheme="minorHAnsi"/>
+        </w:rPr>
+        <w:t xml:space="preserve">for which </w:t>
+      </w:r>
+      <w:r>
+        <w:rPr>
+          <w:rFonts w:cstheme="minorHAnsi"/>
+        </w:rPr>
+        <w:fldChar w:fldCharType="begin"/>
+      </w:r>
+      <w:r>
+        <w:rPr>
+          <w:rFonts w:cstheme="minorHAnsi"/>
+        </w:rPr>
+        <w:instrText xml:space="preserve"> ADDIN ZOTERO_ITEM CSL_CITATION {"citationID":"1lvccmv2ga","properties":{"custom":"Padr\\uc0\\u243{}n-Navarta, Hermann, and O\\uc0\\u8217{}Neill (2014)","formattedCitation":"{\\rtf Padr\\uc0\\u243{}n-Navarta, Hermann, and O\\uc0\\u8217{}Neill (2014)}","plainCitation":"Padrón-Navarta, Hermann, and O’Neill (2014)"},"citationItems":[{"id":1322,"uris":["http://zotero.org/users/3117169/items/PA93G5UX"],"uri":["http://zotero.org/users/3117169/items/PA93G5UX"],"itemData":{"id":1322,"type":"article-journal","title":"Site-specific hydrogen diffusion rates in forsterite","container-title":"Earth and Planetary Science Letters","page":"100-112","volume":"392","shortTitle":"Site-specific hydrogen diffusion rates in forsterite","author":[{"family":"Padrón-Navarta","given":"Jose Alberto"},{"family":"Hermann","given":"Joerg"},{"family":"O'Neill","given":"Hugh St. C."}],"issued":{"date-parts":[["2014"]]}}}],"schema":"https://github.com/citation-style-language/schema/raw/master/csl-citation.json"} </w:instrText>
+      </w:r>
+      <w:r>
+        <w:rPr>
+          <w:rFonts w:cstheme="minorHAnsi"/>
+        </w:rPr>
+        <w:fldChar w:fldCharType="separate"/>
+      </w:r>
+      <w:r>
+        <w:rPr>
+          <w:rFonts w:ascii="Calibri" w:hAnsi="Calibri" w:cs="Times New Roman"/>
+          <w:szCs w:val="24"/>
+        </w:rPr>
+        <w:t>Padrón-Navarta, Hermann, and O’Neill (2014)</w:t>
+      </w:r>
+      <w:r>
+        <w:rPr>
+          <w:rFonts w:cstheme="minorHAnsi"/>
+        </w:rPr>
+        <w:fldChar w:fldCharType="end"/>
+      </w:r>
+      <w:r>
+        <w:rPr>
+          <w:rFonts w:cstheme="minorHAnsi"/>
+        </w:rPr>
+        <w:t xml:space="preserve"> report diffusivities </w:t>
+      </w:r>
+      <w:r>
+        <w:rPr>
+          <w:rFonts w:cstheme="minorHAnsi"/>
+        </w:rPr>
+        <w:t>in Fe-free synthetic forsterite</w:t>
+      </w:r>
+      <w:r>
+        <w:rPr>
+          <w:rFonts w:cstheme="minorHAnsi"/>
+        </w:rPr>
+        <w:t>, here [T</w:t>
+      </w:r>
+      <w:r>
+        <w:rPr>
+          <w:rFonts w:cstheme="minorHAnsi"/>
+        </w:rPr>
+        <w:t>i</w:t>
+      </w:r>
+      <w:r>
+        <w:rPr>
+          <w:rFonts w:cstheme="minorHAnsi"/>
+        </w:rPr>
+        <w:t>]</w:t>
+      </w:r>
+      <w:r>
+        <w:t>;</w:t>
+      </w:r>
+      <w:r>
+        <w:t xml:space="preserve"> 3356</w:t>
+      </w:r>
+      <w:r>
+        <w:t xml:space="preserve"> cm</w:t>
+      </w:r>
+      <w:r>
+        <w:rPr>
+          <w:vertAlign w:val="superscript"/>
+        </w:rPr>
+        <w:t>-1</w:t>
+      </w:r>
+      <w:r>
+        <w:t xml:space="preserve">, part of a </w:t>
+      </w:r>
+      <w:r>
+        <w:t>[tri]</w:t>
+      </w:r>
+      <w:r>
+        <w:t xml:space="preserve"> doublet associated with Fe</w:t>
+      </w:r>
+      <w:r>
+        <w:rPr>
+          <w:vertAlign w:val="superscript"/>
+        </w:rPr>
+        <w:t>3+</w:t>
+      </w:r>
+      <w:r>
+        <w:t xml:space="preserve"> </w:t>
+      </w:r>
+      <w:r>
+        <w:fldChar w:fldCharType="begin"/>
+      </w:r>
+      <w:r>
+        <w:instrText xml:space="preserve"> ADDIN ZOTERO_ITEM CSL_CITATION {"citationID":"Cig9j9Co","properties":{"formattedCitation":"(Blanchard et al. 2017)","plainCitation":"(Blanchard et al. 2017)"},"citationItems":[{"id":2947,"uris":["http://zotero.org/users/3117169/items/4HZHRKDS"],"uri":["http://zotero.org/users/3117169/items/4HZHRKDS"],"itemData":{"id":2947,"type":"article-journal","title":"Effect of iron and trivalent cations on OH defects in olivine","container-title":"American Mineralogist","page":"302-311","volume":"102","issue":"2","source":"ammin.geoscienceworld.org","abstract":"Hydrogen incorporation in olivine involves many OH defects, which will control the hydrogen solubility at mantle conditions. Several of these OH defects are identified from the investigation of forsterite (the olivine Mg end-member). We study here the effect of Fe2+, Fe3+, Al3+, and Cr3+ on OH defects to improve our understanding of the hydrogen speciation in natural olivine. Low-temperature infrared spectra (−194 °C) are collected on synthetic and natural olivines. These spectra are then interpreted in the light of the theoretical determination of the structural, vibrational, and infrared spectroscopic properties of Fe-related OH defects, using first-principles calculations based on density functional theory. The presence of Fe2+ changes the cationic environment around the fully protonated vacancies in forsterite, leading to a slight modification of their infrared signatures. In particular, the presence of Fe2+ in an octahedral site adjacent to a hydrogarnet-type defect is likely responsible for the additional bands observed at 3599 cm−1 and around 3520–3550 cm−1 in Fe-doped olivines. Results show that the OH bands between 3310 and 3380 cm−1 are associated with the presence of trivalent cations. Specifically, two bands at 3323 and 3358 cm−1, commonly observed in natural olivine, are associated with the substitution of Mg2+ by Cr3+ while two similar bands at 3328 and 3353 cm−1 are associated with the substitution of Mg2+ by Fe3+. The presence of these defects and the “titanoclinohumite” defect in natural olivine clearly underlines the prominent role of trace elements on the hydrogen incorporation in lithospheric olivine.","DOI":"10.2138/am-2017-5777","ISSN":"0003-004X","language":"en","author":[{"family":"Blanchard","given":"Marc"},{"family":"Ingrin","given":"Jannick"},{"family":"Balan","given":"Etienne"},{"family":"Kovács","given":"István"},{"family":"Withers","given":"Anthony C."}],"issued":{"date-parts":[["2017",2,1]]}}}],"schema":"https://github.com/citation-style-language/schema/raw/master/csl-citation.json"} </w:instrText>
+      </w:r>
+      <w:r>
+        <w:fldChar w:fldCharType="separate"/>
+      </w:r>
+      <w:r>
+        <w:rPr>
+          <w:rFonts w:ascii="Calibri" w:hAnsi="Calibri"/>
+        </w:rPr>
+        <w:t>(Blanchard et al. 2017)</w:t>
+      </w:r>
+      <w:r>
+        <w:fldChar w:fldCharType="end"/>
+      </w:r>
+      <w:r>
+        <w:t xml:space="preserve">, here </w:t>
+      </w:r>
+      <w:r>
+        <w:rPr>
+          <w:rFonts w:cstheme="minorHAnsi"/>
+        </w:rPr>
+        <w:t>[tri</w:t>
+      </w:r>
+      <w:r>
+        <w:rPr>
+          <w:rFonts w:cstheme="minorHAnsi"/>
+        </w:rPr>
+        <w:t>-Fe</w:t>
+      </w:r>
+      <w:r>
+        <w:rPr>
+          <w:rFonts w:cstheme="minorHAnsi"/>
+          <w:vertAlign w:val="superscript"/>
+        </w:rPr>
+        <w:t>3</w:t>
+      </w:r>
+      <w:r>
+        <w:rPr>
+          <w:rFonts w:cstheme="minorHAnsi"/>
+          <w:vertAlign w:val="superscript"/>
+        </w:rPr>
+        <w:t>+</w:t>
+      </w:r>
+      <w:r>
+        <w:rPr>
+          <w:rFonts w:cstheme="minorHAnsi"/>
+        </w:rPr>
+        <w:t>]</w:t>
+      </w:r>
+      <w:r>
+        <w:t>;</w:t>
+      </w:r>
+      <w:r>
+        <w:t xml:space="preserve"> and 3236 cm</w:t>
+      </w:r>
+      <w:r>
+        <w:rPr>
+          <w:vertAlign w:val="superscript"/>
+        </w:rPr>
+        <w:t>-1</w:t>
+      </w:r>
+      <w:r>
+        <w:t xml:space="preserve">, likely a </w:t>
+      </w:r>
+      <w:r>
+        <w:t>[Mg]</w:t>
+      </w:r>
+      <w:r>
+        <w:t xml:space="preserve"> peak </w:t>
+      </w:r>
+      <w:r>
+        <w:fldChar w:fldCharType="begin"/>
+      </w:r>
+      <w:r>
+        <w:instrText xml:space="preserve"> ADDIN ZOTERO_ITEM CSL_CITATION {"citationID":"8LaDoyIr","properties":{"formattedCitation":"(Berry et al. 2005)","plainCitation":"(Berry et al. 2005)"},"citationItems":[{"id":967,"uris":["http://zotero.org/users/3117169/items/GA9ABQZ4"],"uri":["http://zotero.org/users/3117169/items/GA9ABQZ4"],"itemData":{"id":967,"type":"article-journal","title":"Fingerprinting the water site in mantle olivine","container-title":"Geology","page":"869-872","volume":"33","issue":"11","archive_location":"WOS:000233059000008","abstract":"Nominally anhydrous minerals such as olivine contain trace amounts of water and may accommodate the entire water budget of the upper mantle. Here we report for the first time synthetic olivines, crystallized experimentally under upper mantle conditions, that reproduce the most common and intense infrared hydroxyl stretching bands (at 3572 and 3525 cm(-1)) observed in spinel peridotite mantle olivines. These bands arise from water accommodated at point defects associated with the trace element Ti, and we suggest that this is the most important defect site in the shallow upper mantle. Additional hydrated defects may occur at higher pressures. We also identify bands related to water associated with Fe3+; these are unlikely to reflect equilibrium with the mantle, and indicate water incorporation during exhumation or retrogression. Water must be present at the defect site appropriate for the mantle, at the conditions of interest, for partitioning, seismic wave speed, and deformation experiments on hydrous olivine to be relevant.","DOI":"10.1130/g21759.1","ISSN":"0091-7613","shortTitle":"Fingerprinting the water site in mantle olivine","journalAbbreviation":"Geology","language":"English","author":[{"family":"Berry","given":"A. J."},{"family":"Hermann","given":"J."},{"family":"O'Neill","given":"H. S. C."},{"family":"Foran","given":"G. J."}],"issued":{"date-parts":[["2005",11]]}}}],"schema":"https://github.com/citation-style-language/schema/raw/master/csl-citation.json"} </w:instrText>
+      </w:r>
+      <w:r>
+        <w:fldChar w:fldCharType="separate"/>
+      </w:r>
+      <w:r>
+        <w:rPr>
+          <w:rFonts w:ascii="Calibri" w:hAnsi="Calibri"/>
+        </w:rPr>
+        <w:t>(Berry et al. 2005)</w:t>
+      </w:r>
+      <w:r>
+        <w:fldChar w:fldCharType="end"/>
+      </w:r>
+      <w:r>
+        <w:t>.</w:t>
+      </w:r>
+      <w:r>
+        <w:t xml:space="preserve"> </w:t>
+      </w:r>
+    </w:p>
+    <w:p>
       <w:r>
         <w:t>All FTIR spectra</w:t>
       </w:r>
@@ -1735,7 +2050,6 @@
         <w:t>.</w:t>
       </w:r>
     </w:p>
-    <w:p/>
     <w:p>
       <w:pPr>
         <w:pStyle w:val="Heading1"/>
@@ -1974,13 +2288,19 @@
         <w:t>-1</w:t>
       </w:r>
       <w:r>
-        <w:t xml:space="preserve"> oriented primarily || [100] in both Kilauea Iki and San Carlos olivine correspond to the [Ti] incorporation mechanism </w:t>
+        <w:t xml:space="preserve"> oriented primarily || [100] in both Kilauea Iki and San Carlos olivine correspond to t</w:t>
+      </w:r>
+      <w:r>
+        <w:t>he [Ti] incorporation mechanism, amd t</w:t>
+      </w:r>
+      <w:r>
+        <w:t xml:space="preserve">he high-wavenumber peaks that primarily appear as shoulders on the [Ti] peaks correspond to the [Si] mechanism </w:t>
       </w:r>
       <w:r>
         <w:fldChar w:fldCharType="begin"/>
       </w:r>
       <w:r>
-        <w:instrText xml:space="preserve"> ADDIN ZOTERO_ITEM CSL_CITATION {"citationID":"TpYYlLhx","properties":{"formattedCitation":"(Berry et al. 2005)","plainCitation":"(Berry et al. 2005)"},"citationItems":[{"id":967,"uris":["http://zotero.org/users/3117169/items/GA9ABQZ4"],"uri":["http://zotero.org/users/3117169/items/GA9ABQZ4"],"itemData":{"id":967,"type":"article-journal","title":"Fingerprinting the water site in mantle olivine","container-title":"Geology","page":"869-872","volume":"33","issue":"11","archive_location":"WOS:000233059000008","abstract":"Nominally anhydrous minerals such as olivine contain trace amounts of water and may accommodate the entire water budget of the upper mantle. Here we report for the first time synthetic olivines, crystallized experimentally under upper mantle conditions, that reproduce the most common and intense infrared hydroxyl stretching bands (at 3572 and 3525 cm(-1)) observed in spinel peridotite mantle olivines. These bands arise from water accommodated at point defects associated with the trace element Ti, and we suggest that this is the most important defect site in the shallow upper mantle. Additional hydrated defects may occur at higher pressures. We also identify bands related to water associated with Fe3+; these are unlikely to reflect equilibrium with the mantle, and indicate water incorporation during exhumation or retrogression. Water must be present at the defect site appropriate for the mantle, at the conditions of interest, for partitioning, seismic wave speed, and deformation experiments on hydrous olivine to be relevant.","DOI":"10.1130/g21759.1","ISSN":"0091-7613","shortTitle":"Fingerprinting the water site in mantle olivine","journalAbbreviation":"Geology","language":"English","author":[{"family":"Berry","given":"A. J."},{"family":"Hermann","given":"J."},{"family":"O'Neill","given":"H. S. C."},{"family":"Foran","given":"G. J."}],"issued":{"date-parts":[["2005",11]]}}}],"schema":"https://github.com/citation-style-language/schema/raw/master/csl-citation.json"} </w:instrText>
+        <w:instrText xml:space="preserve"> ADDIN ZOTERO_ITEM CSL_CITATION {"citationID":"jfgkLYDc","properties":{"formattedCitation":"(Berry et al. 2005)","plainCitation":"(Berry et al. 2005)"},"citationItems":[{"id":967,"uris":["http://zotero.org/users/3117169/items/GA9ABQZ4"],"uri":["http://zotero.org/users/3117169/items/GA9ABQZ4"],"itemData":{"id":967,"type":"article-journal","title":"Fingerprinting the water site in mantle olivine","container-title":"Geology","page":"869-872","volume":"33","issue":"11","archive_location":"WOS:000233059000008","abstract":"Nominally anhydrous minerals such as olivine contain trace amounts of water and may accommodate the entire water budget of the upper mantle. Here we report for the first time synthetic olivines, crystallized experimentally under upper mantle conditions, that reproduce the most common and intense infrared hydroxyl stretching bands (at 3572 and 3525 cm(-1)) observed in spinel peridotite mantle olivines. These bands arise from water accommodated at point defects associated with the trace element Ti, and we suggest that this is the most important defect site in the shallow upper mantle. Additional hydrated defects may occur at higher pressures. We also identify bands related to water associated with Fe3+; these are unlikely to reflect equilibrium with the mantle, and indicate water incorporation during exhumation or retrogression. Water must be present at the defect site appropriate for the mantle, at the conditions of interest, for partitioning, seismic wave speed, and deformation experiments on hydrous olivine to be relevant.","DOI":"10.1130/g21759.1","ISSN":"0091-7613","shortTitle":"Fingerprinting the water site in mantle olivine","journalAbbreviation":"Geology","language":"English","author":[{"family":"Berry","given":"A. J."},{"family":"Hermann","given":"J."},{"family":"O'Neill","given":"H. S. C."},{"family":"Foran","given":"G. J."}],"issued":{"date-parts":[["2005",11]]}}}],"schema":"https://github.com/citation-style-language/schema/raw/master/csl-citation.json"} </w:instrText>
       </w:r>
       <w:r>
         <w:fldChar w:fldCharType="separate"/>
@@ -1995,13 +2315,31 @@
         <w:fldChar w:fldCharType="end"/>
       </w:r>
       <w:r>
-        <w:t xml:space="preserve">. The high-wavenumber peaks that primarily appear as shoulders on the [Ti] peaks correspond to the [Si] mechanism </w:t>
+        <w:t>. A very small peak at 3600 cm</w:t>
+      </w:r>
+      <w:r>
+        <w:rPr>
+          <w:vertAlign w:val="superscript"/>
+        </w:rPr>
+        <w:t>-1</w:t>
+      </w:r>
+      <w:r>
+        <w:t xml:space="preserve"> present in both samples has been ascribed to [Si] with nearby Fe</w:t>
+      </w:r>
+      <w:r>
+        <w:rPr>
+          <w:vertAlign w:val="superscript"/>
+        </w:rPr>
+        <w:t>2+</w:t>
+      </w:r>
+      <w:r>
+        <w:t xml:space="preserve"> </w:t>
       </w:r>
       <w:r>
         <w:fldChar w:fldCharType="begin"/>
       </w:r>
       <w:r>
-        <w:instrText xml:space="preserve"> ADDIN ZOTERO_ITEM CSL_CITATION {"citationID":"jfgkLYDc","properties":{"formattedCitation":"(Berry et al. 2005)","plainCitation":"(Berry et al. 2005)"},"citationItems":[{"id":967,"uris":["http://zotero.org/users/3117169/items/GA9ABQZ4"],"uri":["http://zotero.org/users/3117169/items/GA9ABQZ4"],"itemData":{"id":967,"type":"article-journal","title":"Fingerprinting the water site in mantle olivine","container-title":"Geology","page":"869-872","volume":"33","issue":"11","archive_location":"WOS:000233059000008","abstract":"Nominally anhydrous minerals such as olivine contain trace amounts of water and may accommodate the entire water budget of the upper mantle. Here we report for the first time synthetic olivines, crystallized experimentally under upper mantle conditions, that reproduce the most common and intense infrared hydroxyl stretching bands (at 3572 and 3525 cm(-1)) observed in spinel peridotite mantle olivines. These bands arise from water accommodated at point defects associated with the trace element Ti, and we suggest that this is the most important defect site in the shallow upper mantle. Additional hydrated defects may occur at higher pressures. We also identify bands related to water associated with Fe3+; these are unlikely to reflect equilibrium with the mantle, and indicate water incorporation during exhumation or retrogression. Water must be present at the defect site appropriate for the mantle, at the conditions of interest, for partitioning, seismic wave speed, and deformation experiments on hydrous olivine to be relevant.","DOI":"10.1130/g21759.1","ISSN":"0091-7613","shortTitle":"Fingerprinting the water site in mantle olivine","journalAbbreviation":"Geology","language":"English","author":[{"family":"Berry","given":"A. J."},{"family":"Hermann","given":"J."},{"family":"O'Neill","given":"H. S. C."},{"family":"Foran","given":"G. J."}],"issued":{"date-parts":[["2005",11]]}}}],"schema":"https://github.com/citation-style-language/schema/raw/master/csl-citation.json"} </w:instrText>
+        <w:instrText xml:space="preserve"> ADDIN ZOTERO_ITEM CSL_CITATION {"citationID":"H8YmtTPy","properties":{"formattedCitation":"(Blanchard et al. 2017)","plainCitation":"(Blanchard et al. 2017)"},"citationItems":[{"id":2947,"uris":["http://zotero.org/users/3117169/items/4HZHRKDS"],"uri":["http://zotero.org/users/3117169/items/4HZHRKDS"],"itemData":{"id":2947,"type":"article-journal","title":"Effect of iron and trivalent cations on OH defects in olivine","container-title":"American Mineralogist","page":"302-311","volume":"102","issue":"2","source":"ammin.geoscienceworld.org","abstract":"Hydrogen incorporation in olivine involves many OH defects, which will control the hydrogen solubility at mantle conditions. Several of these OH defects are identified from the investigation of forsterite (the olivine Mg end-member). We study here the effect of Fe2+, Fe3+, Al3+, and Cr3+ on OH defects to improve our understanding of the hydrogen speciation in natural olivine. Low-temperature infrared spectra (−194 °C) are collected on synthetic and natural olivines. These spectra are then interpreted in the light of the theoretical determination of the structural, vibrational, and infrared spectroscopic properties of Fe-related OH defects, using first-principles calculations based on density functional theory. The presence of Fe2+ changes the cationic environment around the fully protonated vacancies in forsterite, leading to a slight modification of their infrared signatures. In particular, the presence of Fe2+ in an octahedral site adjacent to a hydrogarnet-type defect is likely responsible for the additional bands observed at 3599 cm−1 and around 3520–3550 cm−1 in Fe-doped olivines. Results show that the OH bands between 3310 and 3380 cm−1 are associated with the presence of trivalent cations. Specifically, two bands at 3323 and 3358 cm−1, commonly observed in natural olivine, are associated with the substitution of Mg2+ by Cr3+ while two similar bands at 3328 and 3353 cm−1 are associated with the substitution of Mg2+ by Fe3+. The presence of these defects and the “titanoclinohumite” defect in natural olivine clearly underlines the prominent role of trace elements on the hydrogen incorporation in lithospheric olivine.","DOI":"10.2138/am-2017-5777","ISSN":"0003-004X","language":"en","author":[{"family":"Blanchard","given":"Marc"},{"family":"Ingrin","given":"Jannick"},{"family":"Balan","given":"Etienne"},{"family":"Kovács","given":"István"},{"family":"Withers","given":"Anthony C."}],"issued":{"date-parts":[["2017",2,1]]}}}],"schema":"https://github.com/citation-style-language/schema/raw/master/csl-citation.json"} </w:instrText>
       </w:r>
       <w:r>
         <w:fldChar w:fldCharType="separate"/>
@@ -2010,22 +2348,25 @@
         <w:rPr>
           <w:rFonts w:ascii="Calibri" w:hAnsi="Calibri"/>
         </w:rPr>
-        <w:t>(Berry et al. 2005)</w:t>
+        <w:t>(Blanchard et al. 2017)</w:t>
       </w:r>
       <w:r>
         <w:fldChar w:fldCharType="end"/>
       </w:r>
       <w:r>
-        <w:t>. A very small peak at 3600 cm</w:t>
+        <w:t xml:space="preserve">. </w:t>
+      </w:r>
+      <w:r>
+        <w:t>Because of the association with Fe</w:t>
       </w:r>
       <w:r>
         <w:rPr>
           <w:vertAlign w:val="superscript"/>
         </w:rPr>
-        <w:t>-1</w:t>
-      </w:r>
-      <w:r>
-        <w:t xml:space="preserve"> present in both samples has been ascribed to [Si] with nearby Fe</w:t>
+        <w:t>2+</w:t>
+      </w:r>
+      <w:r>
+        <w:t>, we label this peak [Si-Fe</w:t>
       </w:r>
       <w:r>
         <w:rPr>
@@ -2034,52 +2375,16 @@
         <w:t>2+</w:t>
       </w:r>
       <w:r>
-        <w:t xml:space="preserve"> </w:t>
-      </w:r>
-      <w:r>
-        <w:fldChar w:fldCharType="begin"/>
-      </w:r>
-      <w:r>
-        <w:instrText xml:space="preserve"> ADDIN ZOTERO_ITEM CSL_CITATION {"citationID":"H8YmtTPy","properties":{"formattedCitation":"(Blanchard et al. 2017)","plainCitation":"(Blanchard et al. 2017)"},"citationItems":[{"id":2947,"uris":["http://zotero.org/users/3117169/items/4HZHRKDS"],"uri":["http://zotero.org/users/3117169/items/4HZHRKDS"],"itemData":{"id":2947,"type":"article-journal","title":"Effect of iron and trivalent cations on OH defects in olivine","container-title":"American Mineralogist","page":"302-311","volume":"102","issue":"2","source":"ammin.geoscienceworld.org","abstract":"Hydrogen incorporation in olivine involves many OH defects, which will control the hydrogen solubility at mantle conditions. Several of these OH defects are identified from the investigation of forsterite (the olivine Mg end-member). We study here the effect of Fe2+, Fe3+, Al3+, and Cr3+ on OH defects to improve our understanding of the hydrogen speciation in natural olivine. Low-temperature infrared spectra (−194 °C) are collected on synthetic and natural olivines. These spectra are then interpreted in the light of the theoretical determination of the structural, vibrational, and infrared spectroscopic properties of Fe-related OH defects, using first-principles calculations based on density functional theory. The presence of Fe2+ changes the cationic environment around the fully protonated vacancies in forsterite, leading to a slight modification of their infrared signatures. In particular, the presence of Fe2+ in an octahedral site adjacent to a hydrogarnet-type defect is likely responsible for the additional bands observed at 3599 cm−1 and around 3520–3550 cm−1 in Fe-doped olivines. Results show that the OH bands between 3310 and 3380 cm−1 are associated with the presence of trivalent cations. Specifically, two bands at 3323 and 3358 cm−1, commonly observed in natural olivine, are associated with the substitution of Mg2+ by Cr3+ while two similar bands at 3328 and 3353 cm−1 are associated with the substitution of Mg2+ by Fe3+. The presence of these defects and the “titanoclinohumite” defect in natural olivine clearly underlines the prominent role of trace elements on the hydrogen incorporation in lithospheric olivine.","DOI":"10.2138/am-2017-5777","ISSN":"0003-004X","language":"en","author":[{"family":"Blanchard","given":"Marc"},{"family":"Ingrin","given":"Jannick"},{"family":"Balan","given":"Etienne"},{"family":"Kovács","given":"István"},{"family":"Withers","given":"Anthony C."}],"issued":{"date-parts":[["2017",2,1]]}}}],"schema":"https://github.com/citation-style-language/schema/raw/master/csl-citation.json"} </w:instrText>
-      </w:r>
-      <w:r>
-        <w:fldChar w:fldCharType="separate"/>
-      </w:r>
-      <w:r>
-        <w:rPr>
-          <w:rFonts w:ascii="Calibri" w:hAnsi="Calibri"/>
-        </w:rPr>
-        <w:t>(Blanchard et al. 2017)</w:t>
-      </w:r>
-      <w:r>
-        <w:fldChar w:fldCharType="end"/>
-      </w:r>
-      <w:r>
-        <w:t xml:space="preserve">. </w:t>
-      </w:r>
-      <w:r>
-        <w:t>Because of the association with Fe</w:t>
-      </w:r>
-      <w:r>
-        <w:rPr>
-          <w:vertAlign w:val="superscript"/>
-        </w:rPr>
-        <w:t>2+</w:t>
-      </w:r>
-      <w:r>
-        <w:t>, we label this peak [Si-Fe</w:t>
-      </w:r>
-      <w:r>
-        <w:rPr>
-          <w:vertAlign w:val="superscript"/>
-        </w:rPr>
-        <w:t>2+</w:t>
-      </w:r>
-      <w:r>
         <w:t xml:space="preserve">]. </w:t>
       </w:r>
       <w:r>
-        <w:t xml:space="preserve">The Kilaue Iki olivine, but not the untreated San Carlos olivine, contains prominent [tri] peaks. These peaks at 3356 and 3329 </w:t>
+        <w:t>The Kilaue</w:t>
+      </w:r>
+      <w:r>
+        <w:t>a</w:t>
+      </w:r>
+      <w:r>
+        <w:t xml:space="preserve"> Iki olivine, but not the untreated San Carlos olivine, contains prominent [tri] peaks. These peaks at 3356 and 3329 </w:t>
       </w:r>
       <w:r>
         <w:t>cm</w:t>
@@ -2157,10 +2462,10 @@
         </w:rPr>
         <w:lastRenderedPageBreak/>
         <w:drawing>
-          <wp:inline distT="0" distB="0" distL="0" distR="0" wp14:anchorId="1C995733" wp14:editId="791B7893">
+          <wp:inline distT="0" distB="0" distL="0" distR="0" wp14:anchorId="7B3A5225" wp14:editId="3FAC7F51">
             <wp:extent cx="5943600" cy="3657600"/>
             <wp:effectExtent l="0" t="0" r="0" b="0"/>
-            <wp:docPr id="3" name="Picture 3"/>
+            <wp:docPr id="6" name="Picture 6"/>
             <wp:cNvGraphicFramePr>
               <a:graphicFrameLocks xmlns:a="http://schemas.openxmlformats.org/drawingml/2006/main" noChangeAspect="1"/>
             </wp:cNvGraphicFramePr>
@@ -2168,7 +2473,7 @@
               <a:graphicData uri="http://schemas.openxmlformats.org/drawingml/2006/picture">
                 <pic:pic xmlns:pic="http://schemas.openxmlformats.org/drawingml/2006/picture">
                   <pic:nvPicPr>
-                    <pic:cNvPr id="3" name="Fig2_polarized_FTIR.jpg"/>
+                    <pic:cNvPr id="6" name="Fig2_polarized_FTIR.jpg"/>
                     <pic:cNvPicPr/>
                   </pic:nvPicPr>
                   <pic:blipFill>
@@ -3146,6 +3451,11 @@
       </w:r>
     </w:p>
     <w:p>
+      <w:pPr>
+        <w:rPr>
+          <w:b/>
+        </w:rPr>
+      </w:pPr>
       <w:r>
         <w:t>Chan</w:t>
       </w:r>
@@ -3333,7 +3643,19 @@
         <w:t xml:space="preserve"> </w:t>
       </w:r>
       <w:r>
-        <w:t xml:space="preserve">Profiles of particular interest are shown in </w:t>
+        <w:t xml:space="preserve">Profiles of </w:t>
+      </w:r>
+      <w:r>
+        <w:t>bulk H and  one peak heights for each of the four major incorporation</w:t>
+      </w:r>
+      <w:r>
+        <w:t xml:space="preserve"> </w:t>
+      </w:r>
+      <w:r>
+        <w:t xml:space="preserve">mechanisms </w:t>
+      </w:r>
+      <w:r>
+        <w:t xml:space="preserve">are shown in </w:t>
       </w:r>
       <w:r>
         <w:fldChar w:fldCharType="begin"/>
@@ -3357,7 +3679,7 @@
         <w:fldChar w:fldCharType="end"/>
       </w:r>
       <w:r>
-        <w:t>. Profiles for additional peaks and using alternative baselines are provided in the supplement.</w:t>
+        <w:t xml:space="preserve">. </w:t>
       </w:r>
     </w:p>
     <w:p>
@@ -3394,7 +3716,19 @@
         <w:rPr>
           <w:rFonts w:cstheme="minorHAnsi"/>
         </w:rPr>
-        <w:t xml:space="preserve"> was sufficiently homogeneous to serve as a reasonable starting material for subsequent </w:t>
+        <w:t xml:space="preserve"> was sufficiently homogeneous</w:t>
+      </w:r>
+      <w:r>
+        <w:rPr>
+          <w:rFonts w:cstheme="minorHAnsi"/>
+        </w:rPr>
+        <w:t xml:space="preserve"> for both bulk H and individual peaks</w:t>
+      </w:r>
+      <w:r>
+        <w:rPr>
+          <w:rFonts w:cstheme="minorHAnsi"/>
+        </w:rPr>
+        <w:t xml:space="preserve"> to serve as a reasonable starting material for subsequent </w:t>
       </w:r>
       <w:r>
         <w:rPr>
@@ -3462,32 +3796,378 @@
         <w:rPr>
           <w:rFonts w:cstheme="minorHAnsi"/>
         </w:rPr>
-        <w:t xml:space="preserve"> A</w:t>
-      </w:r>
-      <w:r>
-        <w:rPr>
-          <w:rFonts w:cstheme="minorHAnsi"/>
-        </w:rPr>
-        <w:t>lthough th</w:t>
-      </w:r>
-      <w:r>
-        <w:rPr>
-          <w:rFonts w:cstheme="minorHAnsi"/>
-        </w:rPr>
-        <w:t>ere is a small increase in area around the [tri] peaks, virtually all of the hydrogen in the hydrated SC1-2 is incorporated as [Ti] and [Si]. We are especially interested in the [Ti] peak at 3525 cm</w:t>
+        <w:t xml:space="preserve"> Although there is a small increase in area around the [tri] peaks, </w:t>
+      </w:r>
+      <w:r>
+        <w:rPr>
+          <w:rFonts w:cstheme="minorHAnsi"/>
+        </w:rPr>
+        <w:t>the large majority</w:t>
+      </w:r>
+      <w:r>
+        <w:rPr>
+          <w:rFonts w:cstheme="minorHAnsi"/>
+        </w:rPr>
+        <w:t xml:space="preserve"> of the hydrogen in the hydrated SC1-2 is incorporated as [Ti] and [Si]. </w:t>
+      </w:r>
+    </w:p>
+    <w:p>
+      <w:pPr>
+        <w:rPr>
+          <w:rFonts w:cstheme="minorHAnsi"/>
+        </w:rPr>
+      </w:pPr>
+      <w:r>
+        <w:rPr>
+          <w:rFonts w:cstheme="minorHAnsi"/>
+        </w:rPr>
+        <w:t>H</w:t>
+      </w:r>
+      <w:r>
+        <w:rPr>
+          <w:rFonts w:cstheme="minorHAnsi"/>
+        </w:rPr>
+        <w:t>ydrogen zonation in SC1-7 is primaril</w:t>
+      </w:r>
+      <w:r>
+        <w:rPr>
+          <w:rFonts w:cstheme="minorHAnsi"/>
+        </w:rPr>
+        <w:t>y observed || [001],</w:t>
+      </w:r>
+      <w:r>
+        <w:rPr>
+          <w:rFonts w:cstheme="minorHAnsi"/>
+        </w:rPr>
+        <w:t xml:space="preserve"> broadly</w:t>
+      </w:r>
+      <w:r>
+        <w:rPr>
+          <w:rFonts w:cstheme="minorHAnsi"/>
+        </w:rPr>
+        <w:t xml:space="preserve"> consistent with previously </w:t>
+      </w:r>
+      <w:r>
+        <w:rPr>
+          <w:rFonts w:cstheme="minorHAnsi"/>
+        </w:rPr>
+        <w:t>work</w:t>
+      </w:r>
+      <w:r>
+        <w:rPr>
+          <w:rFonts w:cstheme="minorHAnsi"/>
+        </w:rPr>
+        <w:t xml:space="preserve"> </w:t>
+      </w:r>
+      <w:r>
+        <w:rPr>
+          <w:rFonts w:cstheme="minorHAnsi"/>
+        </w:rPr>
+        <w:fldChar w:fldCharType="begin"/>
+      </w:r>
+      <w:r>
+        <w:rPr>
+          <w:rFonts w:cstheme="minorHAnsi"/>
+        </w:rPr>
+        <w:instrText xml:space="preserve"> ADDIN ZOTERO_ITEM CSL_CITATION {"citationID":"4SAI99Vr","properties":{"formattedCitation":"(Kohlstedt and Mackwell 1998; Demouchy and Mackwell 2006)","plainCitation":"(Kohlstedt and Mackwell 1998; Demouchy and Mackwell 2006)"},"citationItems":[{"id":831,"uris":["http://zotero.org/users/3117169/items/DGCPHAR8"],"uri":["http://zotero.org/users/3117169/items/DGCPHAR8"],"itemData":{"id":831,"type":"article-journal","title":"Diffusion of hydrogen and intrinsic point defects in olivine","container-title":"Zeitschrift Fur Physikalische Chemie-International Journal of Research in Physical Chemistry &amp; Chemical Physics","page":"147-162","volume":"207","archive_location":"WOS:000076569300010","ISSN":"0942-9352","shortTitle":"Diffusion of hydrogen and intrinsic point defects in olivine","author":[{"family":"Kohlstedt","given":"D. L."},{"family":"Mackwell","given":"S. J."}],"issued":{"date-parts":[["1998"]]}},"label":"page"},{"id":593,"uris":["http://zotero.org/users/3117169/items/8NQVB3JH"],"uri":["http://zotero.org/users/3117169/items/8NQVB3JH"],"itemData":{"id":593,"type":"article-journal","title":"Mechanisms of hydrogen incorporation and diffusion in iron-bearing olivine","container-title":"Physics and Chemistry of Minerals","page":"347-355","volume":"33","issue":"5","archive_location":"WOS:000240439000005","abstract":"The incorporation and diffusion of hydrogen in San Carlos olivine (Fo(90)) single crystals were studied by performing experiments under hydrothermal conditions. The experiments were carried out either at 1.5 GPa, 1,000 degrees C for 1.5 h in a piston cylinder apparatus or at 0.2 GPa, 900 degrees C for 1 or 20 h in a cold-seal vessel. The oxygen fugacity was buffered using Ni-NiO, and the silica activity was buffered by adding San Carlos orthopyroxene powders. Polarized Fourier transform infrared (FTIR) spectroscopy was utilized to quantify the hydroxyl distributions in the samples after the experiments. The resulting infrared spectra reproduce the features of FTIR spectra that are observed in olivine from common mantle peridotite xenoliths. The hydrogen concentration at the edges of the hydrogenated olivine crystals corresponds to concentration levels calculated from published water solubility laws. Hydrogen diffusivities were determined for the three crystallographic axes from profiles of water content as a function of position. The chemical diffusion coefficients are comparable to those previously reported for natural iron-bearing olivine. At high temperature, hydrogenation is dominated by coupled diffusion of protons and octahedrally coordinated metal vacancies (V(Me)\"), where the vacancy diffusion rate limits the process. From the experimental data, we determined the following diffusion laws (diffusivity in m(2) s(-1), activation energies in kJ mol(-1)): D(VMe[100],[010]) = 10(-4.5 +/- 4.1) exp[-(204 +/- 94)/RT] for diffusion along [100] and [010]; D(VMe[001]) = 10(-1.4 +/- 0.5) exp[-(258 +/- 11)/RT] for diffusion along [001]. These diffusion rates are fast enough to modify significantly water contents within olivine grains in xenoliths ascending from the mantle.","DOI":"10.1007/s00269-006-0081-2","ISSN":"0342-1791","shortTitle":"Mechanisms of hydrogen incorporation and diffusion in iron-bearing olivine","author":[{"family":"Demouchy","given":"S."},{"family":"Mackwell","given":"S."}],"issued":{"date-parts":[["2006",8]]}},"label":"page"}],"schema":"https://github.com/citation-style-language/schema/raw/master/csl-citation.json"} </w:instrText>
+      </w:r>
+      <w:r>
+        <w:rPr>
+          <w:rFonts w:cstheme="minorHAnsi"/>
+        </w:rPr>
+        <w:fldChar w:fldCharType="separate"/>
+      </w:r>
+      <w:r>
+        <w:rPr>
+          <w:rFonts w:ascii="Calibri" w:hAnsi="Calibri"/>
+        </w:rPr>
+        <w:t>(Kohlstedt and Mackwell 1998; Demouchy and Mackwell 2006)</w:t>
+      </w:r>
+      <w:r>
+        <w:rPr>
+          <w:rFonts w:cstheme="minorHAnsi"/>
+        </w:rPr>
+        <w:fldChar w:fldCharType="end"/>
+      </w:r>
+      <w:r>
+        <w:rPr>
+          <w:rFonts w:cstheme="minorHAnsi"/>
+        </w:rPr>
+        <w:t>.</w:t>
+      </w:r>
+      <w:r>
+        <w:rPr>
+          <w:rFonts w:cstheme="minorHAnsi"/>
+        </w:rPr>
+        <w:t xml:space="preserve"> </w:t>
+      </w:r>
+      <w:r>
+        <w:rPr>
+          <w:rFonts w:cstheme="minorHAnsi"/>
+        </w:rPr>
+        <w:t xml:space="preserve">Quantifying these </w:t>
+      </w:r>
+      <w:r>
+        <w:rPr>
+          <w:rFonts w:cstheme="minorHAnsi"/>
+        </w:rPr>
+        <w:t xml:space="preserve">diffusivities </w:t>
+      </w:r>
+      <w:r>
+        <w:rPr>
+          <w:rFonts w:cstheme="minorHAnsi"/>
+        </w:rPr>
+        <w:t>requires assuming both</w:t>
+      </w:r>
+      <w:r>
+        <w:rPr>
+          <w:rFonts w:cstheme="minorHAnsi"/>
+        </w:rPr>
+        <w:t xml:space="preserve"> </w:t>
+      </w:r>
+      <w:r>
+        <w:rPr>
+          <w:rFonts w:cstheme="minorHAnsi"/>
+        </w:rPr>
+        <w:t>solubility and ‘metastable equilibrium’</w:t>
+      </w:r>
+      <w:r>
+        <w:rPr>
+          <w:rFonts w:cstheme="minorHAnsi"/>
+        </w:rPr>
+        <w:t xml:space="preserve"> concentrations. </w:t>
+      </w:r>
+      <w:r>
+        <w:rPr>
+          <w:rFonts w:cstheme="minorHAnsi"/>
+        </w:rPr>
+        <w:t xml:space="preserve">The </w:t>
+      </w:r>
+      <w:r>
+        <w:rPr>
+          <w:rFonts w:cstheme="minorHAnsi"/>
+        </w:rPr>
+        <w:t xml:space="preserve">estimated </w:t>
+      </w:r>
+      <w:r>
+        <w:rPr>
+          <w:rFonts w:cstheme="minorHAnsi"/>
+        </w:rPr>
+        <w:t>concen</w:t>
+      </w:r>
+      <w:r>
+        <w:rPr>
+          <w:rFonts w:cstheme="minorHAnsi"/>
+        </w:rPr>
+        <w:t xml:space="preserve">tration </w:t>
+      </w:r>
+      <w:r>
+        <w:rPr>
+          <w:rFonts w:cstheme="minorHAnsi"/>
+        </w:rPr>
+        <w:t xml:space="preserve">of </w:t>
+      </w:r>
+      <w:r>
+        <w:rPr>
+          <w:rFonts w:cstheme="minorHAnsi"/>
+        </w:rPr>
+        <w:t>58</w:t>
+      </w:r>
+      <w:r>
+        <w:rPr>
+          <w:rFonts w:cstheme="minorHAnsi"/>
+        </w:rPr>
+        <w:t xml:space="preserve"> ppm H</w:t>
+      </w:r>
+      <w:r>
+        <w:rPr>
+          <w:rFonts w:cstheme="minorHAnsi"/>
+          <w:vertAlign w:val="subscript"/>
+        </w:rPr>
+        <w:t>2</w:t>
+      </w:r>
+      <w:r>
+        <w:rPr>
+          <w:rFonts w:cstheme="minorHAnsi"/>
+        </w:rPr>
+        <w:t xml:space="preserve">O </w:t>
+      </w:r>
+      <w:r>
+        <w:rPr>
+          <w:rFonts w:cstheme="minorHAnsi"/>
+        </w:rPr>
+        <w:t xml:space="preserve">on the edge of SC1-7 </w:t>
+      </w:r>
+      <w:r>
+        <w:rPr>
+          <w:rFonts w:cstheme="minorHAnsi"/>
+        </w:rPr>
+        <w:t xml:space="preserve">is </w:t>
+      </w:r>
+      <w:r>
+        <w:rPr>
+          <w:rFonts w:cstheme="minorHAnsi"/>
+        </w:rPr>
+        <w:t xml:space="preserve">much </w:t>
+      </w:r>
+      <w:r>
+        <w:rPr>
+          <w:rFonts w:cstheme="minorHAnsi"/>
+        </w:rPr>
+        <w:t>low</w:t>
+      </w:r>
+      <w:r>
+        <w:rPr>
+          <w:rFonts w:cstheme="minorHAnsi"/>
+        </w:rPr>
+        <w:t>er than</w:t>
+      </w:r>
+      <w:r>
+        <w:rPr>
+          <w:rFonts w:cstheme="minorHAnsi"/>
+        </w:rPr>
+        <w:t xml:space="preserve"> the e</w:t>
+      </w:r>
+      <w:r>
+        <w:rPr>
+          <w:rFonts w:cstheme="minorHAnsi"/>
+        </w:rPr>
+        <w:t xml:space="preserve">xpected </w:t>
+      </w:r>
+      <w:r>
+        <w:rPr>
+          <w:rFonts w:cstheme="minorHAnsi"/>
+        </w:rPr>
+        <w:t xml:space="preserve">final </w:t>
+      </w:r>
+      <w:r>
+        <w:rPr>
+          <w:rFonts w:cstheme="minorHAnsi"/>
+        </w:rPr>
+        <w:t>solubility of around 112</w:t>
+      </w:r>
+      <w:r>
+        <w:rPr>
+          <w:rFonts w:cstheme="minorHAnsi"/>
+        </w:rPr>
+        <w:t xml:space="preserve"> ppm H</w:t>
+      </w:r>
+      <w:r>
+        <w:rPr>
+          <w:rFonts w:cstheme="minorHAnsi"/>
+          <w:vertAlign w:val="subscript"/>
+        </w:rPr>
+        <w:t>2</w:t>
+      </w:r>
+      <w:r>
+        <w:rPr>
+          <w:rFonts w:cstheme="minorHAnsi"/>
+        </w:rPr>
+        <w:t xml:space="preserve">O </w:t>
+      </w:r>
+      <w:r>
+        <w:rPr>
+          <w:rFonts w:cstheme="minorHAnsi"/>
+        </w:rPr>
+        <w:fldChar w:fldCharType="begin"/>
+      </w:r>
+      <w:r>
+        <w:rPr>
+          <w:rFonts w:cstheme="minorHAnsi"/>
+        </w:rPr>
+        <w:instrText xml:space="preserve"> ADDIN ZOTERO_ITEM CSL_CITATION {"citationID":"aoD7qkzB","properties":{"formattedCitation":"(Mosenfelder et al. 2006)","plainCitation":"(Mosenfelder et al. 2006)"},"citationItems":[{"id":833,"uris":["http://zotero.org/users/3117169/items/DGUI43FT"],"uri":["http://zotero.org/users/3117169/items/DGUI43FT"],"itemData":{"id":833,"type":"article-journal","title":"Hydrogen incorporation in olivine from 2-12 GPa","container-title":"American Mineralogist","page":"285-294","volume":"91","issue":"2-3","archive_location":"WOS:000235472000007","abstract":"We performed new experiments oil incorporation of hydrogen in olivine at high pressures (2-12 GPa) and temperatures (1000-1300 degrees C). OH concentrations were calculated using the Bell et al. (2003) calibration applied to principal-axis infrared absorption spectra synthesized from polarized measurements oil randomly oriented grains. Starting materials for the experiments included both fine-grained powders and larger single crystals. Hydrogen was incorporated during grain growth in the Former case and by volume diffusion in the latter. The spectra of Fe-bearing olivines exhibit similar structure regardless of the starting material, and are dominated by bands in the wavenumber range from about 3500 to 3650 cm(-1). We do not observe bands at 3525 and 3573 cm(-1), which are predominant in many natural olivines as well as olivines annealed in experiments at lower pressures, and are attributed to humite-related defects. Furthermore, bands between 3300 and 3400 cm(-1), attributed to high silica activity or high oxygen fugacity, Lire weak or non-existent. Our measurements indicate that OH solubility in Fe-bearing olivine is 2.5-4 times higher than that measured by Kohlstedt et al. (1996). Although this is largely due to the use of a new calibration in our study, correction of previous Values is not straightforward. In the pure Mg-system, in contrast to Fe-bearing olivine, order-of-magnitude apparent differences in OH solubility can be obtained using different experimental procedures. This raises questions about attainment of equilibrium in experimental studies of hydrogen incorporation ill nominally anhydrous minerals, particularly when crystals arc grown from a hydrous melt.","DOI":"10.2138/am.2006.1943","ISSN":"0003-004X","shortTitle":"Hydrogen incorporation in olivine from 2-12 GPa","journalAbbreviation":"Am. Miner.","language":"English","author":[{"family":"Mosenfelder","given":"J. L."},{"family":"Deligne","given":"N. I."},{"family":"Asimow","given":"P. D."},{"family":"Rossman","given":"G. R."}],"issued":{"date-parts":[["2006",2]]}}}],"schema":"https://github.com/citation-style-language/schema/raw/master/csl-citation.json"} </w:instrText>
+      </w:r>
+      <w:r>
+        <w:rPr>
+          <w:rFonts w:cstheme="minorHAnsi"/>
+        </w:rPr>
+        <w:fldChar w:fldCharType="separate"/>
+      </w:r>
+      <w:r>
+        <w:rPr>
+          <w:rFonts w:ascii="Calibri" w:hAnsi="Calibri"/>
+        </w:rPr>
+        <w:t>(Mosenfelder et al. 2006)</w:t>
+      </w:r>
+      <w:r>
+        <w:rPr>
+          <w:rFonts w:cstheme="minorHAnsi"/>
+        </w:rPr>
+        <w:fldChar w:fldCharType="end"/>
+      </w:r>
+      <w:r>
+        <w:rPr>
+          <w:rFonts w:cstheme="minorHAnsi"/>
+        </w:rPr>
+        <w:t>,</w:t>
+      </w:r>
+      <w:r>
+        <w:rPr>
+          <w:rFonts w:cstheme="minorHAnsi"/>
+        </w:rPr>
+        <w:t xml:space="preserve"> and</w:t>
+      </w:r>
+      <w:r>
+        <w:rPr>
+          <w:rFonts w:cstheme="minorHAnsi"/>
+        </w:rPr>
+        <w:t xml:space="preserve"> </w:t>
+      </w:r>
+      <w:r>
+        <w:rPr>
+          <w:rFonts w:cstheme="minorHAnsi"/>
+        </w:rPr>
+        <w:t>t</w:t>
+      </w:r>
+      <w:r>
+        <w:rPr>
+          <w:rFonts w:cstheme="minorHAnsi"/>
+        </w:rPr>
+        <w:t xml:space="preserve">he ‘metastable equilibrium’ concentration </w:t>
+      </w:r>
+      <w:r>
+        <w:rPr>
+          <w:rFonts w:cstheme="minorHAnsi"/>
+        </w:rPr>
+        <w:t>of 16 ppm H2O is much higher than the 0.4 ppm H</w:t>
+      </w:r>
+      <w:r>
+        <w:rPr>
+          <w:rFonts w:cstheme="minorHAnsi"/>
+          <w:vertAlign w:val="subscript"/>
+        </w:rPr>
+        <w:t>2</w:t>
+      </w:r>
+      <w:r>
+        <w:rPr>
+          <w:rFonts w:cstheme="minorHAnsi"/>
+        </w:rPr>
+        <w:t>O (7 H/10</w:t>
       </w:r>
       <w:r>
         <w:rPr>
           <w:rFonts w:cstheme="minorHAnsi"/>
           <w:vertAlign w:val="superscript"/>
         </w:rPr>
-        <w:t>-1</w:t>
-      </w:r>
-      <w:r>
-        <w:rPr>
-          <w:rFonts w:cstheme="minorHAnsi"/>
-        </w:rPr>
-        <w:t xml:space="preserve">, for which </w:t>
+        <w:t>6</w:t>
+      </w:r>
+      <w:r>
+        <w:rPr>
+          <w:rFonts w:cstheme="minorHAnsi"/>
+        </w:rPr>
+        <w:t xml:space="preserve">Si) </w:t>
+      </w:r>
+      <w:r>
+        <w:rPr>
+          <w:rFonts w:cstheme="minorHAnsi"/>
+        </w:rPr>
+        <w:t>reported</w:t>
+      </w:r>
+      <w:r>
+        <w:rPr>
+          <w:rFonts w:cstheme="minorHAnsi"/>
+        </w:rPr>
+        <w:t xml:space="preserve"> by </w:t>
       </w:r>
       <w:r>
         <w:rPr>
@@ -3499,7 +4179,830 @@
         <w:rPr>
           <w:rFonts w:cstheme="minorHAnsi"/>
         </w:rPr>
-        <w:instrText xml:space="preserve"> ADDIN ZOTERO_ITEM CSL_CITATION {"citationID":"1lvccmv2ga","properties":{"custom":"Padr\\uc0\\u243{}n-Navarta, Hermann, and O\\uc0\\u8217{}Neill (2014)","formattedCitation":"{\\rtf Padr\\uc0\\u243{}n-Navarta, Hermann, and O\\uc0\\u8217{}Neill (2014)}","plainCitation":"Padrón-Navarta, Hermann, and O’Neill (2014)"},"citationItems":[{"id":1322,"uris":["http://zotero.org/users/3117169/items/PA93G5UX"],"uri":["http://zotero.org/users/3117169/items/PA93G5UX"],"itemData":{"id":1322,"type":"article-journal","title":"Site-specific hydrogen diffusion rates in forsterite","container-title":"Earth and Planetary Science Letters","page":"100-112","volume":"392","shortTitle":"Site-specific hydrogen diffusion rates in forsterite","author":[{"family":"Padrón-Navarta","given":"Jose Alberto"},{"family":"Hermann","given":"Joerg"},{"family":"O'Neill","given":"Hugh St. C."}],"issued":{"date-parts":[["2014"]]}}}],"schema":"https://github.com/citation-style-language/schema/raw/master/csl-citation.json"} </w:instrText>
+        <w:instrText xml:space="preserve"> ADDIN ZOTERO_ITEM CSL_CITATION {"citationID":"2nadejcvgp","properties":{"custom":"Kohlstedt and Mackwell (1998)","formattedCitation":"Kohlstedt and Mackwell (1998)","plainCitation":"Kohlstedt and Mackwell (1998)"},"citationItems":[{"id":831,"uris":["http://zotero.org/users/3117169/items/DGCPHAR8"],"uri":["http://zotero.org/users/3117169/items/DGCPHAR8"],"itemData":{"id":831,"type":"article-journal","title":"Diffusion of hydrogen and intrinsic point defects in olivine","container-title":"Zeitschrift Fur Physikalische Chemie-International Journal of Research in Physical Chemistry &amp; Chemical Physics","page":"147-162","volume":"207","archive_location":"WOS:000076569300010","ISSN":"0942-9352","shortTitle":"Diffusion of hydrogen and intrinsic point defects in olivine","author":[{"family":"Kohlstedt","given":"D. L."},{"family":"Mackwell","given":"S. J."}],"issued":{"date-parts":[["1998"]]}}}],"schema":"https://github.com/citation-style-language/schema/raw/master/csl-citation.json"} </w:instrText>
+      </w:r>
+      <w:r>
+        <w:rPr>
+          <w:rFonts w:cstheme="minorHAnsi"/>
+        </w:rPr>
+        <w:fldChar w:fldCharType="separate"/>
+      </w:r>
+      <w:r>
+        <w:rPr>
+          <w:rFonts w:ascii="Calibri" w:hAnsi="Calibri"/>
+        </w:rPr>
+        <w:t>Kohlstedt and Mackwell (1998)</w:t>
+      </w:r>
+      <w:r>
+        <w:rPr>
+          <w:rFonts w:cstheme="minorHAnsi"/>
+        </w:rPr>
+        <w:fldChar w:fldCharType="end"/>
+      </w:r>
+      <w:r>
+        <w:rPr>
+          <w:rFonts w:cstheme="minorHAnsi"/>
+        </w:rPr>
+        <w:t>.</w:t>
+      </w:r>
+      <w:r>
+        <w:rPr>
+          <w:rFonts w:cstheme="minorHAnsi"/>
+        </w:rPr>
+        <w:t xml:space="preserve"> </w:t>
+      </w:r>
+      <w:r>
+        <w:rPr>
+          <w:rFonts w:cstheme="minorHAnsi"/>
+        </w:rPr>
+        <w:fldChar w:fldCharType="begin"/>
+      </w:r>
+      <w:r>
+        <w:rPr>
+          <w:rFonts w:cstheme="minorHAnsi"/>
+        </w:rPr>
+        <w:instrText xml:space="preserve"> ADDIN ZOTERO_ITEM CSL_CITATION {"citationID":"MTtj9XLC","properties":{"custom":"Kohlstedt and Mackwell (1998)","formattedCitation":"Kohlstedt and Mackwell (1998)","plainCitation":"Kohlstedt and Mackwell (1998)"},"citationItems":[{"id":831,"uris":["http://zotero.org/users/3117169/items/DGCPHAR8"],"uri":["http://zotero.org/users/3117169/items/DGCPHAR8"],"itemData":{"id":831,"type":"article-journal","title":"Diffusion of hydrogen and intrinsic point defects in olivine","container-title":"Zeitschrift Fur Physikalische Chemie-International Journal of Research in Physical Chemistry &amp; Chemical Physics","page":"147-162","volume":"207","archive_location":"WOS:000076569300010","ISSN":"0942-9352","shortTitle":"Diffusion of hydrogen and intrinsic point defects in olivine","author":[{"family":"Kohlstedt","given":"D. L."},{"family":"Mackwell","given":"S. J."}],"issued":{"date-parts":[["1998"]]}}}],"schema":"https://github.com/citation-style-language/schema/raw/master/csl-citation.json"} </w:instrText>
+      </w:r>
+      <w:r>
+        <w:rPr>
+          <w:rFonts w:cstheme="minorHAnsi"/>
+        </w:rPr>
+        <w:fldChar w:fldCharType="separate"/>
+      </w:r>
+      <w:r>
+        <w:rPr>
+          <w:rFonts w:ascii="Calibri" w:hAnsi="Calibri"/>
+        </w:rPr>
+        <w:t>Kohlstedt and Mackwell (1998)</w:t>
+      </w:r>
+      <w:r>
+        <w:rPr>
+          <w:rFonts w:cstheme="minorHAnsi"/>
+        </w:rPr>
+        <w:fldChar w:fldCharType="end"/>
+      </w:r>
+      <w:r>
+        <w:rPr>
+          <w:rFonts w:cstheme="minorHAnsi"/>
+        </w:rPr>
+        <w:t xml:space="preserve"> also report a final concentration of only 3 ppm H</w:t>
+      </w:r>
+      <w:r>
+        <w:rPr>
+          <w:rFonts w:cstheme="minorHAnsi"/>
+          <w:vertAlign w:val="subscript"/>
+        </w:rPr>
+        <w:t>2</w:t>
+      </w:r>
+      <w:r>
+        <w:rPr>
+          <w:rFonts w:cstheme="minorHAnsi"/>
+        </w:rPr>
+        <w:t>O (50 H/10</w:t>
+      </w:r>
+      <w:r>
+        <w:rPr>
+          <w:rFonts w:cstheme="minorHAnsi"/>
+          <w:vertAlign w:val="superscript"/>
+        </w:rPr>
+        <w:t>6</w:t>
+      </w:r>
+      <w:r>
+        <w:rPr>
+          <w:rFonts w:cstheme="minorHAnsi"/>
+        </w:rPr>
+        <w:t>Si)</w:t>
+      </w:r>
+      <w:r>
+        <w:rPr>
+          <w:rFonts w:cstheme="minorHAnsi"/>
+        </w:rPr>
+        <w:t xml:space="preserve">, suggesting that the scaling </w:t>
+      </w:r>
+      <w:r>
+        <w:rPr>
+          <w:rFonts w:cstheme="minorHAnsi"/>
+        </w:rPr>
+        <w:t xml:space="preserve">factor </w:t>
+      </w:r>
+      <w:r>
+        <w:rPr>
+          <w:rFonts w:cstheme="minorHAnsi"/>
+        </w:rPr>
+        <w:t>used is</w:t>
+      </w:r>
+      <w:r>
+        <w:rPr>
+          <w:rFonts w:cstheme="minorHAnsi"/>
+        </w:rPr>
+        <w:t xml:space="preserve"> significantly different among</w:t>
+      </w:r>
+      <w:r>
+        <w:rPr>
+          <w:rFonts w:cstheme="minorHAnsi"/>
+        </w:rPr>
+        <w:t xml:space="preserve"> studies. </w:t>
+      </w:r>
+      <w:r>
+        <w:rPr>
+          <w:rFonts w:cstheme="minorHAnsi"/>
+        </w:rPr>
+        <w:t xml:space="preserve">If </w:t>
+      </w:r>
+      <w:r>
+        <w:rPr>
+          <w:rFonts w:cstheme="minorHAnsi"/>
+        </w:rPr>
+        <w:fldChar w:fldCharType="begin"/>
+      </w:r>
+      <w:r>
+        <w:rPr>
+          <w:rFonts w:cstheme="minorHAnsi"/>
+        </w:rPr>
+        <w:instrText xml:space="preserve"> ADDIN ZOTERO_ITEM CSL_CITATION {"citationID":"ozzPFoZQ","properties":{"custom":"Kohlstedt and Mackwell (1998)","formattedCitation":"Kohlstedt and Mackwell (1998)","plainCitation":"Kohlstedt and Mackwell (1998)"},"citationItems":[{"id":831,"uris":["http://zotero.org/users/3117169/items/DGCPHAR8"],"uri":["http://zotero.org/users/3117169/items/DGCPHAR8"],"itemData":{"id":831,"type":"article-journal","title":"Diffusion of hydrogen and intrinsic point defects in olivine","container-title":"Zeitschrift Fur Physikalische Chemie-International Journal of Research in Physical Chemistry &amp; Chemical Physics","page":"147-162","volume":"207","archive_location":"WOS:000076569300010","ISSN":"0942-9352","shortTitle":"Diffusion of hydrogen and intrinsic point defects in olivine","author":[{"family":"Kohlstedt","given":"D. L."},{"family":"Mackwell","given":"S. J."}],"issued":{"date-parts":[["1998"]]}}}],"schema":"https://github.com/citation-style-language/schema/raw/master/csl-citation.json"} </w:instrText>
+      </w:r>
+      <w:r>
+        <w:rPr>
+          <w:rFonts w:cstheme="minorHAnsi"/>
+        </w:rPr>
+        <w:fldChar w:fldCharType="separate"/>
+      </w:r>
+      <w:r>
+        <w:rPr>
+          <w:rFonts w:ascii="Calibri" w:hAnsi="Calibri"/>
+        </w:rPr>
+        <w:t>Kohlstedt and Mackwell (1998)</w:t>
+      </w:r>
+      <w:r>
+        <w:rPr>
+          <w:rFonts w:cstheme="minorHAnsi"/>
+        </w:rPr>
+        <w:fldChar w:fldCharType="end"/>
+      </w:r>
+      <w:r>
+        <w:rPr>
+          <w:rFonts w:cstheme="minorHAnsi"/>
+        </w:rPr>
+        <w:t xml:space="preserve">’s final concentration is assumed to be </w:t>
+      </w:r>
+      <w:r>
+        <w:rPr>
+          <w:rFonts w:cstheme="minorHAnsi"/>
+        </w:rPr>
+        <w:t xml:space="preserve">112 </w:t>
+      </w:r>
+      <w:r>
+        <w:rPr>
+          <w:rFonts w:cstheme="minorHAnsi"/>
+        </w:rPr>
+        <w:t>ppm H</w:t>
+      </w:r>
+      <w:r>
+        <w:rPr>
+          <w:rFonts w:cstheme="minorHAnsi"/>
+          <w:vertAlign w:val="subscript"/>
+        </w:rPr>
+        <w:t>2</w:t>
+      </w:r>
+      <w:r>
+        <w:rPr>
+          <w:rFonts w:cstheme="minorHAnsi"/>
+        </w:rPr>
+        <w:t xml:space="preserve">O, then the scaled-up “metastable equilibrium” concentration would be </w:t>
+      </w:r>
+      <w:r>
+        <w:rPr>
+          <w:rFonts w:cstheme="minorHAnsi"/>
+        </w:rPr>
+        <w:t>16</w:t>
+      </w:r>
+      <w:r>
+        <w:rPr>
+          <w:rFonts w:cstheme="minorHAnsi"/>
+        </w:rPr>
+        <w:t xml:space="preserve"> ppm H</w:t>
+      </w:r>
+      <w:r>
+        <w:rPr>
+          <w:rFonts w:cstheme="minorHAnsi"/>
+          <w:vertAlign w:val="subscript"/>
+        </w:rPr>
+        <w:t>2</w:t>
+      </w:r>
+      <w:r>
+        <w:rPr>
+          <w:rFonts w:cstheme="minorHAnsi"/>
+        </w:rPr>
+        <w:t xml:space="preserve">O, </w:t>
+      </w:r>
+      <w:r>
+        <w:rPr>
+          <w:rFonts w:cstheme="minorHAnsi"/>
+        </w:rPr>
+        <w:t>which</w:t>
+      </w:r>
+      <w:r>
+        <w:rPr>
+          <w:rFonts w:cstheme="minorHAnsi"/>
+        </w:rPr>
+        <w:t xml:space="preserve"> we </w:t>
+      </w:r>
+      <w:r>
+        <w:rPr>
+          <w:rFonts w:cstheme="minorHAnsi"/>
+        </w:rPr>
+        <w:t xml:space="preserve">also </w:t>
+      </w:r>
+      <w:r>
+        <w:rPr>
+          <w:rFonts w:cstheme="minorHAnsi"/>
+        </w:rPr>
+        <w:t>observe in SC1-2.</w:t>
+      </w:r>
+      <w:r>
+        <w:rPr>
+          <w:rFonts w:cstheme="minorHAnsi"/>
+        </w:rPr>
+        <w:t xml:space="preserve"> </w:t>
+      </w:r>
+    </w:p>
+    <w:p>
+      <w:pPr>
+        <w:rPr>
+          <w:rFonts w:cstheme="minorHAnsi"/>
+        </w:rPr>
+      </w:pPr>
+      <w:r>
+        <w:rPr>
+          <w:rFonts w:cstheme="minorHAnsi"/>
+        </w:rPr>
+        <w:t>Path-integrated 3</w:t>
+      </w:r>
+      <w:r>
+        <w:rPr>
+          <w:rFonts w:cstheme="minorHAnsi"/>
+        </w:rPr>
+        <w:t>D diffusion modeling assuming that</w:t>
+      </w:r>
+      <w:r>
+        <w:rPr>
+          <w:rFonts w:cstheme="minorHAnsi"/>
+        </w:rPr>
+        <w:t xml:space="preserve"> initial “metastable equilibrium” concentration of 16 ppm H</w:t>
+      </w:r>
+      <w:r>
+        <w:rPr>
+          <w:rFonts w:cstheme="minorHAnsi"/>
+          <w:vertAlign w:val="subscript"/>
+        </w:rPr>
+        <w:t>2</w:t>
+      </w:r>
+      <w:r>
+        <w:rPr>
+          <w:rFonts w:cstheme="minorHAnsi"/>
+        </w:rPr>
+        <w:t>O, a final solubility concentration of 112 ppm H</w:t>
+      </w:r>
+      <w:r>
+        <w:rPr>
+          <w:rFonts w:cstheme="minorHAnsi"/>
+          <w:vertAlign w:val="subscript"/>
+        </w:rPr>
+        <w:t>2</w:t>
+      </w:r>
+      <w:r>
+        <w:rPr>
+          <w:rFonts w:cstheme="minorHAnsi"/>
+        </w:rPr>
+        <w:t xml:space="preserve">O, and the diffusivities expected at 1000°C for the proton-vacancy diffusion mechanism </w:t>
+      </w:r>
+      <w:r>
+        <w:rPr>
+          <w:rFonts w:cstheme="minorHAnsi"/>
+        </w:rPr>
+        <w:fldChar w:fldCharType="begin"/>
+      </w:r>
+      <w:r>
+        <w:rPr>
+          <w:rFonts w:cstheme="minorHAnsi"/>
+        </w:rPr>
+        <w:instrText xml:space="preserve"> ADDIN ZOTERO_ITEM CSL_CITATION {"citationID":"8ENOQpSQ","properties":{"formattedCitation":"(Kohlstedt and Mackwell 1998)","plainCitation":"(Kohlstedt and Mackwell 1998)"},"citationItems":[{"id":831,"uris":["http://zotero.org/users/3117169/items/DGCPHAR8"],"uri":["http://zotero.org/users/3117169/items/DGCPHAR8"],"itemData":{"id":831,"type":"article-journal","title":"Diffusion of hydrogen and intrinsic point defects in olivine","container-title":"Zeitschrift Fur Physikalische Chemie-International Journal of Research in Physical Chemistry &amp; Chemical Physics","page":"147-162","volume":"207","archive_location":"WOS:000076569300010","ISSN":"0942-9352","shortTitle":"Diffusion of hydrogen and intrinsic point defects in olivine","author":[{"family":"Kohlstedt","given":"D. L."},{"family":"Mackwell","given":"S. J."}],"issued":{"date-parts":[["1998"]]}}}],"schema":"https://github.com/citation-style-language/schema/raw/master/csl-citation.json"} </w:instrText>
+      </w:r>
+      <w:r>
+        <w:rPr>
+          <w:rFonts w:cstheme="minorHAnsi"/>
+        </w:rPr>
+        <w:fldChar w:fldCharType="separate"/>
+      </w:r>
+      <w:r>
+        <w:rPr>
+          <w:rFonts w:ascii="Calibri" w:hAnsi="Calibri"/>
+        </w:rPr>
+        <w:t>(Kohlstedt and Mackwell 1998)</w:t>
+      </w:r>
+      <w:r>
+        <w:rPr>
+          <w:rFonts w:cstheme="minorHAnsi"/>
+        </w:rPr>
+        <w:fldChar w:fldCharType="end"/>
+      </w:r>
+      <w:r>
+        <w:rPr>
+          <w:rFonts w:cstheme="minorHAnsi"/>
+        </w:rPr>
+        <w:t xml:space="preserve"> provides a reasonably close </w:t>
+      </w:r>
+      <w:r>
+        <w:rPr>
+          <w:rFonts w:cstheme="minorHAnsi"/>
+        </w:rPr>
+        <w:lastRenderedPageBreak/>
+        <w:t xml:space="preserve">match to the measured data </w:t>
+      </w:r>
+      <w:r>
+        <w:rPr>
+          <w:rFonts w:cstheme="minorHAnsi"/>
+        </w:rPr>
+        <w:t xml:space="preserve">for bulk H and the [Ti] peak </w:t>
+      </w:r>
+      <w:r>
+        <w:rPr>
+          <w:rFonts w:cstheme="minorHAnsi"/>
+        </w:rPr>
+        <w:t>(</w:t>
+      </w:r>
+      <w:r>
+        <w:rPr>
+          <w:rFonts w:cstheme="minorHAnsi"/>
+        </w:rPr>
+        <w:fldChar w:fldCharType="begin"/>
+      </w:r>
+      <w:r>
+        <w:rPr>
+          <w:rFonts w:cstheme="minorHAnsi"/>
+        </w:rPr>
+        <w:instrText xml:space="preserve"> REF _Ref481414335 \h </w:instrText>
+      </w:r>
+      <w:r>
+        <w:rPr>
+          <w:rFonts w:cstheme="minorHAnsi"/>
+        </w:rPr>
+      </w:r>
+      <w:r>
+        <w:rPr>
+          <w:rFonts w:cstheme="minorHAnsi"/>
+        </w:rPr>
+        <w:fldChar w:fldCharType="separate"/>
+      </w:r>
+      <w:r>
+        <w:t xml:space="preserve">Figure </w:t>
+      </w:r>
+      <w:r>
+        <w:rPr>
+          <w:noProof/>
+        </w:rPr>
+        <w:t>4</w:t>
+      </w:r>
+      <w:r>
+        <w:rPr>
+          <w:rFonts w:cstheme="minorHAnsi"/>
+        </w:rPr>
+        <w:fldChar w:fldCharType="end"/>
+      </w:r>
+      <w:r>
+        <w:rPr>
+          <w:rFonts w:cstheme="minorHAnsi"/>
+        </w:rPr>
+        <w:t>)</w:t>
+      </w:r>
+      <w:r>
+        <w:rPr>
+          <w:rFonts w:cstheme="minorHAnsi"/>
+        </w:rPr>
+        <w:t xml:space="preserve">. </w:t>
+      </w:r>
+      <w:r>
+        <w:rPr>
+          <w:rFonts w:cstheme="minorHAnsi"/>
+        </w:rPr>
+        <w:t>The [Si-Fe</w:t>
+      </w:r>
+      <w:r>
+        <w:rPr>
+          <w:rFonts w:cstheme="minorHAnsi"/>
+          <w:vertAlign w:val="superscript"/>
+        </w:rPr>
+        <w:t>2+</w:t>
+      </w:r>
+      <w:r>
+        <w:rPr>
+          <w:rFonts w:cstheme="minorHAnsi"/>
+        </w:rPr>
+        <w:t xml:space="preserve">] peak is somewhat </w:t>
+      </w:r>
+      <w:bookmarkStart w:id="3" w:name="_GoBack"/>
+      <w:bookmarkEnd w:id="3"/>
+      <w:r>
+        <w:rPr>
+          <w:rFonts w:cstheme="minorHAnsi"/>
+        </w:rPr>
+        <w:t xml:space="preserve">slower, and the [tri-Fe3+] and [Mg] peaks are somewhat faster. </w:t>
+      </w:r>
+      <w:r>
+        <w:rPr>
+          <w:rFonts w:cstheme="minorHAnsi"/>
+        </w:rPr>
+        <w:t>Least-squares fitting to the data without any constraints often gave results that varied by several orders of magnitude in a given direction from one set of profile to another and typically had very large erro</w:t>
+      </w:r>
+      <w:r>
+        <w:rPr>
+          <w:rFonts w:cstheme="minorHAnsi"/>
+        </w:rPr>
+        <w:t>r</w:t>
+      </w:r>
+      <w:r>
+        <w:rPr>
+          <w:rFonts w:cstheme="minorHAnsi"/>
+        </w:rPr>
+        <w:t xml:space="preserve">s, so to get more quantitative sense of the difference in diffusivities, we held all variables constant like those shown in </w:t>
+      </w:r>
+      <w:r>
+        <w:rPr>
+          <w:rFonts w:cstheme="minorHAnsi"/>
+        </w:rPr>
+        <w:fldChar w:fldCharType="begin"/>
+      </w:r>
+      <w:r>
+        <w:rPr>
+          <w:rFonts w:cstheme="minorHAnsi"/>
+        </w:rPr>
+        <w:instrText xml:space="preserve"> REF _Ref481414335 \h </w:instrText>
+      </w:r>
+      <w:r>
+        <w:rPr>
+          <w:rFonts w:cstheme="minorHAnsi"/>
+        </w:rPr>
+      </w:r>
+      <w:r>
+        <w:rPr>
+          <w:rFonts w:cstheme="minorHAnsi"/>
+        </w:rPr>
+        <w:fldChar w:fldCharType="separate"/>
+      </w:r>
+      <w:r>
+        <w:t xml:space="preserve">Figure </w:t>
+      </w:r>
+      <w:r>
+        <w:rPr>
+          <w:noProof/>
+        </w:rPr>
+        <w:t>4</w:t>
+      </w:r>
+      <w:r>
+        <w:rPr>
+          <w:rFonts w:cstheme="minorHAnsi"/>
+        </w:rPr>
+        <w:fldChar w:fldCharType="end"/>
+      </w:r>
+      <w:r>
+        <w:rPr>
+          <w:rFonts w:cstheme="minorHAnsi"/>
+        </w:rPr>
+        <w:t xml:space="preserve"> and then allowed only the diffusivity || c to vary. The resulting diffusivities || c</w:t>
+      </w:r>
+      <w:r>
+        <w:rPr>
+          <w:rFonts w:cstheme="minorHAnsi"/>
+        </w:rPr>
+        <w:t xml:space="preserve"> </w:t>
+      </w:r>
+      <w:r>
+        <w:rPr>
+          <w:rFonts w:cstheme="minorHAnsi"/>
+        </w:rPr>
+        <w:t>are as follows: 10</w:t>
+      </w:r>
+      <w:r>
+        <w:rPr>
+          <w:rFonts w:cstheme="minorHAnsi"/>
+          <w:vertAlign w:val="superscript"/>
+        </w:rPr>
+        <w:t>-13.5</w:t>
+      </w:r>
+      <w:r>
+        <w:rPr>
+          <w:rFonts w:cstheme="minorHAnsi"/>
+          <w:vertAlign w:val="superscript"/>
+        </w:rPr>
+        <w:t xml:space="preserve"> </w:t>
+      </w:r>
+      <w:r>
+        <w:rPr>
+          <w:rFonts w:cstheme="minorHAnsi"/>
+          <w:vertAlign w:val="superscript"/>
+        </w:rPr>
+        <w:t>±</w:t>
+      </w:r>
+      <w:r>
+        <w:rPr>
+          <w:rFonts w:cstheme="minorHAnsi"/>
+          <w:vertAlign w:val="superscript"/>
+        </w:rPr>
+        <w:t xml:space="preserve"> </w:t>
+      </w:r>
+      <w:r>
+        <w:rPr>
+          <w:rFonts w:cstheme="minorHAnsi"/>
+          <w:vertAlign w:val="superscript"/>
+        </w:rPr>
+        <w:t>21.2</w:t>
+      </w:r>
+      <w:r>
+        <w:rPr>
+          <w:rFonts w:cstheme="minorHAnsi"/>
+        </w:rPr>
+        <w:t xml:space="preserve"> m</w:t>
+      </w:r>
+      <w:r>
+        <w:rPr>
+          <w:rFonts w:cstheme="minorHAnsi"/>
+          <w:vertAlign w:val="superscript"/>
+        </w:rPr>
+        <w:t>2</w:t>
+      </w:r>
+      <w:r>
+        <w:rPr>
+          <w:rFonts w:cstheme="minorHAnsi"/>
+        </w:rPr>
+        <w:t>/s for [Si-</w:t>
+      </w:r>
+      <w:r>
+        <w:rPr>
+          <w:rFonts w:cstheme="minorHAnsi"/>
+        </w:rPr>
+        <w:t>Fe</w:t>
+      </w:r>
+      <w:r>
+        <w:rPr>
+          <w:rFonts w:cstheme="minorHAnsi"/>
+          <w:vertAlign w:val="superscript"/>
+        </w:rPr>
+        <w:t>2+</w:t>
+      </w:r>
+      <w:r>
+        <w:rPr>
+          <w:rFonts w:cstheme="minorHAnsi"/>
+        </w:rPr>
+        <w:t xml:space="preserve">], </w:t>
+      </w:r>
+      <w:r>
+        <w:rPr>
+          <w:rFonts w:cstheme="minorHAnsi"/>
+        </w:rPr>
+        <w:t>10</w:t>
+      </w:r>
+      <w:r>
+        <w:rPr>
+          <w:rFonts w:cstheme="minorHAnsi"/>
+          <w:vertAlign w:val="superscript"/>
+        </w:rPr>
+        <w:t>-13</w:t>
+      </w:r>
+      <w:r>
+        <w:rPr>
+          <w:rFonts w:cstheme="minorHAnsi"/>
+          <w:vertAlign w:val="superscript"/>
+        </w:rPr>
+        <w:t>.3</w:t>
+      </w:r>
+      <w:r>
+        <w:rPr>
+          <w:rFonts w:cstheme="minorHAnsi"/>
+          <w:vertAlign w:val="superscript"/>
+        </w:rPr>
+        <w:t xml:space="preserve"> </w:t>
+      </w:r>
+      <w:r>
+        <w:rPr>
+          <w:rFonts w:cstheme="minorHAnsi"/>
+          <w:vertAlign w:val="superscript"/>
+        </w:rPr>
+        <w:t>±</w:t>
+      </w:r>
+      <w:r>
+        <w:rPr>
+          <w:rFonts w:cstheme="minorHAnsi"/>
+          <w:vertAlign w:val="superscript"/>
+        </w:rPr>
+        <w:t xml:space="preserve"> </w:t>
+      </w:r>
+      <w:r>
+        <w:rPr>
+          <w:rFonts w:cstheme="minorHAnsi"/>
+          <w:vertAlign w:val="superscript"/>
+        </w:rPr>
+        <w:t>5.9</w:t>
+      </w:r>
+      <w:r>
+        <w:rPr>
+          <w:rFonts w:cstheme="minorHAnsi"/>
+        </w:rPr>
+        <w:t xml:space="preserve"> m</w:t>
+      </w:r>
+      <w:r>
+        <w:rPr>
+          <w:rFonts w:cstheme="minorHAnsi"/>
+          <w:vertAlign w:val="superscript"/>
+        </w:rPr>
+        <w:t>2</w:t>
+      </w:r>
+      <w:r>
+        <w:rPr>
+          <w:rFonts w:cstheme="minorHAnsi"/>
+        </w:rPr>
+        <w:t>/s</w:t>
+      </w:r>
+      <w:r>
+        <w:rPr>
+          <w:rFonts w:cstheme="minorHAnsi"/>
+        </w:rPr>
+        <w:t xml:space="preserve"> for [Ti], </w:t>
+      </w:r>
+      <w:r>
+        <w:rPr>
+          <w:rFonts w:cstheme="minorHAnsi"/>
+        </w:rPr>
+        <w:t>10</w:t>
+      </w:r>
+      <w:r>
+        <w:rPr>
+          <w:rFonts w:cstheme="minorHAnsi"/>
+          <w:vertAlign w:val="superscript"/>
+        </w:rPr>
+        <w:t>-13</w:t>
+      </w:r>
+      <w:r>
+        <w:rPr>
+          <w:rFonts w:cstheme="minorHAnsi"/>
+          <w:vertAlign w:val="superscript"/>
+        </w:rPr>
+        <w:t>.0</w:t>
+      </w:r>
+      <w:r>
+        <w:rPr>
+          <w:rFonts w:cstheme="minorHAnsi"/>
+          <w:vertAlign w:val="superscript"/>
+        </w:rPr>
+        <w:t xml:space="preserve"> </w:t>
+      </w:r>
+      <w:r>
+        <w:rPr>
+          <w:rFonts w:cstheme="minorHAnsi"/>
+          <w:vertAlign w:val="superscript"/>
+        </w:rPr>
+        <w:t>±</w:t>
+      </w:r>
+      <w:r>
+        <w:rPr>
+          <w:rFonts w:cstheme="minorHAnsi"/>
+          <w:vertAlign w:val="superscript"/>
+        </w:rPr>
+        <w:t xml:space="preserve"> </w:t>
+      </w:r>
+      <w:r>
+        <w:rPr>
+          <w:rFonts w:cstheme="minorHAnsi"/>
+          <w:vertAlign w:val="superscript"/>
+        </w:rPr>
+        <w:t>2.1</w:t>
+      </w:r>
+      <w:r>
+        <w:rPr>
+          <w:rFonts w:cstheme="minorHAnsi"/>
+        </w:rPr>
+        <w:t xml:space="preserve"> m</w:t>
+      </w:r>
+      <w:r>
+        <w:rPr>
+          <w:rFonts w:cstheme="minorHAnsi"/>
+          <w:vertAlign w:val="superscript"/>
+        </w:rPr>
+        <w:t>2</w:t>
+      </w:r>
+      <w:r>
+        <w:rPr>
+          <w:rFonts w:cstheme="minorHAnsi"/>
+        </w:rPr>
+        <w:t>/s</w:t>
+      </w:r>
+      <w:r>
+        <w:rPr>
+          <w:rFonts w:cstheme="minorHAnsi"/>
+        </w:rPr>
+        <w:t xml:space="preserve"> for [tri-Fe</w:t>
+      </w:r>
+      <w:r>
+        <w:rPr>
+          <w:rFonts w:cstheme="minorHAnsi"/>
+          <w:vertAlign w:val="superscript"/>
+        </w:rPr>
+        <w:t>3+</w:t>
+      </w:r>
+      <w:r>
+        <w:rPr>
+          <w:rFonts w:cstheme="minorHAnsi"/>
+        </w:rPr>
+        <w:t xml:space="preserve">], and </w:t>
+      </w:r>
+      <w:r>
+        <w:rPr>
+          <w:rFonts w:cstheme="minorHAnsi"/>
+        </w:rPr>
+        <w:t>10</w:t>
+      </w:r>
+      <w:r>
+        <w:rPr>
+          <w:rFonts w:cstheme="minorHAnsi"/>
+          <w:vertAlign w:val="superscript"/>
+        </w:rPr>
+        <w:t>-12.7</w:t>
+      </w:r>
+      <w:r>
+        <w:rPr>
+          <w:rFonts w:cstheme="minorHAnsi"/>
+          <w:vertAlign w:val="superscript"/>
+        </w:rPr>
+        <w:t xml:space="preserve"> </w:t>
+      </w:r>
+      <w:r>
+        <w:rPr>
+          <w:rFonts w:cstheme="minorHAnsi"/>
+          <w:vertAlign w:val="superscript"/>
+        </w:rPr>
+        <w:t>±</w:t>
+      </w:r>
+      <w:r>
+        <w:rPr>
+          <w:rFonts w:cstheme="minorHAnsi"/>
+          <w:vertAlign w:val="superscript"/>
+        </w:rPr>
+        <w:t xml:space="preserve"> </w:t>
+      </w:r>
+      <w:r>
+        <w:rPr>
+          <w:rFonts w:cstheme="minorHAnsi"/>
+          <w:vertAlign w:val="superscript"/>
+        </w:rPr>
+        <w:t>1.1</w:t>
+      </w:r>
+      <w:r>
+        <w:rPr>
+          <w:rFonts w:cstheme="minorHAnsi"/>
+        </w:rPr>
+        <w:t xml:space="preserve"> m</w:t>
+      </w:r>
+      <w:r>
+        <w:rPr>
+          <w:rFonts w:cstheme="minorHAnsi"/>
+          <w:vertAlign w:val="superscript"/>
+        </w:rPr>
+        <w:t>2</w:t>
+      </w:r>
+      <w:r>
+        <w:rPr>
+          <w:rFonts w:cstheme="minorHAnsi"/>
+        </w:rPr>
+        <w:t>/s</w:t>
+      </w:r>
+      <w:r>
+        <w:rPr>
+          <w:rFonts w:cstheme="minorHAnsi"/>
+        </w:rPr>
+        <w:t xml:space="preserve"> for [Mg].</w:t>
+      </w:r>
+      <w:r>
+        <w:rPr>
+          <w:rFonts w:cstheme="minorHAnsi"/>
+        </w:rPr>
+        <w:t xml:space="preserve"> These differences in diffusivities are small but generally in keeping with </w:t>
+      </w:r>
+      <w:r>
+        <w:rPr>
+          <w:rFonts w:cstheme="minorHAnsi"/>
+        </w:rPr>
+        <w:t xml:space="preserve">the observation that [Si] diffuses more slowly than [Ti], which diffuses more slowly than [Mg] in forsterite </w:t>
+      </w:r>
+      <w:r>
+        <w:rPr>
+          <w:rFonts w:cstheme="minorHAnsi"/>
+        </w:rPr>
+        <w:fldChar w:fldCharType="begin"/>
+      </w:r>
+      <w:r>
+        <w:rPr>
+          <w:rFonts w:cstheme="minorHAnsi"/>
+        </w:rPr>
+        <w:instrText xml:space="preserve"> ADDIN ZOTERO_ITEM CSL_CITATION {"citationID":"VbkCw7rS","properties":{"formattedCitation":"{\\rtf (Padr\\uc0\\u243{}n-Navarta, Hermann, and O\\uc0\\u8217{}Neill 2014)}","plainCitation":"(Padrón-Navarta, Hermann, and O’Neill 2014)"},"citationItems":[{"id":1322,"uris":["http://zotero.org/users/3117169/items/PA93G5UX"],"uri":["http://zotero.org/users/3117169/items/PA93G5UX"],"itemData":{"id":1322,"type":"article-journal","title":"Site-specific hydrogen diffusion rates in forsterite","container-title":"Earth and Planetary Science Letters","page":"100-112","volume":"392","shortTitle":"Site-specific hydrogen diffusion rates in forsterite","author":[{"family":"Padrón-Navarta","given":"Jose Alberto"},{"family":"Hermann","given":"Joerg"},{"family":"O'Neill","given":"Hugh St. C."}],"issued":{"date-parts":[["2014"]]}}}],"schema":"https://github.com/citation-style-language/schema/raw/master/csl-citation.json"} </w:instrText>
       </w:r>
       <w:r>
         <w:rPr>
@@ -3512,7 +5015,7 @@
           <w:rFonts w:ascii="Calibri" w:hAnsi="Calibri" w:cs="Times New Roman"/>
           <w:szCs w:val="24"/>
         </w:rPr>
-        <w:t>Padrón-Navarta, Hermann, and O’Neill (2014)</w:t>
+        <w:t>(Padrón-Navarta, Hermann, and O’Neill 2014)</w:t>
       </w:r>
       <w:r>
         <w:rPr>
@@ -3524,990 +5027,7 @@
         <w:rPr>
           <w:rFonts w:cstheme="minorHAnsi"/>
         </w:rPr>
-        <w:t xml:space="preserve"> report diffusivities in Fe-free synthetic forsterite, and the [Si-Fe</w:t>
-      </w:r>
-      <w:r>
-        <w:rPr>
-          <w:rFonts w:cstheme="minorHAnsi"/>
-          <w:vertAlign w:val="superscript"/>
-        </w:rPr>
-        <w:t>2+</w:t>
-      </w:r>
-      <w:r>
-        <w:rPr>
-          <w:rFonts w:cstheme="minorHAnsi"/>
-        </w:rPr>
-        <w:t>] peak at 3600 cm</w:t>
-      </w:r>
-      <w:r>
-        <w:rPr>
-          <w:rFonts w:cstheme="minorHAnsi"/>
-          <w:vertAlign w:val="superscript"/>
-        </w:rPr>
-        <w:t>-1</w:t>
-      </w:r>
-      <w:r>
-        <w:rPr>
-          <w:rFonts w:cstheme="minorHAnsi"/>
-        </w:rPr>
-        <w:t xml:space="preserve">, </w:t>
-      </w:r>
-      <w:r>
-        <w:rPr>
-          <w:rFonts w:cstheme="minorHAnsi"/>
-        </w:rPr>
-        <w:t>the dominant peak in</w:t>
-      </w:r>
-      <w:r>
-        <w:rPr>
-          <w:rFonts w:cstheme="minorHAnsi"/>
-        </w:rPr>
-        <w:t xml:space="preserve"> the untreated San Carlos olivine</w:t>
-      </w:r>
-      <w:r>
-        <w:rPr>
-          <w:rFonts w:cstheme="minorHAnsi"/>
-        </w:rPr>
         <w:t>.</w:t>
-      </w:r>
-    </w:p>
-    <w:p>
-      <w:pPr>
-        <w:rPr>
-          <w:rFonts w:cstheme="minorHAnsi"/>
-        </w:rPr>
-      </w:pPr>
-      <w:r>
-        <w:rPr>
-          <w:rFonts w:cstheme="minorHAnsi"/>
-        </w:rPr>
-        <w:t>T</w:t>
-      </w:r>
-      <w:r>
-        <w:rPr>
-          <w:rFonts w:cstheme="minorHAnsi"/>
-        </w:rPr>
-        <w:t>he hydrogen zonation in SC1-7 is primaril</w:t>
-      </w:r>
-      <w:r>
-        <w:rPr>
-          <w:rFonts w:cstheme="minorHAnsi"/>
-        </w:rPr>
-        <w:t>y observed || [001],</w:t>
-      </w:r>
-      <w:r>
-        <w:rPr>
-          <w:rFonts w:cstheme="minorHAnsi"/>
-        </w:rPr>
-        <w:t xml:space="preserve"> broadly</w:t>
-      </w:r>
-      <w:r>
-        <w:rPr>
-          <w:rFonts w:cstheme="minorHAnsi"/>
-        </w:rPr>
-        <w:t xml:space="preserve"> consistent with previously </w:t>
-      </w:r>
-      <w:r>
-        <w:rPr>
-          <w:rFonts w:cstheme="minorHAnsi"/>
-        </w:rPr>
-        <w:t>work</w:t>
-      </w:r>
-      <w:r>
-        <w:rPr>
-          <w:rFonts w:cstheme="minorHAnsi"/>
-        </w:rPr>
-        <w:t xml:space="preserve"> </w:t>
-      </w:r>
-      <w:r>
-        <w:rPr>
-          <w:rFonts w:cstheme="minorHAnsi"/>
-        </w:rPr>
-        <w:fldChar w:fldCharType="begin"/>
-      </w:r>
-      <w:r>
-        <w:rPr>
-          <w:rFonts w:cstheme="minorHAnsi"/>
-        </w:rPr>
-        <w:instrText xml:space="preserve"> ADDIN ZOTERO_ITEM CSL_CITATION {"citationID":"4SAI99Vr","properties":{"formattedCitation":"(Kohlstedt and Mackwell 1998; Demouchy and Mackwell 2006)","plainCitation":"(Kohlstedt and Mackwell 1998; Demouchy and Mackwell 2006)"},"citationItems":[{"id":831,"uris":["http://zotero.org/users/3117169/items/DGCPHAR8"],"uri":["http://zotero.org/users/3117169/items/DGCPHAR8"],"itemData":{"id":831,"type":"article-journal","title":"Diffusion of hydrogen and intrinsic point defects in olivine","container-title":"Zeitschrift Fur Physikalische Chemie-International Journal of Research in Physical Chemistry &amp; Chemical Physics","page":"147-162","volume":"207","archive_location":"WOS:000076569300010","ISSN":"0942-9352","shortTitle":"Diffusion of hydrogen and intrinsic point defects in olivine","author":[{"family":"Kohlstedt","given":"D. L."},{"family":"Mackwell","given":"S. J."}],"issued":{"date-parts":[["1998"]]}},"label":"page"},{"id":593,"uris":["http://zotero.org/users/3117169/items/8NQVB3JH"],"uri":["http://zotero.org/users/3117169/items/8NQVB3JH"],"itemData":{"id":593,"type":"article-journal","title":"Mechanisms of hydrogen incorporation and diffusion in iron-bearing olivine","container-title":"Physics and Chemistry of Minerals","page":"347-355","volume":"33","issue":"5","archive_location":"WOS:000240439000005","abstract":"The incorporation and diffusion of hydrogen in San Carlos olivine (Fo(90)) single crystals were studied by performing experiments under hydrothermal conditions. The experiments were carried out either at 1.5 GPa, 1,000 degrees C for 1.5 h in a piston cylinder apparatus or at 0.2 GPa, 900 degrees C for 1 or 20 h in a cold-seal vessel. The oxygen fugacity was buffered using Ni-NiO, and the silica activity was buffered by adding San Carlos orthopyroxene powders. Polarized Fourier transform infrared (FTIR) spectroscopy was utilized to quantify the hydroxyl distributions in the samples after the experiments. The resulting infrared spectra reproduce the features of FTIR spectra that are observed in olivine from common mantle peridotite xenoliths. The hydrogen concentration at the edges of the hydrogenated olivine crystals corresponds to concentration levels calculated from published water solubility laws. Hydrogen diffusivities were determined for the three crystallographic axes from profiles of water content as a function of position. The chemical diffusion coefficients are comparable to those previously reported for natural iron-bearing olivine. At high temperature, hydrogenation is dominated by coupled diffusion of protons and octahedrally coordinated metal vacancies (V(Me)\"), where the vacancy diffusion rate limits the process. From the experimental data, we determined the following diffusion laws (diffusivity in m(2) s(-1), activation energies in kJ mol(-1)): D(VMe[100],[010]) = 10(-4.5 +/- 4.1) exp[-(204 +/- 94)/RT] for diffusion along [100] and [010]; D(VMe[001]) = 10(-1.4 +/- 0.5) exp[-(258 +/- 11)/RT] for diffusion along [001]. These diffusion rates are fast enough to modify significantly water contents within olivine grains in xenoliths ascending from the mantle.","DOI":"10.1007/s00269-006-0081-2","ISSN":"0342-1791","shortTitle":"Mechanisms of hydrogen incorporation and diffusion in iron-bearing olivine","author":[{"family":"Demouchy","given":"S."},{"family":"Mackwell","given":"S."}],"issued":{"date-parts":[["2006",8]]}},"label":"page"}],"schema":"https://github.com/citation-style-language/schema/raw/master/csl-citation.json"} </w:instrText>
-      </w:r>
-      <w:r>
-        <w:rPr>
-          <w:rFonts w:cstheme="minorHAnsi"/>
-        </w:rPr>
-        <w:fldChar w:fldCharType="separate"/>
-      </w:r>
-      <w:r>
-        <w:rPr>
-          <w:rFonts w:ascii="Calibri" w:hAnsi="Calibri"/>
-        </w:rPr>
-        <w:t>(Kohlstedt and Mackwell 1998; Demouchy and Mackwell 2006)</w:t>
-      </w:r>
-      <w:r>
-        <w:rPr>
-          <w:rFonts w:cstheme="minorHAnsi"/>
-        </w:rPr>
-        <w:fldChar w:fldCharType="end"/>
-      </w:r>
-      <w:r>
-        <w:rPr>
-          <w:rFonts w:cstheme="minorHAnsi"/>
-        </w:rPr>
-        <w:t>.</w:t>
-      </w:r>
-      <w:r>
-        <w:rPr>
-          <w:rFonts w:cstheme="minorHAnsi"/>
-        </w:rPr>
-        <w:t xml:space="preserve"> </w:t>
-      </w:r>
-      <w:r>
-        <w:rPr>
-          <w:rFonts w:cstheme="minorHAnsi"/>
-        </w:rPr>
-        <w:t xml:space="preserve">Quantifying these </w:t>
-      </w:r>
-      <w:r>
-        <w:rPr>
-          <w:rFonts w:cstheme="minorHAnsi"/>
-        </w:rPr>
-        <w:t xml:space="preserve">diffusivities </w:t>
-      </w:r>
-      <w:r>
-        <w:rPr>
-          <w:rFonts w:cstheme="minorHAnsi"/>
-        </w:rPr>
-        <w:t>requires assuming both</w:t>
-      </w:r>
-      <w:r>
-        <w:rPr>
-          <w:rFonts w:cstheme="minorHAnsi"/>
-        </w:rPr>
-        <w:t xml:space="preserve"> </w:t>
-      </w:r>
-      <w:r>
-        <w:rPr>
-          <w:rFonts w:cstheme="minorHAnsi"/>
-        </w:rPr>
-        <w:t>solubility and ‘metastable equilibrium’</w:t>
-      </w:r>
-      <w:r>
-        <w:rPr>
-          <w:rFonts w:cstheme="minorHAnsi"/>
-        </w:rPr>
-        <w:t xml:space="preserve"> concentrations. </w:t>
-      </w:r>
-      <w:r>
-        <w:rPr>
-          <w:rFonts w:cstheme="minorHAnsi"/>
-        </w:rPr>
-        <w:t xml:space="preserve">The </w:t>
-      </w:r>
-      <w:r>
-        <w:rPr>
-          <w:rFonts w:cstheme="minorHAnsi"/>
-        </w:rPr>
-        <w:t xml:space="preserve">estimated </w:t>
-      </w:r>
-      <w:r>
-        <w:rPr>
-          <w:rFonts w:cstheme="minorHAnsi"/>
-        </w:rPr>
-        <w:t>concen</w:t>
-      </w:r>
-      <w:r>
-        <w:rPr>
-          <w:rFonts w:cstheme="minorHAnsi"/>
-        </w:rPr>
-        <w:t xml:space="preserve">tration </w:t>
-      </w:r>
-      <w:r>
-        <w:rPr>
-          <w:rFonts w:cstheme="minorHAnsi"/>
-        </w:rPr>
-        <w:t xml:space="preserve">of </w:t>
-      </w:r>
-      <w:r>
-        <w:rPr>
-          <w:rFonts w:cstheme="minorHAnsi"/>
-        </w:rPr>
-        <w:t>58</w:t>
-      </w:r>
-      <w:r>
-        <w:rPr>
-          <w:rFonts w:cstheme="minorHAnsi"/>
-        </w:rPr>
-        <w:t xml:space="preserve"> ppm H</w:t>
-      </w:r>
-      <w:r>
-        <w:rPr>
-          <w:rFonts w:cstheme="minorHAnsi"/>
-          <w:vertAlign w:val="subscript"/>
-        </w:rPr>
-        <w:t>2</w:t>
-      </w:r>
-      <w:r>
-        <w:rPr>
-          <w:rFonts w:cstheme="minorHAnsi"/>
-        </w:rPr>
-        <w:t xml:space="preserve">O </w:t>
-      </w:r>
-      <w:r>
-        <w:rPr>
-          <w:rFonts w:cstheme="minorHAnsi"/>
-        </w:rPr>
-        <w:t xml:space="preserve">on the edge of SC1-7 </w:t>
-      </w:r>
-      <w:r>
-        <w:rPr>
-          <w:rFonts w:cstheme="minorHAnsi"/>
-        </w:rPr>
-        <w:t xml:space="preserve">is </w:t>
-      </w:r>
-      <w:r>
-        <w:rPr>
-          <w:rFonts w:cstheme="minorHAnsi"/>
-        </w:rPr>
-        <w:t xml:space="preserve">much </w:t>
-      </w:r>
-      <w:r>
-        <w:rPr>
-          <w:rFonts w:cstheme="minorHAnsi"/>
-        </w:rPr>
-        <w:t>low</w:t>
-      </w:r>
-      <w:r>
-        <w:rPr>
-          <w:rFonts w:cstheme="minorHAnsi"/>
-        </w:rPr>
-        <w:t>er than</w:t>
-      </w:r>
-      <w:r>
-        <w:rPr>
-          <w:rFonts w:cstheme="minorHAnsi"/>
-        </w:rPr>
-        <w:t xml:space="preserve"> the e</w:t>
-      </w:r>
-      <w:r>
-        <w:rPr>
-          <w:rFonts w:cstheme="minorHAnsi"/>
-        </w:rPr>
-        <w:t xml:space="preserve">xpected </w:t>
-      </w:r>
-      <w:r>
-        <w:rPr>
-          <w:rFonts w:cstheme="minorHAnsi"/>
-        </w:rPr>
-        <w:t xml:space="preserve">final </w:t>
-      </w:r>
-      <w:r>
-        <w:rPr>
-          <w:rFonts w:cstheme="minorHAnsi"/>
-        </w:rPr>
-        <w:t>solubility of around 112</w:t>
-      </w:r>
-      <w:r>
-        <w:rPr>
-          <w:rFonts w:cstheme="minorHAnsi"/>
-        </w:rPr>
-        <w:t xml:space="preserve"> ppm H</w:t>
-      </w:r>
-      <w:r>
-        <w:rPr>
-          <w:rFonts w:cstheme="minorHAnsi"/>
-          <w:vertAlign w:val="subscript"/>
-        </w:rPr>
-        <w:t>2</w:t>
-      </w:r>
-      <w:r>
-        <w:rPr>
-          <w:rFonts w:cstheme="minorHAnsi"/>
-        </w:rPr>
-        <w:t xml:space="preserve">O </w:t>
-      </w:r>
-      <w:r>
-        <w:rPr>
-          <w:rFonts w:cstheme="minorHAnsi"/>
-        </w:rPr>
-        <w:fldChar w:fldCharType="begin"/>
-      </w:r>
-      <w:r>
-        <w:rPr>
-          <w:rFonts w:cstheme="minorHAnsi"/>
-        </w:rPr>
-        <w:instrText xml:space="preserve"> ADDIN ZOTERO_ITEM CSL_CITATION {"citationID":"aoD7qkzB","properties":{"formattedCitation":"(Mosenfelder et al. 2006)","plainCitation":"(Mosenfelder et al. 2006)"},"citationItems":[{"id":833,"uris":["http://zotero.org/users/3117169/items/DGUI43FT"],"uri":["http://zotero.org/users/3117169/items/DGUI43FT"],"itemData":{"id":833,"type":"article-journal","title":"Hydrogen incorporation in olivine from 2-12 GPa","container-title":"American Mineralogist","page":"285-294","volume":"91","issue":"2-3","archive_location":"WOS:000235472000007","abstract":"We performed new experiments oil incorporation of hydrogen in olivine at high pressures (2-12 GPa) and temperatures (1000-1300 degrees C). OH concentrations were calculated using the Bell et al. (2003) calibration applied to principal-axis infrared absorption spectra synthesized from polarized measurements oil randomly oriented grains. Starting materials for the experiments included both fine-grained powders and larger single crystals. Hydrogen was incorporated during grain growth in the Former case and by volume diffusion in the latter. The spectra of Fe-bearing olivines exhibit similar structure regardless of the starting material, and are dominated by bands in the wavenumber range from about 3500 to 3650 cm(-1). We do not observe bands at 3525 and 3573 cm(-1), which are predominant in many natural olivines as well as olivines annealed in experiments at lower pressures, and are attributed to humite-related defects. Furthermore, bands between 3300 and 3400 cm(-1), attributed to high silica activity or high oxygen fugacity, Lire weak or non-existent. Our measurements indicate that OH solubility in Fe-bearing olivine is 2.5-4 times higher than that measured by Kohlstedt et al. (1996). Although this is largely due to the use of a new calibration in our study, correction of previous Values is not straightforward. In the pure Mg-system, in contrast to Fe-bearing olivine, order-of-magnitude apparent differences in OH solubility can be obtained using different experimental procedures. This raises questions about attainment of equilibrium in experimental studies of hydrogen incorporation ill nominally anhydrous minerals, particularly when crystals arc grown from a hydrous melt.","DOI":"10.2138/am.2006.1943","ISSN":"0003-004X","shortTitle":"Hydrogen incorporation in olivine from 2-12 GPa","journalAbbreviation":"Am. Miner.","language":"English","author":[{"family":"Mosenfelder","given":"J. L."},{"family":"Deligne","given":"N. I."},{"family":"Asimow","given":"P. D."},{"family":"Rossman","given":"G. R."}],"issued":{"date-parts":[["2006",2]]}}}],"schema":"https://github.com/citation-style-language/schema/raw/master/csl-citation.json"} </w:instrText>
-      </w:r>
-      <w:r>
-        <w:rPr>
-          <w:rFonts w:cstheme="minorHAnsi"/>
-        </w:rPr>
-        <w:fldChar w:fldCharType="separate"/>
-      </w:r>
-      <w:r>
-        <w:rPr>
-          <w:rFonts w:ascii="Calibri" w:hAnsi="Calibri"/>
-        </w:rPr>
-        <w:t>(Mosenfelder et al. 2006)</w:t>
-      </w:r>
-      <w:r>
-        <w:rPr>
-          <w:rFonts w:cstheme="minorHAnsi"/>
-        </w:rPr>
-        <w:fldChar w:fldCharType="end"/>
-      </w:r>
-      <w:r>
-        <w:rPr>
-          <w:rFonts w:cstheme="minorHAnsi"/>
-        </w:rPr>
-        <w:t>,</w:t>
-      </w:r>
-      <w:r>
-        <w:rPr>
-          <w:rFonts w:cstheme="minorHAnsi"/>
-        </w:rPr>
-        <w:t xml:space="preserve"> and</w:t>
-      </w:r>
-      <w:r>
-        <w:rPr>
-          <w:rFonts w:cstheme="minorHAnsi"/>
-        </w:rPr>
-        <w:t xml:space="preserve"> </w:t>
-      </w:r>
-      <w:r>
-        <w:rPr>
-          <w:rFonts w:cstheme="minorHAnsi"/>
-        </w:rPr>
-        <w:t>t</w:t>
-      </w:r>
-      <w:r>
-        <w:rPr>
-          <w:rFonts w:cstheme="minorHAnsi"/>
-        </w:rPr>
-        <w:t xml:space="preserve">he ‘metastable equilibrium’ concentration </w:t>
-      </w:r>
-      <w:r>
-        <w:rPr>
-          <w:rFonts w:cstheme="minorHAnsi"/>
-        </w:rPr>
-        <w:t>of 16 ppm H2O is much higher than the 0.4 ppm H</w:t>
-      </w:r>
-      <w:r>
-        <w:rPr>
-          <w:rFonts w:cstheme="minorHAnsi"/>
-          <w:vertAlign w:val="subscript"/>
-        </w:rPr>
-        <w:t>2</w:t>
-      </w:r>
-      <w:r>
-        <w:rPr>
-          <w:rFonts w:cstheme="minorHAnsi"/>
-        </w:rPr>
-        <w:t>O (7 H/10</w:t>
-      </w:r>
-      <w:r>
-        <w:rPr>
-          <w:rFonts w:cstheme="minorHAnsi"/>
-          <w:vertAlign w:val="superscript"/>
-        </w:rPr>
-        <w:t>6</w:t>
-      </w:r>
-      <w:r>
-        <w:rPr>
-          <w:rFonts w:cstheme="minorHAnsi"/>
-        </w:rPr>
-        <w:t xml:space="preserve">Si) </w:t>
-      </w:r>
-      <w:r>
-        <w:rPr>
-          <w:rFonts w:cstheme="minorHAnsi"/>
-        </w:rPr>
-        <w:t>reported</w:t>
-      </w:r>
-      <w:r>
-        <w:rPr>
-          <w:rFonts w:cstheme="minorHAnsi"/>
-        </w:rPr>
-        <w:t xml:space="preserve"> by </w:t>
-      </w:r>
-      <w:r>
-        <w:rPr>
-          <w:rFonts w:cstheme="minorHAnsi"/>
-        </w:rPr>
-        <w:fldChar w:fldCharType="begin"/>
-      </w:r>
-      <w:r>
-        <w:rPr>
-          <w:rFonts w:cstheme="minorHAnsi"/>
-        </w:rPr>
-        <w:instrText xml:space="preserve"> ADDIN ZOTERO_ITEM CSL_CITATION {"citationID":"2nadejcvgp","properties":{"custom":"Kohlstedt and Mackwell (1998)","formattedCitation":"Kohlstedt and Mackwell (1998)","plainCitation":"Kohlstedt and Mackwell (1998)"},"citationItems":[{"id":831,"uris":["http://zotero.org/users/3117169/items/DGCPHAR8"],"uri":["http://zotero.org/users/3117169/items/DGCPHAR8"],"itemData":{"id":831,"type":"article-journal","title":"Diffusion of hydrogen and intrinsic point defects in olivine","container-title":"Zeitschrift Fur Physikalische Chemie-International Journal of Research in Physical Chemistry &amp; Chemical Physics","page":"147-162","volume":"207","archive_location":"WOS:000076569300010","ISSN":"0942-9352","shortTitle":"Diffusion of hydrogen and intrinsic point defects in olivine","author":[{"family":"Kohlstedt","given":"D. L."},{"family":"Mackwell","given":"S. J."}],"issued":{"date-parts":[["1998"]]}}}],"schema":"https://github.com/citation-style-language/schema/raw/master/csl-citation.json"} </w:instrText>
-      </w:r>
-      <w:r>
-        <w:rPr>
-          <w:rFonts w:cstheme="minorHAnsi"/>
-        </w:rPr>
-        <w:fldChar w:fldCharType="separate"/>
-      </w:r>
-      <w:r>
-        <w:rPr>
-          <w:rFonts w:ascii="Calibri" w:hAnsi="Calibri"/>
-        </w:rPr>
-        <w:t>Kohlstedt and Mackwell (1998)</w:t>
-      </w:r>
-      <w:r>
-        <w:rPr>
-          <w:rFonts w:cstheme="minorHAnsi"/>
-        </w:rPr>
-        <w:fldChar w:fldCharType="end"/>
-      </w:r>
-      <w:r>
-        <w:rPr>
-          <w:rFonts w:cstheme="minorHAnsi"/>
-        </w:rPr>
-        <w:t>.</w:t>
-      </w:r>
-      <w:r>
-        <w:rPr>
-          <w:rFonts w:cstheme="minorHAnsi"/>
-        </w:rPr>
-        <w:t xml:space="preserve"> </w:t>
-      </w:r>
-      <w:r>
-        <w:rPr>
-          <w:rFonts w:cstheme="minorHAnsi"/>
-        </w:rPr>
-        <w:fldChar w:fldCharType="begin"/>
-      </w:r>
-      <w:r>
-        <w:rPr>
-          <w:rFonts w:cstheme="minorHAnsi"/>
-        </w:rPr>
-        <w:instrText xml:space="preserve"> ADDIN ZOTERO_ITEM CSL_CITATION {"citationID":"2nadejcvgp","properties":{"custom":"Kohlstedt and Mackwell (1998)","formattedCitation":"Kohlstedt and Mackwell (1998)","plainCitation":"Kohlstedt and Mackwell (1998)"},"citationItems":[{"id":831,"uris":["http://zotero.org/users/3117169/items/DGCPHAR8"],"uri":["http://zotero.org/users/3117169/items/DGCPHAR8"],"itemData":{"id":831,"type":"article-journal","title":"Diffusion of hydrogen and intrinsic point defects in olivine","container-title":"Zeitschrift Fur Physikalische Chemie-International Journal of Research in Physical Chemistry &amp; Chemical Physics","page":"147-162","volume":"207","archive_location":"WOS:000076569300010","ISSN":"0942-9352","shortTitle":"Diffusion of hydrogen and intrinsic point defects in olivine","author":[{"family":"Kohlstedt","given":"D. L."},{"family":"Mackwell","given":"S. J."}],"issued":{"date-parts":[["1998"]]}}}],"schema":"https://github.com/citation-style-language/schema/raw/master/csl-citation.json"} </w:instrText>
-      </w:r>
-      <w:r>
-        <w:rPr>
-          <w:rFonts w:cstheme="minorHAnsi"/>
-        </w:rPr>
-        <w:fldChar w:fldCharType="separate"/>
-      </w:r>
-      <w:r>
-        <w:rPr>
-          <w:rFonts w:ascii="Calibri" w:hAnsi="Calibri"/>
-        </w:rPr>
-        <w:t>Kohlstedt and Mackwell (1998)</w:t>
-      </w:r>
-      <w:r>
-        <w:rPr>
-          <w:rFonts w:cstheme="minorHAnsi"/>
-        </w:rPr>
-        <w:fldChar w:fldCharType="end"/>
-      </w:r>
-      <w:r>
-        <w:rPr>
-          <w:rFonts w:cstheme="minorHAnsi"/>
-        </w:rPr>
-        <w:t xml:space="preserve"> also report a final concentration of only 3 ppm H</w:t>
-      </w:r>
-      <w:r>
-        <w:rPr>
-          <w:rFonts w:cstheme="minorHAnsi"/>
-          <w:vertAlign w:val="subscript"/>
-        </w:rPr>
-        <w:t>2</w:t>
-      </w:r>
-      <w:r>
-        <w:rPr>
-          <w:rFonts w:cstheme="minorHAnsi"/>
-        </w:rPr>
-        <w:t>O (50 H/10</w:t>
-      </w:r>
-      <w:r>
-        <w:rPr>
-          <w:rFonts w:cstheme="minorHAnsi"/>
-          <w:vertAlign w:val="superscript"/>
-        </w:rPr>
-        <w:t>6</w:t>
-      </w:r>
-      <w:r>
-        <w:rPr>
-          <w:rFonts w:cstheme="minorHAnsi"/>
-        </w:rPr>
-        <w:t>Si)</w:t>
-      </w:r>
-      <w:r>
-        <w:rPr>
-          <w:rFonts w:cstheme="minorHAnsi"/>
-        </w:rPr>
-        <w:t xml:space="preserve">, suggesting that the scaling </w:t>
-      </w:r>
-      <w:r>
-        <w:rPr>
-          <w:rFonts w:cstheme="minorHAnsi"/>
-        </w:rPr>
-        <w:t xml:space="preserve">factor </w:t>
-      </w:r>
-      <w:r>
-        <w:rPr>
-          <w:rFonts w:cstheme="minorHAnsi"/>
-        </w:rPr>
-        <w:t xml:space="preserve">used is significantly different between studies. </w:t>
-      </w:r>
-      <w:r>
-        <w:rPr>
-          <w:rFonts w:cstheme="minorHAnsi"/>
-        </w:rPr>
-        <w:t xml:space="preserve">If </w:t>
-      </w:r>
-      <w:r>
-        <w:rPr>
-          <w:rFonts w:cstheme="minorHAnsi"/>
-        </w:rPr>
-        <w:fldChar w:fldCharType="begin"/>
-      </w:r>
-      <w:r>
-        <w:rPr>
-          <w:rFonts w:cstheme="minorHAnsi"/>
-        </w:rPr>
-        <w:instrText xml:space="preserve"> ADDIN ZOTERO_ITEM CSL_CITATION {"citationID":"2nadejcvgp","properties":{"custom":"Kohlstedt and Mackwell (1998)","formattedCitation":"Kohlstedt and Mackwell (1998)","plainCitation":"Kohlstedt and Mackwell (1998)"},"citationItems":[{"id":831,"uris":["http://zotero.org/users/3117169/items/DGCPHAR8"],"uri":["http://zotero.org/users/3117169/items/DGCPHAR8"],"itemData":{"id":831,"type":"article-journal","title":"Diffusion of hydrogen and intrinsic point defects in olivine","container-title":"Zeitschrift Fur Physikalische Chemie-International Journal of Research in Physical Chemistry &amp; Chemical Physics","page":"147-162","volume":"207","archive_location":"WOS:000076569300010","ISSN":"0942-9352","shortTitle":"Diffusion of hydrogen and intrinsic point defects in olivine","author":[{"family":"Kohlstedt","given":"D. L."},{"family":"Mackwell","given":"S. J."}],"issued":{"date-parts":[["1998"]]}}}],"schema":"https://github.com/citation-style-language/schema/raw/master/csl-citation.json"} </w:instrText>
-      </w:r>
-      <w:r>
-        <w:rPr>
-          <w:rFonts w:cstheme="minorHAnsi"/>
-        </w:rPr>
-        <w:fldChar w:fldCharType="separate"/>
-      </w:r>
-      <w:r>
-        <w:rPr>
-          <w:rFonts w:ascii="Calibri" w:hAnsi="Calibri"/>
-        </w:rPr>
-        <w:t>Kohlstedt and Mackwell (1998)</w:t>
-      </w:r>
-      <w:r>
-        <w:rPr>
-          <w:rFonts w:cstheme="minorHAnsi"/>
-        </w:rPr>
-        <w:fldChar w:fldCharType="end"/>
-      </w:r>
-      <w:r>
-        <w:rPr>
-          <w:rFonts w:cstheme="minorHAnsi"/>
-        </w:rPr>
-        <w:t xml:space="preserve">’s final concentration is assumed to be </w:t>
-      </w:r>
-      <w:r>
-        <w:rPr>
-          <w:rFonts w:cstheme="minorHAnsi"/>
-        </w:rPr>
-        <w:t xml:space="preserve">112 </w:t>
-      </w:r>
-      <w:r>
-        <w:rPr>
-          <w:rFonts w:cstheme="minorHAnsi"/>
-        </w:rPr>
-        <w:t>ppm H</w:t>
-      </w:r>
-      <w:r>
-        <w:rPr>
-          <w:rFonts w:cstheme="minorHAnsi"/>
-          <w:vertAlign w:val="subscript"/>
-        </w:rPr>
-        <w:t>2</w:t>
-      </w:r>
-      <w:r>
-        <w:rPr>
-          <w:rFonts w:cstheme="minorHAnsi"/>
-        </w:rPr>
-        <w:t xml:space="preserve">O, then the scaled-up “metastable equilibrium” concentration would be </w:t>
-      </w:r>
-      <w:r>
-        <w:rPr>
-          <w:rFonts w:cstheme="minorHAnsi"/>
-        </w:rPr>
-        <w:t>16</w:t>
-      </w:r>
-      <w:r>
-        <w:rPr>
-          <w:rFonts w:cstheme="minorHAnsi"/>
-        </w:rPr>
-        <w:t xml:space="preserve"> ppm H</w:t>
-      </w:r>
-      <w:r>
-        <w:rPr>
-          <w:rFonts w:cstheme="minorHAnsi"/>
-          <w:vertAlign w:val="subscript"/>
-        </w:rPr>
-        <w:t>2</w:t>
-      </w:r>
-      <w:r>
-        <w:rPr>
-          <w:rFonts w:cstheme="minorHAnsi"/>
-        </w:rPr>
-        <w:t xml:space="preserve">O, </w:t>
-      </w:r>
-      <w:r>
-        <w:rPr>
-          <w:rFonts w:cstheme="minorHAnsi"/>
-        </w:rPr>
-        <w:t>which is what we observe in SC1-2.</w:t>
-      </w:r>
-      <w:bookmarkStart w:id="3" w:name="_GoBack"/>
-      <w:bookmarkEnd w:id="3"/>
-    </w:p>
-    <w:p>
-      <w:pPr>
-        <w:rPr>
-          <w:rFonts w:cstheme="minorHAnsi"/>
-        </w:rPr>
-      </w:pPr>
-    </w:p>
-    <w:p>
-      <w:pPr>
-        <w:rPr>
-          <w:rFonts w:cstheme="minorHAnsi"/>
-        </w:rPr>
-      </w:pPr>
-      <w:r>
-        <w:rPr>
-          <w:rFonts w:cstheme="minorHAnsi"/>
-        </w:rPr>
-        <w:t>Peaks representing all four major H incorporat</w:t>
-      </w:r>
-      <w:r>
-        <w:rPr>
-          <w:rFonts w:cstheme="minorHAnsi"/>
-        </w:rPr>
-        <w:t>ion mechanisms were observed</w:t>
-      </w:r>
-      <w:r>
-        <w:rPr>
-          <w:rFonts w:cstheme="minorHAnsi"/>
-        </w:rPr>
-        <w:t xml:space="preserve">. </w:t>
-      </w:r>
-      <w:r>
-        <w:rPr>
-          <w:rFonts w:cstheme="minorHAnsi"/>
-        </w:rPr>
-        <w:t>All spectra are</w:t>
-      </w:r>
-      <w:r>
-        <w:rPr>
-          <w:rFonts w:cstheme="minorHAnsi"/>
-        </w:rPr>
-        <w:t xml:space="preserve"> dominated by [Ti] peaks at wavenumbers 3525 and 3573 cm-1. </w:t>
-      </w:r>
-      <w:r>
-        <w:rPr>
-          <w:rFonts w:cstheme="minorHAnsi"/>
-        </w:rPr>
-        <w:t xml:space="preserve">[Si] peaks were observed primarily as shoulders on the [Ti] peaks and at 3600 cm-1, which was the dominant peak in the untreated SC1-1 FTIR spectrum. </w:t>
-      </w:r>
-      <w:r>
-        <w:rPr>
-          <w:rFonts w:cstheme="minorHAnsi"/>
-        </w:rPr>
-        <w:t xml:space="preserve">We also assign the peak at 3484 cm-1 to [Si] due to its relatively high wavenumber. </w:t>
-      </w:r>
-      <w:r>
-        <w:rPr>
-          <w:rFonts w:cstheme="minorHAnsi"/>
-        </w:rPr>
-        <w:t xml:space="preserve">[tri] peaks are present at 3396 and 3356 cm-1 </w:t>
-      </w:r>
-      <w:r>
-        <w:rPr>
-          <w:rFonts w:cstheme="minorHAnsi"/>
-        </w:rPr>
-        <w:fldChar w:fldCharType="begin"/>
-      </w:r>
-      <w:r>
-        <w:rPr>
-          <w:rFonts w:cstheme="minorHAnsi"/>
-        </w:rPr>
-        <w:instrText xml:space="preserve"> ADDIN ZOTERO_ITEM CSL_CITATION {"citationID":"dADV9yhO","properties":{"formattedCitation":"(Berry et al. 2005)","plainCitation":"(Berry et al. 2005)"},"citationItems":[{"id":967,"uris":["http://zotero.org/users/3117169/items/GA9ABQZ4"],"uri":["http://zotero.org/users/3117169/items/GA9ABQZ4"],"itemData":{"id":967,"type":"article-journal","title":"Fingerprinting the water site in mantle olivine","container-title":"Geology","page":"869-872","volume":"33","issue":"11","archive_location":"WOS:000233059000008","abstract":"Nominally anhydrous minerals such as olivine contain trace amounts of water and may accommodate the entire water budget of the upper mantle. Here we report for the first time synthetic olivines, crystallized experimentally under upper mantle conditions, that reproduce the most common and intense infrared hydroxyl stretching bands (at 3572 and 3525 cm(-1)) observed in spinel peridotite mantle olivines. These bands arise from water accommodated at point defects associated with the trace element Ti, and we suggest that this is the most important defect site in the shallow upper mantle. Additional hydrated defects may occur at higher pressures. We also identify bands related to water associated with Fe3+; these are unlikely to reflect equilibrium with the mantle, and indicate water incorporation during exhumation or retrogression. Water must be present at the defect site appropriate for the mantle, at the conditions of interest, for partitioning, seismic wave speed, and deformation experiments on hydrous olivine to be relevant.","DOI":"10.1130/g21759.1","ISSN":"0091-7613","shortTitle":"Fingerprinting the water site in mantle olivine","journalAbbreviation":"Geology","language":"English","author":[{"family":"Berry","given":"A. J."},{"family":"Hermann","given":"J."},{"family":"O'Neill","given":"H. S. C."},{"family":"Foran","given":"G. J."}],"issued":{"date-parts":[["2005",11]]}}}],"schema":"https://github.com/citation-style-language/schema/raw/master/csl-citation.json"} </w:instrText>
-      </w:r>
-      <w:r>
-        <w:rPr>
-          <w:rFonts w:cstheme="minorHAnsi"/>
-        </w:rPr>
-        <w:fldChar w:fldCharType="separate"/>
-      </w:r>
-      <w:r>
-        <w:rPr>
-          <w:rFonts w:ascii="Calibri" w:hAnsi="Calibri"/>
-        </w:rPr>
-        <w:t>(Berry et al. 2005)</w:t>
-      </w:r>
-      <w:r>
-        <w:rPr>
-          <w:rFonts w:cstheme="minorHAnsi"/>
-        </w:rPr>
-        <w:fldChar w:fldCharType="end"/>
-      </w:r>
-      <w:r>
-        <w:rPr>
-          <w:rFonts w:cstheme="minorHAnsi"/>
-        </w:rPr>
-        <w:t xml:space="preserve">. These peaks are most likely related to Fe3+ or Cr3+ or both, but distinguishing between these two is difficult based only on wavenumber location. For instance, </w:t>
-      </w:r>
-      <w:r>
-        <w:rPr>
-          <w:rFonts w:cstheme="minorHAnsi"/>
-        </w:rPr>
-        <w:fldChar w:fldCharType="begin"/>
-      </w:r>
-      <w:r>
-        <w:rPr>
-          <w:rFonts w:cstheme="minorHAnsi"/>
-        </w:rPr>
-        <w:instrText xml:space="preserve"> ADDIN ZOTERO_ITEM CSL_CITATION {"citationID":"18h66raoj9","properties":{"custom":"Tollan et al. (2015)","formattedCitation":"Tollan et al. (2015)","plainCitation":"Tollan et al. (2015)"},"citationItems":[{"id":1283,"uris":["http://zotero.org/users/3117169/items/NB8Q2JUK"],"uri":["http://zotero.org/users/3117169/items/NB8Q2JUK"],"itemData":{"id":1283,"type":"article-journal","title":"Frozen melt-rock reaction in a peridotite xenolith from sub-arc mantle recorded by diffusion of trace elements and water in olivine","container-title":"Earth and Planetary Science Letters","page":"169-181","volume":"422","archive_location":"WOS:000355350700018","DOI":"10.1016/j.epsl.2015.03.055","ISSN":"0012-821X","shortTitle":"Frozen melt-rock reaction in a peridotite xenolith from sub-arc mantle recorded by diffusion of trace elements and water in olivine","author":[{"family":"Tollan","given":"P. M. E."},{"family":"O'Neill","given":"H. St C."},{"family":"Hermann","given":"J."},{"family":"Benedictus","given":"A."},{"family":"Arculus","given":"R. J."}],"issued":{"date-parts":[["2015",7,15]]}}}],"schema":"https://github.com/citation-style-language/schema/raw/master/csl-citation.json"} </w:instrText>
-      </w:r>
-      <w:r>
-        <w:rPr>
-          <w:rFonts w:cstheme="minorHAnsi"/>
-        </w:rPr>
-        <w:fldChar w:fldCharType="separate"/>
-      </w:r>
-      <w:r>
-        <w:rPr>
-          <w:rFonts w:ascii="Calibri" w:hAnsi="Calibri"/>
-        </w:rPr>
-        <w:t>Tollan et al. (2015)</w:t>
-      </w:r>
-      <w:r>
-        <w:rPr>
-          <w:rFonts w:cstheme="minorHAnsi"/>
-        </w:rPr>
-        <w:fldChar w:fldCharType="end"/>
-      </w:r>
-      <w:r>
-        <w:rPr>
-          <w:rFonts w:cstheme="minorHAnsi"/>
-        </w:rPr>
-        <w:t xml:space="preserve"> assigned a peak at 3358 cm-1 to Cr3+ and an overlapping peak at 3353 cm-1 to Fe3+, and the exact wavenumbers are known to change slightly following small changes in bonding environments.</w:t>
-      </w:r>
-    </w:p>
-    <w:p>
-      <w:pPr>
-        <w:rPr>
-          <w:rFonts w:cstheme="minorHAnsi"/>
-        </w:rPr>
-      </w:pPr>
-    </w:p>
-    <w:p>
-      <w:r>
-        <w:t>Emphasis was placed on the following peaks: the [Si] peak at wavenumber 3600 cm</w:t>
-      </w:r>
-      <w:r>
-        <w:rPr>
-          <w:vertAlign w:val="superscript"/>
-        </w:rPr>
-        <w:t>-1</w:t>
-      </w:r>
-      <w:r>
-        <w:t>, the [Ti] peak at 3525 cm</w:t>
-      </w:r>
-      <w:r>
-        <w:rPr>
-          <w:vertAlign w:val="superscript"/>
-        </w:rPr>
-        <w:t>-1</w:t>
-      </w:r>
-      <w:r>
-        <w:t>, and the [tri] peaks around 3350 cm</w:t>
-      </w:r>
-      <w:r>
-        <w:rPr>
-          <w:vertAlign w:val="superscript"/>
-        </w:rPr>
-        <w:t>-1</w:t>
-      </w:r>
-      <w:r>
-        <w:t xml:space="preserve"> and a [Mg] peak at 3236 cm</w:t>
-      </w:r>
-      <w:r>
-        <w:rPr>
-          <w:vertAlign w:val="superscript"/>
-        </w:rPr>
-        <w:t>-1</w:t>
-      </w:r>
-      <w:r>
-        <w:t xml:space="preserve">. </w:t>
-      </w:r>
-      <w:r>
-        <w:rPr>
-          <w:b/>
-        </w:rPr>
-        <w:t xml:space="preserve">The [tri] peaks at 3329 and 3356 are assumed to be associated with ferric iron </w:t>
-      </w:r>
-      <w:r>
-        <w:rPr>
-          <w:b/>
-        </w:rPr>
-        <w:fldChar w:fldCharType="begin"/>
-      </w:r>
-      <w:r>
-        <w:rPr>
-          <w:b/>
-        </w:rPr>
-        <w:instrText xml:space="preserve"> ADDIN ZOTERO_ITEM CSL_CITATION {"citationID":"yJZV8giL","properties":{"formattedCitation":"(Berry et al. 2005)","plainCitation":"(Berry et al. 2005)"},"citationItems":[{"id":967,"uris":["http://zotero.org/users/3117169/items/GA9ABQZ4"],"uri":["http://zotero.org/users/3117169/items/GA9ABQZ4"],"itemData":{"id":967,"type":"article-journal","title":"Fingerprinting the water site in mantle olivine","container-title":"Geology","page":"869-872","volume":"33","issue":"11","archive_location":"WOS:000233059000008","abstract":"Nominally anhydrous minerals such as olivine contain trace amounts of water and may accommodate the entire water budget of the upper mantle. Here we report for the first time synthetic olivines, crystallized experimentally under upper mantle conditions, that reproduce the most common and intense infrared hydroxyl stretching bands (at 3572 and 3525 cm(-1)) observed in spinel peridotite mantle olivines. These bands arise from water accommodated at point defects associated with the trace element Ti, and we suggest that this is the most important defect site in the shallow upper mantle. Additional hydrated defects may occur at higher pressures. We also identify bands related to water associated with Fe3+; these are unlikely to reflect equilibrium with the mantle, and indicate water incorporation during exhumation or retrogression. Water must be present at the defect site appropriate for the mantle, at the conditions of interest, for partitioning, seismic wave speed, and deformation experiments on hydrous olivine to be relevant.","DOI":"10.1130/g21759.1","ISSN":"0091-7613","shortTitle":"Fingerprinting the water site in mantle olivine","journalAbbreviation":"Geology","language":"English","author":[{"family":"Berry","given":"A. J."},{"family":"Hermann","given":"J."},{"family":"O'Neill","given":"H. S. C."},{"family":"Foran","given":"G. J."}],"issued":{"date-parts":[["2005",11]]}}}],"schema":"https://github.com/citation-style-language/schema/raw/master/csl-citation.json"} </w:instrText>
-      </w:r>
-      <w:r>
-        <w:rPr>
-          <w:b/>
-        </w:rPr>
-        <w:fldChar w:fldCharType="separate"/>
-      </w:r>
-      <w:r>
-        <w:rPr>
-          <w:rFonts w:ascii="Calibri" w:hAnsi="Calibri"/>
-          <w:b/>
-        </w:rPr>
-        <w:t>(Berry et al. 2005)</w:t>
-      </w:r>
-      <w:r>
-        <w:rPr>
-          <w:b/>
-        </w:rPr>
-        <w:fldChar w:fldCharType="end"/>
-      </w:r>
-      <w:r>
-        <w:rPr>
-          <w:b/>
-        </w:rPr>
-        <w:t xml:space="preserve"> and that at 3396 is likely associated with chromium </w:t>
-      </w:r>
-      <w:r>
-        <w:rPr>
-          <w:b/>
-        </w:rPr>
-        <w:fldChar w:fldCharType="begin"/>
-      </w:r>
-      <w:r>
-        <w:rPr>
-          <w:b/>
-        </w:rPr>
-        <w:instrText xml:space="preserve"> ADDIN ZOTERO_ITEM CSL_CITATION {"citationID":"zSYUOV0V","properties":{"formattedCitation":"(Tollan et al. 2015)","plainCitation":"(Tollan et al. 2015)"},"citationItems":[{"id":1283,"uris":["http://zotero.org/users/3117169/items/NB8Q2JUK"],"uri":["http://zotero.org/users/3117169/items/NB8Q2JUK"],"itemData":{"id":1283,"type":"article-journal","title":"Frozen melt-rock reaction in a peridotite xenolith from sub-arc mantle recorded by diffusion of trace elements and water in olivine","container-title":"Earth and Planetary Science Letters","page":"169-181","volume":"422","archive_location":"WOS:000355350700018","DOI":"10.1016/j.epsl.2015.03.055","ISSN":"0012-821X","shortTitle":"Frozen melt-rock reaction in a peridotite xenolith from sub-arc mantle recorded by diffusion of trace elements and water in olivine","author":[{"family":"Tollan","given":"P. M. E."},{"family":"O'Neill","given":"H. St C."},{"family":"Hermann","given":"J."},{"family":"Benedictus","given":"A."},{"family":"Arculus","given":"R. J."}],"issued":{"date-parts":[["2015",7,15]]}}}],"schema":"https://github.com/citation-style-language/schema/raw/master/csl-citation.json"} </w:instrText>
-      </w:r>
-      <w:r>
-        <w:rPr>
-          <w:b/>
-        </w:rPr>
-        <w:fldChar w:fldCharType="separate"/>
-      </w:r>
-      <w:r>
-        <w:rPr>
-          <w:rFonts w:ascii="Calibri" w:hAnsi="Calibri"/>
-        </w:rPr>
-        <w:t>(Tollan et al. 2015)</w:t>
-      </w:r>
-      <w:r>
-        <w:rPr>
-          <w:b/>
-        </w:rPr>
-        <w:fldChar w:fldCharType="end"/>
-      </w:r>
-      <w:r>
-        <w:rPr>
-          <w:b/>
-        </w:rPr>
-        <w:t>.</w:t>
-      </w:r>
-    </w:p>
-    <w:p/>
-    <w:p>
-      <w:r>
-        <w:t>The typical large [Ti] peak was also observed at 3573 cm</w:t>
-      </w:r>
-      <w:r>
-        <w:rPr>
-          <w:vertAlign w:val="superscript"/>
-        </w:rPr>
-        <w:t>-1</w:t>
-      </w:r>
-      <w:r>
-        <w:t xml:space="preserve">, several [Si] peaks that appear primarily as shoulders on the two [Ti] peaks. </w:t>
-      </w:r>
-    </w:p>
-    <w:p>
-      <w:pPr>
-        <w:rPr>
-          <w:rFonts w:cstheme="minorHAnsi"/>
-        </w:rPr>
-      </w:pPr>
-    </w:p>
-    <w:p>
-      <w:pPr>
-        <w:rPr>
-          <w:rFonts w:cstheme="minorHAnsi"/>
-        </w:rPr>
-      </w:pPr>
-    </w:p>
-    <w:p>
-      <w:pPr>
-        <w:rPr>
-          <w:rFonts w:cstheme="minorHAnsi"/>
-        </w:rPr>
-      </w:pPr>
-      <w:r>
-        <w:rPr>
-          <w:rFonts w:cstheme="minorHAnsi"/>
-        </w:rPr>
-        <w:t>Peaks were identified in both hydrated samples at</w:t>
-      </w:r>
-      <w:r>
-        <w:rPr>
-          <w:rFonts w:cstheme="minorHAnsi"/>
-        </w:rPr>
-        <w:t xml:space="preserve"> wavenumbers</w:t>
-      </w:r>
-      <w:r>
-        <w:rPr>
-          <w:rFonts w:cstheme="minorHAnsi"/>
-        </w:rPr>
-        <w:t xml:space="preserve"> </w:t>
-      </w:r>
-      <w:r>
-        <w:rPr>
-          <w:rFonts w:cstheme="minorHAnsi"/>
-        </w:rPr>
-        <w:t>3600, 357</w:t>
-      </w:r>
-      <w:r>
-        <w:rPr>
-          <w:rFonts w:cstheme="minorHAnsi"/>
-        </w:rPr>
-        <w:t>3, 3525, 3484, 3396, 3356, and 3236 cm</w:t>
-      </w:r>
-      <w:r>
-        <w:rPr>
-          <w:rFonts w:cstheme="minorHAnsi"/>
-          <w:vertAlign w:val="superscript"/>
-        </w:rPr>
-        <w:t>-1</w:t>
-      </w:r>
-      <w:r>
-        <w:rPr>
-          <w:rFonts w:cstheme="minorHAnsi"/>
-        </w:rPr>
-        <w:t>. Profiles of the heights of these peaks show the same pattern as the bulk hydrogen: a relatively fast increase |</w:t>
-      </w:r>
-      <w:r>
-        <w:rPr>
-          <w:rFonts w:cstheme="minorHAnsi"/>
-        </w:rPr>
-        <w:t>| [100] in SC1-7 and homogeneity</w:t>
-      </w:r>
-      <w:r>
-        <w:rPr>
-          <w:rFonts w:cstheme="minorHAnsi"/>
-        </w:rPr>
-        <w:t xml:space="preserve"> in SC1-2. </w:t>
-      </w:r>
-      <w:r>
-        <w:rPr>
-          <w:rFonts w:cstheme="minorHAnsi"/>
-        </w:rPr>
-        <w:t xml:space="preserve">These experiments suggest that (1) any site-specific differences in diffusion are minimal during hydration, and (2) SC1-2 is </w:t>
       </w:r>
     </w:p>
     <w:p>
@@ -4595,47 +5115,47 @@
         <w:t xml:space="preserve">in three directions </w:t>
       </w:r>
       <w:r>
-        <w:t xml:space="preserve">of San Carlos olivine SC1 pieces that were untreated (SC1-1, blue); hydrated in a piston </w:t>
+        <w:t>of San Carlos olivine SC1 pieces that were untreated (SC1-1, blue); hydrated in a piston cylinder for exactly the amount of time needed to reach “metastable equilibrium” by the proton-polaron mechanism (SC1-2, green) at 800</w:t>
+      </w:r>
+      <w:r>
+        <w:rPr>
+          <w:rFonts w:cstheme="minorHAnsi"/>
+        </w:rPr>
+        <w:t>°</w:t>
+      </w:r>
+      <w:r>
+        <w:t>C; and hydrated long enough to enter into proton-vacancy-dominated diffusion without saturating the sample (SC1-7, orange)</w:t>
+      </w:r>
+      <w:r>
+        <w:t xml:space="preserve"> with major peaks labeled</w:t>
+      </w:r>
+      <w:r>
+        <w:t>.</w:t>
+      </w:r>
+      <w:r>
+        <w:t xml:space="preserve"> </w:t>
+      </w:r>
+      <w:r>
+        <w:t>T</w:t>
+      </w:r>
+      <w:r>
+        <w:t>he</w:t>
+      </w:r>
+      <w:r>
+        <w:t xml:space="preserve"> </w:t>
+      </w:r>
+      <w:r>
+        <w:t>shape</w:t>
+      </w:r>
+      <w:r>
+        <w:t>s</w:t>
+      </w:r>
+      <w:r>
+        <w:t xml:space="preserve"> of the </w:t>
       </w:r>
       <w:r>
         <w:lastRenderedPageBreak/>
-        <w:t>cylinder for exactly the amount of time needed to reach “metastable equilibrium” by the proton-polaron mechanism (SC1-2, green) at 800</w:t>
-      </w:r>
-      <w:r>
-        <w:rPr>
-          <w:rFonts w:cstheme="minorHAnsi"/>
-        </w:rPr>
-        <w:t>°</w:t>
-      </w:r>
-      <w:r>
-        <w:t>C; and hydrated long enough to enter into proton-vacancy-dominated diffusion without saturating the sample (SC1-7, orange)</w:t>
-      </w:r>
-      <w:r>
-        <w:t xml:space="preserve"> with major peaks labeled</w:t>
-      </w:r>
-      <w:r>
-        <w:t>.</w:t>
-      </w:r>
-      <w:r>
-        <w:t xml:space="preserve"> </w:t>
-      </w:r>
-      <w:r>
-        <w:t>T</w:t>
-      </w:r>
-      <w:r>
-        <w:t>he</w:t>
-      </w:r>
-      <w:r>
-        <w:t xml:space="preserve"> </w:t>
-      </w:r>
-      <w:r>
-        <w:t>shape</w:t>
-      </w:r>
-      <w:r>
-        <w:t>s</w:t>
-      </w:r>
-      <w:r>
-        <w:t xml:space="preserve"> of the quadratic </w:t>
+        <w:t xml:space="preserve">quadratic </w:t>
       </w:r>
       <w:r>
         <w:t>baselines used to calc</w:t>
@@ -4684,8 +5204,8 @@
           <w:noProof/>
         </w:rPr>
         <w:drawing>
-          <wp:inline distT="0" distB="0" distL="0" distR="0" wp14:anchorId="495B3A65" wp14:editId="4FAA56A1">
-            <wp:extent cx="5943600" cy="5486400"/>
+          <wp:inline distT="0" distB="0" distL="0" distR="0" wp14:anchorId="27CDDF73" wp14:editId="7C4F37E8">
+            <wp:extent cx="5943600" cy="7315200"/>
             <wp:effectExtent l="0" t="0" r="0" b="0"/>
             <wp:docPr id="9" name="Picture 9"/>
             <wp:cNvGraphicFramePr>
@@ -4713,7 +5233,7 @@
                   <pic:spPr>
                     <a:xfrm>
                       <a:off x="0" y="0"/>
-                      <a:ext cx="5943600" cy="5486400"/>
+                      <a:ext cx="5943600" cy="7315200"/>
                     </a:xfrm>
                     <a:prstGeom prst="rect">
                       <a:avLst/>
@@ -4774,7 +5294,11 @@
         <w:t xml:space="preserve"> </w:t>
       </w:r>
       <w:r>
-        <w:t xml:space="preserve">R is the ray path of the infrared beam, and the electric vector E of the polarized infrared beam is in all cases || a. </w:t>
+        <w:t xml:space="preserve">R is </w:t>
+      </w:r>
+      <w:r>
+        <w:lastRenderedPageBreak/>
+        <w:t xml:space="preserve">the ray path of the infrared beam, and the electric vector E of the polarized infrared beam is in all cases || a. </w:t>
       </w:r>
       <w:r>
         <w:t>Hydrogen concentrations</w:t>
@@ -4837,19 +5361,25 @@
         <w:t xml:space="preserve">. </w:t>
       </w:r>
       <w:r>
-        <w:t xml:space="preserve"> </w:t>
-      </w:r>
-      <w:r>
-        <w:t>Approximate</w:t>
-      </w:r>
-      <w:r>
-        <w:t xml:space="preserve"> diffusivities </w:t>
-      </w:r>
-      <w:r>
-        <w:t xml:space="preserve">in SC1-7 </w:t>
-      </w:r>
-      <w:r>
-        <w:t xml:space="preserve">and the corresponding path-integrated profiles (black curves) are shown assuming an initial concentration (“metastable equilibrium”) equal to the mean concentration or peak height in the hydrated SC1-2 (dotted green lines). </w:t>
+        <w:t>Black curves show the expected diffusion curves based on the diffusivities (D) for proton-vacancy mechanism diffusion at 1000°C, an initial “metastable equilibrium” concentration</w:t>
+      </w:r>
+      <w:r>
+        <w:t xml:space="preserve"> equal to the mean concentration or peak height in the hydrated SC1-2 (dotted green lines)</w:t>
+      </w:r>
+      <w:r>
+        <w:t xml:space="preserve"> and final concentration equal to the expected solubility of 112 ppm H</w:t>
+      </w:r>
+      <w:r>
+        <w:rPr>
+          <w:vertAlign w:val="subscript"/>
+        </w:rPr>
+        <w:t>2</w:t>
+      </w:r>
+      <w:r>
+        <w:t>O</w:t>
+      </w:r>
+      <w:r>
+        <w:t xml:space="preserve">. </w:t>
       </w:r>
     </w:p>
     <w:p>
@@ -5674,21 +6204,21 @@
           <w:rFonts w:ascii="Calibri" w:hAnsi="Calibri"/>
         </w:rPr>
         <w:br/>
-        <w:t>Tollan, P. M. E., H. St C. O’Neill, J. Hermann, A. Benedictus, and R. J. Arculus</w:t>
+        <w:t>Withers, A. C.</w:t>
       </w:r>
       <w:r>
         <w:rPr>
           <w:rFonts w:ascii="Calibri" w:hAnsi="Calibri"/>
         </w:rPr>
         <w:br/>
-        <w:t xml:space="preserve"> 2015</w:t>
+        <w:t xml:space="preserve"> 2013</w:t>
       </w:r>
       <w:r>
         <w:rPr>
           <w:rFonts w:ascii="Calibri" w:hAnsi="Calibri"/>
         </w:rPr>
         <w:tab/>
-        <w:t>Frozen Melt-Rock Reaction in a Peridotite Xenolith from Sub-Arc Mantle Recorded by Diffusion of Trace Elements and Water in Olivine. Earth and Planetary Science Letters 422. WOS:000355350700018: 169–181.</w:t>
+        <w:t>The Pitzer and Sterner Equation of State for Water. http://www.geo.umn.edu/people/researchers/withe012/fugacity.htm, accessed August 6, 2013.</w:t>
       </w:r>
     </w:p>
     <w:p>
@@ -5702,36 +6232,6 @@
         <w:rPr>
           <w:rFonts w:ascii="Calibri" w:hAnsi="Calibri"/>
         </w:rPr>
-        <w:br/>
-        <w:t>Withers, A. C.</w:t>
-      </w:r>
-      <w:r>
-        <w:rPr>
-          <w:rFonts w:ascii="Calibri" w:hAnsi="Calibri"/>
-        </w:rPr>
-        <w:br/>
-        <w:t xml:space="preserve"> 2013</w:t>
-      </w:r>
-      <w:r>
-        <w:rPr>
-          <w:rFonts w:ascii="Calibri" w:hAnsi="Calibri"/>
-        </w:rPr>
-        <w:tab/>
-        <w:t>The Pitzer and Sterner Equation of State for Water. http://www.geo.umn.edu/people/researchers/withe012/fugacity.htm, accessed August 6, 2013.</w:t>
-      </w:r>
-    </w:p>
-    <w:p>
-      <w:pPr>
-        <w:pStyle w:val="Bibliography"/>
-        <w:rPr>
-          <w:rFonts w:ascii="Calibri" w:hAnsi="Calibri"/>
-        </w:rPr>
-      </w:pPr>
-      <w:r>
-        <w:rPr>
-          <w:rFonts w:ascii="Calibri" w:hAnsi="Calibri"/>
-        </w:rPr>
-        <w:lastRenderedPageBreak/>
         <w:br/>
         <w:t>Withers, Anthony C, Hélène Bureau, Caroline Raepsaet, and Marc M Hirschmann</w:t>
       </w:r>
@@ -7019,7 +7519,7 @@
 </file>
 
 <file path=customXml/itemProps1.xml><?xml version="1.0" encoding="utf-8"?>
-<ds:datastoreItem xmlns:ds="http://schemas.openxmlformats.org/officeDocument/2006/customXml" ds:itemID="{1356171F-7A08-49A3-96AD-8843ACB0DA57}">
+<ds:datastoreItem xmlns:ds="http://schemas.openxmlformats.org/officeDocument/2006/customXml" ds:itemID="{5BE29A6B-B74D-4FA2-8B03-170247CAF370}">
   <ds:schemaRefs>
     <ds:schemaRef ds:uri="http://schemas.openxmlformats.org/officeDocument/2006/bibliography"/>
   </ds:schemaRefs>

</xml_diff>

<commit_message>
least-squares fits to SC1-7 data in Fig4 .py file
</commit_message>
<xml_diff>
--- a/olivine/PaperDrafts/OlivinePaper_v03.docx
+++ b/olivine/PaperDrafts/OlivinePaper_v03.docx
@@ -41,7 +41,7 @@
         <w:fldChar w:fldCharType="begin"/>
       </w:r>
       <w:r>
-        <w:instrText xml:space="preserve"> ADDIN ZOTERO_ITEM CSL_CITATION {"citationID":"W7cVYNSS","properties":{"formattedCitation":"(Keppler and Smyth 2006; Bell and Rossman 1992)","plainCitation":"(Keppler and Smyth 2006; Bell and Rossman 1992)"},"citationItems":[{"id":482,"uris":["http://zotero.org/users/3117169/items/6HI5I7W7"],"uri":["http://zotero.org/users/3117169/items/6HI5I7W7"],"itemData":{"id":482,"type":"book","title":"Water in nominally anhydrous minerals","collection-title":"Reviews in mineralogy and geochemistry","publisher":"Mineralogical Society of America","volume":"62","shortTitle":"Water in nominally anhydrous minerals","collection-editor":[{"family":"Rosso","given":"Jodi J."}],"author":[{"family":"Keppler","given":"Hans"},{"family":"Smyth","given":"Joseph R."}],"issued":{"date-parts":[["2006"]]}}},{"id":1339,"uris":["http://zotero.org/users/3117169/items/PTI5C3A4"],"uri":["http://zotero.org/users/3117169/items/PTI5C3A4"],"itemData":{"id":1339,"type":"article-journal","title":"Water in Earth's mantle: The role of nominally anhydrous minerals","container-title":"Science","page":"1391-1397","volume":"255","issue":"5050","archive_location":"WOS:A1992HH74400043","abstract":"Most minerals of Earth's upper mantle contain small amounts of hydrogen, structurally bound as hydroxyl (OH). The OH concentration in each mineral species is variable, in some cases reflecting the geological environment of mineral formation. Of the major mantle minerals, pyroxenes are the most hydrous, typically containing approximately 200 to 500 parts per million H2O by weight, and probably dominate the water budget and hydrogen geochemistry of mantle rocks that do not contain a hydrous phase. Garnets and olivines commonly contain approximately 1 to 50 parts per million. Nominally anhydrous minerals constitute a significant reservoir for mantle hydrogen, possibly accommodating all water in the depleted mantle and providing a possible mechanism to recycle water from Earth's surface into the deep mantle.","DOI":"10.1126/science.255.5050.1391","ISSN":"0036-8075","shortTitle":"Water in Earth's mantle: The role of nominally anhydrous minerals","author":[{"family":"Bell","given":"D. R."},{"family":"Rossman","given":"G. R."}],"issued":{"date-parts":[["1992",3]]}}}],"schema":"https://github.com/citation-style-language/schema/raw/master/csl-citation.json"} </w:instrText>
+        <w:instrText xml:space="preserve"> ADDIN ZOTERO_ITEM CSL_CITATION {"citationID":"W7cVYNSS","properties":{"formattedCitation":"(Bell &amp; Rossman, 1992; Keppler &amp; Smyth, 2006)","plainCitation":"(Bell &amp; Rossman, 1992; Keppler &amp; Smyth, 2006)"},"citationItems":[{"id":482,"uris":["http://zotero.org/users/3117169/items/6HI5I7W7"],"uri":["http://zotero.org/users/3117169/items/6HI5I7W7"],"itemData":{"id":482,"type":"book","title":"Water in nominally anhydrous minerals","collection-title":"Reviews in mineralogy and geochemistry","publisher":"Mineralogical Society of America","volume":"62","shortTitle":"Water in nominally anhydrous minerals","collection-editor":[{"family":"Rosso","given":"Jodi J."}],"author":[{"family":"Keppler","given":"Hans"},{"family":"Smyth","given":"Joseph R."}],"issued":{"date-parts":[["2006"]]}}},{"id":1339,"uris":["http://zotero.org/users/3117169/items/PTI5C3A4"],"uri":["http://zotero.org/users/3117169/items/PTI5C3A4"],"itemData":{"id":1339,"type":"article-journal","title":"Water in Earth's mantle: The role of nominally anhydrous minerals","container-title":"Science","page":"1391-1397","volume":"255","issue":"5050","archive_location":"WOS:A1992HH74400043","abstract":"Most minerals of Earth's upper mantle contain small amounts of hydrogen, structurally bound as hydroxyl (OH). The OH concentration in each mineral species is variable, in some cases reflecting the geological environment of mineral formation. Of the major mantle minerals, pyroxenes are the most hydrous, typically containing approximately 200 to 500 parts per million H2O by weight, and probably dominate the water budget and hydrogen geochemistry of mantle rocks that do not contain a hydrous phase. Garnets and olivines commonly contain approximately 1 to 50 parts per million. Nominally anhydrous minerals constitute a significant reservoir for mantle hydrogen, possibly accommodating all water in the depleted mantle and providing a possible mechanism to recycle water from Earth's surface into the deep mantle.","DOI":"10.1126/science.255.5050.1391","ISSN":"0036-8075","shortTitle":"Water in Earth's mantle: The role of nominally anhydrous minerals","author":[{"family":"Bell","given":"D. R."},{"family":"Rossman","given":"G. R."}],"issued":{"date-parts":[["1992",3]]}}}],"schema":"https://github.com/citation-style-language/schema/raw/master/csl-citation.json"} </w:instrText>
       </w:r>
       <w:r>
         <w:fldChar w:fldCharType="separate"/>
@@ -50,7 +50,7 @@
         <w:rPr>
           <w:rFonts w:ascii="Calibri" w:hAnsi="Calibri"/>
         </w:rPr>
-        <w:t>(Keppler and Smyth 2006; Bell and Rossman 1992)</w:t>
+        <w:t>(Bell &amp; Rossman, 1992; Keppler &amp; Smyth, 2006)</w:t>
       </w:r>
       <w:r>
         <w:fldChar w:fldCharType="end"/>
@@ -64,7 +64,16 @@
     </w:p>
     <w:p>
       <w:r>
-        <w:t xml:space="preserve">More about usage, H incorporation mechanisms, previous diffusivity measurements. </w:t>
+        <w:t>More about usage</w:t>
+      </w:r>
+      <w:r>
+        <w:t xml:space="preserve"> and background</w:t>
+      </w:r>
+      <w:r>
+        <w:t>, H incorporation mechanisms, previous</w:t>
+      </w:r>
+      <w:r>
+        <w:t xml:space="preserve"> diffusivity measurements…</w:t>
       </w:r>
     </w:p>
     <w:p>
@@ -103,7 +112,7 @@
         <w:fldChar w:fldCharType="begin"/>
       </w:r>
       <w:r>
-        <w:instrText xml:space="preserve"> ADDIN ZOTERO_ITEM CSL_CITATION {"citationID":"NCgUpiVX","properties":{"formattedCitation":"(Mackwell and Kohlstedt 1990; Kohlstedt and Mackwell 1998)","plainCitation":"(Mackwell and Kohlstedt 1990; Kohlstedt and Mackwell 1998)"},"citationItems":[{"id":905,"uris":["http://zotero.org/users/3117169/items/EVCNUQBB"],"uri":["http://zotero.org/users/3117169/items/EVCNUQBB"],"itemData":{"id":905,"type":"article-journal","title":"Diffusion of hydrogen in olivine - implications for water in the mantle","container-title":"Journal of Geophysical Research-Solid Earth and Planets","page":"5079-5088","volume":"95","issue":"B4","archive_location":"WOS:A1990CZ37500052","DOI":"10.1029/JB095iB04p05079","ISSN":"0148-0227","shortTitle":"Diffusion of hydrogen in olivine - implications for water in the mantle","author":[{"family":"Mackwell","given":"S. J."},{"family":"Kohlstedt","given":"D. L."}],"issued":{"date-parts":[["1990",4]]}}},{"id":831,"uris":["http://zotero.org/users/3117169/items/DGCPHAR8"],"uri":["http://zotero.org/users/3117169/items/DGCPHAR8"],"itemData":{"id":831,"type":"article-journal","title":"Diffusion of hydrogen and intrinsic point defects in olivine","container-title":"Zeitschrift Fur Physikalische Chemie-International Journal of Research in Physical Chemistry &amp; Chemical Physics","page":"147-162","volume":"207","archive_location":"WOS:000076569300010","ISSN":"0942-9352","shortTitle":"Diffusion of hydrogen and intrinsic point defects in olivine","author":[{"family":"Kohlstedt","given":"D. L."},{"family":"Mackwell","given":"S. J."}],"issued":{"date-parts":[["1998"]]}}}],"schema":"https://github.com/citation-style-language/schema/raw/master/csl-citation.json"} </w:instrText>
+        <w:instrText xml:space="preserve"> ADDIN ZOTERO_ITEM CSL_CITATION {"citationID":"NCgUpiVX","properties":{"formattedCitation":"(Kohlstedt &amp; Mackwell, 1998; Mackwell &amp; Kohlstedt, 1990)","plainCitation":"(Kohlstedt &amp; Mackwell, 1998; Mackwell &amp; Kohlstedt, 1990)"},"citationItems":[{"id":905,"uris":["http://zotero.org/users/3117169/items/EVCNUQBB"],"uri":["http://zotero.org/users/3117169/items/EVCNUQBB"],"itemData":{"id":905,"type":"article-journal","title":"Diffusion of hydrogen in olivine - implications for water in the mantle","container-title":"Journal of Geophysical Research-Solid Earth and Planets","page":"5079-5088","volume":"95","issue":"B4","archive_location":"WOS:A1990CZ37500052","DOI":"10.1029/JB095iB04p05079","ISSN":"0148-0227","shortTitle":"Diffusion of hydrogen in olivine - implications for water in the mantle","author":[{"family":"Mackwell","given":"S. J."},{"family":"Kohlstedt","given":"D. L."}],"issued":{"date-parts":[["1990",4]]}}},{"id":831,"uris":["http://zotero.org/users/3117169/items/DGCPHAR8"],"uri":["http://zotero.org/users/3117169/items/DGCPHAR8"],"itemData":{"id":831,"type":"article-journal","title":"Diffusion of hydrogen and intrinsic point defects in olivine","container-title":"Zeitschrift Fur Physikalische Chemie-International Journal of Research in Physical Chemistry &amp; Chemical Physics","page":"147-162","volume":"207","archive_location":"WOS:000076569300010","ISSN":"0942-9352","shortTitle":"Diffusion of hydrogen and intrinsic point defects in olivine","author":[{"family":"Kohlstedt","given":"D. L."},{"family":"Mackwell","given":"S. J."}],"issued":{"date-parts":[["1998"]]}}}],"schema":"https://github.com/citation-style-language/schema/raw/master/csl-citation.json"} </w:instrText>
       </w:r>
       <w:r>
         <w:fldChar w:fldCharType="separate"/>
@@ -112,7 +121,7 @@
         <w:rPr>
           <w:rFonts w:ascii="Calibri" w:hAnsi="Calibri"/>
         </w:rPr>
-        <w:t>(Mackwell and Kohlstedt 1990; Kohlstedt and Mackwell 1998)</w:t>
+        <w:t>(Kohlstedt &amp; Mackwell, 1998; Mackwell &amp; Kohlstedt, 1990)</w:t>
       </w:r>
       <w:r>
         <w:fldChar w:fldCharType="end"/>
@@ -586,7 +595,7 @@
         <w:fldChar w:fldCharType="begin"/>
       </w:r>
       <w:r>
-        <w:instrText xml:space="preserve"> ADDIN ZOTERO_ITEM CSL_CITATION {"citationID":"0DRcWzU3","properties":{"formattedCitation":"(Libowitzky and Rossman 1996; Shuai and Yang 2017)","plainCitation":"(Libowitzky and Rossman 1996; Shuai and Yang 2017)"},"citationItems":[{"id":1267,"uris":["http://zotero.org/users/3117169/items/MZ2PR4AX"],"uri":["http://zotero.org/users/3117169/items/MZ2PR4AX"],"itemData":{"id":1267,"type":"article-journal","title":"Principles of quantitative absorbance measurements in anisotropic crystals","container-title":"Physics and Chemistry of Minerals","page":"319-327","volume":"23","issue":"6","archive_location":"WOS:A1996VD85000001","abstract":"The accurate measurement of absorbance (A=-log T; T=I/I-0) in anisotropic materials like crystals is highly important for the determination of the concentration and orientation of the oscillator (absorber) under investigation. The absorbance in isotropic material is linearly dependent on the concentration of the absorber and on the thickness of the sample (A=epsilon . c . t). Measurement of absorbance in anisotropic media is more complicated, but it can be obtained from polarized spectra (i) on three random, but orthogonal sections of a crystal, or (ii) preferably on two orthogonal sections oriented parallel to each of two axes of the indicatrix ellipsoid. To compare among different crystal classes (including cubic symmetry) it is useful to convert measured absorbance values to one common basis (the total absorbance A,,,), wherein all absorbers are corrected as if they were aligned parallel to the E-vector of the incident light. The total absorption coefficient (a(tot)=A(tot)/t) is calculated by (i) a(tot)=Sigma(i=1)(3)(a(max,i)+a(min,i))/2, or by (ii) a(tot)=a(x)+a(y)+a(z). Only in special. circumstances will unpolarized measurements of absorbance provide data useful for quantitative studies of anisotropic material. The theoretical approach is confirmed by measurements on calcite and topaz. The orientation of the absorber with respect to the axes of the indicatrix ellipsoid is calculated according to A(x)/A(tot)=cos(2) (x angle absorber), and analogously for A(y) and A(z). In this way, correct angles are obtained for all cases of symmetry. The extinction ratio of the polarizer (Pe=I-crossed/I-parallel) has considerable influence on the measured amplitude of absorption bands, especially in cases of strong anisotropic absorbance. However, if Pe is known, the true absorbance values can be calculated even with polarizers of low extinction ratio, according to Amax=-log [(T-max,T-obs-0.5 . Pe . T-min,T-obs)/(1-0.5 . Pe)], and similar for A(min).","ISSN":"0342-1791","shortTitle":"Principles of quantitative absorbance measurements in anisotropic crystals","journalAbbreviation":"Phys. Chem. Miner.","language":"English","author":[{"family":"Libowitzky","given":"E."},{"family":"Rossman","given":"G. R."}],"issued":{"date-parts":[["1996",8]]}}},{"id":2891,"uris":["http://zotero.org/users/3117169/items/8FXZWFQB"],"uri":["http://zotero.org/users/3117169/items/8FXZWFQB"],"itemData":{"id":2891,"type":"article-journal","title":"Quantitative analysis of H-species in anisotropic minerals by polarized infrared spectroscopy along three orthogonal directions","container-title":"Contributions to Mineralogy and Petrology","page":"14","volume":"172","issue":"2-3","source":"link.springer.com","abstract":"Infrared spectroscopy is a powerful technique for probing H-species in nominally anhydrous minerals, and a particular goal of considerable efforts has been providing a simple yet accurate method for the quantification. The available methods, with either polarized or unpolarized analyses, are usually time-consuming or, in some cases, subjected to larger uncertainty than theoretically expected. It is shown here that an empirical approach for measuring the concentration, by determining three polarized infrared spectra along any three mutually perpendicular directions, is theoretically and in particular experimentally correct. The theoretical background is established by considering the integrated absorbance, and the experimental measurements are based on a careful evaluation of the species and content of H in a series of gem-quality orthogonal, monoclinic and triclinic crystals, including olivine, orthopyroxene, clinopyroxene, orthoclase and albite (natural and H-annealed). The results demonstrate that the sum of the integrated absorbance from two polarized spectra along two perpendicular directions in any given plane is a constant, and that the sum of the integrated absorbance from three polarized spectra along any three orthogonal directions is of essentially the same accuracy as that along the principal axes. It is also shown that this method works well, with a relative accuracy within 10%, even at some extreme cases where the sample absorption bands are both intense and strongly anisotropic.","DOI":"10.1007/s00410-017-1336-2","ISSN":"0010-7999, 1432-0967","journalAbbreviation":"Contrib Mineral Petrol","language":"en","author":[{"family":"Shuai","given":"Kang"},{"family":"Yang","given":"Xiaozhi"}],"issued":{"date-parts":[["2017",3,1]]}}}],"schema":"https://github.com/citation-style-language/schema/raw/master/csl-citation.json"} </w:instrText>
+        <w:instrText xml:space="preserve"> ADDIN ZOTERO_ITEM CSL_CITATION {"citationID":"0DRcWzU3","properties":{"formattedCitation":"(Libowitzky &amp; Rossman, 1996; Shuai &amp; Yang, 2017)","plainCitation":"(Libowitzky &amp; Rossman, 1996; Shuai &amp; Yang, 2017)"},"citationItems":[{"id":1267,"uris":["http://zotero.org/users/3117169/items/MZ2PR4AX"],"uri":["http://zotero.org/users/3117169/items/MZ2PR4AX"],"itemData":{"id":1267,"type":"article-journal","title":"Principles of quantitative absorbance measurements in anisotropic crystals","container-title":"Physics and Chemistry of Minerals","page":"319-327","volume":"23","issue":"6","archive_location":"WOS:A1996VD85000001","abstract":"The accurate measurement of absorbance (A=-log T; T=I/I-0) in anisotropic materials like crystals is highly important for the determination of the concentration and orientation of the oscillator (absorber) under investigation. The absorbance in isotropic material is linearly dependent on the concentration of the absorber and on the thickness of the sample (A=epsilon . c . t). Measurement of absorbance in anisotropic media is more complicated, but it can be obtained from polarized spectra (i) on three random, but orthogonal sections of a crystal, or (ii) preferably on two orthogonal sections oriented parallel to each of two axes of the indicatrix ellipsoid. To compare among different crystal classes (including cubic symmetry) it is useful to convert measured absorbance values to one common basis (the total absorbance A,,,), wherein all absorbers are corrected as if they were aligned parallel to the E-vector of the incident light. The total absorption coefficient (a(tot)=A(tot)/t) is calculated by (i) a(tot)=Sigma(i=1)(3)(a(max,i)+a(min,i))/2, or by (ii) a(tot)=a(x)+a(y)+a(z). Only in special. circumstances will unpolarized measurements of absorbance provide data useful for quantitative studies of anisotropic material. The theoretical approach is confirmed by measurements on calcite and topaz. The orientation of the absorber with respect to the axes of the indicatrix ellipsoid is calculated according to A(x)/A(tot)=cos(2) (x angle absorber), and analogously for A(y) and A(z). In this way, correct angles are obtained for all cases of symmetry. The extinction ratio of the polarizer (Pe=I-crossed/I-parallel) has considerable influence on the measured amplitude of absorption bands, especially in cases of strong anisotropic absorbance. However, if Pe is known, the true absorbance values can be calculated even with polarizers of low extinction ratio, according to Amax=-log [(T-max,T-obs-0.5 . Pe . T-min,T-obs)/(1-0.5 . Pe)], and similar for A(min).","ISSN":"0342-1791","shortTitle":"Principles of quantitative absorbance measurements in anisotropic crystals","journalAbbreviation":"Phys. Chem. Miner.","language":"English","author":[{"family":"Libowitzky","given":"E."},{"family":"Rossman","given":"G. R."}],"issued":{"date-parts":[["1996",8]]}}},{"id":2891,"uris":["http://zotero.org/users/3117169/items/8FXZWFQB"],"uri":["http://zotero.org/users/3117169/items/8FXZWFQB"],"itemData":{"id":2891,"type":"article-journal","title":"Quantitative analysis of H-species in anisotropic minerals by polarized infrared spectroscopy along three orthogonal directions","container-title":"Contributions to Mineralogy and Petrology","page":"14","volume":"172","issue":"2-3","source":"link.springer.com","abstract":"Infrared spectroscopy is a powerful technique for probing H-species in nominally anhydrous minerals, and a particular goal of considerable efforts has been providing a simple yet accurate method for the quantification. The available methods, with either polarized or unpolarized analyses, are usually time-consuming or, in some cases, subjected to larger uncertainty than theoretically expected. It is shown here that an empirical approach for measuring the concentration, by determining three polarized infrared spectra along any three mutually perpendicular directions, is theoretically and in particular experimentally correct. The theoretical background is established by considering the integrated absorbance, and the experimental measurements are based on a careful evaluation of the species and content of H in a series of gem-quality orthogonal, monoclinic and triclinic crystals, including olivine, orthopyroxene, clinopyroxene, orthoclase and albite (natural and H-annealed). The results demonstrate that the sum of the integrated absorbance from two polarized spectra along two perpendicular directions in any given plane is a constant, and that the sum of the integrated absorbance from three polarized spectra along any three orthogonal directions is of essentially the same accuracy as that along the principal axes. It is also shown that this method works well, with a relative accuracy within 10%, even at some extreme cases where the sample absorption bands are both intense and strongly anisotropic.","DOI":"10.1007/s00410-017-1336-2","ISSN":"0010-7999, 1432-0967","journalAbbreviation":"Contrib Mineral Petrol","language":"en","author":[{"family":"Shuai","given":"Kang"},{"family":"Yang","given":"Xiaozhi"}],"issued":{"date-parts":[["2017",3,1]]}}}],"schema":"https://github.com/citation-style-language/schema/raw/master/csl-citation.json"} </w:instrText>
       </w:r>
       <w:r>
         <w:fldChar w:fldCharType="separate"/>
@@ -595,7 +604,7 @@
         <w:rPr>
           <w:rFonts w:ascii="Calibri" w:hAnsi="Calibri"/>
         </w:rPr>
-        <w:t>(Libowitzky and Rossman 1996; Shuai and Yang 2017)</w:t>
+        <w:t>(Libowitzky &amp; Rossman, 1996; Shuai &amp; Yang, 2017)</w:t>
       </w:r>
       <w:r>
         <w:fldChar w:fldCharType="end"/>
@@ -610,7 +619,7 @@
         <w:fldChar w:fldCharType="begin"/>
       </w:r>
       <w:r>
-        <w:instrText xml:space="preserve"> ADDIN ZOTERO_ITEM CSL_CITATION {"citationID":"oUR3i62r","properties":{"formattedCitation":"(Bell et al. 2003; Withers et al. 2012)","plainCitation":"(Bell et al. 2003; Withers et al. 2012)"},"citationItems":[{"id":505,"uris":["http://zotero.org/users/3117169/items/727HNJPW"],"uri":["http://zotero.org/users/3117169/items/727HNJPW"],"itemData":{"id":505,"type":"article-journal","title":"Hydroxide in olivine: A quantitative determination of the absolute amount and calibration of the IR spectrum","container-title":"Journal of Geophysical Research-Solid Earth","volume":"108","issue":"B2","archive_location":"WOS:000181985400002","URL":"://WOS:000181985400002","DOI":"10.1029/2001jb000679","ISSN":"0148-0227","shortTitle":"Hydroxide in olivine: A quantitative determination of the absolute amount and calibration of the IR spectrum","author":[{"family":"Bell","given":"D. R."},{"family":"Rossman","given":"G. R."},{"family":"Maldener","given":"J."},{"family":"Endisch","given":"D."},{"family":"Rauch","given":"F."}],"issued":{"date-parts":[["2003",2]]}}},{"id":1097,"uris":["http://zotero.org/users/3117169/items/IKGHAM4U"],"uri":["http://zotero.org/users/3117169/items/IKGHAM4U"],"itemData":{"id":1097,"type":"article-journal","title":"Calibration of infrared spectroscopy by elastic recoil detection analysis of H in synthetic olivine","container-title":"Chemical Geology","page":"92-98","volume":"334","ISSN":"0009-2541","shortTitle":"Calibration of infrared spectroscopy by elastic recoil detection analysis of H in synthetic olivine","author":[{"family":"Withers","given":"Anthony C"},{"family":"Bureau","given":"Hélène"},{"family":"Raepsaet","given":"Caroline"},{"family":"Hirschmann","given":"Marc M"}],"issued":{"date-parts":[["2012"]]}}}],"schema":"https://github.com/citation-style-language/schema/raw/master/csl-citation.json"} </w:instrText>
+        <w:instrText xml:space="preserve"> ADDIN ZOTERO_ITEM CSL_CITATION {"citationID":"oUR3i62r","properties":{"formattedCitation":"(Bell, Rossman, Maldener, Endisch, &amp; Rauch, 2003; Anthony C Withers, Bureau, Raepsaet, &amp; Hirschmann, 2012)","plainCitation":"(Bell, Rossman, Maldener, Endisch, &amp; Rauch, 2003; Anthony C Withers, Bureau, Raepsaet, &amp; Hirschmann, 2012)"},"citationItems":[{"id":505,"uris":["http://zotero.org/users/3117169/items/727HNJPW"],"uri":["http://zotero.org/users/3117169/items/727HNJPW"],"itemData":{"id":505,"type":"article-journal","title":"Hydroxide in olivine: A quantitative determination of the absolute amount and calibration of the IR spectrum","container-title":"Journal of Geophysical Research-Solid Earth","volume":"108","issue":"B2","archive_location":"WOS:000181985400002","URL":"://WOS:000181985400002","DOI":"10.1029/2001jb000679","ISSN":"0148-0227","shortTitle":"Hydroxide in olivine: A quantitative determination of the absolute amount and calibration of the IR spectrum","author":[{"family":"Bell","given":"D. R."},{"family":"Rossman","given":"G. R."},{"family":"Maldener","given":"J."},{"family":"Endisch","given":"D."},{"family":"Rauch","given":"F."}],"issued":{"date-parts":[["2003",2]]}}},{"id":1097,"uris":["http://zotero.org/users/3117169/items/IKGHAM4U"],"uri":["http://zotero.org/users/3117169/items/IKGHAM4U"],"itemData":{"id":1097,"type":"article-journal","title":"Calibration of infrared spectroscopy by elastic recoil detection analysis of H in synthetic olivine","container-title":"Chemical Geology","page":"92-98","volume":"334","ISSN":"0009-2541","shortTitle":"Calibration of infrared spectroscopy by elastic recoil detection analysis of H in synthetic olivine","author":[{"family":"Withers","given":"Anthony C"},{"family":"Bureau","given":"Hélène"},{"family":"Raepsaet","given":"Caroline"},{"family":"Hirschmann","given":"Marc M"}],"issued":{"date-parts":[["2012"]]}}}],"schema":"https://github.com/citation-style-language/schema/raw/master/csl-citation.json"} </w:instrText>
       </w:r>
       <w:r>
         <w:fldChar w:fldCharType="separate"/>
@@ -619,7 +628,7 @@
         <w:rPr>
           <w:rFonts w:ascii="Calibri" w:hAnsi="Calibri"/>
         </w:rPr>
-        <w:t>(Bell et al. 2003; Withers et al. 2012)</w:t>
+        <w:t>(Bell, Rossman, Maldener, Endisch, &amp; Rauch, 2003; Anthony C Withers, Bureau, Raepsaet, &amp; Hirschmann, 2012)</w:t>
       </w:r>
       <w:r>
         <w:fldChar w:fldCharType="end"/>
@@ -1014,7 +1023,7 @@
         <w:fldChar w:fldCharType="begin"/>
       </w:r>
       <w:r>
-        <w:instrText xml:space="preserve"> ADDIN ZOTERO_ITEM CSL_CITATION {"citationID":"WYca9sWc","properties":{"formattedCitation":"(Withers 2013)","plainCitation":"(Withers 2013)"},"citationItems":[{"id":1521,"uris":["http://zotero.org/users/3117169/items/TA7AQD5B"],"uri":["http://zotero.org/users/3117169/items/TA7AQD5B"],"itemData":{"id":1521,"type":"webpage","title":"The Pitzer and Sterner Equation of State for Water","URL":"http://www.geo.umn.edu/people/researchers/withe012/fugacity.htm","shortTitle":"The Pitzer and Sterner Equation of State for Water","author":[{"family":"Withers","given":"A. C."}],"issued":{"date-parts":[["2013"]]},"accessed":{"date-parts":[["2013",8,6]]}}}],"schema":"https://github.com/citation-style-language/schema/raw/master/csl-citation.json"} </w:instrText>
+        <w:instrText xml:space="preserve"> ADDIN ZOTERO_ITEM CSL_CITATION {"citationID":"WYca9sWc","properties":{"formattedCitation":"(A. C. Withers, 2013)","plainCitation":"(A. C. Withers, 2013)"},"citationItems":[{"id":1521,"uris":["http://zotero.org/users/3117169/items/TA7AQD5B"],"uri":["http://zotero.org/users/3117169/items/TA7AQD5B"],"itemData":{"id":1521,"type":"webpage","title":"The Pitzer and Sterner Equation of State for Water","URL":"http://www.geo.umn.edu/people/researchers/withe012/fugacity.htm","shortTitle":"The Pitzer and Sterner Equation of State for Water","author":[{"family":"Withers","given":"A. C."}],"issued":{"date-parts":[["2013"]]},"accessed":{"date-parts":[["2013",8,6]]}}}],"schema":"https://github.com/citation-style-language/schema/raw/master/csl-citation.json"} </w:instrText>
       </w:r>
       <w:r>
         <w:fldChar w:fldCharType="separate"/>
@@ -1023,7 +1032,7 @@
         <w:rPr>
           <w:rFonts w:ascii="Calibri" w:hAnsi="Calibri"/>
         </w:rPr>
-        <w:t>(Withers 2013)</w:t>
+        <w:t>(A. C. Withers, 2013)</w:t>
       </w:r>
       <w:r>
         <w:fldChar w:fldCharType="end"/>
@@ -1065,7 +1074,7 @@
         <w:fldChar w:fldCharType="begin"/>
       </w:r>
       <w:r>
-        <w:instrText xml:space="preserve"> ADDIN ZOTERO_ITEM CSL_CITATION {"citationID":"9q0Bjwss","properties":{"formattedCitation":"(Kohlstedt and Mackwell 1998; Demouchy and Mackwell 2006)","plainCitation":"(Kohlstedt and Mackwell 1998; Demouchy and Mackwell 2006)"},"citationItems":[{"id":831,"uris":["http://zotero.org/users/3117169/items/DGCPHAR8"],"uri":["http://zotero.org/users/3117169/items/DGCPHAR8"],"itemData":{"id":831,"type":"article-journal","title":"Diffusion of hydrogen and intrinsic point defects in olivine","container-title":"Zeitschrift Fur Physikalische Chemie-International Journal of Research in Physical Chemistry &amp; Chemical Physics","page":"147-162","volume":"207","archive_location":"WOS:000076569300010","ISSN":"0942-9352","shortTitle":"Diffusion of hydrogen and intrinsic point defects in olivine","author":[{"family":"Kohlstedt","given":"D. L."},{"family":"Mackwell","given":"S. J."}],"issued":{"date-parts":[["1998"]]}}},{"id":593,"uris":["http://zotero.org/users/3117169/items/8NQVB3JH"],"uri":["http://zotero.org/users/3117169/items/8NQVB3JH"],"itemData":{"id":593,"type":"article-journal","title":"Mechanisms of hydrogen incorporation and diffusion in iron-bearing olivine","container-title":"Physics and Chemistry of Minerals","page":"347-355","volume":"33","issue":"5","archive_location":"WOS:000240439000005","abstract":"The incorporation and diffusion of hydrogen in San Carlos olivine (Fo(90)) single crystals were studied by performing experiments under hydrothermal conditions. The experiments were carried out either at 1.5 GPa, 1,000 degrees C for 1.5 h in a piston cylinder apparatus or at 0.2 GPa, 900 degrees C for 1 or 20 h in a cold-seal vessel. The oxygen fugacity was buffered using Ni-NiO, and the silica activity was buffered by adding San Carlos orthopyroxene powders. Polarized Fourier transform infrared (FTIR) spectroscopy was utilized to quantify the hydroxyl distributions in the samples after the experiments. The resulting infrared spectra reproduce the features of FTIR spectra that are observed in olivine from common mantle peridotite xenoliths. The hydrogen concentration at the edges of the hydrogenated olivine crystals corresponds to concentration levels calculated from published water solubility laws. Hydrogen diffusivities were determined for the three crystallographic axes from profiles of water content as a function of position. The chemical diffusion coefficients are comparable to those previously reported for natural iron-bearing olivine. At high temperature, hydrogenation is dominated by coupled diffusion of protons and octahedrally coordinated metal vacancies (V(Me)\"), where the vacancy diffusion rate limits the process. From the experimental data, we determined the following diffusion laws (diffusivity in m(2) s(-1), activation energies in kJ mol(-1)): D(VMe[100],[010]) = 10(-4.5 +/- 4.1) exp[-(204 +/- 94)/RT] for diffusion along [100] and [010]; D(VMe[001]) = 10(-1.4 +/- 0.5) exp[-(258 +/- 11)/RT] for diffusion along [001]. These diffusion rates are fast enough to modify significantly water contents within olivine grains in xenoliths ascending from the mantle.","DOI":"10.1007/s00269-006-0081-2","ISSN":"0342-1791","shortTitle":"Mechanisms of hydrogen incorporation and diffusion in iron-bearing olivine","author":[{"family":"Demouchy","given":"S."},{"family":"Mackwell","given":"S."}],"issued":{"date-parts":[["2006",8]]}}}],"schema":"https://github.com/citation-style-language/schema/raw/master/csl-citation.json"} </w:instrText>
+        <w:instrText xml:space="preserve"> ADDIN ZOTERO_ITEM CSL_CITATION {"citationID":"9q0Bjwss","properties":{"formattedCitation":"(Demouchy &amp; Mackwell, 2006; Kohlstedt &amp; Mackwell, 1998)","plainCitation":"(Demouchy &amp; Mackwell, 2006; Kohlstedt &amp; Mackwell, 1998)"},"citationItems":[{"id":831,"uris":["http://zotero.org/users/3117169/items/DGCPHAR8"],"uri":["http://zotero.org/users/3117169/items/DGCPHAR8"],"itemData":{"id":831,"type":"article-journal","title":"Diffusion of hydrogen and intrinsic point defects in olivine","container-title":"Zeitschrift Fur Physikalische Chemie-International Journal of Research in Physical Chemistry &amp; Chemical Physics","page":"147-162","volume":"207","archive_location":"WOS:000076569300010","ISSN":"0942-9352","shortTitle":"Diffusion of hydrogen and intrinsic point defects in olivine","author":[{"family":"Kohlstedt","given":"D. L."},{"family":"Mackwell","given":"S. J."}],"issued":{"date-parts":[["1998"]]}}},{"id":593,"uris":["http://zotero.org/users/3117169/items/8NQVB3JH"],"uri":["http://zotero.org/users/3117169/items/8NQVB3JH"],"itemData":{"id":593,"type":"article-journal","title":"Mechanisms of hydrogen incorporation and diffusion in iron-bearing olivine","container-title":"Physics and Chemistry of Minerals","page":"347-355","volume":"33","issue":"5","archive_location":"WOS:000240439000005","abstract":"The incorporation and diffusion of hydrogen in San Carlos olivine (Fo(90)) single crystals were studied by performing experiments under hydrothermal conditions. The experiments were carried out either at 1.5 GPa, 1,000 degrees C for 1.5 h in a piston cylinder apparatus or at 0.2 GPa, 900 degrees C for 1 or 20 h in a cold-seal vessel. The oxygen fugacity was buffered using Ni-NiO, and the silica activity was buffered by adding San Carlos orthopyroxene powders. Polarized Fourier transform infrared (FTIR) spectroscopy was utilized to quantify the hydroxyl distributions in the samples after the experiments. The resulting infrared spectra reproduce the features of FTIR spectra that are observed in olivine from common mantle peridotite xenoliths. The hydrogen concentration at the edges of the hydrogenated olivine crystals corresponds to concentration levels calculated from published water solubility laws. Hydrogen diffusivities were determined for the three crystallographic axes from profiles of water content as a function of position. The chemical diffusion coefficients are comparable to those previously reported for natural iron-bearing olivine. At high temperature, hydrogenation is dominated by coupled diffusion of protons and octahedrally coordinated metal vacancies (V(Me)\"), where the vacancy diffusion rate limits the process. From the experimental data, we determined the following diffusion laws (diffusivity in m(2) s(-1), activation energies in kJ mol(-1)): D(VMe[100],[010]) = 10(-4.5 +/- 4.1) exp[-(204 +/- 94)/RT] for diffusion along [100] and [010]; D(VMe[001]) = 10(-1.4 +/- 0.5) exp[-(258 +/- 11)/RT] for diffusion along [001]. These diffusion rates are fast enough to modify significantly water contents within olivine grains in xenoliths ascending from the mantle.","DOI":"10.1007/s00269-006-0081-2","ISSN":"0342-1791","shortTitle":"Mechanisms of hydrogen incorporation and diffusion in iron-bearing olivine","author":[{"family":"Demouchy","given":"S."},{"family":"Mackwell","given":"S."}],"issued":{"date-parts":[["2006",8]]}}}],"schema":"https://github.com/citation-style-language/schema/raw/master/csl-citation.json"} </w:instrText>
       </w:r>
       <w:r>
         <w:fldChar w:fldCharType="separate"/>
@@ -1074,7 +1083,7 @@
         <w:rPr>
           <w:rFonts w:ascii="Calibri" w:hAnsi="Calibri"/>
         </w:rPr>
-        <w:t>(Kohlstedt and Mackwell 1998; Demouchy and Mackwell 2006)</w:t>
+        <w:t>(Demouchy &amp; Mackwell, 2006; Kohlstedt &amp; Mackwell, 1998)</w:t>
       </w:r>
       <w:r>
         <w:fldChar w:fldCharType="end"/>
@@ -1109,7 +1118,7 @@
         <w:fldChar w:fldCharType="begin"/>
       </w:r>
       <w:r>
-        <w:instrText xml:space="preserve"> ADDIN ZOTERO_ITEM CSL_CITATION {"citationID":"N9iPjw1Z","properties":{"formattedCitation":"(Withers 2013)","plainCitation":"(Withers 2013)"},"citationItems":[{"id":1521,"uris":["http://zotero.org/users/3117169/items/TA7AQD5B"],"uri":["http://zotero.org/users/3117169/items/TA7AQD5B"],"itemData":{"id":1521,"type":"webpage","title":"The Pitzer and Sterner Equation of State for Water","URL":"http://www.geo.umn.edu/people/researchers/withe012/fugacity.htm","shortTitle":"The Pitzer and Sterner Equation of State for Water","author":[{"family":"Withers","given":"A. C."}],"issued":{"date-parts":[["2013"]]},"accessed":{"date-parts":[["2013",8,6]]}}}],"schema":"https://github.com/citation-style-language/schema/raw/master/csl-citation.json"} </w:instrText>
+        <w:instrText xml:space="preserve"> ADDIN ZOTERO_ITEM CSL_CITATION {"citationID":"N9iPjw1Z","properties":{"formattedCitation":"(A. C. Withers, 2013)","plainCitation":"(A. C. Withers, 2013)"},"citationItems":[{"id":1521,"uris":["http://zotero.org/users/3117169/items/TA7AQD5B"],"uri":["http://zotero.org/users/3117169/items/TA7AQD5B"],"itemData":{"id":1521,"type":"webpage","title":"The Pitzer and Sterner Equation of State for Water","URL":"http://www.geo.umn.edu/people/researchers/withe012/fugacity.htm","shortTitle":"The Pitzer and Sterner Equation of State for Water","author":[{"family":"Withers","given":"A. C."}],"issued":{"date-parts":[["2013"]]},"accessed":{"date-parts":[["2013",8,6]]}}}],"schema":"https://github.com/citation-style-language/schema/raw/master/csl-citation.json"} </w:instrText>
       </w:r>
       <w:r>
         <w:fldChar w:fldCharType="separate"/>
@@ -1118,7 +1127,7 @@
         <w:rPr>
           <w:rFonts w:ascii="Calibri" w:hAnsi="Calibri"/>
         </w:rPr>
-        <w:t>(Withers 2013)</w:t>
+        <w:t>(A. C. Withers, 2013)</w:t>
       </w:r>
       <w:r>
         <w:fldChar w:fldCharType="end"/>
@@ -1232,7 +1241,11 @@
         <w:t xml:space="preserve"> determined by</w:t>
       </w:r>
       <w:r>
-        <w:t xml:space="preserve"> the initial concentration of ferric iron</w:t>
+        <w:t xml:space="preserve"> the initial </w:t>
+      </w:r>
+      <w:r>
+        <w:lastRenderedPageBreak/>
+        <w:t>concentration of ferric iron</w:t>
       </w:r>
       <w:r>
         <w:t>.</w:t>
@@ -1256,11 +1269,7 @@
         <w:t>both large</w:t>
       </w:r>
       <w:r>
-        <w:t xml:space="preserve"> </w:t>
-      </w:r>
-      <w:r>
-        <w:lastRenderedPageBreak/>
-        <w:t>enough to easily measure</w:t>
+        <w:t xml:space="preserve"> enough to easily measure</w:t>
       </w:r>
       <w:r>
         <w:t xml:space="preserve"> and </w:t>
@@ -1675,7 +1684,7 @@
         <w:fldChar w:fldCharType="begin"/>
       </w:r>
       <w:r>
-        <w:instrText xml:space="preserve"> ADDIN ZOTERO_ITEM CSL_CITATION {"citationID":"X0tlVge7","properties":{"formattedCitation":"(Ferriss 2015)","plainCitation":"(Ferriss 2015)"},"citationItems":[{"id":1284,"uris":["http://zotero.org/users/3117169/items/NBRIHGJ9"],"uri":["http://zotero.org/users/3117169/items/NBRIHGJ9"],"itemData":{"id":1284,"type":"book","title":"pynams: a Python package for interpreting FTIR spectra of nominally anhydrous minerals (NAMs)","publisher-place":"New York","version":"v0.1.0","event-place":"New York","URL":"https://github.com/EFerriss/pynams","shortTitle":"pynams: a Python package for interpreting FTIR spectra of nominally anhydrous minerals (NAMs)","author":[{"family":"Ferriss","given":"E."}],"issued":{"date-parts":[["2015"]]}}}],"schema":"https://github.com/citation-style-language/schema/raw/master/csl-citation.json"} </w:instrText>
+        <w:instrText xml:space="preserve"> ADDIN ZOTERO_ITEM CSL_CITATION {"citationID":"X0tlVge7","properties":{"formattedCitation":"(E. Ferriss, 2015)","plainCitation":"(E. Ferriss, 2015)"},"citationItems":[{"id":1284,"uris":["http://zotero.org/users/3117169/items/NBRIHGJ9"],"uri":["http://zotero.org/users/3117169/items/NBRIHGJ9"],"itemData":{"id":1284,"type":"book","title":"pynams: a Python package for interpreting FTIR spectra of nominally anhydrous minerals (NAMs)","publisher-place":"New York","version":"v0.1.0","event-place":"New York","URL":"https://github.com/EFerriss/pynams","shortTitle":"pynams: a Python package for interpreting FTIR spectra of nominally anhydrous minerals (NAMs)","author":[{"family":"Ferriss","given":"E."}],"issued":{"date-parts":[["2015"]]}}}],"schema":"https://github.com/citation-style-language/schema/raw/master/csl-citation.json"} </w:instrText>
       </w:r>
       <w:r>
         <w:fldChar w:fldCharType="separate"/>
@@ -1684,7 +1693,7 @@
         <w:rPr>
           <w:rFonts w:ascii="Calibri" w:hAnsi="Calibri"/>
         </w:rPr>
-        <w:t>(Ferriss 2015)</w:t>
+        <w:t>(E. Ferriss, 2015)</w:t>
       </w:r>
       <w:r>
         <w:fldChar w:fldCharType="end"/>
@@ -1707,7 +1716,11 @@
         <w:t>s were</w:t>
       </w:r>
       <w:r>
-        <w:t xml:space="preserve"> applied to individual peaks using the peak heights relative to the quadratic baseline. </w:t>
+        <w:t xml:space="preserve"> applied to individual peaks using the peak heights relative to </w:t>
+      </w:r>
+      <w:r>
+        <w:lastRenderedPageBreak/>
+        <w:t xml:space="preserve">the quadratic baseline. </w:t>
       </w:r>
       <w:r>
         <w:t>Particular</w:t>
@@ -1728,7 +1741,6 @@
         <w:t xml:space="preserve"> 3600 </w:t>
       </w:r>
       <w:r>
-        <w:lastRenderedPageBreak/>
         <w:t>cm</w:t>
       </w:r>
       <w:r>
@@ -1765,91 +1777,9 @@
         <w:fldChar w:fldCharType="begin"/>
       </w:r>
       <w:r>
-        <w:instrText xml:space="preserve"> ADDIN ZOTERO_ITEM CSL_CITATION {"citationID":"C66flTU8","properties":{"formattedCitation":"(Blanchard et al. 2017)","plainCitation":"(Blanchard et al. 2017)"},"citationItems":[{"id":2947,"uris":["http://zotero.org/users/3117169/items/4HZHRKDS"],"uri":["http://zotero.org/users/3117169/items/4HZHRKDS"],"itemData":{"id":2947,"type":"article-journal","title":"Effect of iron and trivalent cations on OH defects in olivine","container-title":"American Mineralogist","page":"302-311","volume":"102","issue":"2","source":"ammin.geoscienceworld.org","abstract":"Hydrogen incorporation in olivine involves many OH defects, which will control the hydrogen solubility at mantle conditions. Several of these OH defects are identified from the investigation of forsterite (the olivine Mg end-member). We study here the effect of Fe2+, Fe3+, Al3+, and Cr3+ on OH defects to improve our understanding of the hydrogen speciation in natural olivine. Low-temperature infrared spectra (−194 °C) are collected on synthetic and natural olivines. These spectra are then interpreted in the light of the theoretical determination of the structural, vibrational, and infrared spectroscopic properties of Fe-related OH defects, using first-principles calculations based on density functional theory. The presence of Fe2+ changes the cationic environment around the fully protonated vacancies in forsterite, leading to a slight modification of their infrared signatures. In particular, the presence of Fe2+ in an octahedral site adjacent to a hydrogarnet-type defect is likely responsible for the additional bands observed at 3599 cm−1 and around 3520–3550 cm−1 in Fe-doped olivines. Results show that the OH bands between 3310 and 3380 cm−1 are associated with the presence of trivalent cations. Specifically, two bands at 3323 and 3358 cm−1, commonly observed in natural olivine, are associated with the substitution of Mg2+ by Cr3+ while two similar bands at 3328 and 3353 cm−1 are associated with the substitution of Mg2+ by Fe3+. The presence of these defects and the “titanoclinohumite” defect in natural olivine clearly underlines the prominent role of trace elements on the hydrogen incorporation in lithospheric olivine.","DOI":"10.2138/am-2017-5777","ISSN":"0003-004X","language":"en","author":[{"family":"Blanchard","given":"Marc"},{"family":"Ingrin","given":"Jannick"},{"family":"Balan","given":"Etienne"},{"family":"Kovács","given":"István"},{"family":"Withers","given":"Anthony C."}],"issued":{"date-parts":[["2017",2,1]]}}}],"schema":"https://github.com/citation-style-language/schema/raw/master/csl-citation.json"} </w:instrText>
-      </w:r>
-      <w:r>
-        <w:fldChar w:fldCharType="separate"/>
-      </w:r>
-      <w:r>
-        <w:rPr>
-          <w:rFonts w:ascii="Calibri" w:hAnsi="Calibri"/>
-        </w:rPr>
-        <w:t>(Blanchard et al. 2017)</w:t>
-      </w:r>
-      <w:r>
-        <w:fldChar w:fldCharType="end"/>
-      </w:r>
-      <w:r>
-        <w:t xml:space="preserve"> that we designate </w:t>
-      </w:r>
-      <w:r>
-        <w:t xml:space="preserve">here </w:t>
-      </w:r>
-      <w:r>
-        <w:rPr>
-          <w:rFonts w:cstheme="minorHAnsi"/>
-        </w:rPr>
-        <w:t>[Si-Fe</w:t>
-      </w:r>
-      <w:r>
-        <w:rPr>
-          <w:rFonts w:cstheme="minorHAnsi"/>
-          <w:vertAlign w:val="superscript"/>
-        </w:rPr>
-        <w:t>2+</w:t>
-      </w:r>
-      <w:r>
-        <w:rPr>
-          <w:rFonts w:cstheme="minorHAnsi"/>
-        </w:rPr>
-        <w:t>]</w:t>
-      </w:r>
-      <w:r>
-        <w:t>;</w:t>
-      </w:r>
-      <w:r>
-        <w:t xml:space="preserve"> </w:t>
-      </w:r>
-      <w:r>
-        <w:t>3525 cm</w:t>
-      </w:r>
-      <w:r>
-        <w:rPr>
-          <w:vertAlign w:val="superscript"/>
-        </w:rPr>
-        <w:t>-1</w:t>
-      </w:r>
-      <w:r>
-        <w:t>, the [</w:t>
-      </w:r>
-      <w:r>
-        <w:t>Ti]</w:t>
-      </w:r>
-      <w:r>
-        <w:t xml:space="preserve"> peak </w:t>
-      </w:r>
-      <w:r>
-        <w:rPr>
-          <w:rFonts w:cstheme="minorHAnsi"/>
-        </w:rPr>
-        <w:t xml:space="preserve">for which </w:t>
-      </w:r>
-      <w:r>
-        <w:rPr>
-          <w:rFonts w:cstheme="minorHAnsi"/>
-        </w:rPr>
-        <w:fldChar w:fldCharType="begin"/>
-      </w:r>
-      <w:r>
-        <w:rPr>
-          <w:rFonts w:cstheme="minorHAnsi"/>
-        </w:rPr>
-        <w:instrText xml:space="preserve"> ADDIN ZOTERO_ITEM CSL_CITATION {"citationID":"1lvccmv2ga","properties":{"custom":"Padr\\uc0\\u243{}n-Navarta, Hermann, and O\\uc0\\u8217{}Neill (2014)","formattedCitation":"{\\rtf Padr\\uc0\\u243{}n-Navarta, Hermann, and O\\uc0\\u8217{}Neill (2014)}","plainCitation":"Padrón-Navarta, Hermann, and O’Neill (2014)"},"citationItems":[{"id":1322,"uris":["http://zotero.org/users/3117169/items/PA93G5UX"],"uri":["http://zotero.org/users/3117169/items/PA93G5UX"],"itemData":{"id":1322,"type":"article-journal","title":"Site-specific hydrogen diffusion rates in forsterite","container-title":"Earth and Planetary Science Letters","page":"100-112","volume":"392","shortTitle":"Site-specific hydrogen diffusion rates in forsterite","author":[{"family":"Padrón-Navarta","given":"Jose Alberto"},{"family":"Hermann","given":"Joerg"},{"family":"O'Neill","given":"Hugh St. C."}],"issued":{"date-parts":[["2014"]]}}}],"schema":"https://github.com/citation-style-language/schema/raw/master/csl-citation.json"} </w:instrText>
-      </w:r>
-      <w:r>
-        <w:rPr>
-          <w:rFonts w:cstheme="minorHAnsi"/>
-        </w:rPr>
+        <w:instrText xml:space="preserve"> ADDIN ZOTERO_ITEM CSL_CITATION {"citationID":"C66flTU8","properties":{"formattedCitation":"{\\rtf (Blanchard, Ingrin, Balan, Kov\\uc0\\u225{}cs, &amp; Withers, 2017)}","plainCitation":"(Blanchard, Ingrin, Balan, Kovács, &amp; Withers, 2017)"},"citationItems":[{"id":2947,"uris":["http://zotero.org/users/3117169/items/4HZHRKDS"],"uri":["http://zotero.org/users/3117169/items/4HZHRKDS"],"itemData":{"id":2947,"type":"article-journal","title":"Effect of iron and trivalent cations on OH defects in olivine","container-title":"American Mineralogist","page":"302-311","volume":"102","issue":"2","source":"ammin.geoscienceworld.org","abstract":"Hydrogen incorporation in olivine involves many OH defects, which will control the hydrogen solubility at mantle conditions. Several of these OH defects are identified from the investigation of forsterite (the olivine Mg end-member). We study here the effect of Fe2+, Fe3+, Al3+, and Cr3+ on OH defects to improve our understanding of the hydrogen speciation in natural olivine. Low-temperature infrared spectra (−194 °C) are collected on synthetic and natural olivines. These spectra are then interpreted in the light of the theoretical determination of the structural, vibrational, and infrared spectroscopic properties of Fe-related OH defects, using first-principles calculations based on density functional theory. The presence of Fe2+ changes the cationic environment around the fully protonated vacancies in forsterite, leading to a slight modification of their infrared signatures. In particular, the presence of Fe2+ in an octahedral site adjacent to a hydrogarnet-type defect is likely responsible for the additional bands observed at 3599 cm−1 and around 3520–3550 cm−1 in Fe-doped olivines. Results show that the OH bands between 3310 and 3380 cm−1 are associated with the presence of trivalent cations. Specifically, two bands at 3323 and 3358 cm−1, commonly observed in natural olivine, are associated with the substitution of Mg2+ by Cr3+ while two similar bands at 3328 and 3353 cm−1 are associated with the substitution of Mg2+ by Fe3+. The presence of these defects and the “titanoclinohumite” defect in natural olivine clearly underlines the prominent role of trace elements on the hydrogen incorporation in lithospheric olivine.","DOI":"10.2138/am-2017-5777","ISSN":"0003-004X","language":"en","author":[{"family":"Blanchard","given":"Marc"},{"family":"Ingrin","given":"Jannick"},{"family":"Balan","given":"Etienne"},{"family":"Kovács","given":"István"},{"family":"Withers","given":"Anthony C."}],"issued":{"date-parts":[["2017",2,1]]}}}],"schema":"https://github.com/citation-style-language/schema/raw/master/csl-citation.json"} </w:instrText>
+      </w:r>
+      <w:r>
         <w:fldChar w:fldCharType="separate"/>
       </w:r>
       <w:r>
@@ -1857,6 +1787,89 @@
           <w:rFonts w:ascii="Calibri" w:hAnsi="Calibri" w:cs="Times New Roman"/>
           <w:szCs w:val="24"/>
         </w:rPr>
+        <w:t>(Blanchard, Ingrin, Balan, Kovács, &amp; Withers, 2017)</w:t>
+      </w:r>
+      <w:r>
+        <w:fldChar w:fldCharType="end"/>
+      </w:r>
+      <w:r>
+        <w:t xml:space="preserve"> that we designate </w:t>
+      </w:r>
+      <w:r>
+        <w:t xml:space="preserve">here </w:t>
+      </w:r>
+      <w:r>
+        <w:rPr>
+          <w:rFonts w:cstheme="minorHAnsi"/>
+        </w:rPr>
+        <w:t>[Si-Fe</w:t>
+      </w:r>
+      <w:r>
+        <w:rPr>
+          <w:rFonts w:cstheme="minorHAnsi"/>
+          <w:vertAlign w:val="superscript"/>
+        </w:rPr>
+        <w:t>2+</w:t>
+      </w:r>
+      <w:r>
+        <w:rPr>
+          <w:rFonts w:cstheme="minorHAnsi"/>
+        </w:rPr>
+        <w:t>]</w:t>
+      </w:r>
+      <w:r>
+        <w:t>;</w:t>
+      </w:r>
+      <w:r>
+        <w:t xml:space="preserve"> </w:t>
+      </w:r>
+      <w:r>
+        <w:t>3525 cm</w:t>
+      </w:r>
+      <w:r>
+        <w:rPr>
+          <w:vertAlign w:val="superscript"/>
+        </w:rPr>
+        <w:t>-1</w:t>
+      </w:r>
+      <w:r>
+        <w:t>, the [</w:t>
+      </w:r>
+      <w:r>
+        <w:t>Ti]</w:t>
+      </w:r>
+      <w:r>
+        <w:t xml:space="preserve"> peak </w:t>
+      </w:r>
+      <w:r>
+        <w:rPr>
+          <w:rFonts w:cstheme="minorHAnsi"/>
+        </w:rPr>
+        <w:t xml:space="preserve">for which </w:t>
+      </w:r>
+      <w:r>
+        <w:rPr>
+          <w:rFonts w:cstheme="minorHAnsi"/>
+        </w:rPr>
+        <w:fldChar w:fldCharType="begin"/>
+      </w:r>
+      <w:r>
+        <w:rPr>
+          <w:rFonts w:cstheme="minorHAnsi"/>
+        </w:rPr>
+        <w:instrText xml:space="preserve"> ADDIN ZOTERO_ITEM CSL_CITATION {"citationID":"1lvccmv2ga","properties":{"custom":"Padr\\uc0\\u243{}n-Navarta, Hermann, and O\\uc0\\u8217{}Neill (2014)","formattedCitation":"{\\rtf Padr\\uc0\\u243{}n-Navarta, Hermann, and O\\uc0\\u8217{}Neill (2014)}","plainCitation":"Padrón-Navarta, Hermann, and O’Neill (2014)"},"citationItems":[{"id":1322,"uris":["http://zotero.org/users/3117169/items/PA93G5UX"],"uri":["http://zotero.org/users/3117169/items/PA93G5UX"],"itemData":{"id":1322,"type":"article-journal","title":"Site-specific hydrogen diffusion rates in forsterite","container-title":"Earth and Planetary Science Letters","page":"100-112","volume":"392","shortTitle":"Site-specific hydrogen diffusion rates in forsterite","author":[{"family":"Padrón-Navarta","given":"Jose Alberto"},{"family":"Hermann","given":"Joerg"},{"family":"O'Neill","given":"Hugh St. C."}],"issued":{"date-parts":[["2014"]]}}}],"schema":"https://github.com/citation-style-language/schema/raw/master/csl-citation.json"} </w:instrText>
+      </w:r>
+      <w:r>
+        <w:rPr>
+          <w:rFonts w:cstheme="minorHAnsi"/>
+        </w:rPr>
+        <w:fldChar w:fldCharType="separate"/>
+      </w:r>
+      <w:r>
+        <w:rPr>
+          <w:rFonts w:ascii="Calibri" w:hAnsi="Calibri" w:cs="Times New Roman"/>
+          <w:szCs w:val="24"/>
+        </w:rPr>
         <w:t>Padrón-Navarta, Hermann, and O’Neill (2014)</w:t>
       </w:r>
       <w:r>
@@ -1932,7 +1945,7 @@
         <w:fldChar w:fldCharType="begin"/>
       </w:r>
       <w:r>
-        <w:instrText xml:space="preserve"> ADDIN ZOTERO_ITEM CSL_CITATION {"citationID":"Cig9j9Co","properties":{"formattedCitation":"(Blanchard et al. 2017)","plainCitation":"(Blanchard et al. 2017)"},"citationItems":[{"id":2947,"uris":["http://zotero.org/users/3117169/items/4HZHRKDS"],"uri":["http://zotero.org/users/3117169/items/4HZHRKDS"],"itemData":{"id":2947,"type":"article-journal","title":"Effect of iron and trivalent cations on OH defects in olivine","container-title":"American Mineralogist","page":"302-311","volume":"102","issue":"2","source":"ammin.geoscienceworld.org","abstract":"Hydrogen incorporation in olivine involves many OH defects, which will control the hydrogen solubility at mantle conditions. Several of these OH defects are identified from the investigation of forsterite (the olivine Mg end-member). We study here the effect of Fe2+, Fe3+, Al3+, and Cr3+ on OH defects to improve our understanding of the hydrogen speciation in natural olivine. Low-temperature infrared spectra (−194 °C) are collected on synthetic and natural olivines. These spectra are then interpreted in the light of the theoretical determination of the structural, vibrational, and infrared spectroscopic properties of Fe-related OH defects, using first-principles calculations based on density functional theory. The presence of Fe2+ changes the cationic environment around the fully protonated vacancies in forsterite, leading to a slight modification of their infrared signatures. In particular, the presence of Fe2+ in an octahedral site adjacent to a hydrogarnet-type defect is likely responsible for the additional bands observed at 3599 cm−1 and around 3520–3550 cm−1 in Fe-doped olivines. Results show that the OH bands between 3310 and 3380 cm−1 are associated with the presence of trivalent cations. Specifically, two bands at 3323 and 3358 cm−1, commonly observed in natural olivine, are associated with the substitution of Mg2+ by Cr3+ while two similar bands at 3328 and 3353 cm−1 are associated with the substitution of Mg2+ by Fe3+. The presence of these defects and the “titanoclinohumite” defect in natural olivine clearly underlines the prominent role of trace elements on the hydrogen incorporation in lithospheric olivine.","DOI":"10.2138/am-2017-5777","ISSN":"0003-004X","language":"en","author":[{"family":"Blanchard","given":"Marc"},{"family":"Ingrin","given":"Jannick"},{"family":"Balan","given":"Etienne"},{"family":"Kovács","given":"István"},{"family":"Withers","given":"Anthony C."}],"issued":{"date-parts":[["2017",2,1]]}}}],"schema":"https://github.com/citation-style-language/schema/raw/master/csl-citation.json"} </w:instrText>
+        <w:instrText xml:space="preserve"> ADDIN ZOTERO_ITEM CSL_CITATION {"citationID":"Cig9j9Co","properties":{"formattedCitation":"(Blanchard et al., 2017)","plainCitation":"(Blanchard et al., 2017)"},"citationItems":[{"id":2947,"uris":["http://zotero.org/users/3117169/items/4HZHRKDS"],"uri":["http://zotero.org/users/3117169/items/4HZHRKDS"],"itemData":{"id":2947,"type":"article-journal","title":"Effect of iron and trivalent cations on OH defects in olivine","container-title":"American Mineralogist","page":"302-311","volume":"102","issue":"2","source":"ammin.geoscienceworld.org","abstract":"Hydrogen incorporation in olivine involves many OH defects, which will control the hydrogen solubility at mantle conditions. Several of these OH defects are identified from the investigation of forsterite (the olivine Mg end-member). We study here the effect of Fe2+, Fe3+, Al3+, and Cr3+ on OH defects to improve our understanding of the hydrogen speciation in natural olivine. Low-temperature infrared spectra (−194 °C) are collected on synthetic and natural olivines. These spectra are then interpreted in the light of the theoretical determination of the structural, vibrational, and infrared spectroscopic properties of Fe-related OH defects, using first-principles calculations based on density functional theory. The presence of Fe2+ changes the cationic environment around the fully protonated vacancies in forsterite, leading to a slight modification of their infrared signatures. In particular, the presence of Fe2+ in an octahedral site adjacent to a hydrogarnet-type defect is likely responsible for the additional bands observed at 3599 cm−1 and around 3520–3550 cm−1 in Fe-doped olivines. Results show that the OH bands between 3310 and 3380 cm−1 are associated with the presence of trivalent cations. Specifically, two bands at 3323 and 3358 cm−1, commonly observed in natural olivine, are associated with the substitution of Mg2+ by Cr3+ while two similar bands at 3328 and 3353 cm−1 are associated with the substitution of Mg2+ by Fe3+. The presence of these defects and the “titanoclinohumite” defect in natural olivine clearly underlines the prominent role of trace elements on the hydrogen incorporation in lithospheric olivine.","DOI":"10.2138/am-2017-5777","ISSN":"0003-004X","language":"en","author":[{"family":"Blanchard","given":"Marc"},{"family":"Ingrin","given":"Jannick"},{"family":"Balan","given":"Etienne"},{"family":"Kovács","given":"István"},{"family":"Withers","given":"Anthony C."}],"issued":{"date-parts":[["2017",2,1]]}}}],"schema":"https://github.com/citation-style-language/schema/raw/master/csl-citation.json"} </w:instrText>
       </w:r>
       <w:r>
         <w:fldChar w:fldCharType="separate"/>
@@ -1941,7 +1954,7 @@
         <w:rPr>
           <w:rFonts w:ascii="Calibri" w:hAnsi="Calibri"/>
         </w:rPr>
-        <w:t>(Blanchard et al. 2017)</w:t>
+        <w:t>(Blanchard et al., 2017)</w:t>
       </w:r>
       <w:r>
         <w:fldChar w:fldCharType="end"/>
@@ -2006,16 +2019,17 @@
         <w:fldChar w:fldCharType="begin"/>
       </w:r>
       <w:r>
-        <w:instrText xml:space="preserve"> ADDIN ZOTERO_ITEM CSL_CITATION {"citationID":"8LaDoyIr","properties":{"formattedCitation":"(Berry et al. 2005)","plainCitation":"(Berry et al. 2005)"},"citationItems":[{"id":967,"uris":["http://zotero.org/users/3117169/items/GA9ABQZ4"],"uri":["http://zotero.org/users/3117169/items/GA9ABQZ4"],"itemData":{"id":967,"type":"article-journal","title":"Fingerprinting the water site in mantle olivine","container-title":"Geology","page":"869-872","volume":"33","issue":"11","archive_location":"WOS:000233059000008","abstract":"Nominally anhydrous minerals such as olivine contain trace amounts of water and may accommodate the entire water budget of the upper mantle. Here we report for the first time synthetic olivines, crystallized experimentally under upper mantle conditions, that reproduce the most common and intense infrared hydroxyl stretching bands (at 3572 and 3525 cm(-1)) observed in spinel peridotite mantle olivines. These bands arise from water accommodated at point defects associated with the trace element Ti, and we suggest that this is the most important defect site in the shallow upper mantle. Additional hydrated defects may occur at higher pressures. We also identify bands related to water associated with Fe3+; these are unlikely to reflect equilibrium with the mantle, and indicate water incorporation during exhumation or retrogression. Water must be present at the defect site appropriate for the mantle, at the conditions of interest, for partitioning, seismic wave speed, and deformation experiments on hydrous olivine to be relevant.","DOI":"10.1130/g21759.1","ISSN":"0091-7613","shortTitle":"Fingerprinting the water site in mantle olivine","journalAbbreviation":"Geology","language":"English","author":[{"family":"Berry","given":"A. J."},{"family":"Hermann","given":"J."},{"family":"O'Neill","given":"H. S. C."},{"family":"Foran","given":"G. J."}],"issued":{"date-parts":[["2005",11]]}}}],"schema":"https://github.com/citation-style-language/schema/raw/master/csl-citation.json"} </w:instrText>
+        <w:instrText xml:space="preserve"> ADDIN ZOTERO_ITEM CSL_CITATION {"citationID":"8LaDoyIr","properties":{"formattedCitation":"{\\rtf (Berry, Hermann, O\\uc0\\u8217{}Neill, &amp; Foran, 2005)}","plainCitation":"(Berry, Hermann, O’Neill, &amp; Foran, 2005)"},"citationItems":[{"id":967,"uris":["http://zotero.org/users/3117169/items/GA9ABQZ4"],"uri":["http://zotero.org/users/3117169/items/GA9ABQZ4"],"itemData":{"id":967,"type":"article-journal","title":"Fingerprinting the water site in mantle olivine","container-title":"Geology","page":"869-872","volume":"33","issue":"11","archive_location":"WOS:000233059000008","abstract":"Nominally anhydrous minerals such as olivine contain trace amounts of water and may accommodate the entire water budget of the upper mantle. Here we report for the first time synthetic olivines, crystallized experimentally under upper mantle conditions, that reproduce the most common and intense infrared hydroxyl stretching bands (at 3572 and 3525 cm(-1)) observed in spinel peridotite mantle olivines. These bands arise from water accommodated at point defects associated with the trace element Ti, and we suggest that this is the most important defect site in the shallow upper mantle. Additional hydrated defects may occur at higher pressures. We also identify bands related to water associated with Fe3+; these are unlikely to reflect equilibrium with the mantle, and indicate water incorporation during exhumation or retrogression. Water must be present at the defect site appropriate for the mantle, at the conditions of interest, for partitioning, seismic wave speed, and deformation experiments on hydrous olivine to be relevant.","DOI":"10.1130/g21759.1","ISSN":"0091-7613","shortTitle":"Fingerprinting the water site in mantle olivine","journalAbbreviation":"Geology","language":"English","author":[{"family":"Berry","given":"A. J."},{"family":"Hermann","given":"J."},{"family":"O'Neill","given":"H. S. C."},{"family":"Foran","given":"G. J."}],"issued":{"date-parts":[["2005",11]]}}}],"schema":"https://github.com/citation-style-language/schema/raw/master/csl-citation.json"} </w:instrText>
       </w:r>
       <w:r>
         <w:fldChar w:fldCharType="separate"/>
       </w:r>
       <w:r>
         <w:rPr>
-          <w:rFonts w:ascii="Calibri" w:hAnsi="Calibri"/>
-        </w:rPr>
-        <w:t>(Berry et al. 2005)</w:t>
+          <w:rFonts w:ascii="Calibri" w:hAnsi="Calibri" w:cs="Times New Roman"/>
+          <w:szCs w:val="24"/>
+        </w:rPr>
+        <w:t>(Berry, Hermann, O’Neill, &amp; Foran, 2005)</w:t>
       </w:r>
       <w:r>
         <w:fldChar w:fldCharType="end"/>
@@ -2092,7 +2106,7 @@
         <w:fldChar w:fldCharType="begin"/>
       </w:r>
       <w:r>
-        <w:instrText xml:space="preserve"> ADDIN ZOTERO_ITEM CSL_CITATION {"citationID":"UjVQf3OP","properties":{"formattedCitation":"(Ruprecht and Plank 2013; Ferguson et al. 2016)","plainCitation":"(Ruprecht and Plank 2013; Ferguson et al. 2016)"},"citationItems":[{"id":2899,"uris":["http://zotero.org/users/3117169/items/IXHFNBQT"],"uri":["http://zotero.org/users/3117169/items/IXHFNBQT"],"itemData":{"id":2899,"type":"article-journal","title":"Feeding andesitic eruptions with a high-speed connection from the mantle","container-title":"Nature","page":"68-72","volume":"500","issue":"7460","ISSN":"0028-0836","journalAbbreviation":"Nature","author":[{"family":"Ruprecht","given":"Philipp"},{"family":"Plank","given":"Terry"}],"issued":{"date-parts":[["2013",8,1]]}}},{"id":2889,"uris":["http://zotero.org/users/3117169/items/4WSSTZKG"],"uri":["http://zotero.org/users/3117169/items/4WSSTZKG"],"itemData":{"id":2889,"type":"article-journal","title":"Magma decompression rates during explosive eruptions of Kīlauea volcano, Hawaii, recorded by melt embayments","container-title":"Bulletin of Volcanology","page":"71","volume":"78","issue":"10","source":"link.springer.com","abstract":"The decompression rate of magma as it ascends during volcanic eruptions is an important but poorly constrained parameter that controls many of the processes that influence eruptive behavior. In this study, we quantify decompression rates for basaltic magmas using volatile diffusion in olivine-hosted melt tubes (embayments) for three contrasting eruptions of Kīlauea volcano, Hawaii. Incomplete exsolution of H2O, CO2, and S from the embayment melts during eruptive ascent creates diffusion profiles that can be measured using microanalytical techniques, and then modeled to infer the average decompression rate. We obtain average rates of ~0.05–0.45 MPa s−1 for eruptions ranging from Hawaiian style fountains to basaltic subplinian, with the more intense eruptions having higher rates. The ascent timescales for these magmas vary from around ~5 to ~36 min from depths of ~2 to ~4 km, respectively. Decompression-exsolution models based on the embayment data also allow for an estimate of the mass fraction of pre-existing exsolved volatiles within the magma body. In the eruptions studied, this varies from 0.1 to 3.2 wt% but does not appear to be the key control on eruptive intensity. Our results do not support a direct link between the concentration of pre-eruptive volatiles and eruptive intensity; rather, they suggest that for these eruptions, decompression rates are proportional to independent estimates of mass discharge rate. Although the intensity of eruptions is defined by the discharge rate, based on the currently available dataset of embayment analyses, it does not appear to scale linearly with average decompression rate. This study demonstrates the utility of the embayment method for providing quantitative constraints on magma ascent during explosive basaltic eruptions.","DOI":"10.1007/s00445-016-1064-x","ISSN":"0258-8900, 1432-0819","journalAbbreviation":"Bull Volcanol","language":"en","author":[{"family":"Ferguson","given":"David J."},{"family":"Gonnermann","given":"Helge M."},{"family":"Ruprecht","given":"Philipp"},{"family":"Plank","given":"Terry"},{"family":"Hauri","given":"Erik H."},{"family":"Houghton","given":"Bruce F."},{"family":"Swanson","given":"Donald A."}],"issued":{"date-parts":[["2016",10,1]]}}}],"schema":"https://github.com/citation-style-language/schema/raw/master/csl-citation.json"} </w:instrText>
+        <w:instrText xml:space="preserve"> ADDIN ZOTERO_ITEM CSL_CITATION {"citationID":"UjVQf3OP","properties":{"formattedCitation":"(Ferguson et al., 2016; Ruprecht &amp; Plank, 2013)","plainCitation":"(Ferguson et al., 2016; Ruprecht &amp; Plank, 2013)"},"citationItems":[{"id":2899,"uris":["http://zotero.org/users/3117169/items/IXHFNBQT"],"uri":["http://zotero.org/users/3117169/items/IXHFNBQT"],"itemData":{"id":2899,"type":"article-journal","title":"Feeding andesitic eruptions with a high-speed connection from the mantle","container-title":"Nature","page":"68-72","volume":"500","issue":"7460","ISSN":"0028-0836","journalAbbreviation":"Nature","author":[{"family":"Ruprecht","given":"Philipp"},{"family":"Plank","given":"Terry"}],"issued":{"date-parts":[["2013",8,1]]}}},{"id":2889,"uris":["http://zotero.org/users/3117169/items/4WSSTZKG"],"uri":["http://zotero.org/users/3117169/items/4WSSTZKG"],"itemData":{"id":2889,"type":"article-journal","title":"Magma decompression rates during explosive eruptions of Kīlauea volcano, Hawaii, recorded by melt embayments","container-title":"Bulletin of Volcanology","page":"71","volume":"78","issue":"10","source":"link.springer.com","abstract":"The decompression rate of magma as it ascends during volcanic eruptions is an important but poorly constrained parameter that controls many of the processes that influence eruptive behavior. In this study, we quantify decompression rates for basaltic magmas using volatile diffusion in olivine-hosted melt tubes (embayments) for three contrasting eruptions of Kīlauea volcano, Hawaii. Incomplete exsolution of H2O, CO2, and S from the embayment melts during eruptive ascent creates diffusion profiles that can be measured using microanalytical techniques, and then modeled to infer the average decompression rate. We obtain average rates of ~0.05–0.45 MPa s−1 for eruptions ranging from Hawaiian style fountains to basaltic subplinian, with the more intense eruptions having higher rates. The ascent timescales for these magmas vary from around ~5 to ~36 min from depths of ~2 to ~4 km, respectively. Decompression-exsolution models based on the embayment data also allow for an estimate of the mass fraction of pre-existing exsolved volatiles within the magma body. In the eruptions studied, this varies from 0.1 to 3.2 wt% but does not appear to be the key control on eruptive intensity. Our results do not support a direct link between the concentration of pre-eruptive volatiles and eruptive intensity; rather, they suggest that for these eruptions, decompression rates are proportional to independent estimates of mass discharge rate. Although the intensity of eruptions is defined by the discharge rate, based on the currently available dataset of embayment analyses, it does not appear to scale linearly with average decompression rate. This study demonstrates the utility of the embayment method for providing quantitative constraints on magma ascent during explosive basaltic eruptions.","DOI":"10.1007/s00445-016-1064-x","ISSN":"0258-8900, 1432-0819","journalAbbreviation":"Bull Volcanol","language":"en","author":[{"family":"Ferguson","given":"David J."},{"family":"Gonnermann","given":"Helge M."},{"family":"Ruprecht","given":"Philipp"},{"family":"Plank","given":"Terry"},{"family":"Hauri","given":"Erik H."},{"family":"Houghton","given":"Bruce F."},{"family":"Swanson","given":"Donald A."}],"issued":{"date-parts":[["2016",10,1]]}}}],"schema":"https://github.com/citation-style-language/schema/raw/master/csl-citation.json"} </w:instrText>
       </w:r>
       <w:r>
         <w:fldChar w:fldCharType="separate"/>
@@ -2101,7 +2115,7 @@
         <w:rPr>
           <w:rFonts w:ascii="Calibri" w:hAnsi="Calibri"/>
         </w:rPr>
-        <w:t>(Ruprecht and Plank 2013; Ferguson et al. 2016)</w:t>
+        <w:t>(Ferguson et al., 2016; Ruprecht &amp; Plank, 2013)</w:t>
       </w:r>
       <w:r>
         <w:fldChar w:fldCharType="end"/>
@@ -2247,7 +2261,7 @@
         <w:rPr>
           <w:b/>
         </w:rPr>
-        <w:instrText xml:space="preserve"> ADDIN ZOTERO_ITEM CSL_CITATION {"citationID":"J5Q0ruSv","properties":{"formattedCitation":"(Peslier and Luhr 2006; Kurosawa, Yurimoto, and Sueno 1997)","plainCitation":"(Peslier and Luhr 2006; Kurosawa, Yurimoto, and Sueno 1997)"},"citationItems":[{"id":1032,"uris":["http://zotero.org/users/3117169/items/HKJ9PURB"],"uri":["http://zotero.org/users/3117169/items/HKJ9PURB"],"itemData":{"id":1032,"type":"article-journal","title":"Hydrogen loss from olivines in mantle xenoliths from Simcoe (USA) and Mexico: Mafic alkalic magma ascent rates and water budget of the sub-continental lithosphere","container-title":"Earth and Planetary Science Letters","page":"302-319","volume":"242","issue":"3-4","archive_location":"WOS:000235855100006","abstract":"Olivines in spinel-peridotite mantle xenoliths from Simcoe (Washington State, USA) and Mexico were analyzed by Fourier-transform infrared spectrometry (FTIR) to determine their water contents. The main OH absorbance peaks of most samples are located between 3600 and 3450 cm(-1) (Group I), with a few samples having minor peaks between 3450 and 3100 cm(-1) (Group II). Olivines from one Mexican sample have larger peaks in Group II than in Group I. Most of these OH peaks are predicted by experimental data from the literature in the appropriate range of silica activities and iron contents. A few high-forsterite olivines, however, have mainly Group I peaks which at these low iron contents is characteristic of low-silica activity. Because these olivines coexist with orthopyroxene in the peridotite, buffering silica activity at relatively high values, their FTIR spectra may reflect disturbance of their hydrogen by melts or fluids, most probably associated with the host magma. In eight out of nine samples for which measurement at the olivine edges was possible, water contents are higher in the grain centers than at their edges, with cross-sections showing typical diffusion profiles. Moreover, water concentrations in some samples increase with olivine size. Loss of hydrogen from the olivine during xenolith transport to the surface is likely responsible for these variations. These water-concentration gradients allowed calculation of the duration of hydrogen loss, which ranges from 18 to 65 h, corresponding to host mafic-alkalic magma ascent rates of 0.2-0.5 m s(-1). The highest measured water contents in olivines from individual xenoliths range from 0 to 6.8 ppm and increase with those of clino- and orthopyroxenes. Differences in hydrogen partition coefficients between olivine and pyroxenes from our data and from experiments suggest that the analyzed olivines lost at least 40% of their water during ascent from the mantle. Olivine water contents do not correlate with partial melting indices, but samples with high olivine water contents generally have low clinopyroxene La/Yb ratios and low spinel Fe(3+)/Sigma Fe ratios and resultant oxygen fugacities, and vice-versa. Metasomatism by fluids or melts and the ambient oxygen fugacity of the mantle may have played roles in the original incorporation of hydrogen into these olivines, but such primary signals have probably been obscured by later hydrogen loss. The systematically lower water contents of olivines in Mexican and Simcoe xenoliths relative to those from cratonic xenoliths may mainly reflect lower host-magma ascent velocities for mafic alkalic magmas compared to kimberlites. Calculated whole-rock water contents for the studied spinel-peridotite xenoliths range from 2.5 to 154 ppm. If 150 ppm, were representative of the water content in the entire upper mantle (to 410 km), the amount of water stored there can be speculated to be only about 0.06 times the equivalent mass of Earth's oceans. (c) 2006 Elsevier B.V. All rights reserved.","DOI":"10.1016/j.epsl.2005.12.019","ISSN":"0012-821X","shortTitle":"Hydrogen loss from olivines in mantle xenoliths from Simcoe (USA) and Mexico: Mafic alkalic magma ascent rates and water budget of the sub-continental lithosphere","author":[{"family":"Peslier","given":"A. H."},{"family":"Luhr","given":"J. F."}],"issued":{"date-parts":[["2006",2]]}}},{"id":1461,"uris":["http://zotero.org/users/3117169/items/S2NK9F3I"],"uri":["http://zotero.org/users/3117169/items/S2NK9F3I"],"itemData":{"id":1461,"type":"article-journal","title":"Patterns in the hydrogen and trace element compositions of mantle olivines","container-title":"Physics and Chemistry of Glasses","page":"385-395","volume":"24","shortTitle":"Patterns in the hydrogen and trace element compositions of mantle olivines","author":[{"family":"Kurosawa","given":"M."},{"family":"Yurimoto","given":"H."},{"family":"Sueno","given":"S."}],"issued":{"date-parts":[["1997"]]}}}],"schema":"https://github.com/citation-style-language/schema/raw/master/csl-citation.json"} </w:instrText>
+        <w:instrText xml:space="preserve"> ADDIN ZOTERO_ITEM CSL_CITATION {"citationID":"J5Q0ruSv","properties":{"formattedCitation":"(Kurosawa, Yurimoto, &amp; Sueno, 1997; Peslier &amp; Luhr, 2006)","plainCitation":"(Kurosawa, Yurimoto, &amp; Sueno, 1997; Peslier &amp; Luhr, 2006)"},"citationItems":[{"id":1032,"uris":["http://zotero.org/users/3117169/items/HKJ9PURB"],"uri":["http://zotero.org/users/3117169/items/HKJ9PURB"],"itemData":{"id":1032,"type":"article-journal","title":"Hydrogen loss from olivines in mantle xenoliths from Simcoe (USA) and Mexico: Mafic alkalic magma ascent rates and water budget of the sub-continental lithosphere","container-title":"Earth and Planetary Science Letters","page":"302-319","volume":"242","issue":"3-4","archive_location":"WOS:000235855100006","abstract":"Olivines in spinel-peridotite mantle xenoliths from Simcoe (Washington State, USA) and Mexico were analyzed by Fourier-transform infrared spectrometry (FTIR) to determine their water contents. The main OH absorbance peaks of most samples are located between 3600 and 3450 cm(-1) (Group I), with a few samples having minor peaks between 3450 and 3100 cm(-1) (Group II). Olivines from one Mexican sample have larger peaks in Group II than in Group I. Most of these OH peaks are predicted by experimental data from the literature in the appropriate range of silica activities and iron contents. A few high-forsterite olivines, however, have mainly Group I peaks which at these low iron contents is characteristic of low-silica activity. Because these olivines coexist with orthopyroxene in the peridotite, buffering silica activity at relatively high values, their FTIR spectra may reflect disturbance of their hydrogen by melts or fluids, most probably associated with the host magma. In eight out of nine samples for which measurement at the olivine edges was possible, water contents are higher in the grain centers than at their edges, with cross-sections showing typical diffusion profiles. Moreover, water concentrations in some samples increase with olivine size. Loss of hydrogen from the olivine during xenolith transport to the surface is likely responsible for these variations. These water-concentration gradients allowed calculation of the duration of hydrogen loss, which ranges from 18 to 65 h, corresponding to host mafic-alkalic magma ascent rates of 0.2-0.5 m s(-1). The highest measured water contents in olivines from individual xenoliths range from 0 to 6.8 ppm and increase with those of clino- and orthopyroxenes. Differences in hydrogen partition coefficients between olivine and pyroxenes from our data and from experiments suggest that the analyzed olivines lost at least 40% of their water during ascent from the mantle. Olivine water contents do not correlate with partial melting indices, but samples with high olivine water contents generally have low clinopyroxene La/Yb ratios and low spinel Fe(3+)/Sigma Fe ratios and resultant oxygen fugacities, and vice-versa. Metasomatism by fluids or melts and the ambient oxygen fugacity of the mantle may have played roles in the original incorporation of hydrogen into these olivines, but such primary signals have probably been obscured by later hydrogen loss. The systematically lower water contents of olivines in Mexican and Simcoe xenoliths relative to those from cratonic xenoliths may mainly reflect lower host-magma ascent velocities for mafic alkalic magmas compared to kimberlites. Calculated whole-rock water contents for the studied spinel-peridotite xenoliths range from 2.5 to 154 ppm. If 150 ppm, were representative of the water content in the entire upper mantle (to 410 km), the amount of water stored there can be speculated to be only about 0.06 times the equivalent mass of Earth's oceans. (c) 2006 Elsevier B.V. All rights reserved.","DOI":"10.1016/j.epsl.2005.12.019","ISSN":"0012-821X","shortTitle":"Hydrogen loss from olivines in mantle xenoliths from Simcoe (USA) and Mexico: Mafic alkalic magma ascent rates and water budget of the sub-continental lithosphere","author":[{"family":"Peslier","given":"A. H."},{"family":"Luhr","given":"J. F."}],"issued":{"date-parts":[["2006",2]]}}},{"id":1461,"uris":["http://zotero.org/users/3117169/items/S2NK9F3I"],"uri":["http://zotero.org/users/3117169/items/S2NK9F3I"],"itemData":{"id":1461,"type":"article-journal","title":"Patterns in the hydrogen and trace element compositions of mantle olivines","container-title":"Physics and Chemistry of Glasses","page":"385-395","volume":"24","shortTitle":"Patterns in the hydrogen and trace element compositions of mantle olivines","author":[{"family":"Kurosawa","given":"M."},{"family":"Yurimoto","given":"H."},{"family":"Sueno","given":"S."}],"issued":{"date-parts":[["1997"]]}}}],"schema":"https://github.com/citation-style-language/schema/raw/master/csl-citation.json"} </w:instrText>
       </w:r>
       <w:r>
         <w:rPr>
@@ -2259,7 +2273,7 @@
         <w:rPr>
           <w:rFonts w:ascii="Calibri" w:hAnsi="Calibri"/>
         </w:rPr>
-        <w:t>(Peslier and Luhr 2006; Kurosawa, Yurimoto, and Sueno 1997)</w:t>
+        <w:t>(Kurosawa, Yurimoto, &amp; Sueno, 1997; Peslier &amp; Luhr, 2006)</w:t>
       </w:r>
       <w:r>
         <w:rPr>
@@ -2291,7 +2305,13 @@
         <w:t xml:space="preserve"> oriented primarily || [100] in both Kilauea Iki and San Carlos olivine correspond to t</w:t>
       </w:r>
       <w:r>
-        <w:t>he [Ti] incorporation mechanism, amd t</w:t>
+        <w:t xml:space="preserve">he [Ti] incorporation mechanism, </w:t>
+      </w:r>
+      <w:r>
+        <w:t>and</w:t>
+      </w:r>
+      <w:r>
+        <w:t xml:space="preserve"> t</w:t>
       </w:r>
       <w:r>
         <w:t xml:space="preserve">he high-wavenumber peaks that primarily appear as shoulders on the [Ti] peaks correspond to the [Si] mechanism </w:t>
@@ -2300,7 +2320,7 @@
         <w:fldChar w:fldCharType="begin"/>
       </w:r>
       <w:r>
-        <w:instrText xml:space="preserve"> ADDIN ZOTERO_ITEM CSL_CITATION {"citationID":"jfgkLYDc","properties":{"formattedCitation":"(Berry et al. 2005)","plainCitation":"(Berry et al. 2005)"},"citationItems":[{"id":967,"uris":["http://zotero.org/users/3117169/items/GA9ABQZ4"],"uri":["http://zotero.org/users/3117169/items/GA9ABQZ4"],"itemData":{"id":967,"type":"article-journal","title":"Fingerprinting the water site in mantle olivine","container-title":"Geology","page":"869-872","volume":"33","issue":"11","archive_location":"WOS:000233059000008","abstract":"Nominally anhydrous minerals such as olivine contain trace amounts of water and may accommodate the entire water budget of the upper mantle. Here we report for the first time synthetic olivines, crystallized experimentally under upper mantle conditions, that reproduce the most common and intense infrared hydroxyl stretching bands (at 3572 and 3525 cm(-1)) observed in spinel peridotite mantle olivines. These bands arise from water accommodated at point defects associated with the trace element Ti, and we suggest that this is the most important defect site in the shallow upper mantle. Additional hydrated defects may occur at higher pressures. We also identify bands related to water associated with Fe3+; these are unlikely to reflect equilibrium with the mantle, and indicate water incorporation during exhumation or retrogression. Water must be present at the defect site appropriate for the mantle, at the conditions of interest, for partitioning, seismic wave speed, and deformation experiments on hydrous olivine to be relevant.","DOI":"10.1130/g21759.1","ISSN":"0091-7613","shortTitle":"Fingerprinting the water site in mantle olivine","journalAbbreviation":"Geology","language":"English","author":[{"family":"Berry","given":"A. J."},{"family":"Hermann","given":"J."},{"family":"O'Neill","given":"H. S. C."},{"family":"Foran","given":"G. J."}],"issued":{"date-parts":[["2005",11]]}}}],"schema":"https://github.com/citation-style-language/schema/raw/master/csl-citation.json"} </w:instrText>
+        <w:instrText xml:space="preserve"> ADDIN ZOTERO_ITEM CSL_CITATION {"citationID":"jfgkLYDc","properties":{"formattedCitation":"(Berry et al., 2005)","plainCitation":"(Berry et al., 2005)"},"citationItems":[{"id":967,"uris":["http://zotero.org/users/3117169/items/GA9ABQZ4"],"uri":["http://zotero.org/users/3117169/items/GA9ABQZ4"],"itemData":{"id":967,"type":"article-journal","title":"Fingerprinting the water site in mantle olivine","container-title":"Geology","page":"869-872","volume":"33","issue":"11","archive_location":"WOS:000233059000008","abstract":"Nominally anhydrous minerals such as olivine contain trace amounts of water and may accommodate the entire water budget of the upper mantle. Here we report for the first time synthetic olivines, crystallized experimentally under upper mantle conditions, that reproduce the most common and intense infrared hydroxyl stretching bands (at 3572 and 3525 cm(-1)) observed in spinel peridotite mantle olivines. These bands arise from water accommodated at point defects associated with the trace element Ti, and we suggest that this is the most important defect site in the shallow upper mantle. Additional hydrated defects may occur at higher pressures. We also identify bands related to water associated with Fe3+; these are unlikely to reflect equilibrium with the mantle, and indicate water incorporation during exhumation or retrogression. Water must be present at the defect site appropriate for the mantle, at the conditions of interest, for partitioning, seismic wave speed, and deformation experiments on hydrous olivine to be relevant.","DOI":"10.1130/g21759.1","ISSN":"0091-7613","shortTitle":"Fingerprinting the water site in mantle olivine","journalAbbreviation":"Geology","language":"English","author":[{"family":"Berry","given":"A. J."},{"family":"Hermann","given":"J."},{"family":"O'Neill","given":"H. S. C."},{"family":"Foran","given":"G. J."}],"issued":{"date-parts":[["2005",11]]}}}],"schema":"https://github.com/citation-style-language/schema/raw/master/csl-citation.json"} </w:instrText>
       </w:r>
       <w:r>
         <w:fldChar w:fldCharType="separate"/>
@@ -2309,7 +2329,7 @@
         <w:rPr>
           <w:rFonts w:ascii="Calibri" w:hAnsi="Calibri"/>
         </w:rPr>
-        <w:t>(Berry et al. 2005)</w:t>
+        <w:t>(Berry et al., 2005)</w:t>
       </w:r>
       <w:r>
         <w:fldChar w:fldCharType="end"/>
@@ -2339,7 +2359,7 @@
         <w:fldChar w:fldCharType="begin"/>
       </w:r>
       <w:r>
-        <w:instrText xml:space="preserve"> ADDIN ZOTERO_ITEM CSL_CITATION {"citationID":"H8YmtTPy","properties":{"formattedCitation":"(Blanchard et al. 2017)","plainCitation":"(Blanchard et al. 2017)"},"citationItems":[{"id":2947,"uris":["http://zotero.org/users/3117169/items/4HZHRKDS"],"uri":["http://zotero.org/users/3117169/items/4HZHRKDS"],"itemData":{"id":2947,"type":"article-journal","title":"Effect of iron and trivalent cations on OH defects in olivine","container-title":"American Mineralogist","page":"302-311","volume":"102","issue":"2","source":"ammin.geoscienceworld.org","abstract":"Hydrogen incorporation in olivine involves many OH defects, which will control the hydrogen solubility at mantle conditions. Several of these OH defects are identified from the investigation of forsterite (the olivine Mg end-member). We study here the effect of Fe2+, Fe3+, Al3+, and Cr3+ on OH defects to improve our understanding of the hydrogen speciation in natural olivine. Low-temperature infrared spectra (−194 °C) are collected on synthetic and natural olivines. These spectra are then interpreted in the light of the theoretical determination of the structural, vibrational, and infrared spectroscopic properties of Fe-related OH defects, using first-principles calculations based on density functional theory. The presence of Fe2+ changes the cationic environment around the fully protonated vacancies in forsterite, leading to a slight modification of their infrared signatures. In particular, the presence of Fe2+ in an octahedral site adjacent to a hydrogarnet-type defect is likely responsible for the additional bands observed at 3599 cm−1 and around 3520–3550 cm−1 in Fe-doped olivines. Results show that the OH bands between 3310 and 3380 cm−1 are associated with the presence of trivalent cations. Specifically, two bands at 3323 and 3358 cm−1, commonly observed in natural olivine, are associated with the substitution of Mg2+ by Cr3+ while two similar bands at 3328 and 3353 cm−1 are associated with the substitution of Mg2+ by Fe3+. The presence of these defects and the “titanoclinohumite” defect in natural olivine clearly underlines the prominent role of trace elements on the hydrogen incorporation in lithospheric olivine.","DOI":"10.2138/am-2017-5777","ISSN":"0003-004X","language":"en","author":[{"family":"Blanchard","given":"Marc"},{"family":"Ingrin","given":"Jannick"},{"family":"Balan","given":"Etienne"},{"family":"Kovács","given":"István"},{"family":"Withers","given":"Anthony C."}],"issued":{"date-parts":[["2017",2,1]]}}}],"schema":"https://github.com/citation-style-language/schema/raw/master/csl-citation.json"} </w:instrText>
+        <w:instrText xml:space="preserve"> ADDIN ZOTERO_ITEM CSL_CITATION {"citationID":"H8YmtTPy","properties":{"formattedCitation":"(Blanchard et al., 2017)","plainCitation":"(Blanchard et al., 2017)"},"citationItems":[{"id":2947,"uris":["http://zotero.org/users/3117169/items/4HZHRKDS"],"uri":["http://zotero.org/users/3117169/items/4HZHRKDS"],"itemData":{"id":2947,"type":"article-journal","title":"Effect of iron and trivalent cations on OH defects in olivine","container-title":"American Mineralogist","page":"302-311","volume":"102","issue":"2","source":"ammin.geoscienceworld.org","abstract":"Hydrogen incorporation in olivine involves many OH defects, which will control the hydrogen solubility at mantle conditions. Several of these OH defects are identified from the investigation of forsterite (the olivine Mg end-member). We study here the effect of Fe2+, Fe3+, Al3+, and Cr3+ on OH defects to improve our understanding of the hydrogen speciation in natural olivine. Low-temperature infrared spectra (−194 °C) are collected on synthetic and natural olivines. These spectra are then interpreted in the light of the theoretical determination of the structural, vibrational, and infrared spectroscopic properties of Fe-related OH defects, using first-principles calculations based on density functional theory. The presence of Fe2+ changes the cationic environment around the fully protonated vacancies in forsterite, leading to a slight modification of their infrared signatures. In particular, the presence of Fe2+ in an octahedral site adjacent to a hydrogarnet-type defect is likely responsible for the additional bands observed at 3599 cm−1 and around 3520–3550 cm−1 in Fe-doped olivines. Results show that the OH bands between 3310 and 3380 cm−1 are associated with the presence of trivalent cations. Specifically, two bands at 3323 and 3358 cm−1, commonly observed in natural olivine, are associated with the substitution of Mg2+ by Cr3+ while two similar bands at 3328 and 3353 cm−1 are associated with the substitution of Mg2+ by Fe3+. The presence of these defects and the “titanoclinohumite” defect in natural olivine clearly underlines the prominent role of trace elements on the hydrogen incorporation in lithospheric olivine.","DOI":"10.2138/am-2017-5777","ISSN":"0003-004X","language":"en","author":[{"family":"Blanchard","given":"Marc"},{"family":"Ingrin","given":"Jannick"},{"family":"Balan","given":"Etienne"},{"family":"Kovács","given":"István"},{"family":"Withers","given":"Anthony C."}],"issued":{"date-parts":[["2017",2,1]]}}}],"schema":"https://github.com/citation-style-language/schema/raw/master/csl-citation.json"} </w:instrText>
       </w:r>
       <w:r>
         <w:fldChar w:fldCharType="separate"/>
@@ -2348,7 +2368,7 @@
         <w:rPr>
           <w:rFonts w:ascii="Calibri" w:hAnsi="Calibri"/>
         </w:rPr>
-        <w:t>(Blanchard et al. 2017)</w:t>
+        <w:t>(Blanchard et al., 2017)</w:t>
       </w:r>
       <w:r>
         <w:fldChar w:fldCharType="end"/>
@@ -3404,7 +3424,19 @@
               <w:rPr>
                 <w:b/>
               </w:rPr>
-              <w:t xml:space="preserve">32+/-23 </w:t>
+              <w:t>32+/-23</w:t>
+            </w:r>
+            <w:r>
+              <w:rPr>
+                <w:b/>
+              </w:rPr>
+              <w:t>*</w:t>
+            </w:r>
+            <w:r>
+              <w:rPr>
+                <w:b/>
+              </w:rPr>
+              <w:t xml:space="preserve"> </w:t>
             </w:r>
           </w:p>
           <w:p>
@@ -3415,7 +3447,19 @@
               <w:rPr>
                 <w:b/>
               </w:rPr>
-              <w:t xml:space="preserve">14+/-10 </w:t>
+              <w:t>14+/-10</w:t>
+            </w:r>
+            <w:r>
+              <w:rPr>
+                <w:b/>
+              </w:rPr>
+              <w:t>*</w:t>
+            </w:r>
+            <w:r>
+              <w:rPr>
+                <w:b/>
+              </w:rPr>
+              <w:t xml:space="preserve"> </w:t>
             </w:r>
           </w:p>
         </w:tc>
@@ -3443,6 +3487,14 @@
       </w:tr>
     </w:tbl>
     <w:p>
+      <w:r>
+        <w:t>* I need to check these numbers</w:t>
+      </w:r>
+      <w:r>
+        <w:t xml:space="preserve"> use the correct baseline</w:t>
+      </w:r>
+    </w:p>
+    <w:p>
       <w:pPr>
         <w:pStyle w:val="Heading2"/>
       </w:pPr>
@@ -3646,7 +3698,13 @@
         <w:t xml:space="preserve">Profiles of </w:t>
       </w:r>
       <w:r>
-        <w:t>bulk H and  one peak heights for each of the four major incorporation</w:t>
+        <w:t xml:space="preserve">bulk H </w:t>
+      </w:r>
+      <w:r>
+        <w:t>and one</w:t>
+      </w:r>
+      <w:r>
+        <w:t xml:space="preserve"> peak heights for each of the four major incorporation</w:t>
       </w:r>
       <w:r>
         <w:t xml:space="preserve"> </w:t>
@@ -3698,13 +3756,13 @@
         <w:rPr>
           <w:rFonts w:cstheme="minorHAnsi"/>
         </w:rPr>
-        <w:t xml:space="preserve">he </w:t>
-      </w:r>
-      <w:r>
-        <w:rPr>
-          <w:rFonts w:cstheme="minorHAnsi"/>
-        </w:rPr>
-        <w:t xml:space="preserve">the </w:t>
+        <w:t>he</w:t>
+      </w:r>
+      <w:r>
+        <w:rPr>
+          <w:rFonts w:cstheme="minorHAnsi"/>
+        </w:rPr>
+        <w:t xml:space="preserve"> </w:t>
       </w:r>
       <w:r>
         <w:rPr>
@@ -3869,7 +3927,7 @@
         <w:rPr>
           <w:rFonts w:cstheme="minorHAnsi"/>
         </w:rPr>
-        <w:instrText xml:space="preserve"> ADDIN ZOTERO_ITEM CSL_CITATION {"citationID":"4SAI99Vr","properties":{"formattedCitation":"(Kohlstedt and Mackwell 1998; Demouchy and Mackwell 2006)","plainCitation":"(Kohlstedt and Mackwell 1998; Demouchy and Mackwell 2006)"},"citationItems":[{"id":831,"uris":["http://zotero.org/users/3117169/items/DGCPHAR8"],"uri":["http://zotero.org/users/3117169/items/DGCPHAR8"],"itemData":{"id":831,"type":"article-journal","title":"Diffusion of hydrogen and intrinsic point defects in olivine","container-title":"Zeitschrift Fur Physikalische Chemie-International Journal of Research in Physical Chemistry &amp; Chemical Physics","page":"147-162","volume":"207","archive_location":"WOS:000076569300010","ISSN":"0942-9352","shortTitle":"Diffusion of hydrogen and intrinsic point defects in olivine","author":[{"family":"Kohlstedt","given":"D. L."},{"family":"Mackwell","given":"S. J."}],"issued":{"date-parts":[["1998"]]}},"label":"page"},{"id":593,"uris":["http://zotero.org/users/3117169/items/8NQVB3JH"],"uri":["http://zotero.org/users/3117169/items/8NQVB3JH"],"itemData":{"id":593,"type":"article-journal","title":"Mechanisms of hydrogen incorporation and diffusion in iron-bearing olivine","container-title":"Physics and Chemistry of Minerals","page":"347-355","volume":"33","issue":"5","archive_location":"WOS:000240439000005","abstract":"The incorporation and diffusion of hydrogen in San Carlos olivine (Fo(90)) single crystals were studied by performing experiments under hydrothermal conditions. The experiments were carried out either at 1.5 GPa, 1,000 degrees C for 1.5 h in a piston cylinder apparatus or at 0.2 GPa, 900 degrees C for 1 or 20 h in a cold-seal vessel. The oxygen fugacity was buffered using Ni-NiO, and the silica activity was buffered by adding San Carlos orthopyroxene powders. Polarized Fourier transform infrared (FTIR) spectroscopy was utilized to quantify the hydroxyl distributions in the samples after the experiments. The resulting infrared spectra reproduce the features of FTIR spectra that are observed in olivine from common mantle peridotite xenoliths. The hydrogen concentration at the edges of the hydrogenated olivine crystals corresponds to concentration levels calculated from published water solubility laws. Hydrogen diffusivities were determined for the three crystallographic axes from profiles of water content as a function of position. The chemical diffusion coefficients are comparable to those previously reported for natural iron-bearing olivine. At high temperature, hydrogenation is dominated by coupled diffusion of protons and octahedrally coordinated metal vacancies (V(Me)\"), where the vacancy diffusion rate limits the process. From the experimental data, we determined the following diffusion laws (diffusivity in m(2) s(-1), activation energies in kJ mol(-1)): D(VMe[100],[010]) = 10(-4.5 +/- 4.1) exp[-(204 +/- 94)/RT] for diffusion along [100] and [010]; D(VMe[001]) = 10(-1.4 +/- 0.5) exp[-(258 +/- 11)/RT] for diffusion along [001]. These diffusion rates are fast enough to modify significantly water contents within olivine grains in xenoliths ascending from the mantle.","DOI":"10.1007/s00269-006-0081-2","ISSN":"0342-1791","shortTitle":"Mechanisms of hydrogen incorporation and diffusion in iron-bearing olivine","author":[{"family":"Demouchy","given":"S."},{"family":"Mackwell","given":"S."}],"issued":{"date-parts":[["2006",8]]}},"label":"page"}],"schema":"https://github.com/citation-style-language/schema/raw/master/csl-citation.json"} </w:instrText>
+        <w:instrText xml:space="preserve"> ADDIN ZOTERO_ITEM CSL_CITATION {"citationID":"4SAI99Vr","properties":{"formattedCitation":"(Demouchy &amp; Mackwell, 2006; Kohlstedt &amp; Mackwell, 1998)","plainCitation":"(Demouchy &amp; Mackwell, 2006; Kohlstedt &amp; Mackwell, 1998)"},"citationItems":[{"id":831,"uris":["http://zotero.org/users/3117169/items/DGCPHAR8"],"uri":["http://zotero.org/users/3117169/items/DGCPHAR8"],"itemData":{"id":831,"type":"article-journal","title":"Diffusion of hydrogen and intrinsic point defects in olivine","container-title":"Zeitschrift Fur Physikalische Chemie-International Journal of Research in Physical Chemistry &amp; Chemical Physics","page":"147-162","volume":"207","archive_location":"WOS:000076569300010","ISSN":"0942-9352","shortTitle":"Diffusion of hydrogen and intrinsic point defects in olivine","author":[{"family":"Kohlstedt","given":"D. L."},{"family":"Mackwell","given":"S. J."}],"issued":{"date-parts":[["1998"]]}},"label":"page"},{"id":593,"uris":["http://zotero.org/users/3117169/items/8NQVB3JH"],"uri":["http://zotero.org/users/3117169/items/8NQVB3JH"],"itemData":{"id":593,"type":"article-journal","title":"Mechanisms of hydrogen incorporation and diffusion in iron-bearing olivine","container-title":"Physics and Chemistry of Minerals","page":"347-355","volume":"33","issue":"5","archive_location":"WOS:000240439000005","abstract":"The incorporation and diffusion of hydrogen in San Carlos olivine (Fo(90)) single crystals were studied by performing experiments under hydrothermal conditions. The experiments were carried out either at 1.5 GPa, 1,000 degrees C for 1.5 h in a piston cylinder apparatus or at 0.2 GPa, 900 degrees C for 1 or 20 h in a cold-seal vessel. The oxygen fugacity was buffered using Ni-NiO, and the silica activity was buffered by adding San Carlos orthopyroxene powders. Polarized Fourier transform infrared (FTIR) spectroscopy was utilized to quantify the hydroxyl distributions in the samples after the experiments. The resulting infrared spectra reproduce the features of FTIR spectra that are observed in olivine from common mantle peridotite xenoliths. The hydrogen concentration at the edges of the hydrogenated olivine crystals corresponds to concentration levels calculated from published water solubility laws. Hydrogen diffusivities were determined for the three crystallographic axes from profiles of water content as a function of position. The chemical diffusion coefficients are comparable to those previously reported for natural iron-bearing olivine. At high temperature, hydrogenation is dominated by coupled diffusion of protons and octahedrally coordinated metal vacancies (V(Me)\"), where the vacancy diffusion rate limits the process. From the experimental data, we determined the following diffusion laws (diffusivity in m(2) s(-1), activation energies in kJ mol(-1)): D(VMe[100],[010]) = 10(-4.5 +/- 4.1) exp[-(204 +/- 94)/RT] for diffusion along [100] and [010]; D(VMe[001]) = 10(-1.4 +/- 0.5) exp[-(258 +/- 11)/RT] for diffusion along [001]. These diffusion rates are fast enough to modify significantly water contents within olivine grains in xenoliths ascending from the mantle.","DOI":"10.1007/s00269-006-0081-2","ISSN":"0342-1791","shortTitle":"Mechanisms of hydrogen incorporation and diffusion in iron-bearing olivine","author":[{"family":"Demouchy","given":"S."},{"family":"Mackwell","given":"S."}],"issued":{"date-parts":[["2006",8]]}},"label":"page"}],"schema":"https://github.com/citation-style-language/schema/raw/master/csl-citation.json"} </w:instrText>
       </w:r>
       <w:r>
         <w:rPr>
@@ -3881,7 +3939,7 @@
         <w:rPr>
           <w:rFonts w:ascii="Calibri" w:hAnsi="Calibri"/>
         </w:rPr>
-        <w:t>(Kohlstedt and Mackwell 1998; Demouchy and Mackwell 2006)</w:t>
+        <w:t>(Demouchy &amp; Mackwell, 2006; Kohlstedt &amp; Mackwell, 1998)</w:t>
       </w:r>
       <w:r>
         <w:rPr>
@@ -4075,7 +4133,7 @@
         <w:rPr>
           <w:rFonts w:cstheme="minorHAnsi"/>
         </w:rPr>
-        <w:instrText xml:space="preserve"> ADDIN ZOTERO_ITEM CSL_CITATION {"citationID":"aoD7qkzB","properties":{"formattedCitation":"(Mosenfelder et al. 2006)","plainCitation":"(Mosenfelder et al. 2006)"},"citationItems":[{"id":833,"uris":["http://zotero.org/users/3117169/items/DGUI43FT"],"uri":["http://zotero.org/users/3117169/items/DGUI43FT"],"itemData":{"id":833,"type":"article-journal","title":"Hydrogen incorporation in olivine from 2-12 GPa","container-title":"American Mineralogist","page":"285-294","volume":"91","issue":"2-3","archive_location":"WOS:000235472000007","abstract":"We performed new experiments oil incorporation of hydrogen in olivine at high pressures (2-12 GPa) and temperatures (1000-1300 degrees C). OH concentrations were calculated using the Bell et al. (2003) calibration applied to principal-axis infrared absorption spectra synthesized from polarized measurements oil randomly oriented grains. Starting materials for the experiments included both fine-grained powders and larger single crystals. Hydrogen was incorporated during grain growth in the Former case and by volume diffusion in the latter. The spectra of Fe-bearing olivines exhibit similar structure regardless of the starting material, and are dominated by bands in the wavenumber range from about 3500 to 3650 cm(-1). We do not observe bands at 3525 and 3573 cm(-1), which are predominant in many natural olivines as well as olivines annealed in experiments at lower pressures, and are attributed to humite-related defects. Furthermore, bands between 3300 and 3400 cm(-1), attributed to high silica activity or high oxygen fugacity, Lire weak or non-existent. Our measurements indicate that OH solubility in Fe-bearing olivine is 2.5-4 times higher than that measured by Kohlstedt et al. (1996). Although this is largely due to the use of a new calibration in our study, correction of previous Values is not straightforward. In the pure Mg-system, in contrast to Fe-bearing olivine, order-of-magnitude apparent differences in OH solubility can be obtained using different experimental procedures. This raises questions about attainment of equilibrium in experimental studies of hydrogen incorporation ill nominally anhydrous minerals, particularly when crystals arc grown from a hydrous melt.","DOI":"10.2138/am.2006.1943","ISSN":"0003-004X","shortTitle":"Hydrogen incorporation in olivine from 2-12 GPa","journalAbbreviation":"Am. Miner.","language":"English","author":[{"family":"Mosenfelder","given":"J. L."},{"family":"Deligne","given":"N. I."},{"family":"Asimow","given":"P. D."},{"family":"Rossman","given":"G. R."}],"issued":{"date-parts":[["2006",2]]}}}],"schema":"https://github.com/citation-style-language/schema/raw/master/csl-citation.json"} </w:instrText>
+        <w:instrText xml:space="preserve"> ADDIN ZOTERO_ITEM CSL_CITATION {"citationID":"aoD7qkzB","properties":{"formattedCitation":"(Mosenfelder, Deligne, Asimow, &amp; Rossman, 2006)","plainCitation":"(Mosenfelder, Deligne, Asimow, &amp; Rossman, 2006)"},"citationItems":[{"id":833,"uris":["http://zotero.org/users/3117169/items/DGUI43FT"],"uri":["http://zotero.org/users/3117169/items/DGUI43FT"],"itemData":{"id":833,"type":"article-journal","title":"Hydrogen incorporation in olivine from 2-12 GPa","container-title":"American Mineralogist","page":"285-294","volume":"91","issue":"2-3","archive_location":"WOS:000235472000007","abstract":"We performed new experiments oil incorporation of hydrogen in olivine at high pressures (2-12 GPa) and temperatures (1000-1300 degrees C). OH concentrations were calculated using the Bell et al. (2003) calibration applied to principal-axis infrared absorption spectra synthesized from polarized measurements oil randomly oriented grains. Starting materials for the experiments included both fine-grained powders and larger single crystals. Hydrogen was incorporated during grain growth in the Former case and by volume diffusion in the latter. The spectra of Fe-bearing olivines exhibit similar structure regardless of the starting material, and are dominated by bands in the wavenumber range from about 3500 to 3650 cm(-1). We do not observe bands at 3525 and 3573 cm(-1), which are predominant in many natural olivines as well as olivines annealed in experiments at lower pressures, and are attributed to humite-related defects. Furthermore, bands between 3300 and 3400 cm(-1), attributed to high silica activity or high oxygen fugacity, Lire weak or non-existent. Our measurements indicate that OH solubility in Fe-bearing olivine is 2.5-4 times higher than that measured by Kohlstedt et al. (1996). Although this is largely due to the use of a new calibration in our study, correction of previous Values is not straightforward. In the pure Mg-system, in contrast to Fe-bearing olivine, order-of-magnitude apparent differences in OH solubility can be obtained using different experimental procedures. This raises questions about attainment of equilibrium in experimental studies of hydrogen incorporation ill nominally anhydrous minerals, particularly when crystals arc grown from a hydrous melt.","DOI":"10.2138/am.2006.1943","ISSN":"0003-004X","shortTitle":"Hydrogen incorporation in olivine from 2-12 GPa","journalAbbreviation":"Am. Miner.","language":"English","author":[{"family":"Mosenfelder","given":"J. L."},{"family":"Deligne","given":"N. I."},{"family":"Asimow","given":"P. D."},{"family":"Rossman","given":"G. R."}],"issued":{"date-parts":[["2006",2]]}}}],"schema":"https://github.com/citation-style-language/schema/raw/master/csl-citation.json"} </w:instrText>
       </w:r>
       <w:r>
         <w:rPr>
@@ -4087,7 +4145,7 @@
         <w:rPr>
           <w:rFonts w:ascii="Calibri" w:hAnsi="Calibri"/>
         </w:rPr>
-        <w:t>(Mosenfelder et al. 2006)</w:t>
+        <w:t>(Mosenfelder, Deligne, Asimow, &amp; Rossman, 2006)</w:t>
       </w:r>
       <w:r>
         <w:rPr>
@@ -4474,7 +4532,14 @@
         <w:rPr>
           <w:rFonts w:cstheme="minorHAnsi"/>
         </w:rPr>
-        <w:t xml:space="preserve">O, and the diffusivities expected at 1000°C for the proton-vacancy diffusion mechanism </w:t>
+        <w:t xml:space="preserve">O, and the diffusivities expected at 1000°C </w:t>
+      </w:r>
+      <w:r>
+        <w:rPr>
+          <w:rFonts w:cstheme="minorHAnsi"/>
+        </w:rPr>
+        <w:lastRenderedPageBreak/>
+        <w:t xml:space="preserve">for the proton-vacancy diffusion mechanism </w:t>
       </w:r>
       <w:r>
         <w:rPr>
@@ -4486,7 +4551,7 @@
         <w:rPr>
           <w:rFonts w:cstheme="minorHAnsi"/>
         </w:rPr>
-        <w:instrText xml:space="preserve"> ADDIN ZOTERO_ITEM CSL_CITATION {"citationID":"8ENOQpSQ","properties":{"formattedCitation":"(Kohlstedt and Mackwell 1998)","plainCitation":"(Kohlstedt and Mackwell 1998)"},"citationItems":[{"id":831,"uris":["http://zotero.org/users/3117169/items/DGCPHAR8"],"uri":["http://zotero.org/users/3117169/items/DGCPHAR8"],"itemData":{"id":831,"type":"article-journal","title":"Diffusion of hydrogen and intrinsic point defects in olivine","container-title":"Zeitschrift Fur Physikalische Chemie-International Journal of Research in Physical Chemistry &amp; Chemical Physics","page":"147-162","volume":"207","archive_location":"WOS:000076569300010","ISSN":"0942-9352","shortTitle":"Diffusion of hydrogen and intrinsic point defects in olivine","author":[{"family":"Kohlstedt","given":"D. L."},{"family":"Mackwell","given":"S. J."}],"issued":{"date-parts":[["1998"]]}}}],"schema":"https://github.com/citation-style-language/schema/raw/master/csl-citation.json"} </w:instrText>
+        <w:instrText xml:space="preserve"> ADDIN ZOTERO_ITEM CSL_CITATION {"citationID":"8ENOQpSQ","properties":{"formattedCitation":"(Kohlstedt &amp; Mackwell, 1998)","plainCitation":"(Kohlstedt &amp; Mackwell, 1998)"},"citationItems":[{"id":831,"uris":["http://zotero.org/users/3117169/items/DGCPHAR8"],"uri":["http://zotero.org/users/3117169/items/DGCPHAR8"],"itemData":{"id":831,"type":"article-journal","title":"Diffusion of hydrogen and intrinsic point defects in olivine","container-title":"Zeitschrift Fur Physikalische Chemie-International Journal of Research in Physical Chemistry &amp; Chemical Physics","page":"147-162","volume":"207","archive_location":"WOS:000076569300010","ISSN":"0942-9352","shortTitle":"Diffusion of hydrogen and intrinsic point defects in olivine","author":[{"family":"Kohlstedt","given":"D. L."},{"family":"Mackwell","given":"S. J."}],"issued":{"date-parts":[["1998"]]}}}],"schema":"https://github.com/citation-style-language/schema/raw/master/csl-citation.json"} </w:instrText>
       </w:r>
       <w:r>
         <w:rPr>
@@ -4498,7 +4563,7 @@
         <w:rPr>
           <w:rFonts w:ascii="Calibri" w:hAnsi="Calibri"/>
         </w:rPr>
-        <w:t>(Kohlstedt and Mackwell 1998)</w:t>
+        <w:t>(Kohlstedt &amp; Mackwell, 1998)</w:t>
       </w:r>
       <w:r>
         <w:rPr>
@@ -4510,14 +4575,7 @@
         <w:rPr>
           <w:rFonts w:cstheme="minorHAnsi"/>
         </w:rPr>
-        <w:t xml:space="preserve"> provides a reasonably close </w:t>
-      </w:r>
-      <w:r>
-        <w:rPr>
-          <w:rFonts w:cstheme="minorHAnsi"/>
-        </w:rPr>
-        <w:lastRenderedPageBreak/>
-        <w:t xml:space="preserve">match to the measured data </w:t>
+        <w:t xml:space="preserve"> provides a reasonably close match to the measured data </w:t>
       </w:r>
       <w:r>
         <w:rPr>
@@ -4598,15 +4656,7 @@
         <w:rPr>
           <w:rFonts w:cstheme="minorHAnsi"/>
         </w:rPr>
-        <w:t xml:space="preserve">] peak is somewhat </w:t>
-      </w:r>
-      <w:bookmarkStart w:id="3" w:name="_GoBack"/>
-      <w:bookmarkEnd w:id="3"/>
-      <w:r>
-        <w:rPr>
-          <w:rFonts w:cstheme="minorHAnsi"/>
-        </w:rPr>
-        <w:t xml:space="preserve">slower, and the [tri-Fe3+] and [Mg] peaks are somewhat faster. </w:t>
+        <w:t xml:space="preserve">] peak is somewhat slower, and the [tri-Fe3+] and [Mg] peaks are somewhat faster. </w:t>
       </w:r>
       <w:r>
         <w:rPr>
@@ -4680,13 +4730,51 @@
         <w:rPr>
           <w:rFonts w:cstheme="minorHAnsi"/>
         </w:rPr>
-        <w:t>are as follows: 10</w:t>
+        <w:t xml:space="preserve">are as follows: </w:t>
+      </w:r>
+      <w:r>
+        <w:rPr>
+          <w:rFonts w:cstheme="minorHAnsi"/>
+        </w:rPr>
+        <w:t>10</w:t>
       </w:r>
       <w:r>
         <w:rPr>
           <w:rFonts w:cstheme="minorHAnsi"/>
           <w:vertAlign w:val="superscript"/>
         </w:rPr>
+        <w:t>-13.1±2.2</w:t>
+      </w:r>
+      <w:r>
+        <w:rPr>
+          <w:rFonts w:cstheme="minorHAnsi"/>
+        </w:rPr>
+        <w:t xml:space="preserve"> m</w:t>
+      </w:r>
+      <w:r>
+        <w:rPr>
+          <w:rFonts w:cstheme="minorHAnsi"/>
+          <w:vertAlign w:val="superscript"/>
+        </w:rPr>
+        <w:t>2</w:t>
+      </w:r>
+      <w:r>
+        <w:rPr>
+          <w:rFonts w:cstheme="minorHAnsi"/>
+        </w:rPr>
+        <w:t xml:space="preserve">/s for bulk H, </w:t>
+      </w:r>
+      <w:r>
+        <w:rPr>
+          <w:rFonts w:cstheme="minorHAnsi"/>
+        </w:rPr>
+        <w:t>10</w:t>
+      </w:r>
+      <w:r>
+        <w:rPr>
+          <w:rFonts w:cstheme="minorHAnsi"/>
+          <w:vertAlign w:val="superscript"/>
+        </w:rPr>
         <w:t>-13.5</w:t>
       </w:r>
       <w:r>
@@ -4984,7 +5072,19 @@
         <w:rPr>
           <w:rFonts w:cstheme="minorHAnsi"/>
         </w:rPr>
-        <w:t xml:space="preserve"> These differences in diffusivities are small but generally in keeping with </w:t>
+        <w:t xml:space="preserve"> These differences in diffusivities are small but </w:t>
+      </w:r>
+      <w:r>
+        <w:rPr>
+          <w:rFonts w:cstheme="minorHAnsi"/>
+        </w:rPr>
+        <w:t>generally in agreement</w:t>
+      </w:r>
+      <w:r>
+        <w:rPr>
+          <w:rFonts w:cstheme="minorHAnsi"/>
+        </w:rPr>
+        <w:t xml:space="preserve"> with </w:t>
       </w:r>
       <w:r>
         <w:rPr>
@@ -5002,7 +5102,7 @@
         <w:rPr>
           <w:rFonts w:cstheme="minorHAnsi"/>
         </w:rPr>
-        <w:instrText xml:space="preserve"> ADDIN ZOTERO_ITEM CSL_CITATION {"citationID":"VbkCw7rS","properties":{"formattedCitation":"{\\rtf (Padr\\uc0\\u243{}n-Navarta, Hermann, and O\\uc0\\u8217{}Neill 2014)}","plainCitation":"(Padrón-Navarta, Hermann, and O’Neill 2014)"},"citationItems":[{"id":1322,"uris":["http://zotero.org/users/3117169/items/PA93G5UX"],"uri":["http://zotero.org/users/3117169/items/PA93G5UX"],"itemData":{"id":1322,"type":"article-journal","title":"Site-specific hydrogen diffusion rates in forsterite","container-title":"Earth and Planetary Science Letters","page":"100-112","volume":"392","shortTitle":"Site-specific hydrogen diffusion rates in forsterite","author":[{"family":"Padrón-Navarta","given":"Jose Alberto"},{"family":"Hermann","given":"Joerg"},{"family":"O'Neill","given":"Hugh St. C."}],"issued":{"date-parts":[["2014"]]}}}],"schema":"https://github.com/citation-style-language/schema/raw/master/csl-citation.json"} </w:instrText>
+        <w:instrText xml:space="preserve"> ADDIN ZOTERO_ITEM CSL_CITATION {"citationID":"VbkCw7rS","properties":{"formattedCitation":"{\\rtf (Padr\\uc0\\u243{}n-Navarta et al., 2014)}","plainCitation":"(Padrón-Navarta et al., 2014)"},"citationItems":[{"id":1322,"uris":["http://zotero.org/users/3117169/items/PA93G5UX"],"uri":["http://zotero.org/users/3117169/items/PA93G5UX"],"itemData":{"id":1322,"type":"article-journal","title":"Site-specific hydrogen diffusion rates in forsterite","container-title":"Earth and Planetary Science Letters","page":"100-112","volume":"392","shortTitle":"Site-specific hydrogen diffusion rates in forsterite","author":[{"family":"Padrón-Navarta","given":"Jose Alberto"},{"family":"Hermann","given":"Joerg"},{"family":"O'Neill","given":"Hugh St. C."}],"issued":{"date-parts":[["2014"]]}}}],"schema":"https://github.com/citation-style-language/schema/raw/master/csl-citation.json"} </w:instrText>
       </w:r>
       <w:r>
         <w:rPr>
@@ -5015,7 +5115,7 @@
           <w:rFonts w:ascii="Calibri" w:hAnsi="Calibri" w:cs="Times New Roman"/>
           <w:szCs w:val="24"/>
         </w:rPr>
-        <w:t>(Padrón-Navarta, Hermann, and O’Neill 2014)</w:t>
+        <w:t>(Padrón-Navarta et al., 2014)</w:t>
       </w:r>
       <w:r>
         <w:rPr>
@@ -5029,18 +5129,28 @@
         </w:rPr>
         <w:t>.</w:t>
       </w:r>
+    </w:p>
+    <w:p>
+      <w:pPr>
+        <w:ind w:firstLine="0"/>
+        <w:rPr>
+          <w:rFonts w:cstheme="minorHAnsi"/>
+        </w:rPr>
+      </w:pPr>
     </w:p>
     <w:p>
       <w:pPr>
         <w:keepNext/>
         <w:ind w:firstLine="0"/>
       </w:pPr>
+      <w:bookmarkStart w:id="3" w:name="_GoBack"/>
+      <w:bookmarkEnd w:id="3"/>
       <w:r>
         <w:rPr>
           <w:noProof/>
         </w:rPr>
         <w:drawing>
-          <wp:inline distT="0" distB="0" distL="0" distR="0" wp14:anchorId="34D09B67" wp14:editId="32377EFF">
+          <wp:inline distT="0" distB="0" distL="0" distR="0" wp14:anchorId="34D09B67" wp14:editId="0CF94E3A">
             <wp:extent cx="5943600" cy="3657600"/>
             <wp:effectExtent l="0" t="0" r="0" b="0"/>
             <wp:docPr id="5" name="Picture 5"/>
@@ -5151,10 +5261,12 @@
         <w:t>s</w:t>
       </w:r>
       <w:r>
-        <w:t xml:space="preserve"> of the </w:t>
-      </w:r>
-      <w:r>
-        <w:lastRenderedPageBreak/>
+        <w:t xml:space="preserve"> of the</w:t>
+      </w:r>
+      <w:r>
+        <w:t xml:space="preserve"> </w:t>
+      </w:r>
+      <w:r>
         <w:t xml:space="preserve">quadratic </w:t>
       </w:r>
       <w:r>
@@ -5193,6 +5305,9 @@
         <w:keepNext/>
         <w:ind w:firstLine="0"/>
       </w:pPr>
+      <w:r>
+        <w:br w:type="column"/>
+      </w:r>
     </w:p>
     <w:p>
       <w:pPr>
@@ -5204,10 +5319,10 @@
           <w:noProof/>
         </w:rPr>
         <w:drawing>
-          <wp:inline distT="0" distB="0" distL="0" distR="0" wp14:anchorId="27CDDF73" wp14:editId="7C4F37E8">
-            <wp:extent cx="5943600" cy="7315200"/>
-            <wp:effectExtent l="0" t="0" r="0" b="0"/>
-            <wp:docPr id="9" name="Picture 9"/>
+          <wp:inline distT="0" distB="0" distL="0" distR="0" wp14:anchorId="4F606F7D" wp14:editId="48F78044">
+            <wp:extent cx="5866589" cy="6317864"/>
+            <wp:effectExtent l="0" t="0" r="1270" b="6985"/>
+            <wp:docPr id="12" name="Picture 12"/>
             <wp:cNvGraphicFramePr>
               <a:graphicFrameLocks xmlns:a="http://schemas.openxmlformats.org/drawingml/2006/main" noChangeAspect="1"/>
             </wp:cNvGraphicFramePr>
@@ -5215,11 +5330,11 @@
               <a:graphicData uri="http://schemas.openxmlformats.org/drawingml/2006/picture">
                 <pic:pic xmlns:pic="http://schemas.openxmlformats.org/drawingml/2006/picture">
                   <pic:nvPicPr>
-                    <pic:cNvPr id="9" name="Fig4_hydration_profiles.jpg"/>
+                    <pic:cNvPr id="12" name="Fig4_hydration_profiles.jpg"/>
                     <pic:cNvPicPr/>
                   </pic:nvPicPr>
                   <pic:blipFill>
-                    <a:blip r:embed="rId11">
+                    <a:blip r:embed="rId11" cstate="print">
                       <a:extLst>
                         <a:ext uri="{28A0092B-C50C-407E-A947-70E740481C1C}">
                           <a14:useLocalDpi xmlns:a14="http://schemas.microsoft.com/office/drawing/2010/main" val="0"/>
@@ -5233,7 +5348,7 @@
                   <pic:spPr>
                     <a:xfrm>
                       <a:off x="0" y="0"/>
-                      <a:ext cx="5943600" cy="7315200"/>
+                      <a:ext cx="5888624" cy="6341594"/>
                     </a:xfrm>
                     <a:prstGeom prst="rect">
                       <a:avLst/>
@@ -5294,11 +5409,7 @@
         <w:t xml:space="preserve"> </w:t>
       </w:r>
       <w:r>
-        <w:t xml:space="preserve">R is </w:t>
-      </w:r>
-      <w:r>
-        <w:lastRenderedPageBreak/>
-        <w:t xml:space="preserve">the ray path of the infrared beam, and the electric vector E of the polarized infrared beam is in all cases || a. </w:t>
+        <w:t xml:space="preserve">R is the ray path of the infrared beam, and the electric vector E of the polarized infrared beam is in all cases || a. </w:t>
       </w:r>
       <w:r>
         <w:t>Hydrogen concentrations</w:t>
@@ -5622,22 +5733,35 @@
         <w:rPr>
           <w:rFonts w:ascii="Calibri" w:hAnsi="Calibri"/>
         </w:rPr>
-        <w:br/>
-        <w:t>Bell, D. R., and G. R. Rossman</w:t>
-      </w:r>
-      <w:r>
-        <w:rPr>
-          <w:rFonts w:ascii="Calibri" w:hAnsi="Calibri"/>
-        </w:rPr>
-        <w:br/>
-        <w:t xml:space="preserve"> 1992</w:t>
-      </w:r>
-      <w:r>
-        <w:rPr>
-          <w:rFonts w:ascii="Calibri" w:hAnsi="Calibri"/>
-        </w:rPr>
-        <w:tab/>
-        <w:t>Water in Earth’s Mantle: The Role of Nominally Anhydrous Minerals. Science 255(5050). WOS:A1992HH74400043: 1391–1397.</w:t>
+        <w:t xml:space="preserve">Bell, D. R., &amp; Rossman, G. R. (1992). Water in Earth’s mantle: The role of nominally anhydrous minerals. </w:t>
+      </w:r>
+      <w:r>
+        <w:rPr>
+          <w:rFonts w:ascii="Calibri" w:hAnsi="Calibri"/>
+          <w:i/>
+          <w:iCs/>
+        </w:rPr>
+        <w:t>Science</w:t>
+      </w:r>
+      <w:r>
+        <w:rPr>
+          <w:rFonts w:ascii="Calibri" w:hAnsi="Calibri"/>
+        </w:rPr>
+        <w:t xml:space="preserve">, </w:t>
+      </w:r>
+      <w:r>
+        <w:rPr>
+          <w:rFonts w:ascii="Calibri" w:hAnsi="Calibri"/>
+          <w:i/>
+          <w:iCs/>
+        </w:rPr>
+        <w:t>255</w:t>
+      </w:r>
+      <w:r>
+        <w:rPr>
+          <w:rFonts w:ascii="Calibri" w:hAnsi="Calibri"/>
+        </w:rPr>
+        <w:t>(5050), 1391–1397. https://doi.org/10.1126/science.255.5050.1391</w:t>
       </w:r>
     </w:p>
     <w:p>
@@ -5651,22 +5775,35 @@
         <w:rPr>
           <w:rFonts w:ascii="Calibri" w:hAnsi="Calibri"/>
         </w:rPr>
-        <w:br/>
-        <w:t>Bell, D. R., G. R. Rossman, J. Maldener, D. Endisch, and F. Rauch</w:t>
-      </w:r>
-      <w:r>
-        <w:rPr>
-          <w:rFonts w:ascii="Calibri" w:hAnsi="Calibri"/>
-        </w:rPr>
-        <w:br/>
-        <w:t xml:space="preserve"> 2003</w:t>
-      </w:r>
-      <w:r>
-        <w:rPr>
-          <w:rFonts w:ascii="Calibri" w:hAnsi="Calibri"/>
-        </w:rPr>
-        <w:tab/>
-        <w:t>Hydroxide in Olivine: A Quantitative Determination of the Absolute Amount and Calibration of the IR Spectrum. Journal of Geophysical Research-Solid Earth 108(B2). WOS:000181985400002. ://WOS:000181985400002.</w:t>
+        <w:t xml:space="preserve">Bell, D. R., Rossman, G. R., Maldener, J., Endisch, D., &amp; Rauch, F. (2003). Hydroxide in olivine: A quantitative determination of the absolute amount and calibration of the IR spectrum. </w:t>
+      </w:r>
+      <w:r>
+        <w:rPr>
+          <w:rFonts w:ascii="Calibri" w:hAnsi="Calibri"/>
+          <w:i/>
+          <w:iCs/>
+        </w:rPr>
+        <w:t>Journal of Geophysical Research-Solid Earth</w:t>
+      </w:r>
+      <w:r>
+        <w:rPr>
+          <w:rFonts w:ascii="Calibri" w:hAnsi="Calibri"/>
+        </w:rPr>
+        <w:t xml:space="preserve">, </w:t>
+      </w:r>
+      <w:r>
+        <w:rPr>
+          <w:rFonts w:ascii="Calibri" w:hAnsi="Calibri"/>
+          <w:i/>
+          <w:iCs/>
+        </w:rPr>
+        <w:t>108</w:t>
+      </w:r>
+      <w:r>
+        <w:rPr>
+          <w:rFonts w:ascii="Calibri" w:hAnsi="Calibri"/>
+        </w:rPr>
+        <w:t>(B2). https://doi.org/10.1029/2001jb000679</w:t>
       </w:r>
     </w:p>
     <w:p>
@@ -5680,22 +5817,35 @@
         <w:rPr>
           <w:rFonts w:ascii="Calibri" w:hAnsi="Calibri"/>
         </w:rPr>
-        <w:br/>
-        <w:t>Berry, A. J., J. Hermann, H. S. C. O’Neill, and G. J. Foran</w:t>
-      </w:r>
-      <w:r>
-        <w:rPr>
-          <w:rFonts w:ascii="Calibri" w:hAnsi="Calibri"/>
-        </w:rPr>
-        <w:br/>
-        <w:t xml:space="preserve"> 2005</w:t>
-      </w:r>
-      <w:r>
-        <w:rPr>
-          <w:rFonts w:ascii="Calibri" w:hAnsi="Calibri"/>
-        </w:rPr>
-        <w:tab/>
-        <w:t>Fingerprinting the Water Site in Mantle Olivine. Geology 33(11). WOS:000233059000008: 869–872.</w:t>
+        <w:t xml:space="preserve">Berry, A. J., Hermann, J., O’Neill, H. S. C., &amp; Foran, G. J. (2005). Fingerprinting the water site in mantle olivine. </w:t>
+      </w:r>
+      <w:r>
+        <w:rPr>
+          <w:rFonts w:ascii="Calibri" w:hAnsi="Calibri"/>
+          <w:i/>
+          <w:iCs/>
+        </w:rPr>
+        <w:t>Geology</w:t>
+      </w:r>
+      <w:r>
+        <w:rPr>
+          <w:rFonts w:ascii="Calibri" w:hAnsi="Calibri"/>
+        </w:rPr>
+        <w:t xml:space="preserve">, </w:t>
+      </w:r>
+      <w:r>
+        <w:rPr>
+          <w:rFonts w:ascii="Calibri" w:hAnsi="Calibri"/>
+          <w:i/>
+          <w:iCs/>
+        </w:rPr>
+        <w:t>33</w:t>
+      </w:r>
+      <w:r>
+        <w:rPr>
+          <w:rFonts w:ascii="Calibri" w:hAnsi="Calibri"/>
+        </w:rPr>
+        <w:t>(11), 869–872. https://doi.org/10.1130/g21759.1</w:t>
       </w:r>
     </w:p>
     <w:p>
@@ -5709,22 +5859,35 @@
         <w:rPr>
           <w:rFonts w:ascii="Calibri" w:hAnsi="Calibri"/>
         </w:rPr>
-        <w:br/>
-        <w:t>Blanchard, Marc, Jannick Ingrin, Etienne Balan, István Kovács, and Anthony C. Withers</w:t>
-      </w:r>
-      <w:r>
-        <w:rPr>
-          <w:rFonts w:ascii="Calibri" w:hAnsi="Calibri"/>
-        </w:rPr>
-        <w:br/>
-        <w:t xml:space="preserve"> 2017</w:t>
-      </w:r>
-      <w:r>
-        <w:rPr>
-          <w:rFonts w:ascii="Calibri" w:hAnsi="Calibri"/>
-        </w:rPr>
-        <w:tab/>
-        <w:t>Effect of Iron and Trivalent Cations on OH Defects in Olivine. American Mineralogist 102(2): 302–311.</w:t>
+        <w:t xml:space="preserve">Blanchard, M., Ingrin, J., Balan, E., Kovács, I., &amp; Withers, A. C. (2017). Effect of iron and trivalent cations on OH defects in olivine. </w:t>
+      </w:r>
+      <w:r>
+        <w:rPr>
+          <w:rFonts w:ascii="Calibri" w:hAnsi="Calibri"/>
+          <w:i/>
+          <w:iCs/>
+        </w:rPr>
+        <w:t>American Mineralogist</w:t>
+      </w:r>
+      <w:r>
+        <w:rPr>
+          <w:rFonts w:ascii="Calibri" w:hAnsi="Calibri"/>
+        </w:rPr>
+        <w:t xml:space="preserve">, </w:t>
+      </w:r>
+      <w:r>
+        <w:rPr>
+          <w:rFonts w:ascii="Calibri" w:hAnsi="Calibri"/>
+          <w:i/>
+          <w:iCs/>
+        </w:rPr>
+        <w:t>102</w:t>
+      </w:r>
+      <w:r>
+        <w:rPr>
+          <w:rFonts w:ascii="Calibri" w:hAnsi="Calibri"/>
+        </w:rPr>
+        <w:t>(2), 302–311. https://doi.org/10.2138/am-2017-5777</w:t>
       </w:r>
     </w:p>
     <w:p>
@@ -5738,22 +5901,35 @@
         <w:rPr>
           <w:rFonts w:ascii="Calibri" w:hAnsi="Calibri"/>
         </w:rPr>
-        <w:br/>
-        <w:t>Demouchy, S., and S. Mackwell</w:t>
-      </w:r>
-      <w:r>
-        <w:rPr>
-          <w:rFonts w:ascii="Calibri" w:hAnsi="Calibri"/>
-        </w:rPr>
-        <w:br/>
-        <w:t xml:space="preserve"> 2006</w:t>
-      </w:r>
-      <w:r>
-        <w:rPr>
-          <w:rFonts w:ascii="Calibri" w:hAnsi="Calibri"/>
-        </w:rPr>
-        <w:tab/>
-        <w:t>Mechanisms of Hydrogen Incorporation and Diffusion in Iron-Bearing Olivine. Physics and Chemistry of Minerals 33(5). WOS:000240439000005: 347–355.</w:t>
+        <w:t xml:space="preserve">Demouchy, S., &amp; Mackwell, S. (2006). Mechanisms of hydrogen incorporation and diffusion in iron-bearing olivine. </w:t>
+      </w:r>
+      <w:r>
+        <w:rPr>
+          <w:rFonts w:ascii="Calibri" w:hAnsi="Calibri"/>
+          <w:i/>
+          <w:iCs/>
+        </w:rPr>
+        <w:t>Physics and Chemistry of Minerals</w:t>
+      </w:r>
+      <w:r>
+        <w:rPr>
+          <w:rFonts w:ascii="Calibri" w:hAnsi="Calibri"/>
+        </w:rPr>
+        <w:t xml:space="preserve">, </w:t>
+      </w:r>
+      <w:r>
+        <w:rPr>
+          <w:rFonts w:ascii="Calibri" w:hAnsi="Calibri"/>
+          <w:i/>
+          <w:iCs/>
+        </w:rPr>
+        <w:t>33</w:t>
+      </w:r>
+      <w:r>
+        <w:rPr>
+          <w:rFonts w:ascii="Calibri" w:hAnsi="Calibri"/>
+        </w:rPr>
+        <w:t>(5), 347–355. https://doi.org/10.1007/s00269-006-0081-2</w:t>
       </w:r>
     </w:p>
     <w:p>
@@ -5767,22 +5943,35 @@
         <w:rPr>
           <w:rFonts w:ascii="Calibri" w:hAnsi="Calibri"/>
         </w:rPr>
-        <w:br/>
-        <w:t>Ferguson, David J., Helge M. Gonnermann, Philipp Ruprecht, et al.</w:t>
-      </w:r>
-      <w:r>
-        <w:rPr>
-          <w:rFonts w:ascii="Calibri" w:hAnsi="Calibri"/>
-        </w:rPr>
-        <w:br/>
-        <w:t xml:space="preserve"> 2016</w:t>
-      </w:r>
-      <w:r>
-        <w:rPr>
-          <w:rFonts w:ascii="Calibri" w:hAnsi="Calibri"/>
-        </w:rPr>
-        <w:tab/>
-        <w:t>Magma Decompression Rates during Explosive Eruptions of Kīlauea Volcano, Hawaii, Recorded by Melt Embayments. Bulletin of Volcanology 78(10): 71.</w:t>
+        <w:t xml:space="preserve">Ferguson, D. J., Gonnermann, H. M., Ruprecht, P., Plank, T., Hauri, E. H., Houghton, B. F., &amp; Swanson, D. A. (2016). Magma decompression rates during explosive eruptions of Kīlauea volcano, Hawaii, recorded by melt embayments. </w:t>
+      </w:r>
+      <w:r>
+        <w:rPr>
+          <w:rFonts w:ascii="Calibri" w:hAnsi="Calibri"/>
+          <w:i/>
+          <w:iCs/>
+        </w:rPr>
+        <w:t>Bulletin of Volcanology</w:t>
+      </w:r>
+      <w:r>
+        <w:rPr>
+          <w:rFonts w:ascii="Calibri" w:hAnsi="Calibri"/>
+        </w:rPr>
+        <w:t xml:space="preserve">, </w:t>
+      </w:r>
+      <w:r>
+        <w:rPr>
+          <w:rFonts w:ascii="Calibri" w:hAnsi="Calibri"/>
+          <w:i/>
+          <w:iCs/>
+        </w:rPr>
+        <w:t>78</w:t>
+      </w:r>
+      <w:r>
+        <w:rPr>
+          <w:rFonts w:ascii="Calibri" w:hAnsi="Calibri"/>
+        </w:rPr>
+        <w:t>(10), 71. https://doi.org/10.1007/s00445-016-1064-x</w:t>
       </w:r>
     </w:p>
     <w:p>
@@ -5796,22 +5985,7 @@
         <w:rPr>
           <w:rFonts w:ascii="Calibri" w:hAnsi="Calibri"/>
         </w:rPr>
-        <w:br/>
-        <w:t>Ferriss, E.</w:t>
-      </w:r>
-      <w:r>
-        <w:rPr>
-          <w:rFonts w:ascii="Calibri" w:hAnsi="Calibri"/>
-        </w:rPr>
-        <w:br/>
-        <w:t xml:space="preserve"> 2015</w:t>
-      </w:r>
-      <w:r>
-        <w:rPr>
-          <w:rFonts w:ascii="Calibri" w:hAnsi="Calibri"/>
-        </w:rPr>
-        <w:tab/>
-        <w:t>Pynams: A Python Package for Interpreting FTIR Spectra of Nominally Anhydrous Minerals (NAMs). New York. https://github.com/EFerriss/pynams.</w:t>
+        <w:t>Ferriss, E. (2015). pynams: a Python package for interpreting FTIR spectra of nominally anhydrous minerals (NAMs) (Version v0.1.0). New York. Retrieved from https://github.com/EFerriss/pynams</w:t>
       </w:r>
     </w:p>
     <w:p>
@@ -5825,22 +5999,35 @@
         <w:rPr>
           <w:rFonts w:ascii="Calibri" w:hAnsi="Calibri"/>
         </w:rPr>
-        <w:br/>
-        <w:t>Ferriss, E., T. Plank, D. Walker, and M. Nettles</w:t>
-      </w:r>
-      <w:r>
-        <w:rPr>
-          <w:rFonts w:ascii="Calibri" w:hAnsi="Calibri"/>
-        </w:rPr>
-        <w:br/>
-        <w:t xml:space="preserve"> 2015</w:t>
-      </w:r>
-      <w:r>
-        <w:rPr>
-          <w:rFonts w:ascii="Calibri" w:hAnsi="Calibri"/>
-        </w:rPr>
-        <w:tab/>
-        <w:t>The Whole-Block Approach to Measuring Hydrogen Diffusivity in Nominally Anhydrous Minerals. American Mineralogist 100(4). WOS:000352175700017: 837–851.</w:t>
+        <w:t xml:space="preserve">Ferriss, E., Plank, T., &amp; Walker, D. (2016). Site-specific hydrogen diffusion rates during clinopyroxene dehydration. </w:t>
+      </w:r>
+      <w:r>
+        <w:rPr>
+          <w:rFonts w:ascii="Calibri" w:hAnsi="Calibri"/>
+          <w:i/>
+          <w:iCs/>
+        </w:rPr>
+        <w:t>Contributions to Mineralogy and Petrology</w:t>
+      </w:r>
+      <w:r>
+        <w:rPr>
+          <w:rFonts w:ascii="Calibri" w:hAnsi="Calibri"/>
+        </w:rPr>
+        <w:t xml:space="preserve">, </w:t>
+      </w:r>
+      <w:r>
+        <w:rPr>
+          <w:rFonts w:ascii="Calibri" w:hAnsi="Calibri"/>
+          <w:i/>
+          <w:iCs/>
+        </w:rPr>
+        <w:t>171</w:t>
+      </w:r>
+      <w:r>
+        <w:rPr>
+          <w:rFonts w:ascii="Calibri" w:hAnsi="Calibri"/>
+        </w:rPr>
+        <w:t>(6), 1–24. https://doi.org/10.1007/s00410-016-1262-8</w:t>
       </w:r>
     </w:p>
     <w:p>
@@ -5854,22 +6041,36 @@
         <w:rPr>
           <w:rFonts w:ascii="Calibri" w:hAnsi="Calibri"/>
         </w:rPr>
-        <w:br/>
-        <w:t>Ferriss, Elizabeth, Terry Plank, and David Walker</w:t>
-      </w:r>
-      <w:r>
-        <w:rPr>
-          <w:rFonts w:ascii="Calibri" w:hAnsi="Calibri"/>
-        </w:rPr>
-        <w:br/>
-        <w:t xml:space="preserve"> 2016</w:t>
-      </w:r>
-      <w:r>
-        <w:rPr>
-          <w:rFonts w:ascii="Calibri" w:hAnsi="Calibri"/>
-        </w:rPr>
-        <w:tab/>
-        <w:t>Site-Specific Hydrogen Diffusion Rates during Clinopyroxene Dehydration. Contributions to Mineralogy and Petrology 171(6): 1–24.</w:t>
+        <w:lastRenderedPageBreak/>
+        <w:t xml:space="preserve">Ferriss, E., Plank, T., Walker, D., &amp; Nettles, M. (2015). The whole-block approach to measuring hydrogen diffusivity in nominally anhydrous minerals. </w:t>
+      </w:r>
+      <w:r>
+        <w:rPr>
+          <w:rFonts w:ascii="Calibri" w:hAnsi="Calibri"/>
+          <w:i/>
+          <w:iCs/>
+        </w:rPr>
+        <w:t>American Mineralogist</w:t>
+      </w:r>
+      <w:r>
+        <w:rPr>
+          <w:rFonts w:ascii="Calibri" w:hAnsi="Calibri"/>
+        </w:rPr>
+        <w:t xml:space="preserve">, </w:t>
+      </w:r>
+      <w:r>
+        <w:rPr>
+          <w:rFonts w:ascii="Calibri" w:hAnsi="Calibri"/>
+          <w:i/>
+          <w:iCs/>
+        </w:rPr>
+        <w:t>100</w:t>
+      </w:r>
+      <w:r>
+        <w:rPr>
+          <w:rFonts w:ascii="Calibri" w:hAnsi="Calibri"/>
+        </w:rPr>
+        <w:t>(4), 837–851.</w:t>
       </w:r>
     </w:p>
     <w:p>
@@ -5883,22 +6084,35 @@
         <w:rPr>
           <w:rFonts w:ascii="Calibri" w:hAnsi="Calibri"/>
         </w:rPr>
-        <w:br/>
-        <w:t>Jollands, Michael C., José Alberto Padrón-Navarta, Jörg Hermann, and Hugh St.C. O’Neill</w:t>
-      </w:r>
-      <w:r>
-        <w:rPr>
-          <w:rFonts w:ascii="Calibri" w:hAnsi="Calibri"/>
-        </w:rPr>
-        <w:br/>
-        <w:t xml:space="preserve"> 2016</w:t>
-      </w:r>
-      <w:r>
-        <w:rPr>
-          <w:rFonts w:ascii="Calibri" w:hAnsi="Calibri"/>
-        </w:rPr>
-        <w:tab/>
-        <w:t>Hydrogen Diffusion in Ti-Doped Forsterite and the Preservation of Metastable Point Defects. American Mineralogist 101(7): 1560–1570.</w:t>
+        <w:t xml:space="preserve">Jollands, M. C., Padrón-Navarta, J. A., Hermann, J., &amp; O’Neill, H. S. C. (2016). Hydrogen diffusion in Ti-doped forsterite and the preservation of metastable point defects. </w:t>
+      </w:r>
+      <w:r>
+        <w:rPr>
+          <w:rFonts w:ascii="Calibri" w:hAnsi="Calibri"/>
+          <w:i/>
+          <w:iCs/>
+        </w:rPr>
+        <w:t>American Mineralogist</w:t>
+      </w:r>
+      <w:r>
+        <w:rPr>
+          <w:rFonts w:ascii="Calibri" w:hAnsi="Calibri"/>
+        </w:rPr>
+        <w:t xml:space="preserve">, </w:t>
+      </w:r>
+      <w:r>
+        <w:rPr>
+          <w:rFonts w:ascii="Calibri" w:hAnsi="Calibri"/>
+          <w:i/>
+          <w:iCs/>
+        </w:rPr>
+        <w:t>101</w:t>
+      </w:r>
+      <w:r>
+        <w:rPr>
+          <w:rFonts w:ascii="Calibri" w:hAnsi="Calibri"/>
+        </w:rPr>
+        <w:t>(7), 1560–1570. https://doi.org/10.2138/am-2016-5568</w:t>
       </w:r>
     </w:p>
     <w:p>
@@ -5912,22 +6126,21 @@
         <w:rPr>
           <w:rFonts w:ascii="Calibri" w:hAnsi="Calibri"/>
         </w:rPr>
-        <w:br/>
-        <w:t>Keppler, Hans, and Joseph R. Smyth</w:t>
-      </w:r>
-      <w:r>
-        <w:rPr>
-          <w:rFonts w:ascii="Calibri" w:hAnsi="Calibri"/>
-        </w:rPr>
-        <w:br/>
-        <w:t xml:space="preserve"> 2006</w:t>
-      </w:r>
-      <w:r>
-        <w:rPr>
-          <w:rFonts w:ascii="Calibri" w:hAnsi="Calibri"/>
-        </w:rPr>
-        <w:tab/>
-        <w:t>Water in Nominally Anhydrous Minerals, vol.62. Reviews in Mineralogy and Geochemistry. Mineralogical Society of America.</w:t>
+        <w:t xml:space="preserve">Keppler, H., &amp; Smyth, J. R. (2006). </w:t>
+      </w:r>
+      <w:r>
+        <w:rPr>
+          <w:rFonts w:ascii="Calibri" w:hAnsi="Calibri"/>
+          <w:i/>
+          <w:iCs/>
+        </w:rPr>
+        <w:t>Water in nominally anhydrous minerals</w:t>
+      </w:r>
+      <w:r>
+        <w:rPr>
+          <w:rFonts w:ascii="Calibri" w:hAnsi="Calibri"/>
+        </w:rPr>
+        <w:t xml:space="preserve"> (Vol. 62). Mineralogical Society of America.</w:t>
       </w:r>
     </w:p>
     <w:p>
@@ -5941,23 +6154,35 @@
         <w:rPr>
           <w:rFonts w:ascii="Calibri" w:hAnsi="Calibri"/>
         </w:rPr>
-        <w:lastRenderedPageBreak/>
-        <w:br/>
-        <w:t>Kohlstedt, D. L., and S. J. Mackwell</w:t>
-      </w:r>
-      <w:r>
-        <w:rPr>
-          <w:rFonts w:ascii="Calibri" w:hAnsi="Calibri"/>
-        </w:rPr>
-        <w:br/>
-        <w:t xml:space="preserve"> 1998</w:t>
-      </w:r>
-      <w:r>
-        <w:rPr>
-          <w:rFonts w:ascii="Calibri" w:hAnsi="Calibri"/>
-        </w:rPr>
-        <w:tab/>
-        <w:t>Diffusion of Hydrogen and Intrinsic Point Defects in Olivine. Zeitschrift Fur Physikalische Chemie-International Journal of Research in Physical Chemistry &amp; Chemical Physics 207. WOS:000076569300010: 147–162.</w:t>
+        <w:t xml:space="preserve">Kohlstedt, D. L., &amp; Mackwell, S. J. (1998). Diffusion of hydrogen and intrinsic point defects in olivine. </w:t>
+      </w:r>
+      <w:r>
+        <w:rPr>
+          <w:rFonts w:ascii="Calibri" w:hAnsi="Calibri"/>
+          <w:i/>
+          <w:iCs/>
+        </w:rPr>
+        <w:t>Zeitschrift Fur Physikalische Chemie-International Journal of Research in Physical Chemistry &amp; Chemical Physics</w:t>
+      </w:r>
+      <w:r>
+        <w:rPr>
+          <w:rFonts w:ascii="Calibri" w:hAnsi="Calibri"/>
+        </w:rPr>
+        <w:t xml:space="preserve">, </w:t>
+      </w:r>
+      <w:r>
+        <w:rPr>
+          <w:rFonts w:ascii="Calibri" w:hAnsi="Calibri"/>
+          <w:i/>
+          <w:iCs/>
+        </w:rPr>
+        <w:t>207</w:t>
+      </w:r>
+      <w:r>
+        <w:rPr>
+          <w:rFonts w:ascii="Calibri" w:hAnsi="Calibri"/>
+        </w:rPr>
+        <w:t>, 147–162.</w:t>
       </w:r>
     </w:p>
     <w:p>
@@ -5971,22 +6196,35 @@
         <w:rPr>
           <w:rFonts w:ascii="Calibri" w:hAnsi="Calibri"/>
         </w:rPr>
-        <w:br/>
-        <w:t>Kurosawa, M., H. Yurimoto, and S. Sueno</w:t>
-      </w:r>
-      <w:r>
-        <w:rPr>
-          <w:rFonts w:ascii="Calibri" w:hAnsi="Calibri"/>
-        </w:rPr>
-        <w:br/>
-        <w:t xml:space="preserve"> 1997</w:t>
-      </w:r>
-      <w:r>
-        <w:rPr>
-          <w:rFonts w:ascii="Calibri" w:hAnsi="Calibri"/>
-        </w:rPr>
-        <w:tab/>
-        <w:t>Patterns in the Hydrogen and Trace Element Compositions of Mantle Olivines. Physics and Chemistry of Glasses 24: 385–395.</w:t>
+        <w:t xml:space="preserve">Kurosawa, M., Yurimoto, H., &amp; Sueno, S. (1997). Patterns in the hydrogen and trace element compositions of mantle olivines. </w:t>
+      </w:r>
+      <w:r>
+        <w:rPr>
+          <w:rFonts w:ascii="Calibri" w:hAnsi="Calibri"/>
+          <w:i/>
+          <w:iCs/>
+        </w:rPr>
+        <w:t>Physics and Chemistry of Glasses</w:t>
+      </w:r>
+      <w:r>
+        <w:rPr>
+          <w:rFonts w:ascii="Calibri" w:hAnsi="Calibri"/>
+        </w:rPr>
+        <w:t xml:space="preserve">, </w:t>
+      </w:r>
+      <w:r>
+        <w:rPr>
+          <w:rFonts w:ascii="Calibri" w:hAnsi="Calibri"/>
+          <w:i/>
+          <w:iCs/>
+        </w:rPr>
+        <w:t>24</w:t>
+      </w:r>
+      <w:r>
+        <w:rPr>
+          <w:rFonts w:ascii="Calibri" w:hAnsi="Calibri"/>
+        </w:rPr>
+        <w:t>, 385–395.</w:t>
       </w:r>
     </w:p>
     <w:p>
@@ -6000,22 +6238,35 @@
         <w:rPr>
           <w:rFonts w:ascii="Calibri" w:hAnsi="Calibri"/>
         </w:rPr>
-        <w:br/>
-        <w:t>Libowitzky, E., and G. R. Rossman</w:t>
-      </w:r>
-      <w:r>
-        <w:rPr>
-          <w:rFonts w:ascii="Calibri" w:hAnsi="Calibri"/>
-        </w:rPr>
-        <w:br/>
-        <w:t xml:space="preserve"> 1996</w:t>
-      </w:r>
-      <w:r>
-        <w:rPr>
-          <w:rFonts w:ascii="Calibri" w:hAnsi="Calibri"/>
-        </w:rPr>
-        <w:tab/>
-        <w:t>Principles of Quantitative Absorbance Measurements in Anisotropic Crystals. Physics and Chemistry of Minerals 23(6). WOS:A1996VD85000001: 319–327.</w:t>
+        <w:t xml:space="preserve">Libowitzky, E., &amp; Rossman, G. R. (1996). Principles of quantitative absorbance measurements in anisotropic crystals. </w:t>
+      </w:r>
+      <w:r>
+        <w:rPr>
+          <w:rFonts w:ascii="Calibri" w:hAnsi="Calibri"/>
+          <w:i/>
+          <w:iCs/>
+        </w:rPr>
+        <w:t>Physics and Chemistry of Minerals</w:t>
+      </w:r>
+      <w:r>
+        <w:rPr>
+          <w:rFonts w:ascii="Calibri" w:hAnsi="Calibri"/>
+        </w:rPr>
+        <w:t xml:space="preserve">, </w:t>
+      </w:r>
+      <w:r>
+        <w:rPr>
+          <w:rFonts w:ascii="Calibri" w:hAnsi="Calibri"/>
+          <w:i/>
+          <w:iCs/>
+        </w:rPr>
+        <w:t>23</w:t>
+      </w:r>
+      <w:r>
+        <w:rPr>
+          <w:rFonts w:ascii="Calibri" w:hAnsi="Calibri"/>
+        </w:rPr>
+        <w:t>(6), 319–327.</w:t>
       </w:r>
     </w:p>
     <w:p>
@@ -6029,22 +6280,35 @@
         <w:rPr>
           <w:rFonts w:ascii="Calibri" w:hAnsi="Calibri"/>
         </w:rPr>
-        <w:br/>
-        <w:t>Mackwell, S. J., and D. L. Kohlstedt</w:t>
-      </w:r>
-      <w:r>
-        <w:rPr>
-          <w:rFonts w:ascii="Calibri" w:hAnsi="Calibri"/>
-        </w:rPr>
-        <w:br/>
-        <w:t xml:space="preserve"> 1990</w:t>
-      </w:r>
-      <w:r>
-        <w:rPr>
-          <w:rFonts w:ascii="Calibri" w:hAnsi="Calibri"/>
-        </w:rPr>
-        <w:tab/>
-        <w:t>Diffusion of Hydrogen in Olivine - Implications for Water in the Mantle. Journal of Geophysical Research-Solid Earth and Planets 95(B4). WOS:A1990CZ37500052: 5079–5088.</w:t>
+        <w:t xml:space="preserve">Mackwell, S. J., &amp; Kohlstedt, D. L. (1990). Diffusion of hydrogen in olivine - implications for water in the mantle. </w:t>
+      </w:r>
+      <w:r>
+        <w:rPr>
+          <w:rFonts w:ascii="Calibri" w:hAnsi="Calibri"/>
+          <w:i/>
+          <w:iCs/>
+        </w:rPr>
+        <w:t>Journal of Geophysical Research-Solid Earth and Planets</w:t>
+      </w:r>
+      <w:r>
+        <w:rPr>
+          <w:rFonts w:ascii="Calibri" w:hAnsi="Calibri"/>
+        </w:rPr>
+        <w:t xml:space="preserve">, </w:t>
+      </w:r>
+      <w:r>
+        <w:rPr>
+          <w:rFonts w:ascii="Calibri" w:hAnsi="Calibri"/>
+          <w:i/>
+          <w:iCs/>
+        </w:rPr>
+        <w:t>95</w:t>
+      </w:r>
+      <w:r>
+        <w:rPr>
+          <w:rFonts w:ascii="Calibri" w:hAnsi="Calibri"/>
+        </w:rPr>
+        <w:t>(B4), 5079–5088. https://doi.org/10.1029/JB095iB04p05079</w:t>
       </w:r>
     </w:p>
     <w:p>
@@ -6058,22 +6322,35 @@
         <w:rPr>
           <w:rFonts w:ascii="Calibri" w:hAnsi="Calibri"/>
         </w:rPr>
-        <w:br/>
-        <w:t>Mosenfelder, J. L., N. I. Deligne, P. D. Asimow, and G. R. Rossman</w:t>
-      </w:r>
-      <w:r>
-        <w:rPr>
-          <w:rFonts w:ascii="Calibri" w:hAnsi="Calibri"/>
-        </w:rPr>
-        <w:br/>
-        <w:t xml:space="preserve"> 2006</w:t>
-      </w:r>
-      <w:r>
-        <w:rPr>
-          <w:rFonts w:ascii="Calibri" w:hAnsi="Calibri"/>
-        </w:rPr>
-        <w:tab/>
-        <w:t>Hydrogen Incorporation in Olivine from 2-12 GPa. American Mineralogist 91(2–3). WOS:000235472000007: 285–294.</w:t>
+        <w:t xml:space="preserve">Mosenfelder, J. L., Deligne, N. I., Asimow, P. D., &amp; Rossman, G. R. (2006). Hydrogen incorporation in olivine from 2-12 GPa. </w:t>
+      </w:r>
+      <w:r>
+        <w:rPr>
+          <w:rFonts w:ascii="Calibri" w:hAnsi="Calibri"/>
+          <w:i/>
+          <w:iCs/>
+        </w:rPr>
+        <w:t>American Mineralogist</w:t>
+      </w:r>
+      <w:r>
+        <w:rPr>
+          <w:rFonts w:ascii="Calibri" w:hAnsi="Calibri"/>
+        </w:rPr>
+        <w:t xml:space="preserve">, </w:t>
+      </w:r>
+      <w:r>
+        <w:rPr>
+          <w:rFonts w:ascii="Calibri" w:hAnsi="Calibri"/>
+          <w:i/>
+          <w:iCs/>
+        </w:rPr>
+        <w:t>91</w:t>
+      </w:r>
+      <w:r>
+        <w:rPr>
+          <w:rFonts w:ascii="Calibri" w:hAnsi="Calibri"/>
+        </w:rPr>
+        <w:t>(2–3), 285–294. https://doi.org/10.2138/am.2006.1943</w:t>
       </w:r>
     </w:p>
     <w:p>
@@ -6087,22 +6364,35 @@
         <w:rPr>
           <w:rFonts w:ascii="Calibri" w:hAnsi="Calibri"/>
         </w:rPr>
-        <w:br/>
-        <w:t>Padrón-Navarta, Jose Alberto, Joerg Hermann, and Hugh St. C. O’Neill</w:t>
-      </w:r>
-      <w:r>
-        <w:rPr>
-          <w:rFonts w:ascii="Calibri" w:hAnsi="Calibri"/>
-        </w:rPr>
-        <w:br/>
-        <w:t xml:space="preserve"> 2014</w:t>
-      </w:r>
-      <w:r>
-        <w:rPr>
-          <w:rFonts w:ascii="Calibri" w:hAnsi="Calibri"/>
-        </w:rPr>
-        <w:tab/>
-        <w:t>Site-Specific Hydrogen Diffusion Rates in Forsterite. Earth and Planetary Science Letters 392: 100–112.</w:t>
+        <w:t xml:space="preserve">Padrón-Navarta, J. A., Hermann, J., &amp; O’Neill, H. S. C. (2014). Site-specific hydrogen diffusion rates in forsterite. </w:t>
+      </w:r>
+      <w:r>
+        <w:rPr>
+          <w:rFonts w:ascii="Calibri" w:hAnsi="Calibri"/>
+          <w:i/>
+          <w:iCs/>
+        </w:rPr>
+        <w:t>Earth and Planetary Science Letters</w:t>
+      </w:r>
+      <w:r>
+        <w:rPr>
+          <w:rFonts w:ascii="Calibri" w:hAnsi="Calibri"/>
+        </w:rPr>
+        <w:t xml:space="preserve">, </w:t>
+      </w:r>
+      <w:r>
+        <w:rPr>
+          <w:rFonts w:ascii="Calibri" w:hAnsi="Calibri"/>
+          <w:i/>
+          <w:iCs/>
+        </w:rPr>
+        <w:t>392</w:t>
+      </w:r>
+      <w:r>
+        <w:rPr>
+          <w:rFonts w:ascii="Calibri" w:hAnsi="Calibri"/>
+        </w:rPr>
+        <w:t>, 100–112.</w:t>
       </w:r>
     </w:p>
     <w:p>
@@ -6116,22 +6406,36 @@
         <w:rPr>
           <w:rFonts w:ascii="Calibri" w:hAnsi="Calibri"/>
         </w:rPr>
-        <w:br/>
-        <w:t>Peslier, A. H., and J. F. Luhr</w:t>
-      </w:r>
-      <w:r>
-        <w:rPr>
-          <w:rFonts w:ascii="Calibri" w:hAnsi="Calibri"/>
-        </w:rPr>
-        <w:br/>
-        <w:t xml:space="preserve"> 2006</w:t>
-      </w:r>
-      <w:r>
-        <w:rPr>
-          <w:rFonts w:ascii="Calibri" w:hAnsi="Calibri"/>
-        </w:rPr>
-        <w:tab/>
-        <w:t>Hydrogen Loss from Olivines in Mantle Xenoliths from Simcoe (USA) and Mexico: Mafic Alkalic Magma Ascent Rates and Water Budget of the Sub-Continental Lithosphere. Earth and Planetary Science Letters 242(3–4). WOS:000235855100006: 302–319.</w:t>
+        <w:t xml:space="preserve">Peslier, A. H., &amp; Luhr, J. F. (2006). Hydrogen loss from olivines in mantle xenoliths from Simcoe (USA) and Mexico: Mafic alkalic magma ascent rates and water budget of the sub-continental lithosphere. </w:t>
+      </w:r>
+      <w:r>
+        <w:rPr>
+          <w:rFonts w:ascii="Calibri" w:hAnsi="Calibri"/>
+          <w:i/>
+          <w:iCs/>
+        </w:rPr>
+        <w:lastRenderedPageBreak/>
+        <w:t>Earth and Planetary Science Letters</w:t>
+      </w:r>
+      <w:r>
+        <w:rPr>
+          <w:rFonts w:ascii="Calibri" w:hAnsi="Calibri"/>
+        </w:rPr>
+        <w:t xml:space="preserve">, </w:t>
+      </w:r>
+      <w:r>
+        <w:rPr>
+          <w:rFonts w:ascii="Calibri" w:hAnsi="Calibri"/>
+          <w:i/>
+          <w:iCs/>
+        </w:rPr>
+        <w:t>242</w:t>
+      </w:r>
+      <w:r>
+        <w:rPr>
+          <w:rFonts w:ascii="Calibri" w:hAnsi="Calibri"/>
+        </w:rPr>
+        <w:t>(3–4), 302–319. https://doi.org/10.1016/j.epsl.2005.12.019</w:t>
       </w:r>
     </w:p>
     <w:p>
@@ -6145,22 +6449,35 @@
         <w:rPr>
           <w:rFonts w:ascii="Calibri" w:hAnsi="Calibri"/>
         </w:rPr>
-        <w:br/>
-        <w:t>Ruprecht, Philipp, and Terry Plank</w:t>
-      </w:r>
-      <w:r>
-        <w:rPr>
-          <w:rFonts w:ascii="Calibri" w:hAnsi="Calibri"/>
-        </w:rPr>
-        <w:br/>
-        <w:t xml:space="preserve"> 2013</w:t>
-      </w:r>
-      <w:r>
-        <w:rPr>
-          <w:rFonts w:ascii="Calibri" w:hAnsi="Calibri"/>
-        </w:rPr>
-        <w:tab/>
-        <w:t>Feeding Andesitic Eruptions with a High-Speed Connection from the Mantle. Nature 500(7460): 68–72.</w:t>
+        <w:t xml:space="preserve">Ruprecht, P., &amp; Plank, T. (2013). Feeding andesitic eruptions with a high-speed connection from the mantle. </w:t>
+      </w:r>
+      <w:r>
+        <w:rPr>
+          <w:rFonts w:ascii="Calibri" w:hAnsi="Calibri"/>
+          <w:i/>
+          <w:iCs/>
+        </w:rPr>
+        <w:t>Nature</w:t>
+      </w:r>
+      <w:r>
+        <w:rPr>
+          <w:rFonts w:ascii="Calibri" w:hAnsi="Calibri"/>
+        </w:rPr>
+        <w:t xml:space="preserve">, </w:t>
+      </w:r>
+      <w:r>
+        <w:rPr>
+          <w:rFonts w:ascii="Calibri" w:hAnsi="Calibri"/>
+          <w:i/>
+          <w:iCs/>
+        </w:rPr>
+        <w:t>500</w:t>
+      </w:r>
+      <w:r>
+        <w:rPr>
+          <w:rFonts w:ascii="Calibri" w:hAnsi="Calibri"/>
+        </w:rPr>
+        <w:t>(7460), 68–72.</w:t>
       </w:r>
     </w:p>
     <w:p>
@@ -6174,22 +6491,35 @@
         <w:rPr>
           <w:rFonts w:ascii="Calibri" w:hAnsi="Calibri"/>
         </w:rPr>
-        <w:br/>
-        <w:t>Shuai, Kang, and Xiaozhi Yang</w:t>
-      </w:r>
-      <w:r>
-        <w:rPr>
-          <w:rFonts w:ascii="Calibri" w:hAnsi="Calibri"/>
-        </w:rPr>
-        <w:br/>
-        <w:t xml:space="preserve"> 2017</w:t>
-      </w:r>
-      <w:r>
-        <w:rPr>
-          <w:rFonts w:ascii="Calibri" w:hAnsi="Calibri"/>
-        </w:rPr>
-        <w:tab/>
-        <w:t>Quantitative Analysis of H-Species in Anisotropic Minerals by Polarized Infrared Spectroscopy along Three Orthogonal Directions. Contributions to Mineralogy and Petrology 172(2–3): 14.</w:t>
+        <w:t xml:space="preserve">Shuai, K., &amp; Yang, X. (2017). Quantitative analysis of H-species in anisotropic minerals by polarized infrared spectroscopy along three orthogonal directions. </w:t>
+      </w:r>
+      <w:r>
+        <w:rPr>
+          <w:rFonts w:ascii="Calibri" w:hAnsi="Calibri"/>
+          <w:i/>
+          <w:iCs/>
+        </w:rPr>
+        <w:t>Contributions to Mineralogy and Petrology</w:t>
+      </w:r>
+      <w:r>
+        <w:rPr>
+          <w:rFonts w:ascii="Calibri" w:hAnsi="Calibri"/>
+        </w:rPr>
+        <w:t xml:space="preserve">, </w:t>
+      </w:r>
+      <w:r>
+        <w:rPr>
+          <w:rFonts w:ascii="Calibri" w:hAnsi="Calibri"/>
+          <w:i/>
+          <w:iCs/>
+        </w:rPr>
+        <w:t>172</w:t>
+      </w:r>
+      <w:r>
+        <w:rPr>
+          <w:rFonts w:ascii="Calibri" w:hAnsi="Calibri"/>
+        </w:rPr>
+        <w:t>(2–3), 14. https://doi.org/10.1007/s00410-017-1336-2</w:t>
       </w:r>
     </w:p>
     <w:p>
@@ -6203,22 +6533,7 @@
         <w:rPr>
           <w:rFonts w:ascii="Calibri" w:hAnsi="Calibri"/>
         </w:rPr>
-        <w:br/>
-        <w:t>Withers, A. C.</w:t>
-      </w:r>
-      <w:r>
-        <w:rPr>
-          <w:rFonts w:ascii="Calibri" w:hAnsi="Calibri"/>
-        </w:rPr>
-        <w:br/>
-        <w:t xml:space="preserve"> 2013</w:t>
-      </w:r>
-      <w:r>
-        <w:rPr>
-          <w:rFonts w:ascii="Calibri" w:hAnsi="Calibri"/>
-        </w:rPr>
-        <w:tab/>
-        <w:t>The Pitzer and Sterner Equation of State for Water. http://www.geo.umn.edu/people/researchers/withe012/fugacity.htm, accessed August 6, 2013.</w:t>
+        <w:t>Withers, A. C. (2013). The Pitzer and Sterner Equation of State for Water. Retrieved August 6, 2013, from http://www.geo.umn.edu/people/researchers/withe012/fugacity.htm</w:t>
       </w:r>
     </w:p>
     <w:p>
@@ -6232,22 +6547,35 @@
         <w:rPr>
           <w:rFonts w:ascii="Calibri" w:hAnsi="Calibri"/>
         </w:rPr>
-        <w:br/>
-        <w:t>Withers, Anthony C, Hélène Bureau, Caroline Raepsaet, and Marc M Hirschmann</w:t>
-      </w:r>
-      <w:r>
-        <w:rPr>
-          <w:rFonts w:ascii="Calibri" w:hAnsi="Calibri"/>
-        </w:rPr>
-        <w:br/>
-        <w:t xml:space="preserve"> 2012</w:t>
-      </w:r>
-      <w:r>
-        <w:rPr>
-          <w:rFonts w:ascii="Calibri" w:hAnsi="Calibri"/>
-        </w:rPr>
-        <w:tab/>
-        <w:t>Calibration of Infrared Spectroscopy by Elastic Recoil Detection Analysis of H in Synthetic Olivine. Chemical Geology 334: 92–98.</w:t>
+        <w:t xml:space="preserve">Withers, A. C., Bureau, H., Raepsaet, C., &amp; Hirschmann, M. M. (2012). Calibration of infrared spectroscopy by elastic recoil detection analysis of H in synthetic olivine. </w:t>
+      </w:r>
+      <w:r>
+        <w:rPr>
+          <w:rFonts w:ascii="Calibri" w:hAnsi="Calibri"/>
+          <w:i/>
+          <w:iCs/>
+        </w:rPr>
+        <w:t>Chemical Geology</w:t>
+      </w:r>
+      <w:r>
+        <w:rPr>
+          <w:rFonts w:ascii="Calibri" w:hAnsi="Calibri"/>
+        </w:rPr>
+        <w:t xml:space="preserve">, </w:t>
+      </w:r>
+      <w:r>
+        <w:rPr>
+          <w:rFonts w:ascii="Calibri" w:hAnsi="Calibri"/>
+          <w:i/>
+          <w:iCs/>
+        </w:rPr>
+        <w:t>334</w:t>
+      </w:r>
+      <w:r>
+        <w:rPr>
+          <w:rFonts w:ascii="Calibri" w:hAnsi="Calibri"/>
+        </w:rPr>
+        <w:t>, 92–98.</w:t>
       </w:r>
     </w:p>
     <w:p>
@@ -7182,7 +7510,8 @@
     <w:unhideWhenUsed/>
     <w:rsid w:val="003117B9"/>
     <w:pPr>
-      <w:ind w:firstLine="0"/>
+      <w:spacing w:line="480" w:lineRule="auto"/>
+      <w:ind w:left="720" w:hanging="720"/>
     </w:pPr>
   </w:style>
   <w:style w:type="character" w:styleId="CommentReference">
@@ -7519,7 +7848,7 @@
 </file>
 
 <file path=customXml/itemProps1.xml><?xml version="1.0" encoding="utf-8"?>
-<ds:datastoreItem xmlns:ds="http://schemas.openxmlformats.org/officeDocument/2006/customXml" ds:itemID="{5BE29A6B-B74D-4FA2-8B03-170247CAF370}">
+<ds:datastoreItem xmlns:ds="http://schemas.openxmlformats.org/officeDocument/2006/customXml" ds:itemID="{F256A90D-54A9-40D9-ADB3-CDD0E621B4C1}">
   <ds:schemaRefs>
     <ds:schemaRef ds:uri="http://schemas.openxmlformats.org/officeDocument/2006/bibliography"/>
   </ds:schemaRefs>

</xml_diff>

<commit_message>
+3 supp. figs - hydrate profiles w diff baselines
</commit_message>
<xml_diff>
--- a/olivine/PaperDrafts/OlivinePaper_v03.docx
+++ b/olivine/PaperDrafts/OlivinePaper_v03.docx
@@ -41,7 +41,7 @@
         <w:fldChar w:fldCharType="begin"/>
       </w:r>
       <w:r>
-        <w:instrText xml:space="preserve"> ADDIN ZOTERO_ITEM CSL_CITATION {"citationID":"W7cVYNSS","properties":{"formattedCitation":"(Bell &amp; Rossman, 1992; Keppler &amp; Smyth, 2006)","plainCitation":"(Bell &amp; Rossman, 1992; Keppler &amp; Smyth, 2006)"},"citationItems":[{"id":482,"uris":["http://zotero.org/users/3117169/items/6HI5I7W7"],"uri":["http://zotero.org/users/3117169/items/6HI5I7W7"],"itemData":{"id":482,"type":"book","title":"Water in nominally anhydrous minerals","collection-title":"Reviews in mineralogy and geochemistry","publisher":"Mineralogical Society of America","volume":"62","shortTitle":"Water in nominally anhydrous minerals","collection-editor":[{"family":"Rosso","given":"Jodi J."}],"author":[{"family":"Keppler","given":"Hans"},{"family":"Smyth","given":"Joseph R."}],"issued":{"date-parts":[["2006"]]}}},{"id":1339,"uris":["http://zotero.org/users/3117169/items/PTI5C3A4"],"uri":["http://zotero.org/users/3117169/items/PTI5C3A4"],"itemData":{"id":1339,"type":"article-journal","title":"Water in Earth's mantle: The role of nominally anhydrous minerals","container-title":"Science","page":"1391-1397","volume":"255","issue":"5050","archive_location":"WOS:A1992HH74400043","abstract":"Most minerals of Earth's upper mantle contain small amounts of hydrogen, structurally bound as hydroxyl (OH). The OH concentration in each mineral species is variable, in some cases reflecting the geological environment of mineral formation. Of the major mantle minerals, pyroxenes are the most hydrous, typically containing approximately 200 to 500 parts per million H2O by weight, and probably dominate the water budget and hydrogen geochemistry of mantle rocks that do not contain a hydrous phase. Garnets and olivines commonly contain approximately 1 to 50 parts per million. Nominally anhydrous minerals constitute a significant reservoir for mantle hydrogen, possibly accommodating all water in the depleted mantle and providing a possible mechanism to recycle water from Earth's surface into the deep mantle.","DOI":"10.1126/science.255.5050.1391","ISSN":"0036-8075","shortTitle":"Water in Earth's mantle: The role of nominally anhydrous minerals","author":[{"family":"Bell","given":"D. R."},{"family":"Rossman","given":"G. R."}],"issued":{"date-parts":[["1992",3]]}}}],"schema":"https://github.com/citation-style-language/schema/raw/master/csl-citation.json"} </w:instrText>
+        <w:instrText xml:space="preserve"> ADDIN ZOTERO_ITEM CSL_CITATION {"citationID":"W7cVYNSS","properties":{"formattedCitation":"(Keppler and Smyth 2006; Bell and Rossman 1992)","plainCitation":"(Keppler and Smyth 2006; Bell and Rossman 1992)"},"citationItems":[{"id":482,"uris":["http://zotero.org/users/3117169/items/6HI5I7W7"],"uri":["http://zotero.org/users/3117169/items/6HI5I7W7"],"itemData":{"id":482,"type":"book","title":"Water in nominally anhydrous minerals","collection-title":"Reviews in mineralogy and geochemistry","publisher":"Mineralogical Society of America","volume":"62","shortTitle":"Water in nominally anhydrous minerals","collection-editor":[{"family":"Rosso","given":"Jodi J."}],"author":[{"family":"Keppler","given":"Hans"},{"family":"Smyth","given":"Joseph R."}],"issued":{"date-parts":[["2006"]]}}},{"id":1339,"uris":["http://zotero.org/users/3117169/items/PTI5C3A4"],"uri":["http://zotero.org/users/3117169/items/PTI5C3A4"],"itemData":{"id":1339,"type":"article-journal","title":"Water in Earth's mantle: The role of nominally anhydrous minerals","container-title":"Science","page":"1391-1397","volume":"255","issue":"5050","archive_location":"WOS:A1992HH74400043","abstract":"Most minerals of Earth's upper mantle contain small amounts of hydrogen, structurally bound as hydroxyl (OH). The OH concentration in each mineral species is variable, in some cases reflecting the geological environment of mineral formation. Of the major mantle minerals, pyroxenes are the most hydrous, typically containing approximately 200 to 500 parts per million H2O by weight, and probably dominate the water budget and hydrogen geochemistry of mantle rocks that do not contain a hydrous phase. Garnets and olivines commonly contain approximately 1 to 50 parts per million. Nominally anhydrous minerals constitute a significant reservoir for mantle hydrogen, possibly accommodating all water in the depleted mantle and providing a possible mechanism to recycle water from Earth's surface into the deep mantle.","DOI":"10.1126/science.255.5050.1391","ISSN":"0036-8075","shortTitle":"Water in Earth's mantle: The role of nominally anhydrous minerals","author":[{"family":"Bell","given":"D. R."},{"family":"Rossman","given":"G. R."}],"issued":{"date-parts":[["1992",3]]}}}],"schema":"https://github.com/citation-style-language/schema/raw/master/csl-citation.json"} </w:instrText>
       </w:r>
       <w:r>
         <w:fldChar w:fldCharType="separate"/>
@@ -50,7 +50,7 @@
         <w:rPr>
           <w:rFonts w:ascii="Calibri" w:hAnsi="Calibri"/>
         </w:rPr>
-        <w:t>(Bell &amp; Rossman, 1992; Keppler &amp; Smyth, 2006)</w:t>
+        <w:t>(Keppler and Smyth 2006; Bell and Rossman 1992)</w:t>
       </w:r>
       <w:r>
         <w:fldChar w:fldCharType="end"/>
@@ -74,6 +74,12 @@
       </w:r>
       <w:r>
         <w:t xml:space="preserve"> diffusivity measurements…</w:t>
+      </w:r>
+    </w:p>
+    <w:p/>
+    <w:p>
+      <w:r>
+        <w:t>Some background about Kiki and SC. Helz paper: Kiki QMF+1/2 or so.</w:t>
       </w:r>
     </w:p>
     <w:p>
@@ -112,7 +118,7 @@
         <w:fldChar w:fldCharType="begin"/>
       </w:r>
       <w:r>
-        <w:instrText xml:space="preserve"> ADDIN ZOTERO_ITEM CSL_CITATION {"citationID":"NCgUpiVX","properties":{"formattedCitation":"(Kohlstedt &amp; Mackwell, 1998; Mackwell &amp; Kohlstedt, 1990)","plainCitation":"(Kohlstedt &amp; Mackwell, 1998; Mackwell &amp; Kohlstedt, 1990)"},"citationItems":[{"id":905,"uris":["http://zotero.org/users/3117169/items/EVCNUQBB"],"uri":["http://zotero.org/users/3117169/items/EVCNUQBB"],"itemData":{"id":905,"type":"article-journal","title":"Diffusion of hydrogen in olivine - implications for water in the mantle","container-title":"Journal of Geophysical Research-Solid Earth and Planets","page":"5079-5088","volume":"95","issue":"B4","archive_location":"WOS:A1990CZ37500052","DOI":"10.1029/JB095iB04p05079","ISSN":"0148-0227","shortTitle":"Diffusion of hydrogen in olivine - implications for water in the mantle","author":[{"family":"Mackwell","given":"S. J."},{"family":"Kohlstedt","given":"D. L."}],"issued":{"date-parts":[["1990",4]]}}},{"id":831,"uris":["http://zotero.org/users/3117169/items/DGCPHAR8"],"uri":["http://zotero.org/users/3117169/items/DGCPHAR8"],"itemData":{"id":831,"type":"article-journal","title":"Diffusion of hydrogen and intrinsic point defects in olivine","container-title":"Zeitschrift Fur Physikalische Chemie-International Journal of Research in Physical Chemistry &amp; Chemical Physics","page":"147-162","volume":"207","archive_location":"WOS:000076569300010","ISSN":"0942-9352","shortTitle":"Diffusion of hydrogen and intrinsic point defects in olivine","author":[{"family":"Kohlstedt","given":"D. L."},{"family":"Mackwell","given":"S. J."}],"issued":{"date-parts":[["1998"]]}}}],"schema":"https://github.com/citation-style-language/schema/raw/master/csl-citation.json"} </w:instrText>
+        <w:instrText xml:space="preserve"> ADDIN ZOTERO_ITEM CSL_CITATION {"citationID":"NCgUpiVX","properties":{"formattedCitation":"(Mackwell and Kohlstedt 1990; Kohlstedt and Mackwell 1998)","plainCitation":"(Mackwell and Kohlstedt 1990; Kohlstedt and Mackwell 1998)"},"citationItems":[{"id":905,"uris":["http://zotero.org/users/3117169/items/EVCNUQBB"],"uri":["http://zotero.org/users/3117169/items/EVCNUQBB"],"itemData":{"id":905,"type":"article-journal","title":"Diffusion of hydrogen in olivine - implications for water in the mantle","container-title":"Journal of Geophysical Research-Solid Earth and Planets","page":"5079-5088","volume":"95","issue":"B4","archive_location":"WOS:A1990CZ37500052","DOI":"10.1029/JB095iB04p05079","ISSN":"0148-0227","shortTitle":"Diffusion of hydrogen in olivine - implications for water in the mantle","author":[{"family":"Mackwell","given":"S. J."},{"family":"Kohlstedt","given":"D. L."}],"issued":{"date-parts":[["1990",4]]}}},{"id":831,"uris":["http://zotero.org/users/3117169/items/DGCPHAR8"],"uri":["http://zotero.org/users/3117169/items/DGCPHAR8"],"itemData":{"id":831,"type":"article-journal","title":"Diffusion of hydrogen and intrinsic point defects in olivine","container-title":"Zeitschrift Fur Physikalische Chemie-International Journal of Research in Physical Chemistry &amp; Chemical Physics","page":"147-162","volume":"207","archive_location":"WOS:000076569300010","ISSN":"0942-9352","shortTitle":"Diffusion of hydrogen and intrinsic point defects in olivine","author":[{"family":"Kohlstedt","given":"D. L."},{"family":"Mackwell","given":"S. J."}],"issued":{"date-parts":[["1998"]]}}}],"schema":"https://github.com/citation-style-language/schema/raw/master/csl-citation.json"} </w:instrText>
       </w:r>
       <w:r>
         <w:fldChar w:fldCharType="separate"/>
@@ -121,7 +127,7 @@
         <w:rPr>
           <w:rFonts w:ascii="Calibri" w:hAnsi="Calibri"/>
         </w:rPr>
-        <w:t>(Kohlstedt &amp; Mackwell, 1998; Mackwell &amp; Kohlstedt, 1990)</w:t>
+        <w:t>(Mackwell and Kohlstedt 1990; Kohlstedt and Mackwell 1998)</w:t>
       </w:r>
       <w:r>
         <w:fldChar w:fldCharType="end"/>
@@ -482,6 +488,7 @@
         <w:pStyle w:val="Heading2"/>
       </w:pPr>
       <w:r>
+        <w:lastRenderedPageBreak/>
         <w:t>Electron microprobe analysis</w:t>
       </w:r>
     </w:p>
@@ -517,7 +524,6 @@
         <w:pStyle w:val="Heading2"/>
       </w:pPr>
       <w:r>
-        <w:lastRenderedPageBreak/>
         <w:t>Initial water concentrations</w:t>
       </w:r>
     </w:p>
@@ -595,7 +601,7 @@
         <w:fldChar w:fldCharType="begin"/>
       </w:r>
       <w:r>
-        <w:instrText xml:space="preserve"> ADDIN ZOTERO_ITEM CSL_CITATION {"citationID":"0DRcWzU3","properties":{"formattedCitation":"(Libowitzky &amp; Rossman, 1996; Shuai &amp; Yang, 2017)","plainCitation":"(Libowitzky &amp; Rossman, 1996; Shuai &amp; Yang, 2017)"},"citationItems":[{"id":1267,"uris":["http://zotero.org/users/3117169/items/MZ2PR4AX"],"uri":["http://zotero.org/users/3117169/items/MZ2PR4AX"],"itemData":{"id":1267,"type":"article-journal","title":"Principles of quantitative absorbance measurements in anisotropic crystals","container-title":"Physics and Chemistry of Minerals","page":"319-327","volume":"23","issue":"6","archive_location":"WOS:A1996VD85000001","abstract":"The accurate measurement of absorbance (A=-log T; T=I/I-0) in anisotropic materials like crystals is highly important for the determination of the concentration and orientation of the oscillator (absorber) under investigation. The absorbance in isotropic material is linearly dependent on the concentration of the absorber and on the thickness of the sample (A=epsilon . c . t). Measurement of absorbance in anisotropic media is more complicated, but it can be obtained from polarized spectra (i) on three random, but orthogonal sections of a crystal, or (ii) preferably on two orthogonal sections oriented parallel to each of two axes of the indicatrix ellipsoid. To compare among different crystal classes (including cubic symmetry) it is useful to convert measured absorbance values to one common basis (the total absorbance A,,,), wherein all absorbers are corrected as if they were aligned parallel to the E-vector of the incident light. The total absorption coefficient (a(tot)=A(tot)/t) is calculated by (i) a(tot)=Sigma(i=1)(3)(a(max,i)+a(min,i))/2, or by (ii) a(tot)=a(x)+a(y)+a(z). Only in special. circumstances will unpolarized measurements of absorbance provide data useful for quantitative studies of anisotropic material. The theoretical approach is confirmed by measurements on calcite and topaz. The orientation of the absorber with respect to the axes of the indicatrix ellipsoid is calculated according to A(x)/A(tot)=cos(2) (x angle absorber), and analogously for A(y) and A(z). In this way, correct angles are obtained for all cases of symmetry. The extinction ratio of the polarizer (Pe=I-crossed/I-parallel) has considerable influence on the measured amplitude of absorption bands, especially in cases of strong anisotropic absorbance. However, if Pe is known, the true absorbance values can be calculated even with polarizers of low extinction ratio, according to Amax=-log [(T-max,T-obs-0.5 . Pe . T-min,T-obs)/(1-0.5 . Pe)], and similar for A(min).","ISSN":"0342-1791","shortTitle":"Principles of quantitative absorbance measurements in anisotropic crystals","journalAbbreviation":"Phys. Chem. Miner.","language":"English","author":[{"family":"Libowitzky","given":"E."},{"family":"Rossman","given":"G. R."}],"issued":{"date-parts":[["1996",8]]}}},{"id":2891,"uris":["http://zotero.org/users/3117169/items/8FXZWFQB"],"uri":["http://zotero.org/users/3117169/items/8FXZWFQB"],"itemData":{"id":2891,"type":"article-journal","title":"Quantitative analysis of H-species in anisotropic minerals by polarized infrared spectroscopy along three orthogonal directions","container-title":"Contributions to Mineralogy and Petrology","page":"14","volume":"172","issue":"2-3","source":"link.springer.com","abstract":"Infrared spectroscopy is a powerful technique for probing H-species in nominally anhydrous minerals, and a particular goal of considerable efforts has been providing a simple yet accurate method for the quantification. The available methods, with either polarized or unpolarized analyses, are usually time-consuming or, in some cases, subjected to larger uncertainty than theoretically expected. It is shown here that an empirical approach for measuring the concentration, by determining three polarized infrared spectra along any three mutually perpendicular directions, is theoretically and in particular experimentally correct. The theoretical background is established by considering the integrated absorbance, and the experimental measurements are based on a careful evaluation of the species and content of H in a series of gem-quality orthogonal, monoclinic and triclinic crystals, including olivine, orthopyroxene, clinopyroxene, orthoclase and albite (natural and H-annealed). The results demonstrate that the sum of the integrated absorbance from two polarized spectra along two perpendicular directions in any given plane is a constant, and that the sum of the integrated absorbance from three polarized spectra along any three orthogonal directions is of essentially the same accuracy as that along the principal axes. It is also shown that this method works well, with a relative accuracy within 10%, even at some extreme cases where the sample absorption bands are both intense and strongly anisotropic.","DOI":"10.1007/s00410-017-1336-2","ISSN":"0010-7999, 1432-0967","journalAbbreviation":"Contrib Mineral Petrol","language":"en","author":[{"family":"Shuai","given":"Kang"},{"family":"Yang","given":"Xiaozhi"}],"issued":{"date-parts":[["2017",3,1]]}}}],"schema":"https://github.com/citation-style-language/schema/raw/master/csl-citation.json"} </w:instrText>
+        <w:instrText xml:space="preserve"> ADDIN ZOTERO_ITEM CSL_CITATION {"citationID":"0DRcWzU3","properties":{"formattedCitation":"(Libowitzky and Rossman 1996; Shuai and Yang 2017)","plainCitation":"(Libowitzky and Rossman 1996; Shuai and Yang 2017)"},"citationItems":[{"id":1267,"uris":["http://zotero.org/users/3117169/items/MZ2PR4AX"],"uri":["http://zotero.org/users/3117169/items/MZ2PR4AX"],"itemData":{"id":1267,"type":"article-journal","title":"Principles of quantitative absorbance measurements in anisotropic crystals","container-title":"Physics and Chemistry of Minerals","page":"319-327","volume":"23","issue":"6","archive_location":"WOS:A1996VD85000001","abstract":"The accurate measurement of absorbance (A=-log T; T=I/I-0) in anisotropic materials like crystals is highly important for the determination of the concentration and orientation of the oscillator (absorber) under investigation. The absorbance in isotropic material is linearly dependent on the concentration of the absorber and on the thickness of the sample (A=epsilon . c . t). Measurement of absorbance in anisotropic media is more complicated, but it can be obtained from polarized spectra (i) on three random, but orthogonal sections of a crystal, or (ii) preferably on two orthogonal sections oriented parallel to each of two axes of the indicatrix ellipsoid. To compare among different crystal classes (including cubic symmetry) it is useful to convert measured absorbance values to one common basis (the total absorbance A,,,), wherein all absorbers are corrected as if they were aligned parallel to the E-vector of the incident light. The total absorption coefficient (a(tot)=A(tot)/t) is calculated by (i) a(tot)=Sigma(i=1)(3)(a(max,i)+a(min,i))/2, or by (ii) a(tot)=a(x)+a(y)+a(z). Only in special. circumstances will unpolarized measurements of absorbance provide data useful for quantitative studies of anisotropic material. The theoretical approach is confirmed by measurements on calcite and topaz. The orientation of the absorber with respect to the axes of the indicatrix ellipsoid is calculated according to A(x)/A(tot)=cos(2) (x angle absorber), and analogously for A(y) and A(z). In this way, correct angles are obtained for all cases of symmetry. The extinction ratio of the polarizer (Pe=I-crossed/I-parallel) has considerable influence on the measured amplitude of absorption bands, especially in cases of strong anisotropic absorbance. However, if Pe is known, the true absorbance values can be calculated even with polarizers of low extinction ratio, according to Amax=-log [(T-max,T-obs-0.5 . Pe . T-min,T-obs)/(1-0.5 . Pe)], and similar for A(min).","ISSN":"0342-1791","shortTitle":"Principles of quantitative absorbance measurements in anisotropic crystals","journalAbbreviation":"Phys. Chem. Miner.","language":"English","author":[{"family":"Libowitzky","given":"E."},{"family":"Rossman","given":"G. R."}],"issued":{"date-parts":[["1996",8]]}}},{"id":2891,"uris":["http://zotero.org/users/3117169/items/8FXZWFQB"],"uri":["http://zotero.org/users/3117169/items/8FXZWFQB"],"itemData":{"id":2891,"type":"article-journal","title":"Quantitative analysis of H-species in anisotropic minerals by polarized infrared spectroscopy along three orthogonal directions","container-title":"Contributions to Mineralogy and Petrology","page":"14","volume":"172","issue":"2-3","source":"link.springer.com","abstract":"Infrared spectroscopy is a powerful technique for probing H-species in nominally anhydrous minerals, and a particular goal of considerable efforts has been providing a simple yet accurate method for the quantification. The available methods, with either polarized or unpolarized analyses, are usually time-consuming or, in some cases, subjected to larger uncertainty than theoretically expected. It is shown here that an empirical approach for measuring the concentration, by determining three polarized infrared spectra along any three mutually perpendicular directions, is theoretically and in particular experimentally correct. The theoretical background is established by considering the integrated absorbance, and the experimental measurements are based on a careful evaluation of the species and content of H in a series of gem-quality orthogonal, monoclinic and triclinic crystals, including olivine, orthopyroxene, clinopyroxene, orthoclase and albite (natural and H-annealed). The results demonstrate that the sum of the integrated absorbance from two polarized spectra along two perpendicular directions in any given plane is a constant, and that the sum of the integrated absorbance from three polarized spectra along any three orthogonal directions is of essentially the same accuracy as that along the principal axes. It is also shown that this method works well, with a relative accuracy within 10%, even at some extreme cases where the sample absorption bands are both intense and strongly anisotropic.","DOI":"10.1007/s00410-017-1336-2","ISSN":"0010-7999, 1432-0967","journalAbbreviation":"Contrib Mineral Petrol","language":"en","author":[{"family":"Shuai","given":"Kang"},{"family":"Yang","given":"Xiaozhi"}],"issued":{"date-parts":[["2017",3,1]]}}}],"schema":"https://github.com/citation-style-language/schema/raw/master/csl-citation.json"} </w:instrText>
       </w:r>
       <w:r>
         <w:fldChar w:fldCharType="separate"/>
@@ -604,7 +610,7 @@
         <w:rPr>
           <w:rFonts w:ascii="Calibri" w:hAnsi="Calibri"/>
         </w:rPr>
-        <w:t>(Libowitzky &amp; Rossman, 1996; Shuai &amp; Yang, 2017)</w:t>
+        <w:t>(Libowitzky and Rossman 1996; Shuai and Yang 2017)</w:t>
       </w:r>
       <w:r>
         <w:fldChar w:fldCharType="end"/>
@@ -619,7 +625,7 @@
         <w:fldChar w:fldCharType="begin"/>
       </w:r>
       <w:r>
-        <w:instrText xml:space="preserve"> ADDIN ZOTERO_ITEM CSL_CITATION {"citationID":"oUR3i62r","properties":{"formattedCitation":"(Bell, Rossman, Maldener, Endisch, &amp; Rauch, 2003; Anthony C Withers, Bureau, Raepsaet, &amp; Hirschmann, 2012)","plainCitation":"(Bell, Rossman, Maldener, Endisch, &amp; Rauch, 2003; Anthony C Withers, Bureau, Raepsaet, &amp; Hirschmann, 2012)"},"citationItems":[{"id":505,"uris":["http://zotero.org/users/3117169/items/727HNJPW"],"uri":["http://zotero.org/users/3117169/items/727HNJPW"],"itemData":{"id":505,"type":"article-journal","title":"Hydroxide in olivine: A quantitative determination of the absolute amount and calibration of the IR spectrum","container-title":"Journal of Geophysical Research-Solid Earth","volume":"108","issue":"B2","archive_location":"WOS:000181985400002","URL":"://WOS:000181985400002","DOI":"10.1029/2001jb000679","ISSN":"0148-0227","shortTitle":"Hydroxide in olivine: A quantitative determination of the absolute amount and calibration of the IR spectrum","author":[{"family":"Bell","given":"D. R."},{"family":"Rossman","given":"G. R."},{"family":"Maldener","given":"J."},{"family":"Endisch","given":"D."},{"family":"Rauch","given":"F."}],"issued":{"date-parts":[["2003",2]]}}},{"id":1097,"uris":["http://zotero.org/users/3117169/items/IKGHAM4U"],"uri":["http://zotero.org/users/3117169/items/IKGHAM4U"],"itemData":{"id":1097,"type":"article-journal","title":"Calibration of infrared spectroscopy by elastic recoil detection analysis of H in synthetic olivine","container-title":"Chemical Geology","page":"92-98","volume":"334","ISSN":"0009-2541","shortTitle":"Calibration of infrared spectroscopy by elastic recoil detection analysis of H in synthetic olivine","author":[{"family":"Withers","given":"Anthony C"},{"family":"Bureau","given":"Hélène"},{"family":"Raepsaet","given":"Caroline"},{"family":"Hirschmann","given":"Marc M"}],"issued":{"date-parts":[["2012"]]}}}],"schema":"https://github.com/citation-style-language/schema/raw/master/csl-citation.json"} </w:instrText>
+        <w:instrText xml:space="preserve"> ADDIN ZOTERO_ITEM CSL_CITATION {"citationID":"oUR3i62r","properties":{"formattedCitation":"(Bell et al. 2003; Withers et al. 2012)","plainCitation":"(Bell et al. 2003; Withers et al. 2012)"},"citationItems":[{"id":505,"uris":["http://zotero.org/users/3117169/items/727HNJPW"],"uri":["http://zotero.org/users/3117169/items/727HNJPW"],"itemData":{"id":505,"type":"article-journal","title":"Hydroxide in olivine: A quantitative determination of the absolute amount and calibration of the IR spectrum","container-title":"Journal of Geophysical Research-Solid Earth","volume":"108","issue":"B2","archive_location":"WOS:000181985400002","URL":"://WOS:000181985400002","DOI":"10.1029/2001jb000679","ISSN":"0148-0227","shortTitle":"Hydroxide in olivine: A quantitative determination of the absolute amount and calibration of the IR spectrum","author":[{"family":"Bell","given":"D. R."},{"family":"Rossman","given":"G. R."},{"family":"Maldener","given":"J."},{"family":"Endisch","given":"D."},{"family":"Rauch","given":"F."}],"issued":{"date-parts":[["2003",2]]}}},{"id":1097,"uris":["http://zotero.org/users/3117169/items/IKGHAM4U"],"uri":["http://zotero.org/users/3117169/items/IKGHAM4U"],"itemData":{"id":1097,"type":"article-journal","title":"Calibration of infrared spectroscopy by elastic recoil detection analysis of H in synthetic olivine","container-title":"Chemical Geology","page":"92-98","volume":"334","ISSN":"0009-2541","shortTitle":"Calibration of infrared spectroscopy by elastic recoil detection analysis of H in synthetic olivine","author":[{"family":"Withers","given":"Anthony C"},{"family":"Bureau","given":"Hélène"},{"family":"Raepsaet","given":"Caroline"},{"family":"Hirschmann","given":"Marc M"}],"issued":{"date-parts":[["2012"]]}}}],"schema":"https://github.com/citation-style-language/schema/raw/master/csl-citation.json"} </w:instrText>
       </w:r>
       <w:r>
         <w:fldChar w:fldCharType="separate"/>
@@ -628,7 +634,7 @@
         <w:rPr>
           <w:rFonts w:ascii="Calibri" w:hAnsi="Calibri"/>
         </w:rPr>
-        <w:t>(Bell, Rossman, Maldener, Endisch, &amp; Rauch, 2003; Anthony C Withers, Bureau, Raepsaet, &amp; Hirschmann, 2012)</w:t>
+        <w:t>(Bell et al. 2003; Withers et al. 2012)</w:t>
       </w:r>
       <w:r>
         <w:fldChar w:fldCharType="end"/>
@@ -1023,7 +1029,7 @@
         <w:fldChar w:fldCharType="begin"/>
       </w:r>
       <w:r>
-        <w:instrText xml:space="preserve"> ADDIN ZOTERO_ITEM CSL_CITATION {"citationID":"WYca9sWc","properties":{"formattedCitation":"(A. C. Withers, 2013)","plainCitation":"(A. C. Withers, 2013)"},"citationItems":[{"id":1521,"uris":["http://zotero.org/users/3117169/items/TA7AQD5B"],"uri":["http://zotero.org/users/3117169/items/TA7AQD5B"],"itemData":{"id":1521,"type":"webpage","title":"The Pitzer and Sterner Equation of State for Water","URL":"http://www.geo.umn.edu/people/researchers/withe012/fugacity.htm","shortTitle":"The Pitzer and Sterner Equation of State for Water","author":[{"family":"Withers","given":"A. C."}],"issued":{"date-parts":[["2013"]]},"accessed":{"date-parts":[["2013",8,6]]}}}],"schema":"https://github.com/citation-style-language/schema/raw/master/csl-citation.json"} </w:instrText>
+        <w:instrText xml:space="preserve"> ADDIN ZOTERO_ITEM CSL_CITATION {"citationID":"WYca9sWc","properties":{"formattedCitation":"(Withers 2013)","plainCitation":"(Withers 2013)"},"citationItems":[{"id":1521,"uris":["http://zotero.org/users/3117169/items/TA7AQD5B"],"uri":["http://zotero.org/users/3117169/items/TA7AQD5B"],"itemData":{"id":1521,"type":"webpage","title":"The Pitzer and Sterner Equation of State for Water","URL":"http://www.geo.umn.edu/people/researchers/withe012/fugacity.htm","shortTitle":"The Pitzer and Sterner Equation of State for Water","author":[{"family":"Withers","given":"A. C."}],"issued":{"date-parts":[["2013"]]},"accessed":{"date-parts":[["2013",8,6]]}}}],"schema":"https://github.com/citation-style-language/schema/raw/master/csl-citation.json"} </w:instrText>
       </w:r>
       <w:r>
         <w:fldChar w:fldCharType="separate"/>
@@ -1032,7 +1038,7 @@
         <w:rPr>
           <w:rFonts w:ascii="Calibri" w:hAnsi="Calibri"/>
         </w:rPr>
-        <w:t>(A. C. Withers, 2013)</w:t>
+        <w:t>(Withers 2013)</w:t>
       </w:r>
       <w:r>
         <w:fldChar w:fldCharType="end"/>
@@ -1074,7 +1080,7 @@
         <w:fldChar w:fldCharType="begin"/>
       </w:r>
       <w:r>
-        <w:instrText xml:space="preserve"> ADDIN ZOTERO_ITEM CSL_CITATION {"citationID":"9q0Bjwss","properties":{"formattedCitation":"(Demouchy &amp; Mackwell, 2006; Kohlstedt &amp; Mackwell, 1998)","plainCitation":"(Demouchy &amp; Mackwell, 2006; Kohlstedt &amp; Mackwell, 1998)"},"citationItems":[{"id":831,"uris":["http://zotero.org/users/3117169/items/DGCPHAR8"],"uri":["http://zotero.org/users/3117169/items/DGCPHAR8"],"itemData":{"id":831,"type":"article-journal","title":"Diffusion of hydrogen and intrinsic point defects in olivine","container-title":"Zeitschrift Fur Physikalische Chemie-International Journal of Research in Physical Chemistry &amp; Chemical Physics","page":"147-162","volume":"207","archive_location":"WOS:000076569300010","ISSN":"0942-9352","shortTitle":"Diffusion of hydrogen and intrinsic point defects in olivine","author":[{"family":"Kohlstedt","given":"D. L."},{"family":"Mackwell","given":"S. J."}],"issued":{"date-parts":[["1998"]]}}},{"id":593,"uris":["http://zotero.org/users/3117169/items/8NQVB3JH"],"uri":["http://zotero.org/users/3117169/items/8NQVB3JH"],"itemData":{"id":593,"type":"article-journal","title":"Mechanisms of hydrogen incorporation and diffusion in iron-bearing olivine","container-title":"Physics and Chemistry of Minerals","page":"347-355","volume":"33","issue":"5","archive_location":"WOS:000240439000005","abstract":"The incorporation and diffusion of hydrogen in San Carlos olivine (Fo(90)) single crystals were studied by performing experiments under hydrothermal conditions. The experiments were carried out either at 1.5 GPa, 1,000 degrees C for 1.5 h in a piston cylinder apparatus or at 0.2 GPa, 900 degrees C for 1 or 20 h in a cold-seal vessel. The oxygen fugacity was buffered using Ni-NiO, and the silica activity was buffered by adding San Carlos orthopyroxene powders. Polarized Fourier transform infrared (FTIR) spectroscopy was utilized to quantify the hydroxyl distributions in the samples after the experiments. The resulting infrared spectra reproduce the features of FTIR spectra that are observed in olivine from common mantle peridotite xenoliths. The hydrogen concentration at the edges of the hydrogenated olivine crystals corresponds to concentration levels calculated from published water solubility laws. Hydrogen diffusivities were determined for the three crystallographic axes from profiles of water content as a function of position. The chemical diffusion coefficients are comparable to those previously reported for natural iron-bearing olivine. At high temperature, hydrogenation is dominated by coupled diffusion of protons and octahedrally coordinated metal vacancies (V(Me)\"), where the vacancy diffusion rate limits the process. From the experimental data, we determined the following diffusion laws (diffusivity in m(2) s(-1), activation energies in kJ mol(-1)): D(VMe[100],[010]) = 10(-4.5 +/- 4.1) exp[-(204 +/- 94)/RT] for diffusion along [100] and [010]; D(VMe[001]) = 10(-1.4 +/- 0.5) exp[-(258 +/- 11)/RT] for diffusion along [001]. These diffusion rates are fast enough to modify significantly water contents within olivine grains in xenoliths ascending from the mantle.","DOI":"10.1007/s00269-006-0081-2","ISSN":"0342-1791","shortTitle":"Mechanisms of hydrogen incorporation and diffusion in iron-bearing olivine","author":[{"family":"Demouchy","given":"S."},{"family":"Mackwell","given":"S."}],"issued":{"date-parts":[["2006",8]]}}}],"schema":"https://github.com/citation-style-language/schema/raw/master/csl-citation.json"} </w:instrText>
+        <w:instrText xml:space="preserve"> ADDIN ZOTERO_ITEM CSL_CITATION {"citationID":"9q0Bjwss","properties":{"formattedCitation":"(Kohlstedt and Mackwell 1998; Demouchy and Mackwell 2006)","plainCitation":"(Kohlstedt and Mackwell 1998; Demouchy and Mackwell 2006)"},"citationItems":[{"id":831,"uris":["http://zotero.org/users/3117169/items/DGCPHAR8"],"uri":["http://zotero.org/users/3117169/items/DGCPHAR8"],"itemData":{"id":831,"type":"article-journal","title":"Diffusion of hydrogen and intrinsic point defects in olivine","container-title":"Zeitschrift Fur Physikalische Chemie-International Journal of Research in Physical Chemistry &amp; Chemical Physics","page":"147-162","volume":"207","archive_location":"WOS:000076569300010","ISSN":"0942-9352","shortTitle":"Diffusion of hydrogen and intrinsic point defects in olivine","author":[{"family":"Kohlstedt","given":"D. L."},{"family":"Mackwell","given":"S. J."}],"issued":{"date-parts":[["1998"]]}}},{"id":593,"uris":["http://zotero.org/users/3117169/items/8NQVB3JH"],"uri":["http://zotero.org/users/3117169/items/8NQVB3JH"],"itemData":{"id":593,"type":"article-journal","title":"Mechanisms of hydrogen incorporation and diffusion in iron-bearing olivine","container-title":"Physics and Chemistry of Minerals","page":"347-355","volume":"33","issue":"5","archive_location":"WOS:000240439000005","abstract":"The incorporation and diffusion of hydrogen in San Carlos olivine (Fo(90)) single crystals were studied by performing experiments under hydrothermal conditions. The experiments were carried out either at 1.5 GPa, 1,000 degrees C for 1.5 h in a piston cylinder apparatus or at 0.2 GPa, 900 degrees C for 1 or 20 h in a cold-seal vessel. The oxygen fugacity was buffered using Ni-NiO, and the silica activity was buffered by adding San Carlos orthopyroxene powders. Polarized Fourier transform infrared (FTIR) spectroscopy was utilized to quantify the hydroxyl distributions in the samples after the experiments. The resulting infrared spectra reproduce the features of FTIR spectra that are observed in olivine from common mantle peridotite xenoliths. The hydrogen concentration at the edges of the hydrogenated olivine crystals corresponds to concentration levels calculated from published water solubility laws. Hydrogen diffusivities were determined for the three crystallographic axes from profiles of water content as a function of position. The chemical diffusion coefficients are comparable to those previously reported for natural iron-bearing olivine. At high temperature, hydrogenation is dominated by coupled diffusion of protons and octahedrally coordinated metal vacancies (V(Me)\"), where the vacancy diffusion rate limits the process. From the experimental data, we determined the following diffusion laws (diffusivity in m(2) s(-1), activation energies in kJ mol(-1)): D(VMe[100],[010]) = 10(-4.5 +/- 4.1) exp[-(204 +/- 94)/RT] for diffusion along [100] and [010]; D(VMe[001]) = 10(-1.4 +/- 0.5) exp[-(258 +/- 11)/RT] for diffusion along [001]. These diffusion rates are fast enough to modify significantly water contents within olivine grains in xenoliths ascending from the mantle.","DOI":"10.1007/s00269-006-0081-2","ISSN":"0342-1791","shortTitle":"Mechanisms of hydrogen incorporation and diffusion in iron-bearing olivine","author":[{"family":"Demouchy","given":"S."},{"family":"Mackwell","given":"S."}],"issued":{"date-parts":[["2006",8]]}}}],"schema":"https://github.com/citation-style-language/schema/raw/master/csl-citation.json"} </w:instrText>
       </w:r>
       <w:r>
         <w:fldChar w:fldCharType="separate"/>
@@ -1083,7 +1089,7 @@
         <w:rPr>
           <w:rFonts w:ascii="Calibri" w:hAnsi="Calibri"/>
         </w:rPr>
-        <w:t>(Demouchy &amp; Mackwell, 2006; Kohlstedt &amp; Mackwell, 1998)</w:t>
+        <w:t>(Kohlstedt and Mackwell 1998; Demouchy and Mackwell 2006)</w:t>
       </w:r>
       <w:r>
         <w:fldChar w:fldCharType="end"/>
@@ -1118,7 +1124,7 @@
         <w:fldChar w:fldCharType="begin"/>
       </w:r>
       <w:r>
-        <w:instrText xml:space="preserve"> ADDIN ZOTERO_ITEM CSL_CITATION {"citationID":"N9iPjw1Z","properties":{"formattedCitation":"(A. C. Withers, 2013)","plainCitation":"(A. C. Withers, 2013)"},"citationItems":[{"id":1521,"uris":["http://zotero.org/users/3117169/items/TA7AQD5B"],"uri":["http://zotero.org/users/3117169/items/TA7AQD5B"],"itemData":{"id":1521,"type":"webpage","title":"The Pitzer and Sterner Equation of State for Water","URL":"http://www.geo.umn.edu/people/researchers/withe012/fugacity.htm","shortTitle":"The Pitzer and Sterner Equation of State for Water","author":[{"family":"Withers","given":"A. C."}],"issued":{"date-parts":[["2013"]]},"accessed":{"date-parts":[["2013",8,6]]}}}],"schema":"https://github.com/citation-style-language/schema/raw/master/csl-citation.json"} </w:instrText>
+        <w:instrText xml:space="preserve"> ADDIN ZOTERO_ITEM CSL_CITATION {"citationID":"N9iPjw1Z","properties":{"formattedCitation":"(Withers 2013)","plainCitation":"(Withers 2013)"},"citationItems":[{"id":1521,"uris":["http://zotero.org/users/3117169/items/TA7AQD5B"],"uri":["http://zotero.org/users/3117169/items/TA7AQD5B"],"itemData":{"id":1521,"type":"webpage","title":"The Pitzer and Sterner Equation of State for Water","URL":"http://www.geo.umn.edu/people/researchers/withe012/fugacity.htm","shortTitle":"The Pitzer and Sterner Equation of State for Water","author":[{"family":"Withers","given":"A. C."}],"issued":{"date-parts":[["2013"]]},"accessed":{"date-parts":[["2013",8,6]]}}}],"schema":"https://github.com/citation-style-language/schema/raw/master/csl-citation.json"} </w:instrText>
       </w:r>
       <w:r>
         <w:fldChar w:fldCharType="separate"/>
@@ -1127,7 +1133,7 @@
         <w:rPr>
           <w:rFonts w:ascii="Calibri" w:hAnsi="Calibri"/>
         </w:rPr>
-        <w:t>(A. C. Withers, 2013)</w:t>
+        <w:t>(Withers 2013)</w:t>
       </w:r>
       <w:r>
         <w:fldChar w:fldCharType="end"/>
@@ -1139,7 +1145,11 @@
         <w:t>.5</w:t>
       </w:r>
       <w:r>
-        <w:t xml:space="preserve"> hours. That time was chosen </w:t>
+        <w:t xml:space="preserve"> hours. That time </w:t>
+      </w:r>
+      <w:r>
+        <w:lastRenderedPageBreak/>
+        <w:t xml:space="preserve">was chosen </w:t>
       </w:r>
       <w:r>
         <w:t xml:space="preserve">in order </w:t>
@@ -1241,11 +1251,7 @@
         <w:t xml:space="preserve"> determined by</w:t>
       </w:r>
       <w:r>
-        <w:t xml:space="preserve"> the initial </w:t>
-      </w:r>
-      <w:r>
-        <w:lastRenderedPageBreak/>
-        <w:t>concentration of ferric iron</w:t>
+        <w:t xml:space="preserve"> the initial concentration of ferric iron</w:t>
       </w:r>
       <w:r>
         <w:t>.</w:t>
@@ -1651,7 +1657,11 @@
         <w:t xml:space="preserve">tire path of the infrared beam, and the forward models used to </w:t>
       </w:r>
       <w:r>
-        <w:t xml:space="preserve">determine hydrogen diffusivities in each direction are modified accordingly following the models described in </w:t>
+        <w:t xml:space="preserve">determine hydrogen diffusivities in each </w:t>
+      </w:r>
+      <w:r>
+        <w:lastRenderedPageBreak/>
+        <w:t xml:space="preserve">direction are modified accordingly following the models described in </w:t>
       </w:r>
       <w:r>
         <w:fldChar w:fldCharType="begin"/>
@@ -1684,7 +1694,7 @@
         <w:fldChar w:fldCharType="begin"/>
       </w:r>
       <w:r>
-        <w:instrText xml:space="preserve"> ADDIN ZOTERO_ITEM CSL_CITATION {"citationID":"X0tlVge7","properties":{"formattedCitation":"(E. Ferriss, 2015)","plainCitation":"(E. Ferriss, 2015)"},"citationItems":[{"id":1284,"uris":["http://zotero.org/users/3117169/items/NBRIHGJ9"],"uri":["http://zotero.org/users/3117169/items/NBRIHGJ9"],"itemData":{"id":1284,"type":"book","title":"pynams: a Python package for interpreting FTIR spectra of nominally anhydrous minerals (NAMs)","publisher-place":"New York","version":"v0.1.0","event-place":"New York","URL":"https://github.com/EFerriss/pynams","shortTitle":"pynams: a Python package for interpreting FTIR spectra of nominally anhydrous minerals (NAMs)","author":[{"family":"Ferriss","given":"E."}],"issued":{"date-parts":[["2015"]]}}}],"schema":"https://github.com/citation-style-language/schema/raw/master/csl-citation.json"} </w:instrText>
+        <w:instrText xml:space="preserve"> ADDIN ZOTERO_ITEM CSL_CITATION {"citationID":"X0tlVge7","properties":{"formattedCitation":"(Ferriss 2015)","plainCitation":"(Ferriss 2015)"},"citationItems":[{"id":1284,"uris":["http://zotero.org/users/3117169/items/NBRIHGJ9"],"uri":["http://zotero.org/users/3117169/items/NBRIHGJ9"],"itemData":{"id":1284,"type":"book","title":"pynams: a Python package for interpreting FTIR spectra of nominally anhydrous minerals (NAMs)","publisher-place":"New York","version":"v0.1.0","event-place":"New York","URL":"https://github.com/EFerriss/pynams","shortTitle":"pynams: a Python package for interpreting FTIR spectra of nominally anhydrous minerals (NAMs)","author":[{"family":"Ferriss","given":"E."}],"issued":{"date-parts":[["2015"]]}}}],"schema":"https://github.com/citation-style-language/schema/raw/master/csl-citation.json"} </w:instrText>
       </w:r>
       <w:r>
         <w:fldChar w:fldCharType="separate"/>
@@ -1693,7 +1703,7 @@
         <w:rPr>
           <w:rFonts w:ascii="Calibri" w:hAnsi="Calibri"/>
         </w:rPr>
-        <w:t>(E. Ferriss, 2015)</w:t>
+        <w:t>(Ferriss 2015)</w:t>
       </w:r>
       <w:r>
         <w:fldChar w:fldCharType="end"/>
@@ -1716,11 +1726,7 @@
         <w:t>s were</w:t>
       </w:r>
       <w:r>
-        <w:t xml:space="preserve"> applied to individual peaks using the peak heights relative to </w:t>
-      </w:r>
-      <w:r>
-        <w:lastRenderedPageBreak/>
-        <w:t xml:space="preserve">the quadratic baseline. </w:t>
+        <w:t xml:space="preserve"> applied to individual peaks using the peak heights relative to the quadratic baseline. </w:t>
       </w:r>
       <w:r>
         <w:t>Particular</w:t>
@@ -1777,9 +1783,91 @@
         <w:fldChar w:fldCharType="begin"/>
       </w:r>
       <w:r>
-        <w:instrText xml:space="preserve"> ADDIN ZOTERO_ITEM CSL_CITATION {"citationID":"C66flTU8","properties":{"formattedCitation":"{\\rtf (Blanchard, Ingrin, Balan, Kov\\uc0\\u225{}cs, &amp; Withers, 2017)}","plainCitation":"(Blanchard, Ingrin, Balan, Kovács, &amp; Withers, 2017)"},"citationItems":[{"id":2947,"uris":["http://zotero.org/users/3117169/items/4HZHRKDS"],"uri":["http://zotero.org/users/3117169/items/4HZHRKDS"],"itemData":{"id":2947,"type":"article-journal","title":"Effect of iron and trivalent cations on OH defects in olivine","container-title":"American Mineralogist","page":"302-311","volume":"102","issue":"2","source":"ammin.geoscienceworld.org","abstract":"Hydrogen incorporation in olivine involves many OH defects, which will control the hydrogen solubility at mantle conditions. Several of these OH defects are identified from the investigation of forsterite (the olivine Mg end-member). We study here the effect of Fe2+, Fe3+, Al3+, and Cr3+ on OH defects to improve our understanding of the hydrogen speciation in natural olivine. Low-temperature infrared spectra (−194 °C) are collected on synthetic and natural olivines. These spectra are then interpreted in the light of the theoretical determination of the structural, vibrational, and infrared spectroscopic properties of Fe-related OH defects, using first-principles calculations based on density functional theory. The presence of Fe2+ changes the cationic environment around the fully protonated vacancies in forsterite, leading to a slight modification of their infrared signatures. In particular, the presence of Fe2+ in an octahedral site adjacent to a hydrogarnet-type defect is likely responsible for the additional bands observed at 3599 cm−1 and around 3520–3550 cm−1 in Fe-doped olivines. Results show that the OH bands between 3310 and 3380 cm−1 are associated with the presence of trivalent cations. Specifically, two bands at 3323 and 3358 cm−1, commonly observed in natural olivine, are associated with the substitution of Mg2+ by Cr3+ while two similar bands at 3328 and 3353 cm−1 are associated with the substitution of Mg2+ by Fe3+. The presence of these defects and the “titanoclinohumite” defect in natural olivine clearly underlines the prominent role of trace elements on the hydrogen incorporation in lithospheric olivine.","DOI":"10.2138/am-2017-5777","ISSN":"0003-004X","language":"en","author":[{"family":"Blanchard","given":"Marc"},{"family":"Ingrin","given":"Jannick"},{"family":"Balan","given":"Etienne"},{"family":"Kovács","given":"István"},{"family":"Withers","given":"Anthony C."}],"issued":{"date-parts":[["2017",2,1]]}}}],"schema":"https://github.com/citation-style-language/schema/raw/master/csl-citation.json"} </w:instrText>
-      </w:r>
-      <w:r>
+        <w:instrText xml:space="preserve"> ADDIN ZOTERO_ITEM CSL_CITATION {"citationID":"C66flTU8","properties":{"formattedCitation":"(Blanchard et al. 2017)","plainCitation":"(Blanchard et al. 2017)"},"citationItems":[{"id":2947,"uris":["http://zotero.org/users/3117169/items/4HZHRKDS"],"uri":["http://zotero.org/users/3117169/items/4HZHRKDS"],"itemData":{"id":2947,"type":"article-journal","title":"Effect of iron and trivalent cations on OH defects in olivine","container-title":"American Mineralogist","page":"302-311","volume":"102","issue":"2","source":"ammin.geoscienceworld.org","abstract":"Hydrogen incorporation in olivine involves many OH defects, which will control the hydrogen solubility at mantle conditions. Several of these OH defects are identified from the investigation of forsterite (the olivine Mg end-member). We study here the effect of Fe2+, Fe3+, Al3+, and Cr3+ on OH defects to improve our understanding of the hydrogen speciation in natural olivine. Low-temperature infrared spectra (−194 °C) are collected on synthetic and natural olivines. These spectra are then interpreted in the light of the theoretical determination of the structural, vibrational, and infrared spectroscopic properties of Fe-related OH defects, using first-principles calculations based on density functional theory. The presence of Fe2+ changes the cationic environment around the fully protonated vacancies in forsterite, leading to a slight modification of their infrared signatures. In particular, the presence of Fe2+ in an octahedral site adjacent to a hydrogarnet-type defect is likely responsible for the additional bands observed at 3599 cm−1 and around 3520–3550 cm−1 in Fe-doped olivines. Results show that the OH bands between 3310 and 3380 cm−1 are associated with the presence of trivalent cations. Specifically, two bands at 3323 and 3358 cm−1, commonly observed in natural olivine, are associated with the substitution of Mg2+ by Cr3+ while two similar bands at 3328 and 3353 cm−1 are associated with the substitution of Mg2+ by Fe3+. The presence of these defects and the “titanoclinohumite” defect in natural olivine clearly underlines the prominent role of trace elements on the hydrogen incorporation in lithospheric olivine.","DOI":"10.2138/am-2017-5777","ISSN":"0003-004X","language":"en","author":[{"family":"Blanchard","given":"Marc"},{"family":"Ingrin","given":"Jannick"},{"family":"Balan","given":"Etienne"},{"family":"Kovács","given":"István"},{"family":"Withers","given":"Anthony C."}],"issued":{"date-parts":[["2017",2,1]]}}}],"schema":"https://github.com/citation-style-language/schema/raw/master/csl-citation.json"} </w:instrText>
+      </w:r>
+      <w:r>
+        <w:fldChar w:fldCharType="separate"/>
+      </w:r>
+      <w:r>
+        <w:rPr>
+          <w:rFonts w:ascii="Calibri" w:hAnsi="Calibri"/>
+        </w:rPr>
+        <w:t>(Blanchard et al. 2017)</w:t>
+      </w:r>
+      <w:r>
+        <w:fldChar w:fldCharType="end"/>
+      </w:r>
+      <w:r>
+        <w:t xml:space="preserve"> that we designate </w:t>
+      </w:r>
+      <w:r>
+        <w:t xml:space="preserve">here </w:t>
+      </w:r>
+      <w:r>
+        <w:rPr>
+          <w:rFonts w:cstheme="minorHAnsi"/>
+        </w:rPr>
+        <w:t>[Si-Fe</w:t>
+      </w:r>
+      <w:r>
+        <w:rPr>
+          <w:rFonts w:cstheme="minorHAnsi"/>
+          <w:vertAlign w:val="superscript"/>
+        </w:rPr>
+        <w:t>2+</w:t>
+      </w:r>
+      <w:r>
+        <w:rPr>
+          <w:rFonts w:cstheme="minorHAnsi"/>
+        </w:rPr>
+        <w:t>]</w:t>
+      </w:r>
+      <w:r>
+        <w:t>;</w:t>
+      </w:r>
+      <w:r>
+        <w:t xml:space="preserve"> </w:t>
+      </w:r>
+      <w:r>
+        <w:t>3525 cm</w:t>
+      </w:r>
+      <w:r>
+        <w:rPr>
+          <w:vertAlign w:val="superscript"/>
+        </w:rPr>
+        <w:t>-1</w:t>
+      </w:r>
+      <w:r>
+        <w:t>, the [</w:t>
+      </w:r>
+      <w:r>
+        <w:t>Ti]</w:t>
+      </w:r>
+      <w:r>
+        <w:t xml:space="preserve"> peak </w:t>
+      </w:r>
+      <w:r>
+        <w:rPr>
+          <w:rFonts w:cstheme="minorHAnsi"/>
+        </w:rPr>
+        <w:t xml:space="preserve">for which </w:t>
+      </w:r>
+      <w:r>
+        <w:rPr>
+          <w:rFonts w:cstheme="minorHAnsi"/>
+        </w:rPr>
+        <w:fldChar w:fldCharType="begin"/>
+      </w:r>
+      <w:r>
+        <w:rPr>
+          <w:rFonts w:cstheme="minorHAnsi"/>
+        </w:rPr>
+        <w:instrText xml:space="preserve"> ADDIN ZOTERO_ITEM CSL_CITATION {"citationID":"1lvccmv2ga","properties":{"custom":"Padr\\uc0\\u243{}n-Navarta, Hermann, and O\\uc0\\u8217{}Neill (2014)","formattedCitation":"{\\rtf Padr\\uc0\\u243{}n-Navarta, Hermann, and O\\uc0\\u8217{}Neill (2014)}","plainCitation":"Padrón-Navarta, Hermann, and O’Neill (2014)"},"citationItems":[{"id":1322,"uris":["http://zotero.org/users/3117169/items/PA93G5UX"],"uri":["http://zotero.org/users/3117169/items/PA93G5UX"],"itemData":{"id":1322,"type":"article-journal","title":"Site-specific hydrogen diffusion rates in forsterite","container-title":"Earth and Planetary Science Letters","page":"100-112","volume":"392","shortTitle":"Site-specific hydrogen diffusion rates in forsterite","author":[{"family":"Padrón-Navarta","given":"Jose Alberto"},{"family":"Hermann","given":"Joerg"},{"family":"O'Neill","given":"Hugh St. C."}],"issued":{"date-parts":[["2014"]]}}}],"schema":"https://github.com/citation-style-language/schema/raw/master/csl-citation.json"} </w:instrText>
+      </w:r>
+      <w:r>
+        <w:rPr>
+          <w:rFonts w:cstheme="minorHAnsi"/>
+        </w:rPr>
         <w:fldChar w:fldCharType="separate"/>
       </w:r>
       <w:r>
@@ -1787,29 +1875,111 @@
           <w:rFonts w:ascii="Calibri" w:hAnsi="Calibri" w:cs="Times New Roman"/>
           <w:szCs w:val="24"/>
         </w:rPr>
-        <w:t>(Blanchard, Ingrin, Balan, Kovács, &amp; Withers, 2017)</w:t>
-      </w:r>
-      <w:r>
+        <w:t>Padrón-Navarta, Hermann, and O’Neill (2014)</w:t>
+      </w:r>
+      <w:r>
+        <w:rPr>
+          <w:rFonts w:cstheme="minorHAnsi"/>
+        </w:rPr>
         <w:fldChar w:fldCharType="end"/>
       </w:r>
       <w:r>
-        <w:t xml:space="preserve"> that we designate </w:t>
-      </w:r>
-      <w:r>
-        <w:t xml:space="preserve">here </w:t>
-      </w:r>
-      <w:r>
-        <w:rPr>
-          <w:rFonts w:cstheme="minorHAnsi"/>
-        </w:rPr>
-        <w:t>[Si-Fe</w:t>
-      </w:r>
-      <w:r>
-        <w:rPr>
-          <w:rFonts w:cstheme="minorHAnsi"/>
+        <w:rPr>
+          <w:rFonts w:cstheme="minorHAnsi"/>
+        </w:rPr>
+        <w:t xml:space="preserve"> report diffusivities in Fe-free synthetic forsterite</w:t>
+      </w:r>
+      <w:r>
+        <w:rPr>
+          <w:rFonts w:cstheme="minorHAnsi"/>
+        </w:rPr>
+        <w:t>, here [T</w:t>
+      </w:r>
+      <w:r>
+        <w:rPr>
+          <w:rFonts w:cstheme="minorHAnsi"/>
+        </w:rPr>
+        <w:t>i</w:t>
+      </w:r>
+      <w:r>
+        <w:rPr>
+          <w:rFonts w:cstheme="minorHAnsi"/>
+        </w:rPr>
+        <w:t>]</w:t>
+      </w:r>
+      <w:r>
+        <w:t>;</w:t>
+      </w:r>
+      <w:r>
+        <w:t xml:space="preserve"> 3356</w:t>
+      </w:r>
+      <w:r>
+        <w:t xml:space="preserve"> cm</w:t>
+      </w:r>
+      <w:r>
+        <w:rPr>
           <w:vertAlign w:val="superscript"/>
         </w:rPr>
-        <w:t>2+</w:t>
+        <w:t>-1</w:t>
+      </w:r>
+      <w:r>
+        <w:t xml:space="preserve">, part of a </w:t>
+      </w:r>
+      <w:r>
+        <w:t>[tri]</w:t>
+      </w:r>
+      <w:r>
+        <w:t xml:space="preserve"> doublet associated with Fe</w:t>
+      </w:r>
+      <w:r>
+        <w:rPr>
+          <w:vertAlign w:val="superscript"/>
+        </w:rPr>
+        <w:t>3+</w:t>
+      </w:r>
+      <w:r>
+        <w:t xml:space="preserve"> </w:t>
+      </w:r>
+      <w:r>
+        <w:fldChar w:fldCharType="begin"/>
+      </w:r>
+      <w:r>
+        <w:instrText xml:space="preserve"> ADDIN ZOTERO_ITEM CSL_CITATION {"citationID":"Cig9j9Co","properties":{"formattedCitation":"(Blanchard et al. 2017)","plainCitation":"(Blanchard et al. 2017)"},"citationItems":[{"id":2947,"uris":["http://zotero.org/users/3117169/items/4HZHRKDS"],"uri":["http://zotero.org/users/3117169/items/4HZHRKDS"],"itemData":{"id":2947,"type":"article-journal","title":"Effect of iron and trivalent cations on OH defects in olivine","container-title":"American Mineralogist","page":"302-311","volume":"102","issue":"2","source":"ammin.geoscienceworld.org","abstract":"Hydrogen incorporation in olivine involves many OH defects, which will control the hydrogen solubility at mantle conditions. Several of these OH defects are identified from the investigation of forsterite (the olivine Mg end-member). We study here the effect of Fe2+, Fe3+, Al3+, and Cr3+ on OH defects to improve our understanding of the hydrogen speciation in natural olivine. Low-temperature infrared spectra (−194 °C) are collected on synthetic and natural olivines. These spectra are then interpreted in the light of the theoretical determination of the structural, vibrational, and infrared spectroscopic properties of Fe-related OH defects, using first-principles calculations based on density functional theory. The presence of Fe2+ changes the cationic environment around the fully protonated vacancies in forsterite, leading to a slight modification of their infrared signatures. In particular, the presence of Fe2+ in an octahedral site adjacent to a hydrogarnet-type defect is likely responsible for the additional bands observed at 3599 cm−1 and around 3520–3550 cm−1 in Fe-doped olivines. Results show that the OH bands between 3310 and 3380 cm−1 are associated with the presence of trivalent cations. Specifically, two bands at 3323 and 3358 cm−1, commonly observed in natural olivine, are associated with the substitution of Mg2+ by Cr3+ while two similar bands at 3328 and 3353 cm−1 are associated with the substitution of Mg2+ by Fe3+. The presence of these defects and the “titanoclinohumite” defect in natural olivine clearly underlines the prominent role of trace elements on the hydrogen incorporation in lithospheric olivine.","DOI":"10.2138/am-2017-5777","ISSN":"0003-004X","language":"en","author":[{"family":"Blanchard","given":"Marc"},{"family":"Ingrin","given":"Jannick"},{"family":"Balan","given":"Etienne"},{"family":"Kovács","given":"István"},{"family":"Withers","given":"Anthony C."}],"issued":{"date-parts":[["2017",2,1]]}}}],"schema":"https://github.com/citation-style-language/schema/raw/master/csl-citation.json"} </w:instrText>
+      </w:r>
+      <w:r>
+        <w:fldChar w:fldCharType="separate"/>
+      </w:r>
+      <w:r>
+        <w:rPr>
+          <w:rFonts w:ascii="Calibri" w:hAnsi="Calibri"/>
+        </w:rPr>
+        <w:t>(Blanchard et al. 2017)</w:t>
+      </w:r>
+      <w:r>
+        <w:fldChar w:fldCharType="end"/>
+      </w:r>
+      <w:r>
+        <w:t xml:space="preserve">, here </w:t>
+      </w:r>
+      <w:r>
+        <w:rPr>
+          <w:rFonts w:cstheme="minorHAnsi"/>
+        </w:rPr>
+        <w:t>[tri-Fe</w:t>
+      </w:r>
+      <w:r>
+        <w:rPr>
+          <w:rFonts w:cstheme="minorHAnsi"/>
+          <w:vertAlign w:val="superscript"/>
+        </w:rPr>
+        <w:t>3</w:t>
+      </w:r>
+      <w:r>
+        <w:rPr>
+          <w:rFonts w:cstheme="minorHAnsi"/>
+          <w:vertAlign w:val="superscript"/>
+        </w:rPr>
+        <w:t>+</w:t>
       </w:r>
       <w:r>
         <w:rPr>
@@ -1821,235 +1991,69 @@
         <w:t>;</w:t>
       </w:r>
       <w:r>
+        <w:t xml:space="preserve"> and 3236 cm</w:t>
+      </w:r>
+      <w:r>
+        <w:rPr>
+          <w:vertAlign w:val="superscript"/>
+        </w:rPr>
+        <w:t>-1</w:t>
+      </w:r>
+      <w:r>
+        <w:t xml:space="preserve">, likely a </w:t>
+      </w:r>
+      <w:r>
+        <w:t>[Mg]</w:t>
+      </w:r>
+      <w:r>
+        <w:t xml:space="preserve"> peak </w:t>
+      </w:r>
+      <w:r>
+        <w:fldChar w:fldCharType="begin"/>
+      </w:r>
+      <w:r>
+        <w:instrText xml:space="preserve"> ADDIN ZOTERO_ITEM CSL_CITATION {"citationID":"8LaDoyIr","properties":{"formattedCitation":"(Berry et al. 2005)","plainCitation":"(Berry et al. 2005)"},"citationItems":[{"id":967,"uris":["http://zotero.org/users/3117169/items/GA9ABQZ4"],"uri":["http://zotero.org/users/3117169/items/GA9ABQZ4"],"itemData":{"id":967,"type":"article-journal","title":"Fingerprinting the water site in mantle olivine","container-title":"Geology","page":"869-872","volume":"33","issue":"11","archive_location":"WOS:000233059000008","abstract":"Nominally anhydrous minerals such as olivine contain trace amounts of water and may accommodate the entire water budget of the upper mantle. Here we report for the first time synthetic olivines, crystallized experimentally under upper mantle conditions, that reproduce the most common and intense infrared hydroxyl stretching bands (at 3572 and 3525 cm(-1)) observed in spinel peridotite mantle olivines. These bands arise from water accommodated at point defects associated with the trace element Ti, and we suggest that this is the most important defect site in the shallow upper mantle. Additional hydrated defects may occur at higher pressures. We also identify bands related to water associated with Fe3+; these are unlikely to reflect equilibrium with the mantle, and indicate water incorporation during exhumation or retrogression. Water must be present at the defect site appropriate for the mantle, at the conditions of interest, for partitioning, seismic wave speed, and deformation experiments on hydrous olivine to be relevant.","DOI":"10.1130/g21759.1","ISSN":"0091-7613","shortTitle":"Fingerprinting the water site in mantle olivine","journalAbbreviation":"Geology","language":"English","author":[{"family":"Berry","given":"A. J."},{"family":"Hermann","given":"J."},{"family":"O'Neill","given":"H. S. C."},{"family":"Foran","given":"G. J."}],"issued":{"date-parts":[["2005",11]]}}}],"schema":"https://github.com/citation-style-language/schema/raw/master/csl-citation.json"} </w:instrText>
+      </w:r>
+      <w:r>
+        <w:fldChar w:fldCharType="separate"/>
+      </w:r>
+      <w:r>
+        <w:rPr>
+          <w:rFonts w:ascii="Calibri" w:hAnsi="Calibri"/>
+        </w:rPr>
+        <w:t>(Berry et al. 2005)</w:t>
+      </w:r>
+      <w:r>
+        <w:fldChar w:fldCharType="end"/>
+      </w:r>
+      <w:r>
+        <w:t>.</w:t>
+      </w:r>
+      <w:r>
         <w:t xml:space="preserve"> </w:t>
       </w:r>
-      <w:r>
-        <w:t>3525 cm</w:t>
-      </w:r>
-      <w:r>
-        <w:rPr>
-          <w:vertAlign w:val="superscript"/>
-        </w:rPr>
-        <w:t>-1</w:t>
-      </w:r>
-      <w:r>
-        <w:t>, the [</w:t>
-      </w:r>
-      <w:r>
-        <w:t>Ti]</w:t>
-      </w:r>
-      <w:r>
-        <w:t xml:space="preserve"> peak </w:t>
-      </w:r>
-      <w:r>
-        <w:rPr>
-          <w:rFonts w:cstheme="minorHAnsi"/>
-        </w:rPr>
-        <w:t xml:space="preserve">for which </w:t>
-      </w:r>
-      <w:r>
-        <w:rPr>
-          <w:rFonts w:cstheme="minorHAnsi"/>
-        </w:rPr>
-        <w:fldChar w:fldCharType="begin"/>
-      </w:r>
-      <w:r>
-        <w:rPr>
-          <w:rFonts w:cstheme="minorHAnsi"/>
-        </w:rPr>
-        <w:instrText xml:space="preserve"> ADDIN ZOTERO_ITEM CSL_CITATION {"citationID":"1lvccmv2ga","properties":{"custom":"Padr\\uc0\\u243{}n-Navarta, Hermann, and O\\uc0\\u8217{}Neill (2014)","formattedCitation":"{\\rtf Padr\\uc0\\u243{}n-Navarta, Hermann, and O\\uc0\\u8217{}Neill (2014)}","plainCitation":"Padrón-Navarta, Hermann, and O’Neill (2014)"},"citationItems":[{"id":1322,"uris":["http://zotero.org/users/3117169/items/PA93G5UX"],"uri":["http://zotero.org/users/3117169/items/PA93G5UX"],"itemData":{"id":1322,"type":"article-journal","title":"Site-specific hydrogen diffusion rates in forsterite","container-title":"Earth and Planetary Science Letters","page":"100-112","volume":"392","shortTitle":"Site-specific hydrogen diffusion rates in forsterite","author":[{"family":"Padrón-Navarta","given":"Jose Alberto"},{"family":"Hermann","given":"Joerg"},{"family":"O'Neill","given":"Hugh St. C."}],"issued":{"date-parts":[["2014"]]}}}],"schema":"https://github.com/citation-style-language/schema/raw/master/csl-citation.json"} </w:instrText>
-      </w:r>
-      <w:r>
-        <w:rPr>
-          <w:rFonts w:cstheme="minorHAnsi"/>
-        </w:rPr>
-        <w:fldChar w:fldCharType="separate"/>
-      </w:r>
-      <w:r>
-        <w:rPr>
-          <w:rFonts w:ascii="Calibri" w:hAnsi="Calibri" w:cs="Times New Roman"/>
-          <w:szCs w:val="24"/>
-        </w:rPr>
-        <w:t>Padrón-Navarta, Hermann, and O’Neill (2014)</w:t>
-      </w:r>
-      <w:r>
-        <w:rPr>
-          <w:rFonts w:cstheme="minorHAnsi"/>
-        </w:rPr>
-        <w:fldChar w:fldCharType="end"/>
-      </w:r>
-      <w:r>
-        <w:rPr>
-          <w:rFonts w:cstheme="minorHAnsi"/>
-        </w:rPr>
-        <w:t xml:space="preserve"> report diffusivities </w:t>
-      </w:r>
-      <w:r>
-        <w:rPr>
-          <w:rFonts w:cstheme="minorHAnsi"/>
-        </w:rPr>
-        <w:t>in Fe-free synthetic forsterite</w:t>
-      </w:r>
-      <w:r>
-        <w:rPr>
-          <w:rFonts w:cstheme="minorHAnsi"/>
-        </w:rPr>
-        <w:t>, here [T</w:t>
-      </w:r>
-      <w:r>
-        <w:rPr>
-          <w:rFonts w:cstheme="minorHAnsi"/>
-        </w:rPr>
-        <w:t>i</w:t>
-      </w:r>
-      <w:r>
-        <w:rPr>
-          <w:rFonts w:cstheme="minorHAnsi"/>
-        </w:rPr>
-        <w:t>]</w:t>
-      </w:r>
-      <w:r>
-        <w:t>;</w:t>
-      </w:r>
-      <w:r>
-        <w:t xml:space="preserve"> 3356</w:t>
-      </w:r>
-      <w:r>
-        <w:t xml:space="preserve"> cm</w:t>
-      </w:r>
-      <w:r>
-        <w:rPr>
-          <w:vertAlign w:val="superscript"/>
-        </w:rPr>
-        <w:t>-1</w:t>
-      </w:r>
-      <w:r>
-        <w:t xml:space="preserve">, part of a </w:t>
-      </w:r>
-      <w:r>
-        <w:t>[tri]</w:t>
-      </w:r>
-      <w:r>
-        <w:t xml:space="preserve"> doublet associated with Fe</w:t>
-      </w:r>
-      <w:r>
-        <w:rPr>
-          <w:vertAlign w:val="superscript"/>
-        </w:rPr>
-        <w:t>3+</w:t>
+    </w:p>
+    <w:p>
+      <w:r>
+        <w:t>All</w:t>
       </w:r>
       <w:r>
         <w:t xml:space="preserve"> </w:t>
       </w:r>
       <w:r>
-        <w:fldChar w:fldCharType="begin"/>
-      </w:r>
-      <w:r>
-        <w:instrText xml:space="preserve"> ADDIN ZOTERO_ITEM CSL_CITATION {"citationID":"Cig9j9Co","properties":{"formattedCitation":"(Blanchard et al., 2017)","plainCitation":"(Blanchard et al., 2017)"},"citationItems":[{"id":2947,"uris":["http://zotero.org/users/3117169/items/4HZHRKDS"],"uri":["http://zotero.org/users/3117169/items/4HZHRKDS"],"itemData":{"id":2947,"type":"article-journal","title":"Effect of iron and trivalent cations on OH defects in olivine","container-title":"American Mineralogist","page":"302-311","volume":"102","issue":"2","source":"ammin.geoscienceworld.org","abstract":"Hydrogen incorporation in olivine involves many OH defects, which will control the hydrogen solubility at mantle conditions. Several of these OH defects are identified from the investigation of forsterite (the olivine Mg end-member). We study here the effect of Fe2+, Fe3+, Al3+, and Cr3+ on OH defects to improve our understanding of the hydrogen speciation in natural olivine. Low-temperature infrared spectra (−194 °C) are collected on synthetic and natural olivines. These spectra are then interpreted in the light of the theoretical determination of the structural, vibrational, and infrared spectroscopic properties of Fe-related OH defects, using first-principles calculations based on density functional theory. The presence of Fe2+ changes the cationic environment around the fully protonated vacancies in forsterite, leading to a slight modification of their infrared signatures. In particular, the presence of Fe2+ in an octahedral site adjacent to a hydrogarnet-type defect is likely responsible for the additional bands observed at 3599 cm−1 and around 3520–3550 cm−1 in Fe-doped olivines. Results show that the OH bands between 3310 and 3380 cm−1 are associated with the presence of trivalent cations. Specifically, two bands at 3323 and 3358 cm−1, commonly observed in natural olivine, are associated with the substitution of Mg2+ by Cr3+ while two similar bands at 3328 and 3353 cm−1 are associated with the substitution of Mg2+ by Fe3+. The presence of these defects and the “titanoclinohumite” defect in natural olivine clearly underlines the prominent role of trace elements on the hydrogen incorporation in lithospheric olivine.","DOI":"10.2138/am-2017-5777","ISSN":"0003-004X","language":"en","author":[{"family":"Blanchard","given":"Marc"},{"family":"Ingrin","given":"Jannick"},{"family":"Balan","given":"Etienne"},{"family":"Kovács","given":"István"},{"family":"Withers","given":"Anthony C."}],"issued":{"date-parts":[["2017",2,1]]}}}],"schema":"https://github.com/citation-style-language/schema/raw/master/csl-citation.json"} </w:instrText>
-      </w:r>
-      <w:r>
-        <w:fldChar w:fldCharType="separate"/>
-      </w:r>
-      <w:r>
-        <w:rPr>
-          <w:rFonts w:ascii="Calibri" w:hAnsi="Calibri"/>
-        </w:rPr>
-        <w:t>(Blanchard et al., 2017)</w:t>
-      </w:r>
-      <w:r>
-        <w:fldChar w:fldCharType="end"/>
-      </w:r>
-      <w:r>
-        <w:t xml:space="preserve">, here </w:t>
-      </w:r>
-      <w:r>
-        <w:rPr>
-          <w:rFonts w:cstheme="minorHAnsi"/>
-        </w:rPr>
-        <w:t>[tri</w:t>
-      </w:r>
-      <w:r>
-        <w:rPr>
-          <w:rFonts w:cstheme="minorHAnsi"/>
-        </w:rPr>
-        <w:t>-Fe</w:t>
-      </w:r>
-      <w:r>
-        <w:rPr>
-          <w:rFonts w:cstheme="minorHAnsi"/>
-          <w:vertAlign w:val="superscript"/>
-        </w:rPr>
-        <w:t>3</w:t>
-      </w:r>
-      <w:r>
-        <w:rPr>
-          <w:rFonts w:cstheme="minorHAnsi"/>
-          <w:vertAlign w:val="superscript"/>
-        </w:rPr>
-        <w:t>+</w:t>
-      </w:r>
-      <w:r>
-        <w:rPr>
-          <w:rFonts w:cstheme="minorHAnsi"/>
-        </w:rPr>
-        <w:t>]</w:t>
-      </w:r>
-      <w:r>
-        <w:t>;</w:t>
-      </w:r>
-      <w:r>
-        <w:t xml:space="preserve"> and 3236 cm</w:t>
-      </w:r>
-      <w:r>
-        <w:rPr>
-          <w:vertAlign w:val="superscript"/>
-        </w:rPr>
-        <w:t>-1</w:t>
-      </w:r>
-      <w:r>
-        <w:t xml:space="preserve">, likely a </w:t>
-      </w:r>
-      <w:r>
-        <w:t>[Mg]</w:t>
-      </w:r>
-      <w:r>
-        <w:t xml:space="preserve"> peak </w:t>
-      </w:r>
-      <w:r>
-        <w:fldChar w:fldCharType="begin"/>
-      </w:r>
-      <w:r>
-        <w:instrText xml:space="preserve"> ADDIN ZOTERO_ITEM CSL_CITATION {"citationID":"8LaDoyIr","properties":{"formattedCitation":"{\\rtf (Berry, Hermann, O\\uc0\\u8217{}Neill, &amp; Foran, 2005)}","plainCitation":"(Berry, Hermann, O’Neill, &amp; Foran, 2005)"},"citationItems":[{"id":967,"uris":["http://zotero.org/users/3117169/items/GA9ABQZ4"],"uri":["http://zotero.org/users/3117169/items/GA9ABQZ4"],"itemData":{"id":967,"type":"article-journal","title":"Fingerprinting the water site in mantle olivine","container-title":"Geology","page":"869-872","volume":"33","issue":"11","archive_location":"WOS:000233059000008","abstract":"Nominally anhydrous minerals such as olivine contain trace amounts of water and may accommodate the entire water budget of the upper mantle. Here we report for the first time synthetic olivines, crystallized experimentally under upper mantle conditions, that reproduce the most common and intense infrared hydroxyl stretching bands (at 3572 and 3525 cm(-1)) observed in spinel peridotite mantle olivines. These bands arise from water accommodated at point defects associated with the trace element Ti, and we suggest that this is the most important defect site in the shallow upper mantle. Additional hydrated defects may occur at higher pressures. We also identify bands related to water associated with Fe3+; these are unlikely to reflect equilibrium with the mantle, and indicate water incorporation during exhumation or retrogression. Water must be present at the defect site appropriate for the mantle, at the conditions of interest, for partitioning, seismic wave speed, and deformation experiments on hydrous olivine to be relevant.","DOI":"10.1130/g21759.1","ISSN":"0091-7613","shortTitle":"Fingerprinting the water site in mantle olivine","journalAbbreviation":"Geology","language":"English","author":[{"family":"Berry","given":"A. J."},{"family":"Hermann","given":"J."},{"family":"O'Neill","given":"H. S. C."},{"family":"Foran","given":"G. J."}],"issued":{"date-parts":[["2005",11]]}}}],"schema":"https://github.com/citation-style-language/schema/raw/master/csl-citation.json"} </w:instrText>
-      </w:r>
-      <w:r>
-        <w:fldChar w:fldCharType="separate"/>
-      </w:r>
-      <w:r>
-        <w:rPr>
-          <w:rFonts w:ascii="Calibri" w:hAnsi="Calibri" w:cs="Times New Roman"/>
-          <w:szCs w:val="24"/>
-        </w:rPr>
-        <w:t>(Berry, Hermann, O’Neill, &amp; Foran, 2005)</w:t>
-      </w:r>
-      <w:r>
-        <w:fldChar w:fldCharType="end"/>
-      </w:r>
-      <w:r>
-        <w:t>.</w:t>
-      </w:r>
-      <w:r>
-        <w:t xml:space="preserve"> </w:t>
-      </w:r>
-    </w:p>
-    <w:p>
-      <w:r>
-        <w:t>All FTIR spectra</w:t>
+        <w:t xml:space="preserve">of the </w:t>
+      </w:r>
+      <w:r>
+        <w:t>raw</w:t>
+      </w:r>
+      <w:r>
+        <w:t xml:space="preserve"> FTIR spectra</w:t>
       </w:r>
       <w:r>
         <w:t>, baselines, and computer code</w:t>
       </w:r>
       <w:r>
-        <w:t xml:space="preserve"> used to produce the</w:t>
+        <w:t xml:space="preserve"> used to produce all</w:t>
       </w:r>
       <w:r>
         <w:t xml:space="preserve"> calculations and figures reported in this paper</w:t>
@@ -2106,7 +2110,7 @@
         <w:fldChar w:fldCharType="begin"/>
       </w:r>
       <w:r>
-        <w:instrText xml:space="preserve"> ADDIN ZOTERO_ITEM CSL_CITATION {"citationID":"UjVQf3OP","properties":{"formattedCitation":"(Ferguson et al., 2016; Ruprecht &amp; Plank, 2013)","plainCitation":"(Ferguson et al., 2016; Ruprecht &amp; Plank, 2013)"},"citationItems":[{"id":2899,"uris":["http://zotero.org/users/3117169/items/IXHFNBQT"],"uri":["http://zotero.org/users/3117169/items/IXHFNBQT"],"itemData":{"id":2899,"type":"article-journal","title":"Feeding andesitic eruptions with a high-speed connection from the mantle","container-title":"Nature","page":"68-72","volume":"500","issue":"7460","ISSN":"0028-0836","journalAbbreviation":"Nature","author":[{"family":"Ruprecht","given":"Philipp"},{"family":"Plank","given":"Terry"}],"issued":{"date-parts":[["2013",8,1]]}}},{"id":2889,"uris":["http://zotero.org/users/3117169/items/4WSSTZKG"],"uri":["http://zotero.org/users/3117169/items/4WSSTZKG"],"itemData":{"id":2889,"type":"article-journal","title":"Magma decompression rates during explosive eruptions of Kīlauea volcano, Hawaii, recorded by melt embayments","container-title":"Bulletin of Volcanology","page":"71","volume":"78","issue":"10","source":"link.springer.com","abstract":"The decompression rate of magma as it ascends during volcanic eruptions is an important but poorly constrained parameter that controls many of the processes that influence eruptive behavior. In this study, we quantify decompression rates for basaltic magmas using volatile diffusion in olivine-hosted melt tubes (embayments) for three contrasting eruptions of Kīlauea volcano, Hawaii. Incomplete exsolution of H2O, CO2, and S from the embayment melts during eruptive ascent creates diffusion profiles that can be measured using microanalytical techniques, and then modeled to infer the average decompression rate. We obtain average rates of ~0.05–0.45 MPa s−1 for eruptions ranging from Hawaiian style fountains to basaltic subplinian, with the more intense eruptions having higher rates. The ascent timescales for these magmas vary from around ~5 to ~36 min from depths of ~2 to ~4 km, respectively. Decompression-exsolution models based on the embayment data also allow for an estimate of the mass fraction of pre-existing exsolved volatiles within the magma body. In the eruptions studied, this varies from 0.1 to 3.2 wt% but does not appear to be the key control on eruptive intensity. Our results do not support a direct link between the concentration of pre-eruptive volatiles and eruptive intensity; rather, they suggest that for these eruptions, decompression rates are proportional to independent estimates of mass discharge rate. Although the intensity of eruptions is defined by the discharge rate, based on the currently available dataset of embayment analyses, it does not appear to scale linearly with average decompression rate. This study demonstrates the utility of the embayment method for providing quantitative constraints on magma ascent during explosive basaltic eruptions.","DOI":"10.1007/s00445-016-1064-x","ISSN":"0258-8900, 1432-0819","journalAbbreviation":"Bull Volcanol","language":"en","author":[{"family":"Ferguson","given":"David J."},{"family":"Gonnermann","given":"Helge M."},{"family":"Ruprecht","given":"Philipp"},{"family":"Plank","given":"Terry"},{"family":"Hauri","given":"Erik H."},{"family":"Houghton","given":"Bruce F."},{"family":"Swanson","given":"Donald A."}],"issued":{"date-parts":[["2016",10,1]]}}}],"schema":"https://github.com/citation-style-language/schema/raw/master/csl-citation.json"} </w:instrText>
+        <w:instrText xml:space="preserve"> ADDIN ZOTERO_ITEM CSL_CITATION {"citationID":"UjVQf3OP","properties":{"formattedCitation":"(Ruprecht and Plank 2013; Ferguson et al. 2016)","plainCitation":"(Ruprecht and Plank 2013; Ferguson et al. 2016)"},"citationItems":[{"id":2899,"uris":["http://zotero.org/users/3117169/items/IXHFNBQT"],"uri":["http://zotero.org/users/3117169/items/IXHFNBQT"],"itemData":{"id":2899,"type":"article-journal","title":"Feeding andesitic eruptions with a high-speed connection from the mantle","container-title":"Nature","page":"68-72","volume":"500","issue":"7460","ISSN":"0028-0836","journalAbbreviation":"Nature","author":[{"family":"Ruprecht","given":"Philipp"},{"family":"Plank","given":"Terry"}],"issued":{"date-parts":[["2013",8,1]]}}},{"id":2889,"uris":["http://zotero.org/users/3117169/items/4WSSTZKG"],"uri":["http://zotero.org/users/3117169/items/4WSSTZKG"],"itemData":{"id":2889,"type":"article-journal","title":"Magma decompression rates during explosive eruptions of Kīlauea volcano, Hawaii, recorded by melt embayments","container-title":"Bulletin of Volcanology","page":"71","volume":"78","issue":"10","source":"link.springer.com","abstract":"The decompression rate of magma as it ascends during volcanic eruptions is an important but poorly constrained parameter that controls many of the processes that influence eruptive behavior. In this study, we quantify decompression rates for basaltic magmas using volatile diffusion in olivine-hosted melt tubes (embayments) for three contrasting eruptions of Kīlauea volcano, Hawaii. Incomplete exsolution of H2O, CO2, and S from the embayment melts during eruptive ascent creates diffusion profiles that can be measured using microanalytical techniques, and then modeled to infer the average decompression rate. We obtain average rates of ~0.05–0.45 MPa s−1 for eruptions ranging from Hawaiian style fountains to basaltic subplinian, with the more intense eruptions having higher rates. The ascent timescales for these magmas vary from around ~5 to ~36 min from depths of ~2 to ~4 km, respectively. Decompression-exsolution models based on the embayment data also allow for an estimate of the mass fraction of pre-existing exsolved volatiles within the magma body. In the eruptions studied, this varies from 0.1 to 3.2 wt% but does not appear to be the key control on eruptive intensity. Our results do not support a direct link between the concentration of pre-eruptive volatiles and eruptive intensity; rather, they suggest that for these eruptions, decompression rates are proportional to independent estimates of mass discharge rate. Although the intensity of eruptions is defined by the discharge rate, based on the currently available dataset of embayment analyses, it does not appear to scale linearly with average decompression rate. This study demonstrates the utility of the embayment method for providing quantitative constraints on magma ascent during explosive basaltic eruptions.","DOI":"10.1007/s00445-016-1064-x","ISSN":"0258-8900, 1432-0819","journalAbbreviation":"Bull Volcanol","language":"en","author":[{"family":"Ferguson","given":"David J."},{"family":"Gonnermann","given":"Helge M."},{"family":"Ruprecht","given":"Philipp"},{"family":"Plank","given":"Terry"},{"family":"Hauri","given":"Erik H."},{"family":"Houghton","given":"Bruce F."},{"family":"Swanson","given":"Donald A."}],"issued":{"date-parts":[["2016",10,1]]}}}],"schema":"https://github.com/citation-style-language/schema/raw/master/csl-citation.json"} </w:instrText>
       </w:r>
       <w:r>
         <w:fldChar w:fldCharType="separate"/>
@@ -2115,7 +2119,7 @@
         <w:rPr>
           <w:rFonts w:ascii="Calibri" w:hAnsi="Calibri"/>
         </w:rPr>
-        <w:t>(Ferguson et al., 2016; Ruprecht &amp; Plank, 2013)</w:t>
+        <w:t>(Ruprecht and Plank 2013; Ferguson et al. 2016)</w:t>
       </w:r>
       <w:r>
         <w:fldChar w:fldCharType="end"/>
@@ -2261,7 +2265,7 @@
         <w:rPr>
           <w:b/>
         </w:rPr>
-        <w:instrText xml:space="preserve"> ADDIN ZOTERO_ITEM CSL_CITATION {"citationID":"J5Q0ruSv","properties":{"formattedCitation":"(Kurosawa, Yurimoto, &amp; Sueno, 1997; Peslier &amp; Luhr, 2006)","plainCitation":"(Kurosawa, Yurimoto, &amp; Sueno, 1997; Peslier &amp; Luhr, 2006)"},"citationItems":[{"id":1032,"uris":["http://zotero.org/users/3117169/items/HKJ9PURB"],"uri":["http://zotero.org/users/3117169/items/HKJ9PURB"],"itemData":{"id":1032,"type":"article-journal","title":"Hydrogen loss from olivines in mantle xenoliths from Simcoe (USA) and Mexico: Mafic alkalic magma ascent rates and water budget of the sub-continental lithosphere","container-title":"Earth and Planetary Science Letters","page":"302-319","volume":"242","issue":"3-4","archive_location":"WOS:000235855100006","abstract":"Olivines in spinel-peridotite mantle xenoliths from Simcoe (Washington State, USA) and Mexico were analyzed by Fourier-transform infrared spectrometry (FTIR) to determine their water contents. The main OH absorbance peaks of most samples are located between 3600 and 3450 cm(-1) (Group I), with a few samples having minor peaks between 3450 and 3100 cm(-1) (Group II). Olivines from one Mexican sample have larger peaks in Group II than in Group I. Most of these OH peaks are predicted by experimental data from the literature in the appropriate range of silica activities and iron contents. A few high-forsterite olivines, however, have mainly Group I peaks which at these low iron contents is characteristic of low-silica activity. Because these olivines coexist with orthopyroxene in the peridotite, buffering silica activity at relatively high values, their FTIR spectra may reflect disturbance of their hydrogen by melts or fluids, most probably associated with the host magma. In eight out of nine samples for which measurement at the olivine edges was possible, water contents are higher in the grain centers than at their edges, with cross-sections showing typical diffusion profiles. Moreover, water concentrations in some samples increase with olivine size. Loss of hydrogen from the olivine during xenolith transport to the surface is likely responsible for these variations. These water-concentration gradients allowed calculation of the duration of hydrogen loss, which ranges from 18 to 65 h, corresponding to host mafic-alkalic magma ascent rates of 0.2-0.5 m s(-1). The highest measured water contents in olivines from individual xenoliths range from 0 to 6.8 ppm and increase with those of clino- and orthopyroxenes. Differences in hydrogen partition coefficients between olivine and pyroxenes from our data and from experiments suggest that the analyzed olivines lost at least 40% of their water during ascent from the mantle. Olivine water contents do not correlate with partial melting indices, but samples with high olivine water contents generally have low clinopyroxene La/Yb ratios and low spinel Fe(3+)/Sigma Fe ratios and resultant oxygen fugacities, and vice-versa. Metasomatism by fluids or melts and the ambient oxygen fugacity of the mantle may have played roles in the original incorporation of hydrogen into these olivines, but such primary signals have probably been obscured by later hydrogen loss. The systematically lower water contents of olivines in Mexican and Simcoe xenoliths relative to those from cratonic xenoliths may mainly reflect lower host-magma ascent velocities for mafic alkalic magmas compared to kimberlites. Calculated whole-rock water contents for the studied spinel-peridotite xenoliths range from 2.5 to 154 ppm. If 150 ppm, were representative of the water content in the entire upper mantle (to 410 km), the amount of water stored there can be speculated to be only about 0.06 times the equivalent mass of Earth's oceans. (c) 2006 Elsevier B.V. All rights reserved.","DOI":"10.1016/j.epsl.2005.12.019","ISSN":"0012-821X","shortTitle":"Hydrogen loss from olivines in mantle xenoliths from Simcoe (USA) and Mexico: Mafic alkalic magma ascent rates and water budget of the sub-continental lithosphere","author":[{"family":"Peslier","given":"A. H."},{"family":"Luhr","given":"J. F."}],"issued":{"date-parts":[["2006",2]]}}},{"id":1461,"uris":["http://zotero.org/users/3117169/items/S2NK9F3I"],"uri":["http://zotero.org/users/3117169/items/S2NK9F3I"],"itemData":{"id":1461,"type":"article-journal","title":"Patterns in the hydrogen and trace element compositions of mantle olivines","container-title":"Physics and Chemistry of Glasses","page":"385-395","volume":"24","shortTitle":"Patterns in the hydrogen and trace element compositions of mantle olivines","author":[{"family":"Kurosawa","given":"M."},{"family":"Yurimoto","given":"H."},{"family":"Sueno","given":"S."}],"issued":{"date-parts":[["1997"]]}}}],"schema":"https://github.com/citation-style-language/schema/raw/master/csl-citation.json"} </w:instrText>
+        <w:instrText xml:space="preserve"> ADDIN ZOTERO_ITEM CSL_CITATION {"citationID":"J5Q0ruSv","properties":{"formattedCitation":"(Peslier and Luhr 2006; Kurosawa, Yurimoto, and Sueno 1997)","plainCitation":"(Peslier and Luhr 2006; Kurosawa, Yurimoto, and Sueno 1997)"},"citationItems":[{"id":1032,"uris":["http://zotero.org/users/3117169/items/HKJ9PURB"],"uri":["http://zotero.org/users/3117169/items/HKJ9PURB"],"itemData":{"id":1032,"type":"article-journal","title":"Hydrogen loss from olivines in mantle xenoliths from Simcoe (USA) and Mexico: Mafic alkalic magma ascent rates and water budget of the sub-continental lithosphere","container-title":"Earth and Planetary Science Letters","page":"302-319","volume":"242","issue":"3-4","archive_location":"WOS:000235855100006","abstract":"Olivines in spinel-peridotite mantle xenoliths from Simcoe (Washington State, USA) and Mexico were analyzed by Fourier-transform infrared spectrometry (FTIR) to determine their water contents. The main OH absorbance peaks of most samples are located between 3600 and 3450 cm(-1) (Group I), with a few samples having minor peaks between 3450 and 3100 cm(-1) (Group II). Olivines from one Mexican sample have larger peaks in Group II than in Group I. Most of these OH peaks are predicted by experimental data from the literature in the appropriate range of silica activities and iron contents. A few high-forsterite olivines, however, have mainly Group I peaks which at these low iron contents is characteristic of low-silica activity. Because these olivines coexist with orthopyroxene in the peridotite, buffering silica activity at relatively high values, their FTIR spectra may reflect disturbance of their hydrogen by melts or fluids, most probably associated with the host magma. In eight out of nine samples for which measurement at the olivine edges was possible, water contents are higher in the grain centers than at their edges, with cross-sections showing typical diffusion profiles. Moreover, water concentrations in some samples increase with olivine size. Loss of hydrogen from the olivine during xenolith transport to the surface is likely responsible for these variations. These water-concentration gradients allowed calculation of the duration of hydrogen loss, which ranges from 18 to 65 h, corresponding to host mafic-alkalic magma ascent rates of 0.2-0.5 m s(-1). The highest measured water contents in olivines from individual xenoliths range from 0 to 6.8 ppm and increase with those of clino- and orthopyroxenes. Differences in hydrogen partition coefficients between olivine and pyroxenes from our data and from experiments suggest that the analyzed olivines lost at least 40% of their water during ascent from the mantle. Olivine water contents do not correlate with partial melting indices, but samples with high olivine water contents generally have low clinopyroxene La/Yb ratios and low spinel Fe(3+)/Sigma Fe ratios and resultant oxygen fugacities, and vice-versa. Metasomatism by fluids or melts and the ambient oxygen fugacity of the mantle may have played roles in the original incorporation of hydrogen into these olivines, but such primary signals have probably been obscured by later hydrogen loss. The systematically lower water contents of olivines in Mexican and Simcoe xenoliths relative to those from cratonic xenoliths may mainly reflect lower host-magma ascent velocities for mafic alkalic magmas compared to kimberlites. Calculated whole-rock water contents for the studied spinel-peridotite xenoliths range from 2.5 to 154 ppm. If 150 ppm, were representative of the water content in the entire upper mantle (to 410 km), the amount of water stored there can be speculated to be only about 0.06 times the equivalent mass of Earth's oceans. (c) 2006 Elsevier B.V. All rights reserved.","DOI":"10.1016/j.epsl.2005.12.019","ISSN":"0012-821X","shortTitle":"Hydrogen loss from olivines in mantle xenoliths from Simcoe (USA) and Mexico: Mafic alkalic magma ascent rates and water budget of the sub-continental lithosphere","author":[{"family":"Peslier","given":"A. H."},{"family":"Luhr","given":"J. F."}],"issued":{"date-parts":[["2006",2]]}}},{"id":1461,"uris":["http://zotero.org/users/3117169/items/S2NK9F3I"],"uri":["http://zotero.org/users/3117169/items/S2NK9F3I"],"itemData":{"id":1461,"type":"article-journal","title":"Patterns in the hydrogen and trace element compositions of mantle olivines","container-title":"Physics and Chemistry of Glasses","page":"385-395","volume":"24","shortTitle":"Patterns in the hydrogen and trace element compositions of mantle olivines","author":[{"family":"Kurosawa","given":"M."},{"family":"Yurimoto","given":"H."},{"family":"Sueno","given":"S."}],"issued":{"date-parts":[["1997"]]}}}],"schema":"https://github.com/citation-style-language/schema/raw/master/csl-citation.json"} </w:instrText>
       </w:r>
       <w:r>
         <w:rPr>
@@ -2273,7 +2277,7 @@
         <w:rPr>
           <w:rFonts w:ascii="Calibri" w:hAnsi="Calibri"/>
         </w:rPr>
-        <w:t>(Kurosawa, Yurimoto, &amp; Sueno, 1997; Peslier &amp; Luhr, 2006)</w:t>
+        <w:t>(Peslier and Luhr 2006; Kurosawa, Yurimoto, and Sueno 1997)</w:t>
       </w:r>
       <w:r>
         <w:rPr>
@@ -2320,7 +2324,7 @@
         <w:fldChar w:fldCharType="begin"/>
       </w:r>
       <w:r>
-        <w:instrText xml:space="preserve"> ADDIN ZOTERO_ITEM CSL_CITATION {"citationID":"jfgkLYDc","properties":{"formattedCitation":"(Berry et al., 2005)","plainCitation":"(Berry et al., 2005)"},"citationItems":[{"id":967,"uris":["http://zotero.org/users/3117169/items/GA9ABQZ4"],"uri":["http://zotero.org/users/3117169/items/GA9ABQZ4"],"itemData":{"id":967,"type":"article-journal","title":"Fingerprinting the water site in mantle olivine","container-title":"Geology","page":"869-872","volume":"33","issue":"11","archive_location":"WOS:000233059000008","abstract":"Nominally anhydrous minerals such as olivine contain trace amounts of water and may accommodate the entire water budget of the upper mantle. Here we report for the first time synthetic olivines, crystallized experimentally under upper mantle conditions, that reproduce the most common and intense infrared hydroxyl stretching bands (at 3572 and 3525 cm(-1)) observed in spinel peridotite mantle olivines. These bands arise from water accommodated at point defects associated with the trace element Ti, and we suggest that this is the most important defect site in the shallow upper mantle. Additional hydrated defects may occur at higher pressures. We also identify bands related to water associated with Fe3+; these are unlikely to reflect equilibrium with the mantle, and indicate water incorporation during exhumation or retrogression. Water must be present at the defect site appropriate for the mantle, at the conditions of interest, for partitioning, seismic wave speed, and deformation experiments on hydrous olivine to be relevant.","DOI":"10.1130/g21759.1","ISSN":"0091-7613","shortTitle":"Fingerprinting the water site in mantle olivine","journalAbbreviation":"Geology","language":"English","author":[{"family":"Berry","given":"A. J."},{"family":"Hermann","given":"J."},{"family":"O'Neill","given":"H. S. C."},{"family":"Foran","given":"G. J."}],"issued":{"date-parts":[["2005",11]]}}}],"schema":"https://github.com/citation-style-language/schema/raw/master/csl-citation.json"} </w:instrText>
+        <w:instrText xml:space="preserve"> ADDIN ZOTERO_ITEM CSL_CITATION {"citationID":"jfgkLYDc","properties":{"formattedCitation":"(Berry et al. 2005)","plainCitation":"(Berry et al. 2005)"},"citationItems":[{"id":967,"uris":["http://zotero.org/users/3117169/items/GA9ABQZ4"],"uri":["http://zotero.org/users/3117169/items/GA9ABQZ4"],"itemData":{"id":967,"type":"article-journal","title":"Fingerprinting the water site in mantle olivine","container-title":"Geology","page":"869-872","volume":"33","issue":"11","archive_location":"WOS:000233059000008","abstract":"Nominally anhydrous minerals such as olivine contain trace amounts of water and may accommodate the entire water budget of the upper mantle. Here we report for the first time synthetic olivines, crystallized experimentally under upper mantle conditions, that reproduce the most common and intense infrared hydroxyl stretching bands (at 3572 and 3525 cm(-1)) observed in spinel peridotite mantle olivines. These bands arise from water accommodated at point defects associated with the trace element Ti, and we suggest that this is the most important defect site in the shallow upper mantle. Additional hydrated defects may occur at higher pressures. We also identify bands related to water associated with Fe3+; these are unlikely to reflect equilibrium with the mantle, and indicate water incorporation during exhumation or retrogression. Water must be present at the defect site appropriate for the mantle, at the conditions of interest, for partitioning, seismic wave speed, and deformation experiments on hydrous olivine to be relevant.","DOI":"10.1130/g21759.1","ISSN":"0091-7613","shortTitle":"Fingerprinting the water site in mantle olivine","journalAbbreviation":"Geology","language":"English","author":[{"family":"Berry","given":"A. J."},{"family":"Hermann","given":"J."},{"family":"O'Neill","given":"H. S. C."},{"family":"Foran","given":"G. J."}],"issued":{"date-parts":[["2005",11]]}}}],"schema":"https://github.com/citation-style-language/schema/raw/master/csl-citation.json"} </w:instrText>
       </w:r>
       <w:r>
         <w:fldChar w:fldCharType="separate"/>
@@ -2329,7 +2333,7 @@
         <w:rPr>
           <w:rFonts w:ascii="Calibri" w:hAnsi="Calibri"/>
         </w:rPr>
-        <w:t>(Berry et al., 2005)</w:t>
+        <w:t>(Berry et al. 2005)</w:t>
       </w:r>
       <w:r>
         <w:fldChar w:fldCharType="end"/>
@@ -2359,7 +2363,7 @@
         <w:fldChar w:fldCharType="begin"/>
       </w:r>
       <w:r>
-        <w:instrText xml:space="preserve"> ADDIN ZOTERO_ITEM CSL_CITATION {"citationID":"H8YmtTPy","properties":{"formattedCitation":"(Blanchard et al., 2017)","plainCitation":"(Blanchard et al., 2017)"},"citationItems":[{"id":2947,"uris":["http://zotero.org/users/3117169/items/4HZHRKDS"],"uri":["http://zotero.org/users/3117169/items/4HZHRKDS"],"itemData":{"id":2947,"type":"article-journal","title":"Effect of iron and trivalent cations on OH defects in olivine","container-title":"American Mineralogist","page":"302-311","volume":"102","issue":"2","source":"ammin.geoscienceworld.org","abstract":"Hydrogen incorporation in olivine involves many OH defects, which will control the hydrogen solubility at mantle conditions. Several of these OH defects are identified from the investigation of forsterite (the olivine Mg end-member). We study here the effect of Fe2+, Fe3+, Al3+, and Cr3+ on OH defects to improve our understanding of the hydrogen speciation in natural olivine. Low-temperature infrared spectra (−194 °C) are collected on synthetic and natural olivines. These spectra are then interpreted in the light of the theoretical determination of the structural, vibrational, and infrared spectroscopic properties of Fe-related OH defects, using first-principles calculations based on density functional theory. The presence of Fe2+ changes the cationic environment around the fully protonated vacancies in forsterite, leading to a slight modification of their infrared signatures. In particular, the presence of Fe2+ in an octahedral site adjacent to a hydrogarnet-type defect is likely responsible for the additional bands observed at 3599 cm−1 and around 3520–3550 cm−1 in Fe-doped olivines. Results show that the OH bands between 3310 and 3380 cm−1 are associated with the presence of trivalent cations. Specifically, two bands at 3323 and 3358 cm−1, commonly observed in natural olivine, are associated with the substitution of Mg2+ by Cr3+ while two similar bands at 3328 and 3353 cm−1 are associated with the substitution of Mg2+ by Fe3+. The presence of these defects and the “titanoclinohumite” defect in natural olivine clearly underlines the prominent role of trace elements on the hydrogen incorporation in lithospheric olivine.","DOI":"10.2138/am-2017-5777","ISSN":"0003-004X","language":"en","author":[{"family":"Blanchard","given":"Marc"},{"family":"Ingrin","given":"Jannick"},{"family":"Balan","given":"Etienne"},{"family":"Kovács","given":"István"},{"family":"Withers","given":"Anthony C."}],"issued":{"date-parts":[["2017",2,1]]}}}],"schema":"https://github.com/citation-style-language/schema/raw/master/csl-citation.json"} </w:instrText>
+        <w:instrText xml:space="preserve"> ADDIN ZOTERO_ITEM CSL_CITATION {"citationID":"H8YmtTPy","properties":{"formattedCitation":"(Blanchard et al. 2017)","plainCitation":"(Blanchard et al. 2017)"},"citationItems":[{"id":2947,"uris":["http://zotero.org/users/3117169/items/4HZHRKDS"],"uri":["http://zotero.org/users/3117169/items/4HZHRKDS"],"itemData":{"id":2947,"type":"article-journal","title":"Effect of iron and trivalent cations on OH defects in olivine","container-title":"American Mineralogist","page":"302-311","volume":"102","issue":"2","source":"ammin.geoscienceworld.org","abstract":"Hydrogen incorporation in olivine involves many OH defects, which will control the hydrogen solubility at mantle conditions. Several of these OH defects are identified from the investigation of forsterite (the olivine Mg end-member). We study here the effect of Fe2+, Fe3+, Al3+, and Cr3+ on OH defects to improve our understanding of the hydrogen speciation in natural olivine. Low-temperature infrared spectra (−194 °C) are collected on synthetic and natural olivines. These spectra are then interpreted in the light of the theoretical determination of the structural, vibrational, and infrared spectroscopic properties of Fe-related OH defects, using first-principles calculations based on density functional theory. The presence of Fe2+ changes the cationic environment around the fully protonated vacancies in forsterite, leading to a slight modification of their infrared signatures. In particular, the presence of Fe2+ in an octahedral site adjacent to a hydrogarnet-type defect is likely responsible for the additional bands observed at 3599 cm−1 and around 3520–3550 cm−1 in Fe-doped olivines. Results show that the OH bands between 3310 and 3380 cm−1 are associated with the presence of trivalent cations. Specifically, two bands at 3323 and 3358 cm−1, commonly observed in natural olivine, are associated with the substitution of Mg2+ by Cr3+ while two similar bands at 3328 and 3353 cm−1 are associated with the substitution of Mg2+ by Fe3+. The presence of these defects and the “titanoclinohumite” defect in natural olivine clearly underlines the prominent role of trace elements on the hydrogen incorporation in lithospheric olivine.","DOI":"10.2138/am-2017-5777","ISSN":"0003-004X","language":"en","author":[{"family":"Blanchard","given":"Marc"},{"family":"Ingrin","given":"Jannick"},{"family":"Balan","given":"Etienne"},{"family":"Kovács","given":"István"},{"family":"Withers","given":"Anthony C."}],"issued":{"date-parts":[["2017",2,1]]}}}],"schema":"https://github.com/citation-style-language/schema/raw/master/csl-citation.json"} </w:instrText>
       </w:r>
       <w:r>
         <w:fldChar w:fldCharType="separate"/>
@@ -2368,7 +2372,7 @@
         <w:rPr>
           <w:rFonts w:ascii="Calibri" w:hAnsi="Calibri"/>
         </w:rPr>
-        <w:t>(Blanchard et al., 2017)</w:t>
+        <w:t>(Blanchard et al. 2017)</w:t>
       </w:r>
       <w:r>
         <w:fldChar w:fldCharType="end"/>
@@ -3220,10 +3224,7 @@
               <w:ind w:firstLine="0"/>
             </w:pPr>
             <w:r>
-              <w:t>5</w:t>
-            </w:r>
-            <w:r>
-              <w:t>+/1</w:t>
+              <w:t>5+/1</w:t>
             </w:r>
           </w:p>
         </w:tc>
@@ -3392,7 +3393,19 @@
               <w:ind w:firstLine="0"/>
             </w:pPr>
             <w:r>
-              <w:t>Average water (ppm H2O) after piston cylinder experiment</w:t>
+              <w:t>Average w</w:t>
+            </w:r>
+            <w:r>
+              <w:t>ater (ppm H</w:t>
+            </w:r>
+            <w:r>
+              <w:rPr>
+                <w:vertAlign w:val="subscript"/>
+              </w:rPr>
+              <w:t>2</w:t>
+            </w:r>
+            <w:r>
+              <w:t>O) after piston cylinder experiment</w:t>
             </w:r>
           </w:p>
         </w:tc>
@@ -3416,27 +3429,9 @@
           <w:p>
             <w:pPr>
               <w:ind w:firstLine="0"/>
-              <w:rPr>
-                <w:b/>
-              </w:rPr>
             </w:pPr>
             <w:r>
-              <w:rPr>
-                <w:b/>
-              </w:rPr>
-              <w:t>32+/-23</w:t>
-            </w:r>
-            <w:r>
-              <w:rPr>
-                <w:b/>
-              </w:rPr>
-              <w:t>*</w:t>
-            </w:r>
-            <w:r>
-              <w:rPr>
-                <w:b/>
-              </w:rPr>
-              <w:t xml:space="preserve"> </w:t>
+              <w:t xml:space="preserve">32+/-23 </w:t>
             </w:r>
           </w:p>
           <w:p>
@@ -3444,21 +3439,9 @@
               <w:ind w:firstLine="0"/>
             </w:pPr>
             <w:r>
-              <w:rPr>
-                <w:b/>
-              </w:rPr>
               <w:t>14+/-10</w:t>
             </w:r>
             <w:r>
-              <w:rPr>
-                <w:b/>
-              </w:rPr>
-              <w:t>*</w:t>
-            </w:r>
-            <w:r>
-              <w:rPr>
-                <w:b/>
-              </w:rPr>
               <w:t xml:space="preserve"> </w:t>
             </w:r>
           </w:p>
@@ -3487,14 +3470,6 @@
       </w:tr>
     </w:tbl>
     <w:p>
-      <w:r>
-        <w:t>* I need to check these numbers</w:t>
-      </w:r>
-      <w:r>
-        <w:t xml:space="preserve"> use the correct baseline</w:t>
-      </w:r>
-    </w:p>
-    <w:p>
       <w:pPr>
         <w:pStyle w:val="Heading2"/>
       </w:pPr>
@@ -3739,6 +3714,21 @@
       <w:r>
         <w:t xml:space="preserve">. </w:t>
       </w:r>
+      <w:r>
+        <w:t xml:space="preserve">Profiles for additional peak positions and </w:t>
+      </w:r>
+      <w:r>
+        <w:t xml:space="preserve">those </w:t>
+      </w:r>
+      <w:r>
+        <w:t xml:space="preserve">constructed using alternative baselines are provided </w:t>
+      </w:r>
+      <w:r>
+        <w:t xml:space="preserve">for comparison </w:t>
+      </w:r>
+      <w:r>
+        <w:t xml:space="preserve">in Supplementary Figures 1-3. </w:t>
+      </w:r>
     </w:p>
     <w:p>
       <w:pPr>
@@ -3854,7 +3844,112 @@
         <w:rPr>
           <w:rFonts w:cstheme="minorHAnsi"/>
         </w:rPr>
-        <w:t xml:space="preserve"> Although there is a small increase in area around the [tri] peaks, </w:t>
+        <w:t xml:space="preserve"> </w:t>
+      </w:r>
+      <w:r>
+        <w:rPr>
+          <w:rFonts w:cstheme="minorHAnsi"/>
+        </w:rPr>
+        <w:t>If we ignore the uncertainties associated with baseline choice and use only</w:t>
+      </w:r>
+      <w:r>
+        <w:rPr>
+          <w:rFonts w:cstheme="minorHAnsi"/>
+        </w:rPr>
+        <w:t xml:space="preserve"> the quadratic baseline shown in </w:t>
+      </w:r>
+      <w:r>
+        <w:rPr>
+          <w:rFonts w:cstheme="minorHAnsi"/>
+        </w:rPr>
+        <w:fldChar w:fldCharType="begin"/>
+      </w:r>
+      <w:r>
+        <w:rPr>
+          <w:rFonts w:cstheme="minorHAnsi"/>
+        </w:rPr>
+        <w:instrText xml:space="preserve"> REF _Ref477446399 \h </w:instrText>
+      </w:r>
+      <w:r>
+        <w:rPr>
+          <w:rFonts w:cstheme="minorHAnsi"/>
+        </w:rPr>
+      </w:r>
+      <w:r>
+        <w:rPr>
+          <w:rFonts w:cstheme="minorHAnsi"/>
+        </w:rPr>
+        <w:fldChar w:fldCharType="separate"/>
+      </w:r>
+      <w:r>
+        <w:t xml:space="preserve">Figure </w:t>
+      </w:r>
+      <w:r>
+        <w:rPr>
+          <w:noProof/>
+        </w:rPr>
+        <w:t>3</w:t>
+      </w:r>
+      <w:r>
+        <w:rPr>
+          <w:rFonts w:cstheme="minorHAnsi"/>
+        </w:rPr>
+        <w:fldChar w:fldCharType="end"/>
+      </w:r>
+      <w:r>
+        <w:rPr>
+          <w:rFonts w:cstheme="minorHAnsi"/>
+        </w:rPr>
+        <w:t>C</w:t>
+      </w:r>
+      <w:r>
+        <w:rPr>
+          <w:rFonts w:cstheme="minorHAnsi"/>
+        </w:rPr>
+        <w:t xml:space="preserve">, the water </w:t>
+      </w:r>
+      <w:r>
+        <w:rPr>
+          <w:rFonts w:cstheme="minorHAnsi"/>
+        </w:rPr>
+        <w:t xml:space="preserve">concentration across hydrated SC1-2 is </w:t>
+      </w:r>
+      <w:r>
+        <w:rPr>
+          <w:rFonts w:cstheme="minorHAnsi"/>
+        </w:rPr>
+        <w:t>15±1 ppm H</w:t>
+      </w:r>
+      <w:r>
+        <w:rPr>
+          <w:rFonts w:cstheme="minorHAnsi"/>
+          <w:vertAlign w:val="subscript"/>
+        </w:rPr>
+        <w:t>2</w:t>
+      </w:r>
+      <w:r>
+        <w:rPr>
+          <w:rFonts w:cstheme="minorHAnsi"/>
+        </w:rPr>
+        <w:t>O</w:t>
+      </w:r>
+      <w:r>
+        <w:rPr>
+          <w:rFonts w:cstheme="minorHAnsi"/>
+        </w:rPr>
+        <w:t>.</w:t>
+      </w:r>
+      <w:r>
+        <w:rPr>
+          <w:rFonts w:cstheme="minorHAnsi"/>
+        </w:rPr>
+        <w:t xml:space="preserve"> </w:t>
+      </w:r>
+      <w:r>
+        <w:rPr>
+          <w:rFonts w:cstheme="minorHAnsi"/>
+        </w:rPr>
+        <w:t xml:space="preserve">Although there is a small increase in area around the [tri] peaks, </w:t>
       </w:r>
       <w:r>
         <w:rPr>
@@ -3866,7 +3961,13 @@
         <w:rPr>
           <w:rFonts w:cstheme="minorHAnsi"/>
         </w:rPr>
-        <w:t xml:space="preserve"> of the hydrogen in the hydrated SC1-2 is incorporated as [Ti] and [Si]. </w:t>
+        <w:t xml:space="preserve"> of the hydrogen in the hydrated SC1-2 is</w:t>
+      </w:r>
+      <w:r>
+        <w:rPr>
+          <w:rFonts w:cstheme="minorHAnsi"/>
+        </w:rPr>
+        <w:t xml:space="preserve"> incorporated as [Ti] and [Si], and these profiles are also homogeneous.</w:t>
       </w:r>
     </w:p>
     <w:p>
@@ -3879,31 +3980,136 @@
         <w:rPr>
           <w:rFonts w:cstheme="minorHAnsi"/>
         </w:rPr>
-        <w:t>H</w:t>
-      </w:r>
-      <w:r>
-        <w:rPr>
-          <w:rFonts w:cstheme="minorHAnsi"/>
-        </w:rPr>
-        <w:t>ydrogen zonation in SC1-7 is primaril</w:t>
-      </w:r>
-      <w:r>
-        <w:rPr>
-          <w:rFonts w:cstheme="minorHAnsi"/>
-        </w:rPr>
-        <w:t>y observed || [001],</w:t>
-      </w:r>
-      <w:r>
-        <w:rPr>
-          <w:rFonts w:cstheme="minorHAnsi"/>
-        </w:rPr>
-        <w:t xml:space="preserve"> broadly</w:t>
-      </w:r>
-      <w:r>
-        <w:rPr>
-          <w:rFonts w:cstheme="minorHAnsi"/>
-        </w:rPr>
-        <w:t xml:space="preserve"> consistent with previously </w:t>
+        <w:t>In contrast, h</w:t>
+      </w:r>
+      <w:r>
+        <w:rPr>
+          <w:rFonts w:cstheme="minorHAnsi"/>
+        </w:rPr>
+        <w:t xml:space="preserve">ydrogen zonation in SC1-7 is </w:t>
+      </w:r>
+      <w:r>
+        <w:rPr>
+          <w:rFonts w:cstheme="minorHAnsi"/>
+        </w:rPr>
+        <w:t xml:space="preserve">clearly observed, with </w:t>
+      </w:r>
+      <w:r>
+        <w:rPr>
+          <w:rFonts w:cstheme="minorHAnsi"/>
+        </w:rPr>
+        <w:t>water concentrations of</w:t>
+      </w:r>
+      <w:r>
+        <w:rPr>
+          <w:rFonts w:cstheme="minorHAnsi"/>
+        </w:rPr>
+        <w:t xml:space="preserve"> 38±7 ppm H</w:t>
+      </w:r>
+      <w:r>
+        <w:rPr>
+          <w:rFonts w:cstheme="minorHAnsi"/>
+          <w:vertAlign w:val="subscript"/>
+        </w:rPr>
+        <w:t>2</w:t>
+      </w:r>
+      <w:r>
+        <w:rPr>
+          <w:rFonts w:cstheme="minorHAnsi"/>
+        </w:rPr>
+        <w:t>O</w:t>
+      </w:r>
+      <w:r>
+        <w:rPr>
+          <w:rFonts w:cstheme="minorHAnsi"/>
+        </w:rPr>
+        <w:t xml:space="preserve"> using the single baseline shown in </w:t>
+      </w:r>
+      <w:r>
+        <w:rPr>
+          <w:rFonts w:cstheme="minorHAnsi"/>
+        </w:rPr>
+        <w:fldChar w:fldCharType="begin"/>
+      </w:r>
+      <w:r>
+        <w:rPr>
+          <w:rFonts w:cstheme="minorHAnsi"/>
+        </w:rPr>
+        <w:instrText xml:space="preserve"> REF _Ref477446399 \h </w:instrText>
+      </w:r>
+      <w:r>
+        <w:rPr>
+          <w:rFonts w:cstheme="minorHAnsi"/>
+        </w:rPr>
+      </w:r>
+      <w:r>
+        <w:rPr>
+          <w:rFonts w:cstheme="minorHAnsi"/>
+        </w:rPr>
+        <w:fldChar w:fldCharType="separate"/>
+      </w:r>
+      <w:r>
+        <w:t xml:space="preserve">Figure </w:t>
+      </w:r>
+      <w:r>
+        <w:rPr>
+          <w:noProof/>
+        </w:rPr>
+        <w:t>3</w:t>
+      </w:r>
+      <w:r>
+        <w:rPr>
+          <w:rFonts w:cstheme="minorHAnsi"/>
+        </w:rPr>
+        <w:fldChar w:fldCharType="end"/>
+      </w:r>
+      <w:r>
+        <w:rPr>
+          <w:rFonts w:cstheme="minorHAnsi"/>
+        </w:rPr>
+        <w:t>B</w:t>
+      </w:r>
+      <w:r>
+        <w:rPr>
+          <w:rFonts w:cstheme="minorHAnsi"/>
+        </w:rPr>
+        <w:t>. The</w:t>
+      </w:r>
+      <w:r>
+        <w:rPr>
+          <w:rFonts w:cstheme="minorHAnsi"/>
+        </w:rPr>
+        <w:t xml:space="preserve"> variations </w:t>
+      </w:r>
+      <w:r>
+        <w:rPr>
+          <w:rFonts w:cstheme="minorHAnsi"/>
+        </w:rPr>
+        <w:t xml:space="preserve">in concentration </w:t>
+      </w:r>
+      <w:r>
+        <w:rPr>
+          <w:rFonts w:cstheme="minorHAnsi"/>
+        </w:rPr>
+        <w:t xml:space="preserve">are most apparent </w:t>
+      </w:r>
+      <w:r>
+        <w:rPr>
+          <w:rFonts w:cstheme="minorHAnsi"/>
+        </w:rPr>
+        <w:t>|| [001],</w:t>
+      </w:r>
+      <w:r>
+        <w:rPr>
+          <w:rFonts w:cstheme="minorHAnsi"/>
+        </w:rPr>
+        <w:t xml:space="preserve"> </w:t>
+      </w:r>
+      <w:r>
+        <w:rPr>
+          <w:rFonts w:cstheme="minorHAnsi"/>
+        </w:rPr>
+        <w:t xml:space="preserve">consistent with previously </w:t>
       </w:r>
       <w:r>
         <w:rPr>
@@ -3921,13 +4127,19 @@
         <w:rPr>
           <w:rFonts w:cstheme="minorHAnsi"/>
         </w:rPr>
+        <w:t>showing c as fast direction during proton-vacancy mechanism diffusion</w:t>
+      </w:r>
+      <w:r>
+        <w:rPr>
+          <w:rFonts w:cstheme="minorHAnsi"/>
+        </w:rPr>
         <w:fldChar w:fldCharType="begin"/>
       </w:r>
       <w:r>
         <w:rPr>
           <w:rFonts w:cstheme="minorHAnsi"/>
         </w:rPr>
-        <w:instrText xml:space="preserve"> ADDIN ZOTERO_ITEM CSL_CITATION {"citationID":"4SAI99Vr","properties":{"formattedCitation":"(Demouchy &amp; Mackwell, 2006; Kohlstedt &amp; Mackwell, 1998)","plainCitation":"(Demouchy &amp; Mackwell, 2006; Kohlstedt &amp; Mackwell, 1998)"},"citationItems":[{"id":831,"uris":["http://zotero.org/users/3117169/items/DGCPHAR8"],"uri":["http://zotero.org/users/3117169/items/DGCPHAR8"],"itemData":{"id":831,"type":"article-journal","title":"Diffusion of hydrogen and intrinsic point defects in olivine","container-title":"Zeitschrift Fur Physikalische Chemie-International Journal of Research in Physical Chemistry &amp; Chemical Physics","page":"147-162","volume":"207","archive_location":"WOS:000076569300010","ISSN":"0942-9352","shortTitle":"Diffusion of hydrogen and intrinsic point defects in olivine","author":[{"family":"Kohlstedt","given":"D. L."},{"family":"Mackwell","given":"S. J."}],"issued":{"date-parts":[["1998"]]}},"label":"page"},{"id":593,"uris":["http://zotero.org/users/3117169/items/8NQVB3JH"],"uri":["http://zotero.org/users/3117169/items/8NQVB3JH"],"itemData":{"id":593,"type":"article-journal","title":"Mechanisms of hydrogen incorporation and diffusion in iron-bearing olivine","container-title":"Physics and Chemistry of Minerals","page":"347-355","volume":"33","issue":"5","archive_location":"WOS:000240439000005","abstract":"The incorporation and diffusion of hydrogen in San Carlos olivine (Fo(90)) single crystals were studied by performing experiments under hydrothermal conditions. The experiments were carried out either at 1.5 GPa, 1,000 degrees C for 1.5 h in a piston cylinder apparatus or at 0.2 GPa, 900 degrees C for 1 or 20 h in a cold-seal vessel. The oxygen fugacity was buffered using Ni-NiO, and the silica activity was buffered by adding San Carlos orthopyroxene powders. Polarized Fourier transform infrared (FTIR) spectroscopy was utilized to quantify the hydroxyl distributions in the samples after the experiments. The resulting infrared spectra reproduce the features of FTIR spectra that are observed in olivine from common mantle peridotite xenoliths. The hydrogen concentration at the edges of the hydrogenated olivine crystals corresponds to concentration levels calculated from published water solubility laws. Hydrogen diffusivities were determined for the three crystallographic axes from profiles of water content as a function of position. The chemical diffusion coefficients are comparable to those previously reported for natural iron-bearing olivine. At high temperature, hydrogenation is dominated by coupled diffusion of protons and octahedrally coordinated metal vacancies (V(Me)\"), where the vacancy diffusion rate limits the process. From the experimental data, we determined the following diffusion laws (diffusivity in m(2) s(-1), activation energies in kJ mol(-1)): D(VMe[100],[010]) = 10(-4.5 +/- 4.1) exp[-(204 +/- 94)/RT] for diffusion along [100] and [010]; D(VMe[001]) = 10(-1.4 +/- 0.5) exp[-(258 +/- 11)/RT] for diffusion along [001]. These diffusion rates are fast enough to modify significantly water contents within olivine grains in xenoliths ascending from the mantle.","DOI":"10.1007/s00269-006-0081-2","ISSN":"0342-1791","shortTitle":"Mechanisms of hydrogen incorporation and diffusion in iron-bearing olivine","author":[{"family":"Demouchy","given":"S."},{"family":"Mackwell","given":"S."}],"issued":{"date-parts":[["2006",8]]}},"label":"page"}],"schema":"https://github.com/citation-style-language/schema/raw/master/csl-citation.json"} </w:instrText>
+        <w:instrText xml:space="preserve"> ADDIN ZOTERO_ITEM CSL_CITATION {"citationID":"4SAI99Vr","properties":{"formattedCitation":"(Kohlstedt and Mackwell 1998; Demouchy and Mackwell 2006)","plainCitation":"(Kohlstedt and Mackwell 1998; Demouchy and Mackwell 2006)"},"citationItems":[{"id":831,"uris":["http://zotero.org/users/3117169/items/DGCPHAR8"],"uri":["http://zotero.org/users/3117169/items/DGCPHAR8"],"itemData":{"id":831,"type":"article-journal","title":"Diffusion of hydrogen and intrinsic point defects in olivine","container-title":"Zeitschrift Fur Physikalische Chemie-International Journal of Research in Physical Chemistry &amp; Chemical Physics","page":"147-162","volume":"207","archive_location":"WOS:000076569300010","ISSN":"0942-9352","shortTitle":"Diffusion of hydrogen and intrinsic point defects in olivine","author":[{"family":"Kohlstedt","given":"D. L."},{"family":"Mackwell","given":"S. J."}],"issued":{"date-parts":[["1998"]]}},"label":"page"},{"id":593,"uris":["http://zotero.org/users/3117169/items/8NQVB3JH"],"uri":["http://zotero.org/users/3117169/items/8NQVB3JH"],"itemData":{"id":593,"type":"article-journal","title":"Mechanisms of hydrogen incorporation and diffusion in iron-bearing olivine","container-title":"Physics and Chemistry of Minerals","page":"347-355","volume":"33","issue":"5","archive_location":"WOS:000240439000005","abstract":"The incorporation and diffusion of hydrogen in San Carlos olivine (Fo(90)) single crystals were studied by performing experiments under hydrothermal conditions. The experiments were carried out either at 1.5 GPa, 1,000 degrees C for 1.5 h in a piston cylinder apparatus or at 0.2 GPa, 900 degrees C for 1 or 20 h in a cold-seal vessel. The oxygen fugacity was buffered using Ni-NiO, and the silica activity was buffered by adding San Carlos orthopyroxene powders. Polarized Fourier transform infrared (FTIR) spectroscopy was utilized to quantify the hydroxyl distributions in the samples after the experiments. The resulting infrared spectra reproduce the features of FTIR spectra that are observed in olivine from common mantle peridotite xenoliths. The hydrogen concentration at the edges of the hydrogenated olivine crystals corresponds to concentration levels calculated from published water solubility laws. Hydrogen diffusivities were determined for the three crystallographic axes from profiles of water content as a function of position. The chemical diffusion coefficients are comparable to those previously reported for natural iron-bearing olivine. At high temperature, hydrogenation is dominated by coupled diffusion of protons and octahedrally coordinated metal vacancies (V(Me)\"), where the vacancy diffusion rate limits the process. From the experimental data, we determined the following diffusion laws (diffusivity in m(2) s(-1), activation energies in kJ mol(-1)): D(VMe[100],[010]) = 10(-4.5 +/- 4.1) exp[-(204 +/- 94)/RT] for diffusion along [100] and [010]; D(VMe[001]) = 10(-1.4 +/- 0.5) exp[-(258 +/- 11)/RT] for diffusion along [001]. These diffusion rates are fast enough to modify significantly water contents within olivine grains in xenoliths ascending from the mantle.","DOI":"10.1007/s00269-006-0081-2","ISSN":"0342-1791","shortTitle":"Mechanisms of hydrogen incorporation and diffusion in iron-bearing olivine","author":[{"family":"Demouchy","given":"S."},{"family":"Mackwell","given":"S."}],"issued":{"date-parts":[["2006",8]]}},"label":"page"}],"schema":"https://github.com/citation-style-language/schema/raw/master/csl-citation.json"} </w:instrText>
       </w:r>
       <w:r>
         <w:rPr>
@@ -3939,7 +4151,7 @@
         <w:rPr>
           <w:rFonts w:ascii="Calibri" w:hAnsi="Calibri"/>
         </w:rPr>
-        <w:t>(Demouchy &amp; Mackwell, 2006; Kohlstedt &amp; Mackwell, 1998)</w:t>
+        <w:t>(Kohlstedt and Mackwell 1998; Demouchy and Mackwell 2006)</w:t>
       </w:r>
       <w:r>
         <w:rPr>
@@ -3959,11 +4171,24 @@
         </w:rPr>
         <w:t xml:space="preserve"> </w:t>
       </w:r>
-      <w:r>
-        <w:rPr>
-          <w:rFonts w:cstheme="minorHAnsi"/>
-        </w:rPr>
-        <w:t xml:space="preserve">Quantifying these </w:t>
+    </w:p>
+    <w:p>
+      <w:pPr>
+        <w:rPr>
+          <w:rFonts w:cstheme="minorHAnsi"/>
+        </w:rPr>
+      </w:pPr>
+      <w:r>
+        <w:rPr>
+          <w:rFonts w:cstheme="minorHAnsi"/>
+        </w:rPr>
+        <w:t>Quantifying the</w:t>
+      </w:r>
+      <w:r>
+        <w:rPr>
+          <w:rFonts w:cstheme="minorHAnsi"/>
+        </w:rPr>
+        <w:t xml:space="preserve"> </w:t>
       </w:r>
       <w:r>
         <w:rPr>
@@ -3975,7 +4200,25 @@
         <w:rPr>
           <w:rFonts w:cstheme="minorHAnsi"/>
         </w:rPr>
-        <w:t>requires assuming both</w:t>
+        <w:t xml:space="preserve">is SC1-7 </w:t>
+      </w:r>
+      <w:r>
+        <w:rPr>
+          <w:rFonts w:cstheme="minorHAnsi"/>
+        </w:rPr>
+        <w:t xml:space="preserve">requires </w:t>
+      </w:r>
+      <w:r>
+        <w:rPr>
+          <w:rFonts w:cstheme="minorHAnsi"/>
+        </w:rPr>
+        <w:t>major assumptions about</w:t>
+      </w:r>
+      <w:r>
+        <w:rPr>
+          <w:rFonts w:cstheme="minorHAnsi"/>
+        </w:rPr>
+        <w:t xml:space="preserve"> both</w:t>
       </w:r>
       <w:r>
         <w:rPr>
@@ -3987,6 +4230,12 @@
         <w:rPr>
           <w:rFonts w:cstheme="minorHAnsi"/>
         </w:rPr>
+        <w:t xml:space="preserve">the </w:t>
+      </w:r>
+      <w:r>
+        <w:rPr>
+          <w:rFonts w:cstheme="minorHAnsi"/>
+        </w:rPr>
         <w:t>solubility and ‘metastable equilibrium’</w:t>
       </w:r>
       <w:r>
@@ -4133,7 +4382,7 @@
         <w:rPr>
           <w:rFonts w:cstheme="minorHAnsi"/>
         </w:rPr>
-        <w:instrText xml:space="preserve"> ADDIN ZOTERO_ITEM CSL_CITATION {"citationID":"aoD7qkzB","properties":{"formattedCitation":"(Mosenfelder, Deligne, Asimow, &amp; Rossman, 2006)","plainCitation":"(Mosenfelder, Deligne, Asimow, &amp; Rossman, 2006)"},"citationItems":[{"id":833,"uris":["http://zotero.org/users/3117169/items/DGUI43FT"],"uri":["http://zotero.org/users/3117169/items/DGUI43FT"],"itemData":{"id":833,"type":"article-journal","title":"Hydrogen incorporation in olivine from 2-12 GPa","container-title":"American Mineralogist","page":"285-294","volume":"91","issue":"2-3","archive_location":"WOS:000235472000007","abstract":"We performed new experiments oil incorporation of hydrogen in olivine at high pressures (2-12 GPa) and temperatures (1000-1300 degrees C). OH concentrations were calculated using the Bell et al. (2003) calibration applied to principal-axis infrared absorption spectra synthesized from polarized measurements oil randomly oriented grains. Starting materials for the experiments included both fine-grained powders and larger single crystals. Hydrogen was incorporated during grain growth in the Former case and by volume diffusion in the latter. The spectra of Fe-bearing olivines exhibit similar structure regardless of the starting material, and are dominated by bands in the wavenumber range from about 3500 to 3650 cm(-1). We do not observe bands at 3525 and 3573 cm(-1), which are predominant in many natural olivines as well as olivines annealed in experiments at lower pressures, and are attributed to humite-related defects. Furthermore, bands between 3300 and 3400 cm(-1), attributed to high silica activity or high oxygen fugacity, Lire weak or non-existent. Our measurements indicate that OH solubility in Fe-bearing olivine is 2.5-4 times higher than that measured by Kohlstedt et al. (1996). Although this is largely due to the use of a new calibration in our study, correction of previous Values is not straightforward. In the pure Mg-system, in contrast to Fe-bearing olivine, order-of-magnitude apparent differences in OH solubility can be obtained using different experimental procedures. This raises questions about attainment of equilibrium in experimental studies of hydrogen incorporation ill nominally anhydrous minerals, particularly when crystals arc grown from a hydrous melt.","DOI":"10.2138/am.2006.1943","ISSN":"0003-004X","shortTitle":"Hydrogen incorporation in olivine from 2-12 GPa","journalAbbreviation":"Am. Miner.","language":"English","author":[{"family":"Mosenfelder","given":"J. L."},{"family":"Deligne","given":"N. I."},{"family":"Asimow","given":"P. D."},{"family":"Rossman","given":"G. R."}],"issued":{"date-parts":[["2006",2]]}}}],"schema":"https://github.com/citation-style-language/schema/raw/master/csl-citation.json"} </w:instrText>
+        <w:instrText xml:space="preserve"> ADDIN ZOTERO_ITEM CSL_CITATION {"citationID":"aoD7qkzB","properties":{"formattedCitation":"(Mosenfelder et al. 2006)","plainCitation":"(Mosenfelder et al. 2006)"},"citationItems":[{"id":833,"uris":["http://zotero.org/users/3117169/items/DGUI43FT"],"uri":["http://zotero.org/users/3117169/items/DGUI43FT"],"itemData":{"id":833,"type":"article-journal","title":"Hydrogen incorporation in olivine from 2-12 GPa","container-title":"American Mineralogist","page":"285-294","volume":"91","issue":"2-3","archive_location":"WOS:000235472000007","abstract":"We performed new experiments oil incorporation of hydrogen in olivine at high pressures (2-12 GPa) and temperatures (1000-1300 degrees C). OH concentrations were calculated using the Bell et al. (2003) calibration applied to principal-axis infrared absorption spectra synthesized from polarized measurements oil randomly oriented grains. Starting materials for the experiments included both fine-grained powders and larger single crystals. Hydrogen was incorporated during grain growth in the Former case and by volume diffusion in the latter. The spectra of Fe-bearing olivines exhibit similar structure regardless of the starting material, and are dominated by bands in the wavenumber range from about 3500 to 3650 cm(-1). We do not observe bands at 3525 and 3573 cm(-1), which are predominant in many natural olivines as well as olivines annealed in experiments at lower pressures, and are attributed to humite-related defects. Furthermore, bands between 3300 and 3400 cm(-1), attributed to high silica activity or high oxygen fugacity, Lire weak or non-existent. Our measurements indicate that OH solubility in Fe-bearing olivine is 2.5-4 times higher than that measured by Kohlstedt et al. (1996). Although this is largely due to the use of a new calibration in our study, correction of previous Values is not straightforward. In the pure Mg-system, in contrast to Fe-bearing olivine, order-of-magnitude apparent differences in OH solubility can be obtained using different experimental procedures. This raises questions about attainment of equilibrium in experimental studies of hydrogen incorporation ill nominally anhydrous minerals, particularly when crystals arc grown from a hydrous melt.","DOI":"10.2138/am.2006.1943","ISSN":"0003-004X","shortTitle":"Hydrogen incorporation in olivine from 2-12 GPa","journalAbbreviation":"Am. Miner.","language":"English","author":[{"family":"Mosenfelder","given":"J. L."},{"family":"Deligne","given":"N. I."},{"family":"Asimow","given":"P. D."},{"family":"Rossman","given":"G. R."}],"issued":{"date-parts":[["2006",2]]}}}],"schema":"https://github.com/citation-style-language/schema/raw/master/csl-citation.json"} </w:instrText>
       </w:r>
       <w:r>
         <w:rPr>
@@ -4145,7 +4394,7 @@
         <w:rPr>
           <w:rFonts w:ascii="Calibri" w:hAnsi="Calibri"/>
         </w:rPr>
-        <w:t>(Mosenfelder, Deligne, Asimow, &amp; Rossman, 2006)</w:t>
+        <w:t>(Mosenfelder et al. 2006)</w:t>
       </w:r>
       <w:r>
         <w:rPr>
@@ -4187,7 +4436,13 @@
         <w:rPr>
           <w:rFonts w:cstheme="minorHAnsi"/>
         </w:rPr>
-        <w:t>of 16 ppm H2O is much higher than the 0.4 ppm H</w:t>
+        <w:t>of 15±1</w:t>
+      </w:r>
+      <w:r>
+        <w:rPr>
+          <w:rFonts w:cstheme="minorHAnsi"/>
+        </w:rPr>
+        <w:t xml:space="preserve"> ppm H</w:t>
       </w:r>
       <w:r>
         <w:rPr>
@@ -4200,6 +4455,19 @@
         <w:rPr>
           <w:rFonts w:cstheme="minorHAnsi"/>
         </w:rPr>
+        <w:t>O is much higher than the 0.4 ppm H</w:t>
+      </w:r>
+      <w:r>
+        <w:rPr>
+          <w:rFonts w:cstheme="minorHAnsi"/>
+          <w:vertAlign w:val="subscript"/>
+        </w:rPr>
+        <w:t>2</w:t>
+      </w:r>
+      <w:r>
+        <w:rPr>
+          <w:rFonts w:cstheme="minorHAnsi"/>
+        </w:rPr>
         <w:t>O (7 H/10</w:t>
       </w:r>
       <w:r>
@@ -4303,7 +4571,14 @@
         <w:rPr>
           <w:rFonts w:cstheme="minorHAnsi"/>
         </w:rPr>
-        <w:t xml:space="preserve"> also report a final concentration of only 3 ppm H</w:t>
+        <w:t xml:space="preserve"> also report a </w:t>
+      </w:r>
+      <w:r>
+        <w:rPr>
+          <w:rFonts w:cstheme="minorHAnsi"/>
+        </w:rPr>
+        <w:lastRenderedPageBreak/>
+        <w:t>final concentration of only 3 ppm H</w:t>
       </w:r>
       <w:r>
         <w:rPr>
@@ -4500,13 +4775,43 @@
         <w:rPr>
           <w:rFonts w:cstheme="minorHAnsi"/>
         </w:rPr>
-        <w:t>D diffusion modeling assuming that</w:t>
-      </w:r>
-      <w:r>
-        <w:rPr>
-          <w:rFonts w:cstheme="minorHAnsi"/>
-        </w:rPr>
-        <w:t xml:space="preserve"> initial “metastable equilibrium” concentration of 16 ppm H</w:t>
+        <w:t>D diffusion modeling</w:t>
+      </w:r>
+      <w:r>
+        <w:rPr>
+          <w:rFonts w:cstheme="minorHAnsi"/>
+        </w:rPr>
+        <w:t xml:space="preserve"> that assumes</w:t>
+      </w:r>
+      <w:r>
+        <w:rPr>
+          <w:rFonts w:cstheme="minorHAnsi"/>
+        </w:rPr>
+        <w:t xml:space="preserve"> </w:t>
+      </w:r>
+      <w:r>
+        <w:rPr>
+          <w:rFonts w:cstheme="minorHAnsi"/>
+        </w:rPr>
+        <w:t>an</w:t>
+      </w:r>
+      <w:r>
+        <w:rPr>
+          <w:rFonts w:cstheme="minorHAnsi"/>
+        </w:rPr>
+        <w:t xml:space="preserve"> initial “metastable </w:t>
+      </w:r>
+      <w:r>
+        <w:rPr>
+          <w:rFonts w:cstheme="minorHAnsi"/>
+        </w:rPr>
+        <w:t>equilibrium” concentration of 15</w:t>
+      </w:r>
+      <w:r>
+        <w:rPr>
+          <w:rFonts w:cstheme="minorHAnsi"/>
+        </w:rPr>
+        <w:t xml:space="preserve"> ppm H</w:t>
       </w:r>
       <w:r>
         <w:rPr>
@@ -4532,14 +4837,7 @@
         <w:rPr>
           <w:rFonts w:cstheme="minorHAnsi"/>
         </w:rPr>
-        <w:t xml:space="preserve">O, and the diffusivities expected at 1000°C </w:t>
-      </w:r>
-      <w:r>
-        <w:rPr>
-          <w:rFonts w:cstheme="minorHAnsi"/>
-        </w:rPr>
-        <w:lastRenderedPageBreak/>
-        <w:t xml:space="preserve">for the proton-vacancy diffusion mechanism </w:t>
+        <w:t xml:space="preserve">O, and the diffusivities expected at 1000°C for the proton-vacancy diffusion mechanism </w:t>
       </w:r>
       <w:r>
         <w:rPr>
@@ -4551,7 +4849,7 @@
         <w:rPr>
           <w:rFonts w:cstheme="minorHAnsi"/>
         </w:rPr>
-        <w:instrText xml:space="preserve"> ADDIN ZOTERO_ITEM CSL_CITATION {"citationID":"8ENOQpSQ","properties":{"formattedCitation":"(Kohlstedt &amp; Mackwell, 1998)","plainCitation":"(Kohlstedt &amp; Mackwell, 1998)"},"citationItems":[{"id":831,"uris":["http://zotero.org/users/3117169/items/DGCPHAR8"],"uri":["http://zotero.org/users/3117169/items/DGCPHAR8"],"itemData":{"id":831,"type":"article-journal","title":"Diffusion of hydrogen and intrinsic point defects in olivine","container-title":"Zeitschrift Fur Physikalische Chemie-International Journal of Research in Physical Chemistry &amp; Chemical Physics","page":"147-162","volume":"207","archive_location":"WOS:000076569300010","ISSN":"0942-9352","shortTitle":"Diffusion of hydrogen and intrinsic point defects in olivine","author":[{"family":"Kohlstedt","given":"D. L."},{"family":"Mackwell","given":"S. J."}],"issued":{"date-parts":[["1998"]]}}}],"schema":"https://github.com/citation-style-language/schema/raw/master/csl-citation.json"} </w:instrText>
+        <w:instrText xml:space="preserve"> ADDIN ZOTERO_ITEM CSL_CITATION {"citationID":"8ENOQpSQ","properties":{"formattedCitation":"(Kohlstedt and Mackwell 1998)","plainCitation":"(Kohlstedt and Mackwell 1998)"},"citationItems":[{"id":831,"uris":["http://zotero.org/users/3117169/items/DGCPHAR8"],"uri":["http://zotero.org/users/3117169/items/DGCPHAR8"],"itemData":{"id":831,"type":"article-journal","title":"Diffusion of hydrogen and intrinsic point defects in olivine","container-title":"Zeitschrift Fur Physikalische Chemie-International Journal of Research in Physical Chemistry &amp; Chemical Physics","page":"147-162","volume":"207","archive_location":"WOS:000076569300010","ISSN":"0942-9352","shortTitle":"Diffusion of hydrogen and intrinsic point defects in olivine","author":[{"family":"Kohlstedt","given":"D. L."},{"family":"Mackwell","given":"S. J."}],"issued":{"date-parts":[["1998"]]}}}],"schema":"https://github.com/citation-style-language/schema/raw/master/csl-citation.json"} </w:instrText>
       </w:r>
       <w:r>
         <w:rPr>
@@ -4563,7 +4861,7 @@
         <w:rPr>
           <w:rFonts w:ascii="Calibri" w:hAnsi="Calibri"/>
         </w:rPr>
-        <w:t>(Kohlstedt &amp; Mackwell, 1998)</w:t>
+        <w:t>(Kohlstedt and Mackwell 1998)</w:t>
       </w:r>
       <w:r>
         <w:rPr>
@@ -4718,7 +5016,63 @@
         <w:rPr>
           <w:rFonts w:cstheme="minorHAnsi"/>
         </w:rPr>
-        <w:t xml:space="preserve"> and then allowed only the diffusivity || c to vary. The resulting diffusivities || c</w:t>
+        <w:t xml:space="preserve"> and then allowed only the diffusivity || c to vary</w:t>
+      </w:r>
+      <w:r>
+        <w:rPr>
+          <w:rFonts w:cstheme="minorHAnsi"/>
+        </w:rPr>
+        <w:t xml:space="preserve"> (</w:t>
+      </w:r>
+      <w:r>
+        <w:rPr>
+          <w:rFonts w:cstheme="minorHAnsi"/>
+        </w:rPr>
+        <w:fldChar w:fldCharType="begin"/>
+      </w:r>
+      <w:r>
+        <w:rPr>
+          <w:rFonts w:cstheme="minorHAnsi"/>
+        </w:rPr>
+        <w:instrText xml:space="preserve"> REF _Ref481414335 \h </w:instrText>
+      </w:r>
+      <w:r>
+        <w:rPr>
+          <w:rFonts w:cstheme="minorHAnsi"/>
+        </w:rPr>
+      </w:r>
+      <w:r>
+        <w:rPr>
+          <w:rFonts w:cstheme="minorHAnsi"/>
+        </w:rPr>
+        <w:fldChar w:fldCharType="separate"/>
+      </w:r>
+      <w:r>
+        <w:t xml:space="preserve">Figure </w:t>
+      </w:r>
+      <w:r>
+        <w:rPr>
+          <w:noProof/>
+        </w:rPr>
+        <w:t>4</w:t>
+      </w:r>
+      <w:r>
+        <w:rPr>
+          <w:rFonts w:cstheme="minorHAnsi"/>
+        </w:rPr>
+        <w:fldChar w:fldCharType="end"/>
+      </w:r>
+      <w:r>
+        <w:rPr>
+          <w:rFonts w:cstheme="minorHAnsi"/>
+        </w:rPr>
+        <w:t xml:space="preserve"> orange lines)</w:t>
+      </w:r>
+      <w:r>
+        <w:rPr>
+          <w:rFonts w:cstheme="minorHAnsi"/>
+        </w:rPr>
+        <w:t>. The resulting diffusivities || c</w:t>
       </w:r>
       <w:r>
         <w:rPr>
@@ -4841,13 +5195,7 @@
         <w:rPr>
           <w:rFonts w:cstheme="minorHAnsi"/>
         </w:rPr>
-        <w:t xml:space="preserve">], </w:t>
-      </w:r>
-      <w:r>
-        <w:rPr>
-          <w:rFonts w:cstheme="minorHAnsi"/>
-        </w:rPr>
-        <w:t>10</w:t>
+        <w:t>], 10</w:t>
       </w:r>
       <w:r>
         <w:rPr>
@@ -4861,20 +5209,60 @@
           <w:rFonts w:cstheme="minorHAnsi"/>
           <w:vertAlign w:val="superscript"/>
         </w:rPr>
-        <w:t>.3</w:t>
+        <w:t xml:space="preserve">.3 </w:t>
       </w:r>
       <w:r>
         <w:rPr>
           <w:rFonts w:cstheme="minorHAnsi"/>
           <w:vertAlign w:val="superscript"/>
         </w:rPr>
-        <w:t xml:space="preserve"> </w:t>
+        <w:t>±</w:t>
       </w:r>
       <w:r>
         <w:rPr>
           <w:rFonts w:cstheme="minorHAnsi"/>
           <w:vertAlign w:val="superscript"/>
         </w:rPr>
+        <w:t xml:space="preserve"> 5.9</w:t>
+      </w:r>
+      <w:r>
+        <w:rPr>
+          <w:rFonts w:cstheme="minorHAnsi"/>
+        </w:rPr>
+        <w:t xml:space="preserve"> m</w:t>
+      </w:r>
+      <w:r>
+        <w:rPr>
+          <w:rFonts w:cstheme="minorHAnsi"/>
+          <w:vertAlign w:val="superscript"/>
+        </w:rPr>
+        <w:t>2</w:t>
+      </w:r>
+      <w:r>
+        <w:rPr>
+          <w:rFonts w:cstheme="minorHAnsi"/>
+        </w:rPr>
+        <w:t>/s for [Ti], 10</w:t>
+      </w:r>
+      <w:r>
+        <w:rPr>
+          <w:rFonts w:cstheme="minorHAnsi"/>
+          <w:vertAlign w:val="superscript"/>
+        </w:rPr>
+        <w:t>-13</w:t>
+      </w:r>
+      <w:r>
+        <w:rPr>
+          <w:rFonts w:cstheme="minorHAnsi"/>
+          <w:vertAlign w:val="superscript"/>
+        </w:rPr>
+        <w:t xml:space="preserve">.0 </w:t>
+      </w:r>
+      <w:r>
+        <w:rPr>
+          <w:rFonts w:cstheme="minorHAnsi"/>
+          <w:vertAlign w:val="superscript"/>
+        </w:rPr>
         <w:t>±</w:t>
       </w:r>
       <w:r>
@@ -4882,14 +5270,60 @@
           <w:rFonts w:cstheme="minorHAnsi"/>
           <w:vertAlign w:val="superscript"/>
         </w:rPr>
-        <w:t xml:space="preserve"> </w:t>
+        <w:t xml:space="preserve"> 2.1</w:t>
+      </w:r>
+      <w:r>
+        <w:rPr>
+          <w:rFonts w:cstheme="minorHAnsi"/>
+        </w:rPr>
+        <w:t xml:space="preserve"> m</w:t>
       </w:r>
       <w:r>
         <w:rPr>
           <w:rFonts w:cstheme="minorHAnsi"/>
           <w:vertAlign w:val="superscript"/>
         </w:rPr>
-        <w:t>5.9</w:t>
+        <w:t>2</w:t>
+      </w:r>
+      <w:r>
+        <w:rPr>
+          <w:rFonts w:cstheme="minorHAnsi"/>
+        </w:rPr>
+        <w:t>/s for [tri-Fe</w:t>
+      </w:r>
+      <w:r>
+        <w:rPr>
+          <w:rFonts w:cstheme="minorHAnsi"/>
+          <w:vertAlign w:val="superscript"/>
+        </w:rPr>
+        <w:t>3+</w:t>
+      </w:r>
+      <w:r>
+        <w:rPr>
+          <w:rFonts w:cstheme="minorHAnsi"/>
+        </w:rPr>
+        <w:t>], and 10</w:t>
+      </w:r>
+      <w:r>
+        <w:rPr>
+          <w:rFonts w:cstheme="minorHAnsi"/>
+          <w:vertAlign w:val="superscript"/>
+        </w:rPr>
+        <w:t xml:space="preserve">-12.7 </w:t>
+      </w:r>
+      <w:r>
+        <w:rPr>
+          <w:rFonts w:cstheme="minorHAnsi"/>
+          <w:vertAlign w:val="superscript"/>
+        </w:rPr>
+        <w:t>±</w:t>
+      </w:r>
+      <w:r>
+        <w:rPr>
+          <w:rFonts w:cstheme="minorHAnsi"/>
+          <w:vertAlign w:val="superscript"/>
+        </w:rPr>
+        <w:t xml:space="preserve"> 1.1</w:t>
       </w:r>
       <w:r>
         <w:rPr>
@@ -4908,177 +5342,31 @@
         <w:rPr>
           <w:rFonts w:cstheme="minorHAnsi"/>
         </w:rPr>
-        <w:t>/s</w:t>
-      </w:r>
-      <w:r>
-        <w:rPr>
-          <w:rFonts w:cstheme="minorHAnsi"/>
-        </w:rPr>
-        <w:t xml:space="preserve"> for [Ti], </w:t>
-      </w:r>
-      <w:r>
-        <w:rPr>
-          <w:rFonts w:cstheme="minorHAnsi"/>
-        </w:rPr>
-        <w:t>10</w:t>
-      </w:r>
-      <w:r>
-        <w:rPr>
-          <w:rFonts w:cstheme="minorHAnsi"/>
-          <w:vertAlign w:val="superscript"/>
-        </w:rPr>
-        <w:t>-13</w:t>
-      </w:r>
-      <w:r>
-        <w:rPr>
-          <w:rFonts w:cstheme="minorHAnsi"/>
-          <w:vertAlign w:val="superscript"/>
-        </w:rPr>
-        <w:t>.0</w:t>
-      </w:r>
-      <w:r>
-        <w:rPr>
-          <w:rFonts w:cstheme="minorHAnsi"/>
-          <w:vertAlign w:val="superscript"/>
-        </w:rPr>
-        <w:t xml:space="preserve"> </w:t>
-      </w:r>
-      <w:r>
-        <w:rPr>
-          <w:rFonts w:cstheme="minorHAnsi"/>
-          <w:vertAlign w:val="superscript"/>
-        </w:rPr>
-        <w:t>±</w:t>
-      </w:r>
-      <w:r>
-        <w:rPr>
-          <w:rFonts w:cstheme="minorHAnsi"/>
-          <w:vertAlign w:val="superscript"/>
-        </w:rPr>
-        <w:t xml:space="preserve"> </w:t>
-      </w:r>
-      <w:r>
-        <w:rPr>
-          <w:rFonts w:cstheme="minorHAnsi"/>
-          <w:vertAlign w:val="superscript"/>
-        </w:rPr>
-        <w:t>2.1</w:t>
-      </w:r>
-      <w:r>
-        <w:rPr>
-          <w:rFonts w:cstheme="minorHAnsi"/>
-        </w:rPr>
-        <w:t xml:space="preserve"> m</w:t>
-      </w:r>
-      <w:r>
-        <w:rPr>
-          <w:rFonts w:cstheme="minorHAnsi"/>
-          <w:vertAlign w:val="superscript"/>
-        </w:rPr>
-        <w:t>2</w:t>
-      </w:r>
-      <w:r>
-        <w:rPr>
-          <w:rFonts w:cstheme="minorHAnsi"/>
-        </w:rPr>
-        <w:t>/s</w:t>
-      </w:r>
-      <w:r>
-        <w:rPr>
-          <w:rFonts w:cstheme="minorHAnsi"/>
-        </w:rPr>
-        <w:t xml:space="preserve"> for [tri-Fe</w:t>
-      </w:r>
-      <w:r>
-        <w:rPr>
-          <w:rFonts w:cstheme="minorHAnsi"/>
-          <w:vertAlign w:val="superscript"/>
-        </w:rPr>
-        <w:t>3+</w:t>
-      </w:r>
-      <w:r>
-        <w:rPr>
-          <w:rFonts w:cstheme="minorHAnsi"/>
-        </w:rPr>
-        <w:t xml:space="preserve">], and </w:t>
-      </w:r>
-      <w:r>
-        <w:rPr>
-          <w:rFonts w:cstheme="minorHAnsi"/>
-        </w:rPr>
-        <w:t>10</w:t>
-      </w:r>
-      <w:r>
-        <w:rPr>
-          <w:rFonts w:cstheme="minorHAnsi"/>
-          <w:vertAlign w:val="superscript"/>
-        </w:rPr>
-        <w:t>-12.7</w:t>
-      </w:r>
-      <w:r>
-        <w:rPr>
-          <w:rFonts w:cstheme="minorHAnsi"/>
-          <w:vertAlign w:val="superscript"/>
-        </w:rPr>
-        <w:t xml:space="preserve"> </w:t>
-      </w:r>
-      <w:r>
-        <w:rPr>
-          <w:rFonts w:cstheme="minorHAnsi"/>
-          <w:vertAlign w:val="superscript"/>
-        </w:rPr>
-        <w:t>±</w:t>
-      </w:r>
-      <w:r>
-        <w:rPr>
-          <w:rFonts w:cstheme="minorHAnsi"/>
-          <w:vertAlign w:val="superscript"/>
-        </w:rPr>
-        <w:t xml:space="preserve"> </w:t>
-      </w:r>
-      <w:r>
-        <w:rPr>
-          <w:rFonts w:cstheme="minorHAnsi"/>
-          <w:vertAlign w:val="superscript"/>
-        </w:rPr>
-        <w:t>1.1</w:t>
-      </w:r>
-      <w:r>
-        <w:rPr>
-          <w:rFonts w:cstheme="minorHAnsi"/>
-        </w:rPr>
-        <w:t xml:space="preserve"> m</w:t>
-      </w:r>
-      <w:r>
-        <w:rPr>
-          <w:rFonts w:cstheme="minorHAnsi"/>
-          <w:vertAlign w:val="superscript"/>
-        </w:rPr>
-        <w:t>2</w:t>
-      </w:r>
-      <w:r>
-        <w:rPr>
-          <w:rFonts w:cstheme="minorHAnsi"/>
-        </w:rPr>
-        <w:t>/s</w:t>
-      </w:r>
-      <w:r>
-        <w:rPr>
-          <w:rFonts w:cstheme="minorHAnsi"/>
-        </w:rPr>
-        <w:t xml:space="preserve"> for [Mg].</w:t>
-      </w:r>
-      <w:r>
-        <w:rPr>
-          <w:rFonts w:cstheme="minorHAnsi"/>
-        </w:rPr>
-        <w:t xml:space="preserve"> These differences in diffusivities are small but </w:t>
-      </w:r>
-      <w:r>
-        <w:rPr>
-          <w:rFonts w:cstheme="minorHAnsi"/>
-        </w:rPr>
-        <w:t>generally in agreement</w:t>
+        <w:t>/s for [Mg].</w:t>
+      </w:r>
+      <w:r>
+        <w:rPr>
+          <w:rFonts w:cstheme="minorHAnsi"/>
+        </w:rPr>
+        <w:t xml:space="preserve"> These differences in diffusivities are </w:t>
+      </w:r>
+      <w:r>
+        <w:rPr>
+          <w:rFonts w:cstheme="minorHAnsi"/>
+        </w:rPr>
+        <w:t xml:space="preserve">in </w:t>
+      </w:r>
+      <w:r>
+        <w:rPr>
+          <w:rFonts w:cstheme="minorHAnsi"/>
+        </w:rPr>
+        <w:t xml:space="preserve">general </w:t>
+      </w:r>
+      <w:r>
+        <w:rPr>
+          <w:rFonts w:cstheme="minorHAnsi"/>
+        </w:rPr>
+        <w:t>agreement</w:t>
       </w:r>
       <w:r>
         <w:rPr>
@@ -5102,7 +5390,7 @@
         <w:rPr>
           <w:rFonts w:cstheme="minorHAnsi"/>
         </w:rPr>
-        <w:instrText xml:space="preserve"> ADDIN ZOTERO_ITEM CSL_CITATION {"citationID":"VbkCw7rS","properties":{"formattedCitation":"{\\rtf (Padr\\uc0\\u243{}n-Navarta et al., 2014)}","plainCitation":"(Padrón-Navarta et al., 2014)"},"citationItems":[{"id":1322,"uris":["http://zotero.org/users/3117169/items/PA93G5UX"],"uri":["http://zotero.org/users/3117169/items/PA93G5UX"],"itemData":{"id":1322,"type":"article-journal","title":"Site-specific hydrogen diffusion rates in forsterite","container-title":"Earth and Planetary Science Letters","page":"100-112","volume":"392","shortTitle":"Site-specific hydrogen diffusion rates in forsterite","author":[{"family":"Padrón-Navarta","given":"Jose Alberto"},{"family":"Hermann","given":"Joerg"},{"family":"O'Neill","given":"Hugh St. C."}],"issued":{"date-parts":[["2014"]]}}}],"schema":"https://github.com/citation-style-language/schema/raw/master/csl-citation.json"} </w:instrText>
+        <w:instrText xml:space="preserve"> ADDIN ZOTERO_ITEM CSL_CITATION {"citationID":"VbkCw7rS","properties":{"formattedCitation":"{\\rtf (Padr\\uc0\\u243{}n-Navarta, Hermann, and O\\uc0\\u8217{}Neill 2014)}","plainCitation":"(Padrón-Navarta, Hermann, and O’Neill 2014)"},"citationItems":[{"id":1322,"uris":["http://zotero.org/users/3117169/items/PA93G5UX"],"uri":["http://zotero.org/users/3117169/items/PA93G5UX"],"itemData":{"id":1322,"type":"article-journal","title":"Site-specific hydrogen diffusion rates in forsterite","container-title":"Earth and Planetary Science Letters","page":"100-112","volume":"392","shortTitle":"Site-specific hydrogen diffusion rates in forsterite","author":[{"family":"Padrón-Navarta","given":"Jose Alberto"},{"family":"Hermann","given":"Joerg"},{"family":"O'Neill","given":"Hugh St. C."}],"issued":{"date-parts":[["2014"]]}}}],"schema":"https://github.com/citation-style-language/schema/raw/master/csl-citation.json"} </w:instrText>
       </w:r>
       <w:r>
         <w:rPr>
@@ -5115,7 +5403,7 @@
           <w:rFonts w:ascii="Calibri" w:hAnsi="Calibri" w:cs="Times New Roman"/>
           <w:szCs w:val="24"/>
         </w:rPr>
-        <w:t>(Padrón-Navarta et al., 2014)</w:t>
+        <w:t>(Padrón-Navarta, Hermann, and O’Neill 2014)</w:t>
       </w:r>
       <w:r>
         <w:rPr>
@@ -5128,6 +5416,46 @@
           <w:rFonts w:cstheme="minorHAnsi"/>
         </w:rPr>
         <w:t>.</w:t>
+      </w:r>
+      <w:r>
+        <w:rPr>
+          <w:rFonts w:cstheme="minorHAnsi"/>
+        </w:rPr>
+        <w:t xml:space="preserve"> However, these values are also all over an order of magnitude lower than the established diffusivity || c of 10</w:t>
+      </w:r>
+      <w:r>
+        <w:rPr>
+          <w:rFonts w:cstheme="minorHAnsi"/>
+          <w:vertAlign w:val="superscript"/>
+        </w:rPr>
+        <w:t>-11.8</w:t>
+      </w:r>
+      <w:r>
+        <w:rPr>
+          <w:rFonts w:cstheme="minorHAnsi"/>
+        </w:rPr>
+        <w:t xml:space="preserve"> m</w:t>
+      </w:r>
+      <w:r>
+        <w:rPr>
+          <w:rFonts w:cstheme="minorHAnsi"/>
+          <w:vertAlign w:val="superscript"/>
+        </w:rPr>
+        <w:t>2</w:t>
+      </w:r>
+      <w:r>
+        <w:rPr>
+          <w:rFonts w:cstheme="minorHAnsi"/>
+        </w:rPr>
+        <w:t>/s and would sugg</w:t>
+      </w:r>
+      <w:bookmarkStart w:id="3" w:name="_GoBack"/>
+      <w:bookmarkEnd w:id="3"/>
+      <w:r>
+        <w:rPr>
+          <w:rFonts w:cstheme="minorHAnsi"/>
+        </w:rPr>
+        <w:t>ests a fast direction || a, a conclusion that is not well supported by visual inspection of the data.</w:t>
       </w:r>
     </w:p>
     <w:p>
@@ -5143,8 +5471,6 @@
         <w:keepNext/>
         <w:ind w:firstLine="0"/>
       </w:pPr>
-      <w:bookmarkStart w:id="3" w:name="_GoBack"/>
-      <w:bookmarkEnd w:id="3"/>
       <w:r>
         <w:rPr>
           <w:noProof/>
@@ -5267,6 +5593,7 @@
         <w:t xml:space="preserve"> </w:t>
       </w:r>
       <w:r>
+        <w:lastRenderedPageBreak/>
         <w:t xml:space="preserve">quadratic </w:t>
       </w:r>
       <w:r>
@@ -5319,10 +5646,10 @@
           <w:noProof/>
         </w:rPr>
         <w:drawing>
-          <wp:inline distT="0" distB="0" distL="0" distR="0" wp14:anchorId="4F606F7D" wp14:editId="48F78044">
-            <wp:extent cx="5866589" cy="6317864"/>
-            <wp:effectExtent l="0" t="0" r="1270" b="6985"/>
-            <wp:docPr id="12" name="Picture 12"/>
+          <wp:inline distT="0" distB="0" distL="0" distR="0" wp14:anchorId="398AD296" wp14:editId="79CD6591">
+            <wp:extent cx="5943600" cy="6400800"/>
+            <wp:effectExtent l="0" t="0" r="0" b="0"/>
+            <wp:docPr id="9" name="Picture 9"/>
             <wp:cNvGraphicFramePr>
               <a:graphicFrameLocks xmlns:a="http://schemas.openxmlformats.org/drawingml/2006/main" noChangeAspect="1"/>
             </wp:cNvGraphicFramePr>
@@ -5330,7 +5657,7 @@
               <a:graphicData uri="http://schemas.openxmlformats.org/drawingml/2006/picture">
                 <pic:pic xmlns:pic="http://schemas.openxmlformats.org/drawingml/2006/picture">
                   <pic:nvPicPr>
-                    <pic:cNvPr id="12" name="Fig4_hydration_profiles.jpg"/>
+                    <pic:cNvPr id="9" name="Fig4_hydration_profiles.jpg"/>
                     <pic:cNvPicPr/>
                   </pic:nvPicPr>
                   <pic:blipFill>
@@ -5348,7 +5675,7 @@
                   <pic:spPr>
                     <a:xfrm>
                       <a:off x="0" y="0"/>
-                      <a:ext cx="5888624" cy="6341594"/>
+                      <a:ext cx="5943600" cy="6400800"/>
                     </a:xfrm>
                     <a:prstGeom prst="rect">
                       <a:avLst/>
@@ -5472,13 +5799,20 @@
         <w:t xml:space="preserve">. </w:t>
       </w:r>
       <w:r>
-        <w:t>Black curves show the expected diffusion curves based on the diffusivities (D) for proton-vacancy mechanism diffusion at 1000°C, an initial “metastable equilibrium” concentration</w:t>
+        <w:t>Grey</w:t>
+      </w:r>
+      <w:r>
+        <w:t xml:space="preserve"> curves show the expected diffusion curves based on the diffusivities (D) for proton-vacancy mechanism diffusion at 1000°C, an initial “metastable equilibrium” concentration</w:t>
       </w:r>
       <w:r>
         <w:t xml:space="preserve"> equal to the mean concentration or peak height in the hydrated SC1-2 (dotted green lines)</w:t>
       </w:r>
       <w:r>
-        <w:t xml:space="preserve"> and final concentration equal to the expected solubility of 112 ppm H</w:t>
+        <w:t xml:space="preserve"> and final concentration equal to the expected solubility </w:t>
+      </w:r>
+      <w:r>
+        <w:lastRenderedPageBreak/>
+        <w:t>of 112 ppm H</w:t>
       </w:r>
       <w:r>
         <w:rPr>
@@ -5491,6 +5825,9 @@
       </w:r>
       <w:r>
         <w:t xml:space="preserve">. </w:t>
+      </w:r>
+      <w:r>
+        <w:t>Thin orange lines show least-squares best-fit diffusivities under the same conditions when the diffusivity || c, but not || to a or b, is allowed to change.</w:t>
       </w:r>
     </w:p>
     <w:p>
@@ -5733,35 +6070,22 @@
         <w:rPr>
           <w:rFonts w:ascii="Calibri" w:hAnsi="Calibri"/>
         </w:rPr>
-        <w:t xml:space="preserve">Bell, D. R., &amp; Rossman, G. R. (1992). Water in Earth’s mantle: The role of nominally anhydrous minerals. </w:t>
-      </w:r>
-      <w:r>
-        <w:rPr>
-          <w:rFonts w:ascii="Calibri" w:hAnsi="Calibri"/>
-          <w:i/>
-          <w:iCs/>
-        </w:rPr>
-        <w:t>Science</w:t>
-      </w:r>
-      <w:r>
-        <w:rPr>
-          <w:rFonts w:ascii="Calibri" w:hAnsi="Calibri"/>
-        </w:rPr>
-        <w:t xml:space="preserve">, </w:t>
-      </w:r>
-      <w:r>
-        <w:rPr>
-          <w:rFonts w:ascii="Calibri" w:hAnsi="Calibri"/>
-          <w:i/>
-          <w:iCs/>
-        </w:rPr>
-        <w:t>255</w:t>
-      </w:r>
-      <w:r>
-        <w:rPr>
-          <w:rFonts w:ascii="Calibri" w:hAnsi="Calibri"/>
-        </w:rPr>
-        <w:t>(5050), 1391–1397. https://doi.org/10.1126/science.255.5050.1391</w:t>
+        <w:br/>
+        <w:t>Bell, D. R., and G. R. Rossman</w:t>
+      </w:r>
+      <w:r>
+        <w:rPr>
+          <w:rFonts w:ascii="Calibri" w:hAnsi="Calibri"/>
+        </w:rPr>
+        <w:br/>
+        <w:t xml:space="preserve"> 1992</w:t>
+      </w:r>
+      <w:r>
+        <w:rPr>
+          <w:rFonts w:ascii="Calibri" w:hAnsi="Calibri"/>
+        </w:rPr>
+        <w:tab/>
+        <w:t>Water in Earth’s Mantle: The Role of Nominally Anhydrous Minerals. Science 255(5050). WOS:A1992HH74400043: 1391–1397.</w:t>
       </w:r>
     </w:p>
     <w:p>
@@ -5775,35 +6099,22 @@
         <w:rPr>
           <w:rFonts w:ascii="Calibri" w:hAnsi="Calibri"/>
         </w:rPr>
-        <w:t xml:space="preserve">Bell, D. R., Rossman, G. R., Maldener, J., Endisch, D., &amp; Rauch, F. (2003). Hydroxide in olivine: A quantitative determination of the absolute amount and calibration of the IR spectrum. </w:t>
-      </w:r>
-      <w:r>
-        <w:rPr>
-          <w:rFonts w:ascii="Calibri" w:hAnsi="Calibri"/>
-          <w:i/>
-          <w:iCs/>
-        </w:rPr>
-        <w:t>Journal of Geophysical Research-Solid Earth</w:t>
-      </w:r>
-      <w:r>
-        <w:rPr>
-          <w:rFonts w:ascii="Calibri" w:hAnsi="Calibri"/>
-        </w:rPr>
-        <w:t xml:space="preserve">, </w:t>
-      </w:r>
-      <w:r>
-        <w:rPr>
-          <w:rFonts w:ascii="Calibri" w:hAnsi="Calibri"/>
-          <w:i/>
-          <w:iCs/>
-        </w:rPr>
-        <w:t>108</w:t>
-      </w:r>
-      <w:r>
-        <w:rPr>
-          <w:rFonts w:ascii="Calibri" w:hAnsi="Calibri"/>
-        </w:rPr>
-        <w:t>(B2). https://doi.org/10.1029/2001jb000679</w:t>
+        <w:br/>
+        <w:t>Bell, D. R., G. R. Rossman, J. Maldener, D. Endisch, and F. Rauch</w:t>
+      </w:r>
+      <w:r>
+        <w:rPr>
+          <w:rFonts w:ascii="Calibri" w:hAnsi="Calibri"/>
+        </w:rPr>
+        <w:br/>
+        <w:t xml:space="preserve"> 2003</w:t>
+      </w:r>
+      <w:r>
+        <w:rPr>
+          <w:rFonts w:ascii="Calibri" w:hAnsi="Calibri"/>
+        </w:rPr>
+        <w:tab/>
+        <w:t>Hydroxide in Olivine: A Quantitative Determination of the Absolute Amount and Calibration of the IR Spectrum. Journal of Geophysical Research-Solid Earth 108(B2). WOS:000181985400002. ://WOS:000181985400002.</w:t>
       </w:r>
     </w:p>
     <w:p>
@@ -5817,35 +6128,22 @@
         <w:rPr>
           <w:rFonts w:ascii="Calibri" w:hAnsi="Calibri"/>
         </w:rPr>
-        <w:t xml:space="preserve">Berry, A. J., Hermann, J., O’Neill, H. S. C., &amp; Foran, G. J. (2005). Fingerprinting the water site in mantle olivine. </w:t>
-      </w:r>
-      <w:r>
-        <w:rPr>
-          <w:rFonts w:ascii="Calibri" w:hAnsi="Calibri"/>
-          <w:i/>
-          <w:iCs/>
-        </w:rPr>
-        <w:t>Geology</w:t>
-      </w:r>
-      <w:r>
-        <w:rPr>
-          <w:rFonts w:ascii="Calibri" w:hAnsi="Calibri"/>
-        </w:rPr>
-        <w:t xml:space="preserve">, </w:t>
-      </w:r>
-      <w:r>
-        <w:rPr>
-          <w:rFonts w:ascii="Calibri" w:hAnsi="Calibri"/>
-          <w:i/>
-          <w:iCs/>
-        </w:rPr>
-        <w:t>33</w:t>
-      </w:r>
-      <w:r>
-        <w:rPr>
-          <w:rFonts w:ascii="Calibri" w:hAnsi="Calibri"/>
-        </w:rPr>
-        <w:t>(11), 869–872. https://doi.org/10.1130/g21759.1</w:t>
+        <w:br/>
+        <w:t>Berry, A. J., J. Hermann, H. S. C. O’Neill, and G. J. Foran</w:t>
+      </w:r>
+      <w:r>
+        <w:rPr>
+          <w:rFonts w:ascii="Calibri" w:hAnsi="Calibri"/>
+        </w:rPr>
+        <w:br/>
+        <w:t xml:space="preserve"> 2005</w:t>
+      </w:r>
+      <w:r>
+        <w:rPr>
+          <w:rFonts w:ascii="Calibri" w:hAnsi="Calibri"/>
+        </w:rPr>
+        <w:tab/>
+        <w:t>Fingerprinting the Water Site in Mantle Olivine. Geology 33(11). WOS:000233059000008: 869–872.</w:t>
       </w:r>
     </w:p>
     <w:p>
@@ -5859,35 +6157,22 @@
         <w:rPr>
           <w:rFonts w:ascii="Calibri" w:hAnsi="Calibri"/>
         </w:rPr>
-        <w:t xml:space="preserve">Blanchard, M., Ingrin, J., Balan, E., Kovács, I., &amp; Withers, A. C. (2017). Effect of iron and trivalent cations on OH defects in olivine. </w:t>
-      </w:r>
-      <w:r>
-        <w:rPr>
-          <w:rFonts w:ascii="Calibri" w:hAnsi="Calibri"/>
-          <w:i/>
-          <w:iCs/>
-        </w:rPr>
-        <w:t>American Mineralogist</w:t>
-      </w:r>
-      <w:r>
-        <w:rPr>
-          <w:rFonts w:ascii="Calibri" w:hAnsi="Calibri"/>
-        </w:rPr>
-        <w:t xml:space="preserve">, </w:t>
-      </w:r>
-      <w:r>
-        <w:rPr>
-          <w:rFonts w:ascii="Calibri" w:hAnsi="Calibri"/>
-          <w:i/>
-          <w:iCs/>
-        </w:rPr>
-        <w:t>102</w:t>
-      </w:r>
-      <w:r>
-        <w:rPr>
-          <w:rFonts w:ascii="Calibri" w:hAnsi="Calibri"/>
-        </w:rPr>
-        <w:t>(2), 302–311. https://doi.org/10.2138/am-2017-5777</w:t>
+        <w:br/>
+        <w:t>Blanchard, Marc, Jannick Ingrin, Etienne Balan, István Kovács, and Anthony C. Withers</w:t>
+      </w:r>
+      <w:r>
+        <w:rPr>
+          <w:rFonts w:ascii="Calibri" w:hAnsi="Calibri"/>
+        </w:rPr>
+        <w:br/>
+        <w:t xml:space="preserve"> 2017</w:t>
+      </w:r>
+      <w:r>
+        <w:rPr>
+          <w:rFonts w:ascii="Calibri" w:hAnsi="Calibri"/>
+        </w:rPr>
+        <w:tab/>
+        <w:t>Effect of Iron and Trivalent Cations on OH Defects in Olivine. American Mineralogist 102(2): 302–311.</w:t>
       </w:r>
     </w:p>
     <w:p>
@@ -5901,35 +6186,22 @@
         <w:rPr>
           <w:rFonts w:ascii="Calibri" w:hAnsi="Calibri"/>
         </w:rPr>
-        <w:t xml:space="preserve">Demouchy, S., &amp; Mackwell, S. (2006). Mechanisms of hydrogen incorporation and diffusion in iron-bearing olivine. </w:t>
-      </w:r>
-      <w:r>
-        <w:rPr>
-          <w:rFonts w:ascii="Calibri" w:hAnsi="Calibri"/>
-          <w:i/>
-          <w:iCs/>
-        </w:rPr>
-        <w:t>Physics and Chemistry of Minerals</w:t>
-      </w:r>
-      <w:r>
-        <w:rPr>
-          <w:rFonts w:ascii="Calibri" w:hAnsi="Calibri"/>
-        </w:rPr>
-        <w:t xml:space="preserve">, </w:t>
-      </w:r>
-      <w:r>
-        <w:rPr>
-          <w:rFonts w:ascii="Calibri" w:hAnsi="Calibri"/>
-          <w:i/>
-          <w:iCs/>
-        </w:rPr>
-        <w:t>33</w:t>
-      </w:r>
-      <w:r>
-        <w:rPr>
-          <w:rFonts w:ascii="Calibri" w:hAnsi="Calibri"/>
-        </w:rPr>
-        <w:t>(5), 347–355. https://doi.org/10.1007/s00269-006-0081-2</w:t>
+        <w:br/>
+        <w:t>Demouchy, S., and S. Mackwell</w:t>
+      </w:r>
+      <w:r>
+        <w:rPr>
+          <w:rFonts w:ascii="Calibri" w:hAnsi="Calibri"/>
+        </w:rPr>
+        <w:br/>
+        <w:t xml:space="preserve"> 2006</w:t>
+      </w:r>
+      <w:r>
+        <w:rPr>
+          <w:rFonts w:ascii="Calibri" w:hAnsi="Calibri"/>
+        </w:rPr>
+        <w:tab/>
+        <w:t>Mechanisms of Hydrogen Incorporation and Diffusion in Iron-Bearing Olivine. Physics and Chemistry of Minerals 33(5). WOS:000240439000005: 347–355.</w:t>
       </w:r>
     </w:p>
     <w:p>
@@ -5943,35 +6215,22 @@
         <w:rPr>
           <w:rFonts w:ascii="Calibri" w:hAnsi="Calibri"/>
         </w:rPr>
-        <w:t xml:space="preserve">Ferguson, D. J., Gonnermann, H. M., Ruprecht, P., Plank, T., Hauri, E. H., Houghton, B. F., &amp; Swanson, D. A. (2016). Magma decompression rates during explosive eruptions of Kīlauea volcano, Hawaii, recorded by melt embayments. </w:t>
-      </w:r>
-      <w:r>
-        <w:rPr>
-          <w:rFonts w:ascii="Calibri" w:hAnsi="Calibri"/>
-          <w:i/>
-          <w:iCs/>
-        </w:rPr>
-        <w:t>Bulletin of Volcanology</w:t>
-      </w:r>
-      <w:r>
-        <w:rPr>
-          <w:rFonts w:ascii="Calibri" w:hAnsi="Calibri"/>
-        </w:rPr>
-        <w:t xml:space="preserve">, </w:t>
-      </w:r>
-      <w:r>
-        <w:rPr>
-          <w:rFonts w:ascii="Calibri" w:hAnsi="Calibri"/>
-          <w:i/>
-          <w:iCs/>
-        </w:rPr>
-        <w:t>78</w:t>
-      </w:r>
-      <w:r>
-        <w:rPr>
-          <w:rFonts w:ascii="Calibri" w:hAnsi="Calibri"/>
-        </w:rPr>
-        <w:t>(10), 71. https://doi.org/10.1007/s00445-016-1064-x</w:t>
+        <w:br/>
+        <w:t>Ferguson, David J., Helge M. Gonnermann, Philipp Ruprecht, et al.</w:t>
+      </w:r>
+      <w:r>
+        <w:rPr>
+          <w:rFonts w:ascii="Calibri" w:hAnsi="Calibri"/>
+        </w:rPr>
+        <w:br/>
+        <w:t xml:space="preserve"> 2016</w:t>
+      </w:r>
+      <w:r>
+        <w:rPr>
+          <w:rFonts w:ascii="Calibri" w:hAnsi="Calibri"/>
+        </w:rPr>
+        <w:tab/>
+        <w:t>Magma Decompression Rates during Explosive Eruptions of Kīlauea Volcano, Hawaii, Recorded by Melt Embayments. Bulletin of Volcanology 78(10): 71.</w:t>
       </w:r>
     </w:p>
     <w:p>
@@ -5985,7 +6244,22 @@
         <w:rPr>
           <w:rFonts w:ascii="Calibri" w:hAnsi="Calibri"/>
         </w:rPr>
-        <w:t>Ferriss, E. (2015). pynams: a Python package for interpreting FTIR spectra of nominally anhydrous minerals (NAMs) (Version v0.1.0). New York. Retrieved from https://github.com/EFerriss/pynams</w:t>
+        <w:br/>
+        <w:t>Ferriss, E.</w:t>
+      </w:r>
+      <w:r>
+        <w:rPr>
+          <w:rFonts w:ascii="Calibri" w:hAnsi="Calibri"/>
+        </w:rPr>
+        <w:br/>
+        <w:t xml:space="preserve"> 2015</w:t>
+      </w:r>
+      <w:r>
+        <w:rPr>
+          <w:rFonts w:ascii="Calibri" w:hAnsi="Calibri"/>
+        </w:rPr>
+        <w:tab/>
+        <w:t>Pynams: A Python Package for Interpreting FTIR Spectra of Nominally Anhydrous Minerals (NAMs). New York. https://github.com/EFerriss/pynams.</w:t>
       </w:r>
     </w:p>
     <w:p>
@@ -5999,35 +6273,22 @@
         <w:rPr>
           <w:rFonts w:ascii="Calibri" w:hAnsi="Calibri"/>
         </w:rPr>
-        <w:t xml:space="preserve">Ferriss, E., Plank, T., &amp; Walker, D. (2016). Site-specific hydrogen diffusion rates during clinopyroxene dehydration. </w:t>
-      </w:r>
-      <w:r>
-        <w:rPr>
-          <w:rFonts w:ascii="Calibri" w:hAnsi="Calibri"/>
-          <w:i/>
-          <w:iCs/>
-        </w:rPr>
-        <w:t>Contributions to Mineralogy and Petrology</w:t>
-      </w:r>
-      <w:r>
-        <w:rPr>
-          <w:rFonts w:ascii="Calibri" w:hAnsi="Calibri"/>
-        </w:rPr>
-        <w:t xml:space="preserve">, </w:t>
-      </w:r>
-      <w:r>
-        <w:rPr>
-          <w:rFonts w:ascii="Calibri" w:hAnsi="Calibri"/>
-          <w:i/>
-          <w:iCs/>
-        </w:rPr>
-        <w:t>171</w:t>
-      </w:r>
-      <w:r>
-        <w:rPr>
-          <w:rFonts w:ascii="Calibri" w:hAnsi="Calibri"/>
-        </w:rPr>
-        <w:t>(6), 1–24. https://doi.org/10.1007/s00410-016-1262-8</w:t>
+        <w:br/>
+        <w:t>Ferriss, E., T. Plank, D. Walker, and M. Nettles</w:t>
+      </w:r>
+      <w:r>
+        <w:rPr>
+          <w:rFonts w:ascii="Calibri" w:hAnsi="Calibri"/>
+        </w:rPr>
+        <w:br/>
+        <w:t xml:space="preserve"> 2015</w:t>
+      </w:r>
+      <w:r>
+        <w:rPr>
+          <w:rFonts w:ascii="Calibri" w:hAnsi="Calibri"/>
+        </w:rPr>
+        <w:tab/>
+        <w:t>The Whole-Block Approach to Measuring Hydrogen Diffusivity in Nominally Anhydrous Minerals. American Mineralogist 100(4). WOS:000352175700017: 837–851.</w:t>
       </w:r>
     </w:p>
     <w:p>
@@ -6041,36 +6302,22 @@
         <w:rPr>
           <w:rFonts w:ascii="Calibri" w:hAnsi="Calibri"/>
         </w:rPr>
-        <w:lastRenderedPageBreak/>
-        <w:t xml:space="preserve">Ferriss, E., Plank, T., Walker, D., &amp; Nettles, M. (2015). The whole-block approach to measuring hydrogen diffusivity in nominally anhydrous minerals. </w:t>
-      </w:r>
-      <w:r>
-        <w:rPr>
-          <w:rFonts w:ascii="Calibri" w:hAnsi="Calibri"/>
-          <w:i/>
-          <w:iCs/>
-        </w:rPr>
-        <w:t>American Mineralogist</w:t>
-      </w:r>
-      <w:r>
-        <w:rPr>
-          <w:rFonts w:ascii="Calibri" w:hAnsi="Calibri"/>
-        </w:rPr>
-        <w:t xml:space="preserve">, </w:t>
-      </w:r>
-      <w:r>
-        <w:rPr>
-          <w:rFonts w:ascii="Calibri" w:hAnsi="Calibri"/>
-          <w:i/>
-          <w:iCs/>
-        </w:rPr>
-        <w:t>100</w:t>
-      </w:r>
-      <w:r>
-        <w:rPr>
-          <w:rFonts w:ascii="Calibri" w:hAnsi="Calibri"/>
-        </w:rPr>
-        <w:t>(4), 837–851.</w:t>
+        <w:br/>
+        <w:t>Ferriss, Elizabeth, Terry Plank, and David Walker</w:t>
+      </w:r>
+      <w:r>
+        <w:rPr>
+          <w:rFonts w:ascii="Calibri" w:hAnsi="Calibri"/>
+        </w:rPr>
+        <w:br/>
+        <w:t xml:space="preserve"> 2016</w:t>
+      </w:r>
+      <w:r>
+        <w:rPr>
+          <w:rFonts w:ascii="Calibri" w:hAnsi="Calibri"/>
+        </w:rPr>
+        <w:tab/>
+        <w:t>Site-Specific Hydrogen Diffusion Rates during Clinopyroxene Dehydration. Contributions to Mineralogy and Petrology 171(6): 1–24.</w:t>
       </w:r>
     </w:p>
     <w:p>
@@ -6084,35 +6331,22 @@
         <w:rPr>
           <w:rFonts w:ascii="Calibri" w:hAnsi="Calibri"/>
         </w:rPr>
-        <w:t xml:space="preserve">Jollands, M. C., Padrón-Navarta, J. A., Hermann, J., &amp; O’Neill, H. S. C. (2016). Hydrogen diffusion in Ti-doped forsterite and the preservation of metastable point defects. </w:t>
-      </w:r>
-      <w:r>
-        <w:rPr>
-          <w:rFonts w:ascii="Calibri" w:hAnsi="Calibri"/>
-          <w:i/>
-          <w:iCs/>
-        </w:rPr>
-        <w:t>American Mineralogist</w:t>
-      </w:r>
-      <w:r>
-        <w:rPr>
-          <w:rFonts w:ascii="Calibri" w:hAnsi="Calibri"/>
-        </w:rPr>
-        <w:t xml:space="preserve">, </w:t>
-      </w:r>
-      <w:r>
-        <w:rPr>
-          <w:rFonts w:ascii="Calibri" w:hAnsi="Calibri"/>
-          <w:i/>
-          <w:iCs/>
-        </w:rPr>
-        <w:t>101</w:t>
-      </w:r>
-      <w:r>
-        <w:rPr>
-          <w:rFonts w:ascii="Calibri" w:hAnsi="Calibri"/>
-        </w:rPr>
-        <w:t>(7), 1560–1570. https://doi.org/10.2138/am-2016-5568</w:t>
+        <w:br/>
+        <w:t>Jollands, Michael C., José Alberto Padrón-Navarta, Jörg Hermann, and Hugh St.C. O’Neill</w:t>
+      </w:r>
+      <w:r>
+        <w:rPr>
+          <w:rFonts w:ascii="Calibri" w:hAnsi="Calibri"/>
+        </w:rPr>
+        <w:br/>
+        <w:t xml:space="preserve"> 2016</w:t>
+      </w:r>
+      <w:r>
+        <w:rPr>
+          <w:rFonts w:ascii="Calibri" w:hAnsi="Calibri"/>
+        </w:rPr>
+        <w:tab/>
+        <w:t>Hydrogen Diffusion in Ti-Doped Forsterite and the Preservation of Metastable Point Defects. American Mineralogist 101(7): 1560–1570.</w:t>
       </w:r>
     </w:p>
     <w:p>
@@ -6126,21 +6360,22 @@
         <w:rPr>
           <w:rFonts w:ascii="Calibri" w:hAnsi="Calibri"/>
         </w:rPr>
-        <w:t xml:space="preserve">Keppler, H., &amp; Smyth, J. R. (2006). </w:t>
-      </w:r>
-      <w:r>
-        <w:rPr>
-          <w:rFonts w:ascii="Calibri" w:hAnsi="Calibri"/>
-          <w:i/>
-          <w:iCs/>
-        </w:rPr>
-        <w:t>Water in nominally anhydrous minerals</w:t>
-      </w:r>
-      <w:r>
-        <w:rPr>
-          <w:rFonts w:ascii="Calibri" w:hAnsi="Calibri"/>
-        </w:rPr>
-        <w:t xml:space="preserve"> (Vol. 62). Mineralogical Society of America.</w:t>
+        <w:br/>
+        <w:t>Keppler, Hans, and Joseph R. Smyth</w:t>
+      </w:r>
+      <w:r>
+        <w:rPr>
+          <w:rFonts w:ascii="Calibri" w:hAnsi="Calibri"/>
+        </w:rPr>
+        <w:br/>
+        <w:t xml:space="preserve"> 2006</w:t>
+      </w:r>
+      <w:r>
+        <w:rPr>
+          <w:rFonts w:ascii="Calibri" w:hAnsi="Calibri"/>
+        </w:rPr>
+        <w:tab/>
+        <w:t>Water in Nominally Anhydrous Minerals, vol.62. Reviews in Mineralogy and Geochemistry. Mineralogical Society of America.</w:t>
       </w:r>
     </w:p>
     <w:p>
@@ -6154,35 +6389,23 @@
         <w:rPr>
           <w:rFonts w:ascii="Calibri" w:hAnsi="Calibri"/>
         </w:rPr>
-        <w:t xml:space="preserve">Kohlstedt, D. L., &amp; Mackwell, S. J. (1998). Diffusion of hydrogen and intrinsic point defects in olivine. </w:t>
-      </w:r>
-      <w:r>
-        <w:rPr>
-          <w:rFonts w:ascii="Calibri" w:hAnsi="Calibri"/>
-          <w:i/>
-          <w:iCs/>
-        </w:rPr>
-        <w:t>Zeitschrift Fur Physikalische Chemie-International Journal of Research in Physical Chemistry &amp; Chemical Physics</w:t>
-      </w:r>
-      <w:r>
-        <w:rPr>
-          <w:rFonts w:ascii="Calibri" w:hAnsi="Calibri"/>
-        </w:rPr>
-        <w:t xml:space="preserve">, </w:t>
-      </w:r>
-      <w:r>
-        <w:rPr>
-          <w:rFonts w:ascii="Calibri" w:hAnsi="Calibri"/>
-          <w:i/>
-          <w:iCs/>
-        </w:rPr>
-        <w:t>207</w:t>
-      </w:r>
-      <w:r>
-        <w:rPr>
-          <w:rFonts w:ascii="Calibri" w:hAnsi="Calibri"/>
-        </w:rPr>
-        <w:t>, 147–162.</w:t>
+        <w:lastRenderedPageBreak/>
+        <w:br/>
+        <w:t>Kohlstedt, D. L., and S. J. Mackwell</w:t>
+      </w:r>
+      <w:r>
+        <w:rPr>
+          <w:rFonts w:ascii="Calibri" w:hAnsi="Calibri"/>
+        </w:rPr>
+        <w:br/>
+        <w:t xml:space="preserve"> 1998</w:t>
+      </w:r>
+      <w:r>
+        <w:rPr>
+          <w:rFonts w:ascii="Calibri" w:hAnsi="Calibri"/>
+        </w:rPr>
+        <w:tab/>
+        <w:t>Diffusion of Hydrogen and Intrinsic Point Defects in Olivine. Zeitschrift Fur Physikalische Chemie-International Journal of Research in Physical Chemistry &amp; Chemical Physics 207. WOS:000076569300010: 147–162.</w:t>
       </w:r>
     </w:p>
     <w:p>
@@ -6196,35 +6419,22 @@
         <w:rPr>
           <w:rFonts w:ascii="Calibri" w:hAnsi="Calibri"/>
         </w:rPr>
-        <w:t xml:space="preserve">Kurosawa, M., Yurimoto, H., &amp; Sueno, S. (1997). Patterns in the hydrogen and trace element compositions of mantle olivines. </w:t>
-      </w:r>
-      <w:r>
-        <w:rPr>
-          <w:rFonts w:ascii="Calibri" w:hAnsi="Calibri"/>
-          <w:i/>
-          <w:iCs/>
-        </w:rPr>
-        <w:t>Physics and Chemistry of Glasses</w:t>
-      </w:r>
-      <w:r>
-        <w:rPr>
-          <w:rFonts w:ascii="Calibri" w:hAnsi="Calibri"/>
-        </w:rPr>
-        <w:t xml:space="preserve">, </w:t>
-      </w:r>
-      <w:r>
-        <w:rPr>
-          <w:rFonts w:ascii="Calibri" w:hAnsi="Calibri"/>
-          <w:i/>
-          <w:iCs/>
-        </w:rPr>
-        <w:t>24</w:t>
-      </w:r>
-      <w:r>
-        <w:rPr>
-          <w:rFonts w:ascii="Calibri" w:hAnsi="Calibri"/>
-        </w:rPr>
-        <w:t>, 385–395.</w:t>
+        <w:br/>
+        <w:t>Kurosawa, M., H. Yurimoto, and S. Sueno</w:t>
+      </w:r>
+      <w:r>
+        <w:rPr>
+          <w:rFonts w:ascii="Calibri" w:hAnsi="Calibri"/>
+        </w:rPr>
+        <w:br/>
+        <w:t xml:space="preserve"> 1997</w:t>
+      </w:r>
+      <w:r>
+        <w:rPr>
+          <w:rFonts w:ascii="Calibri" w:hAnsi="Calibri"/>
+        </w:rPr>
+        <w:tab/>
+        <w:t>Patterns in the Hydrogen and Trace Element Compositions of Mantle Olivines. Physics and Chemistry of Glasses 24: 385–395.</w:t>
       </w:r>
     </w:p>
     <w:p>
@@ -6238,35 +6448,22 @@
         <w:rPr>
           <w:rFonts w:ascii="Calibri" w:hAnsi="Calibri"/>
         </w:rPr>
-        <w:t xml:space="preserve">Libowitzky, E., &amp; Rossman, G. R. (1996). Principles of quantitative absorbance measurements in anisotropic crystals. </w:t>
-      </w:r>
-      <w:r>
-        <w:rPr>
-          <w:rFonts w:ascii="Calibri" w:hAnsi="Calibri"/>
-          <w:i/>
-          <w:iCs/>
-        </w:rPr>
-        <w:t>Physics and Chemistry of Minerals</w:t>
-      </w:r>
-      <w:r>
-        <w:rPr>
-          <w:rFonts w:ascii="Calibri" w:hAnsi="Calibri"/>
-        </w:rPr>
-        <w:t xml:space="preserve">, </w:t>
-      </w:r>
-      <w:r>
-        <w:rPr>
-          <w:rFonts w:ascii="Calibri" w:hAnsi="Calibri"/>
-          <w:i/>
-          <w:iCs/>
-        </w:rPr>
-        <w:t>23</w:t>
-      </w:r>
-      <w:r>
-        <w:rPr>
-          <w:rFonts w:ascii="Calibri" w:hAnsi="Calibri"/>
-        </w:rPr>
-        <w:t>(6), 319–327.</w:t>
+        <w:br/>
+        <w:t>Libowitzky, E., and G. R. Rossman</w:t>
+      </w:r>
+      <w:r>
+        <w:rPr>
+          <w:rFonts w:ascii="Calibri" w:hAnsi="Calibri"/>
+        </w:rPr>
+        <w:br/>
+        <w:t xml:space="preserve"> 1996</w:t>
+      </w:r>
+      <w:r>
+        <w:rPr>
+          <w:rFonts w:ascii="Calibri" w:hAnsi="Calibri"/>
+        </w:rPr>
+        <w:tab/>
+        <w:t>Principles of Quantitative Absorbance Measurements in Anisotropic Crystals. Physics and Chemistry of Minerals 23(6). WOS:A1996VD85000001: 319–327.</w:t>
       </w:r>
     </w:p>
     <w:p>
@@ -6280,35 +6477,22 @@
         <w:rPr>
           <w:rFonts w:ascii="Calibri" w:hAnsi="Calibri"/>
         </w:rPr>
-        <w:t xml:space="preserve">Mackwell, S. J., &amp; Kohlstedt, D. L. (1990). Diffusion of hydrogen in olivine - implications for water in the mantle. </w:t>
-      </w:r>
-      <w:r>
-        <w:rPr>
-          <w:rFonts w:ascii="Calibri" w:hAnsi="Calibri"/>
-          <w:i/>
-          <w:iCs/>
-        </w:rPr>
-        <w:t>Journal of Geophysical Research-Solid Earth and Planets</w:t>
-      </w:r>
-      <w:r>
-        <w:rPr>
-          <w:rFonts w:ascii="Calibri" w:hAnsi="Calibri"/>
-        </w:rPr>
-        <w:t xml:space="preserve">, </w:t>
-      </w:r>
-      <w:r>
-        <w:rPr>
-          <w:rFonts w:ascii="Calibri" w:hAnsi="Calibri"/>
-          <w:i/>
-          <w:iCs/>
-        </w:rPr>
-        <w:t>95</w:t>
-      </w:r>
-      <w:r>
-        <w:rPr>
-          <w:rFonts w:ascii="Calibri" w:hAnsi="Calibri"/>
-        </w:rPr>
-        <w:t>(B4), 5079–5088. https://doi.org/10.1029/JB095iB04p05079</w:t>
+        <w:br/>
+        <w:t>Mackwell, S. J., and D. L. Kohlstedt</w:t>
+      </w:r>
+      <w:r>
+        <w:rPr>
+          <w:rFonts w:ascii="Calibri" w:hAnsi="Calibri"/>
+        </w:rPr>
+        <w:br/>
+        <w:t xml:space="preserve"> 1990</w:t>
+      </w:r>
+      <w:r>
+        <w:rPr>
+          <w:rFonts w:ascii="Calibri" w:hAnsi="Calibri"/>
+        </w:rPr>
+        <w:tab/>
+        <w:t>Diffusion of Hydrogen in Olivine - Implications for Water in the Mantle. Journal of Geophysical Research-Solid Earth and Planets 95(B4). WOS:A1990CZ37500052: 5079–5088.</w:t>
       </w:r>
     </w:p>
     <w:p>
@@ -6322,35 +6506,22 @@
         <w:rPr>
           <w:rFonts w:ascii="Calibri" w:hAnsi="Calibri"/>
         </w:rPr>
-        <w:t xml:space="preserve">Mosenfelder, J. L., Deligne, N. I., Asimow, P. D., &amp; Rossman, G. R. (2006). Hydrogen incorporation in olivine from 2-12 GPa. </w:t>
-      </w:r>
-      <w:r>
-        <w:rPr>
-          <w:rFonts w:ascii="Calibri" w:hAnsi="Calibri"/>
-          <w:i/>
-          <w:iCs/>
-        </w:rPr>
-        <w:t>American Mineralogist</w:t>
-      </w:r>
-      <w:r>
-        <w:rPr>
-          <w:rFonts w:ascii="Calibri" w:hAnsi="Calibri"/>
-        </w:rPr>
-        <w:t xml:space="preserve">, </w:t>
-      </w:r>
-      <w:r>
-        <w:rPr>
-          <w:rFonts w:ascii="Calibri" w:hAnsi="Calibri"/>
-          <w:i/>
-          <w:iCs/>
-        </w:rPr>
-        <w:t>91</w:t>
-      </w:r>
-      <w:r>
-        <w:rPr>
-          <w:rFonts w:ascii="Calibri" w:hAnsi="Calibri"/>
-        </w:rPr>
-        <w:t>(2–3), 285–294. https://doi.org/10.2138/am.2006.1943</w:t>
+        <w:br/>
+        <w:t>Mosenfelder, J. L., N. I. Deligne, P. D. Asimow, and G. R. Rossman</w:t>
+      </w:r>
+      <w:r>
+        <w:rPr>
+          <w:rFonts w:ascii="Calibri" w:hAnsi="Calibri"/>
+        </w:rPr>
+        <w:br/>
+        <w:t xml:space="preserve"> 2006</w:t>
+      </w:r>
+      <w:r>
+        <w:rPr>
+          <w:rFonts w:ascii="Calibri" w:hAnsi="Calibri"/>
+        </w:rPr>
+        <w:tab/>
+        <w:t>Hydrogen Incorporation in Olivine from 2-12 GPa. American Mineralogist 91(2–3). WOS:000235472000007: 285–294.</w:t>
       </w:r>
     </w:p>
     <w:p>
@@ -6364,35 +6535,22 @@
         <w:rPr>
           <w:rFonts w:ascii="Calibri" w:hAnsi="Calibri"/>
         </w:rPr>
-        <w:t xml:space="preserve">Padrón-Navarta, J. A., Hermann, J., &amp; O’Neill, H. S. C. (2014). Site-specific hydrogen diffusion rates in forsterite. </w:t>
-      </w:r>
-      <w:r>
-        <w:rPr>
-          <w:rFonts w:ascii="Calibri" w:hAnsi="Calibri"/>
-          <w:i/>
-          <w:iCs/>
-        </w:rPr>
-        <w:t>Earth and Planetary Science Letters</w:t>
-      </w:r>
-      <w:r>
-        <w:rPr>
-          <w:rFonts w:ascii="Calibri" w:hAnsi="Calibri"/>
-        </w:rPr>
-        <w:t xml:space="preserve">, </w:t>
-      </w:r>
-      <w:r>
-        <w:rPr>
-          <w:rFonts w:ascii="Calibri" w:hAnsi="Calibri"/>
-          <w:i/>
-          <w:iCs/>
-        </w:rPr>
-        <w:t>392</w:t>
-      </w:r>
-      <w:r>
-        <w:rPr>
-          <w:rFonts w:ascii="Calibri" w:hAnsi="Calibri"/>
-        </w:rPr>
-        <w:t>, 100–112.</w:t>
+        <w:br/>
+        <w:t>Padrón-Navarta, Jose Alberto, Joerg Hermann, and Hugh St. C. O’Neill</w:t>
+      </w:r>
+      <w:r>
+        <w:rPr>
+          <w:rFonts w:ascii="Calibri" w:hAnsi="Calibri"/>
+        </w:rPr>
+        <w:br/>
+        <w:t xml:space="preserve"> 2014</w:t>
+      </w:r>
+      <w:r>
+        <w:rPr>
+          <w:rFonts w:ascii="Calibri" w:hAnsi="Calibri"/>
+        </w:rPr>
+        <w:tab/>
+        <w:t>Site-Specific Hydrogen Diffusion Rates in Forsterite. Earth and Planetary Science Letters 392: 100–112.</w:t>
       </w:r>
     </w:p>
     <w:p>
@@ -6406,36 +6564,22 @@
         <w:rPr>
           <w:rFonts w:ascii="Calibri" w:hAnsi="Calibri"/>
         </w:rPr>
-        <w:t xml:space="preserve">Peslier, A. H., &amp; Luhr, J. F. (2006). Hydrogen loss from olivines in mantle xenoliths from Simcoe (USA) and Mexico: Mafic alkalic magma ascent rates and water budget of the sub-continental lithosphere. </w:t>
-      </w:r>
-      <w:r>
-        <w:rPr>
-          <w:rFonts w:ascii="Calibri" w:hAnsi="Calibri"/>
-          <w:i/>
-          <w:iCs/>
-        </w:rPr>
-        <w:lastRenderedPageBreak/>
-        <w:t>Earth and Planetary Science Letters</w:t>
-      </w:r>
-      <w:r>
-        <w:rPr>
-          <w:rFonts w:ascii="Calibri" w:hAnsi="Calibri"/>
-        </w:rPr>
-        <w:t xml:space="preserve">, </w:t>
-      </w:r>
-      <w:r>
-        <w:rPr>
-          <w:rFonts w:ascii="Calibri" w:hAnsi="Calibri"/>
-          <w:i/>
-          <w:iCs/>
-        </w:rPr>
-        <w:t>242</w:t>
-      </w:r>
-      <w:r>
-        <w:rPr>
-          <w:rFonts w:ascii="Calibri" w:hAnsi="Calibri"/>
-        </w:rPr>
-        <w:t>(3–4), 302–319. https://doi.org/10.1016/j.epsl.2005.12.019</w:t>
+        <w:br/>
+        <w:t>Peslier, A. H., and J. F. Luhr</w:t>
+      </w:r>
+      <w:r>
+        <w:rPr>
+          <w:rFonts w:ascii="Calibri" w:hAnsi="Calibri"/>
+        </w:rPr>
+        <w:br/>
+        <w:t xml:space="preserve"> 2006</w:t>
+      </w:r>
+      <w:r>
+        <w:rPr>
+          <w:rFonts w:ascii="Calibri" w:hAnsi="Calibri"/>
+        </w:rPr>
+        <w:tab/>
+        <w:t>Hydrogen Loss from Olivines in Mantle Xenoliths from Simcoe (USA) and Mexico: Mafic Alkalic Magma Ascent Rates and Water Budget of the Sub-Continental Lithosphere. Earth and Planetary Science Letters 242(3–4). WOS:000235855100006: 302–319.</w:t>
       </w:r>
     </w:p>
     <w:p>
@@ -6449,35 +6593,22 @@
         <w:rPr>
           <w:rFonts w:ascii="Calibri" w:hAnsi="Calibri"/>
         </w:rPr>
-        <w:t xml:space="preserve">Ruprecht, P., &amp; Plank, T. (2013). Feeding andesitic eruptions with a high-speed connection from the mantle. </w:t>
-      </w:r>
-      <w:r>
-        <w:rPr>
-          <w:rFonts w:ascii="Calibri" w:hAnsi="Calibri"/>
-          <w:i/>
-          <w:iCs/>
-        </w:rPr>
-        <w:t>Nature</w:t>
-      </w:r>
-      <w:r>
-        <w:rPr>
-          <w:rFonts w:ascii="Calibri" w:hAnsi="Calibri"/>
-        </w:rPr>
-        <w:t xml:space="preserve">, </w:t>
-      </w:r>
-      <w:r>
-        <w:rPr>
-          <w:rFonts w:ascii="Calibri" w:hAnsi="Calibri"/>
-          <w:i/>
-          <w:iCs/>
-        </w:rPr>
-        <w:t>500</w:t>
-      </w:r>
-      <w:r>
-        <w:rPr>
-          <w:rFonts w:ascii="Calibri" w:hAnsi="Calibri"/>
-        </w:rPr>
-        <w:t>(7460), 68–72.</w:t>
+        <w:br/>
+        <w:t>Ruprecht, Philipp, and Terry Plank</w:t>
+      </w:r>
+      <w:r>
+        <w:rPr>
+          <w:rFonts w:ascii="Calibri" w:hAnsi="Calibri"/>
+        </w:rPr>
+        <w:br/>
+        <w:t xml:space="preserve"> 2013</w:t>
+      </w:r>
+      <w:r>
+        <w:rPr>
+          <w:rFonts w:ascii="Calibri" w:hAnsi="Calibri"/>
+        </w:rPr>
+        <w:tab/>
+        <w:t>Feeding Andesitic Eruptions with a High-Speed Connection from the Mantle. Nature 500(7460): 68–72.</w:t>
       </w:r>
     </w:p>
     <w:p>
@@ -6491,35 +6622,22 @@
         <w:rPr>
           <w:rFonts w:ascii="Calibri" w:hAnsi="Calibri"/>
         </w:rPr>
-        <w:t xml:space="preserve">Shuai, K., &amp; Yang, X. (2017). Quantitative analysis of H-species in anisotropic minerals by polarized infrared spectroscopy along three orthogonal directions. </w:t>
-      </w:r>
-      <w:r>
-        <w:rPr>
-          <w:rFonts w:ascii="Calibri" w:hAnsi="Calibri"/>
-          <w:i/>
-          <w:iCs/>
-        </w:rPr>
-        <w:t>Contributions to Mineralogy and Petrology</w:t>
-      </w:r>
-      <w:r>
-        <w:rPr>
-          <w:rFonts w:ascii="Calibri" w:hAnsi="Calibri"/>
-        </w:rPr>
-        <w:t xml:space="preserve">, </w:t>
-      </w:r>
-      <w:r>
-        <w:rPr>
-          <w:rFonts w:ascii="Calibri" w:hAnsi="Calibri"/>
-          <w:i/>
-          <w:iCs/>
-        </w:rPr>
-        <w:t>172</w:t>
-      </w:r>
-      <w:r>
-        <w:rPr>
-          <w:rFonts w:ascii="Calibri" w:hAnsi="Calibri"/>
-        </w:rPr>
-        <w:t>(2–3), 14. https://doi.org/10.1007/s00410-017-1336-2</w:t>
+        <w:br/>
+        <w:t>Shuai, Kang, and Xiaozhi Yang</w:t>
+      </w:r>
+      <w:r>
+        <w:rPr>
+          <w:rFonts w:ascii="Calibri" w:hAnsi="Calibri"/>
+        </w:rPr>
+        <w:br/>
+        <w:t xml:space="preserve"> 2017</w:t>
+      </w:r>
+      <w:r>
+        <w:rPr>
+          <w:rFonts w:ascii="Calibri" w:hAnsi="Calibri"/>
+        </w:rPr>
+        <w:tab/>
+        <w:t>Quantitative Analysis of H-Species in Anisotropic Minerals by Polarized Infrared Spectroscopy along Three Orthogonal Directions. Contributions to Mineralogy and Petrology 172(2–3): 14.</w:t>
       </w:r>
     </w:p>
     <w:p>
@@ -6533,7 +6651,22 @@
         <w:rPr>
           <w:rFonts w:ascii="Calibri" w:hAnsi="Calibri"/>
         </w:rPr>
-        <w:t>Withers, A. C. (2013). The Pitzer and Sterner Equation of State for Water. Retrieved August 6, 2013, from http://www.geo.umn.edu/people/researchers/withe012/fugacity.htm</w:t>
+        <w:br/>
+        <w:t>Withers, A. C.</w:t>
+      </w:r>
+      <w:r>
+        <w:rPr>
+          <w:rFonts w:ascii="Calibri" w:hAnsi="Calibri"/>
+        </w:rPr>
+        <w:br/>
+        <w:t xml:space="preserve"> 2013</w:t>
+      </w:r>
+      <w:r>
+        <w:rPr>
+          <w:rFonts w:ascii="Calibri" w:hAnsi="Calibri"/>
+        </w:rPr>
+        <w:tab/>
+        <w:t>The Pitzer and Sterner Equation of State for Water. http://www.geo.umn.edu/people/researchers/withe012/fugacity.htm, accessed August 6, 2013.</w:t>
       </w:r>
     </w:p>
     <w:p>
@@ -6547,35 +6680,22 @@
         <w:rPr>
           <w:rFonts w:ascii="Calibri" w:hAnsi="Calibri"/>
         </w:rPr>
-        <w:t xml:space="preserve">Withers, A. C., Bureau, H., Raepsaet, C., &amp; Hirschmann, M. M. (2012). Calibration of infrared spectroscopy by elastic recoil detection analysis of H in synthetic olivine. </w:t>
-      </w:r>
-      <w:r>
-        <w:rPr>
-          <w:rFonts w:ascii="Calibri" w:hAnsi="Calibri"/>
-          <w:i/>
-          <w:iCs/>
-        </w:rPr>
-        <w:t>Chemical Geology</w:t>
-      </w:r>
-      <w:r>
-        <w:rPr>
-          <w:rFonts w:ascii="Calibri" w:hAnsi="Calibri"/>
-        </w:rPr>
-        <w:t xml:space="preserve">, </w:t>
-      </w:r>
-      <w:r>
-        <w:rPr>
-          <w:rFonts w:ascii="Calibri" w:hAnsi="Calibri"/>
-          <w:i/>
-          <w:iCs/>
-        </w:rPr>
-        <w:t>334</w:t>
-      </w:r>
-      <w:r>
-        <w:rPr>
-          <w:rFonts w:ascii="Calibri" w:hAnsi="Calibri"/>
-        </w:rPr>
-        <w:t>, 92–98.</w:t>
+        <w:br/>
+        <w:t>Withers, Anthony C, Hélène Bureau, Caroline Raepsaet, and Marc M Hirschmann</w:t>
+      </w:r>
+      <w:r>
+        <w:rPr>
+          <w:rFonts w:ascii="Calibri" w:hAnsi="Calibri"/>
+        </w:rPr>
+        <w:br/>
+        <w:t xml:space="preserve"> 2012</w:t>
+      </w:r>
+      <w:r>
+        <w:rPr>
+          <w:rFonts w:ascii="Calibri" w:hAnsi="Calibri"/>
+        </w:rPr>
+        <w:tab/>
+        <w:t>Calibration of Infrared Spectroscopy by Elastic Recoil Detection Analysis of H in Synthetic Olivine. Chemical Geology 334: 92–98.</w:t>
       </w:r>
     </w:p>
     <w:p>
@@ -7510,8 +7630,7 @@
     <w:unhideWhenUsed/>
     <w:rsid w:val="003117B9"/>
     <w:pPr>
-      <w:spacing w:line="480" w:lineRule="auto"/>
-      <w:ind w:left="720" w:hanging="720"/>
+      <w:ind w:firstLine="0"/>
     </w:pPr>
   </w:style>
   <w:style w:type="character" w:styleId="CommentReference">
@@ -7848,7 +7967,7 @@
 </file>
 
 <file path=customXml/itemProps1.xml><?xml version="1.0" encoding="utf-8"?>
-<ds:datastoreItem xmlns:ds="http://schemas.openxmlformats.org/officeDocument/2006/customXml" ds:itemID="{F256A90D-54A9-40D9-ADB3-CDD0E621B4C1}">
+<ds:datastoreItem xmlns:ds="http://schemas.openxmlformats.org/officeDocument/2006/customXml" ds:itemID="{38E923A0-1897-491B-A249-9733438138AD}">
   <ds:schemaRefs>
     <ds:schemaRef ds:uri="http://schemas.openxmlformats.org/officeDocument/2006/bibliography"/>
   </ds:schemaRefs>

</xml_diff>

<commit_message>
Fig 6: SC1-2 dehydration profiles
</commit_message>
<xml_diff>
--- a/olivine/PaperDrafts/OlivinePaper_v03.docx
+++ b/olivine/PaperDrafts/OlivinePaper_v03.docx
@@ -2011,6 +2011,12 @@
         <w:rPr>
           <w:rFonts w:cstheme="minorHAnsi"/>
         </w:rPr>
+        <w:t>-3356</w:t>
+      </w:r>
+      <w:r>
+        <w:rPr>
+          <w:rFonts w:cstheme="minorHAnsi"/>
+        </w:rPr>
         <w:t>]</w:t>
       </w:r>
       <w:r>
@@ -2479,16 +2485,10 @@
         <w:t>3+</w:t>
       </w:r>
       <w:r>
-        <w:t>, and which we therefore designate [tri-Fe</w:t>
-      </w:r>
-      <w:r>
-        <w:rPr>
-          <w:vertAlign w:val="superscript"/>
-        </w:rPr>
-        <w:t>3+</w:t>
-      </w:r>
-      <w:r>
-        <w:t>]</w:t>
+        <w:t>, and whic</w:t>
+      </w:r>
+      <w:r>
+        <w:t>h we therefore designate</w:t>
       </w:r>
       <w:r>
         <w:t>.</w:t>
@@ -4999,7 +4999,26 @@
         <w:rPr>
           <w:rFonts w:cstheme="minorHAnsi"/>
         </w:rPr>
-        <w:t xml:space="preserve">] peak is somewhat slower, and the [tri-Fe3+] and [Mg] peaks are somewhat faster. </w:t>
+        <w:t>] peak is somewhat slower, and the [tri-Fe</w:t>
+      </w:r>
+      <w:r>
+        <w:rPr>
+          <w:rFonts w:cstheme="minorHAnsi"/>
+          <w:vertAlign w:val="superscript"/>
+        </w:rPr>
+        <w:t>3+</w:t>
+      </w:r>
+      <w:r>
+        <w:rPr>
+          <w:rFonts w:cstheme="minorHAnsi"/>
+        </w:rPr>
+        <w:t>-3356</w:t>
+      </w:r>
+      <w:r>
+        <w:rPr>
+          <w:rFonts w:cstheme="minorHAnsi"/>
+        </w:rPr>
+        <w:t xml:space="preserve">] and [Mg] peaks are somewhat faster. </w:t>
       </w:r>
       <w:r>
         <w:rPr>
@@ -5342,6 +5361,12 @@
           <w:vertAlign w:val="superscript"/>
         </w:rPr>
         <w:t>3+</w:t>
+      </w:r>
+      <w:r>
+        <w:rPr>
+          <w:rFonts w:cstheme="minorHAnsi"/>
+        </w:rPr>
+        <w:t>-3356</w:t>
       </w:r>
       <w:r>
         <w:rPr>
@@ -5643,6 +5668,7 @@
         <w:t xml:space="preserve"> </w:t>
       </w:r>
       <w:r>
+        <w:lastRenderedPageBreak/>
         <w:t xml:space="preserve">quadratic </w:t>
       </w:r>
       <w:r>
@@ -5749,10 +5775,7 @@
         <w:fldChar w:fldCharType="begin"/>
       </w:r>
       <w:r>
-        <w:instrText xml:space="preserve"> SEQ Figure \* A</w:instrText>
-      </w:r>
-      <w:r>
-        <w:instrText xml:space="preserve">RABIC </w:instrText>
+        <w:instrText xml:space="preserve"> SEQ Figure \* ARABIC </w:instrText>
       </w:r>
       <w:r>
         <w:fldChar w:fldCharType="separate"/>
@@ -5897,28 +5920,9 @@
     </w:p>
     <w:p>
       <w:pPr>
-        <w:pStyle w:val="Bibliography"/>
-      </w:pPr>
-    </w:p>
-    <w:p>
-      <w:pPr>
-        <w:pStyle w:val="Bibliography"/>
-      </w:pPr>
-    </w:p>
-    <w:p>
-      <w:pPr>
-        <w:pStyle w:val="Bibliography"/>
-      </w:pPr>
-    </w:p>
-    <w:p>
-      <w:pPr>
         <w:pStyle w:val="Heading2"/>
       </w:pPr>
       <w:r>
-        <w:br w:type="column"/>
-      </w:r>
-      <w:r>
-        <w:lastRenderedPageBreak/>
         <w:t>Dehydration</w:t>
       </w:r>
     </w:p>
@@ -5936,7 +5940,19 @@
         <w:t>different histories and compositions</w:t>
       </w:r>
       <w:r>
-        <w:t xml:space="preserve"> and distributions of hydrogen (</w:t>
+        <w:t xml:space="preserve"> and distributions of hydrogen</w:t>
+      </w:r>
+      <w:r>
+        <w:t>, were sequentially dehydrated</w:t>
+      </w:r>
+      <w:r>
+        <w:t xml:space="preserve"> in a gas</w:t>
+      </w:r>
+      <w:r>
+        <w:t xml:space="preserve">-mixing furnace </w:t>
+      </w:r>
+      <w:r>
+        <w:t>(</w:t>
       </w:r>
       <w:r>
         <w:fldChar w:fldCharType="begin"/>
@@ -5963,16 +5979,85 @@
         <w:t>)</w:t>
       </w:r>
       <w:r>
-        <w:t>, were sequentially dehydrated</w:t>
-      </w:r>
-      <w:r>
-        <w:t xml:space="preserve"> in a gas-mixing furnace at 800°C</w:t>
-      </w:r>
-      <w:r>
         <w:t>.</w:t>
       </w:r>
       <w:r>
         <w:t xml:space="preserve"> </w:t>
+      </w:r>
+      <w:r>
+        <w:t xml:space="preserve">The partially hydrated SC1-2 used as a starting material for dehydration does not contain clear [tri] or [Mg] peaks, so we focus primarily on </w:t>
+      </w:r>
+      <w:r>
+        <w:t xml:space="preserve">bulk H, </w:t>
+      </w:r>
+      <w:r>
+        <w:t>[Si-Fe</w:t>
+      </w:r>
+      <w:r>
+        <w:rPr>
+          <w:vertAlign w:val="superscript"/>
+        </w:rPr>
+        <w:t>2+</w:t>
+      </w:r>
+      <w:r>
+        <w:t>] at 3600 cm</w:t>
+      </w:r>
+      <w:r>
+        <w:rPr>
+          <w:vertAlign w:val="superscript"/>
+        </w:rPr>
+        <w:t>-1</w:t>
+      </w:r>
+      <w:r>
+        <w:t>, and [Ti-3525]</w:t>
+      </w:r>
+      <w:r>
+        <w:t>.</w:t>
+      </w:r>
+      <w:r>
+        <w:t xml:space="preserve"> For Kilauea Iki, we determined the diffusivity of </w:t>
+      </w:r>
+      <w:r>
+        <w:t>bulk H, [Si-Fe</w:t>
+      </w:r>
+      <w:r>
+        <w:rPr>
+          <w:vertAlign w:val="superscript"/>
+        </w:rPr>
+        <w:t>2+</w:t>
+      </w:r>
+      <w:r>
+        <w:t>]</w:t>
+      </w:r>
+      <w:r>
+        <w:t>,</w:t>
+      </w:r>
+      <w:r>
+        <w:t xml:space="preserve"> [Ti-</w:t>
+      </w:r>
+      <w:r>
+        <w:t>3525</w:t>
+      </w:r>
+      <w:r>
+        <w:t>], and [tri-Fe</w:t>
+      </w:r>
+      <w:r>
+        <w:rPr>
+          <w:vertAlign w:val="superscript"/>
+        </w:rPr>
+        <w:t>3+</w:t>
+      </w:r>
+      <w:r>
+        <w:rPr>
+          <w:rFonts w:cstheme="minorHAnsi"/>
+        </w:rPr>
+        <w:t>-3356</w:t>
+      </w:r>
+      <w:r>
+        <w:rPr>
+          <w:rFonts w:cstheme="minorHAnsi"/>
+        </w:rPr>
+        <w:t>].</w:t>
       </w:r>
     </w:p>
     <w:p/>
@@ -5981,17 +6066,15 @@
         <w:keepNext/>
         <w:ind w:firstLine="0"/>
       </w:pPr>
-      <w:bookmarkStart w:id="5" w:name="_GoBack"/>
-      <w:bookmarkEnd w:id="5"/>
       <w:r>
         <w:rPr>
           <w:noProof/>
         </w:rPr>
         <w:drawing>
-          <wp:inline distT="0" distB="0" distL="0" distR="0" wp14:anchorId="1FD95CA1" wp14:editId="75EBA206">
+          <wp:inline distT="0" distB="0" distL="0" distR="0" wp14:anchorId="71F3DAA5" wp14:editId="064CD571">
             <wp:extent cx="5943600" cy="3962400"/>
             <wp:effectExtent l="0" t="0" r="0" b="0"/>
-            <wp:docPr id="2" name="Picture 2"/>
+            <wp:docPr id="14" name="Picture 14"/>
             <wp:cNvGraphicFramePr>
               <a:graphicFrameLocks xmlns:a="http://schemas.openxmlformats.org/drawingml/2006/main" noChangeAspect="1"/>
             </wp:cNvGraphicFramePr>
@@ -5999,7 +6082,7 @@
               <a:graphicData uri="http://schemas.openxmlformats.org/drawingml/2006/picture">
                 <pic:pic xmlns:pic="http://schemas.openxmlformats.org/drawingml/2006/picture">
                   <pic:nvPicPr>
-                    <pic:cNvPr id="2" name="Fig5_SC_vs_Kiki.jpg"/>
+                    <pic:cNvPr id="14" name="Fig5_SC_vs_Kiki.jpg"/>
                     <pic:cNvPicPr/>
                   </pic:nvPicPr>
                   <pic:blipFill>
@@ -6034,7 +6117,7 @@
       <w:pPr>
         <w:pStyle w:val="Caption"/>
       </w:pPr>
-      <w:bookmarkStart w:id="6" w:name="_Ref480967392"/>
+      <w:bookmarkStart w:id="5" w:name="_Ref480967392"/>
       <w:r>
         <w:t xml:space="preserve">Figure </w:t>
       </w:r>
@@ -6059,57 +6142,478 @@
         </w:rPr>
         <w:fldChar w:fldCharType="end"/>
       </w:r>
+      <w:bookmarkEnd w:id="5"/>
+      <w:r>
+        <w:t>. Average</w:t>
+      </w:r>
+      <w:r>
+        <w:t>d</w:t>
+      </w:r>
+      <w:r>
+        <w:t xml:space="preserve"> p</w:t>
+      </w:r>
+      <w:r>
+        <w:t xml:space="preserve">olarized FTIR spectra with electric vector E || [100] of untreated Kilauea Iki olivine Kiki </w:t>
+      </w:r>
+      <w:r>
+        <w:t xml:space="preserve">(offset for clarity) </w:t>
+      </w:r>
+      <w:r>
+        <w:t>and partially hydrated San Carlos olivine SC1-2. Both samples contain around 15 ppm H</w:t>
+      </w:r>
+      <w:r>
+        <w:rPr>
+          <w:vertAlign w:val="subscript"/>
+        </w:rPr>
+        <w:t>2</w:t>
+      </w:r>
+      <w:r>
+        <w:t>O (</w:t>
+      </w:r>
+      <w:r>
+        <w:fldChar w:fldCharType="begin"/>
+      </w:r>
+      <w:r>
+        <w:instrText xml:space="preserve"> REF _Ref477258465 \h </w:instrText>
+      </w:r>
+      <w:r>
+        <w:fldChar w:fldCharType="separate"/>
+      </w:r>
+      <w:r>
+        <w:t xml:space="preserve">Table </w:t>
+      </w:r>
+      <w:r>
+        <w:rPr>
+          <w:noProof/>
+        </w:rPr>
+        <w:t>1</w:t>
+      </w:r>
+      <w:r>
+        <w:fldChar w:fldCharType="end"/>
+      </w:r>
+      <w:r>
+        <w:t>)</w:t>
+      </w:r>
+      <w:r>
+        <w:t>, but the h</w:t>
+      </w:r>
+      <w:r>
+        <w:t>ydrogen is incorporated into the structures in different ways, resulting in diff</w:t>
+      </w:r>
+      <w:r>
+        <w:t>erent peak locations and absorbances || [100]</w:t>
+      </w:r>
+      <w:r>
+        <w:t xml:space="preserve">. </w:t>
+      </w:r>
+      <w:r>
+        <w:t xml:space="preserve">The black </w:t>
+      </w:r>
+      <w:r>
+        <w:t>quadratic baseline</w:t>
+      </w:r>
+      <w:r>
+        <w:t xml:space="preserve"> and hydrated profile</w:t>
+      </w:r>
+      <w:r>
+        <w:t xml:space="preserve"> for San Carlos are the same as those</w:t>
+      </w:r>
+      <w:r>
+        <w:t xml:space="preserve"> in</w:t>
+      </w:r>
+      <w:r>
+        <w:t xml:space="preserve"> </w:t>
+      </w:r>
+      <w:r>
+        <w:fldChar w:fldCharType="begin"/>
+      </w:r>
+      <w:r>
+        <w:instrText xml:space="preserve"> REF _Ref477446399 \h </w:instrText>
+      </w:r>
+      <w:r>
+        <w:fldChar w:fldCharType="separate"/>
+      </w:r>
+      <w:r>
+        <w:t xml:space="preserve">Figure </w:t>
+      </w:r>
+      <w:r>
+        <w:rPr>
+          <w:noProof/>
+        </w:rPr>
+        <w:t>3</w:t>
+      </w:r>
+      <w:r>
+        <w:fldChar w:fldCharType="end"/>
+      </w:r>
+      <w:r>
+        <w:t>C</w:t>
+      </w:r>
+      <w:r>
+        <w:t>.</w:t>
+      </w:r>
+      <w:r>
+        <w:t xml:space="preserve"> </w:t>
+      </w:r>
+    </w:p>
+    <w:p>
+      <w:r>
+        <w:br w:type="column"/>
+      </w:r>
+      <w:r>
+        <w:rPr>
+          <w:noProof/>
+        </w:rPr>
+        <w:lastRenderedPageBreak/>
+        <w:drawing>
+          <wp:inline distT="0" distB="0" distL="0" distR="0" wp14:anchorId="366750FD" wp14:editId="65A8C68C">
+            <wp:extent cx="5943600" cy="7315200"/>
+            <wp:effectExtent l="0" t="0" r="0" b="0"/>
+            <wp:docPr id="16" name="Picture 16"/>
+            <wp:cNvGraphicFramePr>
+              <a:graphicFrameLocks xmlns:a="http://schemas.openxmlformats.org/drawingml/2006/main" noChangeAspect="1"/>
+            </wp:cNvGraphicFramePr>
+            <a:graphic xmlns:a="http://schemas.openxmlformats.org/drawingml/2006/main">
+              <a:graphicData uri="http://schemas.openxmlformats.org/drawingml/2006/picture">
+                <pic:pic xmlns:pic="http://schemas.openxmlformats.org/drawingml/2006/picture">
+                  <pic:nvPicPr>
+                    <pic:cNvPr id="16" name="Fig6_SC_dehydration_profiles.jpg"/>
+                    <pic:cNvPicPr/>
+                  </pic:nvPicPr>
+                  <pic:blipFill>
+                    <a:blip r:embed="rId13" cstate="print">
+                      <a:extLst>
+                        <a:ext uri="{28A0092B-C50C-407E-A947-70E740481C1C}">
+                          <a14:useLocalDpi xmlns:a14="http://schemas.microsoft.com/office/drawing/2010/main" val="0"/>
+                        </a:ext>
+                      </a:extLst>
+                    </a:blip>
+                    <a:stretch>
+                      <a:fillRect/>
+                    </a:stretch>
+                  </pic:blipFill>
+                  <pic:spPr>
+                    <a:xfrm>
+                      <a:off x="0" y="0"/>
+                      <a:ext cx="5943600" cy="7315200"/>
+                    </a:xfrm>
+                    <a:prstGeom prst="rect">
+                      <a:avLst/>
+                    </a:prstGeom>
+                  </pic:spPr>
+                </pic:pic>
+              </a:graphicData>
+            </a:graphic>
+          </wp:inline>
+        </w:drawing>
+      </w:r>
+      <w:bookmarkStart w:id="6" w:name="_GoBack"/>
       <w:bookmarkEnd w:id="6"/>
-      <w:r>
-        <w:t>. Average</w:t>
-      </w:r>
-      <w:r>
-        <w:t>d</w:t>
-      </w:r>
-      <w:r>
-        <w:t xml:space="preserve"> p</w:t>
-      </w:r>
-      <w:r>
-        <w:t>olarized FTIR spectra with electric vector E || [100] of untreated Kilauea Iki olivine Kiki and partially hydrated San Carlos olivine SC1-2. Both samples contain around 15 ppm H</w:t>
-      </w:r>
-      <w:r>
-        <w:rPr>
-          <w:vertAlign w:val="subscript"/>
-        </w:rPr>
-        <w:t>2</w:t>
-      </w:r>
-      <w:r>
-        <w:t>O (</w:t>
+    </w:p>
+    <w:p>
+      <w:r>
+        <w:t>kj</w:t>
+      </w:r>
+    </w:p>
+    <w:p>
+      <w:r>
+        <w:t>jk</w:t>
+      </w:r>
+    </w:p>
+    <w:p>
+      <w:r>
+        <w:t>jkh</w:t>
+      </w:r>
+    </w:p>
+    <w:p>
+      <w:r>
+        <w:t>jkk</w:t>
+      </w:r>
+    </w:p>
+    <w:p>
+      <w:r>
+        <w:t>jkjk</w:t>
+      </w:r>
+    </w:p>
+    <w:p/>
+    <w:p>
+      <w:pPr>
+        <w:pStyle w:val="Heading1"/>
+      </w:pPr>
+      <w:r>
+        <w:t>Supplementary Figures</w:t>
+      </w:r>
+    </w:p>
+    <w:p>
+      <w:pPr>
+        <w:pStyle w:val="Heading1"/>
+      </w:pPr>
+      <w:r>
+        <w:rPr>
+          <w:noProof/>
+        </w:rPr>
+        <w:drawing>
+          <wp:inline distT="0" distB="0" distL="0" distR="0" wp14:anchorId="2B19FDFC" wp14:editId="43C13522">
+            <wp:extent cx="2971800" cy="4572000"/>
+            <wp:effectExtent l="0" t="0" r="0" b="0"/>
+            <wp:docPr id="3" name="Picture 3"/>
+            <wp:cNvGraphicFramePr>
+              <a:graphicFrameLocks xmlns:a="http://schemas.openxmlformats.org/drawingml/2006/main" noChangeAspect="1"/>
+            </wp:cNvGraphicFramePr>
+            <a:graphic xmlns:a="http://schemas.openxmlformats.org/drawingml/2006/main">
+              <a:graphicData uri="http://schemas.openxmlformats.org/drawingml/2006/picture">
+                <pic:pic xmlns:pic="http://schemas.openxmlformats.org/drawingml/2006/picture">
+                  <pic:nvPicPr>
+                    <pic:cNvPr id="3" name="SuppFig1_AdditionalHydrationProfiles.jpg"/>
+                    <pic:cNvPicPr/>
+                  </pic:nvPicPr>
+                  <pic:blipFill>
+                    <a:blip r:embed="rId14" cstate="print">
+                      <a:extLst>
+                        <a:ext uri="{28A0092B-C50C-407E-A947-70E740481C1C}">
+                          <a14:useLocalDpi xmlns:a14="http://schemas.microsoft.com/office/drawing/2010/main" val="0"/>
+                        </a:ext>
+                      </a:extLst>
+                    </a:blip>
+                    <a:stretch>
+                      <a:fillRect/>
+                    </a:stretch>
+                  </pic:blipFill>
+                  <pic:spPr>
+                    <a:xfrm>
+                      <a:off x="0" y="0"/>
+                      <a:ext cx="2971800" cy="4572000"/>
+                    </a:xfrm>
+                    <a:prstGeom prst="rect">
+                      <a:avLst/>
+                    </a:prstGeom>
+                  </pic:spPr>
+                </pic:pic>
+              </a:graphicData>
+            </a:graphic>
+          </wp:inline>
+        </w:drawing>
+      </w:r>
+    </w:p>
+    <w:p>
+      <w:pPr>
+        <w:pStyle w:val="ListParagraph"/>
+        <w:numPr>
+          <w:ilvl w:val="0"/>
+          <w:numId w:val="4"/>
+        </w:numPr>
+      </w:pPr>
+      <w:r>
+        <w:t xml:space="preserve">Additional hydration profiles using the same quadratic baselines used for the hydration profiles in </w:t>
       </w:r>
       <w:r>
         <w:fldChar w:fldCharType="begin"/>
       </w:r>
       <w:r>
-        <w:instrText xml:space="preserve"> REF _Ref477258465 \h </w:instrText>
+        <w:instrText xml:space="preserve"> REF _Ref481414335 \h </w:instrText>
       </w:r>
       <w:r>
         <w:fldChar w:fldCharType="separate"/>
       </w:r>
       <w:r>
-        <w:t xml:space="preserve">Table </w:t>
+        <w:t xml:space="preserve">Figure </w:t>
       </w:r>
       <w:r>
         <w:rPr>
           <w:noProof/>
         </w:rPr>
-        <w:t>1</w:t>
+        <w:t>4</w:t>
       </w:r>
       <w:r>
         <w:fldChar w:fldCharType="end"/>
       </w:r>
       <w:r>
-        <w:t>)</w:t>
-      </w:r>
-      <w:r>
-        <w:t>, but the h</w:t>
-      </w:r>
-      <w:r>
-        <w:t xml:space="preserve">ydrogen is incorporated into the structures in different ways, resulting in different peak locations and heights. </w:t>
+        <w:t xml:space="preserve">. Hydration profiles from </w:t>
+      </w:r>
+      <w:r>
+        <w:fldChar w:fldCharType="begin"/>
+      </w:r>
+      <w:r>
+        <w:instrText xml:space="preserve"> REF _Ref481414335 \h </w:instrText>
+      </w:r>
+      <w:r>
+        <w:fldChar w:fldCharType="separate"/>
+      </w:r>
+      <w:r>
+        <w:t xml:space="preserve">Figure </w:t>
+      </w:r>
+      <w:r>
+        <w:rPr>
+          <w:noProof/>
+        </w:rPr>
+        <w:t>4</w:t>
+      </w:r>
+      <w:r>
+        <w:fldChar w:fldCharType="end"/>
+      </w:r>
+      <w:r>
+        <w:t xml:space="preserve"> are included for comparison.</w:t>
+      </w:r>
+    </w:p>
+    <w:p>
+      <w:pPr>
+        <w:pStyle w:val="ListParagraph"/>
+        <w:numPr>
+          <w:ilvl w:val="0"/>
+          <w:numId w:val="0"/>
+        </w:numPr>
+        <w:ind w:left="1152"/>
+      </w:pPr>
+    </w:p>
+    <w:p>
+      <w:pPr>
+        <w:pStyle w:val="Heading1"/>
+      </w:pPr>
+      <w:r>
+        <w:rPr>
+          <w:noProof/>
+        </w:rPr>
+        <w:lastRenderedPageBreak/>
+        <w:drawing>
+          <wp:inline distT="0" distB="0" distL="0" distR="0" wp14:anchorId="2D2C5197" wp14:editId="311BB043">
+            <wp:extent cx="2971800" cy="4572000"/>
+            <wp:effectExtent l="0" t="0" r="0" b="0"/>
+            <wp:docPr id="4" name="Picture 4"/>
+            <wp:cNvGraphicFramePr>
+              <a:graphicFrameLocks xmlns:a="http://schemas.openxmlformats.org/drawingml/2006/main" noChangeAspect="1"/>
+            </wp:cNvGraphicFramePr>
+            <a:graphic xmlns:a="http://schemas.openxmlformats.org/drawingml/2006/main">
+              <a:graphicData uri="http://schemas.openxmlformats.org/drawingml/2006/picture">
+                <pic:pic xmlns:pic="http://schemas.openxmlformats.org/drawingml/2006/picture">
+                  <pic:nvPicPr>
+                    <pic:cNvPr id="4" name="SuppFig2_AdditionalHydrationProfiles.jpg"/>
+                    <pic:cNvPicPr/>
+                  </pic:nvPicPr>
+                  <pic:blipFill>
+                    <a:blip r:embed="rId15" cstate="print">
+                      <a:extLst>
+                        <a:ext uri="{28A0092B-C50C-407E-A947-70E740481C1C}">
+                          <a14:useLocalDpi xmlns:a14="http://schemas.microsoft.com/office/drawing/2010/main" val="0"/>
+                        </a:ext>
+                      </a:extLst>
+                    </a:blip>
+                    <a:stretch>
+                      <a:fillRect/>
+                    </a:stretch>
+                  </pic:blipFill>
+                  <pic:spPr>
+                    <a:xfrm>
+                      <a:off x="0" y="0"/>
+                      <a:ext cx="2971800" cy="4572000"/>
+                    </a:xfrm>
+                    <a:prstGeom prst="rect">
+                      <a:avLst/>
+                    </a:prstGeom>
+                  </pic:spPr>
+                </pic:pic>
+              </a:graphicData>
+            </a:graphic>
+          </wp:inline>
+        </w:drawing>
+      </w:r>
+    </w:p>
+    <w:p>
+      <w:pPr>
+        <w:pStyle w:val="ListParagraph"/>
+        <w:numPr>
+          <w:ilvl w:val="0"/>
+          <w:numId w:val="4"/>
+        </w:numPr>
+      </w:pPr>
+      <w:r>
+        <w:t>Hydration profiles generated using linear baselines.</w:t>
+      </w:r>
+    </w:p>
+    <w:p>
+      <w:pPr>
+        <w:pStyle w:val="Heading1"/>
+      </w:pPr>
+      <w:r>
+        <w:rPr>
+          <w:noProof/>
+        </w:rPr>
+        <w:lastRenderedPageBreak/>
+        <w:drawing>
+          <wp:inline distT="0" distB="0" distL="0" distR="0" wp14:anchorId="7DCBB695" wp14:editId="0E45CB1E">
+            <wp:extent cx="2971800" cy="4572000"/>
+            <wp:effectExtent l="0" t="0" r="0" b="0"/>
+            <wp:docPr id="7" name="Picture 7"/>
+            <wp:cNvGraphicFramePr>
+              <a:graphicFrameLocks xmlns:a="http://schemas.openxmlformats.org/drawingml/2006/main" noChangeAspect="1"/>
+            </wp:cNvGraphicFramePr>
+            <a:graphic xmlns:a="http://schemas.openxmlformats.org/drawingml/2006/main">
+              <a:graphicData uri="http://schemas.openxmlformats.org/drawingml/2006/picture">
+                <pic:pic xmlns:pic="http://schemas.openxmlformats.org/drawingml/2006/picture">
+                  <pic:nvPicPr>
+                    <pic:cNvPr id="7" name="SuppFig3_AdditionalHydrationProfiles.jpg"/>
+                    <pic:cNvPicPr/>
+                  </pic:nvPicPr>
+                  <pic:blipFill>
+                    <a:blip r:embed="rId16" cstate="print">
+                      <a:extLst>
+                        <a:ext uri="{28A0092B-C50C-407E-A947-70E740481C1C}">
+                          <a14:useLocalDpi xmlns:a14="http://schemas.microsoft.com/office/drawing/2010/main" val="0"/>
+                        </a:ext>
+                      </a:extLst>
+                    </a:blip>
+                    <a:stretch>
+                      <a:fillRect/>
+                    </a:stretch>
+                  </pic:blipFill>
+                  <pic:spPr>
+                    <a:xfrm>
+                      <a:off x="0" y="0"/>
+                      <a:ext cx="2971800" cy="4572000"/>
+                    </a:xfrm>
+                    <a:prstGeom prst="rect">
+                      <a:avLst/>
+                    </a:prstGeom>
+                  </pic:spPr>
+                </pic:pic>
+              </a:graphicData>
+            </a:graphic>
+          </wp:inline>
+        </w:drawing>
+      </w:r>
+    </w:p>
+    <w:p>
+      <w:pPr>
+        <w:pStyle w:val="ListParagraph"/>
+        <w:numPr>
+          <w:ilvl w:val="0"/>
+          <w:numId w:val="4"/>
+        </w:numPr>
+      </w:pPr>
+      <w:r>
+        <w:t xml:space="preserve">Hydration profiles generated using quadratic baselines that are more generous than those shown in </w:t>
+      </w:r>
+      <w:r>
+        <w:fldChar w:fldCharType="begin"/>
+      </w:r>
+      <w:r>
+        <w:instrText xml:space="preserve"> REF _Ref477446399 \h </w:instrText>
+      </w:r>
+      <w:r>
+        <w:fldChar w:fldCharType="separate"/>
+      </w:r>
+      <w:r>
+        <w:t xml:space="preserve">Figure </w:t>
+      </w:r>
+      <w:r>
+        <w:rPr>
+          <w:noProof/>
+        </w:rPr>
+        <w:t>3</w:t>
+      </w:r>
+      <w:r>
+        <w:fldChar w:fldCharType="end"/>
+      </w:r>
+      <w:r>
+        <w:t>.</w:t>
       </w:r>
     </w:p>
     <w:p>
@@ -6839,16 +7343,16 @@
 <file path=word/numbering.xml><?xml version="1.0" encoding="utf-8"?>
 <w:numbering xmlns:wpc="http://schemas.microsoft.com/office/word/2010/wordprocessingCanvas" xmlns:mc="http://schemas.openxmlformats.org/markup-compatibility/2006" xmlns:o="urn:schemas-microsoft-com:office:office" xmlns:r="http://schemas.openxmlformats.org/officeDocument/2006/relationships" xmlns:m="http://schemas.openxmlformats.org/officeDocument/2006/math" xmlns:v="urn:schemas-microsoft-com:vml" xmlns:wp14="http://schemas.microsoft.com/office/word/2010/wordprocessingDrawing" xmlns:wp="http://schemas.openxmlformats.org/drawingml/2006/wordprocessingDrawing" xmlns:w10="urn:schemas-microsoft-com:office:word" xmlns:w="http://schemas.openxmlformats.org/wordprocessingml/2006/main" xmlns:w14="http://schemas.microsoft.com/office/word/2010/wordml" xmlns:w15="http://schemas.microsoft.com/office/word/2012/wordml" xmlns:wpg="http://schemas.microsoft.com/office/word/2010/wordprocessingGroup" xmlns:wpi="http://schemas.microsoft.com/office/word/2010/wordprocessingInk" xmlns:wne="http://schemas.microsoft.com/office/word/2006/wordml" xmlns:wps="http://schemas.microsoft.com/office/word/2010/wordprocessingShape" mc:Ignorable="w14 w15 wp14">
   <w:abstractNum w:abstractNumId="0" w15:restartNumberingAfterBreak="0">
-    <w:nsid w:val="7DD22B9A"/>
+    <w:nsid w:val="3D8E2F87"/>
     <w:multiLevelType w:val="hybridMultilevel"/>
-    <w:tmpl w:val="DCE48F78"/>
-    <w:lvl w:ilvl="0" w:tplc="2B443D08">
+    <w:tmpl w:val="FC6455EE"/>
+    <w:lvl w:ilvl="0" w:tplc="681C8730">
       <w:start w:val="1"/>
       <w:numFmt w:val="decimal"/>
-      <w:lvlText w:val="%1."/>
+      <w:lvlText w:val="Supplementary Figure %1."/>
       <w:lvlJc w:val="left"/>
       <w:pPr>
-        <w:ind w:left="792" w:hanging="360"/>
+        <w:ind w:left="720" w:hanging="360"/>
       </w:pPr>
       <w:rPr>
         <w:rFonts w:hint="default"/>
@@ -6860,7 +7364,7 @@
       <w:lvlText w:val="%2."/>
       <w:lvlJc w:val="left"/>
       <w:pPr>
-        <w:ind w:left="1512" w:hanging="360"/>
+        <w:ind w:left="1440" w:hanging="360"/>
       </w:pPr>
     </w:lvl>
     <w:lvl w:ilvl="2" w:tplc="0409001B" w:tentative="1">
@@ -6869,7 +7373,7 @@
       <w:lvlText w:val="%3."/>
       <w:lvlJc w:val="right"/>
       <w:pPr>
-        <w:ind w:left="2232" w:hanging="180"/>
+        <w:ind w:left="2160" w:hanging="180"/>
       </w:pPr>
     </w:lvl>
     <w:lvl w:ilvl="3" w:tplc="0409000F" w:tentative="1">
@@ -6878,7 +7382,7 @@
       <w:lvlText w:val="%4."/>
       <w:lvlJc w:val="left"/>
       <w:pPr>
-        <w:ind w:left="2952" w:hanging="360"/>
+        <w:ind w:left="2880" w:hanging="360"/>
       </w:pPr>
     </w:lvl>
     <w:lvl w:ilvl="4" w:tplc="04090019" w:tentative="1">
@@ -6887,7 +7391,7 @@
       <w:lvlText w:val="%5."/>
       <w:lvlJc w:val="left"/>
       <w:pPr>
-        <w:ind w:left="3672" w:hanging="360"/>
+        <w:ind w:left="3600" w:hanging="360"/>
       </w:pPr>
     </w:lvl>
     <w:lvl w:ilvl="5" w:tplc="0409001B" w:tentative="1">
@@ -6896,7 +7400,7 @@
       <w:lvlText w:val="%6."/>
       <w:lvlJc w:val="right"/>
       <w:pPr>
-        <w:ind w:left="4392" w:hanging="180"/>
+        <w:ind w:left="4320" w:hanging="180"/>
       </w:pPr>
     </w:lvl>
     <w:lvl w:ilvl="6" w:tplc="0409000F" w:tentative="1">
@@ -6905,7 +7409,7 @@
       <w:lvlText w:val="%7."/>
       <w:lvlJc w:val="left"/>
       <w:pPr>
-        <w:ind w:left="5112" w:hanging="360"/>
+        <w:ind w:left="5040" w:hanging="360"/>
       </w:pPr>
     </w:lvl>
     <w:lvl w:ilvl="7" w:tplc="04090019" w:tentative="1">
@@ -6914,7 +7418,7 @@
       <w:lvlText w:val="%8."/>
       <w:lvlJc w:val="left"/>
       <w:pPr>
-        <w:ind w:left="5832" w:hanging="360"/>
+        <w:ind w:left="5760" w:hanging="360"/>
       </w:pPr>
     </w:lvl>
     <w:lvl w:ilvl="8" w:tplc="0409001B" w:tentative="1">
@@ -6923,12 +7427,381 @@
       <w:lvlText w:val="%9."/>
       <w:lvlJc w:val="right"/>
       <w:pPr>
+        <w:ind w:left="6480" w:hanging="180"/>
+      </w:pPr>
+    </w:lvl>
+  </w:abstractNum>
+  <w:abstractNum w:abstractNumId="1" w15:restartNumberingAfterBreak="0">
+    <w:nsid w:val="52AD7B60"/>
+    <w:multiLevelType w:val="hybridMultilevel"/>
+    <w:tmpl w:val="BE2EA61C"/>
+    <w:lvl w:ilvl="0" w:tplc="681C8730">
+      <w:start w:val="1"/>
+      <w:numFmt w:val="decimal"/>
+      <w:lvlText w:val="Supplementary Figure %1."/>
+      <w:lvlJc w:val="left"/>
+      <w:pPr>
+        <w:ind w:left="1152" w:hanging="360"/>
+      </w:pPr>
+      <w:rPr>
+        <w:rFonts w:hint="default"/>
+      </w:rPr>
+    </w:lvl>
+    <w:lvl w:ilvl="1" w:tplc="04090019" w:tentative="1">
+      <w:start w:val="1"/>
+      <w:numFmt w:val="lowerLetter"/>
+      <w:lvlText w:val="%2."/>
+      <w:lvlJc w:val="left"/>
+      <w:pPr>
+        <w:ind w:left="1872" w:hanging="360"/>
+      </w:pPr>
+    </w:lvl>
+    <w:lvl w:ilvl="2" w:tplc="0409001B" w:tentative="1">
+      <w:start w:val="1"/>
+      <w:numFmt w:val="lowerRoman"/>
+      <w:lvlText w:val="%3."/>
+      <w:lvlJc w:val="right"/>
+      <w:pPr>
+        <w:ind w:left="2592" w:hanging="180"/>
+      </w:pPr>
+    </w:lvl>
+    <w:lvl w:ilvl="3" w:tplc="0409000F" w:tentative="1">
+      <w:start w:val="1"/>
+      <w:numFmt w:val="decimal"/>
+      <w:lvlText w:val="%4."/>
+      <w:lvlJc w:val="left"/>
+      <w:pPr>
+        <w:ind w:left="3312" w:hanging="360"/>
+      </w:pPr>
+    </w:lvl>
+    <w:lvl w:ilvl="4" w:tplc="04090019" w:tentative="1">
+      <w:start w:val="1"/>
+      <w:numFmt w:val="lowerLetter"/>
+      <w:lvlText w:val="%5."/>
+      <w:lvlJc w:val="left"/>
+      <w:pPr>
+        <w:ind w:left="4032" w:hanging="360"/>
+      </w:pPr>
+    </w:lvl>
+    <w:lvl w:ilvl="5" w:tplc="0409001B" w:tentative="1">
+      <w:start w:val="1"/>
+      <w:numFmt w:val="lowerRoman"/>
+      <w:lvlText w:val="%6."/>
+      <w:lvlJc w:val="right"/>
+      <w:pPr>
+        <w:ind w:left="4752" w:hanging="180"/>
+      </w:pPr>
+    </w:lvl>
+    <w:lvl w:ilvl="6" w:tplc="0409000F" w:tentative="1">
+      <w:start w:val="1"/>
+      <w:numFmt w:val="decimal"/>
+      <w:lvlText w:val="%7."/>
+      <w:lvlJc w:val="left"/>
+      <w:pPr>
+        <w:ind w:left="5472" w:hanging="360"/>
+      </w:pPr>
+    </w:lvl>
+    <w:lvl w:ilvl="7" w:tplc="04090019" w:tentative="1">
+      <w:start w:val="1"/>
+      <w:numFmt w:val="lowerLetter"/>
+      <w:lvlText w:val="%8."/>
+      <w:lvlJc w:val="left"/>
+      <w:pPr>
+        <w:ind w:left="6192" w:hanging="360"/>
+      </w:pPr>
+    </w:lvl>
+    <w:lvl w:ilvl="8" w:tplc="0409001B" w:tentative="1">
+      <w:start w:val="1"/>
+      <w:numFmt w:val="lowerRoman"/>
+      <w:lvlText w:val="%9."/>
+      <w:lvlJc w:val="right"/>
+      <w:pPr>
+        <w:ind w:left="6912" w:hanging="180"/>
+      </w:pPr>
+    </w:lvl>
+  </w:abstractNum>
+  <w:abstractNum w:abstractNumId="2" w15:restartNumberingAfterBreak="0">
+    <w:nsid w:val="590A1F14"/>
+    <w:multiLevelType w:val="hybridMultilevel"/>
+    <w:tmpl w:val="D460EC2E"/>
+    <w:lvl w:ilvl="0" w:tplc="681C8730">
+      <w:start w:val="1"/>
+      <w:numFmt w:val="decimal"/>
+      <w:lvlText w:val="Supplementary Figure %1."/>
+      <w:lvlJc w:val="left"/>
+      <w:pPr>
+        <w:ind w:left="1152" w:hanging="360"/>
+      </w:pPr>
+      <w:rPr>
+        <w:rFonts w:hint="default"/>
+      </w:rPr>
+    </w:lvl>
+    <w:lvl w:ilvl="1" w:tplc="04090019" w:tentative="1">
+      <w:start w:val="1"/>
+      <w:numFmt w:val="lowerLetter"/>
+      <w:lvlText w:val="%2."/>
+      <w:lvlJc w:val="left"/>
+      <w:pPr>
+        <w:ind w:left="1440" w:hanging="360"/>
+      </w:pPr>
+    </w:lvl>
+    <w:lvl w:ilvl="2" w:tplc="0409001B" w:tentative="1">
+      <w:start w:val="1"/>
+      <w:numFmt w:val="lowerRoman"/>
+      <w:lvlText w:val="%3."/>
+      <w:lvlJc w:val="right"/>
+      <w:pPr>
+        <w:ind w:left="2160" w:hanging="180"/>
+      </w:pPr>
+    </w:lvl>
+    <w:lvl w:ilvl="3" w:tplc="0409000F" w:tentative="1">
+      <w:start w:val="1"/>
+      <w:numFmt w:val="decimal"/>
+      <w:lvlText w:val="%4."/>
+      <w:lvlJc w:val="left"/>
+      <w:pPr>
+        <w:ind w:left="2880" w:hanging="360"/>
+      </w:pPr>
+    </w:lvl>
+    <w:lvl w:ilvl="4" w:tplc="04090019" w:tentative="1">
+      <w:start w:val="1"/>
+      <w:numFmt w:val="lowerLetter"/>
+      <w:lvlText w:val="%5."/>
+      <w:lvlJc w:val="left"/>
+      <w:pPr>
+        <w:ind w:left="3600" w:hanging="360"/>
+      </w:pPr>
+    </w:lvl>
+    <w:lvl w:ilvl="5" w:tplc="0409001B" w:tentative="1">
+      <w:start w:val="1"/>
+      <w:numFmt w:val="lowerRoman"/>
+      <w:lvlText w:val="%6."/>
+      <w:lvlJc w:val="right"/>
+      <w:pPr>
+        <w:ind w:left="4320" w:hanging="180"/>
+      </w:pPr>
+    </w:lvl>
+    <w:lvl w:ilvl="6" w:tplc="0409000F" w:tentative="1">
+      <w:start w:val="1"/>
+      <w:numFmt w:val="decimal"/>
+      <w:lvlText w:val="%7."/>
+      <w:lvlJc w:val="left"/>
+      <w:pPr>
+        <w:ind w:left="5040" w:hanging="360"/>
+      </w:pPr>
+    </w:lvl>
+    <w:lvl w:ilvl="7" w:tplc="04090019" w:tentative="1">
+      <w:start w:val="1"/>
+      <w:numFmt w:val="lowerLetter"/>
+      <w:lvlText w:val="%8."/>
+      <w:lvlJc w:val="left"/>
+      <w:pPr>
+        <w:ind w:left="5760" w:hanging="360"/>
+      </w:pPr>
+    </w:lvl>
+    <w:lvl w:ilvl="8" w:tplc="0409001B" w:tentative="1">
+      <w:start w:val="1"/>
+      <w:numFmt w:val="lowerRoman"/>
+      <w:lvlText w:val="%9."/>
+      <w:lvlJc w:val="right"/>
+      <w:pPr>
+        <w:ind w:left="6480" w:hanging="180"/>
+      </w:pPr>
+    </w:lvl>
+  </w:abstractNum>
+  <w:abstractNum w:abstractNumId="3" w15:restartNumberingAfterBreak="0">
+    <w:nsid w:val="60613B6E"/>
+    <w:multiLevelType w:val="hybridMultilevel"/>
+    <w:tmpl w:val="3EB034D6"/>
+    <w:lvl w:ilvl="0" w:tplc="62ACCFDC">
+      <w:start w:val="1"/>
+      <w:numFmt w:val="decimal"/>
+      <w:pStyle w:val="ListParagraph"/>
+      <w:lvlText w:val="Supplementary Figure %1."/>
+      <w:lvlJc w:val="left"/>
+      <w:pPr>
+        <w:ind w:left="720" w:hanging="360"/>
+      </w:pPr>
+      <w:rPr>
+        <w:rFonts w:hint="default"/>
+      </w:rPr>
+    </w:lvl>
+    <w:lvl w:ilvl="1" w:tplc="04090019" w:tentative="1">
+      <w:start w:val="1"/>
+      <w:numFmt w:val="lowerLetter"/>
+      <w:lvlText w:val="%2."/>
+      <w:lvlJc w:val="left"/>
+      <w:pPr>
+        <w:ind w:left="1440" w:hanging="360"/>
+      </w:pPr>
+    </w:lvl>
+    <w:lvl w:ilvl="2" w:tplc="0409001B" w:tentative="1">
+      <w:start w:val="1"/>
+      <w:numFmt w:val="lowerRoman"/>
+      <w:lvlText w:val="%3."/>
+      <w:lvlJc w:val="right"/>
+      <w:pPr>
+        <w:ind w:left="2160" w:hanging="180"/>
+      </w:pPr>
+    </w:lvl>
+    <w:lvl w:ilvl="3" w:tplc="0409000F" w:tentative="1">
+      <w:start w:val="1"/>
+      <w:numFmt w:val="decimal"/>
+      <w:lvlText w:val="%4."/>
+      <w:lvlJc w:val="left"/>
+      <w:pPr>
+        <w:ind w:left="2880" w:hanging="360"/>
+      </w:pPr>
+    </w:lvl>
+    <w:lvl w:ilvl="4" w:tplc="04090019" w:tentative="1">
+      <w:start w:val="1"/>
+      <w:numFmt w:val="lowerLetter"/>
+      <w:lvlText w:val="%5."/>
+      <w:lvlJc w:val="left"/>
+      <w:pPr>
+        <w:ind w:left="3600" w:hanging="360"/>
+      </w:pPr>
+    </w:lvl>
+    <w:lvl w:ilvl="5" w:tplc="0409001B" w:tentative="1">
+      <w:start w:val="1"/>
+      <w:numFmt w:val="lowerRoman"/>
+      <w:lvlText w:val="%6."/>
+      <w:lvlJc w:val="right"/>
+      <w:pPr>
+        <w:ind w:left="4320" w:hanging="180"/>
+      </w:pPr>
+    </w:lvl>
+    <w:lvl w:ilvl="6" w:tplc="0409000F" w:tentative="1">
+      <w:start w:val="1"/>
+      <w:numFmt w:val="decimal"/>
+      <w:lvlText w:val="%7."/>
+      <w:lvlJc w:val="left"/>
+      <w:pPr>
+        <w:ind w:left="5040" w:hanging="360"/>
+      </w:pPr>
+    </w:lvl>
+    <w:lvl w:ilvl="7" w:tplc="04090019" w:tentative="1">
+      <w:start w:val="1"/>
+      <w:numFmt w:val="lowerLetter"/>
+      <w:lvlText w:val="%8."/>
+      <w:lvlJc w:val="left"/>
+      <w:pPr>
+        <w:ind w:left="5760" w:hanging="360"/>
+      </w:pPr>
+    </w:lvl>
+    <w:lvl w:ilvl="8" w:tplc="0409001B" w:tentative="1">
+      <w:start w:val="1"/>
+      <w:numFmt w:val="lowerRoman"/>
+      <w:lvlText w:val="%9."/>
+      <w:lvlJc w:val="right"/>
+      <w:pPr>
+        <w:ind w:left="6480" w:hanging="180"/>
+      </w:pPr>
+    </w:lvl>
+  </w:abstractNum>
+  <w:abstractNum w:abstractNumId="4" w15:restartNumberingAfterBreak="0">
+    <w:nsid w:val="7DD22B9A"/>
+    <w:multiLevelType w:val="hybridMultilevel"/>
+    <w:tmpl w:val="DCE48F78"/>
+    <w:lvl w:ilvl="0" w:tplc="2B443D08">
+      <w:start w:val="1"/>
+      <w:numFmt w:val="decimal"/>
+      <w:lvlText w:val="%1."/>
+      <w:lvlJc w:val="left"/>
+      <w:pPr>
+        <w:ind w:left="792" w:hanging="360"/>
+      </w:pPr>
+      <w:rPr>
+        <w:rFonts w:hint="default"/>
+      </w:rPr>
+    </w:lvl>
+    <w:lvl w:ilvl="1" w:tplc="04090019" w:tentative="1">
+      <w:start w:val="1"/>
+      <w:numFmt w:val="lowerLetter"/>
+      <w:lvlText w:val="%2."/>
+      <w:lvlJc w:val="left"/>
+      <w:pPr>
+        <w:ind w:left="1512" w:hanging="360"/>
+      </w:pPr>
+    </w:lvl>
+    <w:lvl w:ilvl="2" w:tplc="0409001B" w:tentative="1">
+      <w:start w:val="1"/>
+      <w:numFmt w:val="lowerRoman"/>
+      <w:lvlText w:val="%3."/>
+      <w:lvlJc w:val="right"/>
+      <w:pPr>
+        <w:ind w:left="2232" w:hanging="180"/>
+      </w:pPr>
+    </w:lvl>
+    <w:lvl w:ilvl="3" w:tplc="0409000F" w:tentative="1">
+      <w:start w:val="1"/>
+      <w:numFmt w:val="decimal"/>
+      <w:lvlText w:val="%4."/>
+      <w:lvlJc w:val="left"/>
+      <w:pPr>
+        <w:ind w:left="2952" w:hanging="360"/>
+      </w:pPr>
+    </w:lvl>
+    <w:lvl w:ilvl="4" w:tplc="04090019" w:tentative="1">
+      <w:start w:val="1"/>
+      <w:numFmt w:val="lowerLetter"/>
+      <w:lvlText w:val="%5."/>
+      <w:lvlJc w:val="left"/>
+      <w:pPr>
+        <w:ind w:left="3672" w:hanging="360"/>
+      </w:pPr>
+    </w:lvl>
+    <w:lvl w:ilvl="5" w:tplc="0409001B" w:tentative="1">
+      <w:start w:val="1"/>
+      <w:numFmt w:val="lowerRoman"/>
+      <w:lvlText w:val="%6."/>
+      <w:lvlJc w:val="right"/>
+      <w:pPr>
+        <w:ind w:left="4392" w:hanging="180"/>
+      </w:pPr>
+    </w:lvl>
+    <w:lvl w:ilvl="6" w:tplc="0409000F" w:tentative="1">
+      <w:start w:val="1"/>
+      <w:numFmt w:val="decimal"/>
+      <w:lvlText w:val="%7."/>
+      <w:lvlJc w:val="left"/>
+      <w:pPr>
+        <w:ind w:left="5112" w:hanging="360"/>
+      </w:pPr>
+    </w:lvl>
+    <w:lvl w:ilvl="7" w:tplc="04090019" w:tentative="1">
+      <w:start w:val="1"/>
+      <w:numFmt w:val="lowerLetter"/>
+      <w:lvlText w:val="%8."/>
+      <w:lvlJc w:val="left"/>
+      <w:pPr>
+        <w:ind w:left="5832" w:hanging="360"/>
+      </w:pPr>
+    </w:lvl>
+    <w:lvl w:ilvl="8" w:tplc="0409001B" w:tentative="1">
+      <w:start w:val="1"/>
+      <w:numFmt w:val="lowerRoman"/>
+      <w:lvlText w:val="%9."/>
+      <w:lvlJc w:val="right"/>
+      <w:pPr>
         <w:ind w:left="6552" w:hanging="180"/>
       </w:pPr>
     </w:lvl>
   </w:abstractNum>
   <w:num w:numId="1">
+    <w:abstractNumId w:val="4"/>
+  </w:num>
+  <w:num w:numId="2">
+    <w:abstractNumId w:val="2"/>
+  </w:num>
+  <w:num w:numId="3">
+    <w:abstractNumId w:val="1"/>
+  </w:num>
+  <w:num w:numId="4">
     <w:abstractNumId w:val="0"/>
+  </w:num>
+  <w:num w:numId="5">
+    <w:abstractNumId w:val="3"/>
   </w:num>
 </w:numbering>
 </file>
@@ -7025,7 +7898,7 @@
     <w:lsdException w:name="List Continue 4" w:semiHidden="1" w:unhideWhenUsed="1"/>
     <w:lsdException w:name="List Continue 5" w:semiHidden="1" w:unhideWhenUsed="1"/>
     <w:lsdException w:name="Message Header" w:semiHidden="1" w:unhideWhenUsed="1"/>
-    <w:lsdException w:name="Subtitle" w:uiPriority="11" w:qFormat="1"/>
+    <w:lsdException w:name="Subtitle" w:uiPriority="11"/>
     <w:lsdException w:name="Salutation" w:semiHidden="1" w:unhideWhenUsed="1"/>
     <w:lsdException w:name="Date" w:semiHidden="1" w:unhideWhenUsed="1"/>
     <w:lsdException w:name="Body Text First Indent" w:semiHidden="1" w:unhideWhenUsed="1"/>
@@ -7108,7 +7981,7 @@
     <w:lsdException w:name="Table Grid" w:uiPriority="39"/>
     <w:lsdException w:name="Table Theme" w:semiHidden="1" w:unhideWhenUsed="1"/>
     <w:lsdException w:name="Placeholder Text" w:semiHidden="1"/>
-    <w:lsdException w:name="No Spacing" w:uiPriority="1" w:qFormat="1"/>
+    <w:lsdException w:name="No Spacing" w:uiPriority="1"/>
     <w:lsdException w:name="Light Shading" w:uiPriority="60"/>
     <w:lsdException w:name="Light List" w:uiPriority="61"/>
     <w:lsdException w:name="Light Grid" w:uiPriority="62"/>
@@ -7132,7 +8005,7 @@
     <w:lsdException w:name="Revision" w:semiHidden="1"/>
     <w:lsdException w:name="List Paragraph" w:uiPriority="34" w:qFormat="1"/>
     <w:lsdException w:name="Quote" w:uiPriority="29" w:qFormat="1"/>
-    <w:lsdException w:name="Intense Quote" w:uiPriority="30" w:qFormat="1"/>
+    <w:lsdException w:name="Intense Quote" w:uiPriority="30"/>
     <w:lsdException w:name="Medium List 2 Accent 1" w:uiPriority="66"/>
     <w:lsdException w:name="Medium Grid 1 Accent 1" w:uiPriority="67"/>
     <w:lsdException w:name="Medium Grid 2 Accent 1" w:uiPriority="68"/>
@@ -7212,9 +8085,9 @@
     <w:lsdException w:name="Colorful List Accent 6" w:uiPriority="72"/>
     <w:lsdException w:name="Colorful Grid Accent 6" w:uiPriority="73"/>
     <w:lsdException w:name="Subtle Emphasis" w:uiPriority="19" w:qFormat="1"/>
-    <w:lsdException w:name="Intense Emphasis" w:uiPriority="21" w:qFormat="1"/>
+    <w:lsdException w:name="Intense Emphasis" w:uiPriority="21"/>
     <w:lsdException w:name="Subtle Reference" w:uiPriority="31" w:qFormat="1"/>
-    <w:lsdException w:name="Intense Reference" w:uiPriority="32" w:qFormat="1"/>
+    <w:lsdException w:name="Intense Reference" w:uiPriority="32"/>
     <w:lsdException w:name="Book Title" w:uiPriority="33" w:qFormat="1"/>
     <w:lsdException w:name="Bibliography" w:semiHidden="1" w:uiPriority="37" w:unhideWhenUsed="1"/>
     <w:lsdException w:name="TOC Heading" w:semiHidden="1" w:uiPriority="39" w:unhideWhenUsed="1" w:qFormat="1"/>
@@ -7587,7 +8460,6 @@
   <w:style w:type="paragraph" w:styleId="NoSpacing">
     <w:name w:val="No Spacing"/>
     <w:uiPriority w:val="1"/>
-    <w:qFormat/>
     <w:rsid w:val="005C5150"/>
     <w:pPr>
       <w:spacing w:after="0" w:line="240" w:lineRule="auto"/>
@@ -7595,12 +8467,15 @@
   </w:style>
   <w:style w:type="paragraph" w:styleId="ListParagraph">
     <w:name w:val="List Paragraph"/>
+    <w:aliases w:val="Supp Figs"/>
     <w:basedOn w:val="Normal"/>
     <w:uiPriority w:val="34"/>
     <w:qFormat/>
-    <w:rsid w:val="005C5150"/>
+    <w:rsid w:val="00C94AC1"/>
     <w:pPr>
-      <w:ind w:left="720"/>
+      <w:numPr>
+        <w:numId w:val="5"/>
+      </w:numPr>
       <w:contextualSpacing/>
     </w:pPr>
   </w:style>
@@ -7771,6 +8646,62 @@
       <w:bCs/>
       <w:sz w:val="20"/>
       <w:szCs w:val="20"/>
+    </w:rPr>
+  </w:style>
+  <w:style w:type="character" w:styleId="BookTitle">
+    <w:name w:val="Book Title"/>
+    <w:basedOn w:val="DefaultParagraphFont"/>
+    <w:uiPriority w:val="33"/>
+    <w:qFormat/>
+    <w:rsid w:val="00C94AC1"/>
+    <w:rPr>
+      <w:b/>
+      <w:bCs/>
+      <w:i/>
+      <w:iCs/>
+      <w:spacing w:val="5"/>
+    </w:rPr>
+  </w:style>
+  <w:style w:type="character" w:styleId="SubtleReference">
+    <w:name w:val="Subtle Reference"/>
+    <w:basedOn w:val="DefaultParagraphFont"/>
+    <w:uiPriority w:val="31"/>
+    <w:qFormat/>
+    <w:rsid w:val="00C94AC1"/>
+    <w:rPr>
+      <w:smallCaps/>
+      <w:color w:val="5A5A5A" w:themeColor="text1" w:themeTint="A5"/>
+    </w:rPr>
+  </w:style>
+  <w:style w:type="paragraph" w:styleId="Quote">
+    <w:name w:val="Quote"/>
+    <w:basedOn w:val="Normal"/>
+    <w:next w:val="Normal"/>
+    <w:link w:val="QuoteChar"/>
+    <w:uiPriority w:val="29"/>
+    <w:qFormat/>
+    <w:rsid w:val="00C94AC1"/>
+    <w:pPr>
+      <w:spacing w:before="200" w:after="160"/>
+      <w:ind w:left="864" w:right="864"/>
+      <w:jc w:val="center"/>
+    </w:pPr>
+    <w:rPr>
+      <w:i/>
+      <w:iCs/>
+      <w:color w:val="404040" w:themeColor="text1" w:themeTint="BF"/>
+    </w:rPr>
+  </w:style>
+  <w:style w:type="character" w:customStyle="1" w:styleId="QuoteChar">
+    <w:name w:val="Quote Char"/>
+    <w:basedOn w:val="DefaultParagraphFont"/>
+    <w:link w:val="Quote"/>
+    <w:uiPriority w:val="29"/>
+    <w:rsid w:val="00C94AC1"/>
+    <w:rPr>
+      <w:i/>
+      <w:iCs/>
+      <w:color w:val="404040" w:themeColor="text1" w:themeTint="BF"/>
     </w:rPr>
   </w:style>
 </w:styles>
@@ -8042,7 +8973,7 @@
 </file>
 
 <file path=customXml/itemProps1.xml><?xml version="1.0" encoding="utf-8"?>
-<ds:datastoreItem xmlns:ds="http://schemas.openxmlformats.org/officeDocument/2006/customXml" ds:itemID="{546BA5A4-7FEC-4BEF-9F37-E522A73D79BF}">
+<ds:datastoreItem xmlns:ds="http://schemas.openxmlformats.org/officeDocument/2006/customXml" ds:itemID="{B172A2A1-0A27-4015-AECD-C001E3ABCDA0}">
   <ds:schemaRefs>
     <ds:schemaRef ds:uri="http://schemas.openxmlformats.org/officeDocument/2006/bibliography"/>
   </ds:schemaRefs>

</xml_diff>

<commit_message>
mucked with dehydration profiles
I should use whole-block data
</commit_message>
<xml_diff>
--- a/olivine/PaperDrafts/OlivinePaper_v03.docx
+++ b/olivine/PaperDrafts/OlivinePaper_v03.docx
@@ -183,27 +183,14 @@
       <w:r>
         <w:t xml:space="preserve"> </w:t>
       </w:r>
-      <w:r>
-        <w:fldChar w:fldCharType="begin"/>
-      </w:r>
-      <w:r>
-        <w:instrText xml:space="preserve"> ADDIN ZOTERO_TEMP </w:instrText>
-      </w:r>
-      <w:r>
-        <w:fldChar w:fldCharType="separate"/>
-      </w:r>
-      <w:r>
-        <w:rPr>
-          <w:rFonts w:ascii="Calibri" w:hAnsi="Calibri" w:cs="Calibri"/>
-        </w:rPr>
-        <w:t>(Ferguson et al. 2016)</w:t>
-      </w:r>
-      <w:r>
-        <w:rPr>
-          <w:rFonts w:ascii="Calibri" w:hAnsi="Calibri" w:cs="Calibri"/>
-        </w:rPr>
-        <w:fldChar w:fldCharType="end"/>
-      </w:r>
+      <w:fldSimple w:instr=" ADDIN ZOTERO_TEMP ">
+        <w:r>
+          <w:rPr>
+            <w:rFonts w:ascii="Calibri" w:hAnsi="Calibri" w:cs="Calibri"/>
+          </w:rPr>
+          <w:t>(Ferguson et al. 2016)</w:t>
+        </w:r>
+      </w:fldSimple>
       <w:r>
         <w:t>, who provided the samples.</w:t>
       </w:r>
@@ -1369,27 +1356,14 @@
       <w:r>
         <w:t xml:space="preserve">Figure </w:t>
       </w:r>
-      <w:r>
-        <w:fldChar w:fldCharType="begin"/>
-      </w:r>
-      <w:r>
-        <w:instrText xml:space="preserve"> SEQ Figure \* ARABIC </w:instrText>
-      </w:r>
-      <w:r>
-        <w:fldChar w:fldCharType="separate"/>
-      </w:r>
-      <w:r>
-        <w:rPr>
-          <w:noProof/>
-        </w:rPr>
-        <w:t>1</w:t>
-      </w:r>
-      <w:r>
-        <w:rPr>
-          <w:noProof/>
-        </w:rPr>
-        <w:fldChar w:fldCharType="end"/>
-      </w:r>
+      <w:fldSimple w:instr=" SEQ Figure \* ARABIC ">
+        <w:r>
+          <w:rPr>
+            <w:noProof/>
+          </w:rPr>
+          <w:t>1</w:t>
+        </w:r>
+      </w:fldSimple>
       <w:bookmarkEnd w:id="0"/>
       <w:r>
         <w:t>. Schematic cross-sections illustrating the experimental design for hydrating San Carlos o</w:t>
@@ -2562,27 +2536,14 @@
       <w:r>
         <w:t xml:space="preserve">Figure </w:t>
       </w:r>
-      <w:r>
-        <w:fldChar w:fldCharType="begin"/>
-      </w:r>
-      <w:r>
-        <w:instrText xml:space="preserve"> SEQ Figure \* ARABIC </w:instrText>
-      </w:r>
-      <w:r>
-        <w:fldChar w:fldCharType="separate"/>
-      </w:r>
-      <w:r>
-        <w:rPr>
-          <w:noProof/>
-        </w:rPr>
-        <w:t>2</w:t>
-      </w:r>
-      <w:r>
-        <w:rPr>
-          <w:noProof/>
-        </w:rPr>
-        <w:fldChar w:fldCharType="end"/>
-      </w:r>
+      <w:fldSimple w:instr=" SEQ Figure \* ARABIC ">
+        <w:r>
+          <w:rPr>
+            <w:noProof/>
+          </w:rPr>
+          <w:t>2</w:t>
+        </w:r>
+      </w:fldSimple>
       <w:bookmarkEnd w:id="1"/>
       <w:r>
         <w:t>. Polarized FTIR spectra (</w:t>
@@ -2634,27 +2595,14 @@
         <w:lastRenderedPageBreak/>
         <w:t xml:space="preserve">Table </w:t>
       </w:r>
-      <w:r>
-        <w:fldChar w:fldCharType="begin"/>
-      </w:r>
-      <w:r>
-        <w:instrText xml:space="preserve"> SEQ Table \* ARABIC </w:instrText>
-      </w:r>
-      <w:r>
-        <w:fldChar w:fldCharType="separate"/>
-      </w:r>
-      <w:r>
-        <w:rPr>
-          <w:noProof/>
-        </w:rPr>
-        <w:t>1</w:t>
-      </w:r>
-      <w:r>
-        <w:rPr>
-          <w:noProof/>
-        </w:rPr>
-        <w:fldChar w:fldCharType="end"/>
-      </w:r>
+      <w:fldSimple w:instr=" SEQ Table \* ARABIC ">
+        <w:r>
+          <w:rPr>
+            <w:noProof/>
+          </w:rPr>
+          <w:t>1</w:t>
+        </w:r>
+      </w:fldSimple>
       <w:bookmarkEnd w:id="2"/>
       <w:r>
         <w:t>. Water concentration estimates for Kilauea Iki olivine and San Carlos olivine based on polarized FTIR areas</w:t>
@@ -5588,27 +5536,14 @@
       <w:r>
         <w:t xml:space="preserve">Figure </w:t>
       </w:r>
-      <w:r>
-        <w:fldChar w:fldCharType="begin"/>
-      </w:r>
-      <w:r>
-        <w:instrText xml:space="preserve"> SEQ Figure \* ARABIC </w:instrText>
-      </w:r>
-      <w:r>
-        <w:fldChar w:fldCharType="separate"/>
-      </w:r>
-      <w:r>
-        <w:rPr>
-          <w:noProof/>
-        </w:rPr>
-        <w:t>3</w:t>
-      </w:r>
-      <w:r>
-        <w:rPr>
-          <w:noProof/>
-        </w:rPr>
-        <w:fldChar w:fldCharType="end"/>
-      </w:r>
+      <w:fldSimple w:instr=" SEQ Figure \* ARABIC ">
+        <w:r>
+          <w:rPr>
+            <w:noProof/>
+          </w:rPr>
+          <w:t>3</w:t>
+        </w:r>
+      </w:fldSimple>
       <w:bookmarkEnd w:id="3"/>
       <w:r>
         <w:t xml:space="preserve">. </w:t>
@@ -5771,27 +5706,14 @@
       <w:r>
         <w:t xml:space="preserve">Figure </w:t>
       </w:r>
-      <w:r>
-        <w:fldChar w:fldCharType="begin"/>
-      </w:r>
-      <w:r>
-        <w:instrText xml:space="preserve"> SEQ Figure \* ARABIC </w:instrText>
-      </w:r>
-      <w:r>
-        <w:fldChar w:fldCharType="separate"/>
-      </w:r>
-      <w:r>
-        <w:rPr>
-          <w:noProof/>
-        </w:rPr>
-        <w:t>4</w:t>
-      </w:r>
-      <w:r>
-        <w:rPr>
-          <w:noProof/>
-        </w:rPr>
-        <w:fldChar w:fldCharType="end"/>
-      </w:r>
+      <w:fldSimple w:instr=" SEQ Figure \* ARABIC ">
+        <w:r>
+          <w:rPr>
+            <w:noProof/>
+          </w:rPr>
+          <w:t>4</w:t>
+        </w:r>
+      </w:fldSimple>
       <w:bookmarkEnd w:id="4"/>
       <w:r>
         <w:t xml:space="preserve">. </w:t>
@@ -5949,10 +5871,7 @@
         <w:t xml:space="preserve"> in a gas</w:t>
       </w:r>
       <w:r>
-        <w:t xml:space="preserve">-mixing furnace </w:t>
-      </w:r>
-      <w:r>
-        <w:t>(</w:t>
+        <w:t>-mixing furnace (</w:t>
       </w:r>
       <w:r>
         <w:fldChar w:fldCharType="begin"/>
@@ -5985,7 +5904,13 @@
         <w:t xml:space="preserve"> </w:t>
       </w:r>
       <w:r>
-        <w:t xml:space="preserve">The partially hydrated SC1-2 used as a starting material for dehydration does not contain clear [tri] or [Mg] peaks, so we focus primarily on </w:t>
+        <w:t>The partially hydrated SC1-2 used as a starting material for dehydration does not contain clear [tri] or [Mg] peaks, so we focus primarily on</w:t>
+      </w:r>
+      <w:r>
+        <w:t xml:space="preserve"> the profiles measured for</w:t>
+      </w:r>
+      <w:r>
+        <w:t xml:space="preserve"> </w:t>
       </w:r>
       <w:r>
         <w:t xml:space="preserve">bulk H, </w:t>
@@ -6012,53 +5937,132 @@
         <w:t>, and [Ti-3525]</w:t>
       </w:r>
       <w:r>
+        <w:t xml:space="preserve"> (</w:t>
+      </w:r>
+      <w:r>
+        <w:fldChar w:fldCharType="begin"/>
+      </w:r>
+      <w:r>
+        <w:instrText xml:space="preserve"> REF _Ref482090897 \h </w:instrText>
+      </w:r>
+      <w:r>
+        <w:fldChar w:fldCharType="separate"/>
+      </w:r>
+      <w:r>
+        <w:t xml:space="preserve">Figure </w:t>
+      </w:r>
+      <w:r>
+        <w:rPr>
+          <w:noProof/>
+        </w:rPr>
+        <w:t>6</w:t>
+      </w:r>
+      <w:r>
+        <w:fldChar w:fldCharType="end"/>
+      </w:r>
+      <w:r>
+        <w:t>)</w:t>
+      </w:r>
+      <w:r>
         <w:t>.</w:t>
       </w:r>
       <w:r>
-        <w:t xml:space="preserve"> For Kilauea Iki, we determined the diffusivity of </w:t>
-      </w:r>
-      <w:r>
-        <w:t>bulk H, [Si-Fe</w:t>
+        <w:t xml:space="preserve"> During dehydration of the Kilauea Iki sample,</w:t>
+      </w:r>
+      <w:r>
+        <w:t xml:space="preserve"> </w:t>
+      </w:r>
+      <w:r>
+        <w:t xml:space="preserve">clear profiles could also be distinguished for </w:t>
+      </w:r>
+      <w:r>
+        <w:t>[tri-Fe</w:t>
       </w:r>
       <w:r>
         <w:rPr>
           <w:vertAlign w:val="superscript"/>
         </w:rPr>
-        <w:t>2+</w:t>
-      </w:r>
-      <w:r>
-        <w:t>]</w:t>
-      </w:r>
-      <w:r>
-        <w:t>,</w:t>
-      </w:r>
-      <w:r>
-        <w:t xml:space="preserve"> [Ti-</w:t>
-      </w:r>
-      <w:r>
-        <w:t>3525</w:t>
-      </w:r>
-      <w:r>
-        <w:t>], and [tri-Fe</w:t>
-      </w:r>
-      <w:r>
-        <w:rPr>
-          <w:vertAlign w:val="superscript"/>
-        </w:rPr>
         <w:t>3+</w:t>
       </w:r>
       <w:r>
         <w:rPr>
           <w:rFonts w:cstheme="minorHAnsi"/>
         </w:rPr>
-        <w:t>-3356</w:t>
-      </w:r>
-      <w:r>
-        <w:rPr>
-          <w:rFonts w:cstheme="minorHAnsi"/>
-        </w:rPr>
-        <w:t>].</w:t>
-      </w:r>
+        <w:t>-3356].</w:t>
+      </w:r>
+      <w:r>
+        <w:rPr>
+          <w:rFonts w:cstheme="minorHAnsi"/>
+        </w:rPr>
+        <w:t xml:space="preserve"> </w:t>
+      </w:r>
+      <w:r>
+        <w:rPr>
+          <w:rFonts w:cstheme="minorHAnsi"/>
+        </w:rPr>
+        <w:t>For comparison, t</w:t>
+      </w:r>
+      <w:r>
+        <w:rPr>
+          <w:rFonts w:cstheme="minorHAnsi"/>
+        </w:rPr>
+        <w:t>he same profiles</w:t>
+      </w:r>
+      <w:r>
+        <w:rPr>
+          <w:rFonts w:cstheme="minorHAnsi"/>
+        </w:rPr>
+        <w:t xml:space="preserve"> are also shown using linear baselines and more generous quadratic baselines in </w:t>
+      </w:r>
+      <w:r>
+        <w:rPr>
+          <w:rFonts w:cstheme="minorHAnsi"/>
+        </w:rPr>
+        <w:fldChar w:fldCharType="begin"/>
+      </w:r>
+      <w:r>
+        <w:rPr>
+          <w:rFonts w:cstheme="minorHAnsi"/>
+        </w:rPr>
+        <w:instrText xml:space="preserve"> REF _Ref482092681 \r \h </w:instrText>
+      </w:r>
+      <w:r>
+        <w:rPr>
+          <w:rFonts w:cstheme="minorHAnsi"/>
+        </w:rPr>
+      </w:r>
+      <w:r>
+        <w:rPr>
+          <w:rFonts w:cstheme="minorHAnsi"/>
+        </w:rPr>
+        <w:fldChar w:fldCharType="separate"/>
+      </w:r>
+      <w:r>
+        <w:rPr>
+          <w:rFonts w:cstheme="minorHAnsi"/>
+        </w:rPr>
+        <w:t>Supplementary Figure 4</w:t>
+      </w:r>
+      <w:r>
+        <w:rPr>
+          <w:rFonts w:cstheme="minorHAnsi"/>
+        </w:rPr>
+        <w:fldChar w:fldCharType="end"/>
+      </w:r>
+      <w:r>
+        <w:rPr>
+          <w:rFonts w:cstheme="minorHAnsi"/>
+        </w:rPr>
+        <w:t xml:space="preserve"> </w:t>
+      </w:r>
+      <w:r>
+        <w:rPr>
+          <w:rFonts w:cstheme="minorHAnsi"/>
+        </w:rPr>
+        <w:t>through</w:t>
+      </w:r>
+      <w:bookmarkStart w:id="5" w:name="_GoBack"/>
+      <w:bookmarkEnd w:id="5"/>
     </w:p>
     <w:p/>
     <w:p>
@@ -6117,145 +6121,135 @@
       <w:pPr>
         <w:pStyle w:val="Caption"/>
       </w:pPr>
-      <w:bookmarkStart w:id="5" w:name="_Ref480967392"/>
+      <w:bookmarkStart w:id="6" w:name="_Ref480967392"/>
       <w:r>
         <w:t xml:space="preserve">Figure </w:t>
       </w:r>
+      <w:fldSimple w:instr=" SEQ Figure \* ARABIC ">
+        <w:r>
+          <w:rPr>
+            <w:noProof/>
+          </w:rPr>
+          <w:t>5</w:t>
+        </w:r>
+      </w:fldSimple>
+      <w:bookmarkEnd w:id="6"/>
+      <w:r>
+        <w:t>. Average</w:t>
+      </w:r>
+      <w:r>
+        <w:t>d</w:t>
+      </w:r>
+      <w:r>
+        <w:t xml:space="preserve"> p</w:t>
+      </w:r>
+      <w:r>
+        <w:t xml:space="preserve">olarized FTIR spectra with electric vector E || [100] of untreated Kilauea Iki olivine Kiki </w:t>
+      </w:r>
+      <w:r>
+        <w:t xml:space="preserve">(offset for clarity) </w:t>
+      </w:r>
+      <w:r>
+        <w:t>and partially hydrated San Carlos olivine SC1-2. Both samples contain around 15 ppm H</w:t>
+      </w:r>
+      <w:r>
+        <w:rPr>
+          <w:vertAlign w:val="subscript"/>
+        </w:rPr>
+        <w:t>2</w:t>
+      </w:r>
+      <w:r>
+        <w:t>O (</w:t>
+      </w:r>
       <w:r>
         <w:fldChar w:fldCharType="begin"/>
       </w:r>
       <w:r>
-        <w:instrText xml:space="preserve"> SEQ Figure \* ARABIC </w:instrText>
+        <w:instrText xml:space="preserve"> REF _Ref477258465 \h </w:instrText>
       </w:r>
       <w:r>
         <w:fldChar w:fldCharType="separate"/>
       </w:r>
       <w:r>
+        <w:t xml:space="preserve">Table </w:t>
+      </w:r>
+      <w:r>
         <w:rPr>
           <w:noProof/>
         </w:rPr>
-        <w:t>5</w:t>
+        <w:t>1</w:t>
+      </w:r>
+      <w:r>
+        <w:fldChar w:fldCharType="end"/>
+      </w:r>
+      <w:r>
+        <w:t>)</w:t>
+      </w:r>
+      <w:r>
+        <w:t>, but the h</w:t>
+      </w:r>
+      <w:r>
+        <w:t>ydrogen is incorporated into the structures in different ways, resulting in diff</w:t>
+      </w:r>
+      <w:r>
+        <w:t>erent peak locations and absorbances || [100]</w:t>
+      </w:r>
+      <w:r>
+        <w:t xml:space="preserve">. </w:t>
+      </w:r>
+      <w:r>
+        <w:t xml:space="preserve">The black </w:t>
+      </w:r>
+      <w:r>
+        <w:t>quadratic baseline</w:t>
+      </w:r>
+      <w:r>
+        <w:t xml:space="preserve"> and hydrated profile</w:t>
+      </w:r>
+      <w:r>
+        <w:t xml:space="preserve"> for San Carlos are the same as those</w:t>
+      </w:r>
+      <w:r>
+        <w:t xml:space="preserve"> in</w:t>
+      </w:r>
+      <w:r>
+        <w:t xml:space="preserve"> </w:t>
+      </w:r>
+      <w:r>
+        <w:fldChar w:fldCharType="begin"/>
+      </w:r>
+      <w:r>
+        <w:instrText xml:space="preserve"> REF _Ref477446399 \h </w:instrText>
+      </w:r>
+      <w:r>
+        <w:fldChar w:fldCharType="separate"/>
+      </w:r>
+      <w:r>
+        <w:t xml:space="preserve">Figure </w:t>
       </w:r>
       <w:r>
         <w:rPr>
           <w:noProof/>
         </w:rPr>
+        <w:t>3</w:t>
+      </w:r>
+      <w:r>
         <w:fldChar w:fldCharType="end"/>
       </w:r>
-      <w:bookmarkEnd w:id="5"/>
-      <w:r>
-        <w:t>. Average</w:t>
-      </w:r>
-      <w:r>
-        <w:t>d</w:t>
-      </w:r>
-      <w:r>
-        <w:t xml:space="preserve"> p</w:t>
-      </w:r>
-      <w:r>
-        <w:t xml:space="preserve">olarized FTIR spectra with electric vector E || [100] of untreated Kilauea Iki olivine Kiki </w:t>
-      </w:r>
-      <w:r>
-        <w:t xml:space="preserve">(offset for clarity) </w:t>
-      </w:r>
-      <w:r>
-        <w:t>and partially hydrated San Carlos olivine SC1-2. Both samples contain around 15 ppm H</w:t>
-      </w:r>
-      <w:r>
-        <w:rPr>
-          <w:vertAlign w:val="subscript"/>
-        </w:rPr>
-        <w:t>2</w:t>
-      </w:r>
-      <w:r>
-        <w:t>O (</w:t>
-      </w:r>
-      <w:r>
-        <w:fldChar w:fldCharType="begin"/>
-      </w:r>
-      <w:r>
-        <w:instrText xml:space="preserve"> REF _Ref477258465 \h </w:instrText>
-      </w:r>
-      <w:r>
-        <w:fldChar w:fldCharType="separate"/>
-      </w:r>
-      <w:r>
-        <w:t xml:space="preserve">Table </w:t>
-      </w:r>
-      <w:r>
-        <w:rPr>
-          <w:noProof/>
-        </w:rPr>
-        <w:t>1</w:t>
-      </w:r>
-      <w:r>
-        <w:fldChar w:fldCharType="end"/>
-      </w:r>
-      <w:r>
-        <w:t>)</w:t>
-      </w:r>
-      <w:r>
-        <w:t>, but the h</w:t>
-      </w:r>
-      <w:r>
-        <w:t>ydrogen is incorporated into the structures in different ways, resulting in diff</w:t>
-      </w:r>
-      <w:r>
-        <w:t>erent peak locations and absorbances || [100]</w:t>
-      </w:r>
-      <w:r>
-        <w:t xml:space="preserve">. </w:t>
-      </w:r>
-      <w:r>
-        <w:t xml:space="preserve">The black </w:t>
-      </w:r>
-      <w:r>
-        <w:t>quadratic baseline</w:t>
-      </w:r>
-      <w:r>
-        <w:t xml:space="preserve"> and hydrated profile</w:t>
-      </w:r>
-      <w:r>
-        <w:t xml:space="preserve"> for San Carlos are the same as those</w:t>
-      </w:r>
-      <w:r>
-        <w:t xml:space="preserve"> in</w:t>
+      <w:r>
+        <w:t>C</w:t>
+      </w:r>
+      <w:r>
+        <w:t>.</w:t>
       </w:r>
       <w:r>
         <w:t xml:space="preserve"> </w:t>
       </w:r>
-      <w:r>
-        <w:fldChar w:fldCharType="begin"/>
-      </w:r>
-      <w:r>
-        <w:instrText xml:space="preserve"> REF _Ref477446399 \h </w:instrText>
-      </w:r>
-      <w:r>
-        <w:fldChar w:fldCharType="separate"/>
-      </w:r>
-      <w:r>
-        <w:t xml:space="preserve">Figure </w:t>
-      </w:r>
-      <w:r>
-        <w:rPr>
-          <w:noProof/>
-        </w:rPr>
-        <w:t>3</w:t>
-      </w:r>
-      <w:r>
-        <w:fldChar w:fldCharType="end"/>
-      </w:r>
-      <w:r>
-        <w:t>C</w:t>
-      </w:r>
-      <w:r>
-        <w:t>.</w:t>
-      </w:r>
-      <w:r>
-        <w:t xml:space="preserve"> </w:t>
-      </w:r>
-    </w:p>
-    <w:p>
+    </w:p>
+    <w:p>
+      <w:pPr>
+        <w:keepNext/>
+      </w:pPr>
       <w:r>
         <w:br w:type="column"/>
       </w:r>
@@ -6265,10 +6259,10 @@
         </w:rPr>
         <w:lastRenderedPageBreak/>
         <w:drawing>
-          <wp:inline distT="0" distB="0" distL="0" distR="0" wp14:anchorId="366750FD" wp14:editId="65A8C68C">
+          <wp:inline distT="0" distB="0" distL="0" distR="0" wp14:anchorId="5081540F" wp14:editId="66C3B051">
             <wp:extent cx="5943600" cy="7315200"/>
             <wp:effectExtent l="0" t="0" r="0" b="0"/>
-            <wp:docPr id="16" name="Picture 16"/>
+            <wp:docPr id="8" name="Picture 8"/>
             <wp:cNvGraphicFramePr>
               <a:graphicFrameLocks xmlns:a="http://schemas.openxmlformats.org/drawingml/2006/main" noChangeAspect="1"/>
             </wp:cNvGraphicFramePr>
@@ -6276,7 +6270,7 @@
               <a:graphicData uri="http://schemas.openxmlformats.org/drawingml/2006/picture">
                 <pic:pic xmlns:pic="http://schemas.openxmlformats.org/drawingml/2006/picture">
                   <pic:nvPicPr>
-                    <pic:cNvPr id="16" name="Fig6_SC_dehydration_profiles.jpg"/>
+                    <pic:cNvPr id="8" name="Fig6_SC_dehydration_profiles.jpg"/>
                     <pic:cNvPicPr/>
                   </pic:nvPicPr>
                   <pic:blipFill>
@@ -6306,32 +6300,26 @@
           </wp:inline>
         </w:drawing>
       </w:r>
-      <w:bookmarkStart w:id="6" w:name="_GoBack"/>
-      <w:bookmarkEnd w:id="6"/>
-    </w:p>
-    <w:p>
-      <w:r>
-        <w:t>kj</w:t>
-      </w:r>
-    </w:p>
-    <w:p>
-      <w:r>
-        <w:t>jk</w:t>
-      </w:r>
-    </w:p>
-    <w:p>
-      <w:r>
-        <w:t>jkh</w:t>
-      </w:r>
-    </w:p>
-    <w:p>
-      <w:r>
-        <w:t>jkk</w:t>
-      </w:r>
-    </w:p>
-    <w:p>
-      <w:r>
-        <w:t>jkjk</w:t>
+    </w:p>
+    <w:p>
+      <w:pPr>
+        <w:pStyle w:val="Caption"/>
+      </w:pPr>
+      <w:bookmarkStart w:id="7" w:name="_Ref482090897"/>
+      <w:r>
+        <w:t xml:space="preserve">Figure </w:t>
+      </w:r>
+      <w:fldSimple w:instr=" SEQ Figure \* ARABIC ">
+        <w:r>
+          <w:rPr>
+            <w:noProof/>
+          </w:rPr>
+          <w:t>6</w:t>
+        </w:r>
+      </w:fldSimple>
+      <w:bookmarkEnd w:id="7"/>
+      <w:r>
+        <w:t xml:space="preserve">. Profiles of bulk H (top) and two peaks during step-wise dehydration of partially hydrated San Carlos olivine SC1-2 at 800°C. </w:t>
       </w:r>
     </w:p>
     <w:p/>
@@ -6340,6 +6328,7 @@
         <w:pStyle w:val="Heading1"/>
       </w:pPr>
       <w:r>
+        <w:lastRenderedPageBreak/>
         <w:t>Supplementary Figures</w:t>
       </w:r>
     </w:p>
@@ -6615,6 +6604,166 @@
       <w:r>
         <w:t>.</w:t>
       </w:r>
+    </w:p>
+    <w:p/>
+    <w:p>
+      <w:r>
+        <w:rPr>
+          <w:noProof/>
+        </w:rPr>
+        <w:lastRenderedPageBreak/>
+        <w:drawing>
+          <wp:inline distT="0" distB="0" distL="0" distR="0" wp14:anchorId="0B955036" wp14:editId="112B6DA1">
+            <wp:extent cx="5943600" cy="7315200"/>
+            <wp:effectExtent l="0" t="0" r="0" b="0"/>
+            <wp:docPr id="10" name="Picture 10"/>
+            <wp:cNvGraphicFramePr>
+              <a:graphicFrameLocks xmlns:a="http://schemas.openxmlformats.org/drawingml/2006/main" noChangeAspect="1"/>
+            </wp:cNvGraphicFramePr>
+            <a:graphic xmlns:a="http://schemas.openxmlformats.org/drawingml/2006/main">
+              <a:graphicData uri="http://schemas.openxmlformats.org/drawingml/2006/picture">
+                <pic:pic xmlns:pic="http://schemas.openxmlformats.org/drawingml/2006/picture">
+                  <pic:nvPicPr>
+                    <pic:cNvPr id="10" name="SuppFig4_SC_dehydration_profiles_linear.jpg"/>
+                    <pic:cNvPicPr/>
+                  </pic:nvPicPr>
+                  <pic:blipFill>
+                    <a:blip r:embed="rId17" cstate="print">
+                      <a:extLst>
+                        <a:ext uri="{28A0092B-C50C-407E-A947-70E740481C1C}">
+                          <a14:useLocalDpi xmlns:a14="http://schemas.microsoft.com/office/drawing/2010/main" val="0"/>
+                        </a:ext>
+                      </a:extLst>
+                    </a:blip>
+                    <a:stretch>
+                      <a:fillRect/>
+                    </a:stretch>
+                  </pic:blipFill>
+                  <pic:spPr>
+                    <a:xfrm>
+                      <a:off x="0" y="0"/>
+                      <a:ext cx="5943600" cy="7315200"/>
+                    </a:xfrm>
+                    <a:prstGeom prst="rect">
+                      <a:avLst/>
+                    </a:prstGeom>
+                  </pic:spPr>
+                </pic:pic>
+              </a:graphicData>
+            </a:graphic>
+          </wp:inline>
+        </w:drawing>
+      </w:r>
+      <w:r>
+        <w:t>+</w:t>
+      </w:r>
+    </w:p>
+    <w:p>
+      <w:pPr>
+        <w:pStyle w:val="ListParagraph"/>
+        <w:numPr>
+          <w:ilvl w:val="0"/>
+          <w:numId w:val="4"/>
+        </w:numPr>
+      </w:pPr>
+      <w:bookmarkStart w:id="8" w:name="_Ref482092681"/>
+      <w:r>
+        <w:t>Dehydration profiles in SC1-2 generated using linear baselines</w:t>
+      </w:r>
+      <w:bookmarkEnd w:id="8"/>
+    </w:p>
+    <w:p>
+      <w:r>
+        <w:rPr>
+          <w:noProof/>
+        </w:rPr>
+        <w:lastRenderedPageBreak/>
+        <w:drawing>
+          <wp:inline distT="0" distB="0" distL="0" distR="0" wp14:anchorId="77B5589C" wp14:editId="3EFF2738">
+            <wp:extent cx="5943600" cy="7315200"/>
+            <wp:effectExtent l="0" t="0" r="0" b="0"/>
+            <wp:docPr id="11" name="Picture 11"/>
+            <wp:cNvGraphicFramePr>
+              <a:graphicFrameLocks xmlns:a="http://schemas.openxmlformats.org/drawingml/2006/main" noChangeAspect="1"/>
+            </wp:cNvGraphicFramePr>
+            <a:graphic xmlns:a="http://schemas.openxmlformats.org/drawingml/2006/main">
+              <a:graphicData uri="http://schemas.openxmlformats.org/drawingml/2006/picture">
+                <pic:pic xmlns:pic="http://schemas.openxmlformats.org/drawingml/2006/picture">
+                  <pic:nvPicPr>
+                    <pic:cNvPr id="11" name="SuppFig5_SC_dehydration_profiles.jpg"/>
+                    <pic:cNvPicPr/>
+                  </pic:nvPicPr>
+                  <pic:blipFill>
+                    <a:blip r:embed="rId18" cstate="print">
+                      <a:extLst>
+                        <a:ext uri="{28A0092B-C50C-407E-A947-70E740481C1C}">
+                          <a14:useLocalDpi xmlns:a14="http://schemas.microsoft.com/office/drawing/2010/main" val="0"/>
+                        </a:ext>
+                      </a:extLst>
+                    </a:blip>
+                    <a:stretch>
+                      <a:fillRect/>
+                    </a:stretch>
+                  </pic:blipFill>
+                  <pic:spPr>
+                    <a:xfrm>
+                      <a:off x="0" y="0"/>
+                      <a:ext cx="5943600" cy="7315200"/>
+                    </a:xfrm>
+                    <a:prstGeom prst="rect">
+                      <a:avLst/>
+                    </a:prstGeom>
+                  </pic:spPr>
+                </pic:pic>
+              </a:graphicData>
+            </a:graphic>
+          </wp:inline>
+        </w:drawing>
+      </w:r>
+    </w:p>
+    <w:p>
+      <w:pPr>
+        <w:pStyle w:val="ListParagraph"/>
+        <w:numPr>
+          <w:ilvl w:val="0"/>
+          <w:numId w:val="4"/>
+        </w:numPr>
+      </w:pPr>
+      <w:bookmarkStart w:id="9" w:name="_Ref482092687"/>
+      <w:r>
+        <w:t>Dehydration profiles in SC1-2 generated using quadratic baselines that r</w:t>
+      </w:r>
+      <w:r>
+        <w:t>esult in larger areas than that</w:t>
+      </w:r>
+      <w:r>
+        <w:t xml:space="preserve"> shown in </w:t>
+      </w:r>
+      <w:r>
+        <w:fldChar w:fldCharType="begin"/>
+      </w:r>
+      <w:r>
+        <w:instrText xml:space="preserve"> REF _Ref480967392 \h </w:instrText>
+      </w:r>
+      <w:r>
+        <w:fldChar w:fldCharType="separate"/>
+      </w:r>
+      <w:r>
+        <w:t xml:space="preserve">Figure </w:t>
+      </w:r>
+      <w:r>
+        <w:rPr>
+          <w:noProof/>
+        </w:rPr>
+        <w:t>5</w:t>
+      </w:r>
+      <w:r>
+        <w:fldChar w:fldCharType="end"/>
+      </w:r>
+      <w:r>
+        <w:t>.</w:t>
+      </w:r>
+      <w:bookmarkEnd w:id="9"/>
     </w:p>
     <w:p>
       <w:pPr>
@@ -8973,7 +9122,7 @@
 </file>
 
 <file path=customXml/itemProps1.xml><?xml version="1.0" encoding="utf-8"?>
-<ds:datastoreItem xmlns:ds="http://schemas.openxmlformats.org/officeDocument/2006/customXml" ds:itemID="{B172A2A1-0A27-4015-AECD-C001E3ABCDA0}">
+<ds:datastoreItem xmlns:ds="http://schemas.openxmlformats.org/officeDocument/2006/customXml" ds:itemID="{D68AE08B-1C0F-49C0-AD59-F05C714936F3}">
   <ds:schemaRefs>
     <ds:schemaRef ds:uri="http://schemas.openxmlformats.org/officeDocument/2006/bibliography"/>
   </ds:schemaRefs>

</xml_diff>

<commit_message>
updated SC1-2 dehydration profiles
</commit_message>
<xml_diff>
--- a/olivine/PaperDrafts/OlivinePaper_v03.docx
+++ b/olivine/PaperDrafts/OlivinePaper_v03.docx
@@ -2153,6 +2153,9 @@
       </w:r>
     </w:p>
     <w:p>
+      <w:pPr>
+        <w:pStyle w:val="Caption"/>
+      </w:pPr>
       <w:r>
         <w:t xml:space="preserve">The initial water concentration was estimated from the polarized FTIR measurements and baselines shown in </w:t>
       </w:r>
@@ -2195,6 +2198,25 @@
       <w:r>
         <w:fldChar w:fldCharType="separate"/>
       </w:r>
+      <w:r>
+        <w:t xml:space="preserve">Table </w:t>
+      </w:r>
+      <w:r>
+        <w:rPr>
+          <w:noProof/>
+        </w:rPr>
+        <w:t>1</w:t>
+      </w:r>
+      <w:r>
+        <w:t>.</w:t>
+      </w:r>
+    </w:p>
+    <w:p>
+      <w:pPr>
+        <w:pStyle w:val="Caption"/>
+      </w:pPr>
+    </w:p>
+    <w:p>
       <w:r>
         <w:t xml:space="preserve">Table </w:t>
       </w:r>
@@ -2554,11 +2576,12 @@
       <w:r>
         <w:t xml:space="preserve">blue) and baselines (black) used to estimate the water concentrations of Kilauea Iki olivine (Kiki) and San Carlos olivine (SC1-1 and SC1-2) reported in </w:t>
       </w:r>
+      <w:bookmarkStart w:id="2" w:name="_Ref477258465"/>
       <w:r>
         <w:fldChar w:fldCharType="begin"/>
       </w:r>
       <w:r>
-        <w:instrText xml:space="preserve"> REF _Ref477258465 \h </w:instrText>
+        <w:instrText xml:space="preserve"> REF _Ref482181791 \h </w:instrText>
       </w:r>
       <w:r>
         <w:fldChar w:fldCharType="separate"/>
@@ -2576,23 +2599,20 @@
         <w:fldChar w:fldCharType="end"/>
       </w:r>
       <w:r>
-        <w:t xml:space="preserve">. </w:t>
-      </w:r>
-      <w:r>
-        <w:t xml:space="preserve">The areas for all three baselines were averaged and used to produce the reported error on each area. </w:t>
-      </w:r>
-      <w:r>
-        <w:t xml:space="preserve">E is the electric vector of the polarized infrared beam. </w:t>
-      </w:r>
-    </w:p>
-    <w:p/>
-    <w:p>
-      <w:r>
-        <w:br w:type="column"/>
-      </w:r>
-      <w:bookmarkStart w:id="2" w:name="_Ref477258465"/>
-      <w:r>
-        <w:lastRenderedPageBreak/>
+        <w:t>.</w:t>
+      </w:r>
+    </w:p>
+    <w:p>
+      <w:pPr>
+        <w:pStyle w:val="Caption"/>
+      </w:pPr>
+    </w:p>
+    <w:p>
+      <w:pPr>
+        <w:pStyle w:val="Caption"/>
+      </w:pPr>
+      <w:bookmarkStart w:id="3" w:name="_Ref482181791"/>
+      <w:r>
         <w:t xml:space="preserve">Table </w:t>
       </w:r>
       <w:fldSimple w:instr=" SEQ Table \* ARABIC ">
@@ -2604,6 +2624,7 @@
         </w:r>
       </w:fldSimple>
       <w:bookmarkEnd w:id="2"/>
+      <w:bookmarkEnd w:id="3"/>
       <w:r>
         <w:t>. Water concentration estimates for Kilauea Iki olivine and San Carlos olivine based on polarized FTIR areas</w:t>
       </w:r>
@@ -3474,11 +3495,13 @@
         <w:pStyle w:val="Heading2"/>
       </w:pPr>
       <w:r>
+        <w:lastRenderedPageBreak/>
         <w:t>Hydration</w:t>
       </w:r>
     </w:p>
     <w:p>
       <w:pPr>
+        <w:pStyle w:val="Caption"/>
         <w:rPr>
           <w:b/>
         </w:rPr>
@@ -3646,7 +3669,7 @@
         <w:fldChar w:fldCharType="begin"/>
       </w:r>
       <w:r>
-        <w:instrText xml:space="preserve"> REF _Ref477258465 \h </w:instrText>
+        <w:instrText xml:space="preserve"> REF _Ref482181791 \h </w:instrText>
       </w:r>
       <w:r>
         <w:fldChar w:fldCharType="separate"/>
@@ -3666,37 +3689,156 @@
       <w:r>
         <w:t>.</w:t>
       </w:r>
-      <w:r>
+    </w:p>
+    <w:p>
+      <w:pPr>
+        <w:rPr>
+          <w:rFonts w:cstheme="minorHAnsi"/>
+        </w:rPr>
+      </w:pPr>
+      <w:r>
+        <w:rPr>
+          <w:rFonts w:cstheme="minorHAnsi"/>
+        </w:rPr>
+        <w:t>T</w:t>
+      </w:r>
+      <w:r>
+        <w:rPr>
+          <w:rFonts w:cstheme="minorHAnsi"/>
+        </w:rPr>
+        <w:t>he</w:t>
+      </w:r>
+      <w:r>
+        <w:rPr>
+          <w:rFonts w:cstheme="minorHAnsi"/>
+        </w:rPr>
         <w:t xml:space="preserve"> </w:t>
       </w:r>
       <w:r>
-        <w:t xml:space="preserve">Profiles of </w:t>
-      </w:r>
-      <w:r>
-        <w:t xml:space="preserve">bulk H </w:t>
-      </w:r>
-      <w:r>
-        <w:t>and one</w:t>
-      </w:r>
-      <w:r>
-        <w:t xml:space="preserve"> peak heights for each of the four major incorporation</w:t>
-      </w:r>
-      <w:r>
+        <w:rPr>
+          <w:rFonts w:cstheme="minorHAnsi"/>
+        </w:rPr>
+        <w:t>partially hydrated sample SC1-2</w:t>
+      </w:r>
+      <w:r>
+        <w:rPr>
+          <w:rFonts w:cstheme="minorHAnsi"/>
+        </w:rPr>
+        <w:t xml:space="preserve"> was sufficiently homogeneous</w:t>
+      </w:r>
+      <w:r>
+        <w:rPr>
+          <w:rFonts w:cstheme="minorHAnsi"/>
+        </w:rPr>
+        <w:t xml:space="preserve"> for both bulk H and individual peaks</w:t>
+      </w:r>
+      <w:r>
+        <w:rPr>
+          <w:rFonts w:cstheme="minorHAnsi"/>
+        </w:rPr>
+        <w:t xml:space="preserve"> to serve as a reasonable starting material for subsequent </w:t>
+      </w:r>
+      <w:r>
+        <w:rPr>
+          <w:rFonts w:cstheme="minorHAnsi"/>
+        </w:rPr>
+        <w:t>dehydration experiments</w:t>
+      </w:r>
+      <w:r>
+        <w:rPr>
+          <w:rFonts w:cstheme="minorHAnsi"/>
+        </w:rPr>
+        <w:t xml:space="preserve"> (</w:t>
+      </w:r>
+      <w:r>
+        <w:rPr>
+          <w:rFonts w:cstheme="minorHAnsi"/>
+        </w:rPr>
+        <w:fldChar w:fldCharType="begin"/>
+      </w:r>
+      <w:r>
+        <w:rPr>
+          <w:rFonts w:cstheme="minorHAnsi"/>
+        </w:rPr>
+        <w:instrText xml:space="preserve"> REF _Ref481414335 \h </w:instrText>
+      </w:r>
+      <w:r>
+        <w:rPr>
+          <w:rFonts w:cstheme="minorHAnsi"/>
+        </w:rPr>
+      </w:r>
+      <w:r>
+        <w:rPr>
+          <w:rFonts w:cstheme="minorHAnsi"/>
+        </w:rPr>
+        <w:fldChar w:fldCharType="separate"/>
+      </w:r>
+      <w:r>
+        <w:t xml:space="preserve">Figure </w:t>
+      </w:r>
+      <w:r>
+        <w:rPr>
+          <w:noProof/>
+        </w:rPr>
+        <w:t>4</w:t>
+      </w:r>
+      <w:r>
+        <w:rPr>
+          <w:rFonts w:cstheme="minorHAnsi"/>
+        </w:rPr>
+        <w:fldChar w:fldCharType="end"/>
+      </w:r>
+      <w:r>
+        <w:rPr>
+          <w:rFonts w:cstheme="minorHAnsi"/>
+        </w:rPr>
+        <w:t>)</w:t>
+      </w:r>
+      <w:r>
+        <w:rPr>
+          <w:rFonts w:cstheme="minorHAnsi"/>
+        </w:rPr>
+        <w:t>.</w:t>
+      </w:r>
+      <w:r>
+        <w:rPr>
+          <w:rFonts w:cstheme="minorHAnsi"/>
+        </w:rPr>
         <w:t xml:space="preserve"> </w:t>
       </w:r>
       <w:r>
-        <w:t xml:space="preserve">mechanisms </w:t>
-      </w:r>
-      <w:r>
-        <w:t xml:space="preserve">are shown in </w:t>
-      </w:r>
-      <w:r>
+        <w:rPr>
+          <w:rFonts w:cstheme="minorHAnsi"/>
+        </w:rPr>
+        <w:t>If we ignore the uncertainties associated with baseline choice and use only</w:t>
+      </w:r>
+      <w:r>
+        <w:rPr>
+          <w:rFonts w:cstheme="minorHAnsi"/>
+        </w:rPr>
+        <w:t xml:space="preserve"> the quadratic baseline shown in </w:t>
+      </w:r>
+      <w:r>
+        <w:rPr>
+          <w:rFonts w:cstheme="minorHAnsi"/>
+        </w:rPr>
         <w:fldChar w:fldCharType="begin"/>
       </w:r>
       <w:r>
-        <w:instrText xml:space="preserve"> REF _Ref481414335 \h </w:instrText>
-      </w:r>
-      <w:r>
+        <w:rPr>
+          <w:rFonts w:cstheme="minorHAnsi"/>
+        </w:rPr>
+        <w:instrText xml:space="preserve"> REF _Ref477446399 \h </w:instrText>
+      </w:r>
+      <w:r>
+        <w:rPr>
+          <w:rFonts w:cstheme="minorHAnsi"/>
+        </w:rPr>
+      </w:r>
+      <w:r>
+        <w:rPr>
+          <w:rFonts w:cstheme="minorHAnsi"/>
+        </w:rPr>
         <w:fldChar w:fldCharType="separate"/>
       </w:r>
       <w:r>
@@ -3706,47 +3848,44 @@
         <w:rPr>
           <w:noProof/>
         </w:rPr>
-        <w:t>4</w:t>
-      </w:r>
-      <w:r>
+        <w:t>3</w:t>
+      </w:r>
+      <w:r>
+        <w:rPr>
+          <w:rFonts w:cstheme="minorHAnsi"/>
+        </w:rPr>
         <w:fldChar w:fldCharType="end"/>
       </w:r>
       <w:r>
-        <w:t xml:space="preserve">. </w:t>
-      </w:r>
-      <w:r>
-        <w:t xml:space="preserve">Profiles for additional peak positions and </w:t>
-      </w:r>
-      <w:r>
-        <w:t xml:space="preserve">those </w:t>
-      </w:r>
-      <w:r>
-        <w:t xml:space="preserve">constructed using alternative baselines are provided </w:t>
-      </w:r>
-      <w:r>
-        <w:t xml:space="preserve">for comparison </w:t>
-      </w:r>
-      <w:r>
-        <w:t xml:space="preserve">in Supplementary Figures 1-3. </w:t>
-      </w:r>
-    </w:p>
-    <w:p>
-      <w:pPr>
-        <w:rPr>
-          <w:rFonts w:cstheme="minorHAnsi"/>
-        </w:rPr>
-      </w:pPr>
-      <w:r>
-        <w:rPr>
-          <w:rFonts w:cstheme="minorHAnsi"/>
-        </w:rPr>
-        <w:t>T</w:t>
-      </w:r>
-      <w:r>
-        <w:rPr>
-          <w:rFonts w:cstheme="minorHAnsi"/>
-        </w:rPr>
-        <w:t>he</w:t>
+        <w:rPr>
+          <w:rFonts w:cstheme="minorHAnsi"/>
+        </w:rPr>
+        <w:t>C</w:t>
+      </w:r>
+      <w:r>
+        <w:rPr>
+          <w:rFonts w:cstheme="minorHAnsi"/>
+        </w:rPr>
+        <w:t xml:space="preserve">, the water </w:t>
+      </w:r>
+      <w:r>
+        <w:rPr>
+          <w:rFonts w:cstheme="minorHAnsi"/>
+        </w:rPr>
+        <w:t>concentration across hydrated SC1-2 is 15±1 ppm H</w:t>
+      </w:r>
+      <w:r>
+        <w:rPr>
+          <w:rFonts w:cstheme="minorHAnsi"/>
+          <w:vertAlign w:val="subscript"/>
+        </w:rPr>
+        <w:t>2</w:t>
+      </w:r>
+      <w:r>
+        <w:rPr>
+          <w:rFonts w:cstheme="minorHAnsi"/>
+        </w:rPr>
+        <w:t>O.</w:t>
       </w:r>
       <w:r>
         <w:rPr>
@@ -3758,37 +3897,87 @@
         <w:rPr>
           <w:rFonts w:cstheme="minorHAnsi"/>
         </w:rPr>
-        <w:t>partially hydrated sample SC1-2</w:t>
-      </w:r>
-      <w:r>
-        <w:rPr>
-          <w:rFonts w:cstheme="minorHAnsi"/>
-        </w:rPr>
-        <w:t xml:space="preserve"> was sufficiently homogeneous</w:t>
-      </w:r>
-      <w:r>
-        <w:rPr>
-          <w:rFonts w:cstheme="minorHAnsi"/>
-        </w:rPr>
-        <w:t xml:space="preserve"> for both bulk H and individual peaks</w:t>
-      </w:r>
-      <w:r>
-        <w:rPr>
-          <w:rFonts w:cstheme="minorHAnsi"/>
-        </w:rPr>
-        <w:t xml:space="preserve"> to serve as a reasonable starting material for subsequent </w:t>
-      </w:r>
-      <w:r>
-        <w:rPr>
-          <w:rFonts w:cstheme="minorHAnsi"/>
-        </w:rPr>
-        <w:t>dehydration experiments</w:t>
-      </w:r>
-      <w:r>
-        <w:rPr>
-          <w:rFonts w:cstheme="minorHAnsi"/>
-        </w:rPr>
-        <w:t xml:space="preserve"> (</w:t>
+        <w:t xml:space="preserve">Although there is a small increase in area around the [tri] peaks, </w:t>
+      </w:r>
+      <w:r>
+        <w:rPr>
+          <w:rFonts w:cstheme="minorHAnsi"/>
+        </w:rPr>
+        <w:t>the large majority</w:t>
+      </w:r>
+      <w:r>
+        <w:rPr>
+          <w:rFonts w:cstheme="minorHAnsi"/>
+        </w:rPr>
+        <w:t xml:space="preserve"> of the hydrogen in the hydrated SC1-2 is</w:t>
+      </w:r>
+      <w:r>
+        <w:rPr>
+          <w:rFonts w:cstheme="minorHAnsi"/>
+        </w:rPr>
+        <w:t xml:space="preserve"> incorporated as [Ti] and [Si], and these profiles are also homogeneous.</w:t>
+      </w:r>
+    </w:p>
+    <w:p>
+      <w:pPr>
+        <w:rPr>
+          <w:rFonts w:cstheme="minorHAnsi"/>
+        </w:rPr>
+      </w:pPr>
+      <w:r>
+        <w:rPr>
+          <w:rFonts w:cstheme="minorHAnsi"/>
+        </w:rPr>
+        <w:t>In contrast, h</w:t>
+      </w:r>
+      <w:r>
+        <w:rPr>
+          <w:rFonts w:cstheme="minorHAnsi"/>
+        </w:rPr>
+        <w:t xml:space="preserve">ydrogen zonation in SC1-7 is </w:t>
+      </w:r>
+      <w:r>
+        <w:rPr>
+          <w:rFonts w:cstheme="minorHAnsi"/>
+        </w:rPr>
+        <w:t xml:space="preserve">clearly observed, with </w:t>
+      </w:r>
+      <w:r>
+        <w:rPr>
+          <w:rFonts w:cstheme="minorHAnsi"/>
+        </w:rPr>
+        <w:t>water concentrations of</w:t>
+      </w:r>
+      <w:r>
+        <w:rPr>
+          <w:rFonts w:cstheme="minorHAnsi"/>
+        </w:rPr>
+        <w:t xml:space="preserve"> 38±7 ppm H</w:t>
+      </w:r>
+      <w:r>
+        <w:rPr>
+          <w:rFonts w:cstheme="minorHAnsi"/>
+          <w:vertAlign w:val="subscript"/>
+        </w:rPr>
+        <w:t>2</w:t>
+      </w:r>
+      <w:r>
+        <w:rPr>
+          <w:rFonts w:cstheme="minorHAnsi"/>
+        </w:rPr>
+        <w:t>O</w:t>
+      </w:r>
+      <w:r>
+        <w:rPr>
+          <w:rFonts w:cstheme="minorHAnsi"/>
+        </w:rPr>
+        <w:t xml:space="preserve"> using the quadratic </w:t>
+      </w:r>
+      <w:r>
+        <w:rPr>
+          <w:rFonts w:cstheme="minorHAnsi"/>
+        </w:rPr>
+        <w:t xml:space="preserve">baseline shown in </w:t>
       </w:r>
       <w:r>
         <w:rPr>
@@ -3800,7 +3989,7 @@
         <w:rPr>
           <w:rFonts w:cstheme="minorHAnsi"/>
         </w:rPr>
-        <w:instrText xml:space="preserve"> REF _Ref481414335 \h </w:instrText>
+        <w:instrText xml:space="preserve"> REF _Ref477446399 \h </w:instrText>
       </w:r>
       <w:r>
         <w:rPr>
@@ -3820,7 +4009,7 @@
         <w:rPr>
           <w:noProof/>
         </w:rPr>
-        <w:t>4</w:t>
+        <w:t>3</w:t>
       </w:r>
       <w:r>
         <w:rPr>
@@ -3832,7 +4021,103 @@
         <w:rPr>
           <w:rFonts w:cstheme="minorHAnsi"/>
         </w:rPr>
-        <w:t>)</w:t>
+        <w:t>B</w:t>
+      </w:r>
+      <w:r>
+        <w:rPr>
+          <w:rFonts w:cstheme="minorHAnsi"/>
+        </w:rPr>
+        <w:t>. The</w:t>
+      </w:r>
+      <w:r>
+        <w:rPr>
+          <w:rFonts w:cstheme="minorHAnsi"/>
+        </w:rPr>
+        <w:t xml:space="preserve"> variations </w:t>
+      </w:r>
+      <w:r>
+        <w:rPr>
+          <w:rFonts w:cstheme="minorHAnsi"/>
+        </w:rPr>
+        <w:t xml:space="preserve">in concentration </w:t>
+      </w:r>
+      <w:r>
+        <w:rPr>
+          <w:rFonts w:cstheme="minorHAnsi"/>
+        </w:rPr>
+        <w:t xml:space="preserve">are most apparent </w:t>
+      </w:r>
+      <w:r>
+        <w:rPr>
+          <w:rFonts w:cstheme="minorHAnsi"/>
+        </w:rPr>
+        <w:t>|| [001],</w:t>
+      </w:r>
+      <w:r>
+        <w:rPr>
+          <w:rFonts w:cstheme="minorHAnsi"/>
+        </w:rPr>
+        <w:t xml:space="preserve"> </w:t>
+      </w:r>
+      <w:r>
+        <w:rPr>
+          <w:rFonts w:cstheme="minorHAnsi"/>
+        </w:rPr>
+        <w:t xml:space="preserve">consistent with previously </w:t>
+      </w:r>
+      <w:r>
+        <w:rPr>
+          <w:rFonts w:cstheme="minorHAnsi"/>
+        </w:rPr>
+        <w:t>work</w:t>
+      </w:r>
+      <w:r>
+        <w:rPr>
+          <w:rFonts w:cstheme="minorHAnsi"/>
+        </w:rPr>
+        <w:t xml:space="preserve"> </w:t>
+      </w:r>
+      <w:r>
+        <w:rPr>
+          <w:rFonts w:cstheme="minorHAnsi"/>
+        </w:rPr>
+        <w:t>showing c as fast direction during proton-vacancy mechanism diffusion</w:t>
+      </w:r>
+      <w:r>
+        <w:rPr>
+          <w:rFonts w:cstheme="minorHAnsi"/>
+        </w:rPr>
+        <w:t xml:space="preserve"> </w:t>
+      </w:r>
+      <w:r>
+        <w:rPr>
+          <w:rFonts w:cstheme="minorHAnsi"/>
+        </w:rPr>
+        <w:fldChar w:fldCharType="begin"/>
+      </w:r>
+      <w:r>
+        <w:rPr>
+          <w:rFonts w:cstheme="minorHAnsi"/>
+        </w:rPr>
+        <w:instrText xml:space="preserve"> ADDIN ZOTERO_ITEM CSL_CITATION {"citationID":"4SAI99Vr","properties":{"formattedCitation":"(Kohlstedt and Mackwell 1998; Demouchy and Mackwell 2006)","plainCitation":"(Kohlstedt and Mackwell 1998; Demouchy and Mackwell 2006)"},"citationItems":[{"id":831,"uris":["http://zotero.org/users/3117169/items/DGCPHAR8"],"uri":["http://zotero.org/users/3117169/items/DGCPHAR8"],"itemData":{"id":831,"type":"article-journal","title":"Diffusion of hydrogen and intrinsic point defects in olivine","container-title":"Zeitschrift Fur Physikalische Chemie-International Journal of Research in Physical Chemistry &amp; Chemical Physics","page":"147-162","volume":"207","archive_location":"WOS:000076569300010","ISSN":"0942-9352","shortTitle":"Diffusion of hydrogen and intrinsic point defects in olivine","author":[{"family":"Kohlstedt","given":"D. L."},{"family":"Mackwell","given":"S. J."}],"issued":{"date-parts":[["1998"]]}},"label":"page"},{"id":593,"uris":["http://zotero.org/users/3117169/items/8NQVB3JH"],"uri":["http://zotero.org/users/3117169/items/8NQVB3JH"],"itemData":{"id":593,"type":"article-journal","title":"Mechanisms of hydrogen incorporation and diffusion in iron-bearing olivine","container-title":"Physics and Chemistry of Minerals","page":"347-355","volume":"33","issue":"5","archive_location":"WOS:000240439000005","abstract":"The incorporation and diffusion of hydrogen in San Carlos olivine (Fo(90)) single crystals were studied by performing experiments under hydrothermal conditions. The experiments were carried out either at 1.5 GPa, 1,000 degrees C for 1.5 h in a piston cylinder apparatus or at 0.2 GPa, 900 degrees C for 1 or 20 h in a cold-seal vessel. The oxygen fugacity was buffered using Ni-NiO, and the silica activity was buffered by adding San Carlos orthopyroxene powders. Polarized Fourier transform infrared (FTIR) spectroscopy was utilized to quantify the hydroxyl distributions in the samples after the experiments. The resulting infrared spectra reproduce the features of FTIR spectra that are observed in olivine from common mantle peridotite xenoliths. The hydrogen concentration at the edges of the hydrogenated olivine crystals corresponds to concentration levels calculated from published water solubility laws. Hydrogen diffusivities were determined for the three crystallographic axes from profiles of water content as a function of position. The chemical diffusion coefficients are comparable to those previously reported for natural iron-bearing olivine. At high temperature, hydrogenation is dominated by coupled diffusion of protons and octahedrally coordinated metal vacancies (V(Me)\"), where the vacancy diffusion rate limits the process. From the experimental data, we determined the following diffusion laws (diffusivity in m(2) s(-1), activation energies in kJ mol(-1)): D(VMe[100],[010]) = 10(-4.5 +/- 4.1) exp[-(204 +/- 94)/RT] for diffusion along [100] and [010]; D(VMe[001]) = 10(-1.4 +/- 0.5) exp[-(258 +/- 11)/RT] for diffusion along [001]. These diffusion rates are fast enough to modify significantly water contents within olivine grains in xenoliths ascending from the mantle.","DOI":"10.1007/s00269-006-0081-2","ISSN":"0342-1791","shortTitle":"Mechanisms of hydrogen incorporation and diffusion in iron-bearing olivine","author":[{"family":"Demouchy","given":"S."},{"family":"Mackwell","given":"S."}],"issued":{"date-parts":[["2006",8]]}},"label":"page"}],"schema":"https://github.com/citation-style-language/schema/raw/master/csl-citation.json"} </w:instrText>
+      </w:r>
+      <w:r>
+        <w:rPr>
+          <w:rFonts w:cstheme="minorHAnsi"/>
+        </w:rPr>
+        <w:fldChar w:fldCharType="separate"/>
+      </w:r>
+      <w:r>
+        <w:rPr>
+          <w:rFonts w:ascii="Calibri" w:hAnsi="Calibri"/>
+        </w:rPr>
+        <w:t>(Kohlstedt and Mackwell 1998; Demouchy and Mackwell 2006)</w:t>
+      </w:r>
+      <w:r>
+        <w:rPr>
+          <w:rFonts w:cstheme="minorHAnsi"/>
+        </w:rPr>
+        <w:fldChar w:fldCharType="end"/>
       </w:r>
       <w:r>
         <w:rPr>
@@ -3846,17 +4131,206 @@
         </w:rPr>
         <w:t xml:space="preserve"> </w:t>
       </w:r>
-      <w:r>
-        <w:rPr>
-          <w:rFonts w:cstheme="minorHAnsi"/>
-        </w:rPr>
-        <w:t>If we ignore the uncertainties associated with baseline choice and use only</w:t>
-      </w:r>
-      <w:r>
-        <w:rPr>
-          <w:rFonts w:cstheme="minorHAnsi"/>
-        </w:rPr>
-        <w:t xml:space="preserve"> the quadratic baseline shown in </w:t>
+    </w:p>
+    <w:p>
+      <w:pPr>
+        <w:rPr>
+          <w:rFonts w:cstheme="minorHAnsi"/>
+        </w:rPr>
+      </w:pPr>
+      <w:r>
+        <w:rPr>
+          <w:rFonts w:cstheme="minorHAnsi"/>
+        </w:rPr>
+        <w:t>Quantifying the</w:t>
+      </w:r>
+      <w:r>
+        <w:rPr>
+          <w:rFonts w:cstheme="minorHAnsi"/>
+        </w:rPr>
+        <w:t xml:space="preserve"> </w:t>
+      </w:r>
+      <w:r>
+        <w:rPr>
+          <w:rFonts w:cstheme="minorHAnsi"/>
+        </w:rPr>
+        <w:t xml:space="preserve">diffusivities </w:t>
+      </w:r>
+      <w:r>
+        <w:rPr>
+          <w:rFonts w:cstheme="minorHAnsi"/>
+        </w:rPr>
+        <w:t xml:space="preserve">is SC1-7 </w:t>
+      </w:r>
+      <w:r>
+        <w:rPr>
+          <w:rFonts w:cstheme="minorHAnsi"/>
+        </w:rPr>
+        <w:t xml:space="preserve">requires </w:t>
+      </w:r>
+      <w:r>
+        <w:rPr>
+          <w:rFonts w:cstheme="minorHAnsi"/>
+        </w:rPr>
+        <w:t>major assumptions about</w:t>
+      </w:r>
+      <w:r>
+        <w:rPr>
+          <w:rFonts w:cstheme="minorHAnsi"/>
+        </w:rPr>
+        <w:t xml:space="preserve"> both</w:t>
+      </w:r>
+      <w:r>
+        <w:rPr>
+          <w:rFonts w:cstheme="minorHAnsi"/>
+        </w:rPr>
+        <w:t xml:space="preserve"> </w:t>
+      </w:r>
+      <w:r>
+        <w:rPr>
+          <w:rFonts w:cstheme="minorHAnsi"/>
+        </w:rPr>
+        <w:t xml:space="preserve">the </w:t>
+      </w:r>
+      <w:r>
+        <w:rPr>
+          <w:rFonts w:cstheme="minorHAnsi"/>
+        </w:rPr>
+        <w:t>solubility and ‘metastable equilibrium’</w:t>
+      </w:r>
+      <w:r>
+        <w:rPr>
+          <w:rFonts w:cstheme="minorHAnsi"/>
+        </w:rPr>
+        <w:t xml:space="preserve"> concentrations. </w:t>
+      </w:r>
+      <w:r>
+        <w:rPr>
+          <w:rFonts w:cstheme="minorHAnsi"/>
+        </w:rPr>
+        <w:t xml:space="preserve">The </w:t>
+      </w:r>
+      <w:r>
+        <w:rPr>
+          <w:rFonts w:cstheme="minorHAnsi"/>
+        </w:rPr>
+        <w:t xml:space="preserve">estimated </w:t>
+      </w:r>
+      <w:r>
+        <w:rPr>
+          <w:rFonts w:cstheme="minorHAnsi"/>
+        </w:rPr>
+        <w:t>concen</w:t>
+      </w:r>
+      <w:r>
+        <w:rPr>
+          <w:rFonts w:cstheme="minorHAnsi"/>
+        </w:rPr>
+        <w:t xml:space="preserve">tration </w:t>
+      </w:r>
+      <w:r>
+        <w:rPr>
+          <w:rFonts w:cstheme="minorHAnsi"/>
+        </w:rPr>
+        <w:t xml:space="preserve">of </w:t>
+      </w:r>
+      <w:r>
+        <w:rPr>
+          <w:rFonts w:cstheme="minorHAnsi"/>
+        </w:rPr>
+        <w:t>58</w:t>
+      </w:r>
+      <w:r>
+        <w:rPr>
+          <w:rFonts w:cstheme="minorHAnsi"/>
+        </w:rPr>
+        <w:t xml:space="preserve"> ppm H</w:t>
+      </w:r>
+      <w:r>
+        <w:rPr>
+          <w:rFonts w:cstheme="minorHAnsi"/>
+          <w:vertAlign w:val="subscript"/>
+        </w:rPr>
+        <w:t>2</w:t>
+      </w:r>
+      <w:r>
+        <w:rPr>
+          <w:rFonts w:cstheme="minorHAnsi"/>
+        </w:rPr>
+        <w:t xml:space="preserve">O </w:t>
+      </w:r>
+      <w:r>
+        <w:rPr>
+          <w:rFonts w:cstheme="minorHAnsi"/>
+        </w:rPr>
+        <w:t xml:space="preserve">on the edge of SC1-7 </w:t>
+      </w:r>
+      <w:r>
+        <w:rPr>
+          <w:rFonts w:cstheme="minorHAnsi"/>
+        </w:rPr>
+        <w:t xml:space="preserve">is </w:t>
+      </w:r>
+      <w:r>
+        <w:rPr>
+          <w:rFonts w:cstheme="minorHAnsi"/>
+        </w:rPr>
+        <w:t xml:space="preserve">much </w:t>
+      </w:r>
+      <w:r>
+        <w:rPr>
+          <w:rFonts w:cstheme="minorHAnsi"/>
+        </w:rPr>
+        <w:t>low</w:t>
+      </w:r>
+      <w:r>
+        <w:rPr>
+          <w:rFonts w:cstheme="minorHAnsi"/>
+        </w:rPr>
+        <w:t>er than</w:t>
+      </w:r>
+      <w:r>
+        <w:rPr>
+          <w:rFonts w:cstheme="minorHAnsi"/>
+        </w:rPr>
+        <w:t xml:space="preserve"> the e</w:t>
+      </w:r>
+      <w:r>
+        <w:rPr>
+          <w:rFonts w:cstheme="minorHAnsi"/>
+        </w:rPr>
+        <w:t xml:space="preserve">xpected </w:t>
+      </w:r>
+      <w:r>
+        <w:rPr>
+          <w:rFonts w:cstheme="minorHAnsi"/>
+        </w:rPr>
+        <w:t xml:space="preserve">final </w:t>
+      </w:r>
+      <w:r>
+        <w:rPr>
+          <w:rFonts w:cstheme="minorHAnsi"/>
+        </w:rPr>
+        <w:t>solubility of around 112</w:t>
+      </w:r>
+      <w:r>
+        <w:rPr>
+          <w:rFonts w:cstheme="minorHAnsi"/>
+        </w:rPr>
+        <w:t xml:space="preserve"> ppm H</w:t>
+      </w:r>
+      <w:r>
+        <w:rPr>
+          <w:rFonts w:cstheme="minorHAnsi"/>
+          <w:vertAlign w:val="subscript"/>
+        </w:rPr>
+        <w:t>2</w:t>
+      </w:r>
+      <w:r>
+        <w:rPr>
+          <w:rFonts w:cstheme="minorHAnsi"/>
+        </w:rPr>
+        <w:t xml:space="preserve">O </w:t>
       </w:r>
       <w:r>
         <w:rPr>
@@ -3868,12 +4342,7 @@
         <w:rPr>
           <w:rFonts w:cstheme="minorHAnsi"/>
         </w:rPr>
-        <w:instrText xml:space="preserve"> REF _Ref477446399 \h </w:instrText>
-      </w:r>
-      <w:r>
-        <w:rPr>
-          <w:rFonts w:cstheme="minorHAnsi"/>
-        </w:rPr>
+        <w:instrText xml:space="preserve"> ADDIN ZOTERO_ITEM CSL_CITATION {"citationID":"aoD7qkzB","properties":{"formattedCitation":"(Mosenfelder et al. 2006)","plainCitation":"(Mosenfelder et al. 2006)"},"citationItems":[{"id":833,"uris":["http://zotero.org/users/3117169/items/DGUI43FT"],"uri":["http://zotero.org/users/3117169/items/DGUI43FT"],"itemData":{"id":833,"type":"article-journal","title":"Hydrogen incorporation in olivine from 2-12 GPa","container-title":"American Mineralogist","page":"285-294","volume":"91","issue":"2-3","archive_location":"WOS:000235472000007","abstract":"We performed new experiments oil incorporation of hydrogen in olivine at high pressures (2-12 GPa) and temperatures (1000-1300 degrees C). OH concentrations were calculated using the Bell et al. (2003) calibration applied to principal-axis infrared absorption spectra synthesized from polarized measurements oil randomly oriented grains. Starting materials for the experiments included both fine-grained powders and larger single crystals. Hydrogen was incorporated during grain growth in the Former case and by volume diffusion in the latter. The spectra of Fe-bearing olivines exhibit similar structure regardless of the starting material, and are dominated by bands in the wavenumber range from about 3500 to 3650 cm(-1). We do not observe bands at 3525 and 3573 cm(-1), which are predominant in many natural olivines as well as olivines annealed in experiments at lower pressures, and are attributed to humite-related defects. Furthermore, bands between 3300 and 3400 cm(-1), attributed to high silica activity or high oxygen fugacity, Lire weak or non-existent. Our measurements indicate that OH solubility in Fe-bearing olivine is 2.5-4 times higher than that measured by Kohlstedt et al. (1996). Although this is largely due to the use of a new calibration in our study, correction of previous Values is not straightforward. In the pure Mg-system, in contrast to Fe-bearing olivine, order-of-magnitude apparent differences in OH solubility can be obtained using different experimental procedures. This raises questions about attainment of equilibrium in experimental studies of hydrogen incorporation ill nominally anhydrous minerals, particularly when crystals arc grown from a hydrous melt.","DOI":"10.2138/am.2006.1943","ISSN":"0003-004X","shortTitle":"Hydrogen incorporation in olivine from 2-12 GPa","journalAbbreviation":"Am. Miner.","language":"English","author":[{"family":"Mosenfelder","given":"J. L."},{"family":"Deligne","given":"N. I."},{"family":"Asimow","given":"P. D."},{"family":"Rossman","given":"G. R."}],"issued":{"date-parts":[["2006",2]]}}}],"schema":"https://github.com/citation-style-language/schema/raw/master/csl-citation.json"} </w:instrText>
       </w:r>
       <w:r>
         <w:rPr>
@@ -3882,13 +4351,10 @@
         <w:fldChar w:fldCharType="separate"/>
       </w:r>
       <w:r>
-        <w:t xml:space="preserve">Figure </w:t>
-      </w:r>
-      <w:r>
-        <w:rPr>
-          <w:noProof/>
-        </w:rPr>
-        <w:t>3</w:t>
+        <w:rPr>
+          <w:rFonts w:ascii="Calibri" w:hAnsi="Calibri"/>
+        </w:rPr>
+        <w:t>(Mosenfelder et al. 2006)</w:t>
       </w:r>
       <w:r>
         <w:rPr>
@@ -3900,19 +4366,43 @@
         <w:rPr>
           <w:rFonts w:cstheme="minorHAnsi"/>
         </w:rPr>
-        <w:t>C</w:t>
-      </w:r>
-      <w:r>
-        <w:rPr>
-          <w:rFonts w:cstheme="minorHAnsi"/>
-        </w:rPr>
-        <w:t xml:space="preserve">, the water </w:t>
-      </w:r>
-      <w:r>
-        <w:rPr>
-          <w:rFonts w:cstheme="minorHAnsi"/>
-        </w:rPr>
-        <w:t>concentration across hydrated SC1-2 is 15±1 ppm H</w:t>
+        <w:t>,</w:t>
+      </w:r>
+      <w:r>
+        <w:rPr>
+          <w:rFonts w:cstheme="minorHAnsi"/>
+        </w:rPr>
+        <w:t xml:space="preserve"> and</w:t>
+      </w:r>
+      <w:r>
+        <w:rPr>
+          <w:rFonts w:cstheme="minorHAnsi"/>
+        </w:rPr>
+        <w:t xml:space="preserve"> </w:t>
+      </w:r>
+      <w:r>
+        <w:rPr>
+          <w:rFonts w:cstheme="minorHAnsi"/>
+        </w:rPr>
+        <w:t>t</w:t>
+      </w:r>
+      <w:r>
+        <w:rPr>
+          <w:rFonts w:cstheme="minorHAnsi"/>
+        </w:rPr>
+        <w:t xml:space="preserve">he ‘metastable equilibrium’ concentration </w:t>
+      </w:r>
+      <w:r>
+        <w:rPr>
+          <w:rFonts w:cstheme="minorHAnsi"/>
+        </w:rPr>
+        <w:t>of 15±1</w:t>
+      </w:r>
+      <w:r>
+        <w:rPr>
+          <w:rFonts w:cstheme="minorHAnsi"/>
+        </w:rPr>
+        <w:t xml:space="preserve"> ppm H</w:t>
       </w:r>
       <w:r>
         <w:rPr>
@@ -3925,7 +4415,81 @@
         <w:rPr>
           <w:rFonts w:cstheme="minorHAnsi"/>
         </w:rPr>
-        <w:t>O.</w:t>
+        <w:t>O is much higher than the 0.4 ppm H</w:t>
+      </w:r>
+      <w:r>
+        <w:rPr>
+          <w:rFonts w:cstheme="minorHAnsi"/>
+          <w:vertAlign w:val="subscript"/>
+        </w:rPr>
+        <w:t>2</w:t>
+      </w:r>
+      <w:r>
+        <w:rPr>
+          <w:rFonts w:cstheme="minorHAnsi"/>
+        </w:rPr>
+        <w:t>O (7 H/10</w:t>
+      </w:r>
+      <w:r>
+        <w:rPr>
+          <w:rFonts w:cstheme="minorHAnsi"/>
+          <w:vertAlign w:val="superscript"/>
+        </w:rPr>
+        <w:t>6</w:t>
+      </w:r>
+      <w:r>
+        <w:rPr>
+          <w:rFonts w:cstheme="minorHAnsi"/>
+        </w:rPr>
+        <w:t xml:space="preserve">Si) </w:t>
+      </w:r>
+      <w:r>
+        <w:rPr>
+          <w:rFonts w:cstheme="minorHAnsi"/>
+        </w:rPr>
+        <w:t>reported</w:t>
+      </w:r>
+      <w:r>
+        <w:rPr>
+          <w:rFonts w:cstheme="minorHAnsi"/>
+        </w:rPr>
+        <w:t xml:space="preserve"> by </w:t>
+      </w:r>
+      <w:r>
+        <w:rPr>
+          <w:rFonts w:cstheme="minorHAnsi"/>
+        </w:rPr>
+        <w:fldChar w:fldCharType="begin"/>
+      </w:r>
+      <w:r>
+        <w:rPr>
+          <w:rFonts w:cstheme="minorHAnsi"/>
+        </w:rPr>
+        <w:instrText xml:space="preserve"> ADDIN ZOTERO_ITEM CSL_CITATION {"citationID":"2nadejcvgp","properties":{"custom":"Kohlstedt and Mackwell (1998)","formattedCitation":"Kohlstedt and Mackwell (1998)","plainCitation":"Kohlstedt and Mackwell (1998)"},"citationItems":[{"id":831,"uris":["http://zotero.org/users/3117169/items/DGCPHAR8"],"uri":["http://zotero.org/users/3117169/items/DGCPHAR8"],"itemData":{"id":831,"type":"article-journal","title":"Diffusion of hydrogen and intrinsic point defects in olivine","container-title":"Zeitschrift Fur Physikalische Chemie-International Journal of Research in Physical Chemistry &amp; Chemical Physics","page":"147-162","volume":"207","archive_location":"WOS:000076569300010","ISSN":"0942-9352","shortTitle":"Diffusion of hydrogen and intrinsic point defects in olivine","author":[{"family":"Kohlstedt","given":"D. L."},{"family":"Mackwell","given":"S. J."}],"issued":{"date-parts":[["1998"]]}}}],"schema":"https://github.com/citation-style-language/schema/raw/master/csl-citation.json"} </w:instrText>
+      </w:r>
+      <w:r>
+        <w:rPr>
+          <w:rFonts w:cstheme="minorHAnsi"/>
+        </w:rPr>
+        <w:fldChar w:fldCharType="separate"/>
+      </w:r>
+      <w:r>
+        <w:rPr>
+          <w:rFonts w:ascii="Calibri" w:hAnsi="Calibri"/>
+        </w:rPr>
+        <w:t>Kohlstedt and Mackwell (1998)</w:t>
+      </w:r>
+      <w:r>
+        <w:rPr>
+          <w:rFonts w:cstheme="minorHAnsi"/>
+        </w:rPr>
+        <w:fldChar w:fldCharType="end"/>
+      </w:r>
+      <w:r>
+        <w:rPr>
+          <w:rFonts w:cstheme="minorHAnsi"/>
+        </w:rPr>
+        <w:t>.</w:t>
       </w:r>
       <w:r>
         <w:rPr>
@@ -3937,104 +4501,13 @@
         <w:rPr>
           <w:rFonts w:cstheme="minorHAnsi"/>
         </w:rPr>
-        <w:t xml:space="preserve">Although there is a small increase in area around the [tri] peaks, </w:t>
-      </w:r>
-      <w:r>
-        <w:rPr>
-          <w:rFonts w:cstheme="minorHAnsi"/>
-        </w:rPr>
-        <w:t>the large majority</w:t>
-      </w:r>
-      <w:r>
-        <w:rPr>
-          <w:rFonts w:cstheme="minorHAnsi"/>
-        </w:rPr>
-        <w:t xml:space="preserve"> of the hydrogen in the hydrated SC1-2 is</w:t>
-      </w:r>
-      <w:r>
-        <w:rPr>
-          <w:rFonts w:cstheme="minorHAnsi"/>
-        </w:rPr>
-        <w:t xml:space="preserve"> incorporated as [Ti] and [Si], and these profiles are also homogeneous.</w:t>
-      </w:r>
-    </w:p>
-    <w:p>
-      <w:pPr>
-        <w:rPr>
-          <w:rFonts w:cstheme="minorHAnsi"/>
-        </w:rPr>
-      </w:pPr>
-      <w:r>
-        <w:rPr>
-          <w:rFonts w:cstheme="minorHAnsi"/>
-        </w:rPr>
-        <w:t>In contrast, h</w:t>
-      </w:r>
-      <w:r>
-        <w:rPr>
-          <w:rFonts w:cstheme="minorHAnsi"/>
-        </w:rPr>
-        <w:t xml:space="preserve">ydrogen zonation in SC1-7 is </w:t>
-      </w:r>
-      <w:r>
-        <w:rPr>
-          <w:rFonts w:cstheme="minorHAnsi"/>
-        </w:rPr>
-        <w:t xml:space="preserve">clearly observed, with </w:t>
-      </w:r>
-      <w:r>
-        <w:rPr>
-          <w:rFonts w:cstheme="minorHAnsi"/>
-        </w:rPr>
-        <w:t>water concentrations of</w:t>
-      </w:r>
-      <w:r>
-        <w:rPr>
-          <w:rFonts w:cstheme="minorHAnsi"/>
-        </w:rPr>
-        <w:t xml:space="preserve"> 38±7 ppm H</w:t>
-      </w:r>
-      <w:r>
-        <w:rPr>
-          <w:rFonts w:cstheme="minorHAnsi"/>
-          <w:vertAlign w:val="subscript"/>
-        </w:rPr>
-        <w:t>2</w:t>
-      </w:r>
-      <w:r>
-        <w:rPr>
-          <w:rFonts w:cstheme="minorHAnsi"/>
-        </w:rPr>
-        <w:t>O</w:t>
-      </w:r>
-      <w:r>
-        <w:rPr>
-          <w:rFonts w:cstheme="minorHAnsi"/>
-        </w:rPr>
-        <w:t xml:space="preserve"> using the quadratic </w:t>
-      </w:r>
-      <w:r>
-        <w:rPr>
-          <w:rFonts w:cstheme="minorHAnsi"/>
-        </w:rPr>
-        <w:t xml:space="preserve">baseline shown in </w:t>
-      </w:r>
-      <w:r>
-        <w:rPr>
-          <w:rFonts w:cstheme="minorHAnsi"/>
-        </w:rPr>
         <w:fldChar w:fldCharType="begin"/>
       </w:r>
       <w:r>
         <w:rPr>
           <w:rFonts w:cstheme="minorHAnsi"/>
         </w:rPr>
-        <w:instrText xml:space="preserve"> REF _Ref477446399 \h </w:instrText>
-      </w:r>
-      <w:r>
-        <w:rPr>
-          <w:rFonts w:cstheme="minorHAnsi"/>
-        </w:rPr>
+        <w:instrText xml:space="preserve"> ADDIN ZOTERO_ITEM CSL_CITATION {"citationID":"MTtj9XLC","properties":{"custom":"Kohlstedt and Mackwell (1998)","formattedCitation":"Kohlstedt and Mackwell (1998)","plainCitation":"Kohlstedt and Mackwell (1998)"},"citationItems":[{"id":831,"uris":["http://zotero.org/users/3117169/items/DGCPHAR8"],"uri":["http://zotero.org/users/3117169/items/DGCPHAR8"],"itemData":{"id":831,"type":"article-journal","title":"Diffusion of hydrogen and intrinsic point defects in olivine","container-title":"Zeitschrift Fur Physikalische Chemie-International Journal of Research in Physical Chemistry &amp; Chemical Physics","page":"147-162","volume":"207","archive_location":"WOS:000076569300010","ISSN":"0942-9352","shortTitle":"Diffusion of hydrogen and intrinsic point defects in olivine","author":[{"family":"Kohlstedt","given":"D. L."},{"family":"Mackwell","given":"S. J."}],"issued":{"date-parts":[["1998"]]}}}],"schema":"https://github.com/citation-style-language/schema/raw/master/csl-citation.json"} </w:instrText>
       </w:r>
       <w:r>
         <w:rPr>
@@ -4043,13 +4516,10 @@
         <w:fldChar w:fldCharType="separate"/>
       </w:r>
       <w:r>
-        <w:t xml:space="preserve">Figure </w:t>
-      </w:r>
-      <w:r>
-        <w:rPr>
-          <w:noProof/>
-        </w:rPr>
-        <w:t>3</w:t>
+        <w:rPr>
+          <w:rFonts w:ascii="Calibri" w:hAnsi="Calibri"/>
+        </w:rPr>
+        <w:t>Kohlstedt and Mackwell (1998)</w:t>
       </w:r>
       <w:r>
         <w:rPr>
@@ -4061,524 +4531,7 @@
         <w:rPr>
           <w:rFonts w:cstheme="minorHAnsi"/>
         </w:rPr>
-        <w:t>B</w:t>
-      </w:r>
-      <w:r>
-        <w:rPr>
-          <w:rFonts w:cstheme="minorHAnsi"/>
-        </w:rPr>
-        <w:t>. The</w:t>
-      </w:r>
-      <w:r>
-        <w:rPr>
-          <w:rFonts w:cstheme="minorHAnsi"/>
-        </w:rPr>
-        <w:t xml:space="preserve"> variations </w:t>
-      </w:r>
-      <w:r>
-        <w:rPr>
-          <w:rFonts w:cstheme="minorHAnsi"/>
-        </w:rPr>
-        <w:t xml:space="preserve">in concentration </w:t>
-      </w:r>
-      <w:r>
-        <w:rPr>
-          <w:rFonts w:cstheme="minorHAnsi"/>
-        </w:rPr>
-        <w:t xml:space="preserve">are most apparent </w:t>
-      </w:r>
-      <w:r>
-        <w:rPr>
-          <w:rFonts w:cstheme="minorHAnsi"/>
-        </w:rPr>
-        <w:t>|| [001],</w:t>
-      </w:r>
-      <w:r>
-        <w:rPr>
-          <w:rFonts w:cstheme="minorHAnsi"/>
-        </w:rPr>
-        <w:t xml:space="preserve"> </w:t>
-      </w:r>
-      <w:r>
-        <w:rPr>
-          <w:rFonts w:cstheme="minorHAnsi"/>
-        </w:rPr>
-        <w:t xml:space="preserve">consistent with previously </w:t>
-      </w:r>
-      <w:r>
-        <w:rPr>
-          <w:rFonts w:cstheme="minorHAnsi"/>
-        </w:rPr>
-        <w:t>work</w:t>
-      </w:r>
-      <w:r>
-        <w:rPr>
-          <w:rFonts w:cstheme="minorHAnsi"/>
-        </w:rPr>
-        <w:t xml:space="preserve"> </w:t>
-      </w:r>
-      <w:r>
-        <w:rPr>
-          <w:rFonts w:cstheme="minorHAnsi"/>
-        </w:rPr>
-        <w:t>showing c as fast direction during proton-vacancy mechanism diffusion</w:t>
-      </w:r>
-      <w:r>
-        <w:rPr>
-          <w:rFonts w:cstheme="minorHAnsi"/>
-        </w:rPr>
-        <w:t xml:space="preserve"> </w:t>
-      </w:r>
-      <w:r>
-        <w:rPr>
-          <w:rFonts w:cstheme="minorHAnsi"/>
-        </w:rPr>
-        <w:fldChar w:fldCharType="begin"/>
-      </w:r>
-      <w:r>
-        <w:rPr>
-          <w:rFonts w:cstheme="minorHAnsi"/>
-        </w:rPr>
-        <w:instrText xml:space="preserve"> ADDIN ZOTERO_ITEM CSL_CITATION {"citationID":"4SAI99Vr","properties":{"formattedCitation":"(Kohlstedt and Mackwell 1998; Demouchy and Mackwell 2006)","plainCitation":"(Kohlstedt and Mackwell 1998; Demouchy and Mackwell 2006)"},"citationItems":[{"id":831,"uris":["http://zotero.org/users/3117169/items/DGCPHAR8"],"uri":["http://zotero.org/users/3117169/items/DGCPHAR8"],"itemData":{"id":831,"type":"article-journal","title":"Diffusion of hydrogen and intrinsic point defects in olivine","container-title":"Zeitschrift Fur Physikalische Chemie-International Journal of Research in Physical Chemistry &amp; Chemical Physics","page":"147-162","volume":"207","archive_location":"WOS:000076569300010","ISSN":"0942-9352","shortTitle":"Diffusion of hydrogen and intrinsic point defects in olivine","author":[{"family":"Kohlstedt","given":"D. L."},{"family":"Mackwell","given":"S. J."}],"issued":{"date-parts":[["1998"]]}},"label":"page"},{"id":593,"uris":["http://zotero.org/users/3117169/items/8NQVB3JH"],"uri":["http://zotero.org/users/3117169/items/8NQVB3JH"],"itemData":{"id":593,"type":"article-journal","title":"Mechanisms of hydrogen incorporation and diffusion in iron-bearing olivine","container-title":"Physics and Chemistry of Minerals","page":"347-355","volume":"33","issue":"5","archive_location":"WOS:000240439000005","abstract":"The incorporation and diffusion of hydrogen in San Carlos olivine (Fo(90)) single crystals were studied by performing experiments under hydrothermal conditions. The experiments were carried out either at 1.5 GPa, 1,000 degrees C for 1.5 h in a piston cylinder apparatus or at 0.2 GPa, 900 degrees C for 1 or 20 h in a cold-seal vessel. The oxygen fugacity was buffered using Ni-NiO, and the silica activity was buffered by adding San Carlos orthopyroxene powders. Polarized Fourier transform infrared (FTIR) spectroscopy was utilized to quantify the hydroxyl distributions in the samples after the experiments. The resulting infrared spectra reproduce the features of FTIR spectra that are observed in olivine from common mantle peridotite xenoliths. The hydrogen concentration at the edges of the hydrogenated olivine crystals corresponds to concentration levels calculated from published water solubility laws. Hydrogen diffusivities were determined for the three crystallographic axes from profiles of water content as a function of position. The chemical diffusion coefficients are comparable to those previously reported for natural iron-bearing olivine. At high temperature, hydrogenation is dominated by coupled diffusion of protons and octahedrally coordinated metal vacancies (V(Me)\"), where the vacancy diffusion rate limits the process. From the experimental data, we determined the following diffusion laws (diffusivity in m(2) s(-1), activation energies in kJ mol(-1)): D(VMe[100],[010]) = 10(-4.5 +/- 4.1) exp[-(204 +/- 94)/RT] for diffusion along [100] and [010]; D(VMe[001]) = 10(-1.4 +/- 0.5) exp[-(258 +/- 11)/RT] for diffusion along [001]. These diffusion rates are fast enough to modify significantly water contents within olivine grains in xenoliths ascending from the mantle.","DOI":"10.1007/s00269-006-0081-2","ISSN":"0342-1791","shortTitle":"Mechanisms of hydrogen incorporation and diffusion in iron-bearing olivine","author":[{"family":"Demouchy","given":"S."},{"family":"Mackwell","given":"S."}],"issued":{"date-parts":[["2006",8]]}},"label":"page"}],"schema":"https://github.com/citation-style-language/schema/raw/master/csl-citation.json"} </w:instrText>
-      </w:r>
-      <w:r>
-        <w:rPr>
-          <w:rFonts w:cstheme="minorHAnsi"/>
-        </w:rPr>
-        <w:fldChar w:fldCharType="separate"/>
-      </w:r>
-      <w:r>
-        <w:rPr>
-          <w:rFonts w:ascii="Calibri" w:hAnsi="Calibri"/>
-        </w:rPr>
-        <w:t>(Kohlstedt and Mackwell 1998; Demouchy and Mackwell 2006)</w:t>
-      </w:r>
-      <w:r>
-        <w:rPr>
-          <w:rFonts w:cstheme="minorHAnsi"/>
-        </w:rPr>
-        <w:fldChar w:fldCharType="end"/>
-      </w:r>
-      <w:r>
-        <w:rPr>
-          <w:rFonts w:cstheme="minorHAnsi"/>
-        </w:rPr>
-        <w:t>.</w:t>
-      </w:r>
-      <w:r>
-        <w:rPr>
-          <w:rFonts w:cstheme="minorHAnsi"/>
-        </w:rPr>
-        <w:t xml:space="preserve"> </w:t>
-      </w:r>
-    </w:p>
-    <w:p>
-      <w:pPr>
-        <w:rPr>
-          <w:rFonts w:cstheme="minorHAnsi"/>
-        </w:rPr>
-      </w:pPr>
-      <w:r>
-        <w:rPr>
-          <w:rFonts w:cstheme="minorHAnsi"/>
-        </w:rPr>
-        <w:t>Quantifying the</w:t>
-      </w:r>
-      <w:r>
-        <w:rPr>
-          <w:rFonts w:cstheme="minorHAnsi"/>
-        </w:rPr>
-        <w:t xml:space="preserve"> </w:t>
-      </w:r>
-      <w:r>
-        <w:rPr>
-          <w:rFonts w:cstheme="minorHAnsi"/>
-        </w:rPr>
-        <w:t xml:space="preserve">diffusivities </w:t>
-      </w:r>
-      <w:r>
-        <w:rPr>
-          <w:rFonts w:cstheme="minorHAnsi"/>
-        </w:rPr>
-        <w:t xml:space="preserve">is SC1-7 </w:t>
-      </w:r>
-      <w:r>
-        <w:rPr>
-          <w:rFonts w:cstheme="minorHAnsi"/>
-        </w:rPr>
-        <w:t xml:space="preserve">requires </w:t>
-      </w:r>
-      <w:r>
-        <w:rPr>
-          <w:rFonts w:cstheme="minorHAnsi"/>
-        </w:rPr>
-        <w:t>major assumptions about</w:t>
-      </w:r>
-      <w:r>
-        <w:rPr>
-          <w:rFonts w:cstheme="minorHAnsi"/>
-        </w:rPr>
-        <w:t xml:space="preserve"> both</w:t>
-      </w:r>
-      <w:r>
-        <w:rPr>
-          <w:rFonts w:cstheme="minorHAnsi"/>
-        </w:rPr>
-        <w:t xml:space="preserve"> </w:t>
-      </w:r>
-      <w:r>
-        <w:rPr>
-          <w:rFonts w:cstheme="minorHAnsi"/>
-        </w:rPr>
-        <w:t xml:space="preserve">the </w:t>
-      </w:r>
-      <w:r>
-        <w:rPr>
-          <w:rFonts w:cstheme="minorHAnsi"/>
-        </w:rPr>
-        <w:t>solubility and ‘metastable equilibrium’</w:t>
-      </w:r>
-      <w:r>
-        <w:rPr>
-          <w:rFonts w:cstheme="minorHAnsi"/>
-        </w:rPr>
-        <w:t xml:space="preserve"> concentrations. </w:t>
-      </w:r>
-      <w:r>
-        <w:rPr>
-          <w:rFonts w:cstheme="minorHAnsi"/>
-        </w:rPr>
-        <w:t xml:space="preserve">The </w:t>
-      </w:r>
-      <w:r>
-        <w:rPr>
-          <w:rFonts w:cstheme="minorHAnsi"/>
-        </w:rPr>
-        <w:t xml:space="preserve">estimated </w:t>
-      </w:r>
-      <w:r>
-        <w:rPr>
-          <w:rFonts w:cstheme="minorHAnsi"/>
-        </w:rPr>
-        <w:t>concen</w:t>
-      </w:r>
-      <w:r>
-        <w:rPr>
-          <w:rFonts w:cstheme="minorHAnsi"/>
-        </w:rPr>
-        <w:t xml:space="preserve">tration </w:t>
-      </w:r>
-      <w:r>
-        <w:rPr>
-          <w:rFonts w:cstheme="minorHAnsi"/>
-        </w:rPr>
-        <w:t xml:space="preserve">of </w:t>
-      </w:r>
-      <w:r>
-        <w:rPr>
-          <w:rFonts w:cstheme="minorHAnsi"/>
-        </w:rPr>
-        <w:t>58</w:t>
-      </w:r>
-      <w:r>
-        <w:rPr>
-          <w:rFonts w:cstheme="minorHAnsi"/>
-        </w:rPr>
-        <w:t xml:space="preserve"> ppm H</w:t>
-      </w:r>
-      <w:r>
-        <w:rPr>
-          <w:rFonts w:cstheme="minorHAnsi"/>
-          <w:vertAlign w:val="subscript"/>
-        </w:rPr>
-        <w:t>2</w:t>
-      </w:r>
-      <w:r>
-        <w:rPr>
-          <w:rFonts w:cstheme="minorHAnsi"/>
-        </w:rPr>
-        <w:t xml:space="preserve">O </w:t>
-      </w:r>
-      <w:r>
-        <w:rPr>
-          <w:rFonts w:cstheme="minorHAnsi"/>
-        </w:rPr>
-        <w:t xml:space="preserve">on the edge of SC1-7 </w:t>
-      </w:r>
-      <w:r>
-        <w:rPr>
-          <w:rFonts w:cstheme="minorHAnsi"/>
-        </w:rPr>
-        <w:t xml:space="preserve">is </w:t>
-      </w:r>
-      <w:r>
-        <w:rPr>
-          <w:rFonts w:cstheme="minorHAnsi"/>
-        </w:rPr>
-        <w:t xml:space="preserve">much </w:t>
-      </w:r>
-      <w:r>
-        <w:rPr>
-          <w:rFonts w:cstheme="minorHAnsi"/>
-        </w:rPr>
-        <w:t>low</w:t>
-      </w:r>
-      <w:r>
-        <w:rPr>
-          <w:rFonts w:cstheme="minorHAnsi"/>
-        </w:rPr>
-        <w:t>er than</w:t>
-      </w:r>
-      <w:r>
-        <w:rPr>
-          <w:rFonts w:cstheme="minorHAnsi"/>
-        </w:rPr>
-        <w:t xml:space="preserve"> the e</w:t>
-      </w:r>
-      <w:r>
-        <w:rPr>
-          <w:rFonts w:cstheme="minorHAnsi"/>
-        </w:rPr>
-        <w:t xml:space="preserve">xpected </w:t>
-      </w:r>
-      <w:r>
-        <w:rPr>
-          <w:rFonts w:cstheme="minorHAnsi"/>
-        </w:rPr>
-        <w:t xml:space="preserve">final </w:t>
-      </w:r>
-      <w:r>
-        <w:rPr>
-          <w:rFonts w:cstheme="minorHAnsi"/>
-        </w:rPr>
-        <w:t>solubility of around 112</w:t>
-      </w:r>
-      <w:r>
-        <w:rPr>
-          <w:rFonts w:cstheme="minorHAnsi"/>
-        </w:rPr>
-        <w:t xml:space="preserve"> ppm H</w:t>
-      </w:r>
-      <w:r>
-        <w:rPr>
-          <w:rFonts w:cstheme="minorHAnsi"/>
-          <w:vertAlign w:val="subscript"/>
-        </w:rPr>
-        <w:t>2</w:t>
-      </w:r>
-      <w:r>
-        <w:rPr>
-          <w:rFonts w:cstheme="minorHAnsi"/>
-        </w:rPr>
-        <w:t xml:space="preserve">O </w:t>
-      </w:r>
-      <w:r>
-        <w:rPr>
-          <w:rFonts w:cstheme="minorHAnsi"/>
-        </w:rPr>
-        <w:fldChar w:fldCharType="begin"/>
-      </w:r>
-      <w:r>
-        <w:rPr>
-          <w:rFonts w:cstheme="minorHAnsi"/>
-        </w:rPr>
-        <w:instrText xml:space="preserve"> ADDIN ZOTERO_ITEM CSL_CITATION {"citationID":"aoD7qkzB","properties":{"formattedCitation":"(Mosenfelder et al. 2006)","plainCitation":"(Mosenfelder et al. 2006)"},"citationItems":[{"id":833,"uris":["http://zotero.org/users/3117169/items/DGUI43FT"],"uri":["http://zotero.org/users/3117169/items/DGUI43FT"],"itemData":{"id":833,"type":"article-journal","title":"Hydrogen incorporation in olivine from 2-12 GPa","container-title":"American Mineralogist","page":"285-294","volume":"91","issue":"2-3","archive_location":"WOS:000235472000007","abstract":"We performed new experiments oil incorporation of hydrogen in olivine at high pressures (2-12 GPa) and temperatures (1000-1300 degrees C). OH concentrations were calculated using the Bell et al. (2003) calibration applied to principal-axis infrared absorption spectra synthesized from polarized measurements oil randomly oriented grains. Starting materials for the experiments included both fine-grained powders and larger single crystals. Hydrogen was incorporated during grain growth in the Former case and by volume diffusion in the latter. The spectra of Fe-bearing olivines exhibit similar structure regardless of the starting material, and are dominated by bands in the wavenumber range from about 3500 to 3650 cm(-1). We do not observe bands at 3525 and 3573 cm(-1), which are predominant in many natural olivines as well as olivines annealed in experiments at lower pressures, and are attributed to humite-related defects. Furthermore, bands between 3300 and 3400 cm(-1), attributed to high silica activity or high oxygen fugacity, Lire weak or non-existent. Our measurements indicate that OH solubility in Fe-bearing olivine is 2.5-4 times higher than that measured by Kohlstedt et al. (1996). Although this is largely due to the use of a new calibration in our study, correction of previous Values is not straightforward. In the pure Mg-system, in contrast to Fe-bearing olivine, order-of-magnitude apparent differences in OH solubility can be obtained using different experimental procedures. This raises questions about attainment of equilibrium in experimental studies of hydrogen incorporation ill nominally anhydrous minerals, particularly when crystals arc grown from a hydrous melt.","DOI":"10.2138/am.2006.1943","ISSN":"0003-004X","shortTitle":"Hydrogen incorporation in olivine from 2-12 GPa","journalAbbreviation":"Am. Miner.","language":"English","author":[{"family":"Mosenfelder","given":"J. L."},{"family":"Deligne","given":"N. I."},{"family":"Asimow","given":"P. D."},{"family":"Rossman","given":"G. R."}],"issued":{"date-parts":[["2006",2]]}}}],"schema":"https://github.com/citation-style-language/schema/raw/master/csl-citation.json"} </w:instrText>
-      </w:r>
-      <w:r>
-        <w:rPr>
-          <w:rFonts w:cstheme="minorHAnsi"/>
-        </w:rPr>
-        <w:fldChar w:fldCharType="separate"/>
-      </w:r>
-      <w:r>
-        <w:rPr>
-          <w:rFonts w:ascii="Calibri" w:hAnsi="Calibri"/>
-        </w:rPr>
-        <w:t>(Mosenfelder et al. 2006)</w:t>
-      </w:r>
-      <w:r>
-        <w:rPr>
-          <w:rFonts w:cstheme="minorHAnsi"/>
-        </w:rPr>
-        <w:fldChar w:fldCharType="end"/>
-      </w:r>
-      <w:r>
-        <w:rPr>
-          <w:rFonts w:cstheme="minorHAnsi"/>
-        </w:rPr>
-        <w:t>,</w:t>
-      </w:r>
-      <w:r>
-        <w:rPr>
-          <w:rFonts w:cstheme="minorHAnsi"/>
-        </w:rPr>
-        <w:t xml:space="preserve"> and</w:t>
-      </w:r>
-      <w:r>
-        <w:rPr>
-          <w:rFonts w:cstheme="minorHAnsi"/>
-        </w:rPr>
-        <w:t xml:space="preserve"> </w:t>
-      </w:r>
-      <w:r>
-        <w:rPr>
-          <w:rFonts w:cstheme="minorHAnsi"/>
-        </w:rPr>
-        <w:t>t</w:t>
-      </w:r>
-      <w:r>
-        <w:rPr>
-          <w:rFonts w:cstheme="minorHAnsi"/>
-        </w:rPr>
-        <w:t xml:space="preserve">he ‘metastable equilibrium’ concentration </w:t>
-      </w:r>
-      <w:r>
-        <w:rPr>
-          <w:rFonts w:cstheme="minorHAnsi"/>
-        </w:rPr>
-        <w:t>of 15±1</w:t>
-      </w:r>
-      <w:r>
-        <w:rPr>
-          <w:rFonts w:cstheme="minorHAnsi"/>
-        </w:rPr>
-        <w:t xml:space="preserve"> ppm H</w:t>
-      </w:r>
-      <w:r>
-        <w:rPr>
-          <w:rFonts w:cstheme="minorHAnsi"/>
-          <w:vertAlign w:val="subscript"/>
-        </w:rPr>
-        <w:t>2</w:t>
-      </w:r>
-      <w:r>
-        <w:rPr>
-          <w:rFonts w:cstheme="minorHAnsi"/>
-        </w:rPr>
-        <w:t>O is much higher than the 0.4 ppm H</w:t>
-      </w:r>
-      <w:r>
-        <w:rPr>
-          <w:rFonts w:cstheme="minorHAnsi"/>
-          <w:vertAlign w:val="subscript"/>
-        </w:rPr>
-        <w:t>2</w:t>
-      </w:r>
-      <w:r>
-        <w:rPr>
-          <w:rFonts w:cstheme="minorHAnsi"/>
-        </w:rPr>
-        <w:t>O (7 H/10</w:t>
-      </w:r>
-      <w:r>
-        <w:rPr>
-          <w:rFonts w:cstheme="minorHAnsi"/>
-          <w:vertAlign w:val="superscript"/>
-        </w:rPr>
-        <w:t>6</w:t>
-      </w:r>
-      <w:r>
-        <w:rPr>
-          <w:rFonts w:cstheme="minorHAnsi"/>
-        </w:rPr>
-        <w:t xml:space="preserve">Si) </w:t>
-      </w:r>
-      <w:r>
-        <w:rPr>
-          <w:rFonts w:cstheme="minorHAnsi"/>
-        </w:rPr>
-        <w:t>reported</w:t>
-      </w:r>
-      <w:r>
-        <w:rPr>
-          <w:rFonts w:cstheme="minorHAnsi"/>
-        </w:rPr>
-        <w:t xml:space="preserve"> by </w:t>
-      </w:r>
-      <w:r>
-        <w:rPr>
-          <w:rFonts w:cstheme="minorHAnsi"/>
-        </w:rPr>
-        <w:fldChar w:fldCharType="begin"/>
-      </w:r>
-      <w:r>
-        <w:rPr>
-          <w:rFonts w:cstheme="minorHAnsi"/>
-        </w:rPr>
-        <w:instrText xml:space="preserve"> ADDIN ZOTERO_ITEM CSL_CITATION {"citationID":"2nadejcvgp","properties":{"custom":"Kohlstedt and Mackwell (1998)","formattedCitation":"Kohlstedt and Mackwell (1998)","plainCitation":"Kohlstedt and Mackwell (1998)"},"citationItems":[{"id":831,"uris":["http://zotero.org/users/3117169/items/DGCPHAR8"],"uri":["http://zotero.org/users/3117169/items/DGCPHAR8"],"itemData":{"id":831,"type":"article-journal","title":"Diffusion of hydrogen and intrinsic point defects in olivine","container-title":"Zeitschrift Fur Physikalische Chemie-International Journal of Research in Physical Chemistry &amp; Chemical Physics","page":"147-162","volume":"207","archive_location":"WOS:000076569300010","ISSN":"0942-9352","shortTitle":"Diffusion of hydrogen and intrinsic point defects in olivine","author":[{"family":"Kohlstedt","given":"D. L."},{"family":"Mackwell","given":"S. J."}],"issued":{"date-parts":[["1998"]]}}}],"schema":"https://github.com/citation-style-language/schema/raw/master/csl-citation.json"} </w:instrText>
-      </w:r>
-      <w:r>
-        <w:rPr>
-          <w:rFonts w:cstheme="minorHAnsi"/>
-        </w:rPr>
-        <w:fldChar w:fldCharType="separate"/>
-      </w:r>
-      <w:r>
-        <w:rPr>
-          <w:rFonts w:ascii="Calibri" w:hAnsi="Calibri"/>
-        </w:rPr>
-        <w:t>Kohlstedt and Mackwell (1998)</w:t>
-      </w:r>
-      <w:r>
-        <w:rPr>
-          <w:rFonts w:cstheme="minorHAnsi"/>
-        </w:rPr>
-        <w:fldChar w:fldCharType="end"/>
-      </w:r>
-      <w:r>
-        <w:rPr>
-          <w:rFonts w:cstheme="minorHAnsi"/>
-        </w:rPr>
-        <w:t>.</w:t>
-      </w:r>
-      <w:r>
-        <w:rPr>
-          <w:rFonts w:cstheme="minorHAnsi"/>
-        </w:rPr>
-        <w:t xml:space="preserve"> </w:t>
-      </w:r>
-      <w:r>
-        <w:rPr>
-          <w:rFonts w:cstheme="minorHAnsi"/>
-        </w:rPr>
-        <w:fldChar w:fldCharType="begin"/>
-      </w:r>
-      <w:r>
-        <w:rPr>
-          <w:rFonts w:cstheme="minorHAnsi"/>
-        </w:rPr>
-        <w:instrText xml:space="preserve"> ADDIN ZOTERO_ITEM CSL_CITATION {"citationID":"MTtj9XLC","properties":{"custom":"Kohlstedt and Mackwell (1998)","formattedCitation":"Kohlstedt and Mackwell (1998)","plainCitation":"Kohlstedt and Mackwell (1998)"},"citationItems":[{"id":831,"uris":["http://zotero.org/users/3117169/items/DGCPHAR8"],"uri":["http://zotero.org/users/3117169/items/DGCPHAR8"],"itemData":{"id":831,"type":"article-journal","title":"Diffusion of hydrogen and intrinsic point defects in olivine","container-title":"Zeitschrift Fur Physikalische Chemie-International Journal of Research in Physical Chemistry &amp; Chemical Physics","page":"147-162","volume":"207","archive_location":"WOS:000076569300010","ISSN":"0942-9352","shortTitle":"Diffusion of hydrogen and intrinsic point defects in olivine","author":[{"family":"Kohlstedt","given":"D. L."},{"family":"Mackwell","given":"S. J."}],"issued":{"date-parts":[["1998"]]}}}],"schema":"https://github.com/citation-style-language/schema/raw/master/csl-citation.json"} </w:instrText>
-      </w:r>
-      <w:r>
-        <w:rPr>
-          <w:rFonts w:cstheme="minorHAnsi"/>
-        </w:rPr>
-        <w:fldChar w:fldCharType="separate"/>
-      </w:r>
-      <w:r>
-        <w:rPr>
-          <w:rFonts w:ascii="Calibri" w:hAnsi="Calibri"/>
-        </w:rPr>
-        <w:t>Kohlstedt and Mackwell (1998)</w:t>
-      </w:r>
-      <w:r>
-        <w:rPr>
-          <w:rFonts w:cstheme="minorHAnsi"/>
-        </w:rPr>
-        <w:fldChar w:fldCharType="end"/>
-      </w:r>
-      <w:r>
-        <w:rPr>
-          <w:rFonts w:cstheme="minorHAnsi"/>
-        </w:rPr>
-        <w:t xml:space="preserve"> also report a </w:t>
-      </w:r>
-      <w:r>
-        <w:rPr>
-          <w:rFonts w:cstheme="minorHAnsi"/>
-        </w:rPr>
-        <w:lastRenderedPageBreak/>
-        <w:t>final concentration of only 3 ppm H</w:t>
+        <w:t xml:space="preserve"> also report a final concentration of only 3 ppm H</w:t>
       </w:r>
       <w:r>
         <w:rPr>
@@ -5485,6 +5438,7 @@
         <w:rPr>
           <w:noProof/>
         </w:rPr>
+        <w:lastRenderedPageBreak/>
         <w:drawing>
           <wp:inline distT="0" distB="0" distL="0" distR="0" wp14:anchorId="34D09B67" wp14:editId="0CF94E3A">
             <wp:extent cx="5943600" cy="3657600"/>
@@ -5532,7 +5486,7 @@
       <w:pPr>
         <w:pStyle w:val="Caption"/>
       </w:pPr>
-      <w:bookmarkStart w:id="3" w:name="_Ref477446399"/>
+      <w:bookmarkStart w:id="4" w:name="_Ref477446399"/>
       <w:r>
         <w:t xml:space="preserve">Figure </w:t>
       </w:r>
@@ -5544,7 +5498,7 @@
           <w:t>3</w:t>
         </w:r>
       </w:fldSimple>
-      <w:bookmarkEnd w:id="3"/>
+      <w:bookmarkEnd w:id="4"/>
       <w:r>
         <w:t xml:space="preserve">. </w:t>
       </w:r>
@@ -5603,7 +5557,6 @@
         <w:t xml:space="preserve"> </w:t>
       </w:r>
       <w:r>
-        <w:lastRenderedPageBreak/>
         <w:t xml:space="preserve">quadratic </w:t>
       </w:r>
       <w:r>
@@ -5656,8 +5609,8 @@
           <w:noProof/>
         </w:rPr>
         <w:drawing>
-          <wp:inline distT="0" distB="0" distL="0" distR="0" wp14:anchorId="398AD296" wp14:editId="79CD6591">
-            <wp:extent cx="5943600" cy="6400800"/>
+          <wp:inline distT="0" distB="0" distL="0" distR="0" wp14:anchorId="398AD296" wp14:editId="1C495D19">
+            <wp:extent cx="5486400" cy="5907024"/>
             <wp:effectExtent l="0" t="0" r="0" b="0"/>
             <wp:docPr id="9" name="Picture 9"/>
             <wp:cNvGraphicFramePr>
@@ -5685,7 +5638,7 @@
                   <pic:spPr>
                     <a:xfrm>
                       <a:off x="0" y="0"/>
-                      <a:ext cx="5943600" cy="6400800"/>
+                      <a:ext cx="5486400" cy="5907024"/>
                     </a:xfrm>
                     <a:prstGeom prst="rect">
                       <a:avLst/>
@@ -5702,7 +5655,7 @@
       <w:pPr>
         <w:pStyle w:val="Caption"/>
       </w:pPr>
-      <w:bookmarkStart w:id="4" w:name="_Ref481414335"/>
+      <w:bookmarkStart w:id="5" w:name="_Ref481414335"/>
       <w:r>
         <w:t xml:space="preserve">Figure </w:t>
       </w:r>
@@ -5714,7 +5667,7 @@
           <w:t>4</w:t>
         </w:r>
       </w:fldSimple>
-      <w:bookmarkEnd w:id="4"/>
+      <w:bookmarkEnd w:id="5"/>
       <w:r>
         <w:t xml:space="preserve">. </w:t>
       </w:r>
@@ -5782,13 +5735,16 @@
         <w:fldChar w:fldCharType="end"/>
       </w:r>
       <w:r>
-        <w:t xml:space="preserve"> and initial hydrogen contents from </w:t>
+        <w:t xml:space="preserve"> and initial hydrogen contents from</w:t>
+      </w:r>
+      <w:r>
+        <w:t xml:space="preserve"> </w:t>
       </w:r>
       <w:r>
         <w:fldChar w:fldCharType="begin"/>
       </w:r>
       <w:r>
-        <w:instrText xml:space="preserve"> REF _Ref477258465 \h </w:instrText>
+        <w:instrText xml:space="preserve"> REF _Ref482181791 \h </w:instrText>
       </w:r>
       <w:r>
         <w:fldChar w:fldCharType="separate"/>
@@ -5818,33 +5774,33 @@
         <w:t xml:space="preserve"> equal to the mean concentration or peak height in the hydrated SC1-2 (dotted green lines)</w:t>
       </w:r>
       <w:r>
-        <w:t xml:space="preserve"> and final concentration equal to the expected solubility </w:t>
+        <w:t xml:space="preserve"> and final concentration equal to the expected solubility of 112 ppm H</w:t>
+      </w:r>
+      <w:r>
+        <w:rPr>
+          <w:vertAlign w:val="subscript"/>
+        </w:rPr>
+        <w:t>2</w:t>
+      </w:r>
+      <w:r>
+        <w:t>O</w:t>
+      </w:r>
+      <w:r>
+        <w:t xml:space="preserve">. </w:t>
+      </w:r>
+      <w:r>
+        <w:t>Thin orange lines show least-squares best-fit diffusivities under the same conditions when the diffusivity || c, but not || to a or b, is allowed to change.</w:t>
+      </w:r>
+    </w:p>
+    <w:p>
+      <w:pPr>
+        <w:pStyle w:val="Heading2"/>
+      </w:pPr>
+      <w:r>
+        <w:br w:type="column"/>
       </w:r>
       <w:r>
         <w:lastRenderedPageBreak/>
-        <w:t>of 112 ppm H</w:t>
-      </w:r>
-      <w:r>
-        <w:rPr>
-          <w:vertAlign w:val="subscript"/>
-        </w:rPr>
-        <w:t>2</w:t>
-      </w:r>
-      <w:r>
-        <w:t>O</w:t>
-      </w:r>
-      <w:r>
-        <w:t xml:space="preserve">. </w:t>
-      </w:r>
-      <w:r>
-        <w:t>Thin orange lines show least-squares best-fit diffusivities under the same conditions when the diffusivity || c, but not || to a or b, is allowed to change.</w:t>
-      </w:r>
-    </w:p>
-    <w:p>
-      <w:pPr>
-        <w:pStyle w:val="Heading2"/>
-      </w:pPr>
-      <w:r>
         <w:t>Dehydration</w:t>
       </w:r>
     </w:p>
@@ -6061,8 +6017,12 @@
         </w:rPr>
         <w:t>through</w:t>
       </w:r>
-      <w:bookmarkStart w:id="5" w:name="_GoBack"/>
-      <w:bookmarkEnd w:id="5"/>
+      <w:r>
+        <w:rPr>
+          <w:rFonts w:cstheme="minorHAnsi"/>
+        </w:rPr>
+        <w:t>.</w:t>
+      </w:r>
     </w:p>
     <w:p/>
     <w:p>
@@ -6180,6 +6140,28 @@
         <w:t>1</w:t>
       </w:r>
       <w:r>
+        <w:t>.</w:t>
+      </w:r>
+    </w:p>
+    <w:p>
+      <w:pPr>
+        <w:pStyle w:val="Caption"/>
+      </w:pPr>
+    </w:p>
+    <w:p>
+      <w:pPr>
+        <w:pStyle w:val="Caption"/>
+      </w:pPr>
+      <w:r>
+        <w:t xml:space="preserve">Table </w:t>
+      </w:r>
+      <w:r>
+        <w:rPr>
+          <w:noProof/>
+        </w:rPr>
+        <w:t>1</w:t>
+      </w:r>
+      <w:r>
         <w:fldChar w:fldCharType="end"/>
       </w:r>
       <w:r>
@@ -6249,6 +6231,7 @@
     <w:p>
       <w:pPr>
         <w:keepNext/>
+        <w:ind w:firstLine="0"/>
       </w:pPr>
       <w:r>
         <w:br w:type="column"/>
@@ -6259,10 +6242,10 @@
         </w:rPr>
         <w:lastRenderedPageBreak/>
         <w:drawing>
-          <wp:inline distT="0" distB="0" distL="0" distR="0" wp14:anchorId="5081540F" wp14:editId="66C3B051">
+          <wp:inline distT="0" distB="0" distL="0" distR="0" wp14:anchorId="5947DABF" wp14:editId="199F36E9">
             <wp:extent cx="5943600" cy="7315200"/>
             <wp:effectExtent l="0" t="0" r="0" b="0"/>
-            <wp:docPr id="8" name="Picture 8"/>
+            <wp:docPr id="12" name="Picture 12"/>
             <wp:cNvGraphicFramePr>
               <a:graphicFrameLocks xmlns:a="http://schemas.openxmlformats.org/drawingml/2006/main" noChangeAspect="1"/>
             </wp:cNvGraphicFramePr>
@@ -6270,7 +6253,7 @@
               <a:graphicData uri="http://schemas.openxmlformats.org/drawingml/2006/picture">
                 <pic:pic xmlns:pic="http://schemas.openxmlformats.org/drawingml/2006/picture">
                   <pic:nvPicPr>
-                    <pic:cNvPr id="8" name="Fig6_SC_dehydration_profiles.jpg"/>
+                    <pic:cNvPr id="12" name="Fig6_SC_dehydration_profiles.jpg"/>
                     <pic:cNvPicPr/>
                   </pic:nvPicPr>
                   <pic:blipFill>
@@ -6319,7 +6302,57 @@
       </w:fldSimple>
       <w:bookmarkEnd w:id="7"/>
       <w:r>
-        <w:t xml:space="preserve">. Profiles of bulk H (top) and two peaks during step-wise dehydration of partially hydrated San Carlos olivine SC1-2 at 800°C. </w:t>
+        <w:t xml:space="preserve">. Profiles of bulk H (top) and two peaks during step-wise dehydration of partially hydrated San Carlos olivine SC1-2 at </w:t>
+      </w:r>
+      <w:r>
+        <w:t xml:space="preserve">1 atm, </w:t>
+      </w:r>
+      <w:r>
+        <w:t>800°C</w:t>
+      </w:r>
+      <w:r>
+        <w:t>, and QFM-2</w:t>
+      </w:r>
+      <w:r>
+        <w:t xml:space="preserve">. </w:t>
+      </w:r>
+      <w:r>
+        <w:t>The bulk H is scaled assuming that the hydrated sample contained 14 ppm H</w:t>
+      </w:r>
+      <w:r>
+        <w:rPr>
+          <w:vertAlign w:val="subscript"/>
+        </w:rPr>
+        <w:t>2</w:t>
+      </w:r>
+      <w:r>
+        <w:t>O (</w:t>
+      </w:r>
+      <w:r>
+        <w:fldChar w:fldCharType="begin"/>
+      </w:r>
+      <w:r>
+        <w:instrText xml:space="preserve"> REF _Ref482181791 \h </w:instrText>
+      </w:r>
+      <w:r>
+        <w:fldChar w:fldCharType="separate"/>
+      </w:r>
+      <w:r>
+        <w:t xml:space="preserve">Table </w:t>
+      </w:r>
+      <w:r>
+        <w:rPr>
+          <w:noProof/>
+        </w:rPr>
+        <w:t>1</w:t>
+      </w:r>
+      <w:r>
+        <w:fldChar w:fldCharType="end"/>
+      </w:r>
+      <w:bookmarkStart w:id="8" w:name="_GoBack"/>
+      <w:bookmarkEnd w:id="8"/>
+      <w:r>
+        <w:t xml:space="preserve">). </w:t>
       </w:r>
     </w:p>
     <w:p/>
@@ -6607,16 +6640,19 @@
     </w:p>
     <w:p/>
     <w:p>
+      <w:pPr>
+        <w:ind w:firstLine="0"/>
+      </w:pPr>
       <w:r>
         <w:rPr>
           <w:noProof/>
         </w:rPr>
         <w:lastRenderedPageBreak/>
         <w:drawing>
-          <wp:inline distT="0" distB="0" distL="0" distR="0" wp14:anchorId="0B955036" wp14:editId="112B6DA1">
+          <wp:inline distT="0" distB="0" distL="0" distR="0" wp14:anchorId="0F55E497" wp14:editId="77498EBD">
             <wp:extent cx="5943600" cy="7315200"/>
             <wp:effectExtent l="0" t="0" r="0" b="0"/>
-            <wp:docPr id="10" name="Picture 10"/>
+            <wp:docPr id="13" name="Picture 13"/>
             <wp:cNvGraphicFramePr>
               <a:graphicFrameLocks xmlns:a="http://schemas.openxmlformats.org/drawingml/2006/main" noChangeAspect="1"/>
             </wp:cNvGraphicFramePr>
@@ -6624,7 +6660,7 @@
               <a:graphicData uri="http://schemas.openxmlformats.org/drawingml/2006/picture">
                 <pic:pic xmlns:pic="http://schemas.openxmlformats.org/drawingml/2006/picture">
                   <pic:nvPicPr>
-                    <pic:cNvPr id="10" name="SuppFig4_SC_dehydration_profiles_linear.jpg"/>
+                    <pic:cNvPr id="13" name="SuppFig4_SC_dehydration_profiles_linear.jpg"/>
                     <pic:cNvPicPr/>
                   </pic:nvPicPr>
                   <pic:blipFill>
@@ -6654,9 +6690,6 @@
           </wp:inline>
         </w:drawing>
       </w:r>
-      <w:r>
-        <w:t>+</w:t>
-      </w:r>
     </w:p>
     <w:p>
       <w:pPr>
@@ -6666,11 +6699,74 @@
           <w:numId w:val="4"/>
         </w:numPr>
       </w:pPr>
-      <w:bookmarkStart w:id="8" w:name="_Ref482092681"/>
-      <w:r>
-        <w:t>Dehydration profiles in SC1-2 generated using linear baselines</w:t>
-      </w:r>
-      <w:bookmarkEnd w:id="8"/>
+      <w:bookmarkStart w:id="9" w:name="_Ref482092681"/>
+      <w:r>
+        <w:t>D</w:t>
+      </w:r>
+      <w:r>
+        <w:t>ehydration profiles for</w:t>
+      </w:r>
+      <w:r>
+        <w:t xml:space="preserve"> SC1-2 </w:t>
+      </w:r>
+      <w:r>
+        <w:t xml:space="preserve">shown in </w:t>
+      </w:r>
+      <w:r>
+        <w:fldChar w:fldCharType="begin"/>
+      </w:r>
+      <w:r>
+        <w:instrText xml:space="preserve"> REF _Ref482090897 \h </w:instrText>
+      </w:r>
+      <w:r>
+        <w:fldChar w:fldCharType="separate"/>
+      </w:r>
+      <w:r>
+        <w:t xml:space="preserve">Figure </w:t>
+      </w:r>
+      <w:r>
+        <w:rPr>
+          <w:noProof/>
+        </w:rPr>
+        <w:t>6</w:t>
+      </w:r>
+      <w:r>
+        <w:fldChar w:fldCharType="end"/>
+      </w:r>
+      <w:r>
+        <w:t xml:space="preserve"> </w:t>
+      </w:r>
+      <w:r>
+        <w:t>generated using linear baselines</w:t>
+      </w:r>
+      <w:bookmarkEnd w:id="9"/>
+      <w:r>
+        <w:t xml:space="preserve">. Legend symbols are the same as in </w:t>
+      </w:r>
+      <w:r>
+        <w:fldChar w:fldCharType="begin"/>
+      </w:r>
+      <w:r>
+        <w:instrText xml:space="preserve"> REF _Ref482090897 \h </w:instrText>
+      </w:r>
+      <w:r>
+        <w:fldChar w:fldCharType="separate"/>
+      </w:r>
+      <w:r>
+        <w:t xml:space="preserve">Figure </w:t>
+      </w:r>
+      <w:r>
+        <w:rPr>
+          <w:noProof/>
+        </w:rPr>
+        <w:t>6</w:t>
+      </w:r>
+      <w:r>
+        <w:fldChar w:fldCharType="end"/>
+      </w:r>
+      <w:r>
+        <w:t>.</w:t>
+      </w:r>
     </w:p>
     <w:p>
       <w:r>
@@ -6679,10 +6775,10 @@
         </w:rPr>
         <w:lastRenderedPageBreak/>
         <w:drawing>
-          <wp:inline distT="0" distB="0" distL="0" distR="0" wp14:anchorId="77B5589C" wp14:editId="3EFF2738">
+          <wp:inline distT="0" distB="0" distL="0" distR="0" wp14:anchorId="0530446A" wp14:editId="05D52FC4">
             <wp:extent cx="5943600" cy="7315200"/>
             <wp:effectExtent l="0" t="0" r="0" b="0"/>
-            <wp:docPr id="11" name="Picture 11"/>
+            <wp:docPr id="15" name="Picture 15"/>
             <wp:cNvGraphicFramePr>
               <a:graphicFrameLocks xmlns:a="http://schemas.openxmlformats.org/drawingml/2006/main" noChangeAspect="1"/>
             </wp:cNvGraphicFramePr>
@@ -6690,7 +6786,7 @@
               <a:graphicData uri="http://schemas.openxmlformats.org/drawingml/2006/picture">
                 <pic:pic xmlns:pic="http://schemas.openxmlformats.org/drawingml/2006/picture">
                   <pic:nvPicPr>
-                    <pic:cNvPr id="11" name="SuppFig5_SC_dehydration_profiles.jpg"/>
+                    <pic:cNvPr id="15" name="SuppFig5_SC_dehydration_profiles.jpg"/>
                     <pic:cNvPicPr/>
                   </pic:nvPicPr>
                   <pic:blipFill>
@@ -6729,9 +6825,45 @@
           <w:numId w:val="4"/>
         </w:numPr>
       </w:pPr>
-      <w:bookmarkStart w:id="9" w:name="_Ref482092687"/>
-      <w:r>
-        <w:t>Dehydration profiles in SC1-2 generated using quadratic baselines that r</w:t>
+      <w:bookmarkStart w:id="10" w:name="_Ref482092687"/>
+      <w:r>
+        <w:t>D</w:t>
+      </w:r>
+      <w:r>
+        <w:t>ehydration profiles for</w:t>
+      </w:r>
+      <w:r>
+        <w:t xml:space="preserve"> SC1-2 </w:t>
+      </w:r>
+      <w:r>
+        <w:t xml:space="preserve">shown in </w:t>
+      </w:r>
+      <w:r>
+        <w:fldChar w:fldCharType="begin"/>
+      </w:r>
+      <w:r>
+        <w:instrText xml:space="preserve"> REF _Ref482090897 \h </w:instrText>
+      </w:r>
+      <w:r>
+        <w:fldChar w:fldCharType="separate"/>
+      </w:r>
+      <w:r>
+        <w:t xml:space="preserve">Figure </w:t>
+      </w:r>
+      <w:r>
+        <w:rPr>
+          <w:noProof/>
+        </w:rPr>
+        <w:t>6</w:t>
+      </w:r>
+      <w:r>
+        <w:fldChar w:fldCharType="end"/>
+      </w:r>
+      <w:r>
+        <w:t xml:space="preserve"> </w:t>
+      </w:r>
+      <w:r>
+        <w:t>generated using quadratic baselines that r</w:t>
       </w:r>
       <w:r>
         <w:t>esult in larger areas than that</w:t>
@@ -6763,7 +6895,37 @@
       <w:r>
         <w:t>.</w:t>
       </w:r>
-      <w:bookmarkEnd w:id="9"/>
+      <w:bookmarkEnd w:id="10"/>
+      <w:r>
+        <w:t xml:space="preserve"> </w:t>
+      </w:r>
+      <w:r>
+        <w:t xml:space="preserve">Legend symbols are the same as in </w:t>
+      </w:r>
+      <w:r>
+        <w:fldChar w:fldCharType="begin"/>
+      </w:r>
+      <w:r>
+        <w:instrText xml:space="preserve"> REF _Ref482090897 \h </w:instrText>
+      </w:r>
+      <w:r>
+        <w:fldChar w:fldCharType="separate"/>
+      </w:r>
+      <w:r>
+        <w:t xml:space="preserve">Figure </w:t>
+      </w:r>
+      <w:r>
+        <w:rPr>
+          <w:noProof/>
+        </w:rPr>
+        <w:t>6</w:t>
+      </w:r>
+      <w:r>
+        <w:fldChar w:fldCharType="end"/>
+      </w:r>
+      <w:r>
+        <w:t>.</w:t>
+      </w:r>
     </w:p>
     <w:p>
       <w:pPr>
@@ -9122,7 +9284,7 @@
 </file>
 
 <file path=customXml/itemProps1.xml><?xml version="1.0" encoding="utf-8"?>
-<ds:datastoreItem xmlns:ds="http://schemas.openxmlformats.org/officeDocument/2006/customXml" ds:itemID="{D68AE08B-1C0F-49C0-AD59-F05C714936F3}">
+<ds:datastoreItem xmlns:ds="http://schemas.openxmlformats.org/officeDocument/2006/customXml" ds:itemID="{A108C59B-032A-4DDB-BCEF-199FC458C4D6}">
   <ds:schemaRefs>
     <ds:schemaRef ds:uri="http://schemas.openxmlformats.org/officeDocument/2006/bibliography"/>
   </ds:schemaRefs>

</xml_diff>

<commit_message>
added D models for SC1-2
</commit_message>
<xml_diff>
--- a/olivine/PaperDrafts/OlivinePaper_v03.docx
+++ b/olivine/PaperDrafts/OlivinePaper_v03.docx
@@ -2193,30 +2193,11 @@
         <w:fldChar w:fldCharType="begin"/>
       </w:r>
       <w:r>
-        <w:instrText xml:space="preserve"> REF _Ref477258465 \h </w:instrText>
+        <w:instrText xml:space="preserve"> REF _Ref482181791 \h </w:instrText>
       </w:r>
       <w:r>
         <w:fldChar w:fldCharType="separate"/>
       </w:r>
-      <w:r>
-        <w:t xml:space="preserve">Table </w:t>
-      </w:r>
-      <w:r>
-        <w:rPr>
-          <w:noProof/>
-        </w:rPr>
-        <w:t>1</w:t>
-      </w:r>
-      <w:r>
-        <w:t>.</w:t>
-      </w:r>
-    </w:p>
-    <w:p>
-      <w:pPr>
-        <w:pStyle w:val="Caption"/>
-      </w:pPr>
-    </w:p>
-    <w:p>
       <w:r>
         <w:t xml:space="preserve">Table </w:t>
       </w:r>
@@ -5765,6 +5746,45 @@
         <w:t xml:space="preserve">. </w:t>
       </w:r>
       <w:r>
+        <w:t xml:space="preserve">Profiles constructed with alternative baselines are provided in </w:t>
+      </w:r>
+      <w:r>
+        <w:fldChar w:fldCharType="begin"/>
+      </w:r>
+      <w:r>
+        <w:instrText xml:space="preserve"> REF _Ref482272419 \r \h </w:instrText>
+      </w:r>
+      <w:r>
+        <w:fldChar w:fldCharType="separate"/>
+      </w:r>
+      <w:r>
+        <w:t>Supplementary Figure 2</w:t>
+      </w:r>
+      <w:r>
+        <w:fldChar w:fldCharType="end"/>
+      </w:r>
+      <w:r>
+        <w:t xml:space="preserve"> and </w:t>
+      </w:r>
+      <w:r>
+        <w:fldChar w:fldCharType="begin"/>
+      </w:r>
+      <w:r>
+        <w:instrText xml:space="preserve"> REF _Ref482272422 \r \h </w:instrText>
+      </w:r>
+      <w:r>
+        <w:fldChar w:fldCharType="separate"/>
+      </w:r>
+      <w:r>
+        <w:t>Supplementary Figure 3</w:t>
+      </w:r>
+      <w:r>
+        <w:fldChar w:fldCharType="end"/>
+      </w:r>
+      <w:r>
+        <w:t xml:space="preserve">. </w:t>
+      </w:r>
+      <w:r>
         <w:t>Grey</w:t>
       </w:r>
       <w:r>
@@ -5893,15 +5913,217 @@
         <w:t>, and [Ti-3525]</w:t>
       </w:r>
       <w:r>
+        <w:t xml:space="preserve">. </w:t>
+      </w:r>
+      <w:r>
+        <w:t>The other [Ti] peak and [Si] peaks profiles</w:t>
+      </w:r>
+      <w:r>
+        <w:t xml:space="preserve"> are</w:t>
+      </w:r>
+      <w:r>
+        <w:t xml:space="preserve"> similar to [Ti-3525]. </w:t>
+      </w:r>
+      <w:r>
+        <w:t xml:space="preserve">Profiles used to model diffusivities are shown in </w:t>
+      </w:r>
+      <w:r>
+        <w:fldChar w:fldCharType="begin"/>
+      </w:r>
+      <w:r>
+        <w:instrText xml:space="preserve"> REF _Ref482090897 \h </w:instrText>
+      </w:r>
+      <w:r>
+        <w:fldChar w:fldCharType="separate"/>
+      </w:r>
+      <w:r>
+        <w:t xml:space="preserve">Figure </w:t>
+      </w:r>
+      <w:r>
+        <w:rPr>
+          <w:noProof/>
+        </w:rPr>
+        <w:t>6</w:t>
+      </w:r>
+      <w:r>
+        <w:fldChar w:fldCharType="end"/>
+      </w:r>
+      <w:r>
+        <w:t>.</w:t>
+      </w:r>
+      <w:r>
+        <w:t xml:space="preserve"> </w:t>
+      </w:r>
+      <w:r>
+        <w:t>These profiles are normalized to the initial hy</w:t>
+      </w:r>
+      <w:r>
+        <w:t>d</w:t>
+      </w:r>
+      <w:r>
+        <w:t xml:space="preserve">rated concentrations. </w:t>
+      </w:r>
+      <w:r>
+        <w:t>Several of the profiles are assymetric, which we attribute primarily to error in the quadratic baseline</w:t>
+      </w:r>
+      <w:r>
+        <w:t xml:space="preserve">s </w:t>
+      </w:r>
+      <w:r>
+        <w:t>used (</w:t>
+      </w:r>
+      <w:r>
+        <w:fldChar w:fldCharType="begin"/>
+      </w:r>
+      <w:r>
+        <w:instrText xml:space="preserve"> REF _Ref480967392 \h </w:instrText>
+      </w:r>
+      <w:r>
+        <w:fldChar w:fldCharType="separate"/>
+      </w:r>
+      <w:r>
+        <w:t xml:space="preserve">Figure </w:t>
+      </w:r>
+      <w:r>
+        <w:rPr>
+          <w:noProof/>
+        </w:rPr>
+        <w:t>5</w:t>
+      </w:r>
+      <w:r>
+        <w:fldChar w:fldCharType="end"/>
+      </w:r>
+      <w:r>
+        <w:t>)</w:t>
+      </w:r>
+      <w:r>
+        <w:t>. Linear baselines drawn between wavenumbers 3700 and 3200 cm</w:t>
+      </w:r>
+      <w:r>
+        <w:rPr>
+          <w:vertAlign w:val="superscript"/>
+        </w:rPr>
+        <w:t>-1</w:t>
+      </w:r>
+      <w:r>
+        <w:t xml:space="preserve"> remove much of this asymmetry (</w:t>
+      </w:r>
+      <w:r>
+        <w:fldChar w:fldCharType="begin"/>
+      </w:r>
+      <w:r>
+        <w:instrText xml:space="preserve"> REF _Ref482709737 \r \h </w:instrText>
+      </w:r>
+      <w:r>
+        <w:fldChar w:fldCharType="separate"/>
+      </w:r>
+      <w:r>
+        <w:t>Supplementary Figure 4</w:t>
+      </w:r>
+      <w:r>
+        <w:fldChar w:fldCharType="end"/>
+      </w:r>
+      <w:r>
+        <w:t xml:space="preserve">) but also frequently result in negative areas during the final dehydration steps. </w:t>
+      </w:r>
+      <w:r>
+        <w:t>The baselines also frequently changed s</w:t>
+      </w:r>
+      <w:r>
+        <w:t>lightly both across profiles</w:t>
+      </w:r>
+      <w:r>
+        <w:t xml:space="preserve"> and over time. </w:t>
+      </w:r>
+    </w:p>
+    <w:p>
+      <w:pPr>
+        <w:rPr>
+          <w:rFonts w:cstheme="minorHAnsi"/>
+        </w:rPr>
+      </w:pPr>
+    </w:p>
+    <w:p>
+      <w:pPr>
+        <w:rPr>
+          <w:rFonts w:cstheme="minorHAnsi"/>
+        </w:rPr>
+      </w:pPr>
+      <w:r>
+        <w:rPr>
+          <w:rFonts w:cstheme="minorHAnsi"/>
+        </w:rPr>
+        <w:t>Something about modeling res</w:t>
+      </w:r>
+      <w:r>
+        <w:rPr>
+          <w:rFonts w:cstheme="minorHAnsi"/>
+        </w:rPr>
+        <w:t xml:space="preserve">ults for all SC1-2 peaks, plus supplementary figures. </w:t>
+      </w:r>
+    </w:p>
+    <w:p/>
+    <w:p>
+      <w:r>
+        <w:t xml:space="preserve">Dehydration of the Kilauea Iki sample took place in multiple stages. </w:t>
+      </w:r>
+      <w:r>
+        <w:t>During dehydration of the Kilauea Iki sample</w:t>
+      </w:r>
+      <w:r>
+        <w:t xml:space="preserve"> at 800°C</w:t>
+      </w:r>
+      <w:r>
+        <w:t>,</w:t>
+      </w:r>
+      <w:r>
+        <w:t xml:space="preserve"> </w:t>
+      </w:r>
+      <w:r>
+        <w:t xml:space="preserve">clear profiles could also be distinguished for </w:t>
+      </w:r>
+      <w:r>
+        <w:t>[tri-Fe</w:t>
+      </w:r>
+      <w:r>
+        <w:rPr>
+          <w:vertAlign w:val="superscript"/>
+        </w:rPr>
+        <w:t>3+</w:t>
+      </w:r>
+      <w:r>
+        <w:rPr>
+          <w:rFonts w:cstheme="minorHAnsi"/>
+        </w:rPr>
+        <w:t>-3356]</w:t>
+      </w:r>
+      <w:r>
+        <w:rPr>
+          <w:rFonts w:cstheme="minorHAnsi"/>
+        </w:rPr>
         <w:t xml:space="preserve"> (</w:t>
       </w:r>
       <w:r>
+        <w:rPr>
+          <w:rFonts w:cstheme="minorHAnsi"/>
+        </w:rPr>
         <w:fldChar w:fldCharType="begin"/>
       </w:r>
       <w:r>
-        <w:instrText xml:space="preserve"> REF _Ref482090897 \h </w:instrText>
-      </w:r>
-      <w:r>
+        <w:rPr>
+          <w:rFonts w:cstheme="minorHAnsi"/>
+        </w:rPr>
+        <w:instrText xml:space="preserve"> REF _Ref482272217 \h </w:instrText>
+      </w:r>
+      <w:r>
+        <w:rPr>
+          <w:rFonts w:cstheme="minorHAnsi"/>
+        </w:rPr>
+      </w:r>
+      <w:r>
+        <w:rPr>
+          <w:rFonts w:cstheme="minorHAnsi"/>
+        </w:rPr>
         <w:fldChar w:fldCharType="separate"/>
       </w:r>
       <w:r>
@@ -5911,117 +6133,31 @@
         <w:rPr>
           <w:noProof/>
         </w:rPr>
-        <w:t>6</w:t>
-      </w:r>
-      <w:r>
+        <w:t>7</w:t>
+      </w:r>
+      <w:r>
+        <w:rPr>
+          <w:rFonts w:cstheme="minorHAnsi"/>
+        </w:rPr>
         <w:fldChar w:fldCharType="end"/>
       </w:r>
       <w:r>
+        <w:rPr>
+          <w:rFonts w:cstheme="minorHAnsi"/>
+        </w:rPr>
         <w:t>)</w:t>
       </w:r>
       <w:r>
+        <w:rPr>
+          <w:rFonts w:cstheme="minorHAnsi"/>
+        </w:rPr>
         <w:t>.</w:t>
       </w:r>
       <w:r>
-        <w:t xml:space="preserve"> During dehydration of the Kilauea Iki sample,</w:t>
-      </w:r>
-      <w:r>
+        <w:rPr>
+          <w:rFonts w:cstheme="minorHAnsi"/>
+        </w:rPr>
         <w:t xml:space="preserve"> </w:t>
-      </w:r>
-      <w:r>
-        <w:t xml:space="preserve">clear profiles could also be distinguished for </w:t>
-      </w:r>
-      <w:r>
-        <w:t>[tri-Fe</w:t>
-      </w:r>
-      <w:r>
-        <w:rPr>
-          <w:vertAlign w:val="superscript"/>
-        </w:rPr>
-        <w:t>3+</w:t>
-      </w:r>
-      <w:r>
-        <w:rPr>
-          <w:rFonts w:cstheme="minorHAnsi"/>
-        </w:rPr>
-        <w:t>-3356].</w:t>
-      </w:r>
-      <w:r>
-        <w:rPr>
-          <w:rFonts w:cstheme="minorHAnsi"/>
-        </w:rPr>
-        <w:t xml:space="preserve"> </w:t>
-      </w:r>
-      <w:r>
-        <w:rPr>
-          <w:rFonts w:cstheme="minorHAnsi"/>
-        </w:rPr>
-        <w:t>For comparison, t</w:t>
-      </w:r>
-      <w:r>
-        <w:rPr>
-          <w:rFonts w:cstheme="minorHAnsi"/>
-        </w:rPr>
-        <w:t>he same profiles</w:t>
-      </w:r>
-      <w:r>
-        <w:rPr>
-          <w:rFonts w:cstheme="minorHAnsi"/>
-        </w:rPr>
-        <w:t xml:space="preserve"> are also shown using linear baselines and more generous quadratic baselines in </w:t>
-      </w:r>
-      <w:r>
-        <w:rPr>
-          <w:rFonts w:cstheme="minorHAnsi"/>
-        </w:rPr>
-        <w:fldChar w:fldCharType="begin"/>
-      </w:r>
-      <w:r>
-        <w:rPr>
-          <w:rFonts w:cstheme="minorHAnsi"/>
-        </w:rPr>
-        <w:instrText xml:space="preserve"> REF _Ref482092681 \r \h </w:instrText>
-      </w:r>
-      <w:r>
-        <w:rPr>
-          <w:rFonts w:cstheme="minorHAnsi"/>
-        </w:rPr>
-      </w:r>
-      <w:r>
-        <w:rPr>
-          <w:rFonts w:cstheme="minorHAnsi"/>
-        </w:rPr>
-        <w:fldChar w:fldCharType="separate"/>
-      </w:r>
-      <w:r>
-        <w:rPr>
-          <w:rFonts w:cstheme="minorHAnsi"/>
-        </w:rPr>
-        <w:t>Supplementary Figure 4</w:t>
-      </w:r>
-      <w:r>
-        <w:rPr>
-          <w:rFonts w:cstheme="minorHAnsi"/>
-        </w:rPr>
-        <w:fldChar w:fldCharType="end"/>
-      </w:r>
-      <w:r>
-        <w:rPr>
-          <w:rFonts w:cstheme="minorHAnsi"/>
-        </w:rPr>
-        <w:t xml:space="preserve"> </w:t>
-      </w:r>
-      <w:r>
-        <w:rPr>
-          <w:rFonts w:cstheme="minorHAnsi"/>
-        </w:rPr>
-        <w:t>through</w:t>
-      </w:r>
-      <w:r>
-        <w:rPr>
-          <w:rFonts w:cstheme="minorHAnsi"/>
-        </w:rPr>
-        <w:t>.</w:t>
       </w:r>
     </w:p>
     <w:p/>
@@ -6035,10 +6171,10 @@
           <w:noProof/>
         </w:rPr>
         <w:drawing>
-          <wp:inline distT="0" distB="0" distL="0" distR="0" wp14:anchorId="71F3DAA5" wp14:editId="064CD571">
+          <wp:inline distT="0" distB="0" distL="0" distR="0" wp14:anchorId="4D6280B1" wp14:editId="271DAD66">
             <wp:extent cx="5943600" cy="3962400"/>
             <wp:effectExtent l="0" t="0" r="0" b="0"/>
-            <wp:docPr id="14" name="Picture 14"/>
+            <wp:docPr id="10" name="Picture 10"/>
             <wp:cNvGraphicFramePr>
               <a:graphicFrameLocks xmlns:a="http://schemas.openxmlformats.org/drawingml/2006/main" noChangeAspect="1"/>
             </wp:cNvGraphicFramePr>
@@ -6046,7 +6182,7 @@
               <a:graphicData uri="http://schemas.openxmlformats.org/drawingml/2006/picture">
                 <pic:pic xmlns:pic="http://schemas.openxmlformats.org/drawingml/2006/picture">
                   <pic:nvPicPr>
-                    <pic:cNvPr id="14" name="Fig5_SC_vs_Kiki.jpg"/>
+                    <pic:cNvPr id="10" name="Fig5_SC_vs_Kiki.jpg"/>
                     <pic:cNvPicPr/>
                   </pic:nvPicPr>
                   <pic:blipFill>
@@ -6125,7 +6261,7 @@
         <w:fldChar w:fldCharType="begin"/>
       </w:r>
       <w:r>
-        <w:instrText xml:space="preserve"> REF _Ref477258465 \h </w:instrText>
+        <w:instrText xml:space="preserve"> REF _Ref482181791 \h </w:instrText>
       </w:r>
       <w:r>
         <w:fldChar w:fldCharType="separate"/>
@@ -6140,112 +6276,105 @@
         <w:t>1</w:t>
       </w:r>
       <w:r>
+        <w:fldChar w:fldCharType="end"/>
+      </w:r>
+      <w:r>
+        <w:t>)</w:t>
+      </w:r>
+      <w:r>
+        <w:t>, but the h</w:t>
+      </w:r>
+      <w:r>
+        <w:t>ydrogen is incorporated into the structures in different ways, resulting in diff</w:t>
+      </w:r>
+      <w:r>
+        <w:t>erent peak locations and absorbances || [100]</w:t>
+      </w:r>
+      <w:r>
+        <w:t xml:space="preserve">. </w:t>
+      </w:r>
+      <w:r>
+        <w:t xml:space="preserve">The </w:t>
+      </w:r>
+      <w:r>
+        <w:t xml:space="preserve">black </w:t>
+      </w:r>
+      <w:r>
+        <w:t xml:space="preserve">baselines were used to construct the </w:t>
+      </w:r>
+      <w:r>
+        <w:lastRenderedPageBreak/>
+        <w:t xml:space="preserve">profiles in </w:t>
+      </w:r>
+      <w:r>
+        <w:fldChar w:fldCharType="begin"/>
+      </w:r>
+      <w:r>
+        <w:instrText xml:space="preserve"> REF _Ref482090897 \h </w:instrText>
+      </w:r>
+      <w:r>
+        <w:fldChar w:fldCharType="separate"/>
+      </w:r>
+      <w:r>
+        <w:t xml:space="preserve">Figure </w:t>
+      </w:r>
+      <w:r>
+        <w:rPr>
+          <w:noProof/>
+        </w:rPr>
+        <w:t>6</w:t>
+      </w:r>
+      <w:r>
+        <w:fldChar w:fldCharType="end"/>
+      </w:r>
+      <w:r>
+        <w:t xml:space="preserve"> and </w:t>
+      </w:r>
+      <w:r>
+        <w:fldChar w:fldCharType="begin"/>
+      </w:r>
+      <w:r>
+        <w:instrText xml:space="preserve"> REF _Ref482272217 \h </w:instrText>
+      </w:r>
+      <w:r>
+        <w:fldChar w:fldCharType="separate"/>
+      </w:r>
+      <w:r>
+        <w:t xml:space="preserve">Figure </w:t>
+      </w:r>
+      <w:r>
+        <w:rPr>
+          <w:noProof/>
+        </w:rPr>
+        <w:t>7</w:t>
+      </w:r>
+      <w:r>
+        <w:fldChar w:fldCharType="end"/>
+      </w:r>
+      <w:r>
         <w:t>.</w:t>
       </w:r>
-    </w:p>
-    <w:p>
-      <w:pPr>
-        <w:pStyle w:val="Caption"/>
-      </w:pPr>
-    </w:p>
-    <w:p>
-      <w:pPr>
-        <w:pStyle w:val="Caption"/>
-      </w:pPr>
-      <w:r>
-        <w:t xml:space="preserve">Table </w:t>
+      <w:r>
+        <w:t xml:space="preserve"> </w:t>
+      </w:r>
+      <w:r>
+        <w:rPr>
+          <w:b/>
+        </w:rPr>
+        <w:t>NEED TO SWITCH BACK TO QUADRATIC.</w:t>
+      </w:r>
+      <w:r>
+        <w:t xml:space="preserve"> </w:t>
       </w:r>
       <w:r>
         <w:rPr>
           <w:noProof/>
         </w:rPr>
-        <w:t>1</w:t>
-      </w:r>
-      <w:r>
-        <w:fldChar w:fldCharType="end"/>
-      </w:r>
-      <w:r>
-        <w:t>)</w:t>
-      </w:r>
-      <w:r>
-        <w:t>, but the h</w:t>
-      </w:r>
-      <w:r>
-        <w:t>ydrogen is incorporated into the structures in different ways, resulting in diff</w:t>
-      </w:r>
-      <w:r>
-        <w:t>erent peak locations and absorbances || [100]</w:t>
-      </w:r>
-      <w:r>
-        <w:t xml:space="preserve">. </w:t>
-      </w:r>
-      <w:r>
-        <w:t xml:space="preserve">The black </w:t>
-      </w:r>
-      <w:r>
-        <w:t>quadratic baseline</w:t>
-      </w:r>
-      <w:r>
-        <w:t xml:space="preserve"> and hydrated profile</w:t>
-      </w:r>
-      <w:r>
-        <w:t xml:space="preserve"> for San Carlos are the same as those</w:t>
-      </w:r>
-      <w:r>
-        <w:t xml:space="preserve"> in</w:t>
-      </w:r>
-      <w:r>
-        <w:t xml:space="preserve"> </w:t>
-      </w:r>
-      <w:r>
-        <w:fldChar w:fldCharType="begin"/>
-      </w:r>
-      <w:r>
-        <w:instrText xml:space="preserve"> REF _Ref477446399 \h </w:instrText>
-      </w:r>
-      <w:r>
-        <w:fldChar w:fldCharType="separate"/>
-      </w:r>
-      <w:r>
-        <w:t xml:space="preserve">Figure </w:t>
-      </w:r>
-      <w:r>
-        <w:rPr>
-          <w:noProof/>
-        </w:rPr>
-        <w:t>3</w:t>
-      </w:r>
-      <w:r>
-        <w:fldChar w:fldCharType="end"/>
-      </w:r>
-      <w:r>
-        <w:t>C</w:t>
-      </w:r>
-      <w:r>
-        <w:t>.</w:t>
-      </w:r>
-      <w:r>
-        <w:t xml:space="preserve"> </w:t>
-      </w:r>
-    </w:p>
-    <w:p>
-      <w:pPr>
-        <w:keepNext/>
-        <w:ind w:firstLine="0"/>
-      </w:pPr>
-      <w:r>
-        <w:br w:type="column"/>
-      </w:r>
-      <w:r>
-        <w:rPr>
-          <w:noProof/>
-        </w:rPr>
-        <w:lastRenderedPageBreak/>
         <w:drawing>
-          <wp:inline distT="0" distB="0" distL="0" distR="0" wp14:anchorId="5947DABF" wp14:editId="199F36E9">
+          <wp:inline distT="0" distB="0" distL="0" distR="0" wp14:anchorId="78BB59D5" wp14:editId="21860876">
             <wp:extent cx="5943600" cy="7315200"/>
             <wp:effectExtent l="0" t="0" r="0" b="0"/>
-            <wp:docPr id="12" name="Picture 12"/>
+            <wp:docPr id="26" name="Picture 26"/>
             <wp:cNvGraphicFramePr>
               <a:graphicFrameLocks xmlns:a="http://schemas.openxmlformats.org/drawingml/2006/main" noChangeAspect="1"/>
             </wp:cNvGraphicFramePr>
@@ -6253,7 +6382,7 @@
               <a:graphicData uri="http://schemas.openxmlformats.org/drawingml/2006/picture">
                 <pic:pic xmlns:pic="http://schemas.openxmlformats.org/drawingml/2006/picture">
                   <pic:nvPicPr>
-                    <pic:cNvPr id="12" name="Fig6_SC_dehydration_profiles.jpg"/>
+                    <pic:cNvPr id="26" name="Fig6_SC_dehydration_profiles_normalized.jpg"/>
                     <pic:cNvPicPr/>
                   </pic:nvPicPr>
                   <pic:blipFill>
@@ -6349,10 +6478,91 @@
       <w:r>
         <w:fldChar w:fldCharType="end"/>
       </w:r>
-      <w:bookmarkStart w:id="8" w:name="_GoBack"/>
+      <w:r>
+        <w:t>)</w:t>
+      </w:r>
+      <w:r>
+        <w:t>, and all profiles are normalized relative to the hydrated profile to account for small amounts of initial zonation</w:t>
+      </w:r>
+      <w:r>
+        <w:t xml:space="preserve">. </w:t>
+      </w:r>
+      <w:r>
+        <w:t xml:space="preserve">We attribute the assymetry in some of the profiles </w:t>
+      </w:r>
+      <w:r>
+        <w:lastRenderedPageBreak/>
+        <w:t>primarily to differences between the baselines used to determine these areas (</w:t>
+      </w:r>
+      <w:r>
+        <w:fldChar w:fldCharType="begin"/>
+      </w:r>
+      <w:r>
+        <w:instrText xml:space="preserve"> REF _Ref480967392 \h </w:instrText>
+      </w:r>
+      <w:r>
+        <w:fldChar w:fldCharType="separate"/>
+      </w:r>
+      <w:r>
+        <w:t xml:space="preserve">Figure </w:t>
+      </w:r>
+      <w:r>
+        <w:rPr>
+          <w:noProof/>
+        </w:rPr>
+        <w:t>5</w:t>
+      </w:r>
+      <w:r>
+        <w:fldChar w:fldCharType="end"/>
+      </w:r>
+      <w:r>
+        <w:t xml:space="preserve">) and the true baselines, which could not be easily determined and also appeared to change over time. </w:t>
+      </w:r>
+    </w:p>
+    <w:p/>
+    <w:p>
+      <w:pPr>
+        <w:keepNext/>
+      </w:pPr>
+    </w:p>
+    <w:p>
+      <w:pPr>
+        <w:pStyle w:val="Caption"/>
+      </w:pPr>
+      <w:bookmarkStart w:id="8" w:name="_Ref482272217"/>
+      <w:r>
+        <w:t xml:space="preserve">Figure </w:t>
+      </w:r>
+      <w:r>
+        <w:fldChar w:fldCharType="begin"/>
+      </w:r>
+      <w:r>
+        <w:instrText xml:space="preserve"> SEQ Figure \* ARABIC </w:instrText>
+      </w:r>
+      <w:r>
+        <w:fldChar w:fldCharType="separate"/>
+      </w:r>
+      <w:r>
+        <w:rPr>
+          <w:noProof/>
+        </w:rPr>
+        <w:t>7</w:t>
+      </w:r>
+      <w:r>
+        <w:rPr>
+          <w:noProof/>
+        </w:rPr>
+        <w:fldChar w:fldCharType="end"/>
+      </w:r>
       <w:bookmarkEnd w:id="8"/>
       <w:r>
-        <w:t xml:space="preserve">). </w:t>
+        <w:t>.</w:t>
+      </w:r>
+      <w:r>
+        <w:t xml:space="preserve"> Diffusivities over time while dehydrating</w:t>
+      </w:r>
+      <w:r>
+        <w:t xml:space="preserve"> San Carlos olivine SC1-2.</w:t>
       </w:r>
     </w:p>
     <w:p/>
@@ -6361,7 +6571,6 @@
         <w:pStyle w:val="Heading1"/>
       </w:pPr>
       <w:r>
-        <w:lastRenderedPageBreak/>
         <w:t>Supplementary Figures</w:t>
       </w:r>
     </w:p>
@@ -6546,9 +6755,11 @@
           <w:numId w:val="4"/>
         </w:numPr>
       </w:pPr>
+      <w:bookmarkStart w:id="9" w:name="_Ref482272419"/>
       <w:r>
         <w:t>Hydration profiles generated using linear baselines.</w:t>
       </w:r>
+      <w:bookmarkEnd w:id="9"/>
     </w:p>
     <w:p>
       <w:pPr>
@@ -6610,6 +6821,7 @@
           <w:numId w:val="4"/>
         </w:numPr>
       </w:pPr>
+      <w:bookmarkStart w:id="10" w:name="_Ref482272422"/>
       <w:r>
         <w:t xml:space="preserve">Hydration profiles generated using quadratic baselines that are more generous than those shown in </w:t>
       </w:r>
@@ -6637,6 +6849,7 @@
       <w:r>
         <w:t>.</w:t>
       </w:r>
+      <w:bookmarkEnd w:id="10"/>
     </w:p>
     <w:p/>
     <w:p>
@@ -6649,10 +6862,10 @@
         </w:rPr>
         <w:lastRenderedPageBreak/>
         <w:drawing>
-          <wp:inline distT="0" distB="0" distL="0" distR="0" wp14:anchorId="0F55E497" wp14:editId="77498EBD">
+          <wp:inline distT="0" distB="0" distL="0" distR="0" wp14:anchorId="5B6027DB" wp14:editId="6F3377F1">
             <wp:extent cx="5943600" cy="7315200"/>
             <wp:effectExtent l="0" t="0" r="0" b="0"/>
-            <wp:docPr id="13" name="Picture 13"/>
+            <wp:docPr id="28" name="Picture 28"/>
             <wp:cNvGraphicFramePr>
               <a:graphicFrameLocks xmlns:a="http://schemas.openxmlformats.org/drawingml/2006/main" noChangeAspect="1"/>
             </wp:cNvGraphicFramePr>
@@ -6660,7 +6873,7 @@
               <a:graphicData uri="http://schemas.openxmlformats.org/drawingml/2006/picture">
                 <pic:pic xmlns:pic="http://schemas.openxmlformats.org/drawingml/2006/picture">
                   <pic:nvPicPr>
-                    <pic:cNvPr id="13" name="SuppFig4_SC_dehydration_profiles_linear.jpg"/>
+                    <pic:cNvPr id="28" name="SuppFig4_SC_dehydration_profiles_linear.jpg"/>
                     <pic:cNvPicPr/>
                   </pic:nvPicPr>
                   <pic:blipFill>
@@ -6699,7 +6912,9 @@
           <w:numId w:val="4"/>
         </w:numPr>
       </w:pPr>
-      <w:bookmarkStart w:id="9" w:name="_Ref482092681"/>
+      <w:bookmarkStart w:id="11" w:name="_Ref482092681"/>
+      <w:bookmarkStart w:id="12" w:name="_Ref482272325"/>
+      <w:bookmarkStart w:id="13" w:name="_Ref482709737"/>
       <w:r>
         <w:t>D</w:t>
       </w:r>
@@ -6737,17 +6952,20 @@
         <w:t xml:space="preserve"> </w:t>
       </w:r>
       <w:r>
-        <w:t>generated using linear baselines</w:t>
-      </w:r>
-      <w:bookmarkEnd w:id="9"/>
-      <w:r>
-        <w:t xml:space="preserve">. Legend symbols are the same as in </w:t>
+        <w:t>generated using</w:t>
+      </w:r>
+      <w:bookmarkEnd w:id="11"/>
+      <w:r>
+        <w:t xml:space="preserve"> linear baselines</w:t>
+      </w:r>
+      <w:r>
+        <w:t xml:space="preserve"> like those shown in </w:t>
       </w:r>
       <w:r>
         <w:fldChar w:fldCharType="begin"/>
       </w:r>
       <w:r>
-        <w:instrText xml:space="preserve"> REF _Ref482090897 \h </w:instrText>
+        <w:instrText xml:space="preserve"> REF _Ref477259778 \h </w:instrText>
       </w:r>
       <w:r>
         <w:fldChar w:fldCharType="separate"/>
@@ -6759,7 +6977,7 @@
         <w:rPr>
           <w:noProof/>
         </w:rPr>
-        <w:t>6</w:t>
+        <w:t>2</w:t>
       </w:r>
       <w:r>
         <w:fldChar w:fldCharType="end"/>
@@ -6767,55 +6985,19 @@
       <w:r>
         <w:t>.</w:t>
       </w:r>
-    </w:p>
-    <w:p>
-      <w:r>
-        <w:rPr>
-          <w:noProof/>
-        </w:rPr>
-        <w:lastRenderedPageBreak/>
-        <w:drawing>
-          <wp:inline distT="0" distB="0" distL="0" distR="0" wp14:anchorId="0530446A" wp14:editId="05D52FC4">
-            <wp:extent cx="5943600" cy="7315200"/>
-            <wp:effectExtent l="0" t="0" r="0" b="0"/>
-            <wp:docPr id="15" name="Picture 15"/>
-            <wp:cNvGraphicFramePr>
-              <a:graphicFrameLocks xmlns:a="http://schemas.openxmlformats.org/drawingml/2006/main" noChangeAspect="1"/>
-            </wp:cNvGraphicFramePr>
-            <a:graphic xmlns:a="http://schemas.openxmlformats.org/drawingml/2006/main">
-              <a:graphicData uri="http://schemas.openxmlformats.org/drawingml/2006/picture">
-                <pic:pic xmlns:pic="http://schemas.openxmlformats.org/drawingml/2006/picture">
-                  <pic:nvPicPr>
-                    <pic:cNvPr id="15" name="SuppFig5_SC_dehydration_profiles.jpg"/>
-                    <pic:cNvPicPr/>
-                  </pic:nvPicPr>
-                  <pic:blipFill>
-                    <a:blip r:embed="rId18" cstate="print">
-                      <a:extLst>
-                        <a:ext uri="{28A0092B-C50C-407E-A947-70E740481C1C}">
-                          <a14:useLocalDpi xmlns:a14="http://schemas.microsoft.com/office/drawing/2010/main" val="0"/>
-                        </a:ext>
-                      </a:extLst>
-                    </a:blip>
-                    <a:stretch>
-                      <a:fillRect/>
-                    </a:stretch>
-                  </pic:blipFill>
-                  <pic:spPr>
-                    <a:xfrm>
-                      <a:off x="0" y="0"/>
-                      <a:ext cx="5943600" cy="7315200"/>
-                    </a:xfrm>
-                    <a:prstGeom prst="rect">
-                      <a:avLst/>
-                    </a:prstGeom>
-                  </pic:spPr>
-                </pic:pic>
-              </a:graphicData>
-            </a:graphic>
-          </wp:inline>
-        </w:drawing>
-      </w:r>
+      <w:bookmarkEnd w:id="12"/>
+      <w:r>
+        <w:t xml:space="preserve"> These linear baselines produce more symmetric profiles but often result in negative areas during the final two dehydration steps.</w:t>
+      </w:r>
+      <w:bookmarkEnd w:id="13"/>
+      <w:r>
+        <w:t xml:space="preserve"> </w:t>
+      </w:r>
+    </w:p>
+    <w:p/>
+    <w:p>
+      <w:bookmarkStart w:id="14" w:name="_Ref482092687"/>
+      <w:bookmarkStart w:id="15" w:name="_Ref482272329"/>
     </w:p>
     <w:p>
       <w:pPr>
@@ -6825,24 +7007,75 @@
           <w:numId w:val="4"/>
         </w:numPr>
       </w:pPr>
-      <w:bookmarkStart w:id="10" w:name="_Ref482092687"/>
-      <w:r>
-        <w:t>D</w:t>
-      </w:r>
-      <w:r>
-        <w:t>ehydration profiles for</w:t>
-      </w:r>
-      <w:r>
-        <w:t xml:space="preserve"> SC1-2 </w:t>
-      </w:r>
-      <w:r>
-        <w:t xml:space="preserve">shown in </w:t>
+      <w:r>
+        <w:lastRenderedPageBreak/>
+        <w:t xml:space="preserve">Whole-block </w:t>
+      </w:r>
+      <w:r>
+        <w:t>dehydration</w:t>
+      </w:r>
+      <w:r>
+        <w:t xml:space="preserve"> curves in San Carlos olivine SC1-2 after the first heating step</w:t>
+      </w:r>
+      <w:r>
+        <w:t xml:space="preserve"> and modeled diffusion curves</w:t>
+      </w:r>
+      <w:r>
+        <w:t xml:space="preserve">. The data for [Ti] match the </w:t>
+      </w:r>
+      <w:r>
+        <w:t>curves expected for proton-polaron diffusion</w:t>
+      </w:r>
+      <w:r>
+        <w:t xml:space="preserve"> well, but bulk H and [Si-3600] were </w:t>
+      </w:r>
+      <w:r>
+        <w:t>slower and noisier</w:t>
+      </w:r>
+      <w:bookmarkStart w:id="16" w:name="_GoBack"/>
+      <w:bookmarkEnd w:id="16"/>
+      <w:r>
+        <w:t xml:space="preserve">. </w:t>
+      </w:r>
+    </w:p>
+    <w:p>
+      <w:pPr>
+        <w:pStyle w:val="ListParagraph"/>
+        <w:numPr>
+          <w:ilvl w:val="0"/>
+          <w:numId w:val="0"/>
+        </w:numPr>
+        <w:ind w:left="720"/>
+      </w:pPr>
+    </w:p>
+    <w:p>
+      <w:pPr>
+        <w:pStyle w:val="ListParagraph"/>
+        <w:numPr>
+          <w:ilvl w:val="0"/>
+          <w:numId w:val="4"/>
+        </w:numPr>
+      </w:pPr>
+      <w:r>
+        <w:t>Whole-block diffusion curves assuming proton-polaron diffusivities plotted on top of profiles in San Carlos olivine SC1-2</w:t>
+      </w:r>
+      <w:r>
+        <w:t xml:space="preserve"> after the second</w:t>
+      </w:r>
+      <w:r>
+        <w:t xml:space="preserve"> heating step. The data for [Ti] </w:t>
+      </w:r>
+      <w:r>
+        <w:t xml:space="preserve">and bulk H </w:t>
+      </w:r>
+      <w:r>
+        <w:t xml:space="preserve">match the expected diffusivities well and therefore are plotted in </w:t>
       </w:r>
       <w:r>
         <w:fldChar w:fldCharType="begin"/>
       </w:r>
       <w:r>
-        <w:instrText xml:space="preserve"> REF _Ref482090897 \h </w:instrText>
+        <w:instrText xml:space="preserve"> REF _Ref482272217 \h </w:instrText>
       </w:r>
       <w:r>
         <w:fldChar w:fldCharType="separate"/>
@@ -6854,28 +7087,69 @@
         <w:rPr>
           <w:noProof/>
         </w:rPr>
-        <w:t>6</w:t>
+        <w:t>7</w:t>
       </w:r>
       <w:r>
         <w:fldChar w:fldCharType="end"/>
       </w:r>
       <w:r>
-        <w:t xml:space="preserve"> </w:t>
-      </w:r>
-      <w:r>
-        <w:t>generated using quadratic baselines that r</w:t>
-      </w:r>
-      <w:r>
-        <w:t>esult in larger areas than that</w:t>
-      </w:r>
-      <w:r>
-        <w:t xml:space="preserve"> shown in </w:t>
+        <w:t xml:space="preserve">, but [Si-3600] </w:t>
+      </w:r>
+      <w:r>
+        <w:t>was</w:t>
+      </w:r>
+      <w:r>
+        <w:t xml:space="preserve"> too slow to</w:t>
+      </w:r>
+      <w:r>
+        <w:t xml:space="preserve"> show diffusion curves that could</w:t>
+      </w:r>
+      <w:r>
+        <w:t xml:space="preserve"> be confidently modeled. </w:t>
+      </w:r>
+    </w:p>
+    <w:p>
+      <w:pPr>
+        <w:pStyle w:val="ListParagraph"/>
+        <w:numPr>
+          <w:ilvl w:val="0"/>
+          <w:numId w:val="0"/>
+        </w:numPr>
+        <w:ind w:left="720"/>
+      </w:pPr>
+    </w:p>
+    <w:p>
+      <w:pPr>
+        <w:pStyle w:val="ListParagraph"/>
+        <w:numPr>
+          <w:ilvl w:val="0"/>
+          <w:numId w:val="0"/>
+        </w:numPr>
+        <w:ind w:left="720"/>
+      </w:pPr>
+    </w:p>
+    <w:p>
+      <w:pPr>
+        <w:pStyle w:val="ListParagraph"/>
+        <w:numPr>
+          <w:ilvl w:val="0"/>
+          <w:numId w:val="4"/>
+        </w:numPr>
+      </w:pPr>
+      <w:r>
+        <w:t xml:space="preserve">Whole-block diffusion curves assuming proton-polaron diffusivities plotted on top of profiles in San Carlos olivine SC1-2 after the </w:t>
+      </w:r>
+      <w:r>
+        <w:t>third</w:t>
+      </w:r>
+      <w:r>
+        <w:t xml:space="preserve"> heating step. The data for [Ti] and bulk H match the expected diffusivities well and therefore are plotted in </w:t>
       </w:r>
       <w:r>
         <w:fldChar w:fldCharType="begin"/>
       </w:r>
       <w:r>
-        <w:instrText xml:space="preserve"> REF _Ref480967392 \h </w:instrText>
+        <w:instrText xml:space="preserve"> REF _Ref482272217 \h </w:instrText>
       </w:r>
       <w:r>
         <w:fldChar w:fldCharType="separate"/>
@@ -6887,26 +7161,69 @@
         <w:rPr>
           <w:noProof/>
         </w:rPr>
-        <w:t>5</w:t>
+        <w:t>7</w:t>
       </w:r>
       <w:r>
         <w:fldChar w:fldCharType="end"/>
       </w:r>
       <w:r>
-        <w:t>.</w:t>
-      </w:r>
-      <w:bookmarkEnd w:id="10"/>
-      <w:r>
-        <w:t xml:space="preserve"> </w:t>
-      </w:r>
-      <w:r>
-        <w:t xml:space="preserve">Legend symbols are the same as in </w:t>
+        <w:t xml:space="preserve">, but [Si-3600] was too slow to show diffusion curves that could be confidently modeled. </w:t>
+      </w:r>
+    </w:p>
+    <w:p>
+      <w:pPr>
+        <w:pStyle w:val="ListParagraph"/>
+        <w:numPr>
+          <w:ilvl w:val="0"/>
+          <w:numId w:val="0"/>
+        </w:numPr>
+        <w:ind w:left="720"/>
+      </w:pPr>
+    </w:p>
+    <w:p>
+      <w:pPr>
+        <w:pStyle w:val="ListParagraph"/>
+        <w:numPr>
+          <w:ilvl w:val="0"/>
+          <w:numId w:val="0"/>
+        </w:numPr>
+        <w:ind w:left="720"/>
+      </w:pPr>
+    </w:p>
+    <w:p>
+      <w:pPr>
+        <w:pStyle w:val="ListParagraph"/>
+        <w:numPr>
+          <w:ilvl w:val="0"/>
+          <w:numId w:val="4"/>
+        </w:numPr>
+      </w:pPr>
+      <w:r>
+        <w:t xml:space="preserve">Whole-block diffusion curves assuming proton-polaron diffusivities plotted on top of profiles in San Carlos olivine SC1-2 after the </w:t>
+      </w:r>
+      <w:r>
+        <w:t xml:space="preserve">fourth </w:t>
+      </w:r>
+      <w:r>
+        <w:t xml:space="preserve">heating step. </w:t>
+      </w:r>
+      <w:r>
+        <w:t>The bulk H is slightly too slow || a, but still t</w:t>
+      </w:r>
+      <w:r>
+        <w:t xml:space="preserve">he data for [Ti] and bulk H match the expected diffusivities well </w:t>
+      </w:r>
+      <w:r>
+        <w:t>enough that they are</w:t>
+      </w:r>
+      <w:r>
+        <w:t xml:space="preserve"> plotted in </w:t>
       </w:r>
       <w:r>
         <w:fldChar w:fldCharType="begin"/>
       </w:r>
       <w:r>
-        <w:instrText xml:space="preserve"> REF _Ref482090897 \h </w:instrText>
+        <w:instrText xml:space="preserve"> REF _Ref482272217 \h </w:instrText>
       </w:r>
       <w:r>
         <w:fldChar w:fldCharType="separate"/>
@@ -6918,15 +7235,97 @@
         <w:rPr>
           <w:noProof/>
         </w:rPr>
-        <w:t>6</w:t>
+        <w:t>7</w:t>
       </w:r>
       <w:r>
         <w:fldChar w:fldCharType="end"/>
       </w:r>
       <w:r>
-        <w:t>.</w:t>
-      </w:r>
-    </w:p>
+        <w:t xml:space="preserve"> as proton-polaron. The</w:t>
+      </w:r>
+      <w:r>
+        <w:t xml:space="preserve"> [Si-3600] was too slow to show diffusion curves that could be confidently modeled. </w:t>
+      </w:r>
+    </w:p>
+    <w:p/>
+    <w:p>
+      <w:pPr>
+        <w:pStyle w:val="ListParagraph"/>
+        <w:numPr>
+          <w:ilvl w:val="0"/>
+          <w:numId w:val="4"/>
+        </w:numPr>
+      </w:pPr>
+      <w:r>
+        <w:t xml:space="preserve">Whole-block diffusion curves plotted on top of profiles in San Carlos olivine SC1-2 after the </w:t>
+      </w:r>
+      <w:r>
+        <w:t>fifth</w:t>
+      </w:r>
+      <w:r>
+        <w:t xml:space="preserve"> heating step. The bulk H is slightly too slow || a</w:t>
+      </w:r>
+      <w:r>
+        <w:t xml:space="preserve"> for</w:t>
+      </w:r>
+      <w:r>
+        <w:t xml:space="preserve"> proton-polaron diffusivities, but still the data for [Ti] and bulk H match the expected diffusivities well enough that they are plotted in </w:t>
+      </w:r>
+      <w:r>
+        <w:fldChar w:fldCharType="begin"/>
+      </w:r>
+      <w:r>
+        <w:instrText xml:space="preserve"> REF _Ref482272217 \h </w:instrText>
+      </w:r>
+      <w:r>
+        <w:fldChar w:fldCharType="separate"/>
+      </w:r>
+      <w:r>
+        <w:t xml:space="preserve">Figure </w:t>
+      </w:r>
+      <w:r>
+        <w:rPr>
+          <w:noProof/>
+        </w:rPr>
+        <w:t>7</w:t>
+      </w:r>
+      <w:r>
+        <w:fldChar w:fldCharType="end"/>
+      </w:r>
+      <w:r>
+        <w:t xml:space="preserve"> as proton-polaron. The [Si-3600] </w:t>
+      </w:r>
+      <w:r>
+        <w:t>is starting to move || a</w:t>
+      </w:r>
+      <w:r>
+        <w:t>, but it is still too slow to model confidently.</w:t>
+      </w:r>
+    </w:p>
+    <w:p>
+      <w:pPr>
+        <w:ind w:left="360" w:firstLine="0"/>
+      </w:pPr>
+    </w:p>
+    <w:p>
+      <w:pPr>
+        <w:pStyle w:val="ListParagraph"/>
+        <w:numPr>
+          <w:ilvl w:val="0"/>
+          <w:numId w:val="4"/>
+        </w:numPr>
+      </w:pPr>
+    </w:p>
+    <w:p>
+      <w:pPr>
+        <w:ind w:left="360" w:firstLine="0"/>
+      </w:pPr>
+      <w:r>
+        <w:br w:type="column"/>
+      </w:r>
+    </w:p>
+    <w:bookmarkEnd w:id="14"/>
+    <w:bookmarkEnd w:id="15"/>
     <w:p>
       <w:pPr>
         <w:pStyle w:val="Heading1"/>
@@ -9284,7 +9683,7 @@
 </file>
 
 <file path=customXml/itemProps1.xml><?xml version="1.0" encoding="utf-8"?>
-<ds:datastoreItem xmlns:ds="http://schemas.openxmlformats.org/officeDocument/2006/customXml" ds:itemID="{A108C59B-032A-4DDB-BCEF-199FC458C4D6}">
+<ds:datastoreItem xmlns:ds="http://schemas.openxmlformats.org/officeDocument/2006/customXml" ds:itemID="{316CDBB7-0C88-4E8C-96E5-60F1DE3E5F41}">
   <ds:schemaRefs>
     <ds:schemaRef ds:uri="http://schemas.openxmlformats.org/officeDocument/2006/bibliography"/>
   </ds:schemaRefs>

</xml_diff>

<commit_message>
switched back to quadratic baselines for modeling
</commit_message>
<xml_diff>
--- a/olivine/PaperDrafts/OlivinePaper_v03.docx
+++ b/olivine/PaperDrafts/OlivinePaper_v03.docx
@@ -183,14 +183,27 @@
       <w:r>
         <w:t xml:space="preserve"> </w:t>
       </w:r>
-      <w:fldSimple w:instr=" ADDIN ZOTERO_TEMP ">
-        <w:r>
-          <w:rPr>
-            <w:rFonts w:ascii="Calibri" w:hAnsi="Calibri" w:cs="Calibri"/>
-          </w:rPr>
-          <w:t>(Ferguson et al. 2016)</w:t>
-        </w:r>
-      </w:fldSimple>
+      <w:r>
+        <w:fldChar w:fldCharType="begin"/>
+      </w:r>
+      <w:r>
+        <w:instrText xml:space="preserve"> ADDIN ZOTERO_TEMP </w:instrText>
+      </w:r>
+      <w:r>
+        <w:fldChar w:fldCharType="separate"/>
+      </w:r>
+      <w:r>
+        <w:rPr>
+          <w:rFonts w:ascii="Calibri" w:hAnsi="Calibri" w:cs="Calibri"/>
+        </w:rPr>
+        <w:t>(Ferguson et al. 2016)</w:t>
+      </w:r>
+      <w:r>
+        <w:rPr>
+          <w:rFonts w:ascii="Calibri" w:hAnsi="Calibri" w:cs="Calibri"/>
+        </w:rPr>
+        <w:fldChar w:fldCharType="end"/>
+      </w:r>
       <w:r>
         <w:t>, who provided the samples.</w:t>
       </w:r>
@@ -1356,14 +1369,27 @@
       <w:r>
         <w:t xml:space="preserve">Figure </w:t>
       </w:r>
-      <w:fldSimple w:instr=" SEQ Figure \* ARABIC ">
-        <w:r>
-          <w:rPr>
-            <w:noProof/>
-          </w:rPr>
-          <w:t>1</w:t>
-        </w:r>
-      </w:fldSimple>
+      <w:r>
+        <w:fldChar w:fldCharType="begin"/>
+      </w:r>
+      <w:r>
+        <w:instrText xml:space="preserve"> SEQ Figure \* ARABIC </w:instrText>
+      </w:r>
+      <w:r>
+        <w:fldChar w:fldCharType="separate"/>
+      </w:r>
+      <w:r>
+        <w:rPr>
+          <w:noProof/>
+        </w:rPr>
+        <w:t>1</w:t>
+      </w:r>
+      <w:r>
+        <w:rPr>
+          <w:noProof/>
+        </w:rPr>
+        <w:fldChar w:fldCharType="end"/>
+      </w:r>
       <w:bookmarkEnd w:id="0"/>
       <w:r>
         <w:t>. Schematic cross-sections illustrating the experimental design for hydrating San Carlos o</w:t>
@@ -2539,14 +2565,27 @@
       <w:r>
         <w:t xml:space="preserve">Figure </w:t>
       </w:r>
-      <w:fldSimple w:instr=" SEQ Figure \* ARABIC ">
-        <w:r>
-          <w:rPr>
-            <w:noProof/>
-          </w:rPr>
-          <w:t>2</w:t>
-        </w:r>
-      </w:fldSimple>
+      <w:r>
+        <w:fldChar w:fldCharType="begin"/>
+      </w:r>
+      <w:r>
+        <w:instrText xml:space="preserve"> SEQ Figure \* ARABIC </w:instrText>
+      </w:r>
+      <w:r>
+        <w:fldChar w:fldCharType="separate"/>
+      </w:r>
+      <w:r>
+        <w:rPr>
+          <w:noProof/>
+        </w:rPr>
+        <w:t>2</w:t>
+      </w:r>
+      <w:r>
+        <w:rPr>
+          <w:noProof/>
+        </w:rPr>
+        <w:fldChar w:fldCharType="end"/>
+      </w:r>
       <w:bookmarkEnd w:id="1"/>
       <w:r>
         <w:t>. Polarized FTIR spectra (</w:t>
@@ -2596,14 +2635,27 @@
       <w:r>
         <w:t xml:space="preserve">Table </w:t>
       </w:r>
-      <w:fldSimple w:instr=" SEQ Table \* ARABIC ">
-        <w:r>
-          <w:rPr>
-            <w:noProof/>
-          </w:rPr>
-          <w:t>1</w:t>
-        </w:r>
-      </w:fldSimple>
+      <w:r>
+        <w:fldChar w:fldCharType="begin"/>
+      </w:r>
+      <w:r>
+        <w:instrText xml:space="preserve"> SEQ Table \* ARABIC </w:instrText>
+      </w:r>
+      <w:r>
+        <w:fldChar w:fldCharType="separate"/>
+      </w:r>
+      <w:r>
+        <w:rPr>
+          <w:noProof/>
+        </w:rPr>
+        <w:t>1</w:t>
+      </w:r>
+      <w:r>
+        <w:rPr>
+          <w:noProof/>
+        </w:rPr>
+        <w:fldChar w:fldCharType="end"/>
+      </w:r>
       <w:bookmarkEnd w:id="2"/>
       <w:bookmarkEnd w:id="3"/>
       <w:r>
@@ -5471,14 +5523,27 @@
       <w:r>
         <w:t xml:space="preserve">Figure </w:t>
       </w:r>
-      <w:fldSimple w:instr=" SEQ Figure \* ARABIC ">
-        <w:r>
-          <w:rPr>
-            <w:noProof/>
-          </w:rPr>
-          <w:t>3</w:t>
-        </w:r>
-      </w:fldSimple>
+      <w:r>
+        <w:fldChar w:fldCharType="begin"/>
+      </w:r>
+      <w:r>
+        <w:instrText xml:space="preserve"> SEQ Figure \* ARABIC </w:instrText>
+      </w:r>
+      <w:r>
+        <w:fldChar w:fldCharType="separate"/>
+      </w:r>
+      <w:r>
+        <w:rPr>
+          <w:noProof/>
+        </w:rPr>
+        <w:t>3</w:t>
+      </w:r>
+      <w:r>
+        <w:rPr>
+          <w:noProof/>
+        </w:rPr>
+        <w:fldChar w:fldCharType="end"/>
+      </w:r>
       <w:bookmarkEnd w:id="4"/>
       <w:r>
         <w:t xml:space="preserve">. </w:t>
@@ -5640,14 +5705,27 @@
       <w:r>
         <w:t xml:space="preserve">Figure </w:t>
       </w:r>
-      <w:fldSimple w:instr=" SEQ Figure \* ARABIC ">
-        <w:r>
-          <w:rPr>
-            <w:noProof/>
-          </w:rPr>
-          <w:t>4</w:t>
-        </w:r>
-      </w:fldSimple>
+      <w:r>
+        <w:fldChar w:fldCharType="begin"/>
+      </w:r>
+      <w:r>
+        <w:instrText xml:space="preserve"> SEQ Figure \* ARABIC </w:instrText>
+      </w:r>
+      <w:r>
+        <w:fldChar w:fldCharType="separate"/>
+      </w:r>
+      <w:r>
+        <w:rPr>
+          <w:noProof/>
+        </w:rPr>
+        <w:t>4</w:t>
+      </w:r>
+      <w:r>
+        <w:rPr>
+          <w:noProof/>
+        </w:rPr>
+        <w:fldChar w:fldCharType="end"/>
+      </w:r>
       <w:bookmarkEnd w:id="5"/>
       <w:r>
         <w:t xml:space="preserve">. </w:t>
@@ -6042,6 +6120,62 @@
           <w:rFonts w:cstheme="minorHAnsi"/>
         </w:rPr>
       </w:pPr>
+      <w:r>
+        <w:rPr>
+          <w:rFonts w:cstheme="minorHAnsi"/>
+        </w:rPr>
+        <w:t>Diffusion modeling was performed to estimate diffusivities for each time step (</w:t>
+      </w:r>
+      <w:r>
+        <w:rPr>
+          <w:rFonts w:cstheme="minorHAnsi"/>
+        </w:rPr>
+        <w:fldChar w:fldCharType="begin"/>
+      </w:r>
+      <w:r>
+        <w:rPr>
+          <w:rFonts w:cstheme="minorHAnsi"/>
+        </w:rPr>
+        <w:instrText xml:space="preserve"> REF _Ref482787831 \r \h </w:instrText>
+      </w:r>
+      <w:r>
+        <w:rPr>
+          <w:rFonts w:cstheme="minorHAnsi"/>
+        </w:rPr>
+      </w:r>
+      <w:r>
+        <w:rPr>
+          <w:rFonts w:cstheme="minorHAnsi"/>
+        </w:rPr>
+        <w:fldChar w:fldCharType="separate"/>
+      </w:r>
+      <w:r>
+        <w:rPr>
+          <w:rFonts w:cstheme="minorHAnsi"/>
+        </w:rPr>
+        <w:t>Supplementary Figure 5</w:t>
+      </w:r>
+      <w:r>
+        <w:rPr>
+          <w:rFonts w:cstheme="minorHAnsi"/>
+        </w:rPr>
+        <w:fldChar w:fldCharType="end"/>
+      </w:r>
+      <w:r>
+        <w:rPr>
+          <w:rFonts w:cstheme="minorHAnsi"/>
+        </w:rPr>
+        <w:t xml:space="preserve"> through </w:t>
+      </w:r>
+      <w:bookmarkStart w:id="6" w:name="_GoBack"/>
+      <w:bookmarkEnd w:id="6"/>
+    </w:p>
+    <w:p>
+      <w:pPr>
+        <w:rPr>
+          <w:rFonts w:cstheme="minorHAnsi"/>
+        </w:rPr>
+      </w:pPr>
     </w:p>
     <w:p>
       <w:pPr>
@@ -6171,10 +6305,10 @@
           <w:noProof/>
         </w:rPr>
         <w:drawing>
-          <wp:inline distT="0" distB="0" distL="0" distR="0" wp14:anchorId="4D6280B1" wp14:editId="271DAD66">
+          <wp:inline distT="0" distB="0" distL="0" distR="0" wp14:anchorId="04DCCB74" wp14:editId="0652D306">
             <wp:extent cx="5943600" cy="3962400"/>
             <wp:effectExtent l="0" t="0" r="0" b="0"/>
-            <wp:docPr id="10" name="Picture 10"/>
+            <wp:docPr id="2" name="Picture 2"/>
             <wp:cNvGraphicFramePr>
               <a:graphicFrameLocks xmlns:a="http://schemas.openxmlformats.org/drawingml/2006/main" noChangeAspect="1"/>
             </wp:cNvGraphicFramePr>
@@ -6182,7 +6316,7 @@
               <a:graphicData uri="http://schemas.openxmlformats.org/drawingml/2006/picture">
                 <pic:pic xmlns:pic="http://schemas.openxmlformats.org/drawingml/2006/picture">
                   <pic:nvPicPr>
-                    <pic:cNvPr id="10" name="Fig5_SC_vs_Kiki.jpg"/>
+                    <pic:cNvPr id="2" name="Fig5_SC_vs_Kiki.jpg"/>
                     <pic:cNvPicPr/>
                   </pic:nvPicPr>
                   <pic:blipFill>
@@ -6217,19 +6351,32 @@
       <w:pPr>
         <w:pStyle w:val="Caption"/>
       </w:pPr>
-      <w:bookmarkStart w:id="6" w:name="_Ref480967392"/>
+      <w:bookmarkStart w:id="7" w:name="_Ref480967392"/>
       <w:r>
         <w:t xml:space="preserve">Figure </w:t>
       </w:r>
-      <w:fldSimple w:instr=" SEQ Figure \* ARABIC ">
-        <w:r>
-          <w:rPr>
-            <w:noProof/>
-          </w:rPr>
-          <w:t>5</w:t>
-        </w:r>
-      </w:fldSimple>
-      <w:bookmarkEnd w:id="6"/>
+      <w:r>
+        <w:fldChar w:fldCharType="begin"/>
+      </w:r>
+      <w:r>
+        <w:instrText xml:space="preserve"> SEQ Figure \* ARABIC </w:instrText>
+      </w:r>
+      <w:r>
+        <w:fldChar w:fldCharType="separate"/>
+      </w:r>
+      <w:r>
+        <w:rPr>
+          <w:noProof/>
+        </w:rPr>
+        <w:t>5</w:t>
+      </w:r>
+      <w:r>
+        <w:rPr>
+          <w:noProof/>
+        </w:rPr>
+        <w:fldChar w:fldCharType="end"/>
+      </w:r>
+      <w:bookmarkEnd w:id="7"/>
       <w:r>
         <w:t>. Average</w:t>
       </w:r>
@@ -6294,74 +6441,26 @@
         <w:t xml:space="preserve">. </w:t>
       </w:r>
       <w:r>
-        <w:t xml:space="preserve">The </w:t>
-      </w:r>
-      <w:r>
-        <w:t xml:space="preserve">black </w:t>
-      </w:r>
-      <w:r>
-        <w:t xml:space="preserve">baselines were used to construct the </w:t>
+        <w:t>Quadratic</w:t>
+      </w:r>
+      <w:r>
+        <w:t xml:space="preserve"> </w:t>
+      </w:r>
+      <w:r>
+        <w:t xml:space="preserve">baselines </w:t>
+      </w:r>
+      <w:r>
+        <w:t xml:space="preserve">like those shown in black </w:t>
+      </w:r>
+      <w:r>
+        <w:t xml:space="preserve">were </w:t>
       </w:r>
       <w:r>
         <w:lastRenderedPageBreak/>
-        <w:t xml:space="preserve">profiles in </w:t>
-      </w:r>
-      <w:r>
-        <w:fldChar w:fldCharType="begin"/>
-      </w:r>
-      <w:r>
-        <w:instrText xml:space="preserve"> REF _Ref482090897 \h </w:instrText>
-      </w:r>
-      <w:r>
-        <w:fldChar w:fldCharType="separate"/>
-      </w:r>
-      <w:r>
-        <w:t xml:space="preserve">Figure </w:t>
-      </w:r>
-      <w:r>
-        <w:rPr>
-          <w:noProof/>
-        </w:rPr>
-        <w:t>6</w:t>
-      </w:r>
-      <w:r>
-        <w:fldChar w:fldCharType="end"/>
-      </w:r>
-      <w:r>
-        <w:t xml:space="preserve"> and </w:t>
-      </w:r>
-      <w:r>
-        <w:fldChar w:fldCharType="begin"/>
-      </w:r>
-      <w:r>
-        <w:instrText xml:space="preserve"> REF _Ref482272217 \h </w:instrText>
-      </w:r>
-      <w:r>
-        <w:fldChar w:fldCharType="separate"/>
-      </w:r>
-      <w:r>
-        <w:t xml:space="preserve">Figure </w:t>
-      </w:r>
-      <w:r>
-        <w:rPr>
-          <w:noProof/>
-        </w:rPr>
-        <w:t>7</w:t>
-      </w:r>
-      <w:r>
-        <w:fldChar w:fldCharType="end"/>
+        <w:t>used to construct hydrogen loss profiles</w:t>
       </w:r>
       <w:r>
         <w:t>.</w:t>
-      </w:r>
-      <w:r>
-        <w:t xml:space="preserve"> </w:t>
-      </w:r>
-      <w:r>
-        <w:rPr>
-          <w:b/>
-        </w:rPr>
-        <w:t>NEED TO SWITCH BACK TO QUADRATIC.</w:t>
       </w:r>
       <w:r>
         <w:t xml:space="preserve"> </w:t>
@@ -6417,7 +6516,132 @@
       <w:pPr>
         <w:pStyle w:val="Caption"/>
       </w:pPr>
-      <w:bookmarkStart w:id="7" w:name="_Ref482090897"/>
+      <w:bookmarkStart w:id="8" w:name="_Ref482090897"/>
+      <w:r>
+        <w:t xml:space="preserve">Figure </w:t>
+      </w:r>
+      <w:r>
+        <w:fldChar w:fldCharType="begin"/>
+      </w:r>
+      <w:r>
+        <w:instrText xml:space="preserve"> SEQ Figure \* ARABIC </w:instrText>
+      </w:r>
+      <w:r>
+        <w:fldChar w:fldCharType="separate"/>
+      </w:r>
+      <w:r>
+        <w:rPr>
+          <w:noProof/>
+        </w:rPr>
+        <w:t>6</w:t>
+      </w:r>
+      <w:r>
+        <w:rPr>
+          <w:noProof/>
+        </w:rPr>
+        <w:fldChar w:fldCharType="end"/>
+      </w:r>
+      <w:bookmarkEnd w:id="8"/>
+      <w:r>
+        <w:t xml:space="preserve">. Profiles of bulk H (top) and two peaks during step-wise dehydration of partially hydrated San Carlos olivine SC1-2 at </w:t>
+      </w:r>
+      <w:r>
+        <w:t xml:space="preserve">1 atm, </w:t>
+      </w:r>
+      <w:r>
+        <w:t>800°C</w:t>
+      </w:r>
+      <w:r>
+        <w:t>, and QFM-2</w:t>
+      </w:r>
+      <w:r>
+        <w:t xml:space="preserve">. </w:t>
+      </w:r>
+      <w:r>
+        <w:t>The bulk H is scaled assuming that the hydrated sample contained 14 ppm H</w:t>
+      </w:r>
+      <w:r>
+        <w:rPr>
+          <w:vertAlign w:val="subscript"/>
+        </w:rPr>
+        <w:t>2</w:t>
+      </w:r>
+      <w:r>
+        <w:t>O (</w:t>
+      </w:r>
+      <w:r>
+        <w:fldChar w:fldCharType="begin"/>
+      </w:r>
+      <w:r>
+        <w:instrText xml:space="preserve"> REF _Ref482181791 \h </w:instrText>
+      </w:r>
+      <w:r>
+        <w:fldChar w:fldCharType="separate"/>
+      </w:r>
+      <w:r>
+        <w:t xml:space="preserve">Table </w:t>
+      </w:r>
+      <w:r>
+        <w:rPr>
+          <w:noProof/>
+        </w:rPr>
+        <w:t>1</w:t>
+      </w:r>
+      <w:r>
+        <w:fldChar w:fldCharType="end"/>
+      </w:r>
+      <w:r>
+        <w:t>)</w:t>
+      </w:r>
+      <w:r>
+        <w:t>, and all profiles are normalized relative to the hydrated profile to account for small amounts of initial zonation</w:t>
+      </w:r>
+      <w:r>
+        <w:t xml:space="preserve">. </w:t>
+      </w:r>
+      <w:r>
+        <w:t xml:space="preserve">We attribute the assymetry in some of the profiles </w:t>
+      </w:r>
+      <w:r>
+        <w:lastRenderedPageBreak/>
+        <w:t>primarily to differences between the baselines used to determine these areas (</w:t>
+      </w:r>
+      <w:r>
+        <w:fldChar w:fldCharType="begin"/>
+      </w:r>
+      <w:r>
+        <w:instrText xml:space="preserve"> REF _Ref480967392 \h </w:instrText>
+      </w:r>
+      <w:r>
+        <w:fldChar w:fldCharType="separate"/>
+      </w:r>
+      <w:r>
+        <w:t xml:space="preserve">Figure </w:t>
+      </w:r>
+      <w:r>
+        <w:rPr>
+          <w:noProof/>
+        </w:rPr>
+        <w:t>5</w:t>
+      </w:r>
+      <w:r>
+        <w:fldChar w:fldCharType="end"/>
+      </w:r>
+      <w:r>
+        <w:t xml:space="preserve">) and the true baselines, which could not be easily determined and also appeared to change over time. </w:t>
+      </w:r>
+    </w:p>
+    <w:p/>
+    <w:p>
+      <w:pPr>
+        <w:keepNext/>
+      </w:pPr>
+    </w:p>
+    <w:p>
+      <w:pPr>
+        <w:pStyle w:val="Caption"/>
+      </w:pPr>
+      <w:bookmarkStart w:id="9" w:name="_Ref482272217"/>
       <w:r>
         <w:t xml:space="preserve">Figure </w:t>
       </w:r>
@@ -6426,135 +6650,10 @@
           <w:rPr>
             <w:noProof/>
           </w:rPr>
-          <w:t>6</w:t>
+          <w:t>7</w:t>
         </w:r>
       </w:fldSimple>
-      <w:bookmarkEnd w:id="7"/>
-      <w:r>
-        <w:t xml:space="preserve">. Profiles of bulk H (top) and two peaks during step-wise dehydration of partially hydrated San Carlos olivine SC1-2 at </w:t>
-      </w:r>
-      <w:r>
-        <w:t xml:space="preserve">1 atm, </w:t>
-      </w:r>
-      <w:r>
-        <w:t>800°C</w:t>
-      </w:r>
-      <w:r>
-        <w:t>, and QFM-2</w:t>
-      </w:r>
-      <w:r>
-        <w:t xml:space="preserve">. </w:t>
-      </w:r>
-      <w:r>
-        <w:t>The bulk H is scaled assuming that the hydrated sample contained 14 ppm H</w:t>
-      </w:r>
-      <w:r>
-        <w:rPr>
-          <w:vertAlign w:val="subscript"/>
-        </w:rPr>
-        <w:t>2</w:t>
-      </w:r>
-      <w:r>
-        <w:t>O (</w:t>
-      </w:r>
-      <w:r>
-        <w:fldChar w:fldCharType="begin"/>
-      </w:r>
-      <w:r>
-        <w:instrText xml:space="preserve"> REF _Ref482181791 \h </w:instrText>
-      </w:r>
-      <w:r>
-        <w:fldChar w:fldCharType="separate"/>
-      </w:r>
-      <w:r>
-        <w:t xml:space="preserve">Table </w:t>
-      </w:r>
-      <w:r>
-        <w:rPr>
-          <w:noProof/>
-        </w:rPr>
-        <w:t>1</w:t>
-      </w:r>
-      <w:r>
-        <w:fldChar w:fldCharType="end"/>
-      </w:r>
-      <w:r>
-        <w:t>)</w:t>
-      </w:r>
-      <w:r>
-        <w:t>, and all profiles are normalized relative to the hydrated profile to account for small amounts of initial zonation</w:t>
-      </w:r>
-      <w:r>
-        <w:t xml:space="preserve">. </w:t>
-      </w:r>
-      <w:r>
-        <w:t xml:space="preserve">We attribute the assymetry in some of the profiles </w:t>
-      </w:r>
-      <w:r>
-        <w:lastRenderedPageBreak/>
-        <w:t>primarily to differences between the baselines used to determine these areas (</w:t>
-      </w:r>
-      <w:r>
-        <w:fldChar w:fldCharType="begin"/>
-      </w:r>
-      <w:r>
-        <w:instrText xml:space="preserve"> REF _Ref480967392 \h </w:instrText>
-      </w:r>
-      <w:r>
-        <w:fldChar w:fldCharType="separate"/>
-      </w:r>
-      <w:r>
-        <w:t xml:space="preserve">Figure </w:t>
-      </w:r>
-      <w:r>
-        <w:rPr>
-          <w:noProof/>
-        </w:rPr>
-        <w:t>5</w:t>
-      </w:r>
-      <w:r>
-        <w:fldChar w:fldCharType="end"/>
-      </w:r>
-      <w:r>
-        <w:t xml:space="preserve">) and the true baselines, which could not be easily determined and also appeared to change over time. </w:t>
-      </w:r>
-    </w:p>
-    <w:p/>
-    <w:p>
-      <w:pPr>
-        <w:keepNext/>
-      </w:pPr>
-    </w:p>
-    <w:p>
-      <w:pPr>
-        <w:pStyle w:val="Caption"/>
-      </w:pPr>
-      <w:bookmarkStart w:id="8" w:name="_Ref482272217"/>
-      <w:r>
-        <w:t xml:space="preserve">Figure </w:t>
-      </w:r>
-      <w:r>
-        <w:fldChar w:fldCharType="begin"/>
-      </w:r>
-      <w:r>
-        <w:instrText xml:space="preserve"> SEQ Figure \* ARABIC </w:instrText>
-      </w:r>
-      <w:r>
-        <w:fldChar w:fldCharType="separate"/>
-      </w:r>
-      <w:r>
-        <w:rPr>
-          <w:noProof/>
-        </w:rPr>
-        <w:t>7</w:t>
-      </w:r>
-      <w:r>
-        <w:rPr>
-          <w:noProof/>
-        </w:rPr>
-        <w:fldChar w:fldCharType="end"/>
-      </w:r>
-      <w:bookmarkEnd w:id="8"/>
+      <w:bookmarkEnd w:id="9"/>
       <w:r>
         <w:t>.</w:t>
       </w:r>
@@ -6755,11 +6854,11 @@
           <w:numId w:val="4"/>
         </w:numPr>
       </w:pPr>
-      <w:bookmarkStart w:id="9" w:name="_Ref482272419"/>
+      <w:bookmarkStart w:id="10" w:name="_Ref482272419"/>
       <w:r>
         <w:t>Hydration profiles generated using linear baselines.</w:t>
       </w:r>
-      <w:bookmarkEnd w:id="9"/>
+      <w:bookmarkEnd w:id="10"/>
     </w:p>
     <w:p>
       <w:pPr>
@@ -6821,7 +6920,7 @@
           <w:numId w:val="4"/>
         </w:numPr>
       </w:pPr>
-      <w:bookmarkStart w:id="10" w:name="_Ref482272422"/>
+      <w:bookmarkStart w:id="11" w:name="_Ref482272422"/>
       <w:r>
         <w:t xml:space="preserve">Hydration profiles generated using quadratic baselines that are more generous than those shown in </w:t>
       </w:r>
@@ -6849,7 +6948,7 @@
       <w:r>
         <w:t>.</w:t>
       </w:r>
-      <w:bookmarkEnd w:id="10"/>
+      <w:bookmarkEnd w:id="11"/>
     </w:p>
     <w:p/>
     <w:p>
@@ -6912,9 +7011,9 @@
           <w:numId w:val="4"/>
         </w:numPr>
       </w:pPr>
-      <w:bookmarkStart w:id="11" w:name="_Ref482092681"/>
-      <w:bookmarkStart w:id="12" w:name="_Ref482272325"/>
-      <w:bookmarkStart w:id="13" w:name="_Ref482709737"/>
+      <w:bookmarkStart w:id="12" w:name="_Ref482092681"/>
+      <w:bookmarkStart w:id="13" w:name="_Ref482272325"/>
+      <w:bookmarkStart w:id="14" w:name="_Ref482709737"/>
       <w:r>
         <w:t>D</w:t>
       </w:r>
@@ -6954,7 +7053,7 @@
       <w:r>
         <w:t>generated using</w:t>
       </w:r>
-      <w:bookmarkEnd w:id="11"/>
+      <w:bookmarkEnd w:id="12"/>
       <w:r>
         <w:t xml:space="preserve"> linear baselines</w:t>
       </w:r>
@@ -6985,19 +7084,31 @@
       <w:r>
         <w:t>.</w:t>
       </w:r>
-      <w:bookmarkEnd w:id="12"/>
-      <w:r>
-        <w:t xml:space="preserve"> These linear baselines produce more symmetric profiles but often result in negative areas during the final two dehydration steps.</w:t>
-      </w:r>
       <w:bookmarkEnd w:id="13"/>
       <w:r>
+        <w:t xml:space="preserve"> These linear baselines produce more symmetric profiles</w:t>
+      </w:r>
+      <w:r>
+        <w:t xml:space="preserve"> than the quadratic baselines used for modeling</w:t>
+      </w:r>
+      <w:r>
+        <w:t xml:space="preserve"> but often result in negative areas </w:t>
+      </w:r>
+      <w:r>
+        <w:t>for spectra measured after</w:t>
+      </w:r>
+      <w:r>
+        <w:t xml:space="preserve"> the final two dehydration steps.</w:t>
+      </w:r>
+      <w:bookmarkEnd w:id="14"/>
+      <w:r>
         <w:t xml:space="preserve"> </w:t>
       </w:r>
     </w:p>
     <w:p/>
     <w:p>
-      <w:bookmarkStart w:id="14" w:name="_Ref482092687"/>
-      <w:bookmarkStart w:id="15" w:name="_Ref482272329"/>
+      <w:bookmarkStart w:id="15" w:name="_Ref482092687"/>
+      <w:bookmarkStart w:id="16" w:name="_Ref482272329"/>
     </w:p>
     <w:p>
       <w:pPr>
@@ -7007,8 +7118,8 @@
           <w:numId w:val="4"/>
         </w:numPr>
       </w:pPr>
-      <w:r>
-        <w:lastRenderedPageBreak/>
+      <w:bookmarkStart w:id="17" w:name="_Ref482787831"/>
+      <w:r>
         <w:t xml:space="preserve">Whole-block </w:t>
       </w:r>
       <w:r>
@@ -7032,10 +7143,12 @@
       <w:r>
         <w:t>slower and noisier</w:t>
       </w:r>
-      <w:bookmarkStart w:id="16" w:name="_GoBack"/>
-      <w:bookmarkEnd w:id="16"/>
-      <w:r>
-        <w:t xml:space="preserve">. </w:t>
+      <w:r>
+        <w:t>.</w:t>
+      </w:r>
+      <w:bookmarkEnd w:id="17"/>
+      <w:r>
+        <w:t xml:space="preserve"> </w:t>
       </w:r>
     </w:p>
     <w:p>
@@ -7057,19 +7170,7 @@
         </w:numPr>
       </w:pPr>
       <w:r>
-        <w:t>Whole-block diffusion curves assuming proton-polaron diffusivities plotted on top of profiles in San Carlos olivine SC1-2</w:t>
-      </w:r>
-      <w:r>
-        <w:t xml:space="preserve"> after the second</w:t>
-      </w:r>
-      <w:r>
-        <w:t xml:space="preserve"> heating step. The data for [Ti] </w:t>
-      </w:r>
-      <w:r>
-        <w:t xml:space="preserve">and bulk H </w:t>
-      </w:r>
-      <w:r>
-        <w:t xml:space="preserve">match the expected diffusivities well and therefore are plotted in </w:t>
+        <w:t xml:space="preserve">Whole-block diffusion curves assuming proton-polaron diffusivities plotted on top of profiles in San Carlos olivine SC1-2 after the second heating step. The data for [Ti] and bulk H match the expected diffusivities well and therefore are plotted in </w:t>
       </w:r>
       <w:r>
         <w:fldChar w:fldCharType="begin"/>
@@ -7093,19 +7194,7 @@
         <w:fldChar w:fldCharType="end"/>
       </w:r>
       <w:r>
-        <w:t xml:space="preserve">, but [Si-3600] </w:t>
-      </w:r>
-      <w:r>
-        <w:t>was</w:t>
-      </w:r>
-      <w:r>
-        <w:t xml:space="preserve"> too slow to</w:t>
-      </w:r>
-      <w:r>
-        <w:t xml:space="preserve"> show diffusion curves that could</w:t>
-      </w:r>
-      <w:r>
-        <w:t xml:space="preserve"> be confidently modeled. </w:t>
+        <w:t xml:space="preserve">, but [Si-3600] was too slow to show diffusion curves that could be confidently modeled. </w:t>
       </w:r>
     </w:p>
     <w:p>
@@ -7137,13 +7226,7 @@
         </w:numPr>
       </w:pPr>
       <w:r>
-        <w:t xml:space="preserve">Whole-block diffusion curves assuming proton-polaron diffusivities plotted on top of profiles in San Carlos olivine SC1-2 after the </w:t>
-      </w:r>
-      <w:r>
-        <w:t>third</w:t>
-      </w:r>
-      <w:r>
-        <w:t xml:space="preserve"> heating step. The data for [Ti] and bulk H match the expected diffusivities well and therefore are plotted in </w:t>
+        <w:t xml:space="preserve">Whole-block diffusion curves assuming proton-polaron diffusivities plotted on top of profiles in San Carlos olivine SC1-2 after the third heating step. The data for [Ti] and bulk H match the expected diffusivities well and therefore are plotted in </w:t>
       </w:r>
       <w:r>
         <w:fldChar w:fldCharType="begin"/>
@@ -7199,25 +7282,13 @@
         </w:numPr>
       </w:pPr>
       <w:r>
-        <w:t xml:space="preserve">Whole-block diffusion curves assuming proton-polaron diffusivities plotted on top of profiles in San Carlos olivine SC1-2 after the </w:t>
-      </w:r>
-      <w:r>
-        <w:t xml:space="preserve">fourth </w:t>
-      </w:r>
-      <w:r>
-        <w:t xml:space="preserve">heating step. </w:t>
+        <w:t xml:space="preserve">Whole-block diffusion curves assuming proton-polaron diffusivities plotted on top of profiles in San Carlos olivine SC1-2 after the fourth heating step. </w:t>
       </w:r>
       <w:r>
         <w:t>The bulk H is slightly too slow || a, but still t</w:t>
       </w:r>
       <w:r>
-        <w:t xml:space="preserve">he data for [Ti] and bulk H match the expected diffusivities well </w:t>
-      </w:r>
-      <w:r>
-        <w:t>enough that they are</w:t>
-      </w:r>
-      <w:r>
-        <w:t xml:space="preserve"> plotted in </w:t>
+        <w:t xml:space="preserve">he data for [Ti] and bulk H match the expected diffusivities well enough that they are plotted in </w:t>
       </w:r>
       <w:r>
         <w:fldChar w:fldCharType="begin"/>
@@ -7256,20 +7327,9 @@
           <w:numId w:val="4"/>
         </w:numPr>
       </w:pPr>
-      <w:r>
-        <w:t xml:space="preserve">Whole-block diffusion curves plotted on top of profiles in San Carlos olivine SC1-2 after the </w:t>
-      </w:r>
-      <w:r>
-        <w:t>fifth</w:t>
-      </w:r>
-      <w:r>
-        <w:t xml:space="preserve"> heating step. The bulk H is slightly too slow || a</w:t>
-      </w:r>
-      <w:r>
-        <w:t xml:space="preserve"> for</w:t>
-      </w:r>
-      <w:r>
-        <w:t xml:space="preserve"> proton-polaron diffusivities, but still the data for [Ti] and bulk H match the expected diffusivities well enough that they are plotted in </w:t>
+      <w:bookmarkStart w:id="18" w:name="_Ref482787838"/>
+      <w:r>
+        <w:t xml:space="preserve">Whole-block diffusion curves plotted on top of profiles in San Carlos olivine SC1-2 after the fifth heating step. The bulk H is slightly too slow || a for proton-polaron diffusivities, but still the data for [Ti] and bulk H match the expected diffusivities well enough that they are plotted in </w:t>
       </w:r>
       <w:r>
         <w:fldChar w:fldCharType="begin"/>
@@ -7293,14 +7353,12 @@
         <w:fldChar w:fldCharType="end"/>
       </w:r>
       <w:r>
-        <w:t xml:space="preserve"> as proton-polaron. The [Si-3600] </w:t>
-      </w:r>
-      <w:r>
-        <w:t>is starting to move || a</w:t>
+        <w:t xml:space="preserve"> as proton-polaron. The [Si-3600] is starting to move || a</w:t>
       </w:r>
       <w:r>
         <w:t>, but it is still too slow to model confidently.</w:t>
       </w:r>
+      <w:bookmarkEnd w:id="18"/>
     </w:p>
     <w:p>
       <w:pPr>
@@ -7324,8 +7382,8 @@
         <w:br w:type="column"/>
       </w:r>
     </w:p>
-    <w:bookmarkEnd w:id="14"/>
     <w:bookmarkEnd w:id="15"/>
+    <w:bookmarkEnd w:id="16"/>
     <w:p>
       <w:pPr>
         <w:pStyle w:val="Heading1"/>
@@ -9683,7 +9741,7 @@
 </file>
 
 <file path=customXml/itemProps1.xml><?xml version="1.0" encoding="utf-8"?>
-<ds:datastoreItem xmlns:ds="http://schemas.openxmlformats.org/officeDocument/2006/customXml" ds:itemID="{316CDBB7-0C88-4E8C-96E5-60F1DE3E5F41}">
+<ds:datastoreItem xmlns:ds="http://schemas.openxmlformats.org/officeDocument/2006/customXml" ds:itemID="{BCA9E99A-BD99-48D5-9498-689A374E4EC6}">
   <ds:schemaRefs>
     <ds:schemaRef ds:uri="http://schemas.openxmlformats.org/officeDocument/2006/bibliography"/>
   </ds:schemaRefs>

</xml_diff>